<commit_message>
att tcc e tutorial
</commit_message>
<xml_diff>
--- a/liceu/3semestre/projeto integrador/tcc atual.docx
+++ b/liceu/3semestre/projeto integrador/tcc atual.docx
@@ -7774,20 +7774,6 @@
           <w:sz w:val="24"/>
           <w:szCs w:val="24"/>
         </w:rPr>
-      </w:pPr>
-    </w:p>
-    <w:p>
-      <w:pPr>
-        <w:tabs>
-          <w:tab w:val="left" w:pos="851"/>
-        </w:tabs>
-        <w:spacing w:line="360" w:lineRule="auto"/>
-        <w:rPr>
-          <w:rFonts w:ascii="Arial" w:hAnsi="Arial" w:cs="Arial"/>
-          <w:b/>
-          <w:sz w:val="24"/>
-          <w:szCs w:val="24"/>
-        </w:rPr>
         <w:sectPr>
           <w:footerReference w:type="default" r:id="rId10"/>
           <w:headerReference w:type="first" r:id="rId11"/>
@@ -11503,7 +11489,6 @@
           <w:ilvl w:val="0"/>
           <w:numId w:val="0"/>
         </w:numPr>
-        <w:ind w:left="567"/>
       </w:pPr>
     </w:p>
     <w:p/>
@@ -12680,6 +12665,7 @@
       <w:r>
         <w:rPr>
           <w:rFonts w:ascii="Arial" w:hAnsi="Arial" w:cs="Arial"/>
+          <w:noProof/>
           <w:sz w:val="24"/>
           <w:szCs w:val="24"/>
         </w:rPr>
@@ -12888,6 +12874,7 @@
       <w:r>
         <w:rPr>
           <w:rFonts w:ascii="Arial" w:hAnsi="Arial" w:cs="Arial"/>
+          <w:noProof/>
           <w:sz w:val="24"/>
           <w:szCs w:val="24"/>
         </w:rPr>
@@ -12930,19 +12917,6 @@
     </w:p>
     <w:p>
       <w:pPr>
-        <w:tabs>
-          <w:tab w:val="left" w:pos="851"/>
-        </w:tabs>
-        <w:spacing w:line="360" w:lineRule="auto"/>
-        <w:rPr>
-          <w:rFonts w:ascii="Arial" w:hAnsi="Arial" w:cs="Arial"/>
-          <w:sz w:val="24"/>
-          <w:szCs w:val="24"/>
-        </w:rPr>
-      </w:pPr>
-    </w:p>
-    <w:p>
-      <w:pPr>
         <w:rPr>
           <w:rFonts w:ascii="Arial" w:hAnsi="Arial" w:cs="Arial"/>
           <w:sz w:val="20"/>
@@ -13028,6 +13002,7 @@
       <w:r>
         <w:rPr>
           <w:rFonts w:ascii="Arial" w:hAnsi="Arial" w:cs="Arial"/>
+          <w:noProof/>
           <w:sz w:val="24"/>
           <w:szCs w:val="24"/>
         </w:rPr>
@@ -13127,12 +13102,25 @@
           <w:szCs w:val="20"/>
         </w:rPr>
       </w:pPr>
-      <w:r>
+    </w:p>
+    <w:p>
+      <w:pPr>
+        <w:tabs>
+          <w:tab w:val="left" w:pos="851"/>
+        </w:tabs>
+        <w:spacing w:line="360" w:lineRule="auto"/>
         <w:rPr>
           <w:rFonts w:ascii="Arial" w:hAnsi="Arial" w:cs="Arial"/>
           <w:sz w:val="20"/>
           <w:szCs w:val="20"/>
         </w:rPr>
+      </w:pPr>
+      <w:r>
+        <w:rPr>
+          <w:rFonts w:ascii="Arial" w:hAnsi="Arial" w:cs="Arial"/>
+          <w:sz w:val="20"/>
+          <w:szCs w:val="20"/>
+        </w:rPr>
         <w:t>Figura x5: Tela de perfil do aluno</w:t>
       </w:r>
     </w:p>
@@ -13151,6 +13139,7 @@
       <w:r>
         <w:rPr>
           <w:rFonts w:ascii="Arial" w:hAnsi="Arial" w:cs="Arial"/>
+          <w:noProof/>
           <w:sz w:val="24"/>
           <w:szCs w:val="24"/>
         </w:rPr>
@@ -13220,6 +13209,27 @@
         <w:spacing w:line="360" w:lineRule="auto"/>
         <w:rPr>
           <w:rFonts w:ascii="Arial" w:hAnsi="Arial" w:cs="Arial"/>
+          <w:sz w:val="24"/>
+          <w:szCs w:val="24"/>
+        </w:rPr>
+      </w:pPr>
+      <w:r>
+        <w:rPr>
+          <w:rFonts w:ascii="Arial" w:hAnsi="Arial" w:cs="Arial"/>
+          <w:sz w:val="24"/>
+          <w:szCs w:val="24"/>
+        </w:rPr>
+        <w:t xml:space="preserve">Na tela de perfil do aluno foi utilizada </w:t>
+      </w:r>
+    </w:p>
+    <w:p>
+      <w:pPr>
+        <w:tabs>
+          <w:tab w:val="left" w:pos="851"/>
+        </w:tabs>
+        <w:spacing w:line="360" w:lineRule="auto"/>
+        <w:rPr>
+          <w:rFonts w:ascii="Arial" w:hAnsi="Arial" w:cs="Arial"/>
           <w:sz w:val="20"/>
           <w:szCs w:val="20"/>
         </w:rPr>
@@ -13261,6 +13271,7 @@
       <w:r>
         <w:rPr>
           <w:rFonts w:ascii="Arial" w:hAnsi="Arial" w:cs="Arial"/>
+          <w:noProof/>
           <w:sz w:val="20"/>
           <w:szCs w:val="20"/>
         </w:rPr>
@@ -13347,14 +13358,19 @@
           <w:szCs w:val="20"/>
         </w:rPr>
       </w:pPr>
-      <w:r>
+    </w:p>
+    <w:p>
+      <w:pPr>
+        <w:tabs>
+          <w:tab w:val="left" w:pos="851"/>
+        </w:tabs>
+        <w:spacing w:line="360" w:lineRule="auto"/>
         <w:rPr>
           <w:rFonts w:ascii="Arial" w:hAnsi="Arial" w:cs="Arial"/>
           <w:sz w:val="20"/>
           <w:szCs w:val="20"/>
         </w:rPr>
-        <w:t>Figura x7: Tela de espera modo online</w:t>
-      </w:r>
+      </w:pPr>
     </w:p>
     <w:p>
       <w:pPr>
@@ -13374,10 +13390,32 @@
           <w:sz w:val="20"/>
           <w:szCs w:val="20"/>
         </w:rPr>
+        <w:t>Figura x7: Tela de espera modo online</w:t>
+      </w:r>
+    </w:p>
+    <w:p>
+      <w:pPr>
+        <w:tabs>
+          <w:tab w:val="left" w:pos="851"/>
+        </w:tabs>
+        <w:spacing w:line="360" w:lineRule="auto"/>
+        <w:rPr>
+          <w:rFonts w:ascii="Arial" w:hAnsi="Arial" w:cs="Arial"/>
+          <w:sz w:val="20"/>
+          <w:szCs w:val="20"/>
+        </w:rPr>
+      </w:pPr>
+      <w:r>
+        <w:rPr>
+          <w:rFonts w:ascii="Arial" w:hAnsi="Arial" w:cs="Arial"/>
+          <w:noProof/>
+          <w:sz w:val="20"/>
+          <w:szCs w:val="20"/>
+        </w:rPr>
         <w:drawing>
-          <wp:inline distT="0" distB="0" distL="0" distR="0" wp14:anchorId="2A94618E" wp14:editId="196F5211">
-            <wp:extent cx="5172797" cy="3010320"/>
-            <wp:effectExtent l="0" t="0" r="8890" b="0"/>
+          <wp:inline distT="0" distB="0" distL="0" distR="0" wp14:anchorId="2A94618E" wp14:editId="128B60D3">
+            <wp:extent cx="5590774" cy="3253563"/>
+            <wp:effectExtent l="0" t="0" r="0" b="4445"/>
             <wp:docPr id="23" name="Imagem 23"/>
             <wp:cNvGraphicFramePr>
               <a:graphicFrameLocks xmlns:a="http://schemas.openxmlformats.org/drawingml/2006/main" noChangeAspect="1"/>
@@ -13398,7 +13436,7 @@
                   <pic:spPr>
                     <a:xfrm>
                       <a:off x="0" y="0"/>
-                      <a:ext cx="5172797" cy="3010320"/>
+                      <a:ext cx="5595992" cy="3256599"/>
                     </a:xfrm>
                     <a:prstGeom prst="rect">
                       <a:avLst/>
@@ -13481,9 +13519,11 @@
       <w:r>
         <w:rPr>
           <w:rFonts w:ascii="Arial" w:hAnsi="Arial" w:cs="Arial"/>
+          <w:noProof/>
           <w:sz w:val="20"/>
           <w:szCs w:val="20"/>
         </w:rPr>
+        <w:lastRenderedPageBreak/>
         <w:drawing>
           <wp:inline distT="0" distB="0" distL="0" distR="0" wp14:anchorId="3264349B" wp14:editId="4942F227">
             <wp:extent cx="5696745" cy="4086795"/>
@@ -13567,6 +13607,1107 @@
           <w:szCs w:val="20"/>
         </w:rPr>
       </w:pPr>
+      <w:r>
+        <w:rPr>
+          <w:rFonts w:ascii="Arial" w:hAnsi="Arial" w:cs="Arial"/>
+          <w:sz w:val="20"/>
+          <w:szCs w:val="20"/>
+        </w:rPr>
+        <w:t>Figura x9: Home para administradores</w:t>
+      </w:r>
+    </w:p>
+    <w:p>
+      <w:pPr>
+        <w:tabs>
+          <w:tab w:val="left" w:pos="851"/>
+        </w:tabs>
+        <w:spacing w:line="360" w:lineRule="auto"/>
+        <w:rPr>
+          <w:rFonts w:ascii="Arial" w:hAnsi="Arial" w:cs="Arial"/>
+          <w:sz w:val="20"/>
+          <w:szCs w:val="20"/>
+        </w:rPr>
+      </w:pPr>
+      <w:r>
+        <w:rPr>
+          <w:rFonts w:ascii="Arial" w:hAnsi="Arial" w:cs="Arial"/>
+          <w:sz w:val="20"/>
+          <w:szCs w:val="20"/>
+        </w:rPr>
+        <w:drawing>
+          <wp:inline distT="0" distB="0" distL="0" distR="0" wp14:anchorId="7819F0D9" wp14:editId="6A06CC0F">
+            <wp:extent cx="5645888" cy="3364382"/>
+            <wp:effectExtent l="0" t="0" r="0" b="7620"/>
+            <wp:docPr id="2" name="Imagem 2"/>
+            <wp:cNvGraphicFramePr>
+              <a:graphicFrameLocks xmlns:a="http://schemas.openxmlformats.org/drawingml/2006/main" noChangeAspect="1"/>
+            </wp:cNvGraphicFramePr>
+            <a:graphic xmlns:a="http://schemas.openxmlformats.org/drawingml/2006/main">
+              <a:graphicData uri="http://schemas.openxmlformats.org/drawingml/2006/picture">
+                <pic:pic xmlns:pic="http://schemas.openxmlformats.org/drawingml/2006/picture">
+                  <pic:nvPicPr>
+                    <pic:cNvPr id="1" name=""/>
+                    <pic:cNvPicPr/>
+                  </pic:nvPicPr>
+                  <pic:blipFill>
+                    <a:blip r:embed="rId25"/>
+                    <a:stretch>
+                      <a:fillRect/>
+                    </a:stretch>
+                  </pic:blipFill>
+                  <pic:spPr>
+                    <a:xfrm>
+                      <a:off x="0" y="0"/>
+                      <a:ext cx="5652123" cy="3368097"/>
+                    </a:xfrm>
+                    <a:prstGeom prst="rect">
+                      <a:avLst/>
+                    </a:prstGeom>
+                  </pic:spPr>
+                </pic:pic>
+              </a:graphicData>
+            </a:graphic>
+          </wp:inline>
+        </w:drawing>
+      </w:r>
+    </w:p>
+    <w:p>
+      <w:pPr>
+        <w:tabs>
+          <w:tab w:val="left" w:pos="851"/>
+        </w:tabs>
+        <w:spacing w:line="360" w:lineRule="auto"/>
+        <w:rPr>
+          <w:rFonts w:ascii="Arial" w:hAnsi="Arial" w:cs="Arial"/>
+          <w:sz w:val="20"/>
+          <w:szCs w:val="20"/>
+        </w:rPr>
+      </w:pPr>
+      <w:r>
+        <w:rPr>
+          <w:rFonts w:ascii="Arial" w:hAnsi="Arial" w:cs="Arial"/>
+          <w:sz w:val="20"/>
+          <w:szCs w:val="20"/>
+        </w:rPr>
+        <w:t>Fonte: Elaborado pelo autor</w:t>
+      </w:r>
+    </w:p>
+    <w:p>
+      <w:pPr>
+        <w:tabs>
+          <w:tab w:val="left" w:pos="851"/>
+        </w:tabs>
+        <w:spacing w:line="360" w:lineRule="auto"/>
+        <w:rPr>
+          <w:rFonts w:ascii="Arial" w:hAnsi="Arial" w:cs="Arial"/>
+          <w:sz w:val="20"/>
+          <w:szCs w:val="20"/>
+        </w:rPr>
+      </w:pPr>
+    </w:p>
+    <w:p>
+      <w:pPr>
+        <w:tabs>
+          <w:tab w:val="left" w:pos="851"/>
+        </w:tabs>
+        <w:spacing w:line="360" w:lineRule="auto"/>
+        <w:rPr>
+          <w:rFonts w:ascii="Arial" w:hAnsi="Arial" w:cs="Arial"/>
+          <w:sz w:val="20"/>
+          <w:szCs w:val="20"/>
+        </w:rPr>
+      </w:pPr>
+      <w:r>
+        <w:rPr>
+          <w:rFonts w:ascii="Arial" w:hAnsi="Arial" w:cs="Arial"/>
+          <w:sz w:val="20"/>
+          <w:szCs w:val="20"/>
+        </w:rPr>
+        <w:t>Figura x10: Tela de adicionar escola</w:t>
+      </w:r>
+    </w:p>
+    <w:p>
+      <w:pPr>
+        <w:tabs>
+          <w:tab w:val="left" w:pos="851"/>
+        </w:tabs>
+        <w:spacing w:line="360" w:lineRule="auto"/>
+        <w:rPr>
+          <w:rFonts w:ascii="Arial" w:hAnsi="Arial" w:cs="Arial"/>
+          <w:sz w:val="20"/>
+          <w:szCs w:val="20"/>
+        </w:rPr>
+      </w:pPr>
+      <w:r>
+        <w:rPr>
+          <w:rFonts w:ascii="Arial" w:hAnsi="Arial" w:cs="Arial"/>
+          <w:sz w:val="20"/>
+          <w:szCs w:val="20"/>
+        </w:rPr>
+        <w:lastRenderedPageBreak/>
+        <w:drawing>
+          <wp:inline distT="0" distB="0" distL="0" distR="0" wp14:anchorId="15941842" wp14:editId="7F6B9903">
+            <wp:extent cx="5760720" cy="2696845"/>
+            <wp:effectExtent l="0" t="0" r="0" b="8255"/>
+            <wp:docPr id="3" name="Imagem 3"/>
+            <wp:cNvGraphicFramePr>
+              <a:graphicFrameLocks xmlns:a="http://schemas.openxmlformats.org/drawingml/2006/main" noChangeAspect="1"/>
+            </wp:cNvGraphicFramePr>
+            <a:graphic xmlns:a="http://schemas.openxmlformats.org/drawingml/2006/main">
+              <a:graphicData uri="http://schemas.openxmlformats.org/drawingml/2006/picture">
+                <pic:pic xmlns:pic="http://schemas.openxmlformats.org/drawingml/2006/picture">
+                  <pic:nvPicPr>
+                    <pic:cNvPr id="1" name=""/>
+                    <pic:cNvPicPr/>
+                  </pic:nvPicPr>
+                  <pic:blipFill>
+                    <a:blip r:embed="rId26"/>
+                    <a:stretch>
+                      <a:fillRect/>
+                    </a:stretch>
+                  </pic:blipFill>
+                  <pic:spPr>
+                    <a:xfrm>
+                      <a:off x="0" y="0"/>
+                      <a:ext cx="5760720" cy="2696845"/>
+                    </a:xfrm>
+                    <a:prstGeom prst="rect">
+                      <a:avLst/>
+                    </a:prstGeom>
+                  </pic:spPr>
+                </pic:pic>
+              </a:graphicData>
+            </a:graphic>
+          </wp:inline>
+        </w:drawing>
+      </w:r>
+    </w:p>
+    <w:p>
+      <w:pPr>
+        <w:tabs>
+          <w:tab w:val="left" w:pos="851"/>
+        </w:tabs>
+        <w:spacing w:line="360" w:lineRule="auto"/>
+        <w:rPr>
+          <w:rFonts w:ascii="Arial" w:hAnsi="Arial" w:cs="Arial"/>
+          <w:sz w:val="20"/>
+          <w:szCs w:val="20"/>
+        </w:rPr>
+      </w:pPr>
+      <w:r>
+        <w:rPr>
+          <w:rFonts w:ascii="Arial" w:hAnsi="Arial" w:cs="Arial"/>
+          <w:sz w:val="20"/>
+          <w:szCs w:val="20"/>
+        </w:rPr>
+        <w:t>Fonte: Elaborado pelo autor</w:t>
+      </w:r>
+    </w:p>
+    <w:p>
+      <w:pPr>
+        <w:tabs>
+          <w:tab w:val="left" w:pos="851"/>
+        </w:tabs>
+        <w:spacing w:line="360" w:lineRule="auto"/>
+        <w:rPr>
+          <w:rFonts w:ascii="Arial" w:hAnsi="Arial" w:cs="Arial"/>
+          <w:sz w:val="20"/>
+          <w:szCs w:val="20"/>
+        </w:rPr>
+      </w:pPr>
+    </w:p>
+    <w:p>
+      <w:pPr>
+        <w:tabs>
+          <w:tab w:val="left" w:pos="851"/>
+        </w:tabs>
+        <w:spacing w:line="360" w:lineRule="auto"/>
+        <w:rPr>
+          <w:rFonts w:ascii="Arial" w:hAnsi="Arial" w:cs="Arial"/>
+          <w:sz w:val="20"/>
+          <w:szCs w:val="20"/>
+        </w:rPr>
+      </w:pPr>
+    </w:p>
+    <w:p>
+      <w:pPr>
+        <w:tabs>
+          <w:tab w:val="left" w:pos="851"/>
+        </w:tabs>
+        <w:spacing w:line="360" w:lineRule="auto"/>
+        <w:rPr>
+          <w:rFonts w:ascii="Arial" w:hAnsi="Arial" w:cs="Arial"/>
+          <w:sz w:val="20"/>
+          <w:szCs w:val="20"/>
+        </w:rPr>
+      </w:pPr>
+    </w:p>
+    <w:p>
+      <w:pPr>
+        <w:tabs>
+          <w:tab w:val="left" w:pos="851"/>
+        </w:tabs>
+        <w:spacing w:line="360" w:lineRule="auto"/>
+        <w:rPr>
+          <w:rFonts w:ascii="Arial" w:hAnsi="Arial" w:cs="Arial"/>
+          <w:sz w:val="20"/>
+          <w:szCs w:val="20"/>
+        </w:rPr>
+      </w:pPr>
+    </w:p>
+    <w:p>
+      <w:pPr>
+        <w:tabs>
+          <w:tab w:val="left" w:pos="851"/>
+        </w:tabs>
+        <w:spacing w:line="360" w:lineRule="auto"/>
+        <w:rPr>
+          <w:rFonts w:ascii="Arial" w:hAnsi="Arial" w:cs="Arial"/>
+          <w:sz w:val="20"/>
+          <w:szCs w:val="20"/>
+        </w:rPr>
+      </w:pPr>
+    </w:p>
+    <w:p>
+      <w:pPr>
+        <w:tabs>
+          <w:tab w:val="left" w:pos="851"/>
+        </w:tabs>
+        <w:spacing w:line="360" w:lineRule="auto"/>
+        <w:rPr>
+          <w:rFonts w:ascii="Arial" w:hAnsi="Arial" w:cs="Arial"/>
+          <w:sz w:val="20"/>
+          <w:szCs w:val="20"/>
+        </w:rPr>
+      </w:pPr>
+    </w:p>
+    <w:p>
+      <w:pPr>
+        <w:tabs>
+          <w:tab w:val="left" w:pos="851"/>
+        </w:tabs>
+        <w:spacing w:line="360" w:lineRule="auto"/>
+        <w:rPr>
+          <w:rFonts w:ascii="Arial" w:hAnsi="Arial" w:cs="Arial"/>
+          <w:sz w:val="20"/>
+          <w:szCs w:val="20"/>
+        </w:rPr>
+      </w:pPr>
+    </w:p>
+    <w:p>
+      <w:pPr>
+        <w:tabs>
+          <w:tab w:val="left" w:pos="851"/>
+        </w:tabs>
+        <w:spacing w:line="360" w:lineRule="auto"/>
+        <w:rPr>
+          <w:rFonts w:ascii="Arial" w:hAnsi="Arial" w:cs="Arial"/>
+          <w:sz w:val="20"/>
+          <w:szCs w:val="20"/>
+        </w:rPr>
+      </w:pPr>
+      <w:r>
+        <w:rPr>
+          <w:rFonts w:ascii="Arial" w:hAnsi="Arial" w:cs="Arial"/>
+          <w:sz w:val="20"/>
+          <w:szCs w:val="20"/>
+        </w:rPr>
+        <w:t>Figura x11: Tela de adicionar usuário</w:t>
+      </w:r>
+    </w:p>
+    <w:p>
+      <w:pPr>
+        <w:tabs>
+          <w:tab w:val="left" w:pos="851"/>
+        </w:tabs>
+        <w:spacing w:line="360" w:lineRule="auto"/>
+        <w:rPr>
+          <w:rFonts w:ascii="Arial" w:hAnsi="Arial" w:cs="Arial"/>
+          <w:sz w:val="20"/>
+          <w:szCs w:val="20"/>
+        </w:rPr>
+      </w:pPr>
+      <w:r>
+        <w:rPr>
+          <w:rFonts w:ascii="Arial" w:hAnsi="Arial" w:cs="Arial"/>
+          <w:sz w:val="20"/>
+          <w:szCs w:val="20"/>
+        </w:rPr>
+        <w:lastRenderedPageBreak/>
+        <w:drawing>
+          <wp:inline distT="0" distB="0" distL="0" distR="0" wp14:anchorId="39EC34E6" wp14:editId="0C17AACB">
+            <wp:extent cx="4922874" cy="4631688"/>
+            <wp:effectExtent l="0" t="0" r="0" b="0"/>
+            <wp:docPr id="10" name="Imagem 10"/>
+            <wp:cNvGraphicFramePr>
+              <a:graphicFrameLocks xmlns:a="http://schemas.openxmlformats.org/drawingml/2006/main" noChangeAspect="1"/>
+            </wp:cNvGraphicFramePr>
+            <a:graphic xmlns:a="http://schemas.openxmlformats.org/drawingml/2006/main">
+              <a:graphicData uri="http://schemas.openxmlformats.org/drawingml/2006/picture">
+                <pic:pic xmlns:pic="http://schemas.openxmlformats.org/drawingml/2006/picture">
+                  <pic:nvPicPr>
+                    <pic:cNvPr id="1" name=""/>
+                    <pic:cNvPicPr/>
+                  </pic:nvPicPr>
+                  <pic:blipFill>
+                    <a:blip r:embed="rId27"/>
+                    <a:stretch>
+                      <a:fillRect/>
+                    </a:stretch>
+                  </pic:blipFill>
+                  <pic:spPr>
+                    <a:xfrm>
+                      <a:off x="0" y="0"/>
+                      <a:ext cx="4928627" cy="4637101"/>
+                    </a:xfrm>
+                    <a:prstGeom prst="rect">
+                      <a:avLst/>
+                    </a:prstGeom>
+                  </pic:spPr>
+                </pic:pic>
+              </a:graphicData>
+            </a:graphic>
+          </wp:inline>
+        </w:drawing>
+      </w:r>
+    </w:p>
+    <w:p>
+      <w:pPr>
+        <w:tabs>
+          <w:tab w:val="left" w:pos="851"/>
+        </w:tabs>
+        <w:spacing w:line="360" w:lineRule="auto"/>
+        <w:rPr>
+          <w:rFonts w:ascii="Arial" w:hAnsi="Arial" w:cs="Arial"/>
+          <w:sz w:val="20"/>
+          <w:szCs w:val="20"/>
+        </w:rPr>
+      </w:pPr>
+      <w:r>
+        <w:rPr>
+          <w:rFonts w:ascii="Arial" w:hAnsi="Arial" w:cs="Arial"/>
+          <w:sz w:val="20"/>
+          <w:szCs w:val="20"/>
+        </w:rPr>
+        <w:t>Fonte: Elaborado pelo autor</w:t>
+      </w:r>
+    </w:p>
+    <w:p>
+      <w:pPr>
+        <w:tabs>
+          <w:tab w:val="left" w:pos="851"/>
+        </w:tabs>
+        <w:spacing w:line="360" w:lineRule="auto"/>
+        <w:rPr>
+          <w:rFonts w:ascii="Arial" w:hAnsi="Arial" w:cs="Arial"/>
+          <w:sz w:val="20"/>
+          <w:szCs w:val="20"/>
+        </w:rPr>
+      </w:pPr>
+    </w:p>
+    <w:p>
+      <w:pPr>
+        <w:tabs>
+          <w:tab w:val="left" w:pos="851"/>
+        </w:tabs>
+        <w:spacing w:line="360" w:lineRule="auto"/>
+        <w:rPr>
+          <w:rFonts w:ascii="Arial" w:hAnsi="Arial" w:cs="Arial"/>
+          <w:sz w:val="20"/>
+          <w:szCs w:val="20"/>
+        </w:rPr>
+      </w:pPr>
+    </w:p>
+    <w:p>
+      <w:pPr>
+        <w:tabs>
+          <w:tab w:val="left" w:pos="851"/>
+        </w:tabs>
+        <w:spacing w:line="360" w:lineRule="auto"/>
+        <w:rPr>
+          <w:rFonts w:ascii="Arial" w:hAnsi="Arial" w:cs="Arial"/>
+          <w:sz w:val="20"/>
+          <w:szCs w:val="20"/>
+        </w:rPr>
+      </w:pPr>
+    </w:p>
+    <w:p>
+      <w:pPr>
+        <w:tabs>
+          <w:tab w:val="left" w:pos="851"/>
+        </w:tabs>
+        <w:spacing w:line="360" w:lineRule="auto"/>
+        <w:rPr>
+          <w:rFonts w:ascii="Arial" w:hAnsi="Arial" w:cs="Arial"/>
+          <w:sz w:val="20"/>
+          <w:szCs w:val="20"/>
+        </w:rPr>
+      </w:pPr>
+    </w:p>
+    <w:p>
+      <w:pPr>
+        <w:tabs>
+          <w:tab w:val="left" w:pos="851"/>
+        </w:tabs>
+        <w:spacing w:line="360" w:lineRule="auto"/>
+        <w:rPr>
+          <w:rFonts w:ascii="Arial" w:hAnsi="Arial" w:cs="Arial"/>
+          <w:sz w:val="20"/>
+          <w:szCs w:val="20"/>
+        </w:rPr>
+      </w:pPr>
+    </w:p>
+    <w:p>
+      <w:pPr>
+        <w:tabs>
+          <w:tab w:val="left" w:pos="851"/>
+        </w:tabs>
+        <w:spacing w:line="360" w:lineRule="auto"/>
+        <w:rPr>
+          <w:rFonts w:ascii="Arial" w:hAnsi="Arial" w:cs="Arial"/>
+          <w:sz w:val="20"/>
+          <w:szCs w:val="20"/>
+        </w:rPr>
+      </w:pPr>
+    </w:p>
+    <w:p>
+      <w:pPr>
+        <w:tabs>
+          <w:tab w:val="left" w:pos="851"/>
+        </w:tabs>
+        <w:spacing w:line="360" w:lineRule="auto"/>
+        <w:rPr>
+          <w:rFonts w:ascii="Arial" w:hAnsi="Arial" w:cs="Arial"/>
+          <w:sz w:val="20"/>
+          <w:szCs w:val="20"/>
+        </w:rPr>
+      </w:pPr>
+    </w:p>
+    <w:p>
+      <w:pPr>
+        <w:tabs>
+          <w:tab w:val="left" w:pos="851"/>
+        </w:tabs>
+        <w:spacing w:line="360" w:lineRule="auto"/>
+        <w:rPr>
+          <w:rFonts w:ascii="Arial" w:hAnsi="Arial" w:cs="Arial"/>
+          <w:sz w:val="20"/>
+          <w:szCs w:val="20"/>
+        </w:rPr>
+      </w:pPr>
+    </w:p>
+    <w:p>
+      <w:pPr>
+        <w:tabs>
+          <w:tab w:val="left" w:pos="851"/>
+        </w:tabs>
+        <w:spacing w:line="360" w:lineRule="auto"/>
+        <w:rPr>
+          <w:rFonts w:ascii="Arial" w:hAnsi="Arial" w:cs="Arial"/>
+          <w:sz w:val="20"/>
+          <w:szCs w:val="20"/>
+        </w:rPr>
+      </w:pPr>
+    </w:p>
+    <w:p>
+      <w:pPr>
+        <w:tabs>
+          <w:tab w:val="left" w:pos="851"/>
+        </w:tabs>
+        <w:spacing w:line="360" w:lineRule="auto"/>
+        <w:rPr>
+          <w:rFonts w:ascii="Arial" w:hAnsi="Arial" w:cs="Arial"/>
+          <w:sz w:val="20"/>
+          <w:szCs w:val="20"/>
+        </w:rPr>
+      </w:pPr>
+    </w:p>
+    <w:p>
+      <w:pPr>
+        <w:tabs>
+          <w:tab w:val="left" w:pos="851"/>
+        </w:tabs>
+        <w:spacing w:line="360" w:lineRule="auto"/>
+        <w:rPr>
+          <w:rFonts w:ascii="Arial" w:hAnsi="Arial" w:cs="Arial"/>
+          <w:sz w:val="20"/>
+          <w:szCs w:val="20"/>
+        </w:rPr>
+      </w:pPr>
+    </w:p>
+    <w:p>
+      <w:pPr>
+        <w:tabs>
+          <w:tab w:val="left" w:pos="851"/>
+        </w:tabs>
+        <w:spacing w:line="360" w:lineRule="auto"/>
+        <w:rPr>
+          <w:rFonts w:ascii="Arial" w:hAnsi="Arial" w:cs="Arial"/>
+          <w:sz w:val="20"/>
+          <w:szCs w:val="20"/>
+        </w:rPr>
+      </w:pPr>
+    </w:p>
+    <w:p>
+      <w:pPr>
+        <w:tabs>
+          <w:tab w:val="left" w:pos="851"/>
+        </w:tabs>
+        <w:spacing w:line="360" w:lineRule="auto"/>
+        <w:rPr>
+          <w:rFonts w:ascii="Arial" w:hAnsi="Arial" w:cs="Arial"/>
+          <w:sz w:val="20"/>
+          <w:szCs w:val="20"/>
+        </w:rPr>
+      </w:pPr>
+    </w:p>
+    <w:p>
+      <w:pPr>
+        <w:tabs>
+          <w:tab w:val="left" w:pos="851"/>
+        </w:tabs>
+        <w:spacing w:line="360" w:lineRule="auto"/>
+        <w:rPr>
+          <w:rFonts w:ascii="Arial" w:hAnsi="Arial" w:cs="Arial"/>
+          <w:sz w:val="20"/>
+          <w:szCs w:val="20"/>
+        </w:rPr>
+      </w:pPr>
+    </w:p>
+    <w:p>
+      <w:pPr>
+        <w:tabs>
+          <w:tab w:val="left" w:pos="851"/>
+        </w:tabs>
+        <w:spacing w:line="360" w:lineRule="auto"/>
+        <w:rPr>
+          <w:rFonts w:ascii="Arial" w:hAnsi="Arial" w:cs="Arial"/>
+          <w:sz w:val="20"/>
+          <w:szCs w:val="20"/>
+        </w:rPr>
+      </w:pPr>
+    </w:p>
+    <w:p>
+      <w:pPr>
+        <w:tabs>
+          <w:tab w:val="left" w:pos="851"/>
+        </w:tabs>
+        <w:spacing w:line="360" w:lineRule="auto"/>
+        <w:rPr>
+          <w:rFonts w:ascii="Arial" w:hAnsi="Arial" w:cs="Arial"/>
+          <w:sz w:val="20"/>
+          <w:szCs w:val="20"/>
+        </w:rPr>
+      </w:pPr>
+    </w:p>
+    <w:p>
+      <w:pPr>
+        <w:tabs>
+          <w:tab w:val="left" w:pos="851"/>
+        </w:tabs>
+        <w:spacing w:line="360" w:lineRule="auto"/>
+        <w:rPr>
+          <w:rFonts w:ascii="Arial" w:hAnsi="Arial" w:cs="Arial"/>
+          <w:sz w:val="20"/>
+          <w:szCs w:val="20"/>
+        </w:rPr>
+      </w:pPr>
+    </w:p>
+    <w:p>
+      <w:pPr>
+        <w:tabs>
+          <w:tab w:val="left" w:pos="851"/>
+        </w:tabs>
+        <w:spacing w:line="360" w:lineRule="auto"/>
+        <w:rPr>
+          <w:rFonts w:ascii="Arial" w:hAnsi="Arial" w:cs="Arial"/>
+          <w:sz w:val="20"/>
+          <w:szCs w:val="20"/>
+        </w:rPr>
+      </w:pPr>
+      <w:r>
+        <w:rPr>
+          <w:rFonts w:ascii="Arial" w:hAnsi="Arial" w:cs="Arial"/>
+          <w:sz w:val="20"/>
+          <w:szCs w:val="20"/>
+        </w:rPr>
+        <w:t>Figura x11: Tela de adicionar pergunta</w:t>
+      </w:r>
+    </w:p>
+    <w:p>
+      <w:pPr>
+        <w:tabs>
+          <w:tab w:val="left" w:pos="851"/>
+        </w:tabs>
+        <w:spacing w:line="360" w:lineRule="auto"/>
+        <w:rPr>
+          <w:rFonts w:ascii="Arial" w:hAnsi="Arial" w:cs="Arial"/>
+          <w:sz w:val="20"/>
+          <w:szCs w:val="20"/>
+        </w:rPr>
+      </w:pPr>
+      <w:r>
+        <w:rPr>
+          <w:rFonts w:ascii="Arial" w:hAnsi="Arial" w:cs="Arial"/>
+          <w:sz w:val="20"/>
+          <w:szCs w:val="20"/>
+        </w:rPr>
+        <w:lastRenderedPageBreak/>
+        <w:drawing>
+          <wp:inline distT="0" distB="0" distL="0" distR="0" wp14:anchorId="377185BA" wp14:editId="3ECB3E10">
+            <wp:extent cx="4730257" cy="3965944"/>
+            <wp:effectExtent l="0" t="0" r="0" b="0"/>
+            <wp:docPr id="14" name="Imagem 14"/>
+            <wp:cNvGraphicFramePr>
+              <a:graphicFrameLocks xmlns:a="http://schemas.openxmlformats.org/drawingml/2006/main" noChangeAspect="1"/>
+            </wp:cNvGraphicFramePr>
+            <a:graphic xmlns:a="http://schemas.openxmlformats.org/drawingml/2006/main">
+              <a:graphicData uri="http://schemas.openxmlformats.org/drawingml/2006/picture">
+                <pic:pic xmlns:pic="http://schemas.openxmlformats.org/drawingml/2006/picture">
+                  <pic:nvPicPr>
+                    <pic:cNvPr id="1" name=""/>
+                    <pic:cNvPicPr/>
+                  </pic:nvPicPr>
+                  <pic:blipFill>
+                    <a:blip r:embed="rId28"/>
+                    <a:stretch>
+                      <a:fillRect/>
+                    </a:stretch>
+                  </pic:blipFill>
+                  <pic:spPr>
+                    <a:xfrm>
+                      <a:off x="0" y="0"/>
+                      <a:ext cx="4835635" cy="4054295"/>
+                    </a:xfrm>
+                    <a:prstGeom prst="rect">
+                      <a:avLst/>
+                    </a:prstGeom>
+                  </pic:spPr>
+                </pic:pic>
+              </a:graphicData>
+            </a:graphic>
+          </wp:inline>
+        </w:drawing>
+      </w:r>
+    </w:p>
+    <w:p>
+      <w:pPr>
+        <w:tabs>
+          <w:tab w:val="left" w:pos="851"/>
+        </w:tabs>
+        <w:spacing w:line="360" w:lineRule="auto"/>
+        <w:rPr>
+          <w:rFonts w:ascii="Arial" w:hAnsi="Arial" w:cs="Arial"/>
+          <w:sz w:val="20"/>
+          <w:szCs w:val="20"/>
+        </w:rPr>
+      </w:pPr>
+      <w:r>
+        <w:rPr>
+          <w:rFonts w:ascii="Arial" w:hAnsi="Arial" w:cs="Arial"/>
+          <w:sz w:val="20"/>
+          <w:szCs w:val="20"/>
+        </w:rPr>
+        <w:t>Fonte: Elaborado pelo auto</w:t>
+      </w:r>
+    </w:p>
+    <w:p>
+      <w:pPr>
+        <w:tabs>
+          <w:tab w:val="left" w:pos="851"/>
+        </w:tabs>
+        <w:spacing w:line="360" w:lineRule="auto"/>
+        <w:rPr>
+          <w:rFonts w:ascii="Arial" w:hAnsi="Arial" w:cs="Arial"/>
+          <w:sz w:val="20"/>
+          <w:szCs w:val="20"/>
+        </w:rPr>
+      </w:pPr>
+    </w:p>
+    <w:p>
+      <w:pPr>
+        <w:tabs>
+          <w:tab w:val="left" w:pos="851"/>
+        </w:tabs>
+        <w:spacing w:line="360" w:lineRule="auto"/>
+        <w:rPr>
+          <w:rFonts w:ascii="Arial" w:hAnsi="Arial" w:cs="Arial"/>
+          <w:sz w:val="20"/>
+          <w:szCs w:val="20"/>
+        </w:rPr>
+      </w:pPr>
+      <w:r>
+        <w:rPr>
+          <w:rFonts w:ascii="Arial" w:hAnsi="Arial" w:cs="Arial"/>
+          <w:sz w:val="20"/>
+          <w:szCs w:val="20"/>
+        </w:rPr>
+        <w:t>Figura x12: Tela de listagem de alunos</w:t>
+      </w:r>
+    </w:p>
+    <w:p>
+      <w:pPr>
+        <w:tabs>
+          <w:tab w:val="left" w:pos="851"/>
+        </w:tabs>
+        <w:spacing w:line="360" w:lineRule="auto"/>
+        <w:rPr>
+          <w:rFonts w:ascii="Arial" w:hAnsi="Arial" w:cs="Arial"/>
+          <w:sz w:val="20"/>
+          <w:szCs w:val="20"/>
+        </w:rPr>
+      </w:pPr>
+      <w:r>
+        <w:rPr>
+          <w:rFonts w:ascii="Arial" w:hAnsi="Arial" w:cs="Arial"/>
+          <w:sz w:val="20"/>
+          <w:szCs w:val="20"/>
+        </w:rPr>
+        <w:drawing>
+          <wp:inline distT="0" distB="0" distL="0" distR="0" wp14:anchorId="25F5398E" wp14:editId="7819CC64">
+            <wp:extent cx="5760720" cy="2718435"/>
+            <wp:effectExtent l="0" t="0" r="0" b="5715"/>
+            <wp:docPr id="18" name="Imagem 18"/>
+            <wp:cNvGraphicFramePr>
+              <a:graphicFrameLocks xmlns:a="http://schemas.openxmlformats.org/drawingml/2006/main" noChangeAspect="1"/>
+            </wp:cNvGraphicFramePr>
+            <a:graphic xmlns:a="http://schemas.openxmlformats.org/drawingml/2006/main">
+              <a:graphicData uri="http://schemas.openxmlformats.org/drawingml/2006/picture">
+                <pic:pic xmlns:pic="http://schemas.openxmlformats.org/drawingml/2006/picture">
+                  <pic:nvPicPr>
+                    <pic:cNvPr id="1" name=""/>
+                    <pic:cNvPicPr/>
+                  </pic:nvPicPr>
+                  <pic:blipFill>
+                    <a:blip r:embed="rId29"/>
+                    <a:stretch>
+                      <a:fillRect/>
+                    </a:stretch>
+                  </pic:blipFill>
+                  <pic:spPr>
+                    <a:xfrm>
+                      <a:off x="0" y="0"/>
+                      <a:ext cx="5760720" cy="2718435"/>
+                    </a:xfrm>
+                    <a:prstGeom prst="rect">
+                      <a:avLst/>
+                    </a:prstGeom>
+                  </pic:spPr>
+                </pic:pic>
+              </a:graphicData>
+            </a:graphic>
+          </wp:inline>
+        </w:drawing>
+      </w:r>
+    </w:p>
+    <w:p>
+      <w:pPr>
+        <w:tabs>
+          <w:tab w:val="left" w:pos="851"/>
+        </w:tabs>
+        <w:spacing w:line="360" w:lineRule="auto"/>
+        <w:rPr>
+          <w:rFonts w:ascii="Arial" w:hAnsi="Arial" w:cs="Arial"/>
+          <w:sz w:val="20"/>
+          <w:szCs w:val="20"/>
+        </w:rPr>
+      </w:pPr>
+      <w:r>
+        <w:rPr>
+          <w:rFonts w:ascii="Arial" w:hAnsi="Arial" w:cs="Arial"/>
+          <w:sz w:val="20"/>
+          <w:szCs w:val="20"/>
+        </w:rPr>
+        <w:t>Fonte: Elaborado pelo autor</w:t>
+      </w:r>
+    </w:p>
+    <w:p>
+      <w:pPr>
+        <w:tabs>
+          <w:tab w:val="left" w:pos="851"/>
+        </w:tabs>
+        <w:spacing w:line="360" w:lineRule="auto"/>
+        <w:rPr>
+          <w:rFonts w:ascii="Arial" w:hAnsi="Arial" w:cs="Arial"/>
+          <w:sz w:val="20"/>
+          <w:szCs w:val="20"/>
+        </w:rPr>
+      </w:pPr>
+    </w:p>
+    <w:p>
+      <w:pPr>
+        <w:tabs>
+          <w:tab w:val="left" w:pos="851"/>
+        </w:tabs>
+        <w:spacing w:line="360" w:lineRule="auto"/>
+        <w:rPr>
+          <w:rFonts w:ascii="Arial" w:hAnsi="Arial" w:cs="Arial"/>
+          <w:sz w:val="20"/>
+          <w:szCs w:val="20"/>
+        </w:rPr>
+      </w:pPr>
+    </w:p>
+    <w:p>
+      <w:pPr>
+        <w:tabs>
+          <w:tab w:val="left" w:pos="851"/>
+        </w:tabs>
+        <w:spacing w:line="360" w:lineRule="auto"/>
+        <w:rPr>
+          <w:rFonts w:ascii="Arial" w:hAnsi="Arial" w:cs="Arial"/>
+          <w:sz w:val="20"/>
+          <w:szCs w:val="20"/>
+        </w:rPr>
+      </w:pPr>
+    </w:p>
+    <w:p>
+      <w:pPr>
+        <w:tabs>
+          <w:tab w:val="left" w:pos="851"/>
+        </w:tabs>
+        <w:spacing w:line="360" w:lineRule="auto"/>
+        <w:rPr>
+          <w:rFonts w:ascii="Arial" w:hAnsi="Arial" w:cs="Arial"/>
+          <w:sz w:val="20"/>
+          <w:szCs w:val="20"/>
+        </w:rPr>
+      </w:pPr>
+      <w:r>
+        <w:rPr>
+          <w:rFonts w:ascii="Arial" w:hAnsi="Arial" w:cs="Arial"/>
+          <w:sz w:val="20"/>
+          <w:szCs w:val="20"/>
+        </w:rPr>
+        <w:t>Figura x13: Tela de listagem de perguntas</w:t>
+      </w:r>
+    </w:p>
+    <w:p>
+      <w:pPr>
+        <w:tabs>
+          <w:tab w:val="left" w:pos="851"/>
+        </w:tabs>
+        <w:spacing w:line="360" w:lineRule="auto"/>
+        <w:rPr>
+          <w:rFonts w:ascii="Arial" w:hAnsi="Arial" w:cs="Arial"/>
+          <w:sz w:val="20"/>
+          <w:szCs w:val="20"/>
+          <w:u w:val="single"/>
+        </w:rPr>
+      </w:pPr>
+      <w:r>
+        <w:rPr>
+          <w:rFonts w:ascii="Arial" w:hAnsi="Arial" w:cs="Arial"/>
+          <w:sz w:val="20"/>
+          <w:szCs w:val="20"/>
+          <w:u w:val="single"/>
+        </w:rPr>
+        <w:lastRenderedPageBreak/>
+        <w:drawing>
+          <wp:inline distT="0" distB="0" distL="0" distR="0" wp14:anchorId="4D0EEFDA" wp14:editId="452C5B5F">
+            <wp:extent cx="5760720" cy="2731135"/>
+            <wp:effectExtent l="0" t="0" r="0" b="0"/>
+            <wp:docPr id="19" name="Imagem 19"/>
+            <wp:cNvGraphicFramePr>
+              <a:graphicFrameLocks xmlns:a="http://schemas.openxmlformats.org/drawingml/2006/main" noChangeAspect="1"/>
+            </wp:cNvGraphicFramePr>
+            <a:graphic xmlns:a="http://schemas.openxmlformats.org/drawingml/2006/main">
+              <a:graphicData uri="http://schemas.openxmlformats.org/drawingml/2006/picture">
+                <pic:pic xmlns:pic="http://schemas.openxmlformats.org/drawingml/2006/picture">
+                  <pic:nvPicPr>
+                    <pic:cNvPr id="1" name=""/>
+                    <pic:cNvPicPr/>
+                  </pic:nvPicPr>
+                  <pic:blipFill>
+                    <a:blip r:embed="rId30"/>
+                    <a:stretch>
+                      <a:fillRect/>
+                    </a:stretch>
+                  </pic:blipFill>
+                  <pic:spPr>
+                    <a:xfrm>
+                      <a:off x="0" y="0"/>
+                      <a:ext cx="5760720" cy="2731135"/>
+                    </a:xfrm>
+                    <a:prstGeom prst="rect">
+                      <a:avLst/>
+                    </a:prstGeom>
+                  </pic:spPr>
+                </pic:pic>
+              </a:graphicData>
+            </a:graphic>
+          </wp:inline>
+        </w:drawing>
+      </w:r>
+    </w:p>
+    <w:p>
+      <w:pPr>
+        <w:tabs>
+          <w:tab w:val="left" w:pos="851"/>
+        </w:tabs>
+        <w:spacing w:line="360" w:lineRule="auto"/>
+        <w:rPr>
+          <w:rFonts w:ascii="Arial" w:hAnsi="Arial" w:cs="Arial"/>
+          <w:sz w:val="20"/>
+          <w:szCs w:val="20"/>
+        </w:rPr>
+      </w:pPr>
+      <w:r>
+        <w:rPr>
+          <w:rFonts w:ascii="Arial" w:hAnsi="Arial" w:cs="Arial"/>
+          <w:sz w:val="20"/>
+          <w:szCs w:val="20"/>
+        </w:rPr>
+        <w:t>Fonte: Elaborado pelo autor</w:t>
+      </w:r>
+    </w:p>
+    <w:p>
+      <w:pPr>
+        <w:tabs>
+          <w:tab w:val="left" w:pos="851"/>
+        </w:tabs>
+        <w:spacing w:line="360" w:lineRule="auto"/>
+        <w:rPr>
+          <w:rFonts w:ascii="Arial" w:hAnsi="Arial" w:cs="Arial"/>
+          <w:sz w:val="20"/>
+          <w:szCs w:val="20"/>
+        </w:rPr>
+      </w:pPr>
+    </w:p>
+    <w:p>
+      <w:pPr>
+        <w:tabs>
+          <w:tab w:val="left" w:pos="851"/>
+        </w:tabs>
+        <w:spacing w:line="360" w:lineRule="auto"/>
+        <w:rPr>
+          <w:rFonts w:ascii="Arial" w:hAnsi="Arial" w:cs="Arial"/>
+          <w:sz w:val="20"/>
+          <w:szCs w:val="20"/>
+        </w:rPr>
+      </w:pPr>
+      <w:r>
+        <w:rPr>
+          <w:rFonts w:ascii="Arial" w:hAnsi="Arial" w:cs="Arial"/>
+          <w:sz w:val="20"/>
+          <w:szCs w:val="20"/>
+        </w:rPr>
+        <w:t xml:space="preserve">Figura x14: Dashboard </w:t>
+      </w:r>
+    </w:p>
+    <w:p>
+      <w:pPr>
+        <w:tabs>
+          <w:tab w:val="left" w:pos="851"/>
+        </w:tabs>
+        <w:spacing w:line="360" w:lineRule="auto"/>
+        <w:rPr>
+          <w:rFonts w:ascii="Arial" w:hAnsi="Arial" w:cs="Arial"/>
+          <w:sz w:val="20"/>
+          <w:szCs w:val="20"/>
+        </w:rPr>
+      </w:pPr>
+      <w:r>
+        <w:rPr>
+          <w:rFonts w:ascii="Arial" w:hAnsi="Arial" w:cs="Arial"/>
+          <w:sz w:val="20"/>
+          <w:szCs w:val="20"/>
+        </w:rPr>
+        <w:drawing>
+          <wp:inline distT="0" distB="0" distL="0" distR="0" wp14:anchorId="508E62A5" wp14:editId="016B4264">
+            <wp:extent cx="5277587" cy="4267796"/>
+            <wp:effectExtent l="0" t="0" r="0" b="0"/>
+            <wp:docPr id="25" name="Imagem 25"/>
+            <wp:cNvGraphicFramePr>
+              <a:graphicFrameLocks xmlns:a="http://schemas.openxmlformats.org/drawingml/2006/main" noChangeAspect="1"/>
+            </wp:cNvGraphicFramePr>
+            <a:graphic xmlns:a="http://schemas.openxmlformats.org/drawingml/2006/main">
+              <a:graphicData uri="http://schemas.openxmlformats.org/drawingml/2006/picture">
+                <pic:pic xmlns:pic="http://schemas.openxmlformats.org/drawingml/2006/picture">
+                  <pic:nvPicPr>
+                    <pic:cNvPr id="1" name=""/>
+                    <pic:cNvPicPr/>
+                  </pic:nvPicPr>
+                  <pic:blipFill>
+                    <a:blip r:embed="rId31"/>
+                    <a:stretch>
+                      <a:fillRect/>
+                    </a:stretch>
+                  </pic:blipFill>
+                  <pic:spPr>
+                    <a:xfrm>
+                      <a:off x="0" y="0"/>
+                      <a:ext cx="5277587" cy="4267796"/>
+                    </a:xfrm>
+                    <a:prstGeom prst="rect">
+                      <a:avLst/>
+                    </a:prstGeom>
+                  </pic:spPr>
+                </pic:pic>
+              </a:graphicData>
+            </a:graphic>
+          </wp:inline>
+        </w:drawing>
+      </w:r>
+    </w:p>
+    <w:p>
+      <w:pPr>
+        <w:tabs>
+          <w:tab w:val="left" w:pos="851"/>
+        </w:tabs>
+        <w:spacing w:line="360" w:lineRule="auto"/>
+        <w:rPr>
+          <w:rFonts w:ascii="Arial" w:hAnsi="Arial" w:cs="Arial"/>
+          <w:sz w:val="20"/>
+          <w:szCs w:val="20"/>
+        </w:rPr>
+      </w:pPr>
+      <w:r>
+        <w:rPr>
+          <w:rFonts w:ascii="Arial" w:hAnsi="Arial" w:cs="Arial"/>
+          <w:sz w:val="20"/>
+          <w:szCs w:val="20"/>
+        </w:rPr>
+        <w:t>Fonte: Elaborado pelo autor</w:t>
+      </w:r>
+    </w:p>
+    <w:p>
+      <w:pPr>
+        <w:tabs>
+          <w:tab w:val="left" w:pos="851"/>
+        </w:tabs>
+        <w:spacing w:line="360" w:lineRule="auto"/>
+        <w:rPr>
+          <w:rFonts w:ascii="Arial" w:hAnsi="Arial" w:cs="Arial"/>
+          <w:sz w:val="20"/>
+          <w:szCs w:val="20"/>
+        </w:rPr>
+      </w:pPr>
+    </w:p>
+    <w:p>
+      <w:pPr>
+        <w:tabs>
+          <w:tab w:val="left" w:pos="851"/>
+        </w:tabs>
+        <w:spacing w:line="360" w:lineRule="auto"/>
+        <w:rPr>
+          <w:rFonts w:ascii="Arial" w:hAnsi="Arial" w:cs="Arial"/>
+          <w:sz w:val="20"/>
+          <w:szCs w:val="20"/>
+        </w:rPr>
+      </w:pPr>
+    </w:p>
+    <w:p>
+      <w:pPr>
+        <w:tabs>
+          <w:tab w:val="left" w:pos="851"/>
+        </w:tabs>
+        <w:spacing w:line="360" w:lineRule="auto"/>
+        <w:rPr>
+          <w:rFonts w:ascii="Arial" w:hAnsi="Arial" w:cs="Arial"/>
+          <w:sz w:val="20"/>
+          <w:szCs w:val="20"/>
+        </w:rPr>
+      </w:pPr>
     </w:p>
     <w:p>
       <w:pPr>
@@ -13581,6 +14722,7 @@
       <w:bookmarkStart w:id="41" w:name="_Toc194947196"/>
       <w:bookmarkStart w:id="42" w:name="_Toc194948624"/>
       <w:r>
+        <w:lastRenderedPageBreak/>
         <w:t>CONCLUS</w:t>
       </w:r>
       <w:r>
@@ -13623,102 +14765,6 @@
           <w:szCs w:val="24"/>
         </w:rPr>
         <w:tab/>
-        <w:t>O gerenciamento da produtividade é um dos fatores que motivam a adoção de metodologias ágeis e que facilitem o controle do processo para a tomada de decisão, possibilitando correções durante o percurso. Uma das grandes</w:t>
-      </w:r>
-      <w:r>
-        <w:rPr>
-          <w:rFonts w:ascii="Arial" w:hAnsi="Arial" w:cs="Arial"/>
-          <w:sz w:val="24"/>
-          <w:szCs w:val="24"/>
-        </w:rPr>
-        <w:t xml:space="preserve"> confusões neste gerenciamento.</w:t>
-      </w:r>
-      <w:r>
-        <w:rPr>
-          <w:rFonts w:ascii="Arial" w:hAnsi="Arial" w:cs="Arial"/>
-          <w:sz w:val="24"/>
-          <w:szCs w:val="24"/>
-        </w:rPr>
-        <w:t xml:space="preserve"> </w:t>
-      </w:r>
-    </w:p>
-    <w:p>
-      <w:pPr>
-        <w:tabs>
-          <w:tab w:val="left" w:pos="851"/>
-        </w:tabs>
-        <w:autoSpaceDE w:val="0"/>
-        <w:autoSpaceDN w:val="0"/>
-        <w:adjustRightInd w:val="0"/>
-        <w:spacing w:line="360" w:lineRule="auto"/>
-        <w:rPr>
-          <w:rFonts w:ascii="Arial" w:hAnsi="Arial" w:cs="Arial"/>
-          <w:sz w:val="24"/>
-          <w:szCs w:val="24"/>
-        </w:rPr>
-      </w:pPr>
-      <w:r>
-        <w:rPr>
-          <w:rFonts w:ascii="Arial" w:hAnsi="Arial" w:cs="Arial"/>
-          <w:sz w:val="24"/>
-          <w:szCs w:val="24"/>
-        </w:rPr>
-        <w:tab/>
-      </w:r>
-      <w:r>
-        <w:rPr>
-          <w:rFonts w:ascii="Arial" w:hAnsi="Arial" w:cs="Arial"/>
-          <w:sz w:val="24"/>
-          <w:szCs w:val="24"/>
-        </w:rPr>
-        <w:t>Alguns</w:t>
-      </w:r>
-      <w:r>
-        <w:rPr>
-          <w:rFonts w:ascii="Arial" w:hAnsi="Arial" w:cs="Arial"/>
-          <w:sz w:val="24"/>
-          <w:szCs w:val="24"/>
-        </w:rPr>
-        <w:t xml:space="preserve"> obstáculos </w:t>
-      </w:r>
-      <w:r>
-        <w:rPr>
-          <w:rFonts w:ascii="Arial" w:hAnsi="Arial" w:cs="Arial"/>
-          <w:sz w:val="24"/>
-          <w:szCs w:val="24"/>
-        </w:rPr>
-        <w:t>para a melhoria em um processo produtivo</w:t>
-      </w:r>
-      <w:r>
-        <w:rPr>
-          <w:rFonts w:ascii="Arial" w:hAnsi="Arial" w:cs="Arial"/>
-          <w:sz w:val="24"/>
-          <w:szCs w:val="24"/>
-        </w:rPr>
-        <w:t xml:space="preserve"> iniciam-se</w:t>
-      </w:r>
-      <w:r>
-        <w:rPr>
-          <w:rFonts w:ascii="Arial" w:hAnsi="Arial" w:cs="Arial"/>
-          <w:sz w:val="24"/>
-          <w:szCs w:val="24"/>
-        </w:rPr>
-        <w:t xml:space="preserve"> com a compreensão e a clara definição para toda equipe do foco dos negócio</w:t>
-      </w:r>
-      <w:r>
-        <w:rPr>
-          <w:rFonts w:ascii="Arial" w:hAnsi="Arial" w:cs="Arial"/>
-          <w:sz w:val="24"/>
-          <w:szCs w:val="24"/>
-        </w:rPr>
-        <w:t>s, assim como as necessidades.</w:t>
-      </w:r>
-      <w:r>
-        <w:rPr>
-          <w:rFonts w:ascii="Arial" w:hAnsi="Arial" w:cs="Arial"/>
-          <w:sz w:val="24"/>
-          <w:szCs w:val="24"/>
-        </w:rPr>
         <w:t xml:space="preserve"> </w:t>
       </w:r>
     </w:p>
@@ -13823,7 +14869,7 @@
                     <pic:cNvPicPr/>
                   </pic:nvPicPr>
                   <pic:blipFill rotWithShape="1">
-                    <a:blip r:embed="rId25">
+                    <a:blip r:embed="rId32">
                       <a:extLst>
                         <a:ext uri="{28A0092B-C50C-407E-A947-70E740481C1C}">
                           <a14:useLocalDpi xmlns:a14="http://schemas.microsoft.com/office/drawing/2010/main" val="0"/>
@@ -14144,26 +15190,6 @@
             <w:t>[S.l.]: Cambridge, 2008.</w:t>
           </w:r>
         </w:p>
-        <w:p>
-          <w:pPr>
-            <w:pStyle w:val="Bibliografia"/>
-            <w:rPr>
-              <w:noProof/>
-            </w:rPr>
-          </w:pPr>
-        </w:p>
-        <w:p>
-          <w:pPr>
-            <w:pStyle w:val="Bibliografia"/>
-            <w:rPr>
-              <w:noProof/>
-            </w:rPr>
-          </w:pPr>
-        </w:p>
-        <w:p/>
-        <w:p/>
-        <w:p/>
-        <w:p/>
         <w:p/>
         <w:p/>
         <w:p/>
@@ -14221,665 +15247,7 @@
         </w:p>
       </w:sdtContent>
     </w:sdt>
-    <w:p>
-      <w:pPr>
-        <w:pStyle w:val="TitulosemNum"/>
-        <w:rPr>
-          <w:i/>
-        </w:rPr>
-      </w:pPr>
-      <w:bookmarkStart w:id="49" w:name="_Toc188965023"/>
-      <w:bookmarkStart w:id="50" w:name="_Toc188968184"/>
-      <w:bookmarkStart w:id="51" w:name="_Toc194947199"/>
-      <w:bookmarkStart w:id="52" w:name="_Toc194948627"/>
-      <w:r>
-        <w:t>APÊNDICE A</w:t>
-      </w:r>
-      <w:r>
-        <w:t xml:space="preserve"> – Apontamento da Produção por Dia</w:t>
-      </w:r>
-      <w:bookmarkEnd w:id="49"/>
-      <w:bookmarkEnd w:id="50"/>
-      <w:bookmarkEnd w:id="51"/>
-      <w:bookmarkEnd w:id="52"/>
-    </w:p>
-    <w:p>
-      <w:pPr>
-        <w:tabs>
-          <w:tab w:val="left" w:pos="851"/>
-        </w:tabs>
-        <w:rPr>
-          <w:rFonts w:ascii="Arial" w:hAnsi="Arial" w:cs="Arial"/>
-          <w:sz w:val="24"/>
-          <w:szCs w:val="24"/>
-        </w:rPr>
-      </w:pPr>
-    </w:p>
-    <w:p>
-      <w:pPr>
-        <w:tabs>
-          <w:tab w:val="left" w:pos="851"/>
-        </w:tabs>
-        <w:rPr>
-          <w:rFonts w:ascii="Arial" w:hAnsi="Arial" w:cs="Arial"/>
-          <w:b/>
-          <w:bCs/>
-          <w:sz w:val="24"/>
-          <w:szCs w:val="24"/>
-        </w:rPr>
-      </w:pPr>
-      <w:r>
-        <w:rPr>
-          <w:rFonts w:ascii="Arial" w:hAnsi="Arial" w:cs="Arial"/>
-          <w:b/>
-          <w:bCs/>
-          <w:sz w:val="24"/>
-          <w:szCs w:val="24"/>
-        </w:rPr>
-        <w:t>EXEMPLO:</w:t>
-      </w:r>
-    </w:p>
-    <w:p>
-      <w:pPr>
-        <w:tabs>
-          <w:tab w:val="left" w:pos="851"/>
-        </w:tabs>
-        <w:rPr>
-          <w:rFonts w:ascii="Arial" w:hAnsi="Arial" w:cs="Arial"/>
-          <w:sz w:val="24"/>
-          <w:szCs w:val="24"/>
-        </w:rPr>
-      </w:pPr>
-    </w:p>
-    <w:p>
-      <w:pPr>
-        <w:tabs>
-          <w:tab w:val="left" w:pos="851"/>
-        </w:tabs>
-        <w:rPr>
-          <w:rFonts w:ascii="Arial" w:hAnsi="Arial" w:cs="Arial"/>
-          <w:sz w:val="24"/>
-          <w:szCs w:val="24"/>
-        </w:rPr>
-      </w:pPr>
-    </w:p>
-    <w:p>
-      <w:pPr>
-        <w:tabs>
-          <w:tab w:val="left" w:pos="851"/>
-        </w:tabs>
-        <w:rPr>
-          <w:rFonts w:ascii="Arial" w:hAnsi="Arial" w:cs="Arial"/>
-          <w:sz w:val="24"/>
-          <w:szCs w:val="24"/>
-        </w:rPr>
-      </w:pPr>
-      <w:r>
-        <w:rPr>
-          <w:noProof/>
-          <w:lang w:eastAsia="pt-BR"/>
-        </w:rPr>
-        <w:lastRenderedPageBreak/>
-        <w:drawing>
-          <wp:inline distT="0" distB="0" distL="0" distR="0" wp14:anchorId="2FA7ADA0" wp14:editId="2FA7ADA1">
-            <wp:extent cx="5612130" cy="2976880"/>
-            <wp:effectExtent l="0" t="0" r="7620" b="0"/>
-            <wp:docPr id="13" name="Imagem 13"/>
-            <wp:cNvGraphicFramePr>
-              <a:graphicFrameLocks xmlns:a="http://schemas.openxmlformats.org/drawingml/2006/main" noChangeAspect="1"/>
-            </wp:cNvGraphicFramePr>
-            <a:graphic xmlns:a="http://schemas.openxmlformats.org/drawingml/2006/main">
-              <a:graphicData uri="http://schemas.openxmlformats.org/drawingml/2006/picture">
-                <pic:pic xmlns:pic="http://schemas.openxmlformats.org/drawingml/2006/picture">
-                  <pic:nvPicPr>
-                    <pic:cNvPr id="0" name=""/>
-                    <pic:cNvPicPr/>
-                  </pic:nvPicPr>
-                  <pic:blipFill>
-                    <a:blip r:embed="rId26"/>
-                    <a:stretch>
-                      <a:fillRect/>
-                    </a:stretch>
-                  </pic:blipFill>
-                  <pic:spPr>
-                    <a:xfrm>
-                      <a:off x="0" y="0"/>
-                      <a:ext cx="5612130" cy="2976880"/>
-                    </a:xfrm>
-                    <a:prstGeom prst="rect">
-                      <a:avLst/>
-                    </a:prstGeom>
-                  </pic:spPr>
-                </pic:pic>
-              </a:graphicData>
-            </a:graphic>
-          </wp:inline>
-        </w:drawing>
-      </w:r>
-    </w:p>
-    <w:p>
-      <w:pPr>
-        <w:tabs>
-          <w:tab w:val="left" w:pos="851"/>
-        </w:tabs>
-        <w:rPr>
-          <w:rFonts w:ascii="Arial" w:hAnsi="Arial" w:cs="Arial"/>
-          <w:sz w:val="24"/>
-          <w:szCs w:val="24"/>
-        </w:rPr>
-      </w:pPr>
-    </w:p>
-    <w:p>
-      <w:pPr>
-        <w:tabs>
-          <w:tab w:val="left" w:pos="851"/>
-        </w:tabs>
-        <w:rPr>
-          <w:rFonts w:ascii="Arial" w:hAnsi="Arial" w:cs="Arial"/>
-          <w:sz w:val="24"/>
-          <w:szCs w:val="24"/>
-        </w:rPr>
-      </w:pPr>
-    </w:p>
-    <w:p>
-      <w:pPr>
-        <w:tabs>
-          <w:tab w:val="left" w:pos="851"/>
-        </w:tabs>
-        <w:rPr>
-          <w:rFonts w:ascii="Arial" w:hAnsi="Arial" w:cs="Arial"/>
-          <w:sz w:val="24"/>
-          <w:szCs w:val="24"/>
-        </w:rPr>
-      </w:pPr>
-    </w:p>
-    <w:p>
-      <w:pPr>
-        <w:tabs>
-          <w:tab w:val="left" w:pos="851"/>
-        </w:tabs>
-        <w:rPr>
-          <w:rFonts w:ascii="Arial" w:hAnsi="Arial" w:cs="Arial"/>
-          <w:sz w:val="24"/>
-          <w:szCs w:val="24"/>
-        </w:rPr>
-      </w:pPr>
-    </w:p>
-    <w:p>
-      <w:pPr>
-        <w:tabs>
-          <w:tab w:val="left" w:pos="851"/>
-        </w:tabs>
-        <w:rPr>
-          <w:rFonts w:ascii="Arial" w:hAnsi="Arial" w:cs="Arial"/>
-          <w:sz w:val="24"/>
-          <w:szCs w:val="24"/>
-        </w:rPr>
-      </w:pPr>
-    </w:p>
-    <w:p>
-      <w:pPr>
-        <w:tabs>
-          <w:tab w:val="left" w:pos="851"/>
-        </w:tabs>
-        <w:rPr>
-          <w:rFonts w:ascii="Arial" w:hAnsi="Arial" w:cs="Arial"/>
-          <w:sz w:val="24"/>
-          <w:szCs w:val="24"/>
-        </w:rPr>
-      </w:pPr>
-    </w:p>
-    <w:p>
-      <w:pPr>
-        <w:tabs>
-          <w:tab w:val="left" w:pos="851"/>
-        </w:tabs>
-        <w:rPr>
-          <w:rFonts w:ascii="Arial" w:hAnsi="Arial" w:cs="Arial"/>
-          <w:sz w:val="24"/>
-          <w:szCs w:val="24"/>
-        </w:rPr>
-      </w:pPr>
-    </w:p>
-    <w:p>
-      <w:pPr>
-        <w:tabs>
-          <w:tab w:val="left" w:pos="851"/>
-        </w:tabs>
-        <w:rPr>
-          <w:rFonts w:ascii="Arial" w:hAnsi="Arial" w:cs="Arial"/>
-          <w:sz w:val="24"/>
-          <w:szCs w:val="24"/>
-        </w:rPr>
-      </w:pPr>
-    </w:p>
-    <w:p>
-      <w:pPr>
-        <w:tabs>
-          <w:tab w:val="left" w:pos="851"/>
-        </w:tabs>
-        <w:rPr>
-          <w:rFonts w:ascii="Arial" w:hAnsi="Arial" w:cs="Arial"/>
-          <w:sz w:val="24"/>
-          <w:szCs w:val="24"/>
-        </w:rPr>
-      </w:pPr>
-    </w:p>
-    <w:p>
-      <w:pPr>
-        <w:tabs>
-          <w:tab w:val="left" w:pos="851"/>
-        </w:tabs>
-        <w:rPr>
-          <w:rFonts w:ascii="Arial" w:hAnsi="Arial" w:cs="Arial"/>
-          <w:sz w:val="24"/>
-          <w:szCs w:val="24"/>
-        </w:rPr>
-      </w:pPr>
-    </w:p>
-    <w:p>
-      <w:pPr>
-        <w:tabs>
-          <w:tab w:val="left" w:pos="851"/>
-        </w:tabs>
-        <w:rPr>
-          <w:rFonts w:ascii="Arial" w:hAnsi="Arial" w:cs="Arial"/>
-          <w:sz w:val="24"/>
-          <w:szCs w:val="24"/>
-          <w:u w:val="single"/>
-        </w:rPr>
-      </w:pPr>
-    </w:p>
-    <w:p>
-      <w:pPr>
-        <w:tabs>
-          <w:tab w:val="left" w:pos="851"/>
-        </w:tabs>
-        <w:rPr>
-          <w:rFonts w:ascii="Arial" w:hAnsi="Arial" w:cs="Arial"/>
-          <w:sz w:val="24"/>
-          <w:szCs w:val="24"/>
-        </w:rPr>
-      </w:pPr>
-    </w:p>
-    <w:p>
-      <w:pPr>
-        <w:tabs>
-          <w:tab w:val="left" w:pos="851"/>
-        </w:tabs>
-        <w:rPr>
-          <w:rFonts w:ascii="Arial" w:hAnsi="Arial" w:cs="Arial"/>
-          <w:sz w:val="24"/>
-          <w:szCs w:val="24"/>
-        </w:rPr>
-      </w:pPr>
-    </w:p>
-    <w:p>
-      <w:pPr>
-        <w:tabs>
-          <w:tab w:val="left" w:pos="851"/>
-        </w:tabs>
-        <w:rPr>
-          <w:rFonts w:ascii="Arial" w:hAnsi="Arial" w:cs="Arial"/>
-          <w:sz w:val="24"/>
-          <w:szCs w:val="24"/>
-        </w:rPr>
-      </w:pPr>
-    </w:p>
-    <w:p>
-      <w:pPr>
-        <w:tabs>
-          <w:tab w:val="left" w:pos="851"/>
-        </w:tabs>
-        <w:rPr>
-          <w:rFonts w:ascii="Arial" w:hAnsi="Arial" w:cs="Arial"/>
-          <w:sz w:val="24"/>
-          <w:szCs w:val="24"/>
-        </w:rPr>
-      </w:pPr>
-    </w:p>
-    <w:p>
-      <w:pPr>
-        <w:tabs>
-          <w:tab w:val="left" w:pos="851"/>
-        </w:tabs>
-        <w:rPr>
-          <w:rFonts w:ascii="Arial" w:hAnsi="Arial" w:cs="Arial"/>
-          <w:sz w:val="24"/>
-          <w:szCs w:val="24"/>
-        </w:rPr>
-      </w:pPr>
-    </w:p>
-    <w:p>
-      <w:pPr>
-        <w:tabs>
-          <w:tab w:val="left" w:pos="851"/>
-        </w:tabs>
-        <w:rPr>
-          <w:rFonts w:ascii="Arial" w:hAnsi="Arial" w:cs="Arial"/>
-          <w:sz w:val="24"/>
-          <w:szCs w:val="24"/>
-        </w:rPr>
-      </w:pPr>
-    </w:p>
-    <w:p>
-      <w:pPr>
-        <w:tabs>
-          <w:tab w:val="left" w:pos="851"/>
-        </w:tabs>
-        <w:rPr>
-          <w:rFonts w:ascii="Arial" w:hAnsi="Arial" w:cs="Arial"/>
-          <w:sz w:val="24"/>
-          <w:szCs w:val="24"/>
-        </w:rPr>
-      </w:pPr>
-    </w:p>
-    <w:p>
-      <w:pPr>
-        <w:tabs>
-          <w:tab w:val="left" w:pos="851"/>
-        </w:tabs>
-        <w:rPr>
-          <w:rFonts w:ascii="Arial" w:hAnsi="Arial" w:cs="Arial"/>
-          <w:sz w:val="24"/>
-          <w:szCs w:val="24"/>
-        </w:rPr>
-      </w:pPr>
-    </w:p>
-    <w:p>
-      <w:pPr>
-        <w:tabs>
-          <w:tab w:val="left" w:pos="851"/>
-        </w:tabs>
-        <w:rPr>
-          <w:rFonts w:ascii="Arial" w:hAnsi="Arial" w:cs="Arial"/>
-          <w:sz w:val="24"/>
-          <w:szCs w:val="24"/>
-        </w:rPr>
-      </w:pPr>
-    </w:p>
-    <w:p>
-      <w:pPr>
-        <w:tabs>
-          <w:tab w:val="left" w:pos="851"/>
-        </w:tabs>
-        <w:rPr>
-          <w:rFonts w:ascii="Arial" w:hAnsi="Arial" w:cs="Arial"/>
-          <w:sz w:val="24"/>
-          <w:szCs w:val="24"/>
-        </w:rPr>
-      </w:pPr>
-    </w:p>
-    <w:p>
-      <w:pPr>
-        <w:tabs>
-          <w:tab w:val="left" w:pos="851"/>
-        </w:tabs>
-        <w:rPr>
-          <w:rFonts w:ascii="Arial" w:hAnsi="Arial" w:cs="Arial"/>
-          <w:sz w:val="24"/>
-          <w:szCs w:val="24"/>
-        </w:rPr>
-      </w:pPr>
-    </w:p>
-    <w:p>
-      <w:pPr>
-        <w:tabs>
-          <w:tab w:val="left" w:pos="851"/>
-        </w:tabs>
-        <w:rPr>
-          <w:rFonts w:ascii="Arial" w:hAnsi="Arial" w:cs="Arial"/>
-          <w:sz w:val="24"/>
-          <w:szCs w:val="24"/>
-        </w:rPr>
-      </w:pPr>
-    </w:p>
-    <w:p>
-      <w:pPr>
-        <w:tabs>
-          <w:tab w:val="left" w:pos="851"/>
-        </w:tabs>
-        <w:rPr>
-          <w:rFonts w:ascii="Arial" w:hAnsi="Arial" w:cs="Arial"/>
-          <w:sz w:val="24"/>
-          <w:szCs w:val="24"/>
-        </w:rPr>
-      </w:pPr>
-    </w:p>
-    <w:p>
-      <w:pPr>
-        <w:tabs>
-          <w:tab w:val="left" w:pos="851"/>
-        </w:tabs>
-        <w:rPr>
-          <w:rFonts w:ascii="Arial" w:hAnsi="Arial" w:cs="Arial"/>
-          <w:sz w:val="24"/>
-          <w:szCs w:val="24"/>
-        </w:rPr>
-      </w:pPr>
-    </w:p>
-    <w:p>
-      <w:pPr>
-        <w:tabs>
-          <w:tab w:val="left" w:pos="851"/>
-        </w:tabs>
-        <w:rPr>
-          <w:rFonts w:ascii="Arial" w:hAnsi="Arial" w:cs="Arial"/>
-          <w:sz w:val="24"/>
-          <w:szCs w:val="24"/>
-        </w:rPr>
-      </w:pPr>
-    </w:p>
-    <w:p>
-      <w:pPr>
-        <w:tabs>
-          <w:tab w:val="left" w:pos="851"/>
-        </w:tabs>
-        <w:rPr>
-          <w:rFonts w:ascii="Arial" w:hAnsi="Arial" w:cs="Arial"/>
-          <w:sz w:val="24"/>
-          <w:szCs w:val="24"/>
-        </w:rPr>
-      </w:pPr>
-    </w:p>
-    <w:p>
-      <w:pPr>
-        <w:tabs>
-          <w:tab w:val="left" w:pos="851"/>
-        </w:tabs>
-        <w:rPr>
-          <w:rFonts w:ascii="Arial" w:hAnsi="Arial" w:cs="Arial"/>
-          <w:sz w:val="24"/>
-          <w:szCs w:val="24"/>
-        </w:rPr>
-      </w:pPr>
-    </w:p>
-    <w:p>
-      <w:pPr>
-        <w:tabs>
-          <w:tab w:val="left" w:pos="851"/>
-        </w:tabs>
-        <w:rPr>
-          <w:rFonts w:ascii="Arial" w:hAnsi="Arial" w:cs="Arial"/>
-          <w:sz w:val="24"/>
-          <w:szCs w:val="24"/>
-        </w:rPr>
-      </w:pPr>
-    </w:p>
-    <w:p>
-      <w:pPr>
-        <w:pStyle w:val="TitulosemNum"/>
-        <w:rPr>
-          <w:i/>
-        </w:rPr>
-      </w:pPr>
-      <w:bookmarkStart w:id="53" w:name="_Toc188965024"/>
-      <w:bookmarkStart w:id="54" w:name="_Toc188968185"/>
-      <w:bookmarkStart w:id="55" w:name="_Toc194947200"/>
-      <w:bookmarkStart w:id="56" w:name="_Toc194948628"/>
-      <w:r>
-        <w:t>ANEXO A – Quadro desempenho de motores elétricos</w:t>
-      </w:r>
-      <w:bookmarkEnd w:id="53"/>
-      <w:bookmarkEnd w:id="54"/>
-      <w:bookmarkEnd w:id="55"/>
-      <w:bookmarkEnd w:id="56"/>
-      <w:r>
-        <w:t xml:space="preserve"> </w:t>
-      </w:r>
-    </w:p>
-    <w:p>
-      <w:pPr>
-        <w:tabs>
-          <w:tab w:val="left" w:pos="851"/>
-        </w:tabs>
-        <w:rPr>
-          <w:rFonts w:ascii="Arial" w:hAnsi="Arial" w:cs="Arial"/>
-          <w:b/>
-          <w:bCs/>
-          <w:sz w:val="24"/>
-          <w:szCs w:val="24"/>
-        </w:rPr>
-      </w:pPr>
-      <w:r>
-        <w:rPr>
-          <w:rFonts w:ascii="Arial" w:hAnsi="Arial" w:cs="Arial"/>
-          <w:b/>
-          <w:bCs/>
-          <w:sz w:val="24"/>
-          <w:szCs w:val="24"/>
-        </w:rPr>
-        <w:t>EXEMPLO:</w:t>
-      </w:r>
-    </w:p>
-    <w:p>
-      <w:pPr>
-        <w:tabs>
-          <w:tab w:val="left" w:pos="851"/>
-        </w:tabs>
-        <w:rPr>
-          <w:rFonts w:ascii="Arial" w:hAnsi="Arial" w:cs="Arial"/>
-          <w:sz w:val="24"/>
-          <w:szCs w:val="24"/>
-        </w:rPr>
-      </w:pPr>
-      <w:r>
-        <w:rPr>
-          <w:rFonts w:ascii="Arial" w:hAnsi="Arial" w:cs="Arial"/>
-          <w:noProof/>
-          <w:sz w:val="24"/>
-          <w:szCs w:val="24"/>
-          <w:bdr w:val="single" w:sz="4" w:space="0" w:color="auto"/>
-          <w:lang w:eastAsia="pt-BR"/>
-        </w:rPr>
-        <w:lastRenderedPageBreak/>
-        <w:drawing>
-          <wp:anchor distT="0" distB="0" distL="114300" distR="114300" simplePos="0" relativeHeight="251657728" behindDoc="0" locked="0" layoutInCell="1" allowOverlap="1" wp14:anchorId="2FA7ADA4" wp14:editId="17BB8707">
-            <wp:simplePos x="0" y="0"/>
-            <wp:positionH relativeFrom="column">
-              <wp:posOffset>-222885</wp:posOffset>
-            </wp:positionH>
-            <wp:positionV relativeFrom="paragraph">
-              <wp:posOffset>339090</wp:posOffset>
-            </wp:positionV>
-            <wp:extent cx="5756275" cy="3609975"/>
-            <wp:effectExtent l="0" t="0" r="0" b="9525"/>
-            <wp:wrapSquare wrapText="bothSides"/>
-            <wp:docPr id="17" name="Imagem 17"/>
-            <wp:cNvGraphicFramePr>
-              <a:graphicFrameLocks xmlns:a="http://schemas.openxmlformats.org/drawingml/2006/main" noChangeAspect="1"/>
-            </wp:cNvGraphicFramePr>
-            <a:graphic xmlns:a="http://schemas.openxmlformats.org/drawingml/2006/main">
-              <a:graphicData uri="http://schemas.openxmlformats.org/drawingml/2006/picture">
-                <pic:pic xmlns:pic="http://schemas.openxmlformats.org/drawingml/2006/picture">
-                  <pic:nvPicPr>
-                    <pic:cNvPr id="0" name="Picture 29"/>
-                    <pic:cNvPicPr>
-                      <a:picLocks noChangeAspect="1" noChangeArrowheads="1"/>
-                    </pic:cNvPicPr>
-                  </pic:nvPicPr>
-                  <pic:blipFill>
-                    <a:blip r:embed="rId27" cstate="print">
-                      <a:extLst>
-                        <a:ext uri="{28A0092B-C50C-407E-A947-70E740481C1C}">
-                          <a14:useLocalDpi xmlns:a14="http://schemas.microsoft.com/office/drawing/2010/main" val="0"/>
-                        </a:ext>
-                      </a:extLst>
-                    </a:blip>
-                    <a:srcRect/>
-                    <a:stretch>
-                      <a:fillRect/>
-                    </a:stretch>
-                  </pic:blipFill>
-                  <pic:spPr bwMode="auto">
-                    <a:xfrm>
-                      <a:off x="0" y="0"/>
-                      <a:ext cx="5756275" cy="3609975"/>
-                    </a:xfrm>
-                    <a:prstGeom prst="rect">
-                      <a:avLst/>
-                    </a:prstGeom>
-                    <a:noFill/>
-                    <a:ln>
-                      <a:noFill/>
-                    </a:ln>
-                  </pic:spPr>
-                </pic:pic>
-              </a:graphicData>
-            </a:graphic>
-          </wp:anchor>
-        </w:drawing>
-      </w:r>
-    </w:p>
     <w:bookmarkEnd w:id="0"/>
-    <w:p>
-      <w:pPr>
-        <w:tabs>
-          <w:tab w:val="left" w:pos="851"/>
-        </w:tabs>
-        <w:rPr>
-          <w:rFonts w:ascii="Arial" w:hAnsi="Arial" w:cs="Arial"/>
-          <w:sz w:val="24"/>
-          <w:szCs w:val="24"/>
-        </w:rPr>
-      </w:pPr>
-    </w:p>
-    <w:p>
-      <w:pPr>
-        <w:tabs>
-          <w:tab w:val="left" w:pos="851"/>
-        </w:tabs>
-        <w:rPr>
-          <w:rFonts w:ascii="Arial" w:hAnsi="Arial" w:cs="Arial"/>
-          <w:sz w:val="24"/>
-          <w:szCs w:val="24"/>
-        </w:rPr>
-      </w:pPr>
-    </w:p>
-    <w:p>
-      <w:pPr>
-        <w:tabs>
-          <w:tab w:val="left" w:pos="851"/>
-        </w:tabs>
-        <w:rPr>
-          <w:rFonts w:ascii="Arial" w:hAnsi="Arial" w:cs="Arial"/>
-          <w:sz w:val="24"/>
-          <w:szCs w:val="24"/>
-        </w:rPr>
-      </w:pPr>
-    </w:p>
-    <w:p>
-      <w:pPr>
-        <w:tabs>
-          <w:tab w:val="left" w:pos="851"/>
-        </w:tabs>
-        <w:rPr>
-          <w:rFonts w:ascii="Arial" w:hAnsi="Arial" w:cs="Arial"/>
-          <w:sz w:val="24"/>
-          <w:szCs w:val="24"/>
-        </w:rPr>
-      </w:pPr>
-    </w:p>
     <w:bookmarkEnd w:id="1"/>
     <w:p>
       <w:pPr>
@@ -14894,7 +15262,7 @@
       </w:pPr>
     </w:p>
     <w:sectPr>
-      <w:headerReference w:type="default" r:id="rId28"/>
+      <w:headerReference w:type="default" r:id="rId33"/>
       <w:pgSz w:w="11907" w:h="16840" w:code="9"/>
       <w:pgMar w:top="1701" w:right="1134" w:bottom="1134" w:left="1701" w:header="1134" w:footer="0" w:gutter="0"/>
       <w:pgNumType w:start="10"/>

</xml_diff>

<commit_message>
atualizacao tcc, implementacao de diagrama de classes
</commit_message>
<xml_diff>
--- a/liceu/3semestre/projeto integrador/tcc atual.docx
+++ b/liceu/3semestre/projeto integrador/tcc atual.docx
@@ -1,6 +1,6 @@
 
 <file path=word/document.xml><?xml version="1.0" encoding="utf-8"?>
-<w:document xmlns:wpc="http://schemas.microsoft.com/office/word/2010/wordprocessingCanvas" xmlns:cx="http://schemas.microsoft.com/office/drawing/2014/chartex" xmlns:cx1="http://schemas.microsoft.com/office/drawing/2015/9/8/chartex" xmlns:cx2="http://schemas.microsoft.com/office/drawing/2015/10/21/chartex" xmlns:cx3="http://schemas.microsoft.com/office/drawing/2016/5/9/chartex" xmlns:cx4="http://schemas.microsoft.com/office/drawing/2016/5/10/chartex" xmlns:cx5="http://schemas.microsoft.com/office/drawing/2016/5/11/chartex" xmlns:cx6="http://schemas.microsoft.com/office/drawing/2016/5/12/chartex" xmlns:cx7="http://schemas.microsoft.com/office/drawing/2016/5/13/chartex" xmlns:cx8="http://schemas.microsoft.com/office/drawing/2016/5/14/chartex" xmlns:mc="http://schemas.openxmlformats.org/markup-compatibility/2006" xmlns:aink="http://schemas.microsoft.com/office/drawing/2016/ink" xmlns:am3d="http://schemas.microsoft.com/office/drawing/2017/model3d" xmlns:o="urn:schemas-microsoft-com:office:office" xmlns:r="http://schemas.openxmlformats.org/officeDocument/2006/relationships" xmlns:m="http://schemas.openxmlformats.org/officeDocument/2006/math" xmlns:v="urn:schemas-microsoft-com:vml" xmlns:wp14="http://schemas.microsoft.com/office/word/2010/wordprocessingDrawing" xmlns:wp="http://schemas.openxmlformats.org/drawingml/2006/wordprocessingDrawing" xmlns:w10="urn:schemas-microsoft-com:office:word" xmlns:w="http://schemas.openxmlformats.org/wordprocessingml/2006/main" xmlns:w14="http://schemas.microsoft.com/office/word/2010/wordml" xmlns:w15="http://schemas.microsoft.com/office/word/2012/wordml" xmlns:w16cex="http://schemas.microsoft.com/office/word/2018/wordml/cex" xmlns:w16cid="http://schemas.microsoft.com/office/word/2016/wordml/cid" xmlns:w16="http://schemas.microsoft.com/office/word/2018/wordml" xmlns:w16sdtdh="http://schemas.microsoft.com/office/word/2020/wordml/sdtdatahash" xmlns:w16se="http://schemas.microsoft.com/office/word/2015/wordml/symex" xmlns:wpg="http://schemas.microsoft.com/office/word/2010/wordprocessingGroup" xmlns:wpi="http://schemas.microsoft.com/office/word/2010/wordprocessingInk" xmlns:wne="http://schemas.microsoft.com/office/word/2006/wordml" xmlns:wps="http://schemas.microsoft.com/office/word/2010/wordprocessingShape" mc:Ignorable="w14 w15 w16se w16cid w16 w16cex w16sdtdh wp14">
+<w:document xmlns:wpc="http://schemas.microsoft.com/office/word/2010/wordprocessingCanvas" xmlns:cx="http://schemas.microsoft.com/office/drawing/2014/chartex" xmlns:cx1="http://schemas.microsoft.com/office/drawing/2015/9/8/chartex" xmlns:cx2="http://schemas.microsoft.com/office/drawing/2015/10/21/chartex" xmlns:cx3="http://schemas.microsoft.com/office/drawing/2016/5/9/chartex" xmlns:cx4="http://schemas.microsoft.com/office/drawing/2016/5/10/chartex" xmlns:cx5="http://schemas.microsoft.com/office/drawing/2016/5/11/chartex" xmlns:cx6="http://schemas.microsoft.com/office/drawing/2016/5/12/chartex" xmlns:cx7="http://schemas.microsoft.com/office/drawing/2016/5/13/chartex" xmlns:cx8="http://schemas.microsoft.com/office/drawing/2016/5/14/chartex" xmlns:mc="http://schemas.openxmlformats.org/markup-compatibility/2006" xmlns:aink="http://schemas.microsoft.com/office/drawing/2016/ink" xmlns:am3d="http://schemas.microsoft.com/office/drawing/2017/model3d" xmlns:o="urn:schemas-microsoft-com:office:office" xmlns:oel="http://schemas.microsoft.com/office/2019/extlst" xmlns:r="http://schemas.openxmlformats.org/officeDocument/2006/relationships" xmlns:m="http://schemas.openxmlformats.org/officeDocument/2006/math" xmlns:v="urn:schemas-microsoft-com:vml" xmlns:wp14="http://schemas.microsoft.com/office/word/2010/wordprocessingDrawing" xmlns:wp="http://schemas.openxmlformats.org/drawingml/2006/wordprocessingDrawing" xmlns:w10="urn:schemas-microsoft-com:office:word" xmlns:w="http://schemas.openxmlformats.org/wordprocessingml/2006/main" xmlns:w14="http://schemas.microsoft.com/office/word/2010/wordml" xmlns:w15="http://schemas.microsoft.com/office/word/2012/wordml" xmlns:w16cex="http://schemas.microsoft.com/office/word/2018/wordml/cex" xmlns:w16cid="http://schemas.microsoft.com/office/word/2016/wordml/cid" xmlns:w16="http://schemas.microsoft.com/office/word/2018/wordml" xmlns:w16du="http://schemas.microsoft.com/office/word/2023/wordml/word16du" xmlns:w16sdtdh="http://schemas.microsoft.com/office/word/2020/wordml/sdtdatahash" xmlns:w16sdtfl="http://schemas.microsoft.com/office/word/2024/wordml/sdtformatlock" xmlns:w16se="http://schemas.microsoft.com/office/word/2015/wordml/symex" xmlns:wpg="http://schemas.microsoft.com/office/word/2010/wordprocessingGroup" xmlns:wpi="http://schemas.microsoft.com/office/word/2010/wordprocessingInk" xmlns:wne="http://schemas.microsoft.com/office/word/2006/wordml" xmlns:wps="http://schemas.microsoft.com/office/word/2010/wordprocessingShape" mc:Ignorable="w14 w15 w16se w16cid w16 w16cex w16sdtdh w16sdtfl w16du wp14">
   <w:body>
     <w:p>
       <w:pPr>
@@ -7817,7 +7817,6 @@
           <w:docPartUnique/>
         </w:docPartObj>
       </w:sdtPr>
-      <w:sdtEndPr/>
       <w:sdtContent>
         <w:p>
           <w:pPr>
@@ -12513,71 +12512,6 @@
     </w:p>
     <w:p>
       <w:pPr>
-        <w:tabs>
-          <w:tab w:val="left" w:pos="851"/>
-        </w:tabs>
-        <w:spacing w:line="360" w:lineRule="auto"/>
-        <w:rPr>
-          <w:rFonts w:ascii="Arial" w:hAnsi="Arial" w:cs="Arial"/>
-          <w:sz w:val="24"/>
-          <w:szCs w:val="24"/>
-        </w:rPr>
-      </w:pPr>
-    </w:p>
-    <w:p>
-      <w:pPr>
-        <w:tabs>
-          <w:tab w:val="left" w:pos="851"/>
-        </w:tabs>
-        <w:spacing w:line="360" w:lineRule="auto"/>
-        <w:rPr>
-          <w:rFonts w:ascii="Arial" w:hAnsi="Arial" w:cs="Arial"/>
-          <w:sz w:val="24"/>
-          <w:szCs w:val="24"/>
-        </w:rPr>
-      </w:pPr>
-    </w:p>
-    <w:p>
-      <w:pPr>
-        <w:tabs>
-          <w:tab w:val="left" w:pos="851"/>
-        </w:tabs>
-        <w:spacing w:line="360" w:lineRule="auto"/>
-        <w:rPr>
-          <w:rFonts w:ascii="Arial" w:hAnsi="Arial" w:cs="Arial"/>
-          <w:sz w:val="24"/>
-          <w:szCs w:val="24"/>
-        </w:rPr>
-      </w:pPr>
-    </w:p>
-    <w:p>
-      <w:pPr>
-        <w:tabs>
-          <w:tab w:val="left" w:pos="851"/>
-        </w:tabs>
-        <w:spacing w:line="360" w:lineRule="auto"/>
-        <w:rPr>
-          <w:rFonts w:ascii="Arial" w:hAnsi="Arial" w:cs="Arial"/>
-          <w:sz w:val="24"/>
-          <w:szCs w:val="24"/>
-        </w:rPr>
-      </w:pPr>
-    </w:p>
-    <w:p>
-      <w:pPr>
-        <w:tabs>
-          <w:tab w:val="left" w:pos="851"/>
-        </w:tabs>
-        <w:spacing w:line="360" w:lineRule="auto"/>
-        <w:rPr>
-          <w:rFonts w:ascii="Arial" w:hAnsi="Arial" w:cs="Arial"/>
-          <w:sz w:val="24"/>
-          <w:szCs w:val="24"/>
-        </w:rPr>
-      </w:pPr>
-    </w:p>
-    <w:p>
-      <w:pPr>
         <w:pStyle w:val="Ttulo1"/>
         <w:numPr>
           <w:ilvl w:val="2"/>
@@ -12619,7 +12553,64 @@
           <w:sz w:val="24"/>
           <w:szCs w:val="24"/>
         </w:rPr>
-        <w:t>Os requisitos não funcionais do sistema são: Desempenho, usabilidade, segurança e escalabilidade</w:t>
+        <w:t xml:space="preserve">Nosso sistema de gamificação deve entregar uma performance consistente, respondendo a cada ação de quiz ou subida de nível </w:t>
+      </w:r>
+      <w:r>
+        <w:rPr>
+          <w:rFonts w:ascii="Arial" w:hAnsi="Arial" w:cs="Arial"/>
+          <w:sz w:val="24"/>
+          <w:szCs w:val="24"/>
+        </w:rPr>
+        <w:t>de forma eficiente</w:t>
+      </w:r>
+      <w:r>
+        <w:rPr>
+          <w:rFonts w:ascii="Arial" w:hAnsi="Arial" w:cs="Arial"/>
+          <w:sz w:val="24"/>
+          <w:szCs w:val="24"/>
+        </w:rPr>
+        <w:t xml:space="preserve"> mesmo com dezenas de turmas ativas, garantindo fluidez na experiência de jogo; prezar pela usabilidade e acessibilidade, com interface clara, menus autoexplicativos e adaptação automática a desktop e dispositivos móveis, além de respeitar diretrizes de contraste e navegação por teclado; zelar pela segurança e privacidade, com autenticação por usuário/senha, controle de permissões por perfil, criptografia básica dos dados sensíveis e backups regulares para prevenção de perdas; suportar escalabilidade, de forma que seja possível incluir novos </w:t>
+      </w:r>
+      <w:r>
+        <w:rPr>
+          <w:rFonts w:ascii="Arial" w:hAnsi="Arial" w:cs="Arial"/>
+          <w:sz w:val="24"/>
+          <w:szCs w:val="24"/>
+        </w:rPr>
+        <w:t>alunos</w:t>
+      </w:r>
+      <w:r>
+        <w:rPr>
+          <w:rFonts w:ascii="Arial" w:hAnsi="Arial" w:cs="Arial"/>
+          <w:sz w:val="24"/>
+          <w:szCs w:val="24"/>
+        </w:rPr>
+        <w:t xml:space="preserve">, turmas e </w:t>
+      </w:r>
+      <w:r>
+        <w:rPr>
+          <w:rFonts w:ascii="Arial" w:hAnsi="Arial" w:cs="Arial"/>
+          <w:sz w:val="24"/>
+          <w:szCs w:val="24"/>
+        </w:rPr>
+        <w:t>escolas</w:t>
+      </w:r>
+      <w:r>
+        <w:rPr>
+          <w:rFonts w:ascii="Arial" w:hAnsi="Arial" w:cs="Arial"/>
+          <w:sz w:val="24"/>
+          <w:szCs w:val="24"/>
+        </w:rPr>
+        <w:t xml:space="preserve"> sem retrabalho ou perda de desempenho; manter alta confiabilidade e disponibilidade, com monitoramento de erros, alertas e planos simples de recuperação de falhas, </w:t>
+      </w:r>
+      <w:r>
+        <w:rPr>
+          <w:rFonts w:ascii="Arial" w:hAnsi="Arial" w:cs="Arial"/>
+          <w:sz w:val="24"/>
+          <w:szCs w:val="24"/>
+        </w:rPr>
+        <w:lastRenderedPageBreak/>
+        <w:t>integração com ferramentas externas e portabilidade entre navegadores e sistemas operacionais.</w:t>
       </w:r>
     </w:p>
     <w:p>
@@ -12640,22 +12631,573 @@
     </w:p>
     <w:p>
       <w:pPr>
-        <w:pStyle w:val="Ttulo2"/>
-        <w:numPr>
-          <w:ilvl w:val="0"/>
-          <w:numId w:val="0"/>
-        </w:numPr>
-      </w:pPr>
+        <w:rPr>
+          <w:rFonts w:ascii="Arial" w:hAnsi="Arial" w:cs="Arial"/>
+          <w:sz w:val="20"/>
+          <w:szCs w:val="20"/>
+        </w:rPr>
+      </w:pPr>
+      <w:r>
+        <w:rPr>
+          <w:rFonts w:ascii="Arial" w:hAnsi="Arial" w:cs="Arial"/>
+          <w:sz w:val="20"/>
+          <w:szCs w:val="20"/>
+        </w:rPr>
+        <w:t>Figura 1: Diagrama de Classes</w:t>
+      </w:r>
+    </w:p>
+    <w:p>
+      <w:r>
+        <w:rPr>
+          <w:noProof/>
+        </w:rPr>
+        <w:drawing>
+          <wp:inline distT="0" distB="0" distL="0" distR="0" wp14:anchorId="0F5276A0" wp14:editId="3C24F6D8">
+            <wp:extent cx="5760720" cy="5680075"/>
+            <wp:effectExtent l="0" t="0" r="0" b="0"/>
+            <wp:docPr id="393253485" name="Imagem 1" descr="Diagrama, Desenho técnico&#10;&#10;O conteúdo gerado por IA pode estar incorreto."/>
+            <wp:cNvGraphicFramePr>
+              <a:graphicFrameLocks xmlns:a="http://schemas.openxmlformats.org/drawingml/2006/main" noChangeAspect="1"/>
+            </wp:cNvGraphicFramePr>
+            <a:graphic xmlns:a="http://schemas.openxmlformats.org/drawingml/2006/main">
+              <a:graphicData uri="http://schemas.openxmlformats.org/drawingml/2006/picture">
+                <pic:pic xmlns:pic="http://schemas.openxmlformats.org/drawingml/2006/picture">
+                  <pic:nvPicPr>
+                    <pic:cNvPr id="393253485" name="Imagem 1" descr="Diagrama, Desenho técnico&#10;&#10;O conteúdo gerado por IA pode estar incorreto."/>
+                    <pic:cNvPicPr>
+                      <a:picLocks noChangeAspect="1" noChangeArrowheads="1"/>
+                    </pic:cNvPicPr>
+                  </pic:nvPicPr>
+                  <pic:blipFill>
+                    <a:blip r:embed="rId14">
+                      <a:extLst>
+                        <a:ext uri="{28A0092B-C50C-407E-A947-70E740481C1C}">
+                          <a14:useLocalDpi xmlns:a14="http://schemas.microsoft.com/office/drawing/2010/main" val="0"/>
+                        </a:ext>
+                      </a:extLst>
+                    </a:blip>
+                    <a:srcRect/>
+                    <a:stretch>
+                      <a:fillRect/>
+                    </a:stretch>
+                  </pic:blipFill>
+                  <pic:spPr bwMode="auto">
+                    <a:xfrm>
+                      <a:off x="0" y="0"/>
+                      <a:ext cx="5760720" cy="5680075"/>
+                    </a:xfrm>
+                    <a:prstGeom prst="rect">
+                      <a:avLst/>
+                    </a:prstGeom>
+                    <a:noFill/>
+                    <a:ln>
+                      <a:noFill/>
+                    </a:ln>
+                  </pic:spPr>
+                </pic:pic>
+              </a:graphicData>
+            </a:graphic>
+          </wp:inline>
+        </w:drawing>
+      </w:r>
+    </w:p>
+    <w:p>
+      <w:pPr>
+        <w:rPr>
+          <w:rFonts w:ascii="Arial" w:hAnsi="Arial" w:cs="Arial"/>
+          <w:sz w:val="20"/>
+          <w:szCs w:val="20"/>
+        </w:rPr>
+      </w:pPr>
+      <w:r>
+        <w:rPr>
+          <w:rFonts w:ascii="Arial" w:hAnsi="Arial" w:cs="Arial"/>
+          <w:sz w:val="20"/>
+          <w:szCs w:val="20"/>
+        </w:rPr>
+        <w:t xml:space="preserve">Fonte: Elaborado pelo autor com </w:t>
+      </w:r>
+      <w:proofErr w:type="spellStart"/>
+      <w:r>
+        <w:rPr>
+          <w:rFonts w:ascii="Arial" w:hAnsi="Arial" w:cs="Arial"/>
+          <w:sz w:val="20"/>
+          <w:szCs w:val="20"/>
+        </w:rPr>
+        <w:t>PlantUML</w:t>
+      </w:r>
+      <w:proofErr w:type="spellEnd"/>
     </w:p>
     <w:p/>
-    <w:p/>
-    <w:p/>
-    <w:p/>
-    <w:p/>
-    <w:p/>
-    <w:p/>
-    <w:p/>
-    <w:p/>
+    <w:p>
+      <w:pPr>
+        <w:spacing w:line="360" w:lineRule="auto"/>
+        <w:rPr>
+          <w:rFonts w:ascii="Arial" w:hAnsi="Arial" w:cs="Arial"/>
+          <w:sz w:val="24"/>
+          <w:szCs w:val="24"/>
+        </w:rPr>
+      </w:pPr>
+      <w:r>
+        <w:rPr>
+          <w:rFonts w:ascii="Arial" w:hAnsi="Arial" w:cs="Arial"/>
+          <w:sz w:val="24"/>
+          <w:szCs w:val="24"/>
+        </w:rPr>
+        <w:t xml:space="preserve">O diagrama de classes reflete fielmente o modelo relacional do banco de dados, mas adaptado à orientação a objetos. No centro, a classe </w:t>
+      </w:r>
+      <w:proofErr w:type="spellStart"/>
+      <w:r>
+        <w:rPr>
+          <w:rFonts w:ascii="Arial" w:hAnsi="Arial" w:cs="Arial"/>
+          <w:sz w:val="24"/>
+          <w:szCs w:val="24"/>
+        </w:rPr>
+        <w:t>Usuario</w:t>
+      </w:r>
+      <w:proofErr w:type="spellEnd"/>
+      <w:r>
+        <w:rPr>
+          <w:rFonts w:ascii="Arial" w:hAnsi="Arial" w:cs="Arial"/>
+          <w:sz w:val="24"/>
+          <w:szCs w:val="24"/>
+        </w:rPr>
+        <w:t xml:space="preserve"> agrega atributos básicos (nome, e</w:t>
+      </w:r>
+      <w:r>
+        <w:rPr>
+          <w:rFonts w:ascii="Cambria Math" w:hAnsi="Cambria Math" w:cs="Cambria Math"/>
+          <w:sz w:val="24"/>
+          <w:szCs w:val="24"/>
+        </w:rPr>
+        <w:t>‑</w:t>
+      </w:r>
+      <w:r>
+        <w:rPr>
+          <w:rFonts w:ascii="Arial" w:hAnsi="Arial" w:cs="Arial"/>
+          <w:sz w:val="24"/>
+          <w:szCs w:val="24"/>
+        </w:rPr>
+        <w:t xml:space="preserve">mail, senha, nível, experiência, ativo) e se relaciona de forma direta com Avatar, Turma, Escola e </w:t>
+      </w:r>
+      <w:proofErr w:type="spellStart"/>
+      <w:r>
+        <w:rPr>
+          <w:rFonts w:ascii="Arial" w:hAnsi="Arial" w:cs="Arial"/>
+          <w:sz w:val="24"/>
+          <w:szCs w:val="24"/>
+        </w:rPr>
+        <w:t>TipoUsuario</w:t>
+      </w:r>
+      <w:proofErr w:type="spellEnd"/>
+      <w:r>
+        <w:rPr>
+          <w:rFonts w:ascii="Arial" w:hAnsi="Arial" w:cs="Arial"/>
+          <w:sz w:val="24"/>
+          <w:szCs w:val="24"/>
+        </w:rPr>
+        <w:t xml:space="preserve">, indicando que cada usuário está alocado em uma turma, vinculado a uma escola, possui um perfil (papel) e escolhe um avatar. As classes Pergunta e Alternativa formam a base do quiz: cada pergunta pertence a uma matéria, a um elo (faixa de dificuldade), a uma turma e a uma escola, e guarda uma </w:t>
+      </w:r>
+      <w:r>
+        <w:rPr>
+          <w:rFonts w:ascii="Arial" w:hAnsi="Arial" w:cs="Arial"/>
+          <w:sz w:val="24"/>
+          <w:szCs w:val="24"/>
+        </w:rPr>
+        <w:lastRenderedPageBreak/>
+        <w:t>referência ao usuário que a criou. Cada pergunta aponta para várias alternativas, das quais exatamente uma é marcada como correta.</w:t>
+      </w:r>
+    </w:p>
+    <w:p>
+      <w:pPr>
+        <w:spacing w:line="360" w:lineRule="auto"/>
+        <w:rPr>
+          <w:rFonts w:ascii="Arial" w:hAnsi="Arial" w:cs="Arial"/>
+          <w:sz w:val="24"/>
+          <w:szCs w:val="24"/>
+        </w:rPr>
+      </w:pPr>
+    </w:p>
+    <w:p>
+      <w:pPr>
+        <w:spacing w:line="360" w:lineRule="auto"/>
+        <w:rPr>
+          <w:rFonts w:ascii="Arial" w:hAnsi="Arial" w:cs="Arial"/>
+          <w:sz w:val="24"/>
+          <w:szCs w:val="24"/>
+        </w:rPr>
+      </w:pPr>
+      <w:r>
+        <w:rPr>
+          <w:rFonts w:ascii="Arial" w:hAnsi="Arial" w:cs="Arial"/>
+          <w:sz w:val="24"/>
+          <w:szCs w:val="24"/>
+        </w:rPr>
+        <w:t xml:space="preserve">Para acomodar a lógica de participação em jogos, existem as classes de associação Sala, </w:t>
+      </w:r>
+      <w:proofErr w:type="spellStart"/>
+      <w:r>
+        <w:rPr>
+          <w:rFonts w:ascii="Arial" w:hAnsi="Arial" w:cs="Arial"/>
+          <w:sz w:val="24"/>
+          <w:szCs w:val="24"/>
+        </w:rPr>
+        <w:t>SalaPergunta</w:t>
+      </w:r>
+      <w:proofErr w:type="spellEnd"/>
+      <w:r>
+        <w:rPr>
+          <w:rFonts w:ascii="Arial" w:hAnsi="Arial" w:cs="Arial"/>
+          <w:sz w:val="24"/>
+          <w:szCs w:val="24"/>
+        </w:rPr>
+        <w:t xml:space="preserve">, </w:t>
+      </w:r>
+      <w:proofErr w:type="spellStart"/>
+      <w:r>
+        <w:rPr>
+          <w:rFonts w:ascii="Arial" w:hAnsi="Arial" w:cs="Arial"/>
+          <w:sz w:val="24"/>
+          <w:szCs w:val="24"/>
+        </w:rPr>
+        <w:t>SalaAluno</w:t>
+      </w:r>
+      <w:proofErr w:type="spellEnd"/>
+      <w:r>
+        <w:rPr>
+          <w:rFonts w:ascii="Arial" w:hAnsi="Arial" w:cs="Arial"/>
+          <w:sz w:val="24"/>
+          <w:szCs w:val="24"/>
+        </w:rPr>
+        <w:t xml:space="preserve"> e </w:t>
+      </w:r>
+      <w:proofErr w:type="spellStart"/>
+      <w:r>
+        <w:rPr>
+          <w:rFonts w:ascii="Arial" w:hAnsi="Arial" w:cs="Arial"/>
+          <w:sz w:val="24"/>
+          <w:szCs w:val="24"/>
+        </w:rPr>
+        <w:t>SalaAlunoResposta</w:t>
+      </w:r>
+      <w:proofErr w:type="spellEnd"/>
+      <w:r>
+        <w:rPr>
+          <w:rFonts w:ascii="Arial" w:hAnsi="Arial" w:cs="Arial"/>
+          <w:sz w:val="24"/>
+          <w:szCs w:val="24"/>
+        </w:rPr>
+        <w:t xml:space="preserve">. Uma Sala funciona como ambiente de jogo, com host e, eventualmente, um vencedor. As </w:t>
+      </w:r>
+      <w:proofErr w:type="spellStart"/>
+      <w:r>
+        <w:rPr>
+          <w:rFonts w:ascii="Arial" w:hAnsi="Arial" w:cs="Arial"/>
+          <w:sz w:val="24"/>
+          <w:szCs w:val="24"/>
+        </w:rPr>
+        <w:t>SalaPergunta</w:t>
+      </w:r>
+      <w:proofErr w:type="spellEnd"/>
+      <w:r>
+        <w:rPr>
+          <w:rFonts w:ascii="Arial" w:hAnsi="Arial" w:cs="Arial"/>
+          <w:sz w:val="24"/>
+          <w:szCs w:val="24"/>
+        </w:rPr>
+        <w:t xml:space="preserve"> ligam perguntas a uma sala específica, enquanto </w:t>
+      </w:r>
+      <w:proofErr w:type="spellStart"/>
+      <w:r>
+        <w:rPr>
+          <w:rFonts w:ascii="Arial" w:hAnsi="Arial" w:cs="Arial"/>
+          <w:sz w:val="24"/>
+          <w:szCs w:val="24"/>
+        </w:rPr>
+        <w:t>SalaAluno</w:t>
+      </w:r>
+      <w:proofErr w:type="spellEnd"/>
+      <w:r>
+        <w:rPr>
+          <w:rFonts w:ascii="Arial" w:hAnsi="Arial" w:cs="Arial"/>
+          <w:sz w:val="24"/>
+          <w:szCs w:val="24"/>
+        </w:rPr>
+        <w:t xml:space="preserve"> vincula usuários participantes ao jogo. Cada resposta dada por um aluno em uma sala é registrada em </w:t>
+      </w:r>
+      <w:proofErr w:type="spellStart"/>
+      <w:r>
+        <w:rPr>
+          <w:rFonts w:ascii="Arial" w:hAnsi="Arial" w:cs="Arial"/>
+          <w:sz w:val="24"/>
+          <w:szCs w:val="24"/>
+        </w:rPr>
+        <w:t>SalaAlunoResposta</w:t>
+      </w:r>
+      <w:proofErr w:type="spellEnd"/>
+      <w:r>
+        <w:rPr>
+          <w:rFonts w:ascii="Arial" w:hAnsi="Arial" w:cs="Arial"/>
+          <w:sz w:val="24"/>
+          <w:szCs w:val="24"/>
+        </w:rPr>
+        <w:t xml:space="preserve">, que aponta simultaneamente para o participante, para a pergunta daquela sala e para a alternativa escolhida. Finalmente, o conceito de evolução no jogo é modelado por Elo, </w:t>
+      </w:r>
+      <w:proofErr w:type="spellStart"/>
+      <w:r>
+        <w:rPr>
+          <w:rFonts w:ascii="Arial" w:hAnsi="Arial" w:cs="Arial"/>
+          <w:sz w:val="24"/>
+          <w:szCs w:val="24"/>
+        </w:rPr>
+        <w:t>SubElo</w:t>
+      </w:r>
+      <w:proofErr w:type="spellEnd"/>
+      <w:r>
+        <w:rPr>
+          <w:rFonts w:ascii="Arial" w:hAnsi="Arial" w:cs="Arial"/>
+          <w:sz w:val="24"/>
+          <w:szCs w:val="24"/>
+        </w:rPr>
+        <w:t xml:space="preserve"> e </w:t>
+      </w:r>
+      <w:proofErr w:type="spellStart"/>
+      <w:r>
+        <w:rPr>
+          <w:rFonts w:ascii="Arial" w:hAnsi="Arial" w:cs="Arial"/>
+          <w:sz w:val="24"/>
+          <w:szCs w:val="24"/>
+        </w:rPr>
+        <w:t>EloMateria</w:t>
+      </w:r>
+      <w:proofErr w:type="spellEnd"/>
+      <w:r>
+        <w:rPr>
+          <w:rFonts w:ascii="Arial" w:hAnsi="Arial" w:cs="Arial"/>
+          <w:sz w:val="24"/>
+          <w:szCs w:val="24"/>
+        </w:rPr>
+        <w:t xml:space="preserve">: a última associa cada usuário a um elo e a uma matéria, permitindo rastrear quantas respostas corretas o aluno obteve em cada nível e total, dando base para cálculo de progressão e desbloqueio de </w:t>
+      </w:r>
+      <w:proofErr w:type="spellStart"/>
+      <w:r>
+        <w:rPr>
+          <w:rFonts w:ascii="Arial" w:hAnsi="Arial" w:cs="Arial"/>
+          <w:sz w:val="24"/>
+          <w:szCs w:val="24"/>
+        </w:rPr>
+        <w:t>subelos</w:t>
+      </w:r>
+      <w:proofErr w:type="spellEnd"/>
+      <w:r>
+        <w:rPr>
+          <w:rFonts w:ascii="Arial" w:hAnsi="Arial" w:cs="Arial"/>
+          <w:sz w:val="24"/>
+          <w:szCs w:val="24"/>
+        </w:rPr>
+        <w:t xml:space="preserve"> conforme os acertos. Essas classes e associações compõem, assim, uma visão orientada a objetos robusta para o sistema de gamificação.</w:t>
+      </w:r>
+    </w:p>
+    <w:p>
+      <w:pPr>
+        <w:spacing w:line="360" w:lineRule="auto"/>
+        <w:rPr>
+          <w:rFonts w:ascii="Arial" w:hAnsi="Arial" w:cs="Arial"/>
+          <w:sz w:val="24"/>
+          <w:szCs w:val="24"/>
+        </w:rPr>
+      </w:pPr>
+    </w:p>
+    <w:p>
+      <w:pPr>
+        <w:spacing w:line="360" w:lineRule="auto"/>
+        <w:rPr>
+          <w:rFonts w:ascii="Arial" w:hAnsi="Arial" w:cs="Arial"/>
+          <w:sz w:val="24"/>
+          <w:szCs w:val="24"/>
+        </w:rPr>
+      </w:pPr>
+    </w:p>
+    <w:p>
+      <w:pPr>
+        <w:spacing w:line="360" w:lineRule="auto"/>
+        <w:rPr>
+          <w:rFonts w:ascii="Arial" w:hAnsi="Arial" w:cs="Arial"/>
+          <w:sz w:val="24"/>
+          <w:szCs w:val="24"/>
+        </w:rPr>
+      </w:pPr>
+    </w:p>
+    <w:p>
+      <w:pPr>
+        <w:spacing w:line="360" w:lineRule="auto"/>
+        <w:rPr>
+          <w:rFonts w:ascii="Arial" w:hAnsi="Arial" w:cs="Arial"/>
+          <w:sz w:val="24"/>
+          <w:szCs w:val="24"/>
+        </w:rPr>
+      </w:pPr>
+    </w:p>
+    <w:p>
+      <w:pPr>
+        <w:spacing w:line="360" w:lineRule="auto"/>
+        <w:rPr>
+          <w:rFonts w:ascii="Arial" w:hAnsi="Arial" w:cs="Arial"/>
+          <w:sz w:val="24"/>
+          <w:szCs w:val="24"/>
+        </w:rPr>
+      </w:pPr>
+    </w:p>
+    <w:p>
+      <w:pPr>
+        <w:spacing w:line="360" w:lineRule="auto"/>
+        <w:rPr>
+          <w:rFonts w:ascii="Arial" w:hAnsi="Arial" w:cs="Arial"/>
+          <w:sz w:val="24"/>
+          <w:szCs w:val="24"/>
+        </w:rPr>
+      </w:pPr>
+    </w:p>
+    <w:p>
+      <w:pPr>
+        <w:spacing w:line="360" w:lineRule="auto"/>
+        <w:rPr>
+          <w:rFonts w:ascii="Arial" w:hAnsi="Arial" w:cs="Arial"/>
+          <w:sz w:val="24"/>
+          <w:szCs w:val="24"/>
+        </w:rPr>
+      </w:pPr>
+    </w:p>
+    <w:p>
+      <w:pPr>
+        <w:spacing w:line="360" w:lineRule="auto"/>
+        <w:rPr>
+          <w:rFonts w:ascii="Arial" w:hAnsi="Arial" w:cs="Arial"/>
+          <w:sz w:val="24"/>
+          <w:szCs w:val="24"/>
+        </w:rPr>
+      </w:pPr>
+    </w:p>
+    <w:p>
+      <w:pPr>
+        <w:spacing w:line="360" w:lineRule="auto"/>
+        <w:rPr>
+          <w:rFonts w:ascii="Arial" w:hAnsi="Arial" w:cs="Arial"/>
+          <w:sz w:val="24"/>
+          <w:szCs w:val="24"/>
+        </w:rPr>
+      </w:pPr>
+    </w:p>
+    <w:p>
+      <w:pPr>
+        <w:spacing w:line="360" w:lineRule="auto"/>
+        <w:rPr>
+          <w:rFonts w:ascii="Arial" w:hAnsi="Arial" w:cs="Arial"/>
+          <w:sz w:val="24"/>
+          <w:szCs w:val="24"/>
+        </w:rPr>
+      </w:pPr>
+    </w:p>
+    <w:p>
+      <w:pPr>
+        <w:spacing w:line="360" w:lineRule="auto"/>
+        <w:rPr>
+          <w:rFonts w:ascii="Arial" w:hAnsi="Arial" w:cs="Arial"/>
+          <w:sz w:val="24"/>
+          <w:szCs w:val="24"/>
+        </w:rPr>
+      </w:pPr>
+    </w:p>
+    <w:p>
+      <w:pPr>
+        <w:spacing w:line="360" w:lineRule="auto"/>
+        <w:rPr>
+          <w:rFonts w:ascii="Arial" w:hAnsi="Arial" w:cs="Arial"/>
+          <w:sz w:val="24"/>
+          <w:szCs w:val="24"/>
+        </w:rPr>
+      </w:pPr>
+    </w:p>
+    <w:p>
+      <w:pPr>
+        <w:spacing w:line="360" w:lineRule="auto"/>
+        <w:rPr>
+          <w:rFonts w:ascii="Arial" w:hAnsi="Arial" w:cs="Arial"/>
+          <w:sz w:val="24"/>
+          <w:szCs w:val="24"/>
+        </w:rPr>
+      </w:pPr>
+    </w:p>
+    <w:p>
+      <w:pPr>
+        <w:spacing w:line="360" w:lineRule="auto"/>
+        <w:rPr>
+          <w:rFonts w:ascii="Arial" w:hAnsi="Arial" w:cs="Arial"/>
+          <w:sz w:val="24"/>
+          <w:szCs w:val="24"/>
+        </w:rPr>
+      </w:pPr>
+    </w:p>
+    <w:p>
+      <w:pPr>
+        <w:spacing w:line="360" w:lineRule="auto"/>
+        <w:rPr>
+          <w:rFonts w:ascii="Arial" w:hAnsi="Arial" w:cs="Arial"/>
+          <w:sz w:val="24"/>
+          <w:szCs w:val="24"/>
+        </w:rPr>
+      </w:pPr>
+    </w:p>
+    <w:p>
+      <w:pPr>
+        <w:spacing w:line="360" w:lineRule="auto"/>
+        <w:rPr>
+          <w:rFonts w:ascii="Arial" w:hAnsi="Arial" w:cs="Arial"/>
+          <w:sz w:val="24"/>
+          <w:szCs w:val="24"/>
+        </w:rPr>
+      </w:pPr>
+    </w:p>
+    <w:p>
+      <w:pPr>
+        <w:spacing w:line="360" w:lineRule="auto"/>
+        <w:rPr>
+          <w:rFonts w:ascii="Arial" w:hAnsi="Arial" w:cs="Arial"/>
+          <w:sz w:val="24"/>
+          <w:szCs w:val="24"/>
+        </w:rPr>
+      </w:pPr>
+    </w:p>
+    <w:p>
+      <w:pPr>
+        <w:spacing w:line="360" w:lineRule="auto"/>
+        <w:rPr>
+          <w:rFonts w:ascii="Arial" w:hAnsi="Arial" w:cs="Arial"/>
+          <w:sz w:val="24"/>
+          <w:szCs w:val="24"/>
+        </w:rPr>
+      </w:pPr>
+    </w:p>
+    <w:p>
+      <w:pPr>
+        <w:spacing w:line="360" w:lineRule="auto"/>
+        <w:rPr>
+          <w:rFonts w:ascii="Arial" w:hAnsi="Arial" w:cs="Arial"/>
+          <w:sz w:val="24"/>
+          <w:szCs w:val="24"/>
+        </w:rPr>
+      </w:pPr>
+    </w:p>
+    <w:p>
+      <w:pPr>
+        <w:spacing w:line="360" w:lineRule="auto"/>
+        <w:rPr>
+          <w:rFonts w:ascii="Arial" w:hAnsi="Arial" w:cs="Arial"/>
+          <w:sz w:val="24"/>
+          <w:szCs w:val="24"/>
+        </w:rPr>
+      </w:pPr>
+    </w:p>
     <w:p>
       <w:pPr>
         <w:pStyle w:val="Ttulo1"/>
@@ -12674,6 +13216,9 @@
       <w:r>
         <w:t xml:space="preserve"> </w:t>
       </w:r>
+      <w:r>
+        <w:t>Casos de Uso</w:t>
+      </w:r>
     </w:p>
     <w:p>
       <w:pPr>
@@ -12699,7 +13244,23 @@
           <w:sz w:val="20"/>
           <w:szCs w:val="20"/>
         </w:rPr>
-        <w:t>Figura 1: Fluxo do Aluno</w:t>
+        <w:t xml:space="preserve">Figura </w:t>
+      </w:r>
+      <w:r>
+        <w:rPr>
+          <w:rFonts w:ascii="Arial" w:hAnsi="Arial" w:cs="Arial"/>
+          <w:sz w:val="20"/>
+          <w:szCs w:val="20"/>
+        </w:rPr>
+        <w:t>2</w:t>
+      </w:r>
+      <w:r>
+        <w:rPr>
+          <w:rFonts w:ascii="Arial" w:hAnsi="Arial" w:cs="Arial"/>
+          <w:sz w:val="20"/>
+          <w:szCs w:val="20"/>
+        </w:rPr>
+        <w:t>: Fluxo do Aluno</w:t>
       </w:r>
     </w:p>
     <w:p>
@@ -12732,7 +13293,7 @@
                     <pic:cNvPicPr/>
                   </pic:nvPicPr>
                   <pic:blipFill>
-                    <a:blip r:embed="rId14"/>
+                    <a:blip r:embed="rId15"/>
                     <a:stretch>
                       <a:fillRect/>
                     </a:stretch>
@@ -12809,71 +13370,34 @@
           <w:sz w:val="24"/>
           <w:szCs w:val="24"/>
         </w:rPr>
-        <w:t>A figura 1 demostra o fluxo do aluno no sistema. Nela mostra o “login”, que é necessário para desfrutar da aplicação, o caso de uso de “treinar disciplina”, onde o aluno conseguirá treinar separadamente cada disciplina escolar, o “participar de partida online” onde o aluno competirá com colegas em um jogo de quis, o “visualizar estatísticas gerais” onde o aluno conseguirá ver suas próprias estatísticas ou de colegas de sala e o “visualizar ranking de sala” onde o aluno conseguirá ver tanto seu posicionamento quanto o posicionamento de colegas dentro do ranking da sala.</w:t>
-      </w:r>
-    </w:p>
-    <w:p>
-      <w:pPr>
-        <w:rPr>
-          <w:rFonts w:ascii="Arial" w:hAnsi="Arial" w:cs="Arial"/>
-          <w:sz w:val="24"/>
-          <w:szCs w:val="24"/>
-        </w:rPr>
-      </w:pPr>
-    </w:p>
-    <w:p>
-      <w:pPr>
-        <w:rPr>
-          <w:rFonts w:ascii="Arial" w:hAnsi="Arial" w:cs="Arial"/>
-          <w:sz w:val="24"/>
-          <w:szCs w:val="24"/>
-        </w:rPr>
-      </w:pPr>
-    </w:p>
-    <w:p>
-      <w:pPr>
-        <w:rPr>
-          <w:rFonts w:ascii="Arial" w:hAnsi="Arial" w:cs="Arial"/>
-          <w:sz w:val="24"/>
-          <w:szCs w:val="24"/>
-        </w:rPr>
-      </w:pPr>
-    </w:p>
-    <w:p>
-      <w:pPr>
-        <w:rPr>
-          <w:rFonts w:ascii="Arial" w:hAnsi="Arial" w:cs="Arial"/>
-          <w:sz w:val="24"/>
-          <w:szCs w:val="24"/>
-        </w:rPr>
-      </w:pPr>
-    </w:p>
-    <w:p>
-      <w:pPr>
-        <w:rPr>
-          <w:rFonts w:ascii="Arial" w:hAnsi="Arial" w:cs="Arial"/>
-          <w:sz w:val="24"/>
-          <w:szCs w:val="24"/>
-        </w:rPr>
-      </w:pPr>
-    </w:p>
-    <w:p>
-      <w:pPr>
-        <w:rPr>
-          <w:rFonts w:ascii="Arial" w:hAnsi="Arial" w:cs="Arial"/>
-          <w:sz w:val="24"/>
-          <w:szCs w:val="24"/>
-        </w:rPr>
-      </w:pPr>
-    </w:p>
-    <w:p>
-      <w:pPr>
-        <w:rPr>
-          <w:rFonts w:ascii="Arial" w:hAnsi="Arial" w:cs="Arial"/>
-          <w:sz w:val="24"/>
-          <w:szCs w:val="24"/>
-        </w:rPr>
-      </w:pPr>
+        <w:t xml:space="preserve">A figura 1 demostra o fluxo do aluno no sistema. Nela mostra o “login”, que é necessário para desfrutar da aplicação, o caso de uso de “treinar disciplina”, onde o aluno conseguirá treinar separadamente cada disciplina escolar, o “participar de partida online” onde o aluno competirá com colegas em um jogo de quis, o “visualizar </w:t>
+      </w:r>
+    </w:p>
+    <w:p>
+      <w:pPr>
+        <w:rPr>
+          <w:rFonts w:ascii="Arial" w:hAnsi="Arial" w:cs="Arial"/>
+          <w:sz w:val="24"/>
+          <w:szCs w:val="24"/>
+        </w:rPr>
+      </w:pPr>
+    </w:p>
+    <w:p>
+      <w:pPr>
+        <w:rPr>
+          <w:rFonts w:ascii="Arial" w:hAnsi="Arial" w:cs="Arial"/>
+          <w:sz w:val="24"/>
+          <w:szCs w:val="24"/>
+        </w:rPr>
+      </w:pPr>
+      <w:r>
+        <w:rPr>
+          <w:rFonts w:ascii="Arial" w:hAnsi="Arial" w:cs="Arial"/>
+          <w:sz w:val="24"/>
+          <w:szCs w:val="24"/>
+        </w:rPr>
+        <w:t>estatísticas gerais” onde o aluno conseguirá ver suas próprias estatísticas ou de colegas de sala e o “visualizar ranking de sala” onde o aluno conseguirá ver tanto seu posicionamento quanto o posicionamento de colegas dentro do ranking da sala.</w:t>
+      </w:r>
     </w:p>
     <w:p>
       <w:pPr>
@@ -12955,13 +13479,65 @@
           <w:szCs w:val="20"/>
         </w:rPr>
       </w:pPr>
-      <w:r>
+    </w:p>
+    <w:p>
+      <w:pPr>
         <w:rPr>
           <w:rFonts w:ascii="Arial" w:hAnsi="Arial" w:cs="Arial"/>
           <w:sz w:val="20"/>
           <w:szCs w:val="20"/>
         </w:rPr>
-        <w:t>Figura 2: Fluxo do Direto</w:t>
+      </w:pPr>
+    </w:p>
+    <w:p>
+      <w:pPr>
+        <w:rPr>
+          <w:rFonts w:ascii="Arial" w:hAnsi="Arial" w:cs="Arial"/>
+          <w:sz w:val="20"/>
+          <w:szCs w:val="20"/>
+        </w:rPr>
+      </w:pPr>
+    </w:p>
+    <w:p>
+      <w:pPr>
+        <w:rPr>
+          <w:rFonts w:ascii="Arial" w:hAnsi="Arial" w:cs="Arial"/>
+          <w:sz w:val="20"/>
+          <w:szCs w:val="20"/>
+        </w:rPr>
+      </w:pPr>
+    </w:p>
+    <w:p>
+      <w:pPr>
+        <w:rPr>
+          <w:rFonts w:ascii="Arial" w:hAnsi="Arial" w:cs="Arial"/>
+          <w:sz w:val="20"/>
+          <w:szCs w:val="20"/>
+        </w:rPr>
+      </w:pPr>
+      <w:r>
+        <w:rPr>
+          <w:rFonts w:ascii="Arial" w:hAnsi="Arial" w:cs="Arial"/>
+          <w:sz w:val="20"/>
+          <w:szCs w:val="20"/>
+        </w:rPr>
+        <w:t xml:space="preserve">Figura </w:t>
+      </w:r>
+      <w:r>
+        <w:rPr>
+          <w:rFonts w:ascii="Arial" w:hAnsi="Arial" w:cs="Arial"/>
+          <w:sz w:val="20"/>
+          <w:szCs w:val="20"/>
+        </w:rPr>
+        <w:t>3</w:t>
+      </w:r>
+      <w:r>
+        <w:rPr>
+          <w:rFonts w:ascii="Arial" w:hAnsi="Arial" w:cs="Arial"/>
+          <w:sz w:val="20"/>
+          <w:szCs w:val="20"/>
+        </w:rPr>
+        <w:t>: Fluxo do Direto</w:t>
       </w:r>
     </w:p>
     <w:p>
@@ -12994,7 +13570,7 @@
                     <pic:cNvPicPr/>
                   </pic:nvPicPr>
                   <pic:blipFill>
-                    <a:blip r:embed="rId14"/>
+                    <a:blip r:embed="rId15"/>
                     <a:stretch>
                       <a:fillRect/>
                     </a:stretch>
@@ -13206,7 +13782,23 @@
           <w:sz w:val="20"/>
           <w:szCs w:val="20"/>
         </w:rPr>
-        <w:t>Figura 3: Fluxo do Professor</w:t>
+        <w:t xml:space="preserve">Figura </w:t>
+      </w:r>
+      <w:r>
+        <w:rPr>
+          <w:rFonts w:ascii="Arial" w:hAnsi="Arial" w:cs="Arial"/>
+          <w:sz w:val="20"/>
+          <w:szCs w:val="20"/>
+        </w:rPr>
+        <w:t>4</w:t>
+      </w:r>
+      <w:r>
+        <w:rPr>
+          <w:rFonts w:ascii="Arial" w:hAnsi="Arial" w:cs="Arial"/>
+          <w:sz w:val="20"/>
+          <w:szCs w:val="20"/>
+        </w:rPr>
+        <w:t>: Fluxo do Professor</w:t>
       </w:r>
     </w:p>
     <w:p>
@@ -13242,7 +13834,7 @@
                     </pic:cNvPicPr>
                   </pic:nvPicPr>
                   <pic:blipFill>
-                    <a:blip r:embed="rId15">
+                    <a:blip r:embed="rId16">
                       <a:extLst>
                         <a:ext uri="{28A0092B-C50C-407E-A947-70E740481C1C}">
                           <a14:useLocalDpi xmlns:a14="http://schemas.microsoft.com/office/drawing/2010/main" val="0"/>
@@ -13335,16 +13927,7 @@
           <w:sz w:val="24"/>
           <w:szCs w:val="24"/>
         </w:rPr>
-        <w:t xml:space="preserve"> demostra o fluxo do professor no sistema. Nela mostra o “login”, que é necessário para desfrutar da aplicação, o caso de uso “visualizar desempenho do aluno” onde o professor consegue ver o desempenho individual de cada aluno, porem somente na matéria a qual o professor leciona, o “visualizar banco de perguntas da matéria” onde o professor conseguirá ver todas as perguntas cadastradas para a escola dele, juntamente das perguntas cadastradas no banco geral de perguntas, acessíveis para todos os colégios do sistema, entretanto este caso de uso cabe somente a perguntas sobre a matéria que o professor leciona. O professor poderá também “listar usuários por matéria” onde o professor puxa uma lista com os alunos com estatísticas respectivas a matéria que o professor leciona, podendo ordenar os alunos tanto por ordem alfabética quanto por ordem de elo. O professor pode “adicionar pergunta ao banco da matéria” onde ele adiciona a pergunta ao banco de </w:t>
-      </w:r>
-      <w:r>
-        <w:rPr>
-          <w:rFonts w:ascii="Arial" w:hAnsi="Arial" w:cs="Arial"/>
-          <w:sz w:val="24"/>
-          <w:szCs w:val="24"/>
-        </w:rPr>
-        <w:lastRenderedPageBreak/>
-        <w:t>perguntas da sua própria matéria, escolhendo se a pergunta vai ser somente para o banco da escola ou se a pergunta vai para o banco de perguntas gerais, e por fim o professor pode visualizar os rankings de qualquer sala da sua instituição.</w:t>
+        <w:t xml:space="preserve"> demostra o fluxo do professor no sistema. Nela mostra o “login”, que é necessário para desfrutar da aplicação, o caso de uso “visualizar desempenho do aluno” onde o professor consegue ver o desempenho individual de cada aluno, porem somente na matéria a qual o professor leciona, o “visualizar banco de perguntas da matéria” onde o professor conseguirá ver todas as perguntas cadastradas para a escola dele, juntamente das perguntas cadastradas no banco geral de perguntas, acessíveis para todos os colégios do sistema, entretanto este caso de uso cabe somente a perguntas sobre a matéria que o professor leciona. O professor poderá também “listar usuários por matéria” onde o professor puxa uma lista com os alunos com estatísticas respectivas a matéria que o professor leciona, podendo ordenar os alunos tanto por ordem alfabética quanto por ordem de elo. O professor pode “adicionar pergunta ao banco da matéria” onde ele adiciona a pergunta ao banco de perguntas da sua própria matéria, escolhendo se a pergunta vai ser somente para o banco da escola ou se a pergunta vai para o banco de perguntas gerais, e por fim o professor pode visualizar os rankings de qualquer sala da sua instituição.</w:t>
       </w:r>
     </w:p>
     <w:p>
@@ -13433,7 +14016,23 @@
           <w:sz w:val="20"/>
           <w:szCs w:val="20"/>
         </w:rPr>
-        <w:t xml:space="preserve">Figura 4: Fluxo do administrador </w:t>
+        <w:t xml:space="preserve">Figura </w:t>
+      </w:r>
+      <w:r>
+        <w:rPr>
+          <w:rFonts w:ascii="Arial" w:hAnsi="Arial" w:cs="Arial"/>
+          <w:sz w:val="20"/>
+          <w:szCs w:val="20"/>
+        </w:rPr>
+        <w:t>5</w:t>
+      </w:r>
+      <w:r>
+        <w:rPr>
+          <w:rFonts w:ascii="Arial" w:hAnsi="Arial" w:cs="Arial"/>
+          <w:sz w:val="20"/>
+          <w:szCs w:val="20"/>
+        </w:rPr>
+        <w:t xml:space="preserve">: Fluxo do administrador </w:t>
       </w:r>
     </w:p>
     <w:p>
@@ -13466,7 +14065,7 @@
                     <pic:cNvPicPr/>
                   </pic:nvPicPr>
                   <pic:blipFill>
-                    <a:blip r:embed="rId16"/>
+                    <a:blip r:embed="rId17"/>
                     <a:stretch>
                       <a:fillRect/>
                     </a:stretch>
@@ -13731,20 +14330,37 @@
           <w:sz w:val="20"/>
           <w:szCs w:val="20"/>
         </w:rPr>
-        <w:t>Figura 5: Diagrama relacional do banco de dados</w:t>
-      </w:r>
-    </w:p>
-    <w:p>
-      <w:pPr>
-        <w:rPr>
-          <w:rFonts w:ascii="Arial" w:hAnsi="Arial" w:cs="Arial"/>
-          <w:sz w:val="24"/>
-          <w:szCs w:val="24"/>
-        </w:rPr>
-      </w:pPr>
-      <w:r>
-        <w:rPr>
-          <w:rFonts w:ascii="Arial" w:hAnsi="Arial" w:cs="Arial"/>
+        <w:t xml:space="preserve">Figura </w:t>
+      </w:r>
+      <w:r>
+        <w:rPr>
+          <w:rFonts w:ascii="Arial" w:hAnsi="Arial" w:cs="Arial"/>
+          <w:sz w:val="20"/>
+          <w:szCs w:val="20"/>
+        </w:rPr>
+        <w:t>6</w:t>
+      </w:r>
+      <w:r>
+        <w:rPr>
+          <w:rFonts w:ascii="Arial" w:hAnsi="Arial" w:cs="Arial"/>
+          <w:sz w:val="20"/>
+          <w:szCs w:val="20"/>
+        </w:rPr>
+        <w:t>: Diagrama relacional do banco de dados</w:t>
+      </w:r>
+    </w:p>
+    <w:p>
+      <w:pPr>
+        <w:rPr>
+          <w:rFonts w:ascii="Arial" w:hAnsi="Arial" w:cs="Arial"/>
+          <w:sz w:val="24"/>
+          <w:szCs w:val="24"/>
+        </w:rPr>
+      </w:pPr>
+      <w:r>
+        <w:rPr>
+          <w:rFonts w:ascii="Arial" w:hAnsi="Arial" w:cs="Arial"/>
+          <w:noProof/>
           <w:sz w:val="24"/>
           <w:szCs w:val="24"/>
         </w:rPr>
@@ -13753,339 +14369,6 @@
             <wp:extent cx="5828312" cy="3615070"/>
             <wp:effectExtent l="0" t="0" r="1270" b="4445"/>
             <wp:docPr id="6" name="Imagem 6"/>
-            <wp:cNvGraphicFramePr>
-              <a:graphicFrameLocks xmlns:a="http://schemas.openxmlformats.org/drawingml/2006/main" noChangeAspect="1"/>
-            </wp:cNvGraphicFramePr>
-            <a:graphic xmlns:a="http://schemas.openxmlformats.org/drawingml/2006/main">
-              <a:graphicData uri="http://schemas.openxmlformats.org/drawingml/2006/picture">
-                <pic:pic xmlns:pic="http://schemas.openxmlformats.org/drawingml/2006/picture">
-                  <pic:nvPicPr>
-                    <pic:cNvPr id="1" name=""/>
-                    <pic:cNvPicPr/>
-                  </pic:nvPicPr>
-                  <pic:blipFill>
-                    <a:blip r:embed="rId17"/>
-                    <a:stretch>
-                      <a:fillRect/>
-                    </a:stretch>
-                  </pic:blipFill>
-                  <pic:spPr>
-                    <a:xfrm>
-                      <a:off x="0" y="0"/>
-                      <a:ext cx="5839448" cy="3621977"/>
-                    </a:xfrm>
-                    <a:prstGeom prst="rect">
-                      <a:avLst/>
-                    </a:prstGeom>
-                  </pic:spPr>
-                </pic:pic>
-              </a:graphicData>
-            </a:graphic>
-          </wp:inline>
-        </w:drawing>
-      </w:r>
-    </w:p>
-    <w:p>
-      <w:pPr>
-        <w:rPr>
-          <w:rFonts w:ascii="Arial" w:hAnsi="Arial" w:cs="Arial"/>
-          <w:sz w:val="20"/>
-          <w:szCs w:val="20"/>
-        </w:rPr>
-      </w:pPr>
-      <w:r>
-        <w:rPr>
-          <w:rFonts w:ascii="Arial" w:hAnsi="Arial" w:cs="Arial"/>
-          <w:sz w:val="20"/>
-          <w:szCs w:val="20"/>
-        </w:rPr>
-        <w:t>Fonte: Elaborado pelo autor</w:t>
-      </w:r>
-    </w:p>
-    <w:p>
-      <w:pPr>
-        <w:rPr>
-          <w:rFonts w:ascii="Arial" w:hAnsi="Arial" w:cs="Arial"/>
-          <w:sz w:val="20"/>
-          <w:szCs w:val="20"/>
-        </w:rPr>
-      </w:pPr>
-    </w:p>
-    <w:p>
-      <w:pPr>
-        <w:spacing w:line="360" w:lineRule="auto"/>
-        <w:rPr>
-          <w:rFonts w:ascii="Arial" w:hAnsi="Arial" w:cs="Arial"/>
-          <w:sz w:val="24"/>
-          <w:szCs w:val="24"/>
-        </w:rPr>
-      </w:pPr>
-      <w:r>
-        <w:rPr>
-          <w:rFonts w:ascii="Arial" w:hAnsi="Arial" w:cs="Arial"/>
-          <w:sz w:val="24"/>
-          <w:szCs w:val="24"/>
-        </w:rPr>
-        <w:t>O sistema é composto por 15 tabelas,</w:t>
-      </w:r>
-      <w:r>
-        <w:rPr>
-          <w:rFonts w:ascii="Arial" w:hAnsi="Arial" w:cs="Arial"/>
-          <w:sz w:val="24"/>
-          <w:szCs w:val="24"/>
-        </w:rPr>
-        <w:t xml:space="preserve"> sendo elas: Usuários, uma tabela responsável por armazenar as informações essenciais tanto de alunos, quanto de professores, administradores e diretores. Turmas, uma tabela responsável por armazenar as turmas do sistema (1°, 2° e 3° anos). Escolas, responsável por armazenar as informações sobre as escolas cadastradas (nome e </w:t>
-      </w:r>
-      <w:proofErr w:type="spellStart"/>
-      <w:r>
-        <w:rPr>
-          <w:rFonts w:ascii="Arial" w:hAnsi="Arial" w:cs="Arial"/>
-          <w:sz w:val="24"/>
-          <w:szCs w:val="24"/>
-        </w:rPr>
-        <w:t>cnpj</w:t>
-      </w:r>
-      <w:proofErr w:type="spellEnd"/>
-      <w:r>
-        <w:rPr>
-          <w:rFonts w:ascii="Arial" w:hAnsi="Arial" w:cs="Arial"/>
-          <w:sz w:val="24"/>
-          <w:szCs w:val="24"/>
-        </w:rPr>
-        <w:t xml:space="preserve">). </w:t>
-      </w:r>
-      <w:proofErr w:type="spellStart"/>
-      <w:r>
-        <w:rPr>
-          <w:rFonts w:ascii="Arial" w:hAnsi="Arial" w:cs="Arial"/>
-          <w:sz w:val="24"/>
-          <w:szCs w:val="24"/>
-        </w:rPr>
-        <w:t>Tipos_usuarios</w:t>
-      </w:r>
-      <w:proofErr w:type="spellEnd"/>
-      <w:r>
-        <w:rPr>
-          <w:rFonts w:ascii="Arial" w:hAnsi="Arial" w:cs="Arial"/>
-          <w:sz w:val="24"/>
-          <w:szCs w:val="24"/>
-        </w:rPr>
-        <w:t xml:space="preserve">, responsável por armazenar os tipos existentes para usuários (administrador, aluno, </w:t>
-      </w:r>
-      <w:r>
-        <w:rPr>
-          <w:rFonts w:ascii="Arial" w:hAnsi="Arial" w:cs="Arial"/>
-          <w:sz w:val="24"/>
-          <w:szCs w:val="24"/>
-        </w:rPr>
-        <w:lastRenderedPageBreak/>
-        <w:t xml:space="preserve">diretor e professor). Elos, na tabela elos estão todos os elos do jogo, desde aprendiz até brilhante. </w:t>
-      </w:r>
-      <w:proofErr w:type="spellStart"/>
-      <w:r>
-        <w:rPr>
-          <w:rFonts w:ascii="Arial" w:hAnsi="Arial" w:cs="Arial"/>
-          <w:sz w:val="24"/>
-          <w:szCs w:val="24"/>
-        </w:rPr>
-        <w:t>Subelos</w:t>
-      </w:r>
-      <w:proofErr w:type="spellEnd"/>
-      <w:r>
-        <w:rPr>
-          <w:rFonts w:ascii="Arial" w:hAnsi="Arial" w:cs="Arial"/>
-          <w:sz w:val="24"/>
-          <w:szCs w:val="24"/>
-        </w:rPr>
-        <w:t>, criada para ter um melhor controle dentro dos elos, afim do aluno ter uma progressão bem mais fluida. Matérias, uma tabela responsável por armazenar as matérias/disciplinas que o colégio possui (matemática, português). Perguntas, tabela responsável por armazenar as perguntas do sistema, com</w:t>
-      </w:r>
-      <w:r>
-        <w:rPr>
-          <w:rFonts w:ascii="Arial" w:hAnsi="Arial" w:cs="Arial"/>
-          <w:sz w:val="24"/>
-          <w:szCs w:val="24"/>
-        </w:rPr>
-        <w:t xml:space="preserve"> seu título, dificuldade, turma e escola responsável. Alternativas, tabela </w:t>
-      </w:r>
-      <w:proofErr w:type="spellStart"/>
-      <w:r>
-        <w:rPr>
-          <w:rFonts w:ascii="Arial" w:hAnsi="Arial" w:cs="Arial"/>
-          <w:sz w:val="24"/>
-          <w:szCs w:val="24"/>
-        </w:rPr>
-        <w:t>reponsavel</w:t>
-      </w:r>
-      <w:proofErr w:type="spellEnd"/>
-      <w:r>
-        <w:rPr>
-          <w:rFonts w:ascii="Arial" w:hAnsi="Arial" w:cs="Arial"/>
-          <w:sz w:val="24"/>
-          <w:szCs w:val="24"/>
-        </w:rPr>
-        <w:t xml:space="preserve"> por armazenar as alternativas correspondentes as perguntas, tendo um campo responsável por vincular a pergunta e a alternativa. </w:t>
-      </w:r>
-      <w:proofErr w:type="spellStart"/>
-      <w:r>
-        <w:rPr>
-          <w:rFonts w:ascii="Arial" w:hAnsi="Arial" w:cs="Arial"/>
-          <w:sz w:val="24"/>
-          <w:szCs w:val="24"/>
-        </w:rPr>
-        <w:t>Elo_materias</w:t>
-      </w:r>
-      <w:proofErr w:type="spellEnd"/>
-      <w:r>
-        <w:rPr>
-          <w:rFonts w:ascii="Arial" w:hAnsi="Arial" w:cs="Arial"/>
-          <w:sz w:val="24"/>
-          <w:szCs w:val="24"/>
-        </w:rPr>
-        <w:t xml:space="preserve">, tabela responsável por vincular o aluno a suas matérias, tendo as estatísticas do aluno em cada matéria dentro dela. Salas, a tabela responsável por criar o modo Online da aplicação, a sala tem um código próprio, vencedor e criador responsável. </w:t>
-      </w:r>
-      <w:proofErr w:type="spellStart"/>
-      <w:r>
-        <w:rPr>
-          <w:rFonts w:ascii="Arial" w:hAnsi="Arial" w:cs="Arial"/>
-          <w:sz w:val="24"/>
-          <w:szCs w:val="24"/>
-        </w:rPr>
-        <w:t>Sala_alunos</w:t>
-      </w:r>
-      <w:proofErr w:type="spellEnd"/>
-      <w:r>
-        <w:rPr>
-          <w:rFonts w:ascii="Arial" w:hAnsi="Arial" w:cs="Arial"/>
-          <w:sz w:val="24"/>
-          <w:szCs w:val="24"/>
-        </w:rPr>
-        <w:t xml:space="preserve">, tabela que faz a ligação entre os alunos que entram na sala e a sala propriamente dita. </w:t>
-      </w:r>
-      <w:proofErr w:type="spellStart"/>
-      <w:r>
-        <w:rPr>
-          <w:rFonts w:ascii="Arial" w:hAnsi="Arial" w:cs="Arial"/>
-          <w:sz w:val="24"/>
-          <w:szCs w:val="24"/>
-        </w:rPr>
-        <w:t>Sala_perguntas</w:t>
-      </w:r>
-      <w:proofErr w:type="spellEnd"/>
-      <w:r>
-        <w:rPr>
-          <w:rFonts w:ascii="Arial" w:hAnsi="Arial" w:cs="Arial"/>
-          <w:sz w:val="24"/>
-          <w:szCs w:val="24"/>
-        </w:rPr>
-        <w:t xml:space="preserve">, uma tabela que faz a ligação entre as perguntas selecionadas na sala e a sala. </w:t>
-      </w:r>
-      <w:proofErr w:type="spellStart"/>
-      <w:r>
-        <w:rPr>
-          <w:rFonts w:ascii="Arial" w:hAnsi="Arial" w:cs="Arial"/>
-          <w:sz w:val="24"/>
-          <w:szCs w:val="24"/>
-        </w:rPr>
-        <w:t>Sala_aluno_respostas</w:t>
-      </w:r>
-      <w:proofErr w:type="spellEnd"/>
-      <w:r>
-        <w:rPr>
-          <w:rFonts w:ascii="Arial" w:hAnsi="Arial" w:cs="Arial"/>
-          <w:sz w:val="24"/>
-          <w:szCs w:val="24"/>
-        </w:rPr>
-        <w:t>, esta tabela basicamente vincula tudo que tem a ver com as salas, nela se tem o id da sala em questão, o aluno que respondeu e a alternativa escolhida pelo aluno, para assim ter um controle melhor da resposta de cada aluno no jogo.</w:t>
-      </w:r>
-    </w:p>
-    <w:p>
-      <w:pPr>
-        <w:spacing w:line="360" w:lineRule="auto"/>
-        <w:rPr>
-          <w:rFonts w:ascii="Arial" w:hAnsi="Arial" w:cs="Arial"/>
-          <w:sz w:val="24"/>
-          <w:szCs w:val="24"/>
-        </w:rPr>
-      </w:pPr>
-    </w:p>
-    <w:p>
-      <w:pPr>
-        <w:pStyle w:val="Ttulo1"/>
-        <w:numPr>
-          <w:ilvl w:val="1"/>
-          <w:numId w:val="37"/>
-        </w:numPr>
-      </w:pPr>
-      <w:bookmarkStart w:id="37" w:name="_Toc194947195"/>
-      <w:bookmarkStart w:id="38" w:name="_Toc194948623"/>
-      <w:r>
-        <w:t>Interfaces do Sistema</w:t>
-      </w:r>
-      <w:bookmarkEnd w:id="37"/>
-      <w:bookmarkEnd w:id="38"/>
-    </w:p>
-    <w:p/>
-    <w:p>
-      <w:pPr>
-        <w:tabs>
-          <w:tab w:val="left" w:pos="851"/>
-        </w:tabs>
-        <w:spacing w:line="360" w:lineRule="auto"/>
-        <w:rPr>
-          <w:rFonts w:ascii="Arial" w:hAnsi="Arial" w:cs="Arial"/>
-          <w:sz w:val="20"/>
-          <w:szCs w:val="20"/>
-        </w:rPr>
-      </w:pPr>
-      <w:r>
-        <w:rPr>
-          <w:rFonts w:ascii="Arial" w:hAnsi="Arial" w:cs="Arial"/>
-          <w:sz w:val="20"/>
-          <w:szCs w:val="20"/>
-        </w:rPr>
-        <w:t xml:space="preserve">Figura </w:t>
-      </w:r>
-      <w:r>
-        <w:rPr>
-          <w:rFonts w:ascii="Arial" w:hAnsi="Arial" w:cs="Arial"/>
-          <w:sz w:val="20"/>
-          <w:szCs w:val="20"/>
-        </w:rPr>
-        <w:t>6</w:t>
-      </w:r>
-      <w:r>
-        <w:rPr>
-          <w:rFonts w:ascii="Arial" w:hAnsi="Arial" w:cs="Arial"/>
-          <w:sz w:val="20"/>
-          <w:szCs w:val="20"/>
-        </w:rPr>
-        <w:t>: Tela de Login</w:t>
-      </w:r>
-    </w:p>
-    <w:p>
-      <w:pPr>
-        <w:tabs>
-          <w:tab w:val="left" w:pos="851"/>
-        </w:tabs>
-        <w:spacing w:line="360" w:lineRule="auto"/>
-        <w:rPr>
-          <w:rFonts w:ascii="Arial" w:hAnsi="Arial" w:cs="Arial"/>
-          <w:sz w:val="24"/>
-          <w:szCs w:val="24"/>
-        </w:rPr>
-      </w:pPr>
-      <w:r>
-        <w:rPr>
-          <w:rFonts w:ascii="Arial" w:hAnsi="Arial" w:cs="Arial"/>
-          <w:noProof/>
-          <w:sz w:val="24"/>
-          <w:szCs w:val="24"/>
-        </w:rPr>
-        <w:drawing>
-          <wp:inline distT="0" distB="0" distL="0" distR="0" wp14:anchorId="434740D9" wp14:editId="47F9E1A3">
-            <wp:extent cx="5760720" cy="2673350"/>
-            <wp:effectExtent l="0" t="0" r="0" b="0"/>
-            <wp:docPr id="7" name="Imagem 7"/>
             <wp:cNvGraphicFramePr>
               <a:graphicFrameLocks xmlns:a="http://schemas.openxmlformats.org/drawingml/2006/main" noChangeAspect="1"/>
             </wp:cNvGraphicFramePr>
@@ -14105,7 +14388,7 @@
                   <pic:spPr>
                     <a:xfrm>
                       <a:off x="0" y="0"/>
-                      <a:ext cx="5760720" cy="2673350"/>
+                      <a:ext cx="5839448" cy="3621977"/>
                     </a:xfrm>
                     <a:prstGeom prst="rect">
                       <a:avLst/>
@@ -14117,42 +14400,26 @@
           </wp:inline>
         </w:drawing>
       </w:r>
-      <w:r>
+    </w:p>
+    <w:p>
+      <w:pPr>
         <w:rPr>
           <w:rFonts w:ascii="Arial" w:hAnsi="Arial" w:cs="Arial"/>
           <w:sz w:val="20"/>
           <w:szCs w:val="20"/>
         </w:rPr>
-        <w:t>Fonte</w:t>
-      </w:r>
+      </w:pPr>
       <w:r>
         <w:rPr>
           <w:rFonts w:ascii="Arial" w:hAnsi="Arial" w:cs="Arial"/>
           <w:sz w:val="20"/>
           <w:szCs w:val="20"/>
         </w:rPr>
-        <w:t>: Elaborado pelo autor</w:t>
-      </w:r>
-    </w:p>
-    <w:p>
-      <w:pPr>
-        <w:tabs>
-          <w:tab w:val="left" w:pos="851"/>
-        </w:tabs>
-        <w:spacing w:line="360" w:lineRule="auto"/>
-        <w:rPr>
-          <w:rFonts w:ascii="Arial" w:hAnsi="Arial" w:cs="Arial"/>
-          <w:sz w:val="24"/>
-          <w:szCs w:val="24"/>
-        </w:rPr>
-      </w:pPr>
-    </w:p>
-    <w:p>
-      <w:pPr>
-        <w:tabs>
-          <w:tab w:val="left" w:pos="851"/>
-        </w:tabs>
-        <w:spacing w:line="360" w:lineRule="auto"/>
+        <w:t>Fonte: Elaborado pelo autor</w:t>
+      </w:r>
+    </w:p>
+    <w:p>
+      <w:pPr>
         <w:rPr>
           <w:rFonts w:ascii="Arial" w:hAnsi="Arial" w:cs="Arial"/>
           <w:sz w:val="20"/>
@@ -14162,6 +14429,220 @@
     </w:p>
     <w:p>
       <w:pPr>
+        <w:spacing w:line="360" w:lineRule="auto"/>
+        <w:rPr>
+          <w:rFonts w:ascii="Arial" w:hAnsi="Arial" w:cs="Arial"/>
+          <w:sz w:val="24"/>
+          <w:szCs w:val="24"/>
+        </w:rPr>
+      </w:pPr>
+      <w:r>
+        <w:rPr>
+          <w:rFonts w:ascii="Arial" w:hAnsi="Arial" w:cs="Arial"/>
+          <w:sz w:val="24"/>
+          <w:szCs w:val="24"/>
+        </w:rPr>
+        <w:t>O sistema é composto por 15 tabelas,</w:t>
+      </w:r>
+      <w:r>
+        <w:rPr>
+          <w:rFonts w:ascii="Arial" w:hAnsi="Arial" w:cs="Arial"/>
+          <w:sz w:val="24"/>
+          <w:szCs w:val="24"/>
+        </w:rPr>
+        <w:t xml:space="preserve"> sendo elas: Usuários, uma tabela responsável por armazenar as informações essenciais tanto de alunos, quanto de professores, administradores e diretores. Turmas, uma tabela responsável por armazenar as turmas do sistema (1°, 2° e 3° anos). Escolas, responsável por armazenar as informações sobre as escolas cadastradas (nome e </w:t>
+      </w:r>
+      <w:proofErr w:type="spellStart"/>
+      <w:r>
+        <w:rPr>
+          <w:rFonts w:ascii="Arial" w:hAnsi="Arial" w:cs="Arial"/>
+          <w:sz w:val="24"/>
+          <w:szCs w:val="24"/>
+        </w:rPr>
+        <w:t>cnpj</w:t>
+      </w:r>
+      <w:proofErr w:type="spellEnd"/>
+      <w:r>
+        <w:rPr>
+          <w:rFonts w:ascii="Arial" w:hAnsi="Arial" w:cs="Arial"/>
+          <w:sz w:val="24"/>
+          <w:szCs w:val="24"/>
+        </w:rPr>
+        <w:t xml:space="preserve">). </w:t>
+      </w:r>
+      <w:proofErr w:type="spellStart"/>
+      <w:r>
+        <w:rPr>
+          <w:rFonts w:ascii="Arial" w:hAnsi="Arial" w:cs="Arial"/>
+          <w:sz w:val="24"/>
+          <w:szCs w:val="24"/>
+        </w:rPr>
+        <w:t>Tipos_usuarios</w:t>
+      </w:r>
+      <w:proofErr w:type="spellEnd"/>
+      <w:r>
+        <w:rPr>
+          <w:rFonts w:ascii="Arial" w:hAnsi="Arial" w:cs="Arial"/>
+          <w:sz w:val="24"/>
+          <w:szCs w:val="24"/>
+        </w:rPr>
+        <w:t xml:space="preserve">, responsável por armazenar os tipos existentes para usuários (administrador, aluno, diretor e professor). Elos, na tabela elos estão todos os elos do jogo, desde aprendiz até brilhante. </w:t>
+      </w:r>
+      <w:proofErr w:type="spellStart"/>
+      <w:r>
+        <w:rPr>
+          <w:rFonts w:ascii="Arial" w:hAnsi="Arial" w:cs="Arial"/>
+          <w:sz w:val="24"/>
+          <w:szCs w:val="24"/>
+        </w:rPr>
+        <w:t>Subelos</w:t>
+      </w:r>
+      <w:proofErr w:type="spellEnd"/>
+      <w:r>
+        <w:rPr>
+          <w:rFonts w:ascii="Arial" w:hAnsi="Arial" w:cs="Arial"/>
+          <w:sz w:val="24"/>
+          <w:szCs w:val="24"/>
+        </w:rPr>
+        <w:t>, criada para ter um melhor controle dentro dos elos, afim do aluno ter uma progressão bem mais fluida. Matérias, uma tabela responsável por armazenar as matérias/disciplinas que o colégio possui (matemática, português). Perguntas, tabela responsável por armazenar as perguntas do sistema, com</w:t>
+      </w:r>
+      <w:r>
+        <w:rPr>
+          <w:rFonts w:ascii="Arial" w:hAnsi="Arial" w:cs="Arial"/>
+          <w:sz w:val="24"/>
+          <w:szCs w:val="24"/>
+        </w:rPr>
+        <w:t xml:space="preserve"> seu título, dificuldade, turma e escola responsável. Alternativas, tabela </w:t>
+      </w:r>
+      <w:proofErr w:type="spellStart"/>
+      <w:r>
+        <w:rPr>
+          <w:rFonts w:ascii="Arial" w:hAnsi="Arial" w:cs="Arial"/>
+          <w:sz w:val="24"/>
+          <w:szCs w:val="24"/>
+        </w:rPr>
+        <w:t>reponsavel</w:t>
+      </w:r>
+      <w:proofErr w:type="spellEnd"/>
+      <w:r>
+        <w:rPr>
+          <w:rFonts w:ascii="Arial" w:hAnsi="Arial" w:cs="Arial"/>
+          <w:sz w:val="24"/>
+          <w:szCs w:val="24"/>
+        </w:rPr>
+        <w:t xml:space="preserve"> por armazenar as alternativas correspondentes as perguntas, tendo um campo </w:t>
+      </w:r>
+      <w:r>
+        <w:rPr>
+          <w:rFonts w:ascii="Arial" w:hAnsi="Arial" w:cs="Arial"/>
+          <w:sz w:val="24"/>
+          <w:szCs w:val="24"/>
+        </w:rPr>
+        <w:lastRenderedPageBreak/>
+        <w:t xml:space="preserve">responsável por vincular a pergunta e a alternativa. </w:t>
+      </w:r>
+      <w:proofErr w:type="spellStart"/>
+      <w:r>
+        <w:rPr>
+          <w:rFonts w:ascii="Arial" w:hAnsi="Arial" w:cs="Arial"/>
+          <w:sz w:val="24"/>
+          <w:szCs w:val="24"/>
+        </w:rPr>
+        <w:t>Elo_materias</w:t>
+      </w:r>
+      <w:proofErr w:type="spellEnd"/>
+      <w:r>
+        <w:rPr>
+          <w:rFonts w:ascii="Arial" w:hAnsi="Arial" w:cs="Arial"/>
+          <w:sz w:val="24"/>
+          <w:szCs w:val="24"/>
+        </w:rPr>
+        <w:t xml:space="preserve">, tabela responsável por vincular o aluno a suas matérias, tendo as estatísticas do aluno em cada matéria dentro dela. Salas, a tabela responsável por criar o modo Online da aplicação, a sala tem um código próprio, vencedor e criador responsável. </w:t>
+      </w:r>
+      <w:proofErr w:type="spellStart"/>
+      <w:r>
+        <w:rPr>
+          <w:rFonts w:ascii="Arial" w:hAnsi="Arial" w:cs="Arial"/>
+          <w:sz w:val="24"/>
+          <w:szCs w:val="24"/>
+        </w:rPr>
+        <w:t>Sala_alunos</w:t>
+      </w:r>
+      <w:proofErr w:type="spellEnd"/>
+      <w:r>
+        <w:rPr>
+          <w:rFonts w:ascii="Arial" w:hAnsi="Arial" w:cs="Arial"/>
+          <w:sz w:val="24"/>
+          <w:szCs w:val="24"/>
+        </w:rPr>
+        <w:t xml:space="preserve">, tabela que faz a ligação entre os alunos que entram na sala e a sala propriamente dita. </w:t>
+      </w:r>
+      <w:proofErr w:type="spellStart"/>
+      <w:r>
+        <w:rPr>
+          <w:rFonts w:ascii="Arial" w:hAnsi="Arial" w:cs="Arial"/>
+          <w:sz w:val="24"/>
+          <w:szCs w:val="24"/>
+        </w:rPr>
+        <w:t>Sala_perguntas</w:t>
+      </w:r>
+      <w:proofErr w:type="spellEnd"/>
+      <w:r>
+        <w:rPr>
+          <w:rFonts w:ascii="Arial" w:hAnsi="Arial" w:cs="Arial"/>
+          <w:sz w:val="24"/>
+          <w:szCs w:val="24"/>
+        </w:rPr>
+        <w:t xml:space="preserve">, uma tabela que faz a ligação entre as perguntas selecionadas na sala e a sala. </w:t>
+      </w:r>
+      <w:proofErr w:type="spellStart"/>
+      <w:r>
+        <w:rPr>
+          <w:rFonts w:ascii="Arial" w:hAnsi="Arial" w:cs="Arial"/>
+          <w:sz w:val="24"/>
+          <w:szCs w:val="24"/>
+        </w:rPr>
+        <w:t>Sala_aluno_respostas</w:t>
+      </w:r>
+      <w:proofErr w:type="spellEnd"/>
+      <w:r>
+        <w:rPr>
+          <w:rFonts w:ascii="Arial" w:hAnsi="Arial" w:cs="Arial"/>
+          <w:sz w:val="24"/>
+          <w:szCs w:val="24"/>
+        </w:rPr>
+        <w:t>, esta tabela basicamente vincula tudo que tem a ver com as salas, nela se tem o id da sala em questão, o aluno que respondeu e a alternativa escolhida pelo aluno, para assim ter um controle melhor da resposta de cada aluno no jogo.</w:t>
+      </w:r>
+    </w:p>
+    <w:p>
+      <w:pPr>
+        <w:spacing w:line="360" w:lineRule="auto"/>
+        <w:rPr>
+          <w:rFonts w:ascii="Arial" w:hAnsi="Arial" w:cs="Arial"/>
+          <w:sz w:val="24"/>
+          <w:szCs w:val="24"/>
+        </w:rPr>
+      </w:pPr>
+    </w:p>
+    <w:p>
+      <w:pPr>
+        <w:pStyle w:val="Ttulo1"/>
+        <w:numPr>
+          <w:ilvl w:val="1"/>
+          <w:numId w:val="37"/>
+        </w:numPr>
+      </w:pPr>
+      <w:bookmarkStart w:id="37" w:name="_Toc194947195"/>
+      <w:bookmarkStart w:id="38" w:name="_Toc194948623"/>
+      <w:r>
+        <w:t>Interfaces do Sistema</w:t>
+      </w:r>
+      <w:bookmarkEnd w:id="37"/>
+      <w:bookmarkEnd w:id="38"/>
+    </w:p>
+    <w:p/>
+    <w:p>
+      <w:pPr>
         <w:tabs>
           <w:tab w:val="left" w:pos="851"/>
         </w:tabs>
@@ -14172,154 +14653,29 @@
           <w:szCs w:val="20"/>
         </w:rPr>
       </w:pPr>
-    </w:p>
-    <w:p>
-      <w:pPr>
-        <w:tabs>
-          <w:tab w:val="left" w:pos="851"/>
-        </w:tabs>
-        <w:spacing w:line="360" w:lineRule="auto"/>
+      <w:r>
         <w:rPr>
           <w:rFonts w:ascii="Arial" w:hAnsi="Arial" w:cs="Arial"/>
           <w:sz w:val="20"/>
           <w:szCs w:val="20"/>
         </w:rPr>
-      </w:pPr>
-    </w:p>
-    <w:p>
-      <w:pPr>
-        <w:tabs>
-          <w:tab w:val="left" w:pos="851"/>
-        </w:tabs>
-        <w:spacing w:line="360" w:lineRule="auto"/>
+        <w:t xml:space="preserve">Figura </w:t>
+      </w:r>
+      <w:r>
         <w:rPr>
           <w:rFonts w:ascii="Arial" w:hAnsi="Arial" w:cs="Arial"/>
           <w:sz w:val="20"/>
           <w:szCs w:val="20"/>
         </w:rPr>
-      </w:pPr>
-    </w:p>
-    <w:p>
-      <w:pPr>
-        <w:tabs>
-          <w:tab w:val="left" w:pos="851"/>
-        </w:tabs>
-        <w:spacing w:line="360" w:lineRule="auto"/>
+        <w:t>7</w:t>
+      </w:r>
+      <w:r>
         <w:rPr>
           <w:rFonts w:ascii="Arial" w:hAnsi="Arial" w:cs="Arial"/>
           <w:sz w:val="20"/>
           <w:szCs w:val="20"/>
         </w:rPr>
-      </w:pPr>
-    </w:p>
-    <w:p>
-      <w:pPr>
-        <w:tabs>
-          <w:tab w:val="left" w:pos="851"/>
-        </w:tabs>
-        <w:spacing w:line="360" w:lineRule="auto"/>
-        <w:rPr>
-          <w:rFonts w:ascii="Arial" w:hAnsi="Arial" w:cs="Arial"/>
-          <w:sz w:val="20"/>
-          <w:szCs w:val="20"/>
-        </w:rPr>
-      </w:pPr>
-    </w:p>
-    <w:p>
-      <w:pPr>
-        <w:tabs>
-          <w:tab w:val="left" w:pos="851"/>
-        </w:tabs>
-        <w:spacing w:line="360" w:lineRule="auto"/>
-        <w:rPr>
-          <w:rFonts w:ascii="Arial" w:hAnsi="Arial" w:cs="Arial"/>
-          <w:sz w:val="20"/>
-          <w:szCs w:val="20"/>
-        </w:rPr>
-      </w:pPr>
-    </w:p>
-    <w:p>
-      <w:pPr>
-        <w:tabs>
-          <w:tab w:val="left" w:pos="851"/>
-        </w:tabs>
-        <w:spacing w:line="360" w:lineRule="auto"/>
-        <w:rPr>
-          <w:rFonts w:ascii="Arial" w:hAnsi="Arial" w:cs="Arial"/>
-          <w:sz w:val="20"/>
-          <w:szCs w:val="20"/>
-        </w:rPr>
-      </w:pPr>
-    </w:p>
-    <w:p>
-      <w:pPr>
-        <w:tabs>
-          <w:tab w:val="left" w:pos="851"/>
-        </w:tabs>
-        <w:spacing w:line="360" w:lineRule="auto"/>
-        <w:rPr>
-          <w:rFonts w:ascii="Arial" w:hAnsi="Arial" w:cs="Arial"/>
-          <w:sz w:val="20"/>
-          <w:szCs w:val="20"/>
-        </w:rPr>
-      </w:pPr>
-    </w:p>
-    <w:p>
-      <w:pPr>
-        <w:tabs>
-          <w:tab w:val="left" w:pos="851"/>
-        </w:tabs>
-        <w:spacing w:line="360" w:lineRule="auto"/>
-        <w:rPr>
-          <w:rFonts w:ascii="Arial" w:hAnsi="Arial" w:cs="Arial"/>
-          <w:sz w:val="20"/>
-          <w:szCs w:val="20"/>
-        </w:rPr>
-      </w:pPr>
-    </w:p>
-    <w:p>
-      <w:pPr>
-        <w:tabs>
-          <w:tab w:val="left" w:pos="851"/>
-        </w:tabs>
-        <w:spacing w:line="360" w:lineRule="auto"/>
-        <w:rPr>
-          <w:rFonts w:ascii="Arial" w:hAnsi="Arial" w:cs="Arial"/>
-          <w:sz w:val="20"/>
-          <w:szCs w:val="20"/>
-        </w:rPr>
-      </w:pPr>
-      <w:r>
-        <w:rPr>
-          <w:rFonts w:ascii="Arial" w:hAnsi="Arial" w:cs="Arial"/>
-          <w:sz w:val="20"/>
-          <w:szCs w:val="20"/>
-        </w:rPr>
-        <w:t xml:space="preserve">Figura </w:t>
-      </w:r>
-      <w:r>
-        <w:rPr>
-          <w:rFonts w:ascii="Arial" w:hAnsi="Arial" w:cs="Arial"/>
-          <w:sz w:val="20"/>
-          <w:szCs w:val="20"/>
-        </w:rPr>
-        <w:t>7</w:t>
-      </w:r>
-      <w:r>
-        <w:rPr>
-          <w:rFonts w:ascii="Arial" w:hAnsi="Arial" w:cs="Arial"/>
-          <w:sz w:val="20"/>
-          <w:szCs w:val="20"/>
-        </w:rPr>
-        <w:t xml:space="preserve">: </w:t>
-      </w:r>
-      <w:r>
-        <w:rPr>
-          <w:rFonts w:ascii="Arial" w:hAnsi="Arial" w:cs="Arial"/>
-          <w:sz w:val="20"/>
-          <w:szCs w:val="20"/>
-        </w:rPr>
-        <w:t>Tela para recuperação de senha</w:t>
+        <w:t>: Tela de Login</w:t>
       </w:r>
     </w:p>
     <w:p>
@@ -14342,10 +14698,10 @@
           <w:szCs w:val="24"/>
         </w:rPr>
         <w:drawing>
-          <wp:inline distT="0" distB="0" distL="0" distR="0" wp14:anchorId="1C839684" wp14:editId="4B36D44C">
-            <wp:extent cx="5760720" cy="2694305"/>
+          <wp:inline distT="0" distB="0" distL="0" distR="0" wp14:anchorId="434740D9" wp14:editId="47F9E1A3">
+            <wp:extent cx="5760720" cy="2673350"/>
             <wp:effectExtent l="0" t="0" r="0" b="0"/>
-            <wp:docPr id="8" name="Imagem 8"/>
+            <wp:docPr id="7" name="Imagem 7"/>
             <wp:cNvGraphicFramePr>
               <a:graphicFrameLocks xmlns:a="http://schemas.openxmlformats.org/drawingml/2006/main" noChangeAspect="1"/>
             </wp:cNvGraphicFramePr>
@@ -14365,7 +14721,7 @@
                   <pic:spPr>
                     <a:xfrm>
                       <a:off x="0" y="0"/>
-                      <a:ext cx="5760720" cy="2694305"/>
+                      <a:ext cx="5760720" cy="2673350"/>
                     </a:xfrm>
                     <a:prstGeom prst="rect">
                       <a:avLst/>
@@ -14377,31 +14733,48 @@
           </wp:inline>
         </w:drawing>
       </w:r>
-    </w:p>
-    <w:p>
-      <w:pPr>
+      <w:r>
         <w:rPr>
           <w:rFonts w:ascii="Arial" w:hAnsi="Arial" w:cs="Arial"/>
           <w:sz w:val="20"/>
           <w:szCs w:val="20"/>
         </w:rPr>
-      </w:pPr>
+        <w:t>Fonte</w:t>
+      </w:r>
       <w:r>
         <w:rPr>
           <w:rFonts w:ascii="Arial" w:hAnsi="Arial" w:cs="Arial"/>
           <w:sz w:val="20"/>
           <w:szCs w:val="20"/>
         </w:rPr>
-        <w:t>Fonte</w:t>
-      </w:r>
-      <w:r>
+        <w:t>: Elaborado pelo autor</w:t>
+      </w:r>
+    </w:p>
+    <w:p>
+      <w:pPr>
+        <w:tabs>
+          <w:tab w:val="left" w:pos="851"/>
+        </w:tabs>
+        <w:spacing w:line="360" w:lineRule="auto"/>
+        <w:rPr>
+          <w:rFonts w:ascii="Arial" w:hAnsi="Arial" w:cs="Arial"/>
+          <w:sz w:val="24"/>
+          <w:szCs w:val="24"/>
+        </w:rPr>
+      </w:pPr>
+    </w:p>
+    <w:p>
+      <w:pPr>
+        <w:tabs>
+          <w:tab w:val="left" w:pos="851"/>
+        </w:tabs>
+        <w:spacing w:line="360" w:lineRule="auto"/>
         <w:rPr>
           <w:rFonts w:ascii="Arial" w:hAnsi="Arial" w:cs="Arial"/>
           <w:sz w:val="20"/>
           <w:szCs w:val="20"/>
         </w:rPr>
-        <w:t>: Elaborado pelo autor</w:t>
-      </w:r>
+      </w:pPr>
     </w:p>
     <w:p>
       <w:pPr>
@@ -14428,29 +14801,141 @@
           <w:szCs w:val="20"/>
         </w:rPr>
       </w:pPr>
-      <w:r>
+    </w:p>
+    <w:p>
+      <w:pPr>
+        <w:tabs>
+          <w:tab w:val="left" w:pos="851"/>
+        </w:tabs>
+        <w:spacing w:line="360" w:lineRule="auto"/>
         <w:rPr>
           <w:rFonts w:ascii="Arial" w:hAnsi="Arial" w:cs="Arial"/>
           <w:sz w:val="20"/>
           <w:szCs w:val="20"/>
         </w:rPr>
-        <w:t xml:space="preserve">Figura </w:t>
-      </w:r>
-      <w:r>
+      </w:pPr>
+    </w:p>
+    <w:p>
+      <w:pPr>
+        <w:tabs>
+          <w:tab w:val="left" w:pos="851"/>
+        </w:tabs>
+        <w:spacing w:line="360" w:lineRule="auto"/>
         <w:rPr>
           <w:rFonts w:ascii="Arial" w:hAnsi="Arial" w:cs="Arial"/>
           <w:sz w:val="20"/>
           <w:szCs w:val="20"/>
         </w:rPr>
-        <w:t>8</w:t>
-      </w:r>
-      <w:r>
+      </w:pPr>
+    </w:p>
+    <w:p>
+      <w:pPr>
+        <w:tabs>
+          <w:tab w:val="left" w:pos="851"/>
+        </w:tabs>
+        <w:spacing w:line="360" w:lineRule="auto"/>
         <w:rPr>
           <w:rFonts w:ascii="Arial" w:hAnsi="Arial" w:cs="Arial"/>
           <w:sz w:val="20"/>
           <w:szCs w:val="20"/>
         </w:rPr>
-        <w:t>: Tela Home para alunos</w:t>
+      </w:pPr>
+    </w:p>
+    <w:p>
+      <w:pPr>
+        <w:tabs>
+          <w:tab w:val="left" w:pos="851"/>
+        </w:tabs>
+        <w:spacing w:line="360" w:lineRule="auto"/>
+        <w:rPr>
+          <w:rFonts w:ascii="Arial" w:hAnsi="Arial" w:cs="Arial"/>
+          <w:sz w:val="20"/>
+          <w:szCs w:val="20"/>
+        </w:rPr>
+      </w:pPr>
+    </w:p>
+    <w:p>
+      <w:pPr>
+        <w:tabs>
+          <w:tab w:val="left" w:pos="851"/>
+        </w:tabs>
+        <w:spacing w:line="360" w:lineRule="auto"/>
+        <w:rPr>
+          <w:rFonts w:ascii="Arial" w:hAnsi="Arial" w:cs="Arial"/>
+          <w:sz w:val="20"/>
+          <w:szCs w:val="20"/>
+        </w:rPr>
+      </w:pPr>
+    </w:p>
+    <w:p>
+      <w:pPr>
+        <w:tabs>
+          <w:tab w:val="left" w:pos="851"/>
+        </w:tabs>
+        <w:spacing w:line="360" w:lineRule="auto"/>
+        <w:rPr>
+          <w:rFonts w:ascii="Arial" w:hAnsi="Arial" w:cs="Arial"/>
+          <w:sz w:val="20"/>
+          <w:szCs w:val="20"/>
+        </w:rPr>
+      </w:pPr>
+    </w:p>
+    <w:p>
+      <w:pPr>
+        <w:tabs>
+          <w:tab w:val="left" w:pos="851"/>
+        </w:tabs>
+        <w:spacing w:line="360" w:lineRule="auto"/>
+        <w:rPr>
+          <w:rFonts w:ascii="Arial" w:hAnsi="Arial" w:cs="Arial"/>
+          <w:sz w:val="20"/>
+          <w:szCs w:val="20"/>
+        </w:rPr>
+      </w:pPr>
+    </w:p>
+    <w:p>
+      <w:pPr>
+        <w:tabs>
+          <w:tab w:val="left" w:pos="851"/>
+        </w:tabs>
+        <w:spacing w:line="360" w:lineRule="auto"/>
+        <w:rPr>
+          <w:rFonts w:ascii="Arial" w:hAnsi="Arial" w:cs="Arial"/>
+          <w:sz w:val="20"/>
+          <w:szCs w:val="20"/>
+        </w:rPr>
+      </w:pPr>
+      <w:r>
+        <w:rPr>
+          <w:rFonts w:ascii="Arial" w:hAnsi="Arial" w:cs="Arial"/>
+          <w:sz w:val="20"/>
+          <w:szCs w:val="20"/>
+        </w:rPr>
+        <w:t xml:space="preserve">Figura </w:t>
+      </w:r>
+      <w:r>
+        <w:rPr>
+          <w:rFonts w:ascii="Arial" w:hAnsi="Arial" w:cs="Arial"/>
+          <w:sz w:val="20"/>
+          <w:szCs w:val="20"/>
+        </w:rPr>
+        <w:t>8</w:t>
+      </w:r>
+      <w:r>
+        <w:rPr>
+          <w:rFonts w:ascii="Arial" w:hAnsi="Arial" w:cs="Arial"/>
+          <w:sz w:val="20"/>
+          <w:szCs w:val="20"/>
+        </w:rPr>
+        <w:t xml:space="preserve">: </w:t>
+      </w:r>
+      <w:r>
+        <w:rPr>
+          <w:rFonts w:ascii="Arial" w:hAnsi="Arial" w:cs="Arial"/>
+          <w:sz w:val="20"/>
+          <w:szCs w:val="20"/>
+        </w:rPr>
+        <w:t>Tela para recuperação de senha</w:t>
       </w:r>
     </w:p>
     <w:p>
@@ -14472,12 +14957,11 @@
           <w:sz w:val="24"/>
           <w:szCs w:val="24"/>
         </w:rPr>
-        <w:lastRenderedPageBreak/>
         <w:drawing>
-          <wp:inline distT="0" distB="0" distL="0" distR="0" wp14:anchorId="22A8B410" wp14:editId="3D1084DB">
-            <wp:extent cx="4525006" cy="4410691"/>
-            <wp:effectExtent l="0" t="0" r="0" b="9525"/>
-            <wp:docPr id="21" name="Imagem 21"/>
+          <wp:inline distT="0" distB="0" distL="0" distR="0" wp14:anchorId="1C839684" wp14:editId="4B36D44C">
+            <wp:extent cx="5760720" cy="2694305"/>
+            <wp:effectExtent l="0" t="0" r="0" b="0"/>
+            <wp:docPr id="8" name="Imagem 8"/>
             <wp:cNvGraphicFramePr>
               <a:graphicFrameLocks xmlns:a="http://schemas.openxmlformats.org/drawingml/2006/main" noChangeAspect="1"/>
             </wp:cNvGraphicFramePr>
@@ -14497,7 +14981,7 @@
                   <pic:spPr>
                     <a:xfrm>
                       <a:off x="0" y="0"/>
-                      <a:ext cx="4525006" cy="4410691"/>
+                      <a:ext cx="5760720" cy="2694305"/>
                     </a:xfrm>
                     <a:prstGeom prst="rect">
                       <a:avLst/>
@@ -14560,55 +15044,29 @@
           <w:szCs w:val="20"/>
         </w:rPr>
       </w:pPr>
-    </w:p>
-    <w:p>
-      <w:pPr>
-        <w:tabs>
-          <w:tab w:val="left" w:pos="851"/>
-        </w:tabs>
-        <w:spacing w:line="360" w:lineRule="auto"/>
+      <w:r>
         <w:rPr>
           <w:rFonts w:ascii="Arial" w:hAnsi="Arial" w:cs="Arial"/>
           <w:sz w:val="20"/>
           <w:szCs w:val="20"/>
         </w:rPr>
-      </w:pPr>
-    </w:p>
-    <w:p>
-      <w:pPr>
-        <w:tabs>
-          <w:tab w:val="left" w:pos="851"/>
-        </w:tabs>
-        <w:spacing w:line="360" w:lineRule="auto"/>
+        <w:t xml:space="preserve">Figura </w:t>
+      </w:r>
+      <w:r>
         <w:rPr>
           <w:rFonts w:ascii="Arial" w:hAnsi="Arial" w:cs="Arial"/>
           <w:sz w:val="20"/>
           <w:szCs w:val="20"/>
         </w:rPr>
-      </w:pPr>
+        <w:t>9</w:t>
+      </w:r>
       <w:r>
         <w:rPr>
           <w:rFonts w:ascii="Arial" w:hAnsi="Arial" w:cs="Arial"/>
           <w:sz w:val="20"/>
           <w:szCs w:val="20"/>
         </w:rPr>
-        <w:t xml:space="preserve">Figura </w:t>
-      </w:r>
-      <w:r>
-        <w:rPr>
-          <w:rFonts w:ascii="Arial" w:hAnsi="Arial" w:cs="Arial"/>
-          <w:sz w:val="20"/>
-          <w:szCs w:val="20"/>
-        </w:rPr>
-        <w:t>9</w:t>
-      </w:r>
-      <w:r>
-        <w:rPr>
-          <w:rFonts w:ascii="Arial" w:hAnsi="Arial" w:cs="Arial"/>
-          <w:sz w:val="20"/>
-          <w:szCs w:val="20"/>
-        </w:rPr>
-        <w:t>: Tela de ranking da turma</w:t>
+        <w:t>: Tela Home para alunos</w:t>
       </w:r>
     </w:p>
     <w:p>
@@ -14631,10 +15089,10 @@
           <w:szCs w:val="24"/>
         </w:rPr>
         <w:drawing>
-          <wp:inline distT="0" distB="0" distL="0" distR="0" wp14:anchorId="498CD360" wp14:editId="547C8200">
-            <wp:extent cx="5139375" cy="2400300"/>
-            <wp:effectExtent l="0" t="0" r="4445" b="0"/>
-            <wp:docPr id="9" name="Imagem 9"/>
+          <wp:inline distT="0" distB="0" distL="0" distR="0" wp14:anchorId="22A8B410" wp14:editId="3D1084DB">
+            <wp:extent cx="4525006" cy="4410691"/>
+            <wp:effectExtent l="0" t="0" r="0" b="9525"/>
+            <wp:docPr id="21" name="Imagem 21"/>
             <wp:cNvGraphicFramePr>
               <a:graphicFrameLocks xmlns:a="http://schemas.openxmlformats.org/drawingml/2006/main" noChangeAspect="1"/>
             </wp:cNvGraphicFramePr>
@@ -14654,7 +15112,7 @@
                   <pic:spPr>
                     <a:xfrm>
                       <a:off x="0" y="0"/>
-                      <a:ext cx="5157886" cy="2408945"/>
+                      <a:ext cx="4525006" cy="4410691"/>
                     </a:xfrm>
                     <a:prstGeom prst="rect">
                       <a:avLst/>
@@ -14669,10 +15127,6 @@
     </w:p>
     <w:p>
       <w:pPr>
-        <w:tabs>
-          <w:tab w:val="left" w:pos="851"/>
-        </w:tabs>
-        <w:spacing w:line="360" w:lineRule="auto"/>
         <w:rPr>
           <w:rFonts w:ascii="Arial" w:hAnsi="Arial" w:cs="Arial"/>
           <w:sz w:val="20"/>
@@ -14685,21 +15139,16 @@
           <w:sz w:val="20"/>
           <w:szCs w:val="20"/>
         </w:rPr>
-        <w:t>Fonte: Elaborado pelo autor</w:t>
-      </w:r>
-    </w:p>
-    <w:p>
-      <w:pPr>
-        <w:tabs>
-          <w:tab w:val="left" w:pos="851"/>
-        </w:tabs>
-        <w:spacing w:line="360" w:lineRule="auto"/>
+        <w:t>Fonte</w:t>
+      </w:r>
+      <w:r>
         <w:rPr>
           <w:rFonts w:ascii="Arial" w:hAnsi="Arial" w:cs="Arial"/>
           <w:sz w:val="20"/>
           <w:szCs w:val="20"/>
         </w:rPr>
-      </w:pPr>
+        <w:t>: Elaborado pelo autor</w:t>
+      </w:r>
     </w:p>
     <w:p>
       <w:pPr>
@@ -14713,29 +15162,68 @@
           <w:szCs w:val="20"/>
         </w:rPr>
       </w:pPr>
-      <w:r>
+    </w:p>
+    <w:p>
+      <w:pPr>
+        <w:tabs>
+          <w:tab w:val="left" w:pos="851"/>
+        </w:tabs>
+        <w:spacing w:line="360" w:lineRule="auto"/>
         <w:rPr>
           <w:rFonts w:ascii="Arial" w:hAnsi="Arial" w:cs="Arial"/>
           <w:sz w:val="20"/>
           <w:szCs w:val="20"/>
         </w:rPr>
-        <w:t xml:space="preserve">Figura </w:t>
-      </w:r>
-      <w:r>
+      </w:pPr>
+    </w:p>
+    <w:p>
+      <w:pPr>
+        <w:tabs>
+          <w:tab w:val="left" w:pos="851"/>
+        </w:tabs>
+        <w:spacing w:line="360" w:lineRule="auto"/>
         <w:rPr>
           <w:rFonts w:ascii="Arial" w:hAnsi="Arial" w:cs="Arial"/>
           <w:sz w:val="20"/>
           <w:szCs w:val="20"/>
         </w:rPr>
-        <w:t>10</w:t>
-      </w:r>
-      <w:r>
+      </w:pPr>
+    </w:p>
+    <w:p>
+      <w:pPr>
+        <w:tabs>
+          <w:tab w:val="left" w:pos="851"/>
+        </w:tabs>
+        <w:spacing w:line="360" w:lineRule="auto"/>
         <w:rPr>
           <w:rFonts w:ascii="Arial" w:hAnsi="Arial" w:cs="Arial"/>
           <w:sz w:val="20"/>
           <w:szCs w:val="20"/>
         </w:rPr>
-        <w:t>: Tela de perfil do aluno</w:t>
+      </w:pPr>
+      <w:r>
+        <w:rPr>
+          <w:rFonts w:ascii="Arial" w:hAnsi="Arial" w:cs="Arial"/>
+          <w:sz w:val="20"/>
+          <w:szCs w:val="20"/>
+        </w:rPr>
+        <w:t xml:space="preserve">Figura </w:t>
+      </w:r>
+      <w:r>
+        <w:rPr>
+          <w:rFonts w:ascii="Arial" w:hAnsi="Arial" w:cs="Arial"/>
+          <w:sz w:val="20"/>
+          <w:szCs w:val="20"/>
+        </w:rPr>
+        <w:t>10</w:t>
+      </w:r>
+      <w:r>
+        <w:rPr>
+          <w:rFonts w:ascii="Arial" w:hAnsi="Arial" w:cs="Arial"/>
+          <w:sz w:val="20"/>
+          <w:szCs w:val="20"/>
+        </w:rPr>
+        <w:t>: Tela de ranking da turma</w:t>
       </w:r>
     </w:p>
     <w:p>
@@ -14757,12 +15245,11 @@
           <w:sz w:val="24"/>
           <w:szCs w:val="24"/>
         </w:rPr>
-        <w:lastRenderedPageBreak/>
         <w:drawing>
-          <wp:inline distT="0" distB="0" distL="0" distR="0" wp14:anchorId="53191E67" wp14:editId="05B025AC">
-            <wp:extent cx="4324954" cy="4858428"/>
-            <wp:effectExtent l="0" t="0" r="0" b="0"/>
-            <wp:docPr id="20" name="Imagem 20"/>
+          <wp:inline distT="0" distB="0" distL="0" distR="0" wp14:anchorId="498CD360" wp14:editId="547C8200">
+            <wp:extent cx="5139375" cy="2400300"/>
+            <wp:effectExtent l="0" t="0" r="4445" b="0"/>
+            <wp:docPr id="9" name="Imagem 9"/>
             <wp:cNvGraphicFramePr>
               <a:graphicFrameLocks xmlns:a="http://schemas.openxmlformats.org/drawingml/2006/main" noChangeAspect="1"/>
             </wp:cNvGraphicFramePr>
@@ -14782,7 +15269,7 @@
                   <pic:spPr>
                     <a:xfrm>
                       <a:off x="0" y="0"/>
-                      <a:ext cx="4324954" cy="4858428"/>
+                      <a:ext cx="5157886" cy="2408945"/>
                     </a:xfrm>
                     <a:prstGeom prst="rect">
                       <a:avLst/>
@@ -14844,115 +15331,26 @@
       <w:r>
         <w:rPr>
           <w:rFonts w:ascii="Arial" w:hAnsi="Arial" w:cs="Arial"/>
-          <w:sz w:val="24"/>
-          <w:szCs w:val="24"/>
-        </w:rPr>
-        <w:t xml:space="preserve">O </w:t>
-      </w:r>
-      <w:proofErr w:type="spellStart"/>
-      <w:r>
-        <w:rPr>
-          <w:rFonts w:ascii="Arial" w:hAnsi="Arial" w:cs="Arial"/>
-          <w:sz w:val="24"/>
-          <w:szCs w:val="24"/>
-        </w:rPr>
-        <w:t>Recharts</w:t>
-      </w:r>
-      <w:proofErr w:type="spellEnd"/>
-      <w:r>
-        <w:rPr>
-          <w:rFonts w:ascii="Arial" w:hAnsi="Arial" w:cs="Arial"/>
-          <w:sz w:val="24"/>
-          <w:szCs w:val="24"/>
-        </w:rPr>
-        <w:t xml:space="preserve"> é uma biblioteca de gráficos desenvolvida sobre o React que permite criar visualizações interativas de maneira rápida e intuitiva. Na minha aplicação, ela foi utilizada para montar dois gráficos fundamentais: um gráfico de pizza, que ilustra a relação entre vitórias e derrotas do usuário, e um gráfico de barras, que exibe a quantidade total de perguntas em comparação com aquelas respondidas corretamente</w:t>
-      </w:r>
-      <w:r>
-        <w:rPr>
-          <w:rFonts w:ascii="Arial" w:hAnsi="Arial" w:cs="Arial"/>
-          <w:sz w:val="24"/>
-          <w:szCs w:val="24"/>
-        </w:rPr>
-        <w:t>.</w:t>
-      </w:r>
-      <w:r>
-        <w:rPr>
-          <w:rFonts w:ascii="Arial" w:hAnsi="Arial" w:cs="Arial"/>
-          <w:sz w:val="24"/>
-          <w:szCs w:val="24"/>
-        </w:rPr>
-        <w:t xml:space="preserve"> Essa abordagem torna o processo de construção dos gráficos modular e altamente personalizável, já que cada parte do gráfico (como legendas, </w:t>
-      </w:r>
-      <w:proofErr w:type="spellStart"/>
-      <w:r>
-        <w:rPr>
-          <w:rFonts w:ascii="Arial" w:hAnsi="Arial" w:cs="Arial"/>
-          <w:sz w:val="24"/>
-          <w:szCs w:val="24"/>
-        </w:rPr>
-        <w:t>tooltips</w:t>
-      </w:r>
-      <w:proofErr w:type="spellEnd"/>
-      <w:r>
-        <w:rPr>
-          <w:rFonts w:ascii="Arial" w:hAnsi="Arial" w:cs="Arial"/>
-          <w:sz w:val="24"/>
-          <w:szCs w:val="24"/>
-        </w:rPr>
-        <w:t xml:space="preserve"> e eixos) pode ser configurada individualmente. Além disso, a integração com o React facilita a atualização dinâmica dos gráficos conforme os dados são alterados, oferecendo uma experiência visual consistente e em tempo real para o usuário. Essa eficiência e flexibilidade são as principais razões para a escolha do </w:t>
-      </w:r>
-      <w:proofErr w:type="spellStart"/>
-      <w:r>
-        <w:rPr>
-          <w:rFonts w:ascii="Arial" w:hAnsi="Arial" w:cs="Arial"/>
-          <w:sz w:val="24"/>
-          <w:szCs w:val="24"/>
-        </w:rPr>
-        <w:t>Recharts</w:t>
-      </w:r>
-      <w:proofErr w:type="spellEnd"/>
-      <w:r>
-        <w:rPr>
-          <w:rFonts w:ascii="Arial" w:hAnsi="Arial" w:cs="Arial"/>
-          <w:sz w:val="24"/>
-          <w:szCs w:val="24"/>
-        </w:rPr>
-        <w:t xml:space="preserve"> na montagem dos gráficos da minha tela de dashboard.</w:t>
-      </w:r>
-    </w:p>
-    <w:p>
-      <w:pPr>
-        <w:tabs>
-          <w:tab w:val="left" w:pos="851"/>
-        </w:tabs>
-        <w:spacing w:line="360" w:lineRule="auto"/>
-        <w:rPr>
-          <w:rFonts w:ascii="Arial" w:hAnsi="Arial" w:cs="Arial"/>
           <w:sz w:val="20"/>
           <w:szCs w:val="20"/>
         </w:rPr>
-      </w:pPr>
-    </w:p>
-    <w:p>
-      <w:pPr>
-        <w:tabs>
-          <w:tab w:val="left" w:pos="851"/>
-        </w:tabs>
-        <w:spacing w:line="360" w:lineRule="auto"/>
+        <w:t xml:space="preserve">Figura </w:t>
+      </w:r>
+      <w:r>
         <w:rPr>
           <w:rFonts w:ascii="Arial" w:hAnsi="Arial" w:cs="Arial"/>
           <w:sz w:val="20"/>
           <w:szCs w:val="20"/>
         </w:rPr>
-      </w:pPr>
+        <w:t>1</w:t>
+      </w:r>
       <w:r>
         <w:rPr>
           <w:rFonts w:ascii="Arial" w:hAnsi="Arial" w:cs="Arial"/>
           <w:sz w:val="20"/>
           <w:szCs w:val="20"/>
         </w:rPr>
-        <w:lastRenderedPageBreak/>
-        <w:t xml:space="preserve">Figura </w:t>
+        <w:t>1</w:t>
       </w:r>
       <w:r>
         <w:rPr>
@@ -14960,41 +15358,33 @@
           <w:sz w:val="20"/>
           <w:szCs w:val="20"/>
         </w:rPr>
-        <w:t>11</w:t>
-      </w:r>
-      <w:r>
-        <w:rPr>
-          <w:rFonts w:ascii="Arial" w:hAnsi="Arial" w:cs="Arial"/>
-          <w:sz w:val="20"/>
-          <w:szCs w:val="20"/>
-        </w:rPr>
-        <w:t>: Exemplo de treino na disciplina</w:t>
-      </w:r>
-    </w:p>
-    <w:p>
-      <w:pPr>
-        <w:tabs>
-          <w:tab w:val="left" w:pos="851"/>
-        </w:tabs>
-        <w:spacing w:line="360" w:lineRule="auto"/>
-        <w:rPr>
-          <w:rFonts w:ascii="Arial" w:hAnsi="Arial" w:cs="Arial"/>
-          <w:sz w:val="20"/>
-          <w:szCs w:val="20"/>
+        <w:t>: Tela de perfil do aluno</w:t>
+      </w:r>
+    </w:p>
+    <w:p>
+      <w:pPr>
+        <w:tabs>
+          <w:tab w:val="left" w:pos="851"/>
+        </w:tabs>
+        <w:spacing w:line="360" w:lineRule="auto"/>
+        <w:rPr>
+          <w:rFonts w:ascii="Arial" w:hAnsi="Arial" w:cs="Arial"/>
+          <w:sz w:val="24"/>
+          <w:szCs w:val="24"/>
         </w:rPr>
       </w:pPr>
       <w:r>
         <w:rPr>
           <w:rFonts w:ascii="Arial" w:hAnsi="Arial" w:cs="Arial"/>
           <w:noProof/>
-          <w:sz w:val="20"/>
-          <w:szCs w:val="20"/>
+          <w:sz w:val="24"/>
+          <w:szCs w:val="24"/>
         </w:rPr>
         <w:drawing>
-          <wp:inline distT="0" distB="0" distL="0" distR="0" wp14:anchorId="48761C3A" wp14:editId="1FBFB639">
-            <wp:extent cx="4981575" cy="2346919"/>
+          <wp:inline distT="0" distB="0" distL="0" distR="0" wp14:anchorId="53191E67" wp14:editId="05B025AC">
+            <wp:extent cx="4324954" cy="4858428"/>
             <wp:effectExtent l="0" t="0" r="0" b="0"/>
-            <wp:docPr id="22" name="Imagem 22"/>
+            <wp:docPr id="20" name="Imagem 20"/>
             <wp:cNvGraphicFramePr>
               <a:graphicFrameLocks xmlns:a="http://schemas.openxmlformats.org/drawingml/2006/main" noChangeAspect="1"/>
             </wp:cNvGraphicFramePr>
@@ -15014,7 +15404,7 @@
                   <pic:spPr>
                     <a:xfrm>
                       <a:off x="0" y="0"/>
-                      <a:ext cx="5007677" cy="2359216"/>
+                      <a:ext cx="4324954" cy="4858428"/>
                     </a:xfrm>
                     <a:prstGeom prst="rect">
                       <a:avLst/>
@@ -15073,6 +15463,84 @@
           <w:szCs w:val="20"/>
         </w:rPr>
       </w:pPr>
+      <w:r>
+        <w:rPr>
+          <w:rFonts w:ascii="Arial" w:hAnsi="Arial" w:cs="Arial"/>
+          <w:sz w:val="24"/>
+          <w:szCs w:val="24"/>
+        </w:rPr>
+        <w:t xml:space="preserve">O </w:t>
+      </w:r>
+      <w:proofErr w:type="spellStart"/>
+      <w:r>
+        <w:rPr>
+          <w:rFonts w:ascii="Arial" w:hAnsi="Arial" w:cs="Arial"/>
+          <w:sz w:val="24"/>
+          <w:szCs w:val="24"/>
+        </w:rPr>
+        <w:t>Recharts</w:t>
+      </w:r>
+      <w:proofErr w:type="spellEnd"/>
+      <w:r>
+        <w:rPr>
+          <w:rFonts w:ascii="Arial" w:hAnsi="Arial" w:cs="Arial"/>
+          <w:sz w:val="24"/>
+          <w:szCs w:val="24"/>
+        </w:rPr>
+        <w:t xml:space="preserve"> é uma biblioteca de gráficos desenvolvida sobre o React que permite criar visualizações interativas de maneira rápida e intuitiva. Na minha aplicação, ela foi utilizada para montar dois gráficos fundamentais: um gráfico de pizza, que ilustra a relação entre vitórias e derrotas do usuário, e um gráfico de barras, que exibe a quantidade total de perguntas em comparação com aquelas respondidas corretamente</w:t>
+      </w:r>
+      <w:r>
+        <w:rPr>
+          <w:rFonts w:ascii="Arial" w:hAnsi="Arial" w:cs="Arial"/>
+          <w:sz w:val="24"/>
+          <w:szCs w:val="24"/>
+        </w:rPr>
+        <w:t>.</w:t>
+      </w:r>
+      <w:r>
+        <w:rPr>
+          <w:rFonts w:ascii="Arial" w:hAnsi="Arial" w:cs="Arial"/>
+          <w:sz w:val="24"/>
+          <w:szCs w:val="24"/>
+        </w:rPr>
+        <w:t xml:space="preserve"> Essa abordagem torna o processo de construção dos gráficos modular e altamente personalizável, já que cada parte do gráfico (como legendas, </w:t>
+      </w:r>
+      <w:proofErr w:type="spellStart"/>
+      <w:r>
+        <w:rPr>
+          <w:rFonts w:ascii="Arial" w:hAnsi="Arial" w:cs="Arial"/>
+          <w:sz w:val="24"/>
+          <w:szCs w:val="24"/>
+        </w:rPr>
+        <w:t>tooltips</w:t>
+      </w:r>
+      <w:proofErr w:type="spellEnd"/>
+      <w:r>
+        <w:rPr>
+          <w:rFonts w:ascii="Arial" w:hAnsi="Arial" w:cs="Arial"/>
+          <w:sz w:val="24"/>
+          <w:szCs w:val="24"/>
+        </w:rPr>
+        <w:t xml:space="preserve"> e eixos) pode ser configurada individualmente. Além disso, a integração com o React facilita a atualização dinâmica dos gráficos conforme os dados são alterados, oferecendo uma experiência visual consistente e em tempo real para o usuário. Essa eficiência e flexibilidade são as principais razões para a escolha do </w:t>
+      </w:r>
+      <w:proofErr w:type="spellStart"/>
+      <w:r>
+        <w:rPr>
+          <w:rFonts w:ascii="Arial" w:hAnsi="Arial" w:cs="Arial"/>
+          <w:sz w:val="24"/>
+          <w:szCs w:val="24"/>
+        </w:rPr>
+        <w:t>Recharts</w:t>
+      </w:r>
+      <w:proofErr w:type="spellEnd"/>
+      <w:r>
+        <w:rPr>
+          <w:rFonts w:ascii="Arial" w:hAnsi="Arial" w:cs="Arial"/>
+          <w:sz w:val="24"/>
+          <w:szCs w:val="24"/>
+        </w:rPr>
+        <w:t xml:space="preserve"> na montagem dos gráficos da minha tela de dashboard.</w:t>
+      </w:r>
     </w:p>
     <w:p>
       <w:pPr>
@@ -15099,146 +15567,37 @@
           <w:szCs w:val="20"/>
         </w:rPr>
       </w:pPr>
-    </w:p>
-    <w:p>
-      <w:pPr>
-        <w:tabs>
-          <w:tab w:val="left" w:pos="851"/>
-        </w:tabs>
-        <w:spacing w:line="360" w:lineRule="auto"/>
+      <w:r>
         <w:rPr>
           <w:rFonts w:ascii="Arial" w:hAnsi="Arial" w:cs="Arial"/>
           <w:sz w:val="20"/>
           <w:szCs w:val="20"/>
         </w:rPr>
-      </w:pPr>
-    </w:p>
-    <w:p>
-      <w:pPr>
-        <w:tabs>
-          <w:tab w:val="left" w:pos="851"/>
-        </w:tabs>
-        <w:spacing w:line="360" w:lineRule="auto"/>
+        <w:t xml:space="preserve">Figura </w:t>
+      </w:r>
+      <w:r>
         <w:rPr>
           <w:rFonts w:ascii="Arial" w:hAnsi="Arial" w:cs="Arial"/>
           <w:sz w:val="20"/>
           <w:szCs w:val="20"/>
         </w:rPr>
-      </w:pPr>
-    </w:p>
-    <w:p>
-      <w:pPr>
-        <w:tabs>
-          <w:tab w:val="left" w:pos="851"/>
-        </w:tabs>
-        <w:spacing w:line="360" w:lineRule="auto"/>
+        <w:t>1</w:t>
+      </w:r>
+      <w:r>
         <w:rPr>
           <w:rFonts w:ascii="Arial" w:hAnsi="Arial" w:cs="Arial"/>
           <w:sz w:val="20"/>
           <w:szCs w:val="20"/>
         </w:rPr>
-      </w:pPr>
-    </w:p>
-    <w:p>
-      <w:pPr>
-        <w:tabs>
-          <w:tab w:val="left" w:pos="851"/>
-        </w:tabs>
-        <w:spacing w:line="360" w:lineRule="auto"/>
+        <w:t>2</w:t>
+      </w:r>
+      <w:r>
         <w:rPr>
           <w:rFonts w:ascii="Arial" w:hAnsi="Arial" w:cs="Arial"/>
           <w:sz w:val="20"/>
           <w:szCs w:val="20"/>
         </w:rPr>
-      </w:pPr>
-    </w:p>
-    <w:p>
-      <w:pPr>
-        <w:tabs>
-          <w:tab w:val="left" w:pos="851"/>
-        </w:tabs>
-        <w:spacing w:line="360" w:lineRule="auto"/>
-        <w:rPr>
-          <w:rFonts w:ascii="Arial" w:hAnsi="Arial" w:cs="Arial"/>
-          <w:sz w:val="20"/>
-          <w:szCs w:val="20"/>
-        </w:rPr>
-      </w:pPr>
-    </w:p>
-    <w:p>
-      <w:pPr>
-        <w:tabs>
-          <w:tab w:val="left" w:pos="851"/>
-        </w:tabs>
-        <w:spacing w:line="360" w:lineRule="auto"/>
-        <w:rPr>
-          <w:rFonts w:ascii="Arial" w:hAnsi="Arial" w:cs="Arial"/>
-          <w:sz w:val="20"/>
-          <w:szCs w:val="20"/>
-        </w:rPr>
-      </w:pPr>
-    </w:p>
-    <w:p>
-      <w:pPr>
-        <w:tabs>
-          <w:tab w:val="left" w:pos="851"/>
-        </w:tabs>
-        <w:spacing w:line="360" w:lineRule="auto"/>
-        <w:rPr>
-          <w:rFonts w:ascii="Arial" w:hAnsi="Arial" w:cs="Arial"/>
-          <w:sz w:val="20"/>
-          <w:szCs w:val="20"/>
-        </w:rPr>
-      </w:pPr>
-    </w:p>
-    <w:p>
-      <w:pPr>
-        <w:tabs>
-          <w:tab w:val="left" w:pos="851"/>
-        </w:tabs>
-        <w:spacing w:line="360" w:lineRule="auto"/>
-        <w:rPr>
-          <w:rFonts w:ascii="Arial" w:hAnsi="Arial" w:cs="Arial"/>
-          <w:sz w:val="20"/>
-          <w:szCs w:val="20"/>
-        </w:rPr>
-      </w:pPr>
-    </w:p>
-    <w:p>
-      <w:pPr>
-        <w:tabs>
-          <w:tab w:val="left" w:pos="851"/>
-        </w:tabs>
-        <w:spacing w:line="360" w:lineRule="auto"/>
-        <w:rPr>
-          <w:rFonts w:ascii="Arial" w:hAnsi="Arial" w:cs="Arial"/>
-          <w:sz w:val="20"/>
-          <w:szCs w:val="20"/>
-        </w:rPr>
-      </w:pPr>
-      <w:r>
-        <w:rPr>
-          <w:rFonts w:ascii="Arial" w:hAnsi="Arial" w:cs="Arial"/>
-          <w:sz w:val="20"/>
-          <w:szCs w:val="20"/>
-        </w:rPr>
-        <w:t xml:space="preserve">Figura </w:t>
-      </w:r>
-      <w:r>
-        <w:rPr>
-          <w:rFonts w:ascii="Arial" w:hAnsi="Arial" w:cs="Arial"/>
-          <w:sz w:val="20"/>
-          <w:szCs w:val="20"/>
-        </w:rPr>
-        <w:t>12</w:t>
-      </w:r>
-      <w:r>
-        <w:rPr>
-          <w:rFonts w:ascii="Arial" w:hAnsi="Arial" w:cs="Arial"/>
-          <w:sz w:val="20"/>
-          <w:szCs w:val="20"/>
-        </w:rPr>
-        <w:t>: Tela de espera modo online</w:t>
+        <w:t>: Exemplo de treino na disciplina</w:t>
       </w:r>
     </w:p>
     <w:p>
@@ -15260,12 +15619,11 @@
           <w:sz w:val="20"/>
           <w:szCs w:val="20"/>
         </w:rPr>
-        <w:lastRenderedPageBreak/>
         <w:drawing>
-          <wp:inline distT="0" distB="0" distL="0" distR="0" wp14:anchorId="2A94618E" wp14:editId="128B60D3">
-            <wp:extent cx="5590774" cy="3253563"/>
-            <wp:effectExtent l="0" t="0" r="0" b="4445"/>
-            <wp:docPr id="23" name="Imagem 23"/>
+          <wp:inline distT="0" distB="0" distL="0" distR="0" wp14:anchorId="48761C3A" wp14:editId="1FBFB639">
+            <wp:extent cx="4981575" cy="2346919"/>
+            <wp:effectExtent l="0" t="0" r="0" b="0"/>
+            <wp:docPr id="22" name="Imagem 22"/>
             <wp:cNvGraphicFramePr>
               <a:graphicFrameLocks xmlns:a="http://schemas.openxmlformats.org/drawingml/2006/main" noChangeAspect="1"/>
             </wp:cNvGraphicFramePr>
@@ -15285,7 +15643,7 @@
                   <pic:spPr>
                     <a:xfrm>
                       <a:off x="0" y="0"/>
-                      <a:ext cx="5595992" cy="3256599"/>
+                      <a:ext cx="5007677" cy="2359216"/>
                     </a:xfrm>
                     <a:prstGeom prst="rect">
                       <a:avLst/>
@@ -15340,99 +15698,6 @@
         <w:spacing w:line="360" w:lineRule="auto"/>
         <w:rPr>
           <w:rFonts w:ascii="Arial" w:hAnsi="Arial" w:cs="Arial"/>
-          <w:sz w:val="24"/>
-          <w:szCs w:val="24"/>
-        </w:rPr>
-      </w:pPr>
-      <w:r>
-        <w:rPr>
-          <w:rFonts w:ascii="Arial" w:hAnsi="Arial" w:cs="Arial"/>
-          <w:sz w:val="24"/>
-          <w:szCs w:val="24"/>
-        </w:rPr>
-        <w:t>A aplicação utiliza o Socket.IO para viabilizar uma comunicação em tempo real e bidirecional entre o servidor e os clientes, proporcionando uma experiência interativa essencial para a sala de jogo. Na tela de sala, o Socket.IO é empregado para diversas funcionalidades cruciais: ele permite que os participantes se comuniquem via chat, enviem suas respostas de forma instantânea durante as partidas e atualizem o placar em tempo real. Em vez de solicitar periodicamente atualizações por meio de requisições HTTP (</w:t>
-      </w:r>
-      <w:proofErr w:type="spellStart"/>
-      <w:r>
-        <w:rPr>
-          <w:rFonts w:ascii="Arial" w:hAnsi="Arial" w:cs="Arial"/>
-          <w:sz w:val="24"/>
-          <w:szCs w:val="24"/>
-        </w:rPr>
-        <w:t>polling</w:t>
-      </w:r>
-      <w:proofErr w:type="spellEnd"/>
-      <w:r>
-        <w:rPr>
-          <w:rFonts w:ascii="Arial" w:hAnsi="Arial" w:cs="Arial"/>
-          <w:sz w:val="24"/>
-          <w:szCs w:val="24"/>
-        </w:rPr>
-        <w:t xml:space="preserve">), o Socket.IO mantém uma conexão aberta que transmite eventos assim que eles ocorrem, reduzindo a latência e otimizando o fluxo de informações entre os usuários. Essa abordagem garante que as ações – como uma mensagem enviada no chat ou uma resposta de um participante – sejam imediatamente refletidas na interface do usuário, o que é fundamental para aplicações que dependem da sincronia perfeita dos dados, como jogos e </w:t>
-      </w:r>
-      <w:proofErr w:type="spellStart"/>
-      <w:r>
-        <w:rPr>
-          <w:rFonts w:ascii="Arial" w:hAnsi="Arial" w:cs="Arial"/>
-          <w:sz w:val="24"/>
-          <w:szCs w:val="24"/>
-        </w:rPr>
-        <w:t>quizzes</w:t>
-      </w:r>
-      <w:proofErr w:type="spellEnd"/>
-      <w:r>
-        <w:rPr>
-          <w:rFonts w:ascii="Arial" w:hAnsi="Arial" w:cs="Arial"/>
-          <w:sz w:val="24"/>
-          <w:szCs w:val="24"/>
-        </w:rPr>
-        <w:t xml:space="preserve">. Além disso, estudos demonstram que o uso de </w:t>
-      </w:r>
-      <w:proofErr w:type="spellStart"/>
-      <w:r>
-        <w:rPr>
-          <w:rFonts w:ascii="Arial" w:hAnsi="Arial" w:cs="Arial"/>
-          <w:sz w:val="24"/>
-          <w:szCs w:val="24"/>
-        </w:rPr>
-        <w:t>WebSockets</w:t>
-      </w:r>
-      <w:proofErr w:type="spellEnd"/>
-      <w:r>
-        <w:rPr>
-          <w:rFonts w:ascii="Arial" w:hAnsi="Arial" w:cs="Arial"/>
-          <w:sz w:val="24"/>
-          <w:szCs w:val="24"/>
-        </w:rPr>
-        <w:t xml:space="preserve">, que é a base do Socket.IO, melhora significativamente o desempenho e a escalabilidade </w:t>
-      </w:r>
-      <w:proofErr w:type="spellStart"/>
-      <w:r>
-        <w:rPr>
-          <w:rFonts w:ascii="Arial" w:hAnsi="Arial" w:cs="Arial"/>
-          <w:sz w:val="24"/>
-          <w:szCs w:val="24"/>
-        </w:rPr>
-        <w:t>de</w:t>
-      </w:r>
-      <w:proofErr w:type="spellEnd"/>
-      <w:r>
-        <w:rPr>
-          <w:rFonts w:ascii="Arial" w:hAnsi="Arial" w:cs="Arial"/>
-          <w:sz w:val="24"/>
-          <w:szCs w:val="24"/>
-        </w:rPr>
-        <w:t xml:space="preserve"> sistemas interativos, tornando essa tecnologia uma escolha robusta para atender às demandas de aplicações em tempo real</w:t>
-      </w:r>
-    </w:p>
-    <w:p>
-      <w:pPr>
-        <w:tabs>
-          <w:tab w:val="left" w:pos="851"/>
-        </w:tabs>
-        <w:spacing w:line="360" w:lineRule="auto"/>
-        <w:rPr>
-          <w:rFonts w:ascii="Arial" w:hAnsi="Arial" w:cs="Arial"/>
           <w:sz w:val="20"/>
           <w:szCs w:val="20"/>
         </w:rPr>
@@ -15476,29 +15741,141 @@
           <w:szCs w:val="20"/>
         </w:rPr>
       </w:pPr>
-      <w:r>
+    </w:p>
+    <w:p>
+      <w:pPr>
+        <w:tabs>
+          <w:tab w:val="left" w:pos="851"/>
+        </w:tabs>
+        <w:spacing w:line="360" w:lineRule="auto"/>
         <w:rPr>
           <w:rFonts w:ascii="Arial" w:hAnsi="Arial" w:cs="Arial"/>
           <w:sz w:val="20"/>
           <w:szCs w:val="20"/>
         </w:rPr>
-        <w:t xml:space="preserve">Figura </w:t>
-      </w:r>
-      <w:r>
+      </w:pPr>
+    </w:p>
+    <w:p>
+      <w:pPr>
+        <w:tabs>
+          <w:tab w:val="left" w:pos="851"/>
+        </w:tabs>
+        <w:spacing w:line="360" w:lineRule="auto"/>
         <w:rPr>
           <w:rFonts w:ascii="Arial" w:hAnsi="Arial" w:cs="Arial"/>
           <w:sz w:val="20"/>
           <w:szCs w:val="20"/>
         </w:rPr>
-        <w:t>13</w:t>
-      </w:r>
-      <w:r>
+      </w:pPr>
+    </w:p>
+    <w:p>
+      <w:pPr>
+        <w:tabs>
+          <w:tab w:val="left" w:pos="851"/>
+        </w:tabs>
+        <w:spacing w:line="360" w:lineRule="auto"/>
         <w:rPr>
           <w:rFonts w:ascii="Arial" w:hAnsi="Arial" w:cs="Arial"/>
           <w:sz w:val="20"/>
           <w:szCs w:val="20"/>
         </w:rPr>
-        <w:t>: Tela de jogo modo online</w:t>
+      </w:pPr>
+    </w:p>
+    <w:p>
+      <w:pPr>
+        <w:tabs>
+          <w:tab w:val="left" w:pos="851"/>
+        </w:tabs>
+        <w:spacing w:line="360" w:lineRule="auto"/>
+        <w:rPr>
+          <w:rFonts w:ascii="Arial" w:hAnsi="Arial" w:cs="Arial"/>
+          <w:sz w:val="20"/>
+          <w:szCs w:val="20"/>
+        </w:rPr>
+      </w:pPr>
+    </w:p>
+    <w:p>
+      <w:pPr>
+        <w:tabs>
+          <w:tab w:val="left" w:pos="851"/>
+        </w:tabs>
+        <w:spacing w:line="360" w:lineRule="auto"/>
+        <w:rPr>
+          <w:rFonts w:ascii="Arial" w:hAnsi="Arial" w:cs="Arial"/>
+          <w:sz w:val="20"/>
+          <w:szCs w:val="20"/>
+        </w:rPr>
+      </w:pPr>
+    </w:p>
+    <w:p>
+      <w:pPr>
+        <w:tabs>
+          <w:tab w:val="left" w:pos="851"/>
+        </w:tabs>
+        <w:spacing w:line="360" w:lineRule="auto"/>
+        <w:rPr>
+          <w:rFonts w:ascii="Arial" w:hAnsi="Arial" w:cs="Arial"/>
+          <w:sz w:val="20"/>
+          <w:szCs w:val="20"/>
+        </w:rPr>
+      </w:pPr>
+    </w:p>
+    <w:p>
+      <w:pPr>
+        <w:tabs>
+          <w:tab w:val="left" w:pos="851"/>
+        </w:tabs>
+        <w:spacing w:line="360" w:lineRule="auto"/>
+        <w:rPr>
+          <w:rFonts w:ascii="Arial" w:hAnsi="Arial" w:cs="Arial"/>
+          <w:sz w:val="20"/>
+          <w:szCs w:val="20"/>
+        </w:rPr>
+      </w:pPr>
+    </w:p>
+    <w:p>
+      <w:pPr>
+        <w:tabs>
+          <w:tab w:val="left" w:pos="851"/>
+        </w:tabs>
+        <w:spacing w:line="360" w:lineRule="auto"/>
+        <w:rPr>
+          <w:rFonts w:ascii="Arial" w:hAnsi="Arial" w:cs="Arial"/>
+          <w:sz w:val="20"/>
+          <w:szCs w:val="20"/>
+        </w:rPr>
+      </w:pPr>
+      <w:r>
+        <w:rPr>
+          <w:rFonts w:ascii="Arial" w:hAnsi="Arial" w:cs="Arial"/>
+          <w:sz w:val="20"/>
+          <w:szCs w:val="20"/>
+        </w:rPr>
+        <w:t xml:space="preserve">Figura </w:t>
+      </w:r>
+      <w:r>
+        <w:rPr>
+          <w:rFonts w:ascii="Arial" w:hAnsi="Arial" w:cs="Arial"/>
+          <w:sz w:val="20"/>
+          <w:szCs w:val="20"/>
+        </w:rPr>
+        <w:t>1</w:t>
+      </w:r>
+      <w:r>
+        <w:rPr>
+          <w:rFonts w:ascii="Arial" w:hAnsi="Arial" w:cs="Arial"/>
+          <w:sz w:val="20"/>
+          <w:szCs w:val="20"/>
+        </w:rPr>
+        <w:t>3</w:t>
+      </w:r>
+      <w:r>
+        <w:rPr>
+          <w:rFonts w:ascii="Arial" w:hAnsi="Arial" w:cs="Arial"/>
+          <w:sz w:val="20"/>
+          <w:szCs w:val="20"/>
+        </w:rPr>
+        <w:t>: Tela de espera modo online</w:t>
       </w:r>
     </w:p>
     <w:p>
@@ -15520,12 +15897,11 @@
           <w:sz w:val="20"/>
           <w:szCs w:val="20"/>
         </w:rPr>
-        <w:lastRenderedPageBreak/>
         <w:drawing>
-          <wp:inline distT="0" distB="0" distL="0" distR="0" wp14:anchorId="3264349B" wp14:editId="4942F227">
-            <wp:extent cx="5696745" cy="4086795"/>
-            <wp:effectExtent l="0" t="0" r="0" b="9525"/>
-            <wp:docPr id="24" name="Imagem 24"/>
+          <wp:inline distT="0" distB="0" distL="0" distR="0" wp14:anchorId="2A94618E" wp14:editId="128B60D3">
+            <wp:extent cx="5590774" cy="3253563"/>
+            <wp:effectExtent l="0" t="0" r="0" b="4445"/>
+            <wp:docPr id="23" name="Imagem 23"/>
             <wp:cNvGraphicFramePr>
               <a:graphicFrameLocks xmlns:a="http://schemas.openxmlformats.org/drawingml/2006/main" noChangeAspect="1"/>
             </wp:cNvGraphicFramePr>
@@ -15545,7 +15921,7 @@
                   <pic:spPr>
                     <a:xfrm>
                       <a:off x="0" y="0"/>
-                      <a:ext cx="5696745" cy="4086795"/>
+                      <a:ext cx="5595992" cy="3256599"/>
                     </a:xfrm>
                     <a:prstGeom prst="rect">
                       <a:avLst/>
@@ -15600,33 +15976,173 @@
         <w:spacing w:line="360" w:lineRule="auto"/>
         <w:rPr>
           <w:rFonts w:ascii="Arial" w:hAnsi="Arial" w:cs="Arial"/>
+          <w:sz w:val="24"/>
+          <w:szCs w:val="24"/>
+        </w:rPr>
+      </w:pPr>
+      <w:r>
+        <w:rPr>
+          <w:rFonts w:ascii="Arial" w:hAnsi="Arial" w:cs="Arial"/>
+          <w:sz w:val="24"/>
+          <w:szCs w:val="24"/>
+        </w:rPr>
+        <w:t>A aplicação utiliza o Socket.IO para viabilizar uma comunicação em tempo real e bidirecional entre o servidor e os clientes, proporcionando uma experiência interativa essencial para a sala de jogo. Na tela de sala, o Socket.IO é empregado para diversas funcionalidades cruciais: ele permite que os participantes se comuniquem via chat, enviem suas respostas de forma instantânea durante as partidas e atualizem o placar em tempo real. Em vez de solicitar periodicamente atualizações por meio de requisições HTTP (</w:t>
+      </w:r>
+      <w:proofErr w:type="spellStart"/>
+      <w:r>
+        <w:rPr>
+          <w:rFonts w:ascii="Arial" w:hAnsi="Arial" w:cs="Arial"/>
+          <w:sz w:val="24"/>
+          <w:szCs w:val="24"/>
+        </w:rPr>
+        <w:t>polling</w:t>
+      </w:r>
+      <w:proofErr w:type="spellEnd"/>
+      <w:r>
+        <w:rPr>
+          <w:rFonts w:ascii="Arial" w:hAnsi="Arial" w:cs="Arial"/>
+          <w:sz w:val="24"/>
+          <w:szCs w:val="24"/>
+        </w:rPr>
+        <w:t xml:space="preserve">), o Socket.IO mantém uma conexão aberta que transmite eventos assim que eles ocorrem, reduzindo a latência e otimizando o fluxo de informações entre os usuários. Essa abordagem garante que as ações – como uma mensagem enviada no chat ou uma resposta de um participante – sejam imediatamente refletidas na interface do usuário, o que é fundamental para aplicações que dependem da sincronia perfeita dos dados, como jogos e </w:t>
+      </w:r>
+      <w:proofErr w:type="spellStart"/>
+      <w:r>
+        <w:rPr>
+          <w:rFonts w:ascii="Arial" w:hAnsi="Arial" w:cs="Arial"/>
+          <w:sz w:val="24"/>
+          <w:szCs w:val="24"/>
+        </w:rPr>
+        <w:t>quizzes</w:t>
+      </w:r>
+      <w:proofErr w:type="spellEnd"/>
+      <w:r>
+        <w:rPr>
+          <w:rFonts w:ascii="Arial" w:hAnsi="Arial" w:cs="Arial"/>
+          <w:sz w:val="24"/>
+          <w:szCs w:val="24"/>
+        </w:rPr>
+        <w:t xml:space="preserve">. Além disso, estudos demonstram que o uso de </w:t>
+      </w:r>
+      <w:proofErr w:type="spellStart"/>
+      <w:r>
+        <w:rPr>
+          <w:rFonts w:ascii="Arial" w:hAnsi="Arial" w:cs="Arial"/>
+          <w:sz w:val="24"/>
+          <w:szCs w:val="24"/>
+        </w:rPr>
+        <w:t>WebSockets</w:t>
+      </w:r>
+      <w:proofErr w:type="spellEnd"/>
+      <w:r>
+        <w:rPr>
+          <w:rFonts w:ascii="Arial" w:hAnsi="Arial" w:cs="Arial"/>
+          <w:sz w:val="24"/>
+          <w:szCs w:val="24"/>
+        </w:rPr>
+        <w:t xml:space="preserve">, que é a base do Socket.IO, melhora significativamente o desempenho e a escalabilidade </w:t>
+      </w:r>
+      <w:proofErr w:type="spellStart"/>
+      <w:r>
+        <w:rPr>
+          <w:rFonts w:ascii="Arial" w:hAnsi="Arial" w:cs="Arial"/>
+          <w:sz w:val="24"/>
+          <w:szCs w:val="24"/>
+        </w:rPr>
+        <w:t>de</w:t>
+      </w:r>
+      <w:proofErr w:type="spellEnd"/>
+      <w:r>
+        <w:rPr>
+          <w:rFonts w:ascii="Arial" w:hAnsi="Arial" w:cs="Arial"/>
+          <w:sz w:val="24"/>
+          <w:szCs w:val="24"/>
+        </w:rPr>
+        <w:t xml:space="preserve"> sistemas interativos, tornando essa tecnologia uma escolha robusta para atender às demandas de aplicações em tempo real</w:t>
+      </w:r>
+    </w:p>
+    <w:p>
+      <w:pPr>
+        <w:tabs>
+          <w:tab w:val="left" w:pos="851"/>
+        </w:tabs>
+        <w:spacing w:line="360" w:lineRule="auto"/>
+        <w:rPr>
+          <w:rFonts w:ascii="Arial" w:hAnsi="Arial" w:cs="Arial"/>
           <w:sz w:val="20"/>
           <w:szCs w:val="20"/>
         </w:rPr>
       </w:pPr>
-      <w:r>
+    </w:p>
+    <w:p>
+      <w:pPr>
+        <w:tabs>
+          <w:tab w:val="left" w:pos="851"/>
+        </w:tabs>
+        <w:spacing w:line="360" w:lineRule="auto"/>
         <w:rPr>
           <w:rFonts w:ascii="Arial" w:hAnsi="Arial" w:cs="Arial"/>
           <w:sz w:val="20"/>
           <w:szCs w:val="20"/>
         </w:rPr>
-        <w:t xml:space="preserve">Figura </w:t>
-      </w:r>
-      <w:r>
+      </w:pPr>
+    </w:p>
+    <w:p>
+      <w:pPr>
+        <w:tabs>
+          <w:tab w:val="left" w:pos="851"/>
+        </w:tabs>
+        <w:spacing w:line="360" w:lineRule="auto"/>
         <w:rPr>
           <w:rFonts w:ascii="Arial" w:hAnsi="Arial" w:cs="Arial"/>
           <w:sz w:val="20"/>
           <w:szCs w:val="20"/>
         </w:rPr>
-        <w:t>14</w:t>
-      </w:r>
-      <w:r>
+      </w:pPr>
+    </w:p>
+    <w:p>
+      <w:pPr>
+        <w:tabs>
+          <w:tab w:val="left" w:pos="851"/>
+        </w:tabs>
+        <w:spacing w:line="360" w:lineRule="auto"/>
         <w:rPr>
           <w:rFonts w:ascii="Arial" w:hAnsi="Arial" w:cs="Arial"/>
           <w:sz w:val="20"/>
           <w:szCs w:val="20"/>
         </w:rPr>
-        <w:t>: Home para administradores</w:t>
+      </w:pPr>
+      <w:r>
+        <w:rPr>
+          <w:rFonts w:ascii="Arial" w:hAnsi="Arial" w:cs="Arial"/>
+          <w:sz w:val="20"/>
+          <w:szCs w:val="20"/>
+        </w:rPr>
+        <w:t xml:space="preserve">Figura </w:t>
+      </w:r>
+      <w:r>
+        <w:rPr>
+          <w:rFonts w:ascii="Arial" w:hAnsi="Arial" w:cs="Arial"/>
+          <w:sz w:val="20"/>
+          <w:szCs w:val="20"/>
+        </w:rPr>
+        <w:t>1</w:t>
+      </w:r>
+      <w:r>
+        <w:rPr>
+          <w:rFonts w:ascii="Arial" w:hAnsi="Arial" w:cs="Arial"/>
+          <w:sz w:val="20"/>
+          <w:szCs w:val="20"/>
+        </w:rPr>
+        <w:t>4</w:t>
+      </w:r>
+      <w:r>
+        <w:rPr>
+          <w:rFonts w:ascii="Arial" w:hAnsi="Arial" w:cs="Arial"/>
+          <w:sz w:val="20"/>
+          <w:szCs w:val="20"/>
+        </w:rPr>
+        <w:t>: Tela de jogo modo online</w:t>
       </w:r>
     </w:p>
     <w:p>
@@ -15649,10 +16165,10 @@
           <w:szCs w:val="20"/>
         </w:rPr>
         <w:drawing>
-          <wp:inline distT="0" distB="0" distL="0" distR="0" wp14:anchorId="7819F0D9" wp14:editId="6A06CC0F">
-            <wp:extent cx="5645888" cy="3364382"/>
-            <wp:effectExtent l="0" t="0" r="0" b="7620"/>
-            <wp:docPr id="2" name="Imagem 2"/>
+          <wp:inline distT="0" distB="0" distL="0" distR="0" wp14:anchorId="3264349B" wp14:editId="4942F227">
+            <wp:extent cx="5696745" cy="4086795"/>
+            <wp:effectExtent l="0" t="0" r="0" b="9525"/>
+            <wp:docPr id="24" name="Imagem 24"/>
             <wp:cNvGraphicFramePr>
               <a:graphicFrameLocks xmlns:a="http://schemas.openxmlformats.org/drawingml/2006/main" noChangeAspect="1"/>
             </wp:cNvGraphicFramePr>
@@ -15672,7 +16188,7 @@
                   <pic:spPr>
                     <a:xfrm>
                       <a:off x="0" y="0"/>
-                      <a:ext cx="5652123" cy="3368097"/>
+                      <a:ext cx="5696745" cy="4086795"/>
                     </a:xfrm>
                     <a:prstGeom prst="rect">
                       <a:avLst/>
@@ -15745,7 +16261,7 @@
           <w:sz w:val="20"/>
           <w:szCs w:val="20"/>
         </w:rPr>
-        <w:t>15</w:t>
+        <w:t>1</w:t>
       </w:r>
       <w:r>
         <w:rPr>
@@ -15753,7 +16269,15 @@
           <w:sz w:val="20"/>
           <w:szCs w:val="20"/>
         </w:rPr>
-        <w:t>: Tela de adicionar escola</w:t>
+        <w:t>5</w:t>
+      </w:r>
+      <w:r>
+        <w:rPr>
+          <w:rFonts w:ascii="Arial" w:hAnsi="Arial" w:cs="Arial"/>
+          <w:sz w:val="20"/>
+          <w:szCs w:val="20"/>
+        </w:rPr>
+        <w:t>: Home para administradores</w:t>
       </w:r>
     </w:p>
     <w:p>
@@ -15775,12 +16299,11 @@
           <w:sz w:val="20"/>
           <w:szCs w:val="20"/>
         </w:rPr>
-        <w:lastRenderedPageBreak/>
         <w:drawing>
-          <wp:inline distT="0" distB="0" distL="0" distR="0" wp14:anchorId="15941842" wp14:editId="7F6B9903">
-            <wp:extent cx="5760720" cy="2696845"/>
-            <wp:effectExtent l="0" t="0" r="0" b="8255"/>
-            <wp:docPr id="3" name="Imagem 3"/>
+          <wp:inline distT="0" distB="0" distL="0" distR="0" wp14:anchorId="7819F0D9" wp14:editId="6A06CC0F">
+            <wp:extent cx="5645888" cy="3364382"/>
+            <wp:effectExtent l="0" t="0" r="0" b="7620"/>
+            <wp:docPr id="2" name="Imagem 2"/>
             <wp:cNvGraphicFramePr>
               <a:graphicFrameLocks xmlns:a="http://schemas.openxmlformats.org/drawingml/2006/main" noChangeAspect="1"/>
             </wp:cNvGraphicFramePr>
@@ -15800,7 +16323,7 @@
                   <pic:spPr>
                     <a:xfrm>
                       <a:off x="0" y="0"/>
-                      <a:ext cx="5760720" cy="2696845"/>
+                      <a:ext cx="5652123" cy="3368097"/>
                     </a:xfrm>
                     <a:prstGeom prst="rect">
                       <a:avLst/>
@@ -15873,7 +16396,7 @@
           <w:sz w:val="20"/>
           <w:szCs w:val="20"/>
         </w:rPr>
-        <w:t>16</w:t>
+        <w:t>1</w:t>
       </w:r>
       <w:r>
         <w:rPr>
@@ -15881,7 +16404,15 @@
           <w:sz w:val="20"/>
           <w:szCs w:val="20"/>
         </w:rPr>
-        <w:t>: Tela de adicionar usuário</w:t>
+        <w:t>6</w:t>
+      </w:r>
+      <w:r>
+        <w:rPr>
+          <w:rFonts w:ascii="Arial" w:hAnsi="Arial" w:cs="Arial"/>
+          <w:sz w:val="20"/>
+          <w:szCs w:val="20"/>
+        </w:rPr>
+        <w:t>: Tela de adicionar escola</w:t>
       </w:r>
     </w:p>
     <w:p>
@@ -15904,10 +16435,10 @@
           <w:szCs w:val="20"/>
         </w:rPr>
         <w:drawing>
-          <wp:inline distT="0" distB="0" distL="0" distR="0" wp14:anchorId="39EC34E6" wp14:editId="0C17AACB">
-            <wp:extent cx="4922874" cy="4631688"/>
-            <wp:effectExtent l="0" t="0" r="0" b="0"/>
-            <wp:docPr id="10" name="Imagem 10"/>
+          <wp:inline distT="0" distB="0" distL="0" distR="0" wp14:anchorId="15941842" wp14:editId="7F6B9903">
+            <wp:extent cx="5760720" cy="2696845"/>
+            <wp:effectExtent l="0" t="0" r="0" b="8255"/>
+            <wp:docPr id="3" name="Imagem 3"/>
             <wp:cNvGraphicFramePr>
               <a:graphicFrameLocks xmlns:a="http://schemas.openxmlformats.org/drawingml/2006/main" noChangeAspect="1"/>
             </wp:cNvGraphicFramePr>
@@ -15927,7 +16458,7 @@
                   <pic:spPr>
                     <a:xfrm>
                       <a:off x="0" y="0"/>
-                      <a:ext cx="4928627" cy="4637101"/>
+                      <a:ext cx="5760720" cy="2696845"/>
                     </a:xfrm>
                     <a:prstGeom prst="rect">
                       <a:avLst/>
@@ -16000,7 +16531,7 @@
           <w:sz w:val="20"/>
           <w:szCs w:val="20"/>
         </w:rPr>
-        <w:t>17</w:t>
+        <w:t>1</w:t>
       </w:r>
       <w:r>
         <w:rPr>
@@ -16008,7 +16539,15 @@
           <w:sz w:val="20"/>
           <w:szCs w:val="20"/>
         </w:rPr>
-        <w:t>: Tela de adicionar pergunta</w:t>
+        <w:t>7</w:t>
+      </w:r>
+      <w:r>
+        <w:rPr>
+          <w:rFonts w:ascii="Arial" w:hAnsi="Arial" w:cs="Arial"/>
+          <w:sz w:val="20"/>
+          <w:szCs w:val="20"/>
+        </w:rPr>
+        <w:t>: Tela de adicionar usuário</w:t>
       </w:r>
     </w:p>
     <w:p>
@@ -16030,12 +16569,11 @@
           <w:sz w:val="20"/>
           <w:szCs w:val="20"/>
         </w:rPr>
-        <w:lastRenderedPageBreak/>
         <w:drawing>
-          <wp:inline distT="0" distB="0" distL="0" distR="0" wp14:anchorId="377185BA" wp14:editId="3ECB3E10">
-            <wp:extent cx="4730257" cy="3965944"/>
+          <wp:inline distT="0" distB="0" distL="0" distR="0" wp14:anchorId="39EC34E6" wp14:editId="0C17AACB">
+            <wp:extent cx="4922874" cy="4631688"/>
             <wp:effectExtent l="0" t="0" r="0" b="0"/>
-            <wp:docPr id="14" name="Imagem 14"/>
+            <wp:docPr id="10" name="Imagem 10"/>
             <wp:cNvGraphicFramePr>
               <a:graphicFrameLocks xmlns:a="http://schemas.openxmlformats.org/drawingml/2006/main" noChangeAspect="1"/>
             </wp:cNvGraphicFramePr>
@@ -16055,7 +16593,7 @@
                   <pic:spPr>
                     <a:xfrm>
                       <a:off x="0" y="0"/>
-                      <a:ext cx="4835635" cy="4054295"/>
+                      <a:ext cx="4928627" cy="4637101"/>
                     </a:xfrm>
                     <a:prstGeom prst="rect">
                       <a:avLst/>
@@ -16086,7 +16624,7 @@
           <w:sz w:val="20"/>
           <w:szCs w:val="20"/>
         </w:rPr>
-        <w:t>Fonte: Elaborado pelo auto</w:t>
+        <w:t>Fonte: Elaborado pelo autor</w:t>
       </w:r>
     </w:p>
     <w:p>
@@ -16128,7 +16666,7 @@
           <w:sz w:val="20"/>
           <w:szCs w:val="20"/>
         </w:rPr>
-        <w:t>18</w:t>
+        <w:t>1</w:t>
       </w:r>
       <w:r>
         <w:rPr>
@@ -16136,7 +16674,15 @@
           <w:sz w:val="20"/>
           <w:szCs w:val="20"/>
         </w:rPr>
-        <w:t>: Tela de listagem de alunos</w:t>
+        <w:t>8</w:t>
+      </w:r>
+      <w:r>
+        <w:rPr>
+          <w:rFonts w:ascii="Arial" w:hAnsi="Arial" w:cs="Arial"/>
+          <w:sz w:val="20"/>
+          <w:szCs w:val="20"/>
+        </w:rPr>
+        <w:t>: Tela de adicionar pergunta</w:t>
       </w:r>
     </w:p>
     <w:p>
@@ -16159,10 +16705,10 @@
           <w:szCs w:val="20"/>
         </w:rPr>
         <w:drawing>
-          <wp:inline distT="0" distB="0" distL="0" distR="0" wp14:anchorId="25F5398E" wp14:editId="7819CC64">
-            <wp:extent cx="5760720" cy="2718435"/>
-            <wp:effectExtent l="0" t="0" r="0" b="5715"/>
-            <wp:docPr id="18" name="Imagem 18"/>
+          <wp:inline distT="0" distB="0" distL="0" distR="0" wp14:anchorId="377185BA" wp14:editId="3ECB3E10">
+            <wp:extent cx="4730257" cy="3965944"/>
+            <wp:effectExtent l="0" t="0" r="0" b="0"/>
+            <wp:docPr id="14" name="Imagem 14"/>
             <wp:cNvGraphicFramePr>
               <a:graphicFrameLocks xmlns:a="http://schemas.openxmlformats.org/drawingml/2006/main" noChangeAspect="1"/>
             </wp:cNvGraphicFramePr>
@@ -16182,7 +16728,7 @@
                   <pic:spPr>
                     <a:xfrm>
                       <a:off x="0" y="0"/>
-                      <a:ext cx="5760720" cy="2718435"/>
+                      <a:ext cx="4835635" cy="4054295"/>
                     </a:xfrm>
                     <a:prstGeom prst="rect">
                       <a:avLst/>
@@ -16213,7 +16759,7 @@
           <w:sz w:val="20"/>
           <w:szCs w:val="20"/>
         </w:rPr>
-        <w:t>Fonte: Elaborado pelo autor</w:t>
+        <w:t>Fonte: Elaborado pelo auto</w:t>
       </w:r>
     </w:p>
     <w:p>
@@ -16241,81 +16787,49 @@
           <w:szCs w:val="20"/>
         </w:rPr>
       </w:pPr>
-    </w:p>
-    <w:p>
-      <w:pPr>
-        <w:tabs>
-          <w:tab w:val="left" w:pos="851"/>
-        </w:tabs>
-        <w:spacing w:line="360" w:lineRule="auto"/>
+      <w:r>
         <w:rPr>
           <w:rFonts w:ascii="Arial" w:hAnsi="Arial" w:cs="Arial"/>
           <w:sz w:val="20"/>
           <w:szCs w:val="20"/>
         </w:rPr>
-      </w:pPr>
-    </w:p>
-    <w:p>
-      <w:pPr>
-        <w:tabs>
-          <w:tab w:val="left" w:pos="851"/>
-        </w:tabs>
-        <w:spacing w:line="360" w:lineRule="auto"/>
+        <w:t xml:space="preserve">Figura </w:t>
+      </w:r>
+      <w:r>
         <w:rPr>
           <w:rFonts w:ascii="Arial" w:hAnsi="Arial" w:cs="Arial"/>
           <w:sz w:val="20"/>
           <w:szCs w:val="20"/>
         </w:rPr>
-      </w:pPr>
-    </w:p>
-    <w:p>
-      <w:pPr>
-        <w:tabs>
-          <w:tab w:val="left" w:pos="851"/>
-        </w:tabs>
-        <w:spacing w:line="360" w:lineRule="auto"/>
+        <w:t>1</w:t>
+      </w:r>
+      <w:r>
         <w:rPr>
           <w:rFonts w:ascii="Arial" w:hAnsi="Arial" w:cs="Arial"/>
           <w:sz w:val="20"/>
           <w:szCs w:val="20"/>
         </w:rPr>
-      </w:pPr>
+        <w:t>9</w:t>
+      </w:r>
       <w:r>
         <w:rPr>
           <w:rFonts w:ascii="Arial" w:hAnsi="Arial" w:cs="Arial"/>
           <w:sz w:val="20"/>
           <w:szCs w:val="20"/>
         </w:rPr>
-        <w:t xml:space="preserve">Figura </w:t>
-      </w:r>
-      <w:r>
+        <w:t>: Tela de listagem de alunos</w:t>
+      </w:r>
+    </w:p>
+    <w:p>
+      <w:pPr>
+        <w:tabs>
+          <w:tab w:val="left" w:pos="851"/>
+        </w:tabs>
+        <w:spacing w:line="360" w:lineRule="auto"/>
         <w:rPr>
           <w:rFonts w:ascii="Arial" w:hAnsi="Arial" w:cs="Arial"/>
           <w:sz w:val="20"/>
           <w:szCs w:val="20"/>
-        </w:rPr>
-        <w:t xml:space="preserve">19: </w:t>
-      </w:r>
-      <w:r>
-        <w:rPr>
-          <w:rFonts w:ascii="Arial" w:hAnsi="Arial" w:cs="Arial"/>
-          <w:sz w:val="20"/>
-          <w:szCs w:val="20"/>
-        </w:rPr>
-        <w:t>Tela de listagem de perguntas</w:t>
-      </w:r>
-    </w:p>
-    <w:p>
-      <w:pPr>
-        <w:tabs>
-          <w:tab w:val="left" w:pos="851"/>
-        </w:tabs>
-        <w:spacing w:line="360" w:lineRule="auto"/>
-        <w:rPr>
-          <w:rFonts w:ascii="Arial" w:hAnsi="Arial" w:cs="Arial"/>
-          <w:sz w:val="20"/>
-          <w:szCs w:val="20"/>
-          <w:u w:val="single"/>
         </w:rPr>
       </w:pPr>
       <w:r>
@@ -16324,14 +16838,12 @@
           <w:noProof/>
           <w:sz w:val="20"/>
           <w:szCs w:val="20"/>
-          <w:u w:val="single"/>
-        </w:rPr>
-        <w:lastRenderedPageBreak/>
+        </w:rPr>
         <w:drawing>
-          <wp:inline distT="0" distB="0" distL="0" distR="0" wp14:anchorId="4D0EEFDA" wp14:editId="452C5B5F">
-            <wp:extent cx="5760720" cy="2731135"/>
-            <wp:effectExtent l="0" t="0" r="0" b="0"/>
-            <wp:docPr id="19" name="Imagem 19"/>
+          <wp:inline distT="0" distB="0" distL="0" distR="0" wp14:anchorId="25F5398E" wp14:editId="7819CC64">
+            <wp:extent cx="5760720" cy="2718435"/>
+            <wp:effectExtent l="0" t="0" r="0" b="5715"/>
+            <wp:docPr id="18" name="Imagem 18"/>
             <wp:cNvGraphicFramePr>
               <a:graphicFrameLocks xmlns:a="http://schemas.openxmlformats.org/drawingml/2006/main" noChangeAspect="1"/>
             </wp:cNvGraphicFramePr>
@@ -16351,7 +16863,7 @@
                   <pic:spPr>
                     <a:xfrm>
                       <a:off x="0" y="0"/>
-                      <a:ext cx="5760720" cy="2731135"/>
+                      <a:ext cx="5760720" cy="2718435"/>
                     </a:xfrm>
                     <a:prstGeom prst="rect">
                       <a:avLst/>
@@ -16410,41 +16922,89 @@
           <w:szCs w:val="20"/>
         </w:rPr>
       </w:pPr>
-      <w:r>
+    </w:p>
+    <w:p>
+      <w:pPr>
+        <w:tabs>
+          <w:tab w:val="left" w:pos="851"/>
+        </w:tabs>
+        <w:spacing w:line="360" w:lineRule="auto"/>
         <w:rPr>
           <w:rFonts w:ascii="Arial" w:hAnsi="Arial" w:cs="Arial"/>
           <w:sz w:val="20"/>
           <w:szCs w:val="20"/>
         </w:rPr>
-        <w:t xml:space="preserve">Figura </w:t>
-      </w:r>
-      <w:r>
+      </w:pPr>
+    </w:p>
+    <w:p>
+      <w:pPr>
+        <w:tabs>
+          <w:tab w:val="left" w:pos="851"/>
+        </w:tabs>
+        <w:spacing w:line="360" w:lineRule="auto"/>
         <w:rPr>
           <w:rFonts w:ascii="Arial" w:hAnsi="Arial" w:cs="Arial"/>
           <w:sz w:val="20"/>
           <w:szCs w:val="20"/>
         </w:rPr>
-        <w:t>20</w:t>
-      </w:r>
-      <w:r>
+      </w:pPr>
+    </w:p>
+    <w:p>
+      <w:pPr>
+        <w:tabs>
+          <w:tab w:val="left" w:pos="851"/>
+        </w:tabs>
+        <w:spacing w:line="360" w:lineRule="auto"/>
         <w:rPr>
           <w:rFonts w:ascii="Arial" w:hAnsi="Arial" w:cs="Arial"/>
           <w:sz w:val="20"/>
           <w:szCs w:val="20"/>
         </w:rPr>
-        <w:t xml:space="preserve">: Dashboard </w:t>
-      </w:r>
-    </w:p>
-    <w:p>
-      <w:pPr>
-        <w:tabs>
-          <w:tab w:val="left" w:pos="851"/>
-        </w:tabs>
-        <w:spacing w:line="360" w:lineRule="auto"/>
+      </w:pPr>
+      <w:r>
         <w:rPr>
           <w:rFonts w:ascii="Arial" w:hAnsi="Arial" w:cs="Arial"/>
           <w:sz w:val="20"/>
           <w:szCs w:val="20"/>
+        </w:rPr>
+        <w:t xml:space="preserve">Figura </w:t>
+      </w:r>
+      <w:r>
+        <w:rPr>
+          <w:rFonts w:ascii="Arial" w:hAnsi="Arial" w:cs="Arial"/>
+          <w:sz w:val="20"/>
+          <w:szCs w:val="20"/>
+        </w:rPr>
+        <w:t>20</w:t>
+      </w:r>
+      <w:r>
+        <w:rPr>
+          <w:rFonts w:ascii="Arial" w:hAnsi="Arial" w:cs="Arial"/>
+          <w:sz w:val="20"/>
+          <w:szCs w:val="20"/>
+        </w:rPr>
+        <w:t xml:space="preserve">: </w:t>
+      </w:r>
+      <w:r>
+        <w:rPr>
+          <w:rFonts w:ascii="Arial" w:hAnsi="Arial" w:cs="Arial"/>
+          <w:sz w:val="20"/>
+          <w:szCs w:val="20"/>
+        </w:rPr>
+        <w:t>Tela de listagem de perguntas</w:t>
+      </w:r>
+    </w:p>
+    <w:p>
+      <w:pPr>
+        <w:tabs>
+          <w:tab w:val="left" w:pos="851"/>
+        </w:tabs>
+        <w:spacing w:line="360" w:lineRule="auto"/>
+        <w:rPr>
+          <w:rFonts w:ascii="Arial" w:hAnsi="Arial" w:cs="Arial"/>
+          <w:sz w:val="20"/>
+          <w:szCs w:val="20"/>
+          <w:u w:val="single"/>
         </w:rPr>
       </w:pPr>
       <w:r>
@@ -16453,12 +17013,13 @@
           <w:noProof/>
           <w:sz w:val="20"/>
           <w:szCs w:val="20"/>
+          <w:u w:val="single"/>
         </w:rPr>
         <w:drawing>
-          <wp:inline distT="0" distB="0" distL="0" distR="0" wp14:anchorId="508E62A5" wp14:editId="016B4264">
-            <wp:extent cx="5277587" cy="4267796"/>
+          <wp:inline distT="0" distB="0" distL="0" distR="0" wp14:anchorId="4D0EEFDA" wp14:editId="452C5B5F">
+            <wp:extent cx="5760720" cy="2731135"/>
             <wp:effectExtent l="0" t="0" r="0" b="0"/>
-            <wp:docPr id="25" name="Imagem 25"/>
+            <wp:docPr id="19" name="Imagem 19"/>
             <wp:cNvGraphicFramePr>
               <a:graphicFrameLocks xmlns:a="http://schemas.openxmlformats.org/drawingml/2006/main" noChangeAspect="1"/>
             </wp:cNvGraphicFramePr>
@@ -16478,6 +17039,141 @@
                   <pic:spPr>
                     <a:xfrm>
                       <a:off x="0" y="0"/>
+                      <a:ext cx="5760720" cy="2731135"/>
+                    </a:xfrm>
+                    <a:prstGeom prst="rect">
+                      <a:avLst/>
+                    </a:prstGeom>
+                  </pic:spPr>
+                </pic:pic>
+              </a:graphicData>
+            </a:graphic>
+          </wp:inline>
+        </w:drawing>
+      </w:r>
+    </w:p>
+    <w:p>
+      <w:pPr>
+        <w:tabs>
+          <w:tab w:val="left" w:pos="851"/>
+        </w:tabs>
+        <w:spacing w:line="360" w:lineRule="auto"/>
+        <w:rPr>
+          <w:rFonts w:ascii="Arial" w:hAnsi="Arial" w:cs="Arial"/>
+          <w:sz w:val="20"/>
+          <w:szCs w:val="20"/>
+        </w:rPr>
+      </w:pPr>
+      <w:r>
+        <w:rPr>
+          <w:rFonts w:ascii="Arial" w:hAnsi="Arial" w:cs="Arial"/>
+          <w:sz w:val="20"/>
+          <w:szCs w:val="20"/>
+        </w:rPr>
+        <w:t>Fonte: Elaborado pelo autor</w:t>
+      </w:r>
+    </w:p>
+    <w:p>
+      <w:pPr>
+        <w:tabs>
+          <w:tab w:val="left" w:pos="851"/>
+        </w:tabs>
+        <w:spacing w:line="360" w:lineRule="auto"/>
+        <w:rPr>
+          <w:rFonts w:ascii="Arial" w:hAnsi="Arial" w:cs="Arial"/>
+          <w:sz w:val="20"/>
+          <w:szCs w:val="20"/>
+        </w:rPr>
+      </w:pPr>
+    </w:p>
+    <w:p>
+      <w:pPr>
+        <w:tabs>
+          <w:tab w:val="left" w:pos="851"/>
+        </w:tabs>
+        <w:spacing w:line="360" w:lineRule="auto"/>
+        <w:rPr>
+          <w:rFonts w:ascii="Arial" w:hAnsi="Arial" w:cs="Arial"/>
+          <w:sz w:val="20"/>
+          <w:szCs w:val="20"/>
+        </w:rPr>
+      </w:pPr>
+      <w:r>
+        <w:rPr>
+          <w:rFonts w:ascii="Arial" w:hAnsi="Arial" w:cs="Arial"/>
+          <w:sz w:val="20"/>
+          <w:szCs w:val="20"/>
+        </w:rPr>
+        <w:t xml:space="preserve">Figura </w:t>
+      </w:r>
+      <w:r>
+        <w:rPr>
+          <w:rFonts w:ascii="Arial" w:hAnsi="Arial" w:cs="Arial"/>
+          <w:sz w:val="20"/>
+          <w:szCs w:val="20"/>
+        </w:rPr>
+        <w:t>2</w:t>
+      </w:r>
+      <w:r>
+        <w:rPr>
+          <w:rFonts w:ascii="Arial" w:hAnsi="Arial" w:cs="Arial"/>
+          <w:sz w:val="20"/>
+          <w:szCs w:val="20"/>
+        </w:rPr>
+        <w:t>1</w:t>
+      </w:r>
+      <w:r>
+        <w:rPr>
+          <w:rFonts w:ascii="Arial" w:hAnsi="Arial" w:cs="Arial"/>
+          <w:sz w:val="20"/>
+          <w:szCs w:val="20"/>
+        </w:rPr>
+        <w:t xml:space="preserve">: Dashboard </w:t>
+      </w:r>
+    </w:p>
+    <w:p>
+      <w:pPr>
+        <w:tabs>
+          <w:tab w:val="left" w:pos="851"/>
+        </w:tabs>
+        <w:spacing w:line="360" w:lineRule="auto"/>
+        <w:rPr>
+          <w:rFonts w:ascii="Arial" w:hAnsi="Arial" w:cs="Arial"/>
+          <w:sz w:val="20"/>
+          <w:szCs w:val="20"/>
+        </w:rPr>
+      </w:pPr>
+      <w:r>
+        <w:rPr>
+          <w:rFonts w:ascii="Arial" w:hAnsi="Arial" w:cs="Arial"/>
+          <w:noProof/>
+          <w:sz w:val="20"/>
+          <w:szCs w:val="20"/>
+        </w:rPr>
+        <w:drawing>
+          <wp:inline distT="0" distB="0" distL="0" distR="0" wp14:anchorId="508E62A5" wp14:editId="016B4264">
+            <wp:extent cx="5277587" cy="4267796"/>
+            <wp:effectExtent l="0" t="0" r="0" b="0"/>
+            <wp:docPr id="25" name="Imagem 25"/>
+            <wp:cNvGraphicFramePr>
+              <a:graphicFrameLocks xmlns:a="http://schemas.openxmlformats.org/drawingml/2006/main" noChangeAspect="1"/>
+            </wp:cNvGraphicFramePr>
+            <a:graphic xmlns:a="http://schemas.openxmlformats.org/drawingml/2006/main">
+              <a:graphicData uri="http://schemas.openxmlformats.org/drawingml/2006/picture">
+                <pic:pic xmlns:pic="http://schemas.openxmlformats.org/drawingml/2006/picture">
+                  <pic:nvPicPr>
+                    <pic:cNvPr id="1" name=""/>
+                    <pic:cNvPicPr/>
+                  </pic:nvPicPr>
+                  <pic:blipFill>
+                    <a:blip r:embed="rId33"/>
+                    <a:stretch>
+                      <a:fillRect/>
+                    </a:stretch>
+                  </pic:blipFill>
+                  <pic:spPr>
+                    <a:xfrm>
+                      <a:off x="0" y="0"/>
                       <a:ext cx="5277587" cy="4267796"/>
                     </a:xfrm>
                     <a:prstGeom prst="rect">
@@ -16564,7 +17260,6 @@
       <w:bookmarkStart w:id="41" w:name="_Toc194947196"/>
       <w:bookmarkStart w:id="42" w:name="_Toc194948624"/>
       <w:r>
-        <w:lastRenderedPageBreak/>
         <w:t>CONCLUS</w:t>
       </w:r>
       <w:r>
@@ -16711,7 +17406,7 @@
                     <pic:cNvPicPr/>
                   </pic:nvPicPr>
                   <pic:blipFill rotWithShape="1">
-                    <a:blip r:embed="rId33">
+                    <a:blip r:embed="rId34">
                       <a:extLst>
                         <a:ext uri="{28A0092B-C50C-407E-A947-70E740481C1C}">
                           <a14:useLocalDpi xmlns:a14="http://schemas.microsoft.com/office/drawing/2010/main" val="0"/>
@@ -16805,7 +17500,6 @@
         <w:id w:val="-573587230"/>
         <w:bibliography/>
       </w:sdtPr>
-      <w:sdtEndPr/>
       <w:sdtContent>
         <w:p>
           <w:pPr>
@@ -17104,7 +17798,7 @@
       </w:pPr>
     </w:p>
     <w:sectPr>
-      <w:headerReference w:type="default" r:id="rId34"/>
+      <w:headerReference w:type="default" r:id="rId35"/>
       <w:pgSz w:w="11907" w:h="16840" w:code="9"/>
       <w:pgMar w:top="1701" w:right="1134" w:bottom="1134" w:left="1701" w:header="1134" w:footer="0" w:gutter="0"/>
       <w:pgNumType w:start="10"/>
@@ -17117,7 +17811,7 @@
 </file>
 
 <file path=word/endnotes.xml><?xml version="1.0" encoding="utf-8"?>
-<w:endnotes xmlns:wpc="http://schemas.microsoft.com/office/word/2010/wordprocessingCanvas" xmlns:cx="http://schemas.microsoft.com/office/drawing/2014/chartex" xmlns:cx1="http://schemas.microsoft.com/office/drawing/2015/9/8/chartex" xmlns:cx2="http://schemas.microsoft.com/office/drawing/2015/10/21/chartex" xmlns:cx3="http://schemas.microsoft.com/office/drawing/2016/5/9/chartex" xmlns:cx4="http://schemas.microsoft.com/office/drawing/2016/5/10/chartex" xmlns:cx5="http://schemas.microsoft.com/office/drawing/2016/5/11/chartex" xmlns:cx6="http://schemas.microsoft.com/office/drawing/2016/5/12/chartex" xmlns:cx7="http://schemas.microsoft.com/office/drawing/2016/5/13/chartex" xmlns:cx8="http://schemas.microsoft.com/office/drawing/2016/5/14/chartex" xmlns:mc="http://schemas.openxmlformats.org/markup-compatibility/2006" xmlns:aink="http://schemas.microsoft.com/office/drawing/2016/ink" xmlns:am3d="http://schemas.microsoft.com/office/drawing/2017/model3d" xmlns:o="urn:schemas-microsoft-com:office:office" xmlns:r="http://schemas.openxmlformats.org/officeDocument/2006/relationships" xmlns:m="http://schemas.openxmlformats.org/officeDocument/2006/math" xmlns:v="urn:schemas-microsoft-com:vml" xmlns:wp14="http://schemas.microsoft.com/office/word/2010/wordprocessingDrawing" xmlns:wp="http://schemas.openxmlformats.org/drawingml/2006/wordprocessingDrawing" xmlns:w10="urn:schemas-microsoft-com:office:word" xmlns:w="http://schemas.openxmlformats.org/wordprocessingml/2006/main" xmlns:w14="http://schemas.microsoft.com/office/word/2010/wordml" xmlns:w15="http://schemas.microsoft.com/office/word/2012/wordml" xmlns:w16cex="http://schemas.microsoft.com/office/word/2018/wordml/cex" xmlns:w16cid="http://schemas.microsoft.com/office/word/2016/wordml/cid" xmlns:w16="http://schemas.microsoft.com/office/word/2018/wordml" xmlns:w16sdtdh="http://schemas.microsoft.com/office/word/2020/wordml/sdtdatahash" xmlns:w16se="http://schemas.microsoft.com/office/word/2015/wordml/symex" xmlns:wpg="http://schemas.microsoft.com/office/word/2010/wordprocessingGroup" xmlns:wpi="http://schemas.microsoft.com/office/word/2010/wordprocessingInk" xmlns:wne="http://schemas.microsoft.com/office/word/2006/wordml" xmlns:wps="http://schemas.microsoft.com/office/word/2010/wordprocessingShape" mc:Ignorable="w14 w15 w16se w16cid w16 w16cex w16sdtdh wp14">
+<w:endnotes xmlns:wpc="http://schemas.microsoft.com/office/word/2010/wordprocessingCanvas" xmlns:cx="http://schemas.microsoft.com/office/drawing/2014/chartex" xmlns:cx1="http://schemas.microsoft.com/office/drawing/2015/9/8/chartex" xmlns:cx2="http://schemas.microsoft.com/office/drawing/2015/10/21/chartex" xmlns:cx3="http://schemas.microsoft.com/office/drawing/2016/5/9/chartex" xmlns:cx4="http://schemas.microsoft.com/office/drawing/2016/5/10/chartex" xmlns:cx5="http://schemas.microsoft.com/office/drawing/2016/5/11/chartex" xmlns:cx6="http://schemas.microsoft.com/office/drawing/2016/5/12/chartex" xmlns:cx7="http://schemas.microsoft.com/office/drawing/2016/5/13/chartex" xmlns:cx8="http://schemas.microsoft.com/office/drawing/2016/5/14/chartex" xmlns:mc="http://schemas.openxmlformats.org/markup-compatibility/2006" xmlns:aink="http://schemas.microsoft.com/office/drawing/2016/ink" xmlns:am3d="http://schemas.microsoft.com/office/drawing/2017/model3d" xmlns:o="urn:schemas-microsoft-com:office:office" xmlns:oel="http://schemas.microsoft.com/office/2019/extlst" xmlns:r="http://schemas.openxmlformats.org/officeDocument/2006/relationships" xmlns:m="http://schemas.openxmlformats.org/officeDocument/2006/math" xmlns:v="urn:schemas-microsoft-com:vml" xmlns:wp14="http://schemas.microsoft.com/office/word/2010/wordprocessingDrawing" xmlns:wp="http://schemas.openxmlformats.org/drawingml/2006/wordprocessingDrawing" xmlns:w10="urn:schemas-microsoft-com:office:word" xmlns:w="http://schemas.openxmlformats.org/wordprocessingml/2006/main" xmlns:w14="http://schemas.microsoft.com/office/word/2010/wordml" xmlns:w15="http://schemas.microsoft.com/office/word/2012/wordml" xmlns:w16cex="http://schemas.microsoft.com/office/word/2018/wordml/cex" xmlns:w16cid="http://schemas.microsoft.com/office/word/2016/wordml/cid" xmlns:w16="http://schemas.microsoft.com/office/word/2018/wordml" xmlns:w16du="http://schemas.microsoft.com/office/word/2023/wordml/word16du" xmlns:w16sdtdh="http://schemas.microsoft.com/office/word/2020/wordml/sdtdatahash" xmlns:w16sdtfl="http://schemas.microsoft.com/office/word/2024/wordml/sdtformatlock" xmlns:w16se="http://schemas.microsoft.com/office/word/2015/wordml/symex" xmlns:wpg="http://schemas.microsoft.com/office/word/2010/wordprocessingGroup" xmlns:wpi="http://schemas.microsoft.com/office/word/2010/wordprocessingInk" xmlns:wne="http://schemas.microsoft.com/office/word/2006/wordml" xmlns:wps="http://schemas.microsoft.com/office/word/2010/wordprocessingShape" mc:Ignorable="w14 w15 w16se w16cid w16 w16cex w16sdtdh w16sdtfl w16du wp14">
   <w:endnote w:type="separator" w:id="-1">
     <w:p>
       <w:r>
@@ -17136,7 +17830,7 @@
 </file>
 
 <file path=word/footer1.xml><?xml version="1.0" encoding="utf-8"?>
-<w:ftr xmlns:wpc="http://schemas.microsoft.com/office/word/2010/wordprocessingCanvas" xmlns:cx="http://schemas.microsoft.com/office/drawing/2014/chartex" xmlns:cx1="http://schemas.microsoft.com/office/drawing/2015/9/8/chartex" xmlns:cx2="http://schemas.microsoft.com/office/drawing/2015/10/21/chartex" xmlns:cx3="http://schemas.microsoft.com/office/drawing/2016/5/9/chartex" xmlns:cx4="http://schemas.microsoft.com/office/drawing/2016/5/10/chartex" xmlns:cx5="http://schemas.microsoft.com/office/drawing/2016/5/11/chartex" xmlns:cx6="http://schemas.microsoft.com/office/drawing/2016/5/12/chartex" xmlns:cx7="http://schemas.microsoft.com/office/drawing/2016/5/13/chartex" xmlns:cx8="http://schemas.microsoft.com/office/drawing/2016/5/14/chartex" xmlns:mc="http://schemas.openxmlformats.org/markup-compatibility/2006" xmlns:aink="http://schemas.microsoft.com/office/drawing/2016/ink" xmlns:am3d="http://schemas.microsoft.com/office/drawing/2017/model3d" xmlns:o="urn:schemas-microsoft-com:office:office" xmlns:r="http://schemas.openxmlformats.org/officeDocument/2006/relationships" xmlns:m="http://schemas.openxmlformats.org/officeDocument/2006/math" xmlns:v="urn:schemas-microsoft-com:vml" xmlns:wp14="http://schemas.microsoft.com/office/word/2010/wordprocessingDrawing" xmlns:wp="http://schemas.openxmlformats.org/drawingml/2006/wordprocessingDrawing" xmlns:w10="urn:schemas-microsoft-com:office:word" xmlns:w="http://schemas.openxmlformats.org/wordprocessingml/2006/main" xmlns:w14="http://schemas.microsoft.com/office/word/2010/wordml" xmlns:w15="http://schemas.microsoft.com/office/word/2012/wordml" xmlns:w16cex="http://schemas.microsoft.com/office/word/2018/wordml/cex" xmlns:w16cid="http://schemas.microsoft.com/office/word/2016/wordml/cid" xmlns:w16="http://schemas.microsoft.com/office/word/2018/wordml" xmlns:w16sdtdh="http://schemas.microsoft.com/office/word/2020/wordml/sdtdatahash" xmlns:w16se="http://schemas.microsoft.com/office/word/2015/wordml/symex" xmlns:wpg="http://schemas.microsoft.com/office/word/2010/wordprocessingGroup" xmlns:wpi="http://schemas.microsoft.com/office/word/2010/wordprocessingInk" xmlns:wne="http://schemas.microsoft.com/office/word/2006/wordml" xmlns:wps="http://schemas.microsoft.com/office/word/2010/wordprocessingShape" mc:Ignorable="w14 w15 w16se w16cid w16 w16cex w16sdtdh wp14">
+<w:ftr xmlns:wpc="http://schemas.microsoft.com/office/word/2010/wordprocessingCanvas" xmlns:cx="http://schemas.microsoft.com/office/drawing/2014/chartex" xmlns:cx1="http://schemas.microsoft.com/office/drawing/2015/9/8/chartex" xmlns:cx2="http://schemas.microsoft.com/office/drawing/2015/10/21/chartex" xmlns:cx3="http://schemas.microsoft.com/office/drawing/2016/5/9/chartex" xmlns:cx4="http://schemas.microsoft.com/office/drawing/2016/5/10/chartex" xmlns:cx5="http://schemas.microsoft.com/office/drawing/2016/5/11/chartex" xmlns:cx6="http://schemas.microsoft.com/office/drawing/2016/5/12/chartex" xmlns:cx7="http://schemas.microsoft.com/office/drawing/2016/5/13/chartex" xmlns:cx8="http://schemas.microsoft.com/office/drawing/2016/5/14/chartex" xmlns:mc="http://schemas.openxmlformats.org/markup-compatibility/2006" xmlns:aink="http://schemas.microsoft.com/office/drawing/2016/ink" xmlns:am3d="http://schemas.microsoft.com/office/drawing/2017/model3d" xmlns:o="urn:schemas-microsoft-com:office:office" xmlns:oel="http://schemas.microsoft.com/office/2019/extlst" xmlns:r="http://schemas.openxmlformats.org/officeDocument/2006/relationships" xmlns:m="http://schemas.openxmlformats.org/officeDocument/2006/math" xmlns:v="urn:schemas-microsoft-com:vml" xmlns:wp14="http://schemas.microsoft.com/office/word/2010/wordprocessingDrawing" xmlns:wp="http://schemas.openxmlformats.org/drawingml/2006/wordprocessingDrawing" xmlns:w10="urn:schemas-microsoft-com:office:word" xmlns:w="http://schemas.openxmlformats.org/wordprocessingml/2006/main" xmlns:w14="http://schemas.microsoft.com/office/word/2010/wordml" xmlns:w15="http://schemas.microsoft.com/office/word/2012/wordml" xmlns:w16cex="http://schemas.microsoft.com/office/word/2018/wordml/cex" xmlns:w16cid="http://schemas.microsoft.com/office/word/2016/wordml/cid" xmlns:w16="http://schemas.microsoft.com/office/word/2018/wordml" xmlns:w16du="http://schemas.microsoft.com/office/word/2023/wordml/word16du" xmlns:w16sdtdh="http://schemas.microsoft.com/office/word/2020/wordml/sdtdatahash" xmlns:w16sdtfl="http://schemas.microsoft.com/office/word/2024/wordml/sdtformatlock" xmlns:w16se="http://schemas.microsoft.com/office/word/2015/wordml/symex" xmlns:wpg="http://schemas.microsoft.com/office/word/2010/wordprocessingGroup" xmlns:wpi="http://schemas.microsoft.com/office/word/2010/wordprocessingInk" xmlns:wne="http://schemas.microsoft.com/office/word/2006/wordml" xmlns:wps="http://schemas.microsoft.com/office/word/2010/wordprocessingShape" mc:Ignorable="w14 w15 w16se w16cid w16 w16cex w16sdtdh w16sdtfl w16du wp14">
   <w:p>
     <w:pPr>
       <w:pStyle w:val="Rodap"/>
@@ -17156,7 +17850,7 @@
 </file>
 
 <file path=word/footer2.xml><?xml version="1.0" encoding="utf-8"?>
-<w:ftr xmlns:wpc="http://schemas.microsoft.com/office/word/2010/wordprocessingCanvas" xmlns:cx="http://schemas.microsoft.com/office/drawing/2014/chartex" xmlns:cx1="http://schemas.microsoft.com/office/drawing/2015/9/8/chartex" xmlns:cx2="http://schemas.microsoft.com/office/drawing/2015/10/21/chartex" xmlns:cx3="http://schemas.microsoft.com/office/drawing/2016/5/9/chartex" xmlns:cx4="http://schemas.microsoft.com/office/drawing/2016/5/10/chartex" xmlns:cx5="http://schemas.microsoft.com/office/drawing/2016/5/11/chartex" xmlns:cx6="http://schemas.microsoft.com/office/drawing/2016/5/12/chartex" xmlns:cx7="http://schemas.microsoft.com/office/drawing/2016/5/13/chartex" xmlns:cx8="http://schemas.microsoft.com/office/drawing/2016/5/14/chartex" xmlns:mc="http://schemas.openxmlformats.org/markup-compatibility/2006" xmlns:aink="http://schemas.microsoft.com/office/drawing/2016/ink" xmlns:am3d="http://schemas.microsoft.com/office/drawing/2017/model3d" xmlns:o="urn:schemas-microsoft-com:office:office" xmlns:r="http://schemas.openxmlformats.org/officeDocument/2006/relationships" xmlns:m="http://schemas.openxmlformats.org/officeDocument/2006/math" xmlns:v="urn:schemas-microsoft-com:vml" xmlns:wp14="http://schemas.microsoft.com/office/word/2010/wordprocessingDrawing" xmlns:wp="http://schemas.openxmlformats.org/drawingml/2006/wordprocessingDrawing" xmlns:w10="urn:schemas-microsoft-com:office:word" xmlns:w="http://schemas.openxmlformats.org/wordprocessingml/2006/main" xmlns:w14="http://schemas.microsoft.com/office/word/2010/wordml" xmlns:w15="http://schemas.microsoft.com/office/word/2012/wordml" xmlns:w16cex="http://schemas.microsoft.com/office/word/2018/wordml/cex" xmlns:w16cid="http://schemas.microsoft.com/office/word/2016/wordml/cid" xmlns:w16="http://schemas.microsoft.com/office/word/2018/wordml" xmlns:w16sdtdh="http://schemas.microsoft.com/office/word/2020/wordml/sdtdatahash" xmlns:w16se="http://schemas.microsoft.com/office/word/2015/wordml/symex" xmlns:wpg="http://schemas.microsoft.com/office/word/2010/wordprocessingGroup" xmlns:wpi="http://schemas.microsoft.com/office/word/2010/wordprocessingInk" xmlns:wne="http://schemas.microsoft.com/office/word/2006/wordml" xmlns:wps="http://schemas.microsoft.com/office/word/2010/wordprocessingShape" mc:Ignorable="w14 w15 w16se w16cid w16 w16cex w16sdtdh wp14">
+<w:ftr xmlns:wpc="http://schemas.microsoft.com/office/word/2010/wordprocessingCanvas" xmlns:cx="http://schemas.microsoft.com/office/drawing/2014/chartex" xmlns:cx1="http://schemas.microsoft.com/office/drawing/2015/9/8/chartex" xmlns:cx2="http://schemas.microsoft.com/office/drawing/2015/10/21/chartex" xmlns:cx3="http://schemas.microsoft.com/office/drawing/2016/5/9/chartex" xmlns:cx4="http://schemas.microsoft.com/office/drawing/2016/5/10/chartex" xmlns:cx5="http://schemas.microsoft.com/office/drawing/2016/5/11/chartex" xmlns:cx6="http://schemas.microsoft.com/office/drawing/2016/5/12/chartex" xmlns:cx7="http://schemas.microsoft.com/office/drawing/2016/5/13/chartex" xmlns:cx8="http://schemas.microsoft.com/office/drawing/2016/5/14/chartex" xmlns:mc="http://schemas.openxmlformats.org/markup-compatibility/2006" xmlns:aink="http://schemas.microsoft.com/office/drawing/2016/ink" xmlns:am3d="http://schemas.microsoft.com/office/drawing/2017/model3d" xmlns:o="urn:schemas-microsoft-com:office:office" xmlns:oel="http://schemas.microsoft.com/office/2019/extlst" xmlns:r="http://schemas.openxmlformats.org/officeDocument/2006/relationships" xmlns:m="http://schemas.openxmlformats.org/officeDocument/2006/math" xmlns:v="urn:schemas-microsoft-com:vml" xmlns:wp14="http://schemas.microsoft.com/office/word/2010/wordprocessingDrawing" xmlns:wp="http://schemas.openxmlformats.org/drawingml/2006/wordprocessingDrawing" xmlns:w10="urn:schemas-microsoft-com:office:word" xmlns:w="http://schemas.openxmlformats.org/wordprocessingml/2006/main" xmlns:w14="http://schemas.microsoft.com/office/word/2010/wordml" xmlns:w15="http://schemas.microsoft.com/office/word/2012/wordml" xmlns:w16cex="http://schemas.microsoft.com/office/word/2018/wordml/cex" xmlns:w16cid="http://schemas.microsoft.com/office/word/2016/wordml/cid" xmlns:w16="http://schemas.microsoft.com/office/word/2018/wordml" xmlns:w16du="http://schemas.microsoft.com/office/word/2023/wordml/word16du" xmlns:w16sdtdh="http://schemas.microsoft.com/office/word/2020/wordml/sdtdatahash" xmlns:w16sdtfl="http://schemas.microsoft.com/office/word/2024/wordml/sdtformatlock" xmlns:w16se="http://schemas.microsoft.com/office/word/2015/wordml/symex" xmlns:wpg="http://schemas.microsoft.com/office/word/2010/wordprocessingGroup" xmlns:wpi="http://schemas.microsoft.com/office/word/2010/wordprocessingInk" xmlns:wne="http://schemas.microsoft.com/office/word/2006/wordml" xmlns:wps="http://schemas.microsoft.com/office/word/2010/wordprocessingShape" mc:Ignorable="w14 w15 w16se w16cid w16 w16cex w16sdtdh w16sdtfl w16du wp14">
   <w:p>
     <w:pPr>
       <w:pStyle w:val="Rodap"/>
@@ -17166,7 +17860,7 @@
 </file>
 
 <file path=word/footnotes.xml><?xml version="1.0" encoding="utf-8"?>
-<w:footnotes xmlns:wpc="http://schemas.microsoft.com/office/word/2010/wordprocessingCanvas" xmlns:cx="http://schemas.microsoft.com/office/drawing/2014/chartex" xmlns:cx1="http://schemas.microsoft.com/office/drawing/2015/9/8/chartex" xmlns:cx2="http://schemas.microsoft.com/office/drawing/2015/10/21/chartex" xmlns:cx3="http://schemas.microsoft.com/office/drawing/2016/5/9/chartex" xmlns:cx4="http://schemas.microsoft.com/office/drawing/2016/5/10/chartex" xmlns:cx5="http://schemas.microsoft.com/office/drawing/2016/5/11/chartex" xmlns:cx6="http://schemas.microsoft.com/office/drawing/2016/5/12/chartex" xmlns:cx7="http://schemas.microsoft.com/office/drawing/2016/5/13/chartex" xmlns:cx8="http://schemas.microsoft.com/office/drawing/2016/5/14/chartex" xmlns:mc="http://schemas.openxmlformats.org/markup-compatibility/2006" xmlns:aink="http://schemas.microsoft.com/office/drawing/2016/ink" xmlns:am3d="http://schemas.microsoft.com/office/drawing/2017/model3d" xmlns:o="urn:schemas-microsoft-com:office:office" xmlns:r="http://schemas.openxmlformats.org/officeDocument/2006/relationships" xmlns:m="http://schemas.openxmlformats.org/officeDocument/2006/math" xmlns:v="urn:schemas-microsoft-com:vml" xmlns:wp14="http://schemas.microsoft.com/office/word/2010/wordprocessingDrawing" xmlns:wp="http://schemas.openxmlformats.org/drawingml/2006/wordprocessingDrawing" xmlns:w10="urn:schemas-microsoft-com:office:word" xmlns:w="http://schemas.openxmlformats.org/wordprocessingml/2006/main" xmlns:w14="http://schemas.microsoft.com/office/word/2010/wordml" xmlns:w15="http://schemas.microsoft.com/office/word/2012/wordml" xmlns:w16cex="http://schemas.microsoft.com/office/word/2018/wordml/cex" xmlns:w16cid="http://schemas.microsoft.com/office/word/2016/wordml/cid" xmlns:w16="http://schemas.microsoft.com/office/word/2018/wordml" xmlns:w16sdtdh="http://schemas.microsoft.com/office/word/2020/wordml/sdtdatahash" xmlns:w16se="http://schemas.microsoft.com/office/word/2015/wordml/symex" xmlns:wpg="http://schemas.microsoft.com/office/word/2010/wordprocessingGroup" xmlns:wpi="http://schemas.microsoft.com/office/word/2010/wordprocessingInk" xmlns:wne="http://schemas.microsoft.com/office/word/2006/wordml" xmlns:wps="http://schemas.microsoft.com/office/word/2010/wordprocessingShape" mc:Ignorable="w14 w15 w16se w16cid w16 w16cex w16sdtdh wp14">
+<w:footnotes xmlns:wpc="http://schemas.microsoft.com/office/word/2010/wordprocessingCanvas" xmlns:cx="http://schemas.microsoft.com/office/drawing/2014/chartex" xmlns:cx1="http://schemas.microsoft.com/office/drawing/2015/9/8/chartex" xmlns:cx2="http://schemas.microsoft.com/office/drawing/2015/10/21/chartex" xmlns:cx3="http://schemas.microsoft.com/office/drawing/2016/5/9/chartex" xmlns:cx4="http://schemas.microsoft.com/office/drawing/2016/5/10/chartex" xmlns:cx5="http://schemas.microsoft.com/office/drawing/2016/5/11/chartex" xmlns:cx6="http://schemas.microsoft.com/office/drawing/2016/5/12/chartex" xmlns:cx7="http://schemas.microsoft.com/office/drawing/2016/5/13/chartex" xmlns:cx8="http://schemas.microsoft.com/office/drawing/2016/5/14/chartex" xmlns:mc="http://schemas.openxmlformats.org/markup-compatibility/2006" xmlns:aink="http://schemas.microsoft.com/office/drawing/2016/ink" xmlns:am3d="http://schemas.microsoft.com/office/drawing/2017/model3d" xmlns:o="urn:schemas-microsoft-com:office:office" xmlns:oel="http://schemas.microsoft.com/office/2019/extlst" xmlns:r="http://schemas.openxmlformats.org/officeDocument/2006/relationships" xmlns:m="http://schemas.openxmlformats.org/officeDocument/2006/math" xmlns:v="urn:schemas-microsoft-com:vml" xmlns:wp14="http://schemas.microsoft.com/office/word/2010/wordprocessingDrawing" xmlns:wp="http://schemas.openxmlformats.org/drawingml/2006/wordprocessingDrawing" xmlns:w10="urn:schemas-microsoft-com:office:word" xmlns:w="http://schemas.openxmlformats.org/wordprocessingml/2006/main" xmlns:w14="http://schemas.microsoft.com/office/word/2010/wordml" xmlns:w15="http://schemas.microsoft.com/office/word/2012/wordml" xmlns:w16cex="http://schemas.microsoft.com/office/word/2018/wordml/cex" xmlns:w16cid="http://schemas.microsoft.com/office/word/2016/wordml/cid" xmlns:w16="http://schemas.microsoft.com/office/word/2018/wordml" xmlns:w16du="http://schemas.microsoft.com/office/word/2023/wordml/word16du" xmlns:w16sdtdh="http://schemas.microsoft.com/office/word/2020/wordml/sdtdatahash" xmlns:w16sdtfl="http://schemas.microsoft.com/office/word/2024/wordml/sdtformatlock" xmlns:w16se="http://schemas.microsoft.com/office/word/2015/wordml/symex" xmlns:wpg="http://schemas.microsoft.com/office/word/2010/wordprocessingGroup" xmlns:wpi="http://schemas.microsoft.com/office/word/2010/wordprocessingInk" xmlns:wne="http://schemas.microsoft.com/office/word/2006/wordml" xmlns:wps="http://schemas.microsoft.com/office/word/2010/wordprocessingShape" mc:Ignorable="w14 w15 w16se w16cid w16 w16cex w16sdtdh w16sdtfl w16du wp14">
   <w:footnote w:type="separator" w:id="-1">
     <w:p>
       <w:r>
@@ -17185,7 +17879,7 @@
 </file>
 
 <file path=word/header1.xml><?xml version="1.0" encoding="utf-8"?>
-<w:hdr xmlns:wpc="http://schemas.microsoft.com/office/word/2010/wordprocessingCanvas" xmlns:cx="http://schemas.microsoft.com/office/drawing/2014/chartex" xmlns:cx1="http://schemas.microsoft.com/office/drawing/2015/9/8/chartex" xmlns:cx2="http://schemas.microsoft.com/office/drawing/2015/10/21/chartex" xmlns:cx3="http://schemas.microsoft.com/office/drawing/2016/5/9/chartex" xmlns:cx4="http://schemas.microsoft.com/office/drawing/2016/5/10/chartex" xmlns:cx5="http://schemas.microsoft.com/office/drawing/2016/5/11/chartex" xmlns:cx6="http://schemas.microsoft.com/office/drawing/2016/5/12/chartex" xmlns:cx7="http://schemas.microsoft.com/office/drawing/2016/5/13/chartex" xmlns:cx8="http://schemas.microsoft.com/office/drawing/2016/5/14/chartex" xmlns:mc="http://schemas.openxmlformats.org/markup-compatibility/2006" xmlns:aink="http://schemas.microsoft.com/office/drawing/2016/ink" xmlns:am3d="http://schemas.microsoft.com/office/drawing/2017/model3d" xmlns:o="urn:schemas-microsoft-com:office:office" xmlns:r="http://schemas.openxmlformats.org/officeDocument/2006/relationships" xmlns:m="http://schemas.openxmlformats.org/officeDocument/2006/math" xmlns:v="urn:schemas-microsoft-com:vml" xmlns:wp14="http://schemas.microsoft.com/office/word/2010/wordprocessingDrawing" xmlns:wp="http://schemas.openxmlformats.org/drawingml/2006/wordprocessingDrawing" xmlns:w10="urn:schemas-microsoft-com:office:word" xmlns:w="http://schemas.openxmlformats.org/wordprocessingml/2006/main" xmlns:w14="http://schemas.microsoft.com/office/word/2010/wordml" xmlns:w15="http://schemas.microsoft.com/office/word/2012/wordml" xmlns:w16cex="http://schemas.microsoft.com/office/word/2018/wordml/cex" xmlns:w16cid="http://schemas.microsoft.com/office/word/2016/wordml/cid" xmlns:w16="http://schemas.microsoft.com/office/word/2018/wordml" xmlns:w16sdtdh="http://schemas.microsoft.com/office/word/2020/wordml/sdtdatahash" xmlns:w16se="http://schemas.microsoft.com/office/word/2015/wordml/symex" xmlns:wpg="http://schemas.microsoft.com/office/word/2010/wordprocessingGroup" xmlns:wpi="http://schemas.microsoft.com/office/word/2010/wordprocessingInk" xmlns:wne="http://schemas.microsoft.com/office/word/2006/wordml" xmlns:wps="http://schemas.microsoft.com/office/word/2010/wordprocessingShape" mc:Ignorable="w14 w15 w16se w16cid w16 w16cex w16sdtdh wp14">
+<w:hdr xmlns:wpc="http://schemas.microsoft.com/office/word/2010/wordprocessingCanvas" xmlns:cx="http://schemas.microsoft.com/office/drawing/2014/chartex" xmlns:cx1="http://schemas.microsoft.com/office/drawing/2015/9/8/chartex" xmlns:cx2="http://schemas.microsoft.com/office/drawing/2015/10/21/chartex" xmlns:cx3="http://schemas.microsoft.com/office/drawing/2016/5/9/chartex" xmlns:cx4="http://schemas.microsoft.com/office/drawing/2016/5/10/chartex" xmlns:cx5="http://schemas.microsoft.com/office/drawing/2016/5/11/chartex" xmlns:cx6="http://schemas.microsoft.com/office/drawing/2016/5/12/chartex" xmlns:cx7="http://schemas.microsoft.com/office/drawing/2016/5/13/chartex" xmlns:cx8="http://schemas.microsoft.com/office/drawing/2016/5/14/chartex" xmlns:mc="http://schemas.openxmlformats.org/markup-compatibility/2006" xmlns:aink="http://schemas.microsoft.com/office/drawing/2016/ink" xmlns:am3d="http://schemas.microsoft.com/office/drawing/2017/model3d" xmlns:o="urn:schemas-microsoft-com:office:office" xmlns:oel="http://schemas.microsoft.com/office/2019/extlst" xmlns:r="http://schemas.openxmlformats.org/officeDocument/2006/relationships" xmlns:m="http://schemas.openxmlformats.org/officeDocument/2006/math" xmlns:v="urn:schemas-microsoft-com:vml" xmlns:wp14="http://schemas.microsoft.com/office/word/2010/wordprocessingDrawing" xmlns:wp="http://schemas.openxmlformats.org/drawingml/2006/wordprocessingDrawing" xmlns:w10="urn:schemas-microsoft-com:office:word" xmlns:w="http://schemas.openxmlformats.org/wordprocessingml/2006/main" xmlns:w14="http://schemas.microsoft.com/office/word/2010/wordml" xmlns:w15="http://schemas.microsoft.com/office/word/2012/wordml" xmlns:w16cex="http://schemas.microsoft.com/office/word/2018/wordml/cex" xmlns:w16cid="http://schemas.microsoft.com/office/word/2016/wordml/cid" xmlns:w16="http://schemas.microsoft.com/office/word/2018/wordml" xmlns:w16du="http://schemas.microsoft.com/office/word/2023/wordml/word16du" xmlns:w16sdtdh="http://schemas.microsoft.com/office/word/2020/wordml/sdtdatahash" xmlns:w16sdtfl="http://schemas.microsoft.com/office/word/2024/wordml/sdtformatlock" xmlns:w16se="http://schemas.microsoft.com/office/word/2015/wordml/symex" xmlns:wpg="http://schemas.microsoft.com/office/word/2010/wordprocessingGroup" xmlns:wpi="http://schemas.microsoft.com/office/word/2010/wordprocessingInk" xmlns:wne="http://schemas.microsoft.com/office/word/2006/wordml" xmlns:wps="http://schemas.microsoft.com/office/word/2010/wordprocessingShape" mc:Ignorable="w14 w15 w16se w16cid w16 w16cex w16sdtdh w16sdtfl w16du wp14">
   <w:p>
     <w:pPr>
       <w:pStyle w:val="Cabealho"/>
@@ -17259,7 +17953,7 @@
 </file>
 
 <file path=word/header2.xml><?xml version="1.0" encoding="utf-8"?>
-<w:hdr xmlns:wpc="http://schemas.microsoft.com/office/word/2010/wordprocessingCanvas" xmlns:cx="http://schemas.microsoft.com/office/drawing/2014/chartex" xmlns:cx1="http://schemas.microsoft.com/office/drawing/2015/9/8/chartex" xmlns:cx2="http://schemas.microsoft.com/office/drawing/2015/10/21/chartex" xmlns:cx3="http://schemas.microsoft.com/office/drawing/2016/5/9/chartex" xmlns:cx4="http://schemas.microsoft.com/office/drawing/2016/5/10/chartex" xmlns:cx5="http://schemas.microsoft.com/office/drawing/2016/5/11/chartex" xmlns:cx6="http://schemas.microsoft.com/office/drawing/2016/5/12/chartex" xmlns:cx7="http://schemas.microsoft.com/office/drawing/2016/5/13/chartex" xmlns:cx8="http://schemas.microsoft.com/office/drawing/2016/5/14/chartex" xmlns:mc="http://schemas.openxmlformats.org/markup-compatibility/2006" xmlns:aink="http://schemas.microsoft.com/office/drawing/2016/ink" xmlns:am3d="http://schemas.microsoft.com/office/drawing/2017/model3d" xmlns:o="urn:schemas-microsoft-com:office:office" xmlns:r="http://schemas.openxmlformats.org/officeDocument/2006/relationships" xmlns:m="http://schemas.openxmlformats.org/officeDocument/2006/math" xmlns:v="urn:schemas-microsoft-com:vml" xmlns:wp14="http://schemas.microsoft.com/office/word/2010/wordprocessingDrawing" xmlns:wp="http://schemas.openxmlformats.org/drawingml/2006/wordprocessingDrawing" xmlns:w10="urn:schemas-microsoft-com:office:word" xmlns:w="http://schemas.openxmlformats.org/wordprocessingml/2006/main" xmlns:w14="http://schemas.microsoft.com/office/word/2010/wordml" xmlns:w15="http://schemas.microsoft.com/office/word/2012/wordml" xmlns:w16cex="http://schemas.microsoft.com/office/word/2018/wordml/cex" xmlns:w16cid="http://schemas.microsoft.com/office/word/2016/wordml/cid" xmlns:w16="http://schemas.microsoft.com/office/word/2018/wordml" xmlns:w16sdtdh="http://schemas.microsoft.com/office/word/2020/wordml/sdtdatahash" xmlns:w16se="http://schemas.microsoft.com/office/word/2015/wordml/symex" xmlns:wpg="http://schemas.microsoft.com/office/word/2010/wordprocessingGroup" xmlns:wpi="http://schemas.microsoft.com/office/word/2010/wordprocessingInk" xmlns:wne="http://schemas.microsoft.com/office/word/2006/wordml" xmlns:wps="http://schemas.microsoft.com/office/word/2010/wordprocessingShape" mc:Ignorable="w14 w15 w16se w16cid w16 w16cex w16sdtdh wp14">
+<w:hdr xmlns:wpc="http://schemas.microsoft.com/office/word/2010/wordprocessingCanvas" xmlns:cx="http://schemas.microsoft.com/office/drawing/2014/chartex" xmlns:cx1="http://schemas.microsoft.com/office/drawing/2015/9/8/chartex" xmlns:cx2="http://schemas.microsoft.com/office/drawing/2015/10/21/chartex" xmlns:cx3="http://schemas.microsoft.com/office/drawing/2016/5/9/chartex" xmlns:cx4="http://schemas.microsoft.com/office/drawing/2016/5/10/chartex" xmlns:cx5="http://schemas.microsoft.com/office/drawing/2016/5/11/chartex" xmlns:cx6="http://schemas.microsoft.com/office/drawing/2016/5/12/chartex" xmlns:cx7="http://schemas.microsoft.com/office/drawing/2016/5/13/chartex" xmlns:cx8="http://schemas.microsoft.com/office/drawing/2016/5/14/chartex" xmlns:mc="http://schemas.openxmlformats.org/markup-compatibility/2006" xmlns:aink="http://schemas.microsoft.com/office/drawing/2016/ink" xmlns:am3d="http://schemas.microsoft.com/office/drawing/2017/model3d" xmlns:o="urn:schemas-microsoft-com:office:office" xmlns:oel="http://schemas.microsoft.com/office/2019/extlst" xmlns:r="http://schemas.openxmlformats.org/officeDocument/2006/relationships" xmlns:m="http://schemas.openxmlformats.org/officeDocument/2006/math" xmlns:v="urn:schemas-microsoft-com:vml" xmlns:wp14="http://schemas.microsoft.com/office/word/2010/wordprocessingDrawing" xmlns:wp="http://schemas.openxmlformats.org/drawingml/2006/wordprocessingDrawing" xmlns:w10="urn:schemas-microsoft-com:office:word" xmlns:w="http://schemas.openxmlformats.org/wordprocessingml/2006/main" xmlns:w14="http://schemas.microsoft.com/office/word/2010/wordml" xmlns:w15="http://schemas.microsoft.com/office/word/2012/wordml" xmlns:w16cex="http://schemas.microsoft.com/office/word/2018/wordml/cex" xmlns:w16cid="http://schemas.microsoft.com/office/word/2016/wordml/cid" xmlns:w16="http://schemas.microsoft.com/office/word/2018/wordml" xmlns:w16du="http://schemas.microsoft.com/office/word/2023/wordml/word16du" xmlns:w16sdtdh="http://schemas.microsoft.com/office/word/2020/wordml/sdtdatahash" xmlns:w16sdtfl="http://schemas.microsoft.com/office/word/2024/wordml/sdtformatlock" xmlns:w16se="http://schemas.microsoft.com/office/word/2015/wordml/symex" xmlns:wpg="http://schemas.microsoft.com/office/word/2010/wordprocessingGroup" xmlns:wpi="http://schemas.microsoft.com/office/word/2010/wordprocessingInk" xmlns:wne="http://schemas.microsoft.com/office/word/2006/wordml" xmlns:wps="http://schemas.microsoft.com/office/word/2010/wordprocessingShape" mc:Ignorable="w14 w15 w16se w16cid w16 w16cex w16sdtdh w16sdtfl w16du wp14">
   <w:p>
     <w:pPr>
       <w:pStyle w:val="Cabealho"/>
@@ -17270,7 +17964,7 @@
 </file>
 
 <file path=word/header3.xml><?xml version="1.0" encoding="utf-8"?>
-<w:hdr xmlns:wpc="http://schemas.microsoft.com/office/word/2010/wordprocessingCanvas" xmlns:cx="http://schemas.microsoft.com/office/drawing/2014/chartex" xmlns:cx1="http://schemas.microsoft.com/office/drawing/2015/9/8/chartex" xmlns:cx2="http://schemas.microsoft.com/office/drawing/2015/10/21/chartex" xmlns:cx3="http://schemas.microsoft.com/office/drawing/2016/5/9/chartex" xmlns:cx4="http://schemas.microsoft.com/office/drawing/2016/5/10/chartex" xmlns:cx5="http://schemas.microsoft.com/office/drawing/2016/5/11/chartex" xmlns:cx6="http://schemas.microsoft.com/office/drawing/2016/5/12/chartex" xmlns:cx7="http://schemas.microsoft.com/office/drawing/2016/5/13/chartex" xmlns:cx8="http://schemas.microsoft.com/office/drawing/2016/5/14/chartex" xmlns:mc="http://schemas.openxmlformats.org/markup-compatibility/2006" xmlns:aink="http://schemas.microsoft.com/office/drawing/2016/ink" xmlns:am3d="http://schemas.microsoft.com/office/drawing/2017/model3d" xmlns:o="urn:schemas-microsoft-com:office:office" xmlns:r="http://schemas.openxmlformats.org/officeDocument/2006/relationships" xmlns:m="http://schemas.openxmlformats.org/officeDocument/2006/math" xmlns:v="urn:schemas-microsoft-com:vml" xmlns:wp14="http://schemas.microsoft.com/office/word/2010/wordprocessingDrawing" xmlns:wp="http://schemas.openxmlformats.org/drawingml/2006/wordprocessingDrawing" xmlns:w10="urn:schemas-microsoft-com:office:word" xmlns:w="http://schemas.openxmlformats.org/wordprocessingml/2006/main" xmlns:w14="http://schemas.microsoft.com/office/word/2010/wordml" xmlns:w15="http://schemas.microsoft.com/office/word/2012/wordml" xmlns:w16cex="http://schemas.microsoft.com/office/word/2018/wordml/cex" xmlns:w16cid="http://schemas.microsoft.com/office/word/2016/wordml/cid" xmlns:w16="http://schemas.microsoft.com/office/word/2018/wordml" xmlns:w16sdtdh="http://schemas.microsoft.com/office/word/2020/wordml/sdtdatahash" xmlns:w16se="http://schemas.microsoft.com/office/word/2015/wordml/symex" xmlns:wpg="http://schemas.microsoft.com/office/word/2010/wordprocessingGroup" xmlns:wpi="http://schemas.microsoft.com/office/word/2010/wordprocessingInk" xmlns:wne="http://schemas.microsoft.com/office/word/2006/wordml" xmlns:wps="http://schemas.microsoft.com/office/word/2010/wordprocessingShape" mc:Ignorable="w14 w15 w16se w16cid w16 w16cex w16sdtdh wp14">
+<w:hdr xmlns:wpc="http://schemas.microsoft.com/office/word/2010/wordprocessingCanvas" xmlns:cx="http://schemas.microsoft.com/office/drawing/2014/chartex" xmlns:cx1="http://schemas.microsoft.com/office/drawing/2015/9/8/chartex" xmlns:cx2="http://schemas.microsoft.com/office/drawing/2015/10/21/chartex" xmlns:cx3="http://schemas.microsoft.com/office/drawing/2016/5/9/chartex" xmlns:cx4="http://schemas.microsoft.com/office/drawing/2016/5/10/chartex" xmlns:cx5="http://schemas.microsoft.com/office/drawing/2016/5/11/chartex" xmlns:cx6="http://schemas.microsoft.com/office/drawing/2016/5/12/chartex" xmlns:cx7="http://schemas.microsoft.com/office/drawing/2016/5/13/chartex" xmlns:cx8="http://schemas.microsoft.com/office/drawing/2016/5/14/chartex" xmlns:mc="http://schemas.openxmlformats.org/markup-compatibility/2006" xmlns:aink="http://schemas.microsoft.com/office/drawing/2016/ink" xmlns:am3d="http://schemas.microsoft.com/office/drawing/2017/model3d" xmlns:o="urn:schemas-microsoft-com:office:office" xmlns:oel="http://schemas.microsoft.com/office/2019/extlst" xmlns:r="http://schemas.openxmlformats.org/officeDocument/2006/relationships" xmlns:m="http://schemas.openxmlformats.org/officeDocument/2006/math" xmlns:v="urn:schemas-microsoft-com:vml" xmlns:wp14="http://schemas.microsoft.com/office/word/2010/wordprocessingDrawing" xmlns:wp="http://schemas.openxmlformats.org/drawingml/2006/wordprocessingDrawing" xmlns:w10="urn:schemas-microsoft-com:office:word" xmlns:w="http://schemas.openxmlformats.org/wordprocessingml/2006/main" xmlns:w14="http://schemas.microsoft.com/office/word/2010/wordml" xmlns:w15="http://schemas.microsoft.com/office/word/2012/wordml" xmlns:w16cex="http://schemas.microsoft.com/office/word/2018/wordml/cex" xmlns:w16cid="http://schemas.microsoft.com/office/word/2016/wordml/cid" xmlns:w16="http://schemas.microsoft.com/office/word/2018/wordml" xmlns:w16du="http://schemas.microsoft.com/office/word/2023/wordml/word16du" xmlns:w16sdtdh="http://schemas.microsoft.com/office/word/2020/wordml/sdtdatahash" xmlns:w16sdtfl="http://schemas.microsoft.com/office/word/2024/wordml/sdtformatlock" xmlns:w16se="http://schemas.microsoft.com/office/word/2015/wordml/symex" xmlns:wpg="http://schemas.microsoft.com/office/word/2010/wordprocessingGroup" xmlns:wpi="http://schemas.microsoft.com/office/word/2010/wordprocessingInk" xmlns:wne="http://schemas.microsoft.com/office/word/2006/wordml" xmlns:wps="http://schemas.microsoft.com/office/word/2010/wordprocessingShape" mc:Ignorable="w14 w15 w16se w16cid w16 w16cex w16sdtdh w16sdtfl w16du wp14">
   <w:sdt>
     <w:sdtPr>
       <w:id w:val="1724485572"/>
@@ -17279,7 +17973,6 @@
         <w:docPartUnique/>
       </w:docPartObj>
     </w:sdtPr>
-    <w:sdtEndPr/>
     <w:sdtContent>
       <w:p>
         <w:pPr>
@@ -17305,7 +17998,7 @@
 </file>
 
 <file path=word/header4.xml><?xml version="1.0" encoding="utf-8"?>
-<w:hdr xmlns:wpc="http://schemas.microsoft.com/office/word/2010/wordprocessingCanvas" xmlns:cx="http://schemas.microsoft.com/office/drawing/2014/chartex" xmlns:cx1="http://schemas.microsoft.com/office/drawing/2015/9/8/chartex" xmlns:cx2="http://schemas.microsoft.com/office/drawing/2015/10/21/chartex" xmlns:cx3="http://schemas.microsoft.com/office/drawing/2016/5/9/chartex" xmlns:cx4="http://schemas.microsoft.com/office/drawing/2016/5/10/chartex" xmlns:cx5="http://schemas.microsoft.com/office/drawing/2016/5/11/chartex" xmlns:cx6="http://schemas.microsoft.com/office/drawing/2016/5/12/chartex" xmlns:cx7="http://schemas.microsoft.com/office/drawing/2016/5/13/chartex" xmlns:cx8="http://schemas.microsoft.com/office/drawing/2016/5/14/chartex" xmlns:mc="http://schemas.openxmlformats.org/markup-compatibility/2006" xmlns:aink="http://schemas.microsoft.com/office/drawing/2016/ink" xmlns:am3d="http://schemas.microsoft.com/office/drawing/2017/model3d" xmlns:o="urn:schemas-microsoft-com:office:office" xmlns:r="http://schemas.openxmlformats.org/officeDocument/2006/relationships" xmlns:m="http://schemas.openxmlformats.org/officeDocument/2006/math" xmlns:v="urn:schemas-microsoft-com:vml" xmlns:wp14="http://schemas.microsoft.com/office/word/2010/wordprocessingDrawing" xmlns:wp="http://schemas.openxmlformats.org/drawingml/2006/wordprocessingDrawing" xmlns:w10="urn:schemas-microsoft-com:office:word" xmlns:w="http://schemas.openxmlformats.org/wordprocessingml/2006/main" xmlns:w14="http://schemas.microsoft.com/office/word/2010/wordml" xmlns:w15="http://schemas.microsoft.com/office/word/2012/wordml" xmlns:w16cex="http://schemas.microsoft.com/office/word/2018/wordml/cex" xmlns:w16cid="http://schemas.microsoft.com/office/word/2016/wordml/cid" xmlns:w16="http://schemas.microsoft.com/office/word/2018/wordml" xmlns:w16sdtdh="http://schemas.microsoft.com/office/word/2020/wordml/sdtdatahash" xmlns:w16se="http://schemas.microsoft.com/office/word/2015/wordml/symex" xmlns:wpg="http://schemas.microsoft.com/office/word/2010/wordprocessingGroup" xmlns:wpi="http://schemas.microsoft.com/office/word/2010/wordprocessingInk" xmlns:wne="http://schemas.microsoft.com/office/word/2006/wordml" xmlns:wps="http://schemas.microsoft.com/office/word/2010/wordprocessingShape" mc:Ignorable="w14 w15 w16se w16cid w16 w16cex w16sdtdh wp14">
+<w:hdr xmlns:wpc="http://schemas.microsoft.com/office/word/2010/wordprocessingCanvas" xmlns:cx="http://schemas.microsoft.com/office/drawing/2014/chartex" xmlns:cx1="http://schemas.microsoft.com/office/drawing/2015/9/8/chartex" xmlns:cx2="http://schemas.microsoft.com/office/drawing/2015/10/21/chartex" xmlns:cx3="http://schemas.microsoft.com/office/drawing/2016/5/9/chartex" xmlns:cx4="http://schemas.microsoft.com/office/drawing/2016/5/10/chartex" xmlns:cx5="http://schemas.microsoft.com/office/drawing/2016/5/11/chartex" xmlns:cx6="http://schemas.microsoft.com/office/drawing/2016/5/12/chartex" xmlns:cx7="http://schemas.microsoft.com/office/drawing/2016/5/13/chartex" xmlns:cx8="http://schemas.microsoft.com/office/drawing/2016/5/14/chartex" xmlns:mc="http://schemas.openxmlformats.org/markup-compatibility/2006" xmlns:aink="http://schemas.microsoft.com/office/drawing/2016/ink" xmlns:am3d="http://schemas.microsoft.com/office/drawing/2017/model3d" xmlns:o="urn:schemas-microsoft-com:office:office" xmlns:oel="http://schemas.microsoft.com/office/2019/extlst" xmlns:r="http://schemas.openxmlformats.org/officeDocument/2006/relationships" xmlns:m="http://schemas.openxmlformats.org/officeDocument/2006/math" xmlns:v="urn:schemas-microsoft-com:vml" xmlns:wp14="http://schemas.microsoft.com/office/word/2010/wordprocessingDrawing" xmlns:wp="http://schemas.openxmlformats.org/drawingml/2006/wordprocessingDrawing" xmlns:w10="urn:schemas-microsoft-com:office:word" xmlns:w="http://schemas.openxmlformats.org/wordprocessingml/2006/main" xmlns:w14="http://schemas.microsoft.com/office/word/2010/wordml" xmlns:w15="http://schemas.microsoft.com/office/word/2012/wordml" xmlns:w16cex="http://schemas.microsoft.com/office/word/2018/wordml/cex" xmlns:w16cid="http://schemas.microsoft.com/office/word/2016/wordml/cid" xmlns:w16="http://schemas.microsoft.com/office/word/2018/wordml" xmlns:w16du="http://schemas.microsoft.com/office/word/2023/wordml/word16du" xmlns:w16sdtdh="http://schemas.microsoft.com/office/word/2020/wordml/sdtdatahash" xmlns:w16sdtfl="http://schemas.microsoft.com/office/word/2024/wordml/sdtformatlock" xmlns:w16se="http://schemas.microsoft.com/office/word/2015/wordml/symex" xmlns:wpg="http://schemas.microsoft.com/office/word/2010/wordprocessingGroup" xmlns:wpi="http://schemas.microsoft.com/office/word/2010/wordprocessingInk" xmlns:wne="http://schemas.microsoft.com/office/word/2006/wordml" xmlns:wps="http://schemas.microsoft.com/office/word/2010/wordprocessingShape" mc:Ignorable="w14 w15 w16se w16cid w16 w16cex w16sdtdh w16sdtfl w16du wp14">
   <w:p>
     <w:pPr>
       <w:pStyle w:val="Cabealho"/>
@@ -17391,7 +18084,7 @@
 </file>
 
 <file path=word/header5.xml><?xml version="1.0" encoding="utf-8"?>
-<w:hdr xmlns:wpc="http://schemas.microsoft.com/office/word/2010/wordprocessingCanvas" xmlns:cx="http://schemas.microsoft.com/office/drawing/2014/chartex" xmlns:cx1="http://schemas.microsoft.com/office/drawing/2015/9/8/chartex" xmlns:cx2="http://schemas.microsoft.com/office/drawing/2015/10/21/chartex" xmlns:cx3="http://schemas.microsoft.com/office/drawing/2016/5/9/chartex" xmlns:cx4="http://schemas.microsoft.com/office/drawing/2016/5/10/chartex" xmlns:cx5="http://schemas.microsoft.com/office/drawing/2016/5/11/chartex" xmlns:cx6="http://schemas.microsoft.com/office/drawing/2016/5/12/chartex" xmlns:cx7="http://schemas.microsoft.com/office/drawing/2016/5/13/chartex" xmlns:cx8="http://schemas.microsoft.com/office/drawing/2016/5/14/chartex" xmlns:mc="http://schemas.openxmlformats.org/markup-compatibility/2006" xmlns:aink="http://schemas.microsoft.com/office/drawing/2016/ink" xmlns:am3d="http://schemas.microsoft.com/office/drawing/2017/model3d" xmlns:o="urn:schemas-microsoft-com:office:office" xmlns:r="http://schemas.openxmlformats.org/officeDocument/2006/relationships" xmlns:m="http://schemas.openxmlformats.org/officeDocument/2006/math" xmlns:v="urn:schemas-microsoft-com:vml" xmlns:wp14="http://schemas.microsoft.com/office/word/2010/wordprocessingDrawing" xmlns:wp="http://schemas.openxmlformats.org/drawingml/2006/wordprocessingDrawing" xmlns:w10="urn:schemas-microsoft-com:office:word" xmlns:w="http://schemas.openxmlformats.org/wordprocessingml/2006/main" xmlns:w14="http://schemas.microsoft.com/office/word/2010/wordml" xmlns:w15="http://schemas.microsoft.com/office/word/2012/wordml" xmlns:w16cex="http://schemas.microsoft.com/office/word/2018/wordml/cex" xmlns:w16cid="http://schemas.microsoft.com/office/word/2016/wordml/cid" xmlns:w16="http://schemas.microsoft.com/office/word/2018/wordml" xmlns:w16sdtdh="http://schemas.microsoft.com/office/word/2020/wordml/sdtdatahash" xmlns:w16se="http://schemas.microsoft.com/office/word/2015/wordml/symex" xmlns:wpg="http://schemas.microsoft.com/office/word/2010/wordprocessingGroup" xmlns:wpi="http://schemas.microsoft.com/office/word/2010/wordprocessingInk" xmlns:wne="http://schemas.microsoft.com/office/word/2006/wordml" xmlns:wps="http://schemas.microsoft.com/office/word/2010/wordprocessingShape" mc:Ignorable="w14 w15 w16se w16cid w16 w16cex w16sdtdh wp14">
+<w:hdr xmlns:wpc="http://schemas.microsoft.com/office/word/2010/wordprocessingCanvas" xmlns:cx="http://schemas.microsoft.com/office/drawing/2014/chartex" xmlns:cx1="http://schemas.microsoft.com/office/drawing/2015/9/8/chartex" xmlns:cx2="http://schemas.microsoft.com/office/drawing/2015/10/21/chartex" xmlns:cx3="http://schemas.microsoft.com/office/drawing/2016/5/9/chartex" xmlns:cx4="http://schemas.microsoft.com/office/drawing/2016/5/10/chartex" xmlns:cx5="http://schemas.microsoft.com/office/drawing/2016/5/11/chartex" xmlns:cx6="http://schemas.microsoft.com/office/drawing/2016/5/12/chartex" xmlns:cx7="http://schemas.microsoft.com/office/drawing/2016/5/13/chartex" xmlns:cx8="http://schemas.microsoft.com/office/drawing/2016/5/14/chartex" xmlns:mc="http://schemas.openxmlformats.org/markup-compatibility/2006" xmlns:aink="http://schemas.microsoft.com/office/drawing/2016/ink" xmlns:am3d="http://schemas.microsoft.com/office/drawing/2017/model3d" xmlns:o="urn:schemas-microsoft-com:office:office" xmlns:oel="http://schemas.microsoft.com/office/2019/extlst" xmlns:r="http://schemas.openxmlformats.org/officeDocument/2006/relationships" xmlns:m="http://schemas.openxmlformats.org/officeDocument/2006/math" xmlns:v="urn:schemas-microsoft-com:vml" xmlns:wp14="http://schemas.microsoft.com/office/word/2010/wordprocessingDrawing" xmlns:wp="http://schemas.openxmlformats.org/drawingml/2006/wordprocessingDrawing" xmlns:w10="urn:schemas-microsoft-com:office:word" xmlns:w="http://schemas.openxmlformats.org/wordprocessingml/2006/main" xmlns:w14="http://schemas.microsoft.com/office/word/2010/wordml" xmlns:w15="http://schemas.microsoft.com/office/word/2012/wordml" xmlns:w16cex="http://schemas.microsoft.com/office/word/2018/wordml/cex" xmlns:w16cid="http://schemas.microsoft.com/office/word/2016/wordml/cid" xmlns:w16="http://schemas.microsoft.com/office/word/2018/wordml" xmlns:w16du="http://schemas.microsoft.com/office/word/2023/wordml/word16du" xmlns:w16sdtdh="http://schemas.microsoft.com/office/word/2020/wordml/sdtdatahash" xmlns:w16sdtfl="http://schemas.microsoft.com/office/word/2024/wordml/sdtformatlock" xmlns:w16se="http://schemas.microsoft.com/office/word/2015/wordml/symex" xmlns:wpg="http://schemas.microsoft.com/office/word/2010/wordprocessingGroup" xmlns:wpi="http://schemas.microsoft.com/office/word/2010/wordprocessingInk" xmlns:wne="http://schemas.microsoft.com/office/word/2006/wordml" xmlns:wps="http://schemas.microsoft.com/office/word/2010/wordprocessingShape" mc:Ignorable="w14 w15 w16se w16cid w16 w16cex w16sdtdh w16sdtfl w16du wp14">
   <w:p>
     <w:pPr>
       <w:pStyle w:val="Cabealho"/>
@@ -17465,7 +18158,7 @@
 </file>
 
 <file path=word/numbering.xml><?xml version="1.0" encoding="utf-8"?>
-<w:numbering xmlns:wpc="http://schemas.microsoft.com/office/word/2010/wordprocessingCanvas" xmlns:cx="http://schemas.microsoft.com/office/drawing/2014/chartex" xmlns:cx1="http://schemas.microsoft.com/office/drawing/2015/9/8/chartex" xmlns:cx2="http://schemas.microsoft.com/office/drawing/2015/10/21/chartex" xmlns:cx3="http://schemas.microsoft.com/office/drawing/2016/5/9/chartex" xmlns:cx4="http://schemas.microsoft.com/office/drawing/2016/5/10/chartex" xmlns:cx5="http://schemas.microsoft.com/office/drawing/2016/5/11/chartex" xmlns:cx6="http://schemas.microsoft.com/office/drawing/2016/5/12/chartex" xmlns:cx7="http://schemas.microsoft.com/office/drawing/2016/5/13/chartex" xmlns:cx8="http://schemas.microsoft.com/office/drawing/2016/5/14/chartex" xmlns:mc="http://schemas.openxmlformats.org/markup-compatibility/2006" xmlns:aink="http://schemas.microsoft.com/office/drawing/2016/ink" xmlns:am3d="http://schemas.microsoft.com/office/drawing/2017/model3d" xmlns:o="urn:schemas-microsoft-com:office:office" xmlns:r="http://schemas.openxmlformats.org/officeDocument/2006/relationships" xmlns:m="http://schemas.openxmlformats.org/officeDocument/2006/math" xmlns:v="urn:schemas-microsoft-com:vml" xmlns:wp14="http://schemas.microsoft.com/office/word/2010/wordprocessingDrawing" xmlns:wp="http://schemas.openxmlformats.org/drawingml/2006/wordprocessingDrawing" xmlns:w10="urn:schemas-microsoft-com:office:word" xmlns:w="http://schemas.openxmlformats.org/wordprocessingml/2006/main" xmlns:w14="http://schemas.microsoft.com/office/word/2010/wordml" xmlns:w15="http://schemas.microsoft.com/office/word/2012/wordml" xmlns:w16cex="http://schemas.microsoft.com/office/word/2018/wordml/cex" xmlns:w16cid="http://schemas.microsoft.com/office/word/2016/wordml/cid" xmlns:w16="http://schemas.microsoft.com/office/word/2018/wordml" xmlns:w16sdtdh="http://schemas.microsoft.com/office/word/2020/wordml/sdtdatahash" xmlns:w16se="http://schemas.microsoft.com/office/word/2015/wordml/symex" xmlns:wpg="http://schemas.microsoft.com/office/word/2010/wordprocessingGroup" xmlns:wpi="http://schemas.microsoft.com/office/word/2010/wordprocessingInk" xmlns:wne="http://schemas.microsoft.com/office/word/2006/wordml" xmlns:wps="http://schemas.microsoft.com/office/word/2010/wordprocessingShape" mc:Ignorable="w14 w15 w16se w16cid w16 w16cex w16sdtdh wp14">
+<w:numbering xmlns:wpc="http://schemas.microsoft.com/office/word/2010/wordprocessingCanvas" xmlns:cx="http://schemas.microsoft.com/office/drawing/2014/chartex" xmlns:cx1="http://schemas.microsoft.com/office/drawing/2015/9/8/chartex" xmlns:cx2="http://schemas.microsoft.com/office/drawing/2015/10/21/chartex" xmlns:cx3="http://schemas.microsoft.com/office/drawing/2016/5/9/chartex" xmlns:cx4="http://schemas.microsoft.com/office/drawing/2016/5/10/chartex" xmlns:cx5="http://schemas.microsoft.com/office/drawing/2016/5/11/chartex" xmlns:cx6="http://schemas.microsoft.com/office/drawing/2016/5/12/chartex" xmlns:cx7="http://schemas.microsoft.com/office/drawing/2016/5/13/chartex" xmlns:cx8="http://schemas.microsoft.com/office/drawing/2016/5/14/chartex" xmlns:mc="http://schemas.openxmlformats.org/markup-compatibility/2006" xmlns:aink="http://schemas.microsoft.com/office/drawing/2016/ink" xmlns:am3d="http://schemas.microsoft.com/office/drawing/2017/model3d" xmlns:o="urn:schemas-microsoft-com:office:office" xmlns:oel="http://schemas.microsoft.com/office/2019/extlst" xmlns:r="http://schemas.openxmlformats.org/officeDocument/2006/relationships" xmlns:m="http://schemas.openxmlformats.org/officeDocument/2006/math" xmlns:v="urn:schemas-microsoft-com:vml" xmlns:wp14="http://schemas.microsoft.com/office/word/2010/wordprocessingDrawing" xmlns:wp="http://schemas.openxmlformats.org/drawingml/2006/wordprocessingDrawing" xmlns:w10="urn:schemas-microsoft-com:office:word" xmlns:w="http://schemas.openxmlformats.org/wordprocessingml/2006/main" xmlns:w14="http://schemas.microsoft.com/office/word/2010/wordml" xmlns:w15="http://schemas.microsoft.com/office/word/2012/wordml" xmlns:w16cex="http://schemas.microsoft.com/office/word/2018/wordml/cex" xmlns:w16cid="http://schemas.microsoft.com/office/word/2016/wordml/cid" xmlns:w16="http://schemas.microsoft.com/office/word/2018/wordml" xmlns:w16du="http://schemas.microsoft.com/office/word/2023/wordml/word16du" xmlns:w16sdtdh="http://schemas.microsoft.com/office/word/2020/wordml/sdtdatahash" xmlns:w16sdtfl="http://schemas.microsoft.com/office/word/2024/wordml/sdtformatlock" xmlns:w16se="http://schemas.microsoft.com/office/word/2015/wordml/symex" xmlns:wpg="http://schemas.microsoft.com/office/word/2010/wordprocessingGroup" xmlns:wpi="http://schemas.microsoft.com/office/word/2010/wordprocessingInk" xmlns:wne="http://schemas.microsoft.com/office/word/2006/wordml" xmlns:wps="http://schemas.microsoft.com/office/word/2010/wordprocessingShape" mc:Ignorable="w14 w15 w16se w16cid w16 w16cex w16sdtdh w16sdtfl w16du wp14">
   <w:abstractNum w:abstractNumId="0" w15:restartNumberingAfterBreak="0">
     <w:nsid w:val="010A78CF"/>
     <w:multiLevelType w:val="hybridMultilevel"/>
@@ -21237,112 +21930,112 @@
       </w:pPr>
     </w:lvl>
   </w:abstractNum>
-  <w:num w:numId="1">
+  <w:num w:numId="1" w16cid:durableId="2103144947">
     <w:abstractNumId w:val="23"/>
   </w:num>
-  <w:num w:numId="2">
+  <w:num w:numId="2" w16cid:durableId="1802377557">
     <w:abstractNumId w:val="9"/>
   </w:num>
-  <w:num w:numId="3">
+  <w:num w:numId="3" w16cid:durableId="893270356">
     <w:abstractNumId w:val="26"/>
   </w:num>
-  <w:num w:numId="4">
+  <w:num w:numId="4" w16cid:durableId="1627391537">
     <w:abstractNumId w:val="8"/>
   </w:num>
-  <w:num w:numId="5">
+  <w:num w:numId="5" w16cid:durableId="430317701">
     <w:abstractNumId w:val="7"/>
   </w:num>
-  <w:num w:numId="6">
+  <w:num w:numId="6" w16cid:durableId="2074771325">
     <w:abstractNumId w:val="14"/>
   </w:num>
-  <w:num w:numId="7">
+  <w:num w:numId="7" w16cid:durableId="1167209946">
     <w:abstractNumId w:val="17"/>
   </w:num>
-  <w:num w:numId="8">
+  <w:num w:numId="8" w16cid:durableId="24253485">
     <w:abstractNumId w:val="20"/>
   </w:num>
-  <w:num w:numId="9">
+  <w:num w:numId="9" w16cid:durableId="314604441">
     <w:abstractNumId w:val="12"/>
   </w:num>
-  <w:num w:numId="10">
+  <w:num w:numId="10" w16cid:durableId="1324358865">
     <w:abstractNumId w:val="0"/>
   </w:num>
-  <w:num w:numId="11">
+  <w:num w:numId="11" w16cid:durableId="348944447">
     <w:abstractNumId w:val="31"/>
   </w:num>
-  <w:num w:numId="12">
+  <w:num w:numId="12" w16cid:durableId="835148869">
     <w:abstractNumId w:val="30"/>
   </w:num>
-  <w:num w:numId="13">
+  <w:num w:numId="13" w16cid:durableId="380835369">
     <w:abstractNumId w:val="2"/>
   </w:num>
-  <w:num w:numId="14">
+  <w:num w:numId="14" w16cid:durableId="2079547444">
     <w:abstractNumId w:val="35"/>
   </w:num>
-  <w:num w:numId="15">
+  <w:num w:numId="15" w16cid:durableId="1859394099">
     <w:abstractNumId w:val="3"/>
   </w:num>
-  <w:num w:numId="16">
+  <w:num w:numId="16" w16cid:durableId="1720587077">
     <w:abstractNumId w:val="10"/>
   </w:num>
-  <w:num w:numId="17">
+  <w:num w:numId="17" w16cid:durableId="1014725460">
     <w:abstractNumId w:val="22"/>
   </w:num>
-  <w:num w:numId="18">
+  <w:num w:numId="18" w16cid:durableId="363332801">
     <w:abstractNumId w:val="34"/>
   </w:num>
-  <w:num w:numId="19">
+  <w:num w:numId="19" w16cid:durableId="998271464">
     <w:abstractNumId w:val="24"/>
   </w:num>
-  <w:num w:numId="20">
+  <w:num w:numId="20" w16cid:durableId="2096440802">
     <w:abstractNumId w:val="4"/>
   </w:num>
-  <w:num w:numId="21">
+  <w:num w:numId="21" w16cid:durableId="1387072539">
     <w:abstractNumId w:val="1"/>
   </w:num>
-  <w:num w:numId="22">
+  <w:num w:numId="22" w16cid:durableId="677344348">
     <w:abstractNumId w:val="13"/>
   </w:num>
-  <w:num w:numId="23">
+  <w:num w:numId="23" w16cid:durableId="1862359960">
     <w:abstractNumId w:val="11"/>
   </w:num>
-  <w:num w:numId="24">
+  <w:num w:numId="24" w16cid:durableId="1674910656">
     <w:abstractNumId w:val="32"/>
   </w:num>
-  <w:num w:numId="25">
+  <w:num w:numId="25" w16cid:durableId="511992027">
     <w:abstractNumId w:val="29"/>
   </w:num>
-  <w:num w:numId="26">
+  <w:num w:numId="26" w16cid:durableId="1987394058">
     <w:abstractNumId w:val="16"/>
   </w:num>
-  <w:num w:numId="27">
+  <w:num w:numId="27" w16cid:durableId="1923292330">
     <w:abstractNumId w:val="33"/>
   </w:num>
-  <w:num w:numId="28">
+  <w:num w:numId="28" w16cid:durableId="1424495435">
     <w:abstractNumId w:val="5"/>
   </w:num>
-  <w:num w:numId="29">
+  <w:num w:numId="29" w16cid:durableId="1091587839">
     <w:abstractNumId w:val="28"/>
   </w:num>
-  <w:num w:numId="30">
+  <w:num w:numId="30" w16cid:durableId="550194375">
     <w:abstractNumId w:val="6"/>
   </w:num>
-  <w:num w:numId="31">
+  <w:num w:numId="31" w16cid:durableId="187253659">
     <w:abstractNumId w:val="18"/>
   </w:num>
-  <w:num w:numId="32">
+  <w:num w:numId="32" w16cid:durableId="1975329464">
     <w:abstractNumId w:val="27"/>
   </w:num>
-  <w:num w:numId="33">
+  <w:num w:numId="33" w16cid:durableId="543254482">
     <w:abstractNumId w:val="25"/>
   </w:num>
-  <w:num w:numId="34">
+  <w:num w:numId="34" w16cid:durableId="208764406">
     <w:abstractNumId w:val="21"/>
   </w:num>
-  <w:num w:numId="35">
+  <w:num w:numId="35" w16cid:durableId="886264077">
     <w:abstractNumId w:val="15"/>
   </w:num>
-  <w:num w:numId="36">
+  <w:num w:numId="36" w16cid:durableId="289946023">
     <w:abstractNumId w:val="27"/>
     <w:lvlOverride w:ilvl="0">
       <w:startOverride w:val="2"/>
@@ -21351,14 +22044,14 @@
       <w:startOverride w:val="1"/>
     </w:lvlOverride>
   </w:num>
-  <w:num w:numId="37">
+  <w:num w:numId="37" w16cid:durableId="144397462">
     <w:abstractNumId w:val="19"/>
   </w:num>
 </w:numbering>
 </file>
 
 <file path=word/styles.xml><?xml version="1.0" encoding="utf-8"?>
-<w:styles xmlns:mc="http://schemas.openxmlformats.org/markup-compatibility/2006" xmlns:r="http://schemas.openxmlformats.org/officeDocument/2006/relationships" xmlns:w="http://schemas.openxmlformats.org/wordprocessingml/2006/main" xmlns:w14="http://schemas.microsoft.com/office/word/2010/wordml" xmlns:w15="http://schemas.microsoft.com/office/word/2012/wordml" xmlns:w16cex="http://schemas.microsoft.com/office/word/2018/wordml/cex" xmlns:w16cid="http://schemas.microsoft.com/office/word/2016/wordml/cid" xmlns:w16="http://schemas.microsoft.com/office/word/2018/wordml" xmlns:w16sdtdh="http://schemas.microsoft.com/office/word/2020/wordml/sdtdatahash" xmlns:w16se="http://schemas.microsoft.com/office/word/2015/wordml/symex" mc:Ignorable="w14 w15 w16se w16cid w16 w16cex w16sdtdh">
+<w:styles xmlns:mc="http://schemas.openxmlformats.org/markup-compatibility/2006" xmlns:r="http://schemas.openxmlformats.org/officeDocument/2006/relationships" xmlns:w="http://schemas.openxmlformats.org/wordprocessingml/2006/main" xmlns:w14="http://schemas.microsoft.com/office/word/2010/wordml" xmlns:w15="http://schemas.microsoft.com/office/word/2012/wordml" xmlns:w16cex="http://schemas.microsoft.com/office/word/2018/wordml/cex" xmlns:w16cid="http://schemas.microsoft.com/office/word/2016/wordml/cid" xmlns:w16="http://schemas.microsoft.com/office/word/2018/wordml" xmlns:w16du="http://schemas.microsoft.com/office/word/2023/wordml/word16du" xmlns:w16sdtdh="http://schemas.microsoft.com/office/word/2020/wordml/sdtdatahash" xmlns:w16sdtfl="http://schemas.microsoft.com/office/word/2024/wordml/sdtformatlock" xmlns:w16se="http://schemas.microsoft.com/office/word/2015/wordml/symex" mc:Ignorable="w14 w15 w16se w16cid w16 w16cex w16sdtdh w16sdtfl w16du">
   <w:docDefaults>
     <w:rPrDefault>
       <w:rPr>
@@ -21986,7 +22679,6 @@
   <w:style w:type="character" w:default="1" w:styleId="Fontepargpadro">
     <w:name w:val="Default Paragraph Font"/>
     <w:uiPriority w:val="1"/>
-    <w:semiHidden/>
     <w:unhideWhenUsed/>
   </w:style>
   <w:style w:type="table" w:default="1" w:styleId="Tabelanormal">

</xml_diff>

<commit_message>
finalizacao tcc, falta somente a revisao do marcus
</commit_message>
<xml_diff>
--- a/liceu/3semestre/projeto integrador/tcc atual.docx
+++ b/liceu/3semestre/projeto integrador/tcc atual.docx
@@ -1,6 +1,6 @@
 
 <file path=word/document.xml><?xml version="1.0" encoding="utf-8"?>
-<w:document xmlns:wpc="http://schemas.microsoft.com/office/word/2010/wordprocessingCanvas" xmlns:cx="http://schemas.microsoft.com/office/drawing/2014/chartex" xmlns:cx1="http://schemas.microsoft.com/office/drawing/2015/9/8/chartex" xmlns:cx2="http://schemas.microsoft.com/office/drawing/2015/10/21/chartex" xmlns:cx3="http://schemas.microsoft.com/office/drawing/2016/5/9/chartex" xmlns:cx4="http://schemas.microsoft.com/office/drawing/2016/5/10/chartex" xmlns:cx5="http://schemas.microsoft.com/office/drawing/2016/5/11/chartex" xmlns:cx6="http://schemas.microsoft.com/office/drawing/2016/5/12/chartex" xmlns:cx7="http://schemas.microsoft.com/office/drawing/2016/5/13/chartex" xmlns:cx8="http://schemas.microsoft.com/office/drawing/2016/5/14/chartex" xmlns:mc="http://schemas.openxmlformats.org/markup-compatibility/2006" xmlns:aink="http://schemas.microsoft.com/office/drawing/2016/ink" xmlns:am3d="http://schemas.microsoft.com/office/drawing/2017/model3d" xmlns:o="urn:schemas-microsoft-com:office:office" xmlns:r="http://schemas.openxmlformats.org/officeDocument/2006/relationships" xmlns:m="http://schemas.openxmlformats.org/officeDocument/2006/math" xmlns:v="urn:schemas-microsoft-com:vml" xmlns:wp14="http://schemas.microsoft.com/office/word/2010/wordprocessingDrawing" xmlns:wp="http://schemas.openxmlformats.org/drawingml/2006/wordprocessingDrawing" xmlns:w10="urn:schemas-microsoft-com:office:word" xmlns:w="http://schemas.openxmlformats.org/wordprocessingml/2006/main" xmlns:w14="http://schemas.microsoft.com/office/word/2010/wordml" xmlns:w15="http://schemas.microsoft.com/office/word/2012/wordml" xmlns:w16cex="http://schemas.microsoft.com/office/word/2018/wordml/cex" xmlns:w16cid="http://schemas.microsoft.com/office/word/2016/wordml/cid" xmlns:w16="http://schemas.microsoft.com/office/word/2018/wordml" xmlns:w16sdtdh="http://schemas.microsoft.com/office/word/2020/wordml/sdtdatahash" xmlns:w16se="http://schemas.microsoft.com/office/word/2015/wordml/symex" xmlns:wpg="http://schemas.microsoft.com/office/word/2010/wordprocessingGroup" xmlns:wpi="http://schemas.microsoft.com/office/word/2010/wordprocessingInk" xmlns:wne="http://schemas.microsoft.com/office/word/2006/wordml" xmlns:wps="http://schemas.microsoft.com/office/word/2010/wordprocessingShape" mc:Ignorable="w14 w15 w16se w16cid w16 w16cex w16sdtdh wp14">
+<w:document xmlns:wpc="http://schemas.microsoft.com/office/word/2010/wordprocessingCanvas" xmlns:cx="http://schemas.microsoft.com/office/drawing/2014/chartex" xmlns:cx1="http://schemas.microsoft.com/office/drawing/2015/9/8/chartex" xmlns:cx2="http://schemas.microsoft.com/office/drawing/2015/10/21/chartex" xmlns:cx3="http://schemas.microsoft.com/office/drawing/2016/5/9/chartex" xmlns:cx4="http://schemas.microsoft.com/office/drawing/2016/5/10/chartex" xmlns:cx5="http://schemas.microsoft.com/office/drawing/2016/5/11/chartex" xmlns:cx6="http://schemas.microsoft.com/office/drawing/2016/5/12/chartex" xmlns:cx7="http://schemas.microsoft.com/office/drawing/2016/5/13/chartex" xmlns:cx8="http://schemas.microsoft.com/office/drawing/2016/5/14/chartex" xmlns:mc="http://schemas.openxmlformats.org/markup-compatibility/2006" xmlns:aink="http://schemas.microsoft.com/office/drawing/2016/ink" xmlns:am3d="http://schemas.microsoft.com/office/drawing/2017/model3d" xmlns:o="urn:schemas-microsoft-com:office:office" xmlns:oel="http://schemas.microsoft.com/office/2019/extlst" xmlns:r="http://schemas.openxmlformats.org/officeDocument/2006/relationships" xmlns:m="http://schemas.openxmlformats.org/officeDocument/2006/math" xmlns:v="urn:schemas-microsoft-com:vml" xmlns:wp14="http://schemas.microsoft.com/office/word/2010/wordprocessingDrawing" xmlns:wp="http://schemas.openxmlformats.org/drawingml/2006/wordprocessingDrawing" xmlns:w10="urn:schemas-microsoft-com:office:word" xmlns:w="http://schemas.openxmlformats.org/wordprocessingml/2006/main" xmlns:w14="http://schemas.microsoft.com/office/word/2010/wordml" xmlns:w15="http://schemas.microsoft.com/office/word/2012/wordml" xmlns:w16cex="http://schemas.microsoft.com/office/word/2018/wordml/cex" xmlns:w16cid="http://schemas.microsoft.com/office/word/2016/wordml/cid" xmlns:w16="http://schemas.microsoft.com/office/word/2018/wordml" xmlns:w16du="http://schemas.microsoft.com/office/word/2023/wordml/word16du" xmlns:w16sdtdh="http://schemas.microsoft.com/office/word/2020/wordml/sdtdatahash" xmlns:w16sdtfl="http://schemas.microsoft.com/office/word/2024/wordml/sdtformatlock" xmlns:w16se="http://schemas.microsoft.com/office/word/2015/wordml/symex" xmlns:wpg="http://schemas.microsoft.com/office/word/2010/wordprocessingGroup" xmlns:wpi="http://schemas.microsoft.com/office/word/2010/wordprocessingInk" xmlns:wne="http://schemas.microsoft.com/office/word/2006/wordml" xmlns:wps="http://schemas.microsoft.com/office/word/2010/wordprocessingShape" mc:Ignorable="w14 w15 w16se w16cid w16 w16cex w16sdtdh w16sdtfl w16du wp14">
   <w:body>
     <w:p>
       <w:pPr>
@@ -317,16 +317,7 @@
           <w:sz w:val="24"/>
           <w:szCs w:val="24"/>
         </w:rPr>
-        <w:t xml:space="preserve">TITULO </w:t>
-      </w:r>
-      <w:r>
-        <w:rPr>
-          <w:rFonts w:ascii="Arial" w:hAnsi="Arial" w:cs="Arial"/>
-          <w:b/>
-          <w:sz w:val="24"/>
-          <w:szCs w:val="24"/>
-        </w:rPr>
-        <w:t xml:space="preserve">PROPOSTA </w:t>
+        <w:t>Play2Learn: Plataforma Web Gamificada para Aumentar o Engajamento e Reduzir a Evasão no Ensino Médio</w:t>
       </w:r>
     </w:p>
     <w:p>
@@ -786,33 +777,6 @@
           <w:tab w:val="left" w:pos="851"/>
         </w:tabs>
         <w:spacing w:line="360" w:lineRule="auto"/>
-        <w:rPr>
-          <w:rFonts w:ascii="Arial" w:hAnsi="Arial" w:cs="Arial"/>
-          <w:sz w:val="24"/>
-          <w:szCs w:val="24"/>
-        </w:rPr>
-      </w:pPr>
-    </w:p>
-    <w:p>
-      <w:pPr>
-        <w:tabs>
-          <w:tab w:val="left" w:pos="851"/>
-        </w:tabs>
-        <w:spacing w:line="360" w:lineRule="auto"/>
-        <w:rPr>
-          <w:rFonts w:ascii="Arial" w:hAnsi="Arial" w:cs="Arial"/>
-          <w:sz w:val="24"/>
-          <w:szCs w:val="24"/>
-        </w:rPr>
-      </w:pPr>
-    </w:p>
-    <w:p>
-      <w:pPr>
-        <w:tabs>
-          <w:tab w:val="left" w:pos="284"/>
-        </w:tabs>
-        <w:spacing w:line="360" w:lineRule="auto"/>
-        <w:ind w:left="284" w:right="283"/>
         <w:jc w:val="center"/>
         <w:rPr>
           <w:rFonts w:ascii="Arial" w:hAnsi="Arial" w:cs="Arial"/>
@@ -824,20 +788,10 @@
       <w:r>
         <w:rPr>
           <w:rFonts w:ascii="Arial" w:hAnsi="Arial" w:cs="Arial"/>
-          <w:b/>
-          <w:sz w:val="24"/>
-          <w:szCs w:val="24"/>
-        </w:rPr>
-        <w:t xml:space="preserve">TITULO </w:t>
-      </w:r>
-      <w:r>
-        <w:rPr>
-          <w:rFonts w:ascii="Arial" w:hAnsi="Arial" w:cs="Arial"/>
-          <w:b/>
-          <w:sz w:val="24"/>
-          <w:szCs w:val="24"/>
-        </w:rPr>
-        <w:t xml:space="preserve">PROPOSTA </w:t>
+          <w:sz w:val="24"/>
+          <w:szCs w:val="24"/>
+        </w:rPr>
+        <w:t>Play2Learn: Plataforma Web Gamificada para Aumentar o Engajamento e Reduzir a Evasão no Ensino Médio</w:t>
       </w:r>
     </w:p>
     <w:p>
@@ -1236,20 +1190,6 @@
           <w:tab w:val="left" w:pos="851"/>
         </w:tabs>
         <w:spacing w:line="360" w:lineRule="auto"/>
-        <w:rPr>
-          <w:rFonts w:ascii="Arial" w:hAnsi="Arial" w:cs="Arial"/>
-          <w:b/>
-          <w:sz w:val="24"/>
-          <w:szCs w:val="24"/>
-        </w:rPr>
-      </w:pPr>
-    </w:p>
-    <w:p>
-      <w:pPr>
-        <w:tabs>
-          <w:tab w:val="left" w:pos="851"/>
-        </w:tabs>
-        <w:spacing w:line="360" w:lineRule="auto"/>
         <w:jc w:val="center"/>
         <w:rPr>
           <w:rFonts w:ascii="Arial" w:hAnsi="Arial" w:cs="Arial"/>
@@ -1258,6 +1198,21 @@
           <w:szCs w:val="24"/>
         </w:rPr>
       </w:pPr>
+    </w:p>
+    <w:p>
+      <w:pPr>
+        <w:tabs>
+          <w:tab w:val="left" w:pos="851"/>
+        </w:tabs>
+        <w:spacing w:line="360" w:lineRule="auto"/>
+        <w:jc w:val="center"/>
+        <w:rPr>
+          <w:rFonts w:ascii="Arial" w:hAnsi="Arial" w:cs="Arial"/>
+          <w:b/>
+          <w:sz w:val="24"/>
+          <w:szCs w:val="24"/>
+        </w:rPr>
+      </w:pPr>
       <w:r>
         <w:rPr>
           <w:rFonts w:ascii="Arial" w:hAnsi="Arial" w:cs="Arial"/>
@@ -1316,7 +1271,6 @@
           <w:tab w:val="left" w:pos="851"/>
         </w:tabs>
         <w:spacing w:line="360" w:lineRule="auto"/>
-        <w:jc w:val="center"/>
         <w:rPr>
           <w:rFonts w:ascii="Arial" w:hAnsi="Arial" w:cs="Arial"/>
           <w:b/>
@@ -1915,28 +1869,56 @@
       <w:r>
         <w:rPr>
           <w:rFonts w:ascii="Arial" w:hAnsi="Arial" w:cs="Arial"/>
-          <w:b/>
-          <w:bCs/>
-          <w:sz w:val="24"/>
-          <w:szCs w:val="24"/>
-        </w:rPr>
-        <w:t>EXEMPLO:</w:t>
-      </w:r>
-      <w:r>
-        <w:rPr>
-          <w:rFonts w:ascii="Arial" w:hAnsi="Arial" w:cs="Arial"/>
-          <w:sz w:val="24"/>
-          <w:szCs w:val="24"/>
-        </w:rPr>
-        <w:t xml:space="preserve"> </w:t>
-      </w:r>
-      <w:r>
-        <w:rPr>
-          <w:rFonts w:ascii="Arial" w:hAnsi="Arial" w:cs="Arial"/>
-          <w:sz w:val="24"/>
-          <w:szCs w:val="24"/>
-        </w:rPr>
-        <w:t>Gostaria de expressar minha profunda gratidão a todas as pessoas que, de alguma forma, contribuíram para a realização deste Trabalho de Conclusão de Curso.</w:t>
+          <w:sz w:val="24"/>
+          <w:szCs w:val="24"/>
+        </w:rPr>
+        <w:t xml:space="preserve">Primeiramente, agradeço </w:t>
+      </w:r>
+      <w:r>
+        <w:rPr>
+          <w:rFonts w:ascii="Arial" w:hAnsi="Arial" w:cs="Arial"/>
+          <w:sz w:val="24"/>
+          <w:szCs w:val="24"/>
+        </w:rPr>
+        <w:t>a todos que fizeram parte do processo que culminou neste projeto de conclusão de curso, todos que passaram pelo caminho auxiliaram de alguma forma, com ensinamentos, aprendizados e vivencias. Todos foram partes essenciais para a realização deste trabalho.</w:t>
+      </w:r>
+    </w:p>
+    <w:p>
+      <w:pPr>
+        <w:tabs>
+          <w:tab w:val="left" w:pos="851"/>
+        </w:tabs>
+        <w:spacing w:line="360" w:lineRule="auto"/>
+        <w:ind w:firstLine="851"/>
+        <w:rPr>
+          <w:rFonts w:ascii="Arial" w:hAnsi="Arial" w:cs="Arial"/>
+          <w:sz w:val="24"/>
+          <w:szCs w:val="24"/>
+        </w:rPr>
+      </w:pPr>
+      <w:r>
+        <w:rPr>
+          <w:rFonts w:ascii="Arial" w:hAnsi="Arial" w:cs="Arial"/>
+          <w:sz w:val="24"/>
+          <w:szCs w:val="24"/>
+        </w:rPr>
+        <w:t>À minha namorada, pelo carinho,</w:t>
+      </w:r>
+      <w:r>
+        <w:rPr>
+          <w:rFonts w:ascii="Arial" w:hAnsi="Arial" w:cs="Arial"/>
+          <w:sz w:val="24"/>
+          <w:szCs w:val="24"/>
+        </w:rPr>
+        <w:t xml:space="preserve"> e apoio emocional durante toda minha trajetória neste curso, sempre esteve ao meu lado e me ajudando a tomar as melhores decisões</w:t>
+      </w:r>
+      <w:r>
+        <w:rPr>
+          <w:rFonts w:ascii="Arial" w:hAnsi="Arial" w:cs="Arial"/>
+          <w:sz w:val="24"/>
+          <w:szCs w:val="24"/>
+        </w:rPr>
+        <w:t>.</w:t>
       </w:r>
     </w:p>
     <w:p>
@@ -1965,38 +1947,15 @@
           <w:sz w:val="24"/>
           <w:szCs w:val="24"/>
         </w:rPr>
-        <w:t xml:space="preserve">Primeiramente, agradeço </w:t>
-      </w:r>
-      <w:proofErr w:type="spellStart"/>
-      <w:r>
-        <w:rPr>
-          <w:rFonts w:ascii="Arial" w:hAnsi="Arial" w:cs="Arial"/>
-          <w:sz w:val="24"/>
-          <w:szCs w:val="24"/>
-        </w:rPr>
-        <w:t>xxxxxxxxxxxxxxxxxxxxxxxxxxxxxxxxxxxxxxxxxxxxx</w:t>
-      </w:r>
-      <w:proofErr w:type="spellEnd"/>
-    </w:p>
-    <w:p>
-      <w:pPr>
-        <w:tabs>
-          <w:tab w:val="left" w:pos="851"/>
-        </w:tabs>
-        <w:spacing w:line="360" w:lineRule="auto"/>
-        <w:rPr>
-          <w:rFonts w:ascii="Arial" w:hAnsi="Arial" w:cs="Arial"/>
-          <w:sz w:val="24"/>
-          <w:szCs w:val="24"/>
-        </w:rPr>
-      </w:pPr>
-      <w:r>
-        <w:rPr>
-          <w:rFonts w:ascii="Arial" w:hAnsi="Arial" w:cs="Arial"/>
-          <w:sz w:val="24"/>
-          <w:szCs w:val="24"/>
-        </w:rPr>
-        <w:t>xxxxxxxxxxxxxxxxxxxxxxxxxxxxxxxxxxxxxxxxxxxxxxxxxxxxxxxxxxxxxxxxxxxxxxxxxxxxxxxxxxxxxxxxxxxxxxxxxxxxxxxxxxxxxxxxxxxxxxxxxxxxxxxxxxxxxxxxxxxxxxxxxxxxxxxxxxxxxxxxxxxxxxxxxxxxxxxxxxxxxxxxxxxxxxxxxxxxxxxxxxxxxxxxxxxxxxxxxxxxxxxxxxxxxxxxxxxxxxxxxxxxxxxxxxxxxxxxxxxxxxxxxxxxxxxxxxxxxxxxxxxxxxxxxxxxxxxxxxxx</w:t>
+        <w:t>Aos meus pais</w:t>
+      </w:r>
+      <w:r>
+        <w:rPr>
+          <w:rFonts w:ascii="Arial" w:hAnsi="Arial" w:cs="Arial"/>
+          <w:sz w:val="24"/>
+          <w:szCs w:val="24"/>
+        </w:rPr>
+        <w:t xml:space="preserve"> que me deram todo apoio necessário para conseguir concluir meu objetivo, economicamente e mais importante ainda, emocionalmente, muito obrigado por sempre estarem ao meu lado me motivando</w:t>
       </w:r>
       <w:r>
         <w:rPr>
@@ -2033,38 +1992,45 @@
           <w:sz w:val="24"/>
           <w:szCs w:val="24"/>
         </w:rPr>
-        <w:t xml:space="preserve">Aos meus pais </w:t>
-      </w:r>
-      <w:proofErr w:type="spellStart"/>
-      <w:r>
-        <w:rPr>
-          <w:rFonts w:ascii="Arial" w:hAnsi="Arial" w:cs="Arial"/>
-          <w:sz w:val="24"/>
-          <w:szCs w:val="24"/>
-        </w:rPr>
-        <w:t>xxxxxxxxxxxxxxxxxxxxxxxxxxxxxxxxxxxxxxxxxxxxxxxxxxxxxx</w:t>
-      </w:r>
-      <w:proofErr w:type="spellEnd"/>
-    </w:p>
-    <w:p>
-      <w:pPr>
-        <w:tabs>
-          <w:tab w:val="left" w:pos="851"/>
-        </w:tabs>
-        <w:spacing w:line="360" w:lineRule="auto"/>
-        <w:rPr>
-          <w:rFonts w:ascii="Arial" w:hAnsi="Arial" w:cs="Arial"/>
-          <w:sz w:val="24"/>
-          <w:szCs w:val="24"/>
-        </w:rPr>
-      </w:pPr>
-      <w:r>
-        <w:rPr>
-          <w:rFonts w:ascii="Arial" w:hAnsi="Arial" w:cs="Arial"/>
-          <w:sz w:val="24"/>
-          <w:szCs w:val="24"/>
-        </w:rPr>
-        <w:t>xxxxxxxxxxxxxxxxxxxxxxxxxxxxxxxxxxxxxxxxxxxxxxxxxxxxxxxxxxxxxxxxxxxxxxxxxxxxxxxxxxxxxxxxxxxxxxxxxxxxxxxxxxxxxxxxxxxxxxxxxxxxxxxxxxxxxxxxxxxxxxxxxxxxxxxxxxxxxxxxxxxxxxx.</w:t>
+        <w:t>Ao meu orientador</w:t>
+      </w:r>
+      <w:r>
+        <w:rPr>
+          <w:rFonts w:ascii="Arial" w:hAnsi="Arial" w:cs="Arial"/>
+          <w:sz w:val="24"/>
+          <w:szCs w:val="24"/>
+        </w:rPr>
+        <w:t xml:space="preserve"> Davi de Carvalho, </w:t>
+      </w:r>
+      <w:r>
+        <w:rPr>
+          <w:rFonts w:ascii="Arial" w:hAnsi="Arial" w:cs="Arial"/>
+          <w:sz w:val="24"/>
+          <w:szCs w:val="24"/>
+        </w:rPr>
+        <w:t>pela paciência, pelos conselhos precisos e por compartilhar seu vasto conhecimento em desenvolvimento de sistemas. Sua dedicação e entusiasmo foram fundamentais para a realização deste trabalho.</w:t>
+      </w:r>
+    </w:p>
+    <w:p>
+      <w:pPr>
+        <w:tabs>
+          <w:tab w:val="left" w:pos="851"/>
+        </w:tabs>
+        <w:spacing w:line="360" w:lineRule="auto"/>
+        <w:ind w:firstLine="851"/>
+        <w:rPr>
+          <w:rFonts w:ascii="Arial" w:hAnsi="Arial" w:cs="Arial"/>
+          <w:sz w:val="24"/>
+          <w:szCs w:val="24"/>
+        </w:rPr>
+      </w:pPr>
+      <w:r>
+        <w:rPr>
+          <w:rFonts w:ascii="Arial" w:hAnsi="Arial" w:cs="Arial"/>
+          <w:sz w:val="24"/>
+          <w:szCs w:val="24"/>
+        </w:rPr>
+        <w:t>Ao meu coorientador Marcus Lopes Fernandes, pelas valiosas sugestões e pelo olhar crítico que contribuiu para o aprimoramento desta pesquisa</w:t>
       </w:r>
     </w:p>
     <w:p>
@@ -2093,62 +2059,15 @@
           <w:sz w:val="24"/>
           <w:szCs w:val="24"/>
         </w:rPr>
-        <w:t>Ao meu orientador</w:t>
-      </w:r>
-      <w:r>
-        <w:rPr>
-          <w:rFonts w:ascii="Arial" w:hAnsi="Arial" w:cs="Arial"/>
-          <w:sz w:val="24"/>
-          <w:szCs w:val="24"/>
-        </w:rPr>
-        <w:t xml:space="preserve"> </w:t>
-      </w:r>
-      <w:proofErr w:type="spellStart"/>
-      <w:r>
-        <w:rPr>
-          <w:rFonts w:ascii="Arial" w:hAnsi="Arial" w:cs="Arial"/>
-          <w:sz w:val="24"/>
-          <w:szCs w:val="24"/>
-        </w:rPr>
-        <w:t>xxxxxxxxxxxxxxxxxxxxxxxxxxxxxxxxxxxxxxxxxxxxxxxxxxx</w:t>
-      </w:r>
-      <w:proofErr w:type="spellEnd"/>
-      <w:r>
-        <w:rPr>
-          <w:rFonts w:ascii="Arial" w:hAnsi="Arial" w:cs="Arial"/>
-          <w:sz w:val="24"/>
-          <w:szCs w:val="24"/>
-        </w:rPr>
-        <w:t xml:space="preserve"> </w:t>
-      </w:r>
-    </w:p>
-    <w:p>
-      <w:pPr>
-        <w:tabs>
-          <w:tab w:val="left" w:pos="851"/>
-        </w:tabs>
-        <w:spacing w:line="360" w:lineRule="auto"/>
-        <w:rPr>
-          <w:rFonts w:ascii="Arial" w:hAnsi="Arial" w:cs="Arial"/>
-          <w:sz w:val="24"/>
-          <w:szCs w:val="24"/>
-        </w:rPr>
-      </w:pPr>
-      <w:r>
-        <w:rPr>
-          <w:rFonts w:ascii="Arial" w:hAnsi="Arial" w:cs="Arial"/>
-          <w:sz w:val="24"/>
-          <w:szCs w:val="24"/>
-        </w:rPr>
-        <w:t xml:space="preserve"> xxxxxxxxxxxxxxxxxxxxxxxxxxxxxxxxxxxxxxxxxxxxxxxxxxxxxxxxxxxxxxxxx</w:t>
-      </w:r>
-      <w:r>
-        <w:rPr>
-          <w:rFonts w:ascii="Arial" w:hAnsi="Arial" w:cs="Arial"/>
-          <w:sz w:val="24"/>
-          <w:szCs w:val="24"/>
-        </w:rPr>
-        <w:t>xxxxxxxxx</w:t>
+        <w:t>Aos professores e funcionários do Liceu Santista, que sempre estiveram dispostos a ajudar e a compartilhar recursos e informações importantes para o desenvolvimento do projeto</w:t>
+      </w:r>
+      <w:r>
+        <w:rPr>
+          <w:rFonts w:ascii="Arial" w:hAnsi="Arial" w:cs="Arial"/>
+          <w:sz w:val="24"/>
+          <w:szCs w:val="24"/>
+        </w:rPr>
+        <w:t>.</w:t>
       </w:r>
     </w:p>
     <w:p>
@@ -2170,79 +2089,29 @@
           <w:szCs w:val="24"/>
         </w:rPr>
         <w:tab/>
-        <w:t xml:space="preserve">Aos professores e funcionários </w:t>
-      </w:r>
-      <w:proofErr w:type="spellStart"/>
-      <w:r>
-        <w:rPr>
-          <w:rFonts w:ascii="Arial" w:hAnsi="Arial" w:cs="Arial"/>
-          <w:sz w:val="24"/>
-          <w:szCs w:val="24"/>
-        </w:rPr>
-        <w:t>xxxxxxxxxxxxxxxxxxxxxxxxxxxxxxxxxxxxxx</w:t>
-      </w:r>
-      <w:proofErr w:type="spellEnd"/>
-      <w:r>
-        <w:rPr>
-          <w:rFonts w:ascii="Arial" w:hAnsi="Arial" w:cs="Arial"/>
-          <w:sz w:val="24"/>
-          <w:szCs w:val="24"/>
-        </w:rPr>
-        <w:t xml:space="preserve"> xxxxxxxxxxxxxxxxxxxxxxxxxxxxxxxxxxxxxxxxxxxxxxxxxxxxxxxxxxxxxxxxxxxxxxxxxxxxxxxxxxxxxxxxxxxxxxxxxxxxxxxxxxxxxxxxxxxxxxxxxxxxxxxxxxxxxxxxxxxxxxxxxxxxxx</w:t>
-      </w:r>
-    </w:p>
-    <w:p>
-      <w:pPr>
-        <w:tabs>
-          <w:tab w:val="left" w:pos="851"/>
-        </w:tabs>
-        <w:spacing w:line="360" w:lineRule="auto"/>
-        <w:rPr>
-          <w:rFonts w:ascii="Arial" w:hAnsi="Arial" w:cs="Arial"/>
-          <w:sz w:val="24"/>
-          <w:szCs w:val="24"/>
-        </w:rPr>
-      </w:pPr>
-      <w:r>
-        <w:rPr>
-          <w:rFonts w:ascii="Arial" w:hAnsi="Arial" w:cs="Arial"/>
-          <w:sz w:val="24"/>
-          <w:szCs w:val="24"/>
-        </w:rPr>
-        <w:tab/>
-        <w:t xml:space="preserve">Aos meus amigos de curso </w:t>
-      </w:r>
-      <w:proofErr w:type="spellStart"/>
-      <w:r>
-        <w:rPr>
-          <w:rFonts w:ascii="Arial" w:hAnsi="Arial" w:cs="Arial"/>
-          <w:sz w:val="24"/>
-          <w:szCs w:val="24"/>
-        </w:rPr>
-        <w:t>xxxxxxxxxxxxxxxxxxxxxxxxxxxxxxxxxxxxxxxxxxx</w:t>
-      </w:r>
-      <w:proofErr w:type="spellEnd"/>
-    </w:p>
-    <w:p>
-      <w:pPr>
-        <w:tabs>
-          <w:tab w:val="left" w:pos="851"/>
-        </w:tabs>
-        <w:spacing w:line="360" w:lineRule="auto"/>
-        <w:rPr>
-          <w:rFonts w:ascii="Arial" w:hAnsi="Arial" w:cs="Arial"/>
-          <w:sz w:val="24"/>
-          <w:szCs w:val="24"/>
-        </w:rPr>
-      </w:pPr>
-      <w:r>
-        <w:rPr>
-          <w:rFonts w:ascii="Arial" w:hAnsi="Arial" w:cs="Arial"/>
-          <w:sz w:val="24"/>
-          <w:szCs w:val="24"/>
-        </w:rPr>
-        <w:t>xxxxxxxxxxxxxxxxxxxxxxxxxxxxxxxxxxxxxxxxxxxxxxxxxxxxxxxxxxxxxxxxxxxxxxxxxxxxxxxxxxxxxxxxxxxxxxxxxxxxxxxxxxxxxxxxxxxxxxxxxxxxxxxxxxxxxxxxxxxxxxxxxxxxxx</w:t>
-      </w:r>
+        <w:t>Aos meus amigos de curso</w:t>
+      </w:r>
+      <w:r>
+        <w:rPr>
+          <w:rFonts w:ascii="Arial" w:hAnsi="Arial" w:cs="Arial"/>
+          <w:sz w:val="24"/>
+          <w:szCs w:val="24"/>
+        </w:rPr>
+        <w:t>, que me ajudaram a crescer e me desenvolver como desenvolvedor, com diversas discussões acerca dos temas abordados nas aulas e pelo apoio mútuo em todas as etapas deste trabalho. Obrigado também por todas as risadas e brincadeiras que ajudaram a tornar este processo mais leve.</w:t>
+      </w:r>
+    </w:p>
+    <w:p>
+      <w:pPr>
+        <w:tabs>
+          <w:tab w:val="left" w:pos="851"/>
+        </w:tabs>
+        <w:spacing w:line="360" w:lineRule="auto"/>
+        <w:rPr>
+          <w:rFonts w:ascii="Arial" w:hAnsi="Arial" w:cs="Arial"/>
+          <w:sz w:val="24"/>
+          <w:szCs w:val="24"/>
+        </w:rPr>
+      </w:pPr>
       <w:r>
         <w:rPr>
           <w:rFonts w:ascii="Arial" w:hAnsi="Arial" w:cs="Arial"/>
@@ -2446,19 +2315,121 @@
         <w:tabs>
           <w:tab w:val="left" w:pos="0"/>
         </w:tabs>
-        <w:rPr>
-          <w:rFonts w:ascii="Arial" w:hAnsi="Arial" w:cs="Arial"/>
-          <w:sz w:val="24"/>
-          <w:szCs w:val="24"/>
-        </w:rPr>
-      </w:pPr>
-      <w:r>
-        <w:rPr>
-          <w:rFonts w:ascii="Arial" w:hAnsi="Arial" w:cs="Arial"/>
-          <w:sz w:val="24"/>
-          <w:szCs w:val="24"/>
-        </w:rPr>
-        <w:t xml:space="preserve">O presente trabalho tem como objetivo </w:t>
+        <w:spacing w:line="360" w:lineRule="auto"/>
+        <w:ind w:firstLine="851"/>
+        <w:rPr>
+          <w:rFonts w:ascii="Arial" w:hAnsi="Arial" w:cs="Arial"/>
+          <w:sz w:val="24"/>
+          <w:szCs w:val="24"/>
+        </w:rPr>
+      </w:pPr>
+      <w:r>
+        <w:rPr>
+          <w:rFonts w:ascii="Arial" w:hAnsi="Arial" w:cs="Arial"/>
+          <w:sz w:val="24"/>
+          <w:szCs w:val="24"/>
+        </w:rPr>
+        <w:t>O presente trabalho tem como objetivo desenvolver a aplicação web Play2Learn, que integra mecânicas de jogos — como sistema de pontos, níveis, recompensas e rankings — ao processo de aprendizagem de alunos do Ensino Médio, visando aumentar o engajamento e reduzir a evasão escolar.</w:t>
+      </w:r>
+    </w:p>
+    <w:p>
+      <w:pPr>
+        <w:tabs>
+          <w:tab w:val="left" w:pos="0"/>
+        </w:tabs>
+        <w:spacing w:line="360" w:lineRule="auto"/>
+        <w:ind w:firstLine="851"/>
+        <w:rPr>
+          <w:rFonts w:ascii="Arial" w:hAnsi="Arial" w:cs="Arial"/>
+          <w:sz w:val="24"/>
+          <w:szCs w:val="24"/>
+        </w:rPr>
+      </w:pPr>
+      <w:r>
+        <w:rPr>
+          <w:rFonts w:ascii="Arial" w:hAnsi="Arial" w:cs="Arial"/>
+          <w:sz w:val="24"/>
+          <w:szCs w:val="24"/>
+        </w:rPr>
+        <w:t>A pesquisa foi realizada por meio de revisão bibliográfica em bases acadêmicas (Google Acadêmico) e análise de soluções tecnológicas aplicáveis à gam</w:t>
+      </w:r>
+      <w:r>
+        <w:rPr>
+          <w:rFonts w:ascii="Arial" w:hAnsi="Arial" w:cs="Arial"/>
+          <w:sz w:val="24"/>
+          <w:szCs w:val="24"/>
+        </w:rPr>
+        <w:t>e</w:t>
+      </w:r>
+      <w:r>
+        <w:rPr>
+          <w:rFonts w:ascii="Arial" w:hAnsi="Arial" w:cs="Arial"/>
+          <w:sz w:val="24"/>
+          <w:szCs w:val="24"/>
+        </w:rPr>
+        <w:t>ficação educacional, selecionando estudos de caso e revisões sistemáticas sobre o tema</w:t>
+      </w:r>
+      <w:r>
+        <w:rPr>
+          <w:rFonts w:ascii="Arial" w:hAnsi="Arial" w:cs="Arial"/>
+          <w:sz w:val="24"/>
+          <w:szCs w:val="24"/>
+        </w:rPr>
+        <w:t>.</w:t>
+      </w:r>
+    </w:p>
+    <w:p>
+      <w:pPr>
+        <w:tabs>
+          <w:tab w:val="left" w:pos="0"/>
+        </w:tabs>
+        <w:spacing w:line="360" w:lineRule="auto"/>
+        <w:ind w:firstLine="851"/>
+        <w:rPr>
+          <w:rFonts w:ascii="Arial" w:hAnsi="Arial" w:cs="Arial"/>
+          <w:sz w:val="24"/>
+          <w:szCs w:val="24"/>
+        </w:rPr>
+      </w:pPr>
+      <w:r>
+        <w:rPr>
+          <w:rFonts w:ascii="Arial" w:hAnsi="Arial" w:cs="Arial"/>
+          <w:sz w:val="24"/>
+          <w:szCs w:val="24"/>
+        </w:rPr>
+        <w:t>O estudo investiga como elementos de gam</w:t>
+      </w:r>
+      <w:r>
+        <w:rPr>
+          <w:rFonts w:ascii="Arial" w:hAnsi="Arial" w:cs="Arial"/>
+          <w:sz w:val="24"/>
+          <w:szCs w:val="24"/>
+        </w:rPr>
+        <w:t>e</w:t>
+      </w:r>
+      <w:r>
+        <w:rPr>
+          <w:rFonts w:ascii="Arial" w:hAnsi="Arial" w:cs="Arial"/>
+          <w:sz w:val="24"/>
+          <w:szCs w:val="24"/>
+        </w:rPr>
+        <w:t>ficação potencializam a motivação</w:t>
+      </w:r>
+      <w:r>
+        <w:rPr>
+          <w:rFonts w:ascii="Arial" w:hAnsi="Arial" w:cs="Arial"/>
+          <w:sz w:val="24"/>
+          <w:szCs w:val="24"/>
+        </w:rPr>
+        <w:t xml:space="preserve"> </w:t>
+      </w:r>
+      <w:r>
+        <w:rPr>
+          <w:rFonts w:ascii="Arial" w:hAnsi="Arial" w:cs="Arial"/>
+          <w:sz w:val="24"/>
+          <w:szCs w:val="24"/>
+        </w:rPr>
+        <w:t>e o tempo médio diário de estudo dos alunos, bem como avalia a arquitetura técnica proposta (MySQL, Node.js, React/</w:t>
       </w:r>
       <w:proofErr w:type="spellStart"/>
       <w:r>
@@ -2467,7 +2438,7 @@
           <w:sz w:val="24"/>
           <w:szCs w:val="24"/>
         </w:rPr>
-        <w:t>xxxxxxxxxxxxxxxxxxxxxxxxxxxxxxxxxxxxxxxx</w:t>
+        <w:t>TypeScript</w:t>
       </w:r>
       <w:proofErr w:type="spellEnd"/>
       <w:r>
@@ -2476,23 +2447,41 @@
           <w:sz w:val="24"/>
           <w:szCs w:val="24"/>
         </w:rPr>
-        <w:t xml:space="preserve"> </w:t>
-      </w:r>
-      <w:r>
-        <w:rPr>
-          <w:rFonts w:ascii="Arial" w:hAnsi="Arial" w:cs="Arial"/>
-          <w:sz w:val="24"/>
-          <w:szCs w:val="24"/>
-        </w:rPr>
-        <w:t>xxxxxxxxxxxxxxxxxxxxxxxxxxxxxxxxxxxxxxxxxxxxxxxxxxxxxxxxxxxxxxx</w:t>
-      </w:r>
-      <w:r>
-        <w:rPr>
-          <w:rFonts w:ascii="Arial" w:hAnsi="Arial" w:cs="Arial"/>
-          <w:sz w:val="24"/>
-          <w:szCs w:val="24"/>
-        </w:rPr>
-        <w:t>xxxxxxxxxxxx</w:t>
+        <w:t xml:space="preserve"> e Socket.IO) para suportar </w:t>
+      </w:r>
+      <w:proofErr w:type="spellStart"/>
+      <w:r>
+        <w:rPr>
+          <w:rFonts w:ascii="Arial" w:hAnsi="Arial" w:cs="Arial"/>
+          <w:sz w:val="24"/>
+          <w:szCs w:val="24"/>
+        </w:rPr>
+        <w:t>quizzes</w:t>
+      </w:r>
+      <w:proofErr w:type="spellEnd"/>
+      <w:r>
+        <w:rPr>
+          <w:rFonts w:ascii="Arial" w:hAnsi="Arial" w:cs="Arial"/>
+          <w:sz w:val="24"/>
+          <w:szCs w:val="24"/>
+        </w:rPr>
+        <w:t xml:space="preserve"> individuais e partidas multiplayer em </w:t>
+      </w:r>
+      <w:r>
+        <w:rPr>
+          <w:rFonts w:ascii="Arial" w:hAnsi="Arial" w:cs="Arial"/>
+          <w:sz w:val="24"/>
+          <w:szCs w:val="24"/>
+        </w:rPr>
+        <w:t>real time</w:t>
+      </w:r>
+      <w:r>
+        <w:rPr>
+          <w:rFonts w:ascii="Arial" w:hAnsi="Arial" w:cs="Arial"/>
+          <w:sz w:val="24"/>
+          <w:szCs w:val="24"/>
+        </w:rPr>
+        <w:t>.</w:t>
       </w:r>
     </w:p>
     <w:p>
@@ -2500,59 +2489,75 @@
         <w:tabs>
           <w:tab w:val="left" w:pos="0"/>
         </w:tabs>
-        <w:rPr>
-          <w:rFonts w:ascii="Arial" w:hAnsi="Arial" w:cs="Arial"/>
-          <w:sz w:val="24"/>
-          <w:szCs w:val="24"/>
-        </w:rPr>
-      </w:pPr>
-      <w:r>
-        <w:rPr>
-          <w:rFonts w:ascii="Arial" w:hAnsi="Arial" w:cs="Arial"/>
-          <w:sz w:val="24"/>
-          <w:szCs w:val="24"/>
-        </w:rPr>
-        <w:t>X</w:t>
-      </w:r>
-      <w:r>
-        <w:rPr>
-          <w:rFonts w:ascii="Arial" w:hAnsi="Arial" w:cs="Arial"/>
-          <w:sz w:val="24"/>
-          <w:szCs w:val="24"/>
-        </w:rPr>
-        <w:t>xxxxxxxxxxxxxxxxxxxxxxxxxxxxxxxxxxxxxxxxxxxxxxxxxxxxxxxxxxxxxxxxxxxxxxxxxxxxxxxxxxxxxxxxxxxxxxxxxxxxxxxxxxxxxxx</w:t>
-      </w:r>
-      <w:r>
-        <w:rPr>
-          <w:rFonts w:ascii="Arial" w:hAnsi="Arial" w:cs="Arial"/>
-          <w:sz w:val="24"/>
-          <w:szCs w:val="24"/>
-        </w:rPr>
-        <w:t xml:space="preserve">. </w:t>
-      </w:r>
-      <w:r>
-        <w:rPr>
-          <w:rFonts w:ascii="Arial" w:hAnsi="Arial" w:cs="Arial"/>
-          <w:sz w:val="24"/>
-          <w:szCs w:val="24"/>
-        </w:rPr>
-        <w:t>A pesquisa for realizada por meio xxxxxxxxxxxxxxxxxxxxxxxxxxxxxxxxxxxxxxxxxxxxxxxxxxxxxxxxxxxxxxxxxxxxxxxxxxxxxxxxxxxxxxxxxxxxxxxxxxxxxxxxxxxxxxxxxxxxxxxxxxxxxxxxxxxxxxxxxxxxxxxxxxxxxxxxxxxxxxxxxxxxxxxxxxxxxxxxxxxxxxxxxxxxxxxxxxxxxxxxxxxxxxxxxxxxxxxxxxxxxxxxx</w:t>
-      </w:r>
-      <w:r>
-        <w:rPr>
-          <w:rFonts w:ascii="Arial" w:hAnsi="Arial" w:cs="Arial"/>
-          <w:sz w:val="24"/>
-          <w:szCs w:val="24"/>
-        </w:rPr>
-        <w:t xml:space="preserve">O estudo </w:t>
-      </w:r>
-      <w:r>
-        <w:rPr>
-          <w:rFonts w:ascii="Arial" w:hAnsi="Arial" w:cs="Arial"/>
-          <w:sz w:val="24"/>
-          <w:szCs w:val="24"/>
-        </w:rPr>
-        <w:t xml:space="preserve">investiga como </w:t>
+        <w:spacing w:line="360" w:lineRule="auto"/>
+        <w:ind w:firstLine="851"/>
+        <w:rPr>
+          <w:rFonts w:ascii="Arial" w:hAnsi="Arial" w:cs="Arial"/>
+          <w:sz w:val="24"/>
+          <w:szCs w:val="24"/>
+        </w:rPr>
+      </w:pPr>
+      <w:r>
+        <w:rPr>
+          <w:rFonts w:ascii="Arial" w:hAnsi="Arial" w:cs="Arial"/>
+          <w:sz w:val="24"/>
+          <w:szCs w:val="24"/>
+        </w:rPr>
+        <w:t>Os resultados esperados incluem aumento significativo no tempo de estudo e melhoria no desempenho acadêmico, conforme observado em trabalhos similares de aplicação de gam</w:t>
+      </w:r>
+      <w:r>
+        <w:rPr>
+          <w:rFonts w:ascii="Arial" w:hAnsi="Arial" w:cs="Arial"/>
+          <w:sz w:val="24"/>
+          <w:szCs w:val="24"/>
+        </w:rPr>
+        <w:t>e</w:t>
+      </w:r>
+      <w:r>
+        <w:rPr>
+          <w:rFonts w:ascii="Arial" w:hAnsi="Arial" w:cs="Arial"/>
+          <w:sz w:val="24"/>
+          <w:szCs w:val="24"/>
+        </w:rPr>
+        <w:t>ficação em contextos educativos.</w:t>
+      </w:r>
+    </w:p>
+    <w:p>
+      <w:pPr>
+        <w:tabs>
+          <w:tab w:val="left" w:pos="0"/>
+        </w:tabs>
+        <w:spacing w:line="360" w:lineRule="auto"/>
+        <w:ind w:firstLine="851"/>
+        <w:rPr>
+          <w:rFonts w:ascii="Arial" w:hAnsi="Arial" w:cs="Arial"/>
+          <w:sz w:val="24"/>
+          <w:szCs w:val="24"/>
+        </w:rPr>
+      </w:pPr>
+      <w:r>
+        <w:rPr>
+          <w:rFonts w:ascii="Arial" w:hAnsi="Arial" w:cs="Arial"/>
+          <w:sz w:val="24"/>
+          <w:szCs w:val="24"/>
+        </w:rPr>
+        <w:t>Este trabalho contribui ao oferecer um framework de implementação de gam</w:t>
+      </w:r>
+      <w:r>
+        <w:rPr>
+          <w:rFonts w:ascii="Arial" w:hAnsi="Arial" w:cs="Arial"/>
+          <w:sz w:val="24"/>
+          <w:szCs w:val="24"/>
+        </w:rPr>
+        <w:t>e</w:t>
+      </w:r>
+      <w:r>
+        <w:rPr>
+          <w:rFonts w:ascii="Arial" w:hAnsi="Arial" w:cs="Arial"/>
+          <w:sz w:val="24"/>
+          <w:szCs w:val="24"/>
+        </w:rPr>
+        <w:t xml:space="preserve">ficação em larga escala, diretrizes de design de interfaces lúdicas e um conjunto de métricas padronizadas para mensurar engajamento e aprendizagem em plataformas educacionais </w:t>
       </w:r>
       <w:proofErr w:type="spellStart"/>
       <w:r>
@@ -2561,123 +2566,25 @@
           <w:sz w:val="24"/>
           <w:szCs w:val="24"/>
         </w:rPr>
-        <w:t>xxxxxxxxxxxxxxxxxxxxxxxxxxxxxxxxxxxxxxxxxxxxxxxxxxxxx</w:t>
+        <w:t>gam</w:t>
+      </w:r>
+      <w:r>
+        <w:rPr>
+          <w:rFonts w:ascii="Arial" w:hAnsi="Arial" w:cs="Arial"/>
+          <w:sz w:val="24"/>
+          <w:szCs w:val="24"/>
+        </w:rPr>
+        <w:t>e</w:t>
+      </w:r>
+      <w:r>
+        <w:rPr>
+          <w:rFonts w:ascii="Arial" w:hAnsi="Arial" w:cs="Arial"/>
+          <w:sz w:val="24"/>
+          <w:szCs w:val="24"/>
+        </w:rPr>
+        <w:t>ficadas</w:t>
       </w:r>
       <w:proofErr w:type="spellEnd"/>
-    </w:p>
-    <w:p>
-      <w:pPr>
-        <w:tabs>
-          <w:tab w:val="left" w:pos="0"/>
-        </w:tabs>
-        <w:rPr>
-          <w:rFonts w:ascii="Arial" w:hAnsi="Arial" w:cs="Arial"/>
-          <w:sz w:val="24"/>
-          <w:szCs w:val="24"/>
-        </w:rPr>
-      </w:pPr>
-      <w:r>
-        <w:rPr>
-          <w:rFonts w:ascii="Arial" w:hAnsi="Arial" w:cs="Arial"/>
-          <w:sz w:val="24"/>
-          <w:szCs w:val="24"/>
-        </w:rPr>
-        <w:t xml:space="preserve"> </w:t>
-      </w:r>
-      <w:r>
-        <w:rPr>
-          <w:rFonts w:ascii="Arial" w:hAnsi="Arial" w:cs="Arial"/>
-          <w:sz w:val="24"/>
-          <w:szCs w:val="24"/>
-        </w:rPr>
-        <w:t>xxxxxxxxxxxxxxxxxxxxxxxxxxxxxxxxxxxxxxxxxxxxxxxxxxxxxxx</w:t>
-      </w:r>
-      <w:r>
-        <w:rPr>
-          <w:rFonts w:ascii="Arial" w:hAnsi="Arial" w:cs="Arial"/>
-          <w:sz w:val="24"/>
-          <w:szCs w:val="24"/>
-        </w:rPr>
-        <w:t>xxxxxxxxxxxxxxxxxxxx</w:t>
-      </w:r>
-    </w:p>
-    <w:p>
-      <w:pPr>
-        <w:tabs>
-          <w:tab w:val="left" w:pos="0"/>
-        </w:tabs>
-        <w:rPr>
-          <w:rFonts w:ascii="Arial" w:hAnsi="Arial" w:cs="Arial"/>
-          <w:sz w:val="24"/>
-          <w:szCs w:val="24"/>
-        </w:rPr>
-      </w:pPr>
-      <w:r>
-        <w:rPr>
-          <w:rFonts w:ascii="Arial" w:hAnsi="Arial" w:cs="Arial"/>
-          <w:sz w:val="24"/>
-          <w:szCs w:val="24"/>
-        </w:rPr>
-        <w:t>xxxxxxxxxxxxxxxxxxxxxxxxxxxxxxxxxxxxxxxxxxxxxxxxxxxxxxxxxxxxxxxxxxxxxxxxxxx</w:t>
-      </w:r>
-    </w:p>
-    <w:p>
-      <w:pPr>
-        <w:tabs>
-          <w:tab w:val="left" w:pos="0"/>
-        </w:tabs>
-        <w:rPr>
-          <w:rFonts w:ascii="Arial" w:hAnsi="Arial" w:cs="Arial"/>
-          <w:sz w:val="24"/>
-          <w:szCs w:val="24"/>
-        </w:rPr>
-      </w:pPr>
-      <w:r>
-        <w:rPr>
-          <w:rFonts w:ascii="Arial" w:hAnsi="Arial" w:cs="Arial"/>
-          <w:sz w:val="24"/>
-          <w:szCs w:val="24"/>
-        </w:rPr>
-        <w:t xml:space="preserve">Os resultados indicam que </w:t>
-      </w:r>
-      <w:proofErr w:type="spellStart"/>
-      <w:r>
-        <w:rPr>
-          <w:rFonts w:ascii="Arial" w:hAnsi="Arial" w:cs="Arial"/>
-          <w:sz w:val="24"/>
-          <w:szCs w:val="24"/>
-        </w:rPr>
-        <w:t>xxxxxxxxxxxxxxxx</w:t>
-      </w:r>
-      <w:r>
-        <w:rPr>
-          <w:rFonts w:ascii="Arial" w:hAnsi="Arial" w:cs="Arial"/>
-          <w:sz w:val="24"/>
-          <w:szCs w:val="24"/>
-        </w:rPr>
-        <w:t>xxxxxxxxxxxxxxxxxxxxxxxxxxxxxxxxxx</w:t>
-      </w:r>
-      <w:proofErr w:type="spellEnd"/>
-    </w:p>
-    <w:p>
-      <w:pPr>
-        <w:tabs>
-          <w:tab w:val="left" w:pos="0"/>
-        </w:tabs>
-        <w:rPr>
-          <w:rFonts w:ascii="Arial" w:hAnsi="Arial" w:cs="Arial"/>
-          <w:sz w:val="24"/>
-          <w:szCs w:val="24"/>
-        </w:rPr>
-      </w:pPr>
-      <w:r>
-        <w:rPr>
-          <w:rFonts w:ascii="Arial" w:hAnsi="Arial" w:cs="Arial"/>
-          <w:sz w:val="24"/>
-          <w:szCs w:val="24"/>
-        </w:rPr>
-        <w:t>xxxxxxxxxxxxxxxxxxxxxxxxxxxxxxxxxxxxxxxxxxxxxxxxxxxxxxxxxxxxxxxxxxxxxxxxxxxxxxxxxxxxxxxxxxxxxxxxxxxxxxxxxxxxxxxx</w:t>
-      </w:r>
       <w:r>
         <w:rPr>
           <w:rFonts w:ascii="Arial" w:hAnsi="Arial" w:cs="Arial"/>
@@ -2686,104 +2593,6 @@
         </w:rPr>
         <w:t>.</w:t>
       </w:r>
-    </w:p>
-    <w:p>
-      <w:pPr>
-        <w:tabs>
-          <w:tab w:val="left" w:pos="0"/>
-        </w:tabs>
-        <w:rPr>
-          <w:rFonts w:ascii="Arial" w:hAnsi="Arial" w:cs="Arial"/>
-          <w:sz w:val="24"/>
-          <w:szCs w:val="24"/>
-        </w:rPr>
-      </w:pPr>
-      <w:r>
-        <w:rPr>
-          <w:rFonts w:ascii="Arial" w:hAnsi="Arial" w:cs="Arial"/>
-          <w:sz w:val="24"/>
-          <w:szCs w:val="24"/>
-        </w:rPr>
-        <w:t xml:space="preserve">Este trabalho </w:t>
-      </w:r>
-      <w:r>
-        <w:rPr>
-          <w:rFonts w:ascii="Arial" w:hAnsi="Arial" w:cs="Arial"/>
-          <w:sz w:val="24"/>
-          <w:szCs w:val="24"/>
-        </w:rPr>
-        <w:t xml:space="preserve">contribui para </w:t>
-      </w:r>
-      <w:proofErr w:type="spellStart"/>
-      <w:r>
-        <w:rPr>
-          <w:rFonts w:ascii="Arial" w:hAnsi="Arial" w:cs="Arial"/>
-          <w:sz w:val="24"/>
-          <w:szCs w:val="24"/>
-        </w:rPr>
-        <w:t>xxxxxxxxxxxxxxxxxxxxxxxxxxxxxxxxxxxxxxxxxxxxxxxxxx</w:t>
-      </w:r>
-      <w:proofErr w:type="spellEnd"/>
-    </w:p>
-    <w:p>
-      <w:pPr>
-        <w:tabs>
-          <w:tab w:val="left" w:pos="0"/>
-        </w:tabs>
-        <w:rPr>
-          <w:rFonts w:ascii="Arial" w:hAnsi="Arial" w:cs="Arial"/>
-          <w:sz w:val="24"/>
-          <w:szCs w:val="24"/>
-        </w:rPr>
-      </w:pPr>
-      <w:r>
-        <w:rPr>
-          <w:rFonts w:ascii="Arial" w:hAnsi="Arial" w:cs="Arial"/>
-          <w:sz w:val="24"/>
-          <w:szCs w:val="24"/>
-        </w:rPr>
-        <w:t>xxxxxxxxxxxxxxxxxxxxxxxxxxxxxxxxxxxxxxxxxxxxxxxxxxxxxxxxxxxxxxx</w:t>
-      </w:r>
-      <w:r>
-        <w:rPr>
-          <w:rFonts w:ascii="Arial" w:hAnsi="Arial" w:cs="Arial"/>
-          <w:sz w:val="24"/>
-          <w:szCs w:val="24"/>
-        </w:rPr>
-        <w:t>xxxxxxxxxxxx</w:t>
-      </w:r>
-    </w:p>
-    <w:p>
-      <w:pPr>
-        <w:tabs>
-          <w:tab w:val="left" w:pos="0"/>
-        </w:tabs>
-        <w:rPr>
-          <w:rFonts w:ascii="Arial" w:hAnsi="Arial" w:cs="Arial"/>
-          <w:sz w:val="24"/>
-          <w:szCs w:val="24"/>
-        </w:rPr>
-      </w:pPr>
-      <w:r>
-        <w:rPr>
-          <w:rFonts w:ascii="Arial" w:hAnsi="Arial" w:cs="Arial"/>
-          <w:sz w:val="24"/>
-          <w:szCs w:val="24"/>
-        </w:rPr>
-        <w:t>xxxxxxxxxxxxxxxxxxxxxxxxxxxxxxxxxxxxxxxxxxxxxxxxxxxxxxxxxxxxxxxxxxxxxxxxxxx</w:t>
-      </w:r>
-    </w:p>
-    <w:p>
-      <w:pPr>
-        <w:tabs>
-          <w:tab w:val="left" w:pos="0"/>
-        </w:tabs>
-        <w:rPr>
-          <w:rFonts w:ascii="Arial" w:hAnsi="Arial" w:cs="Arial"/>
-          <w:sz w:val="24"/>
-          <w:szCs w:val="24"/>
-        </w:rPr>
-      </w:pPr>
       <w:r>
         <w:rPr>
           <w:rFonts w:ascii="Arial" w:hAnsi="Arial" w:cs="Arial"/>
@@ -2823,7 +2632,16 @@
           <w:sz w:val="24"/>
           <w:szCs w:val="24"/>
         </w:rPr>
-        <w:t>Palavras Chave:</w:t>
+        <w:t>Palavras-Chave</w:t>
+      </w:r>
+      <w:r>
+        <w:rPr>
+          <w:rFonts w:ascii="Arial" w:hAnsi="Arial" w:cs="Arial"/>
+          <w:b/>
+          <w:sz w:val="24"/>
+          <w:szCs w:val="24"/>
+        </w:rPr>
+        <w:t>:</w:t>
       </w:r>
       <w:r>
         <w:rPr>
@@ -2834,16 +2652,14 @@
         </w:rPr>
         <w:t xml:space="preserve"> </w:t>
       </w:r>
-      <w:proofErr w:type="spellStart"/>
-      <w:r>
-        <w:rPr>
-          <w:rFonts w:ascii="Arial" w:hAnsi="Arial" w:cs="Arial"/>
-          <w:sz w:val="24"/>
-          <w:szCs w:val="24"/>
-        </w:rPr>
-        <w:t>xxxxxxxxxxxxxxxxx</w:t>
-      </w:r>
-      <w:proofErr w:type="spellEnd"/>
+      <w:r>
+        <w:rPr>
+          <w:rFonts w:ascii="Arial" w:hAnsi="Arial" w:cs="Arial"/>
+          <w:sz w:val="24"/>
+          <w:szCs w:val="24"/>
+        </w:rPr>
+        <w:t>Gamificação</w:t>
+      </w:r>
       <w:r>
         <w:rPr>
           <w:rFonts w:ascii="Arial" w:hAnsi="Arial" w:cs="Arial"/>
@@ -2860,16 +2676,22 @@
         </w:rPr>
         <w:t xml:space="preserve"> </w:t>
       </w:r>
-      <w:proofErr w:type="spellStart"/>
-      <w:r>
-        <w:rPr>
-          <w:rFonts w:ascii="Arial" w:hAnsi="Arial" w:cs="Arial"/>
-          <w:sz w:val="24"/>
-          <w:szCs w:val="24"/>
-        </w:rPr>
-        <w:t>xxxxxxxxxxxx</w:t>
-      </w:r>
-      <w:proofErr w:type="spellEnd"/>
+      <w:r>
+        <w:rPr>
+          <w:rFonts w:ascii="Arial" w:hAnsi="Arial" w:cs="Arial"/>
+          <w:sz w:val="24"/>
+          <w:szCs w:val="24"/>
+        </w:rPr>
+        <w:t>Evasão</w:t>
+      </w:r>
+      <w:r>
+        <w:rPr>
+          <w:rFonts w:ascii="Arial" w:hAnsi="Arial" w:cs="Arial"/>
+          <w:sz w:val="24"/>
+          <w:szCs w:val="24"/>
+        </w:rPr>
+        <w:t xml:space="preserve"> escolar</w:t>
+      </w:r>
       <w:r>
         <w:rPr>
           <w:rFonts w:ascii="Arial" w:hAnsi="Arial" w:cs="Arial"/>
@@ -2878,16 +2700,30 @@
         </w:rPr>
         <w:t xml:space="preserve">. </w:t>
       </w:r>
-      <w:proofErr w:type="spellStart"/>
-      <w:r>
-        <w:rPr>
-          <w:rFonts w:ascii="Arial" w:hAnsi="Arial" w:cs="Arial"/>
-          <w:sz w:val="24"/>
-          <w:szCs w:val="24"/>
-        </w:rPr>
-        <w:t>xxxxxxxxxxxxxxxxxx</w:t>
-      </w:r>
-      <w:proofErr w:type="spellEnd"/>
+      <w:r>
+        <w:rPr>
+          <w:rFonts w:ascii="Arial" w:hAnsi="Arial" w:cs="Arial"/>
+          <w:sz w:val="24"/>
+          <w:szCs w:val="24"/>
+        </w:rPr>
+        <w:t xml:space="preserve">Engajamento </w:t>
+      </w:r>
+      <w:r>
+        <w:rPr>
+          <w:rFonts w:ascii="Arial" w:hAnsi="Arial" w:cs="Arial"/>
+          <w:sz w:val="24"/>
+          <w:szCs w:val="24"/>
+        </w:rPr>
+        <w:t>e</w:t>
+      </w:r>
+      <w:r>
+        <w:rPr>
+          <w:rFonts w:ascii="Arial" w:hAnsi="Arial" w:cs="Arial"/>
+          <w:sz w:val="24"/>
+          <w:szCs w:val="24"/>
+        </w:rPr>
+        <w:t>studantil</w:t>
+      </w:r>
       <w:r>
         <w:rPr>
           <w:rFonts w:ascii="Arial" w:hAnsi="Arial" w:cs="Arial"/>
@@ -2909,11 +2745,42 @@
       <w:r>
         <w:rPr>
           <w:rFonts w:ascii="Arial" w:hAnsi="Arial" w:cs="Arial"/>
-          <w:b/>
-          <w:sz w:val="24"/>
-          <w:szCs w:val="24"/>
-        </w:rPr>
-        <w:t xml:space="preserve">                           </w:t>
+          <w:sz w:val="24"/>
+          <w:szCs w:val="24"/>
+        </w:rPr>
+        <w:t xml:space="preserve">                            </w:t>
+      </w:r>
+      <w:r>
+        <w:rPr>
+          <w:rFonts w:ascii="Arial" w:hAnsi="Arial" w:cs="Arial"/>
+          <w:sz w:val="24"/>
+          <w:szCs w:val="24"/>
+        </w:rPr>
+        <w:t xml:space="preserve">Aprendizagem </w:t>
+      </w:r>
+      <w:r>
+        <w:rPr>
+          <w:rFonts w:ascii="Arial" w:hAnsi="Arial" w:cs="Arial"/>
+          <w:sz w:val="24"/>
+          <w:szCs w:val="24"/>
+        </w:rPr>
+        <w:t>a</w:t>
+      </w:r>
+      <w:r>
+        <w:rPr>
+          <w:rFonts w:ascii="Arial" w:hAnsi="Arial" w:cs="Arial"/>
+          <w:sz w:val="24"/>
+          <w:szCs w:val="24"/>
+        </w:rPr>
+        <w:t>tiva</w:t>
+      </w:r>
+      <w:r>
+        <w:rPr>
+          <w:rFonts w:ascii="Arial" w:hAnsi="Arial" w:cs="Arial"/>
+          <w:sz w:val="24"/>
+          <w:szCs w:val="24"/>
+        </w:rPr>
+        <w:t>.</w:t>
       </w:r>
       <w:r>
         <w:rPr>
@@ -2923,42 +2790,38 @@
         </w:rPr>
         <w:t xml:space="preserve"> </w:t>
       </w:r>
-      <w:proofErr w:type="spellStart"/>
-      <w:r>
-        <w:rPr>
-          <w:rFonts w:ascii="Arial" w:hAnsi="Arial" w:cs="Arial"/>
-          <w:sz w:val="24"/>
-          <w:szCs w:val="24"/>
-        </w:rPr>
-        <w:t>xxxxxxxxxxxxxxxxxx</w:t>
-      </w:r>
-      <w:proofErr w:type="spellEnd"/>
-      <w:r>
-        <w:rPr>
-          <w:rFonts w:ascii="Arial" w:hAnsi="Arial" w:cs="Arial"/>
-          <w:sz w:val="24"/>
-          <w:szCs w:val="24"/>
-        </w:rPr>
-        <w:t>.</w:t>
-      </w:r>
-      <w:r>
-        <w:rPr>
-          <w:rFonts w:ascii="Arial" w:hAnsi="Arial" w:cs="Arial"/>
-          <w:sz w:val="24"/>
-          <w:szCs w:val="24"/>
-        </w:rPr>
-        <w:t xml:space="preserve"> </w:t>
-      </w:r>
-      <w:proofErr w:type="spellStart"/>
-      <w:r>
-        <w:rPr>
-          <w:rFonts w:ascii="Arial" w:hAnsi="Arial" w:cs="Arial"/>
-          <w:sz w:val="24"/>
-          <w:szCs w:val="24"/>
-        </w:rPr>
-        <w:t>xxxxxxxxxxxxxxxxxx</w:t>
-      </w:r>
-      <w:proofErr w:type="spellEnd"/>
+      <w:r>
+        <w:rPr>
+          <w:rFonts w:ascii="Arial" w:hAnsi="Arial" w:cs="Arial"/>
+          <w:sz w:val="24"/>
+          <w:szCs w:val="24"/>
+        </w:rPr>
+        <w:t>E</w:t>
+      </w:r>
+      <w:r>
+        <w:rPr>
+          <w:rFonts w:ascii="Arial" w:hAnsi="Arial" w:cs="Arial"/>
+          <w:sz w:val="24"/>
+          <w:szCs w:val="24"/>
+        </w:rPr>
+        <w:t xml:space="preserve">nsino </w:t>
+      </w:r>
+      <w:r>
+        <w:rPr>
+          <w:rFonts w:ascii="Arial" w:hAnsi="Arial" w:cs="Arial"/>
+          <w:sz w:val="24"/>
+          <w:szCs w:val="24"/>
+        </w:rPr>
+        <w:t>m</w:t>
+      </w:r>
+      <w:r>
+        <w:rPr>
+          <w:rFonts w:ascii="Arial" w:hAnsi="Arial" w:cs="Arial"/>
+          <w:sz w:val="24"/>
+          <w:szCs w:val="24"/>
+        </w:rPr>
+        <w:t>édio</w:t>
+      </w:r>
       <w:r>
         <w:rPr>
           <w:rFonts w:ascii="Arial" w:hAnsi="Arial" w:cs="Arial"/>
@@ -7637,7 +7500,6 @@
           <w:docPartUnique/>
         </w:docPartObj>
       </w:sdtPr>
-      <w:sdtEndPr/>
       <w:sdtContent>
         <w:p>
           <w:pPr>
@@ -9695,6 +9557,17 @@
           </w:hyperlink>
         </w:p>
         <w:p>
+          <w:pPr>
+            <w:sectPr>
+              <w:headerReference w:type="default" r:id="rId13"/>
+              <w:pgSz w:w="11907" w:h="16840" w:code="9"/>
+              <w:pgMar w:top="1701" w:right="1134" w:bottom="1134" w:left="1701" w:header="1134" w:footer="0" w:gutter="0"/>
+              <w:pgNumType w:start="9"/>
+              <w:cols w:space="720"/>
+              <w:noEndnote/>
+              <w:docGrid w:linePitch="354"/>
+            </w:sectPr>
+          </w:pPr>
           <w:r>
             <w:rPr>
               <w:b/>
@@ -9707,33 +9580,6 @@
     </w:sdt>
     <w:p>
       <w:pPr>
-        <w:rPr>
-          <w:sz w:val="24"/>
-          <w:szCs w:val="24"/>
-        </w:rPr>
-      </w:pPr>
-    </w:p>
-    <w:p>
-      <w:pPr>
-        <w:widowControl/>
-        <w:jc w:val="left"/>
-        <w:rPr>
-          <w:sz w:val="2"/>
-          <w:szCs w:val="2"/>
-        </w:rPr>
-        <w:sectPr>
-          <w:headerReference w:type="default" r:id="rId13"/>
-          <w:pgSz w:w="11907" w:h="16840" w:code="9"/>
-          <w:pgMar w:top="1701" w:right="1134" w:bottom="1134" w:left="1701" w:header="1134" w:footer="0" w:gutter="0"/>
-          <w:pgNumType w:start="9"/>
-          <w:cols w:space="720"/>
-          <w:noEndnote/>
-          <w:docGrid w:linePitch="354"/>
-        </w:sectPr>
-      </w:pPr>
-    </w:p>
-    <w:p>
-      <w:pPr>
         <w:pStyle w:val="Ttulo1"/>
         <w:numPr>
           <w:ilvl w:val="0"/>
@@ -9748,15 +9594,6 @@
         <w:pStyle w:val="Ttulo1"/>
         <w:numPr>
           <w:ilvl w:val="0"/>
-          <w:numId w:val="0"/>
-        </w:numPr>
-      </w:pPr>
-    </w:p>
-    <w:p>
-      <w:pPr>
-        <w:pStyle w:val="Ttulo1"/>
-        <w:numPr>
-          <w:ilvl w:val="0"/>
           <w:numId w:val="37"/>
         </w:numPr>
       </w:pPr>
@@ -9964,6 +9801,7 @@
           <w:sz w:val="24"/>
           <w:szCs w:val="24"/>
         </w:rPr>
+        <w:lastRenderedPageBreak/>
         <w:t xml:space="preserve">Considerando esse contexto, investir em soluções que utilizem </w:t>
       </w:r>
       <w:proofErr w:type="spellStart"/>
@@ -11067,23 +10905,13 @@
           <w:szCs w:val="24"/>
         </w:rPr>
       </w:pPr>
-      <w:proofErr w:type="spellStart"/>
-      <w:r>
-        <w:rPr>
-          <w:rFonts w:ascii="Arial" w:hAnsi="Arial" w:cs="Arial"/>
-          <w:sz w:val="24"/>
-          <w:szCs w:val="24"/>
-        </w:rPr>
-        <w:t>React</w:t>
-      </w:r>
-      <w:proofErr w:type="spellEnd"/>
-      <w:r>
-        <w:rPr>
-          <w:rFonts w:ascii="Arial" w:hAnsi="Arial" w:cs="Arial"/>
-          <w:sz w:val="24"/>
-          <w:szCs w:val="24"/>
-        </w:rPr>
-        <w:t xml:space="preserve"> com </w:t>
+      <w:r>
+        <w:rPr>
+          <w:rFonts w:ascii="Arial" w:hAnsi="Arial" w:cs="Arial"/>
+          <w:sz w:val="24"/>
+          <w:szCs w:val="24"/>
+        </w:rPr>
+        <w:t xml:space="preserve">React com </w:t>
       </w:r>
       <w:proofErr w:type="spellStart"/>
       <w:r>
@@ -11153,15 +10981,15 @@
           <w:iCs w:val="0"/>
         </w:rPr>
       </w:pPr>
-      <w:bookmarkStart w:id="26" w:name="_Toc194947189"/>
-      <w:bookmarkStart w:id="27" w:name="_Toc197637082"/>
+      <w:bookmarkStart w:id="26" w:name="_Toc197637082"/>
+      <w:bookmarkStart w:id="27" w:name="_Toc194947189"/>
       <w:r>
         <w:rPr>
           <w:iCs w:val="0"/>
         </w:rPr>
         <w:t>Questionamento</w:t>
       </w:r>
-      <w:bookmarkEnd w:id="27"/>
+      <w:bookmarkEnd w:id="26"/>
     </w:p>
     <w:p>
       <w:pPr>
@@ -11517,29 +11345,7 @@
           <w:sz w:val="24"/>
           <w:szCs w:val="24"/>
         </w:rPr>
-        <w:t xml:space="preserve"> </w:t>
-      </w:r>
-      <w:proofErr w:type="spellStart"/>
-      <w:r>
-        <w:rPr>
-          <w:rFonts w:ascii="Arial" w:hAnsi="Arial" w:cs="Arial"/>
-          <w:i w:val="0"/>
-          <w:iCs w:val="0"/>
-          <w:sz w:val="24"/>
-          <w:szCs w:val="24"/>
-        </w:rPr>
-        <w:t>gamificados</w:t>
-      </w:r>
-      <w:proofErr w:type="spellEnd"/>
-      <w:r>
-        <w:rPr>
-          <w:rFonts w:ascii="Arial" w:hAnsi="Arial" w:cs="Arial"/>
-          <w:i w:val="0"/>
-          <w:iCs w:val="0"/>
-          <w:sz w:val="24"/>
-          <w:szCs w:val="24"/>
-        </w:rPr>
-        <w:t>.</w:t>
+        <w:t xml:space="preserve"> gamificados.</w:t>
       </w:r>
     </w:p>
     <w:p>
@@ -12007,7 +11813,7 @@
       <w:r>
         <w:t>Requisitos do sistema</w:t>
       </w:r>
-      <w:bookmarkEnd w:id="26"/>
+      <w:bookmarkEnd w:id="27"/>
       <w:bookmarkEnd w:id="31"/>
       <w:r>
         <w:t xml:space="preserve"> </w:t>
@@ -12109,7 +11915,18 @@
           <w:sz w:val="24"/>
           <w:szCs w:val="24"/>
         </w:rPr>
-        <w:t>Aluno: o aluno apresenta as funcionalidades voltadas ao desenvolvimento próprio, como o treinamento separado por disciplina, o modo de jogo multijogador, a visualização do sistema de rank da sua própria sala, e suas estatísticas gerais.</w:t>
+        <w:t xml:space="preserve">Aluno: o aluno apresenta as funcionalidades voltadas ao desenvolvimento próprio, como o treinamento separado por disciplina, o modo de jogo multijogador, a visualização do sistema de rank da sua própria sala, e suas </w:t>
+      </w:r>
+      <w:r>
+        <w:rPr>
+          <w:rFonts w:ascii="Arial" w:hAnsi="Arial" w:cs="Arial"/>
+          <w:i w:val="0"/>
+          <w:iCs w:val="0"/>
+          <w:sz w:val="24"/>
+          <w:szCs w:val="24"/>
+        </w:rPr>
+        <w:lastRenderedPageBreak/>
+        <w:t>estatísticas gerais.</w:t>
       </w:r>
     </w:p>
     <w:p>
@@ -12712,6 +12529,7 @@
           <w:sz w:val="24"/>
           <w:szCs w:val="24"/>
         </w:rPr>
+        <w:lastRenderedPageBreak/>
         <w:t>Entradas e pré-condições:</w:t>
       </w:r>
       <w:r>
@@ -13608,6 +13426,7 @@
           <w:sz w:val="24"/>
           <w:szCs w:val="24"/>
         </w:rPr>
+        <w:lastRenderedPageBreak/>
         <w:t>Descrição do RF:</w:t>
       </w:r>
       <w:r>
@@ -14239,6 +14058,7 @@
       <w:bookmarkStart w:id="37" w:name="_Toc194947192"/>
       <w:bookmarkStart w:id="38" w:name="_Toc197637090"/>
       <w:r>
+        <w:lastRenderedPageBreak/>
         <w:t>Diagrama de Classes</w:t>
       </w:r>
       <w:bookmarkEnd w:id="37"/>
@@ -14251,7 +14071,6 @@
       </w:pPr>
       <w:bookmarkStart w:id="39" w:name="_Toc197370972"/>
       <w:r>
-        <w:lastRenderedPageBreak/>
         <w:t xml:space="preserve">Figura </w:t>
       </w:r>
       <w:r>
@@ -14461,7 +14280,6 @@
           <w:sz w:val="24"/>
           <w:szCs w:val="24"/>
         </w:rPr>
-        <w:lastRenderedPageBreak/>
         <w:t xml:space="preserve">Para acomodar a lógica de participação em jogos, existem as classes de associação Sala, </w:t>
       </w:r>
       <w:proofErr w:type="spellStart"/>
@@ -15897,7 +15715,25 @@
           <w:sz w:val="24"/>
           <w:szCs w:val="24"/>
         </w:rPr>
-        <w:t>, criada para ter um melhor controle dentro dos elos, afim do aluno ter uma progressão bem mais fluida. Matérias, uma tabela responsável por armazenar as matérias/disciplinas que o colégio possui (matemática, português). Perguntas, tabela responsável por armazenar as perguntas do sistema, com</w:t>
+        <w:t xml:space="preserve">, criada para ter um melhor controle dentro dos elos, </w:t>
+      </w:r>
+      <w:proofErr w:type="gramStart"/>
+      <w:r>
+        <w:rPr>
+          <w:rFonts w:ascii="Arial" w:hAnsi="Arial" w:cs="Arial"/>
+          <w:sz w:val="24"/>
+          <w:szCs w:val="24"/>
+        </w:rPr>
+        <w:t>afim</w:t>
+      </w:r>
+      <w:proofErr w:type="gramEnd"/>
+      <w:r>
+        <w:rPr>
+          <w:rFonts w:ascii="Arial" w:hAnsi="Arial" w:cs="Arial"/>
+          <w:sz w:val="24"/>
+          <w:szCs w:val="24"/>
+        </w:rPr>
+        <w:t xml:space="preserve"> do aluno ter uma progressão bem mais fluida. Matérias, uma tabela responsável por armazenar as matérias/disciplinas que o colégio possui (matemática, português). Perguntas, tabela responsável por armazenar as perguntas do sistema, com</w:t>
       </w:r>
       <w:r>
         <w:rPr>
@@ -18675,29 +18511,7 @@
           <w:sz w:val="24"/>
           <w:szCs w:val="24"/>
         </w:rPr>
-        <w:t xml:space="preserve">Robustez tecnológica: A combinação de MySQL, Node.js, </w:t>
-      </w:r>
-      <w:proofErr w:type="spellStart"/>
-      <w:r>
-        <w:rPr>
-          <w:rFonts w:ascii="Arial" w:hAnsi="Arial" w:cs="Arial"/>
-          <w:i w:val="0"/>
-          <w:iCs w:val="0"/>
-          <w:sz w:val="24"/>
-          <w:szCs w:val="24"/>
-        </w:rPr>
-        <w:t>React</w:t>
-      </w:r>
-      <w:proofErr w:type="spellEnd"/>
-      <w:r>
-        <w:rPr>
-          <w:rFonts w:ascii="Arial" w:hAnsi="Arial" w:cs="Arial"/>
-          <w:i w:val="0"/>
-          <w:iCs w:val="0"/>
-          <w:sz w:val="24"/>
-          <w:szCs w:val="24"/>
-        </w:rPr>
-        <w:t xml:space="preserve"> com </w:t>
+        <w:t xml:space="preserve">Robustez tecnológica: A combinação de MySQL, Node.js, React com </w:t>
       </w:r>
       <w:proofErr w:type="spellStart"/>
       <w:r>
@@ -18979,6 +18793,8 @@
       <w:bookmarkEnd w:id="73"/>
     </w:p>
     <w:p/>
+    <w:bookmarkEnd w:id="0"/>
+    <w:bookmarkEnd w:id="1"/>
     <w:p>
       <w:pPr>
         <w:widowControl/>
@@ -18999,7 +18815,7 @@
           <w:sz w:val="23"/>
           <w:szCs w:val="23"/>
         </w:rPr>
-        <w:t>BITTENCOURT, I. I.; CAZELLA, P. S.; ISOTANI, S. Design de ambientes de aprendizagem flexíveis e interativos: abordagens inovadoras baseadas em tecnologia. In: SIMPÓSIO BRASILEIRO DE INFORMÁTICA NA EDUCAÇÃO (SBIE), 27., 2016, Uberlândia, MG. Anais… Porto Alegre: Sociedade Brasileira de Computação, 2016.</w:t>
+        <w:t>BITTENCOURT, I. I.; CAZELLA, P. S.; ISOTANI, S. Design de ambientes de aprendizagem flexíveis e interativos: abordagens inovadoras baseadas em tecnologia. In: SIMPÓSIO BRASILEIRO DE INFORMÁTICA NA EDUCAÇÃO (SBIE), 27., 2016, Uberlândia. Anais… Porto Alegre: Sociedade Brasileira de Computação, 2016.</w:t>
       </w:r>
     </w:p>
     <w:p>
@@ -19035,7 +18851,7 @@
           <w:sz w:val="23"/>
           <w:szCs w:val="23"/>
         </w:rPr>
-        <w:t xml:space="preserve">BRASIL. Ministério da Saúde. Portaria Conjunta SAES/SCTIE/MS nº 14, de 29 de julho de 2022. Aprova o Protocolo Clínico e Diretrizes Terapêuticas do Transtorno do Déficit de Atenção com Hiperatividade. Diário Oficial da União, Brasília, 3 ago. 2022. </w:t>
+        <w:t>BRASIL. Ministério da Saúde; Comissão Nacional de Incorporação de Tecnologias no Sistema Único de Saúde (CONITEC). Protocolo Clínico e Diretrizes Terapêuticas do Transtorno do Déficit de Atenção com Hiperatividade. Diário Oficial da União, Brasília, 3 ago. 2022.</w:t>
       </w:r>
     </w:p>
     <w:p>
@@ -19071,10 +18887,13 @@
           <w:sz w:val="23"/>
           <w:szCs w:val="23"/>
         </w:rPr>
-        <w:t xml:space="preserve">BRASIL. Ministério da Saúde. Comissão Nacional de Incorporação de Tecnologias no Sistema Único de Saúde (CONITEC). Metilfenidato e </w:t>
-      </w:r>
-      <w:proofErr w:type="spellStart"/>
-      <w:r>
+        <w:t>CARVALHO, R. N. S.; ISHITANI, L. Gamificação e aplicativos móveis para aprendizagem. In: SIMPÓSIO BRASILEIRO DE JOGOS E ENTRETENIMENTO DIGITAL (SB GAMES), 2012, Porto Alegre. Anais… Porto Alegre: SBC, 2012.</w:t>
+      </w:r>
+    </w:p>
+    <w:p>
+      <w:pPr>
+        <w:widowControl/>
+        <w:spacing w:line="360" w:lineRule="auto"/>
         <w:rPr>
           <w:rFonts w:ascii="Arial" w:hAnsi="Arial" w:cs="Arial"/>
           <w:b/>
@@ -19082,10 +18901,12 @@
           <w:sz w:val="23"/>
           <w:szCs w:val="23"/>
         </w:rPr>
-        <w:t>lisdexanfetamina</w:t>
-      </w:r>
-      <w:proofErr w:type="spellEnd"/>
-      <w:r>
+      </w:pPr>
+    </w:p>
+    <w:p>
+      <w:pPr>
+        <w:widowControl/>
+        <w:spacing w:line="360" w:lineRule="auto"/>
         <w:rPr>
           <w:rFonts w:ascii="Arial" w:hAnsi="Arial" w:cs="Arial"/>
           <w:b/>
@@ -19093,13 +18914,8 @@
           <w:sz w:val="23"/>
           <w:szCs w:val="23"/>
         </w:rPr>
-        <w:t xml:space="preserve"> para indivíduos com Transtorno do Déficit de Atenção com Hiperatividade: relatório de recomendação nº 733, maio 2022. Brasília: CONITEC, 2022. </w:t>
-      </w:r>
-    </w:p>
-    <w:p>
-      <w:pPr>
-        <w:widowControl/>
-        <w:spacing w:line="360" w:lineRule="auto"/>
+      </w:pPr>
+      <w:r>
         <w:rPr>
           <w:rFonts w:ascii="Arial" w:hAnsi="Arial" w:cs="Arial"/>
           <w:b/>
@@ -19107,12 +18923,10 @@
           <w:sz w:val="23"/>
           <w:szCs w:val="23"/>
         </w:rPr>
-      </w:pPr>
-    </w:p>
-    <w:p>
-      <w:pPr>
-        <w:widowControl/>
-        <w:spacing w:line="360" w:lineRule="auto"/>
+        <w:t xml:space="preserve">DOMÍNGUEZ, A. et al. </w:t>
+      </w:r>
+      <w:proofErr w:type="spellStart"/>
+      <w:r>
         <w:rPr>
           <w:rFonts w:ascii="Arial" w:hAnsi="Arial" w:cs="Arial"/>
           <w:b/>
@@ -19120,7 +18934,9 @@
           <w:sz w:val="23"/>
           <w:szCs w:val="23"/>
         </w:rPr>
-      </w:pPr>
+        <w:t>Gamifying</w:t>
+      </w:r>
+      <w:proofErr w:type="spellEnd"/>
       <w:r>
         <w:rPr>
           <w:rFonts w:ascii="Arial" w:hAnsi="Arial" w:cs="Arial"/>
@@ -19129,13 +18945,10 @@
           <w:sz w:val="23"/>
           <w:szCs w:val="23"/>
         </w:rPr>
-        <w:t>CARVALHO, R. N. S.; ISHITANI, L. Gamificação e aplicativos móveis para aprendizagem. In: SB GAMES – Simpósio Brasileiro de Jogos e Entretenimento Digital, 2012, Porto Alegre. Anais… Porto Alegre: SBC, 2012.</w:t>
-      </w:r>
-    </w:p>
-    <w:p>
-      <w:pPr>
-        <w:widowControl/>
-        <w:spacing w:line="360" w:lineRule="auto"/>
+        <w:t xml:space="preserve"> learning </w:t>
+      </w:r>
+      <w:proofErr w:type="spellStart"/>
+      <w:r>
         <w:rPr>
           <w:rFonts w:ascii="Arial" w:hAnsi="Arial" w:cs="Arial"/>
           <w:b/>
@@ -19143,12 +18956,10 @@
           <w:sz w:val="23"/>
           <w:szCs w:val="23"/>
         </w:rPr>
-      </w:pPr>
-    </w:p>
-    <w:p>
-      <w:pPr>
-        <w:widowControl/>
-        <w:spacing w:line="360" w:lineRule="auto"/>
+        <w:t>experiences</w:t>
+      </w:r>
+      <w:proofErr w:type="spellEnd"/>
+      <w:r>
         <w:rPr>
           <w:rFonts w:ascii="Arial" w:hAnsi="Arial" w:cs="Arial"/>
           <w:b/>
@@ -19156,7 +18967,9 @@
           <w:sz w:val="23"/>
           <w:szCs w:val="23"/>
         </w:rPr>
-      </w:pPr>
+        <w:t xml:space="preserve">: </w:t>
+      </w:r>
+      <w:proofErr w:type="spellStart"/>
       <w:r>
         <w:rPr>
           <w:rFonts w:ascii="Arial" w:hAnsi="Arial" w:cs="Arial"/>
@@ -19165,9 +18978,9 @@
           <w:sz w:val="23"/>
           <w:szCs w:val="23"/>
         </w:rPr>
-        <w:t xml:space="preserve">FERNANDES, C. Teorias da aprendizagem: Piaget, </w:t>
-      </w:r>
-      <w:proofErr w:type="spellStart"/>
+        <w:t>Practical</w:t>
+      </w:r>
+      <w:proofErr w:type="spellEnd"/>
       <w:r>
         <w:rPr>
           <w:rFonts w:ascii="Arial" w:hAnsi="Arial" w:cs="Arial"/>
@@ -19176,9 +18989,9 @@
           <w:sz w:val="23"/>
           <w:szCs w:val="23"/>
         </w:rPr>
-        <w:t>Ausubel</w:t>
-      </w:r>
-      <w:proofErr w:type="spellEnd"/>
+        <w:t xml:space="preserve"> </w:t>
+      </w:r>
+      <w:proofErr w:type="spellStart"/>
       <w:r>
         <w:rPr>
           <w:rFonts w:ascii="Arial" w:hAnsi="Arial" w:cs="Arial"/>
@@ -19187,13 +19000,10 @@
           <w:sz w:val="23"/>
           <w:szCs w:val="23"/>
         </w:rPr>
-        <w:t xml:space="preserve"> e Vygotsky. 4. ed. São Paulo: Loyola, 2010. ISBN 978-85-01-33461-0.</w:t>
-      </w:r>
-    </w:p>
-    <w:p>
-      <w:pPr>
-        <w:widowControl/>
-        <w:spacing w:line="360" w:lineRule="auto"/>
+        <w:t>implications</w:t>
+      </w:r>
+      <w:proofErr w:type="spellEnd"/>
+      <w:r>
         <w:rPr>
           <w:rFonts w:ascii="Arial" w:hAnsi="Arial" w:cs="Arial"/>
           <w:b/>
@@ -19201,12 +19011,10 @@
           <w:sz w:val="23"/>
           <w:szCs w:val="23"/>
         </w:rPr>
-      </w:pPr>
-    </w:p>
-    <w:p>
-      <w:pPr>
-        <w:widowControl/>
-        <w:spacing w:line="360" w:lineRule="auto"/>
+        <w:t xml:space="preserve"> </w:t>
+      </w:r>
+      <w:proofErr w:type="spellStart"/>
+      <w:r>
         <w:rPr>
           <w:rFonts w:ascii="Arial" w:hAnsi="Arial" w:cs="Arial"/>
           <w:b/>
@@ -19214,7 +19022,9 @@
           <w:sz w:val="23"/>
           <w:szCs w:val="23"/>
         </w:rPr>
-      </w:pPr>
+        <w:t>and</w:t>
+      </w:r>
+      <w:proofErr w:type="spellEnd"/>
       <w:r>
         <w:rPr>
           <w:rFonts w:ascii="Arial" w:hAnsi="Arial" w:cs="Arial"/>
@@ -19223,13 +19033,10 @@
           <w:sz w:val="23"/>
           <w:szCs w:val="23"/>
         </w:rPr>
-        <w:t>FREIRE, P. Pedagogia da autonomia: saberes necessários à prática educativa. 1. ed. São Paulo: Paz e Terra, 1996. ISBN 978-85-7300-029-5.</w:t>
-      </w:r>
-    </w:p>
-    <w:p>
-      <w:pPr>
-        <w:widowControl/>
-        <w:spacing w:line="360" w:lineRule="auto"/>
+        <w:t xml:space="preserve"> </w:t>
+      </w:r>
+      <w:proofErr w:type="spellStart"/>
+      <w:r>
         <w:rPr>
           <w:rFonts w:ascii="Arial" w:hAnsi="Arial" w:cs="Arial"/>
           <w:b/>
@@ -19237,12 +19044,10 @@
           <w:sz w:val="23"/>
           <w:szCs w:val="23"/>
         </w:rPr>
-      </w:pPr>
-    </w:p>
-    <w:p>
-      <w:pPr>
-        <w:widowControl/>
-        <w:spacing w:line="360" w:lineRule="auto"/>
+        <w:t>outcomes</w:t>
+      </w:r>
+      <w:proofErr w:type="spellEnd"/>
+      <w:r>
         <w:rPr>
           <w:rFonts w:ascii="Arial" w:hAnsi="Arial" w:cs="Arial"/>
           <w:b/>
@@ -19250,7 +19055,9 @@
           <w:sz w:val="23"/>
           <w:szCs w:val="23"/>
         </w:rPr>
-      </w:pPr>
+        <w:t xml:space="preserve">. </w:t>
+      </w:r>
+      <w:proofErr w:type="spellStart"/>
       <w:r>
         <w:rPr>
           <w:rFonts w:ascii="Arial" w:hAnsi="Arial" w:cs="Arial"/>
@@ -19259,9 +19066,9 @@
           <w:sz w:val="23"/>
           <w:szCs w:val="23"/>
         </w:rPr>
-        <w:t xml:space="preserve">IBGE. Educação infantil cresce em 2023 e retoma patamar </w:t>
-      </w:r>
-      <w:proofErr w:type="spellStart"/>
+        <w:t>Computers</w:t>
+      </w:r>
+      <w:proofErr w:type="spellEnd"/>
       <w:r>
         <w:rPr>
           <w:rFonts w:ascii="Arial" w:hAnsi="Arial" w:cs="Arial"/>
@@ -19270,9 +19077,9 @@
           <w:sz w:val="23"/>
           <w:szCs w:val="23"/>
         </w:rPr>
-        <w:t>pré</w:t>
-      </w:r>
-      <w:proofErr w:type="spellEnd"/>
+        <w:t xml:space="preserve"> &amp; </w:t>
+      </w:r>
+      <w:proofErr w:type="spellStart"/>
       <w:r>
         <w:rPr>
           <w:rFonts w:ascii="Arial" w:hAnsi="Arial" w:cs="Arial"/>
@@ -19281,13 +19088,10 @@
           <w:sz w:val="23"/>
           <w:szCs w:val="23"/>
         </w:rPr>
-        <w:t xml:space="preserve">-pandemia. Rio de Janeiro: IBGE, 2024. </w:t>
-      </w:r>
-    </w:p>
-    <w:p>
-      <w:pPr>
-        <w:widowControl/>
-        <w:spacing w:line="360" w:lineRule="auto"/>
+        <w:t>Education</w:t>
+      </w:r>
+      <w:proofErr w:type="spellEnd"/>
+      <w:r>
         <w:rPr>
           <w:rFonts w:ascii="Arial" w:hAnsi="Arial" w:cs="Arial"/>
           <w:b/>
@@ -19295,7 +19099,8 @@
           <w:sz w:val="23"/>
           <w:szCs w:val="23"/>
         </w:rPr>
-      </w:pPr>
+        <w:t>, v. 63, p. 380–392, 2013.</w:t>
+      </w:r>
     </w:p>
     <w:p>
       <w:pPr>
@@ -19309,7 +19114,11 @@
           <w:szCs w:val="23"/>
         </w:rPr>
       </w:pPr>
-      <w:r>
+    </w:p>
+    <w:p>
+      <w:pPr>
+        <w:widowControl/>
+        <w:spacing w:line="360" w:lineRule="auto"/>
         <w:rPr>
           <w:rFonts w:ascii="Arial" w:hAnsi="Arial" w:cs="Arial"/>
           <w:b/>
@@ -19317,13 +19126,8 @@
           <w:sz w:val="23"/>
           <w:szCs w:val="23"/>
         </w:rPr>
-        <w:t xml:space="preserve">IBGE. Pesquisa Nacional por Amostra de Domicílios Contínua – PNAD Contínua: escolaridade e escolarização, 2º trimestre de 2022. Rio de Janeiro: IBGE, 2022. </w:t>
-      </w:r>
-    </w:p>
-    <w:p>
-      <w:pPr>
-        <w:widowControl/>
-        <w:spacing w:line="360" w:lineRule="auto"/>
+      </w:pPr>
+      <w:r>
         <w:rPr>
           <w:rFonts w:ascii="Arial" w:hAnsi="Arial" w:cs="Arial"/>
           <w:b/>
@@ -19331,12 +19135,10 @@
           <w:sz w:val="23"/>
           <w:szCs w:val="23"/>
         </w:rPr>
-      </w:pPr>
-    </w:p>
-    <w:p>
-      <w:pPr>
-        <w:widowControl/>
-        <w:spacing w:line="360" w:lineRule="auto"/>
+        <w:t xml:space="preserve">FERNANDES, C. Teorias da aprendizagem: Piaget, </w:t>
+      </w:r>
+      <w:proofErr w:type="spellStart"/>
+      <w:r>
         <w:rPr>
           <w:rFonts w:ascii="Arial" w:hAnsi="Arial" w:cs="Arial"/>
           <w:b/>
@@ -19344,7 +19146,9 @@
           <w:sz w:val="23"/>
           <w:szCs w:val="23"/>
         </w:rPr>
-      </w:pPr>
+        <w:t>Ausubel</w:t>
+      </w:r>
+      <w:proofErr w:type="spellEnd"/>
       <w:r>
         <w:rPr>
           <w:rFonts w:ascii="Arial" w:hAnsi="Arial" w:cs="Arial"/>
@@ -19353,8 +19157,7 @@
           <w:sz w:val="23"/>
           <w:szCs w:val="23"/>
         </w:rPr>
-        <w:lastRenderedPageBreak/>
-        <w:t xml:space="preserve">IBGE. Um em cada cinco brasileiros com 15 a 29 anos não estudava e nem estava ocupado em 2022. Agência de Notícias IBGE, Rio de Janeiro, 16 fev. 2023. </w:t>
+        <w:t xml:space="preserve"> e Vygotsky. 4. ed. São Paulo: Loyola, 2010. ISBN 978-85-01-33461-0.</w:t>
       </w:r>
     </w:p>
     <w:p>
@@ -19390,7 +19193,7 @@
           <w:sz w:val="23"/>
           <w:szCs w:val="23"/>
         </w:rPr>
-        <w:t>INSTITUTO AYRTON SENNA. Relatório Anual 2021. São Paulo: Instituto Ayrton Senna, 2022.</w:t>
+        <w:t>FREIRE, P. Pedagogia da autonomia: saberes necessários à prática educativa. 1. ed. São Paulo: Paz e Terra, 1996. ISBN 978-85-7300-029-5.</w:t>
       </w:r>
     </w:p>
     <w:p>
@@ -19426,13 +19229,10 @@
           <w:sz w:val="23"/>
           <w:szCs w:val="23"/>
         </w:rPr>
-        <w:t xml:space="preserve">INEP. Apresentação coletiva do Censo Escolar 2021. Brasília: Instituto Nacional de Estudos e Pesquisas Educacionais Anísio Teixeira, 2021. </w:t>
-      </w:r>
-    </w:p>
-    <w:p>
-      <w:pPr>
-        <w:widowControl/>
-        <w:spacing w:line="360" w:lineRule="auto"/>
+        <w:t xml:space="preserve">HAMARI, J.; KOIVISTO, J.; SARSA, H. Does gamification </w:t>
+      </w:r>
+      <w:proofErr w:type="spellStart"/>
+      <w:r>
         <w:rPr>
           <w:rFonts w:ascii="Arial" w:hAnsi="Arial" w:cs="Arial"/>
           <w:b/>
@@ -19440,7 +19240,9 @@
           <w:sz w:val="23"/>
           <w:szCs w:val="23"/>
         </w:rPr>
-      </w:pPr>
+        <w:t>work</w:t>
+      </w:r>
+      <w:proofErr w:type="spellEnd"/>
       <w:r>
         <w:rPr>
           <w:rFonts w:ascii="Arial" w:hAnsi="Arial" w:cs="Arial"/>
@@ -19448,10 +19250,10 @@
           <w:bCs/>
           <w:sz w:val="23"/>
           <w:szCs w:val="23"/>
-          <w:lang w:val="en-US"/>
-        </w:rPr>
-        <w:t xml:space="preserve">MÉTAARI. The 2019–2024 Global Game-based Learning Market. </w:t>
-      </w:r>
+        </w:rPr>
+        <w:t xml:space="preserve">? — A </w:t>
+      </w:r>
+      <w:proofErr w:type="spellStart"/>
       <w:r>
         <w:rPr>
           <w:rFonts w:ascii="Arial" w:hAnsi="Arial" w:cs="Arial"/>
@@ -19460,9 +19262,9 @@
           <w:sz w:val="23"/>
           <w:szCs w:val="23"/>
         </w:rPr>
-        <w:t xml:space="preserve">Seattle: </w:t>
-      </w:r>
-      <w:proofErr w:type="spellStart"/>
+        <w:t>literature</w:t>
+      </w:r>
+      <w:proofErr w:type="spellEnd"/>
       <w:r>
         <w:rPr>
           <w:rFonts w:ascii="Arial" w:hAnsi="Arial" w:cs="Arial"/>
@@ -19471,9 +19273,9 @@
           <w:sz w:val="23"/>
           <w:szCs w:val="23"/>
         </w:rPr>
-        <w:t>Metaari</w:t>
-      </w:r>
-      <w:proofErr w:type="spellEnd"/>
+        <w:t xml:space="preserve"> review </w:t>
+      </w:r>
+      <w:proofErr w:type="spellStart"/>
       <w:r>
         <w:rPr>
           <w:rFonts w:ascii="Arial" w:hAnsi="Arial" w:cs="Arial"/>
@@ -19482,13 +19284,10 @@
           <w:sz w:val="23"/>
           <w:szCs w:val="23"/>
         </w:rPr>
-        <w:t>, 2019.</w:t>
-      </w:r>
-    </w:p>
-    <w:p>
-      <w:pPr>
-        <w:widowControl/>
-        <w:spacing w:line="360" w:lineRule="auto"/>
+        <w:t>of</w:t>
+      </w:r>
+      <w:proofErr w:type="spellEnd"/>
+      <w:r>
         <w:rPr>
           <w:rFonts w:ascii="Arial" w:hAnsi="Arial" w:cs="Arial"/>
           <w:b/>
@@ -19496,21 +19295,20 @@
           <w:sz w:val="23"/>
           <w:szCs w:val="23"/>
         </w:rPr>
-      </w:pPr>
-    </w:p>
-    <w:p>
-      <w:pPr>
-        <w:widowControl/>
-        <w:spacing w:line="360" w:lineRule="auto"/>
+        <w:t xml:space="preserve"> </w:t>
+      </w:r>
+      <w:proofErr w:type="spellStart"/>
+      <w:r>
         <w:rPr>
           <w:rFonts w:ascii="Arial" w:hAnsi="Arial" w:cs="Arial"/>
           <w:b/>
           <w:bCs/>
           <w:sz w:val="23"/>
           <w:szCs w:val="23"/>
-          <w:lang w:val="en-US"/>
-        </w:rPr>
-      </w:pPr>
+        </w:rPr>
+        <w:t>empirical</w:t>
+      </w:r>
+      <w:proofErr w:type="spellEnd"/>
       <w:r>
         <w:rPr>
           <w:rFonts w:ascii="Arial" w:hAnsi="Arial" w:cs="Arial"/>
@@ -19519,8 +19317,9 @@
           <w:sz w:val="23"/>
           <w:szCs w:val="23"/>
         </w:rPr>
-        <w:t xml:space="preserve">MORAN, J. M.; MASETTO, M. T.; BEHRENS, M. A. Novas tecnologias e mediação pedagógica. </w:t>
-      </w:r>
+        <w:t xml:space="preserve"> </w:t>
+      </w:r>
+      <w:proofErr w:type="spellStart"/>
       <w:r>
         <w:rPr>
           <w:rFonts w:ascii="Arial" w:hAnsi="Arial" w:cs="Arial"/>
@@ -19528,11 +19327,10 @@
           <w:bCs/>
           <w:sz w:val="23"/>
           <w:szCs w:val="23"/>
-          <w:lang w:val="en-US"/>
-        </w:rPr>
-        <w:t xml:space="preserve">21. ed. rev. e </w:t>
-      </w:r>
-      <w:proofErr w:type="spellStart"/>
+        </w:rPr>
+        <w:t>studies</w:t>
+      </w:r>
+      <w:proofErr w:type="spellEnd"/>
       <w:r>
         <w:rPr>
           <w:rFonts w:ascii="Arial" w:hAnsi="Arial" w:cs="Arial"/>
@@ -19540,11 +19338,10 @@
           <w:bCs/>
           <w:sz w:val="23"/>
           <w:szCs w:val="23"/>
-          <w:lang w:val="en-US"/>
-        </w:rPr>
-        <w:t>atual</w:t>
-      </w:r>
-      <w:proofErr w:type="spellEnd"/>
+        </w:rPr>
+        <w:t xml:space="preserve"> </w:t>
+      </w:r>
+      <w:proofErr w:type="spellStart"/>
       <w:r>
         <w:rPr>
           <w:rFonts w:ascii="Arial" w:hAnsi="Arial" w:cs="Arial"/>
@@ -19552,11 +19349,10 @@
           <w:bCs/>
           <w:sz w:val="23"/>
           <w:szCs w:val="23"/>
-          <w:lang w:val="en-US"/>
-        </w:rPr>
-        <w:t xml:space="preserve">. Belo Horizonte: </w:t>
-      </w:r>
-      <w:proofErr w:type="spellStart"/>
+        </w:rPr>
+        <w:t>on</w:t>
+      </w:r>
+      <w:proofErr w:type="spellEnd"/>
       <w:r>
         <w:rPr>
           <w:rFonts w:ascii="Arial" w:hAnsi="Arial" w:cs="Arial"/>
@@ -19564,11 +19360,10 @@
           <w:bCs/>
           <w:sz w:val="23"/>
           <w:szCs w:val="23"/>
-          <w:lang w:val="en-US"/>
-        </w:rPr>
-        <w:t>Papirus</w:t>
-      </w:r>
-      <w:proofErr w:type="spellEnd"/>
+        </w:rPr>
+        <w:t xml:space="preserve"> gamification. In: 2014 47th Hawaii </w:t>
+      </w:r>
+      <w:proofErr w:type="spellStart"/>
       <w:r>
         <w:rPr>
           <w:rFonts w:ascii="Arial" w:hAnsi="Arial" w:cs="Arial"/>
@@ -19576,38 +19371,32 @@
           <w:bCs/>
           <w:sz w:val="23"/>
           <w:szCs w:val="23"/>
-          <w:lang w:val="en-US"/>
-        </w:rPr>
-        <w:t>, 2015. ISBN 978-85-308-0996-6.</w:t>
-      </w:r>
-    </w:p>
-    <w:p>
-      <w:pPr>
-        <w:widowControl/>
-        <w:spacing w:line="360" w:lineRule="auto"/>
+        </w:rPr>
+        <w:t>International</w:t>
+      </w:r>
+      <w:proofErr w:type="spellEnd"/>
+      <w:r>
         <w:rPr>
           <w:rFonts w:ascii="Arial" w:hAnsi="Arial" w:cs="Arial"/>
           <w:b/>
           <w:bCs/>
           <w:sz w:val="23"/>
           <w:szCs w:val="23"/>
-          <w:lang w:val="en-US"/>
-        </w:rPr>
-      </w:pPr>
-    </w:p>
-    <w:p>
-      <w:pPr>
-        <w:widowControl/>
-        <w:spacing w:line="360" w:lineRule="auto"/>
+        </w:rPr>
+        <w:t xml:space="preserve"> </w:t>
+      </w:r>
+      <w:proofErr w:type="spellStart"/>
+      <w:r>
         <w:rPr>
           <w:rFonts w:ascii="Arial" w:hAnsi="Arial" w:cs="Arial"/>
           <w:b/>
           <w:bCs/>
           <w:sz w:val="23"/>
           <w:szCs w:val="23"/>
-          <w:lang w:val="en-US"/>
-        </w:rPr>
-      </w:pPr>
+        </w:rPr>
+        <w:t>Conference</w:t>
+      </w:r>
+      <w:proofErr w:type="spellEnd"/>
       <w:r>
         <w:rPr>
           <w:rFonts w:ascii="Arial" w:hAnsi="Arial" w:cs="Arial"/>
@@ -19615,29 +19404,22 @@
           <w:bCs/>
           <w:sz w:val="23"/>
           <w:szCs w:val="23"/>
-          <w:lang w:val="en-US"/>
-        </w:rPr>
-        <w:t>UNESCO. Global Education Monitoring Report 2021/2: Non-state actors in education: who chooses? who loses? Paris: UNESCO, 2021. ISBN 978-92-3-100506-0.</w:t>
-      </w:r>
-    </w:p>
-    <w:p>
-      <w:pPr>
-        <w:widowControl/>
-        <w:spacing w:line="360" w:lineRule="auto"/>
+        </w:rPr>
+        <w:t xml:space="preserve"> </w:t>
+      </w:r>
+      <w:proofErr w:type="spellStart"/>
+      <w:r>
         <w:rPr>
           <w:rFonts w:ascii="Arial" w:hAnsi="Arial" w:cs="Arial"/>
           <w:b/>
           <w:bCs/>
           <w:sz w:val="23"/>
           <w:szCs w:val="23"/>
-          <w:lang w:val="en-US"/>
-        </w:rPr>
-      </w:pPr>
-    </w:p>
-    <w:p>
-      <w:pPr>
-        <w:widowControl/>
-        <w:spacing w:line="360" w:lineRule="auto"/>
+        </w:rPr>
+        <w:t>on</w:t>
+      </w:r>
+      <w:proofErr w:type="spellEnd"/>
+      <w:r>
         <w:rPr>
           <w:rFonts w:ascii="Arial" w:hAnsi="Arial" w:cs="Arial"/>
           <w:b/>
@@ -19645,7 +19427,9 @@
           <w:sz w:val="23"/>
           <w:szCs w:val="23"/>
         </w:rPr>
-      </w:pPr>
+        <w:t xml:space="preserve"> System </w:t>
+      </w:r>
+      <w:proofErr w:type="spellStart"/>
       <w:r>
         <w:rPr>
           <w:rFonts w:ascii="Arial" w:hAnsi="Arial" w:cs="Arial"/>
@@ -19653,10 +19437,10 @@
           <w:bCs/>
           <w:sz w:val="23"/>
           <w:szCs w:val="23"/>
-          <w:lang w:val="en-US"/>
-        </w:rPr>
-        <w:t xml:space="preserve">WHO. Attention Deficit Hyperactivity Disorder (ADHD): Fact sheet. </w:t>
-      </w:r>
+        </w:rPr>
+        <w:t>Sciences</w:t>
+      </w:r>
+      <w:proofErr w:type="spellEnd"/>
       <w:r>
         <w:rPr>
           <w:rFonts w:ascii="Arial" w:hAnsi="Arial" w:cs="Arial"/>
@@ -19665,10 +19449,13 @@
           <w:sz w:val="23"/>
           <w:szCs w:val="23"/>
         </w:rPr>
-        <w:t xml:space="preserve">Genebra: World Health </w:t>
-      </w:r>
-      <w:proofErr w:type="spellStart"/>
-      <w:r>
+        <w:t>, 2014. p. 3025–3034. DOI: 10.1109/HICSS.2014.377.</w:t>
+      </w:r>
+    </w:p>
+    <w:p>
+      <w:pPr>
+        <w:widowControl/>
+        <w:spacing w:line="360" w:lineRule="auto"/>
         <w:rPr>
           <w:rFonts w:ascii="Arial" w:hAnsi="Arial" w:cs="Arial"/>
           <w:b/>
@@ -19676,10 +19463,12 @@
           <w:sz w:val="23"/>
           <w:szCs w:val="23"/>
         </w:rPr>
-        <w:t>Organization</w:t>
-      </w:r>
-      <w:proofErr w:type="spellEnd"/>
-      <w:r>
+      </w:pPr>
+    </w:p>
+    <w:p>
+      <w:pPr>
+        <w:widowControl/>
+        <w:spacing w:line="360" w:lineRule="auto"/>
         <w:rPr>
           <w:rFonts w:ascii="Arial" w:hAnsi="Arial" w:cs="Arial"/>
           <w:b/>
@@ -19687,28 +19476,1596 @@
           <w:sz w:val="23"/>
           <w:szCs w:val="23"/>
         </w:rPr>
-        <w:t>, 2023.</w:t>
+      </w:pPr>
+      <w:r>
+        <w:rPr>
+          <w:rFonts w:ascii="Arial" w:hAnsi="Arial" w:cs="Arial"/>
+          <w:b/>
+          <w:bCs/>
+          <w:sz w:val="23"/>
+          <w:szCs w:val="23"/>
+        </w:rPr>
+        <w:t xml:space="preserve">IBGE. Educação infantil cresce em 2023 e retoma patamar </w:t>
+      </w:r>
+      <w:proofErr w:type="spellStart"/>
+      <w:r>
+        <w:rPr>
+          <w:rFonts w:ascii="Arial" w:hAnsi="Arial" w:cs="Arial"/>
+          <w:b/>
+          <w:bCs/>
+          <w:sz w:val="23"/>
+          <w:szCs w:val="23"/>
+        </w:rPr>
+        <w:t>pré</w:t>
+      </w:r>
+      <w:proofErr w:type="spellEnd"/>
+      <w:r>
+        <w:rPr>
+          <w:rFonts w:ascii="Arial" w:hAnsi="Arial" w:cs="Arial"/>
+          <w:b/>
+          <w:bCs/>
+          <w:sz w:val="23"/>
+          <w:szCs w:val="23"/>
+        </w:rPr>
+        <w:t>-pandemia. Rio de Janeiro: IBGE, 2024.</w:t>
       </w:r>
     </w:p>
     <w:p>
       <w:pPr>
         <w:widowControl/>
         <w:spacing w:line="360" w:lineRule="auto"/>
-      </w:pPr>
-    </w:p>
-    <w:bookmarkEnd w:id="0"/>
-    <w:bookmarkEnd w:id="1"/>
-    <w:p>
-      <w:pPr>
-        <w:tabs>
-          <w:tab w:val="left" w:pos="851"/>
-        </w:tabs>
-        <w:rPr>
-          <w:rFonts w:ascii="Arial" w:hAnsi="Arial" w:cs="Arial"/>
-          <w:sz w:val="24"/>
-          <w:szCs w:val="24"/>
-        </w:rPr>
-      </w:pPr>
+        <w:rPr>
+          <w:rFonts w:ascii="Arial" w:hAnsi="Arial" w:cs="Arial"/>
+          <w:b/>
+          <w:bCs/>
+          <w:sz w:val="23"/>
+          <w:szCs w:val="23"/>
+        </w:rPr>
+      </w:pPr>
+    </w:p>
+    <w:p>
+      <w:pPr>
+        <w:widowControl/>
+        <w:spacing w:line="360" w:lineRule="auto"/>
+        <w:rPr>
+          <w:rFonts w:ascii="Arial" w:hAnsi="Arial" w:cs="Arial"/>
+          <w:b/>
+          <w:bCs/>
+          <w:sz w:val="23"/>
+          <w:szCs w:val="23"/>
+        </w:rPr>
+      </w:pPr>
+      <w:r>
+        <w:rPr>
+          <w:rFonts w:ascii="Arial" w:hAnsi="Arial" w:cs="Arial"/>
+          <w:b/>
+          <w:bCs/>
+          <w:sz w:val="23"/>
+          <w:szCs w:val="23"/>
+        </w:rPr>
+        <w:lastRenderedPageBreak/>
+        <w:t>IBGE. Pesquisa Nacional por Amostra de Domicílios Contínua – PNAD Contínua: escolaridade e escolarização, 2º trimestre de 2022. Rio de Janeiro: IBGE, 2022.</w:t>
+      </w:r>
+    </w:p>
+    <w:p>
+      <w:pPr>
+        <w:widowControl/>
+        <w:spacing w:line="360" w:lineRule="auto"/>
+        <w:rPr>
+          <w:rFonts w:ascii="Arial" w:hAnsi="Arial" w:cs="Arial"/>
+          <w:b/>
+          <w:bCs/>
+          <w:sz w:val="23"/>
+          <w:szCs w:val="23"/>
+        </w:rPr>
+      </w:pPr>
+    </w:p>
+    <w:p>
+      <w:pPr>
+        <w:widowControl/>
+        <w:spacing w:line="360" w:lineRule="auto"/>
+        <w:rPr>
+          <w:rFonts w:ascii="Arial" w:hAnsi="Arial" w:cs="Arial"/>
+          <w:b/>
+          <w:bCs/>
+          <w:sz w:val="23"/>
+          <w:szCs w:val="23"/>
+        </w:rPr>
+      </w:pPr>
+      <w:r>
+        <w:rPr>
+          <w:rFonts w:ascii="Arial" w:hAnsi="Arial" w:cs="Arial"/>
+          <w:b/>
+          <w:bCs/>
+          <w:sz w:val="23"/>
+          <w:szCs w:val="23"/>
+        </w:rPr>
+        <w:t>IBGE. Um em cada cinco brasileiros com 15 a 29 anos não estudava e nem estava ocupado em 2022. Agência de Notícias IBGE, Rio de Janeiro, 16 fev. 2023.</w:t>
+      </w:r>
+    </w:p>
+    <w:p>
+      <w:pPr>
+        <w:widowControl/>
+        <w:spacing w:line="360" w:lineRule="auto"/>
+        <w:rPr>
+          <w:rFonts w:ascii="Arial" w:hAnsi="Arial" w:cs="Arial"/>
+          <w:b/>
+          <w:bCs/>
+          <w:sz w:val="23"/>
+          <w:szCs w:val="23"/>
+        </w:rPr>
+      </w:pPr>
+    </w:p>
+    <w:p>
+      <w:pPr>
+        <w:widowControl/>
+        <w:spacing w:line="360" w:lineRule="auto"/>
+        <w:rPr>
+          <w:rFonts w:ascii="Arial" w:hAnsi="Arial" w:cs="Arial"/>
+          <w:b/>
+          <w:bCs/>
+          <w:sz w:val="23"/>
+          <w:szCs w:val="23"/>
+        </w:rPr>
+      </w:pPr>
+      <w:r>
+        <w:rPr>
+          <w:rFonts w:ascii="Arial" w:hAnsi="Arial" w:cs="Arial"/>
+          <w:b/>
+          <w:bCs/>
+          <w:sz w:val="23"/>
+          <w:szCs w:val="23"/>
+        </w:rPr>
+        <w:t>INEP. Apresentação coletiva do Censo Escolar 2021. Brasília: Instituto Nacional de Estudos e Pesquisas Educacionais Anísio Teixeira, 2021.</w:t>
+      </w:r>
+    </w:p>
+    <w:p>
+      <w:pPr>
+        <w:widowControl/>
+        <w:spacing w:line="360" w:lineRule="auto"/>
+        <w:rPr>
+          <w:rFonts w:ascii="Arial" w:hAnsi="Arial" w:cs="Arial"/>
+          <w:b/>
+          <w:bCs/>
+          <w:sz w:val="23"/>
+          <w:szCs w:val="23"/>
+        </w:rPr>
+      </w:pPr>
+    </w:p>
+    <w:p>
+      <w:pPr>
+        <w:widowControl/>
+        <w:spacing w:line="360" w:lineRule="auto"/>
+        <w:rPr>
+          <w:rFonts w:ascii="Arial" w:hAnsi="Arial" w:cs="Arial"/>
+          <w:b/>
+          <w:bCs/>
+          <w:sz w:val="23"/>
+          <w:szCs w:val="23"/>
+        </w:rPr>
+      </w:pPr>
+      <w:r>
+        <w:rPr>
+          <w:rFonts w:ascii="Arial" w:hAnsi="Arial" w:cs="Arial"/>
+          <w:b/>
+          <w:bCs/>
+          <w:sz w:val="23"/>
+          <w:szCs w:val="23"/>
+        </w:rPr>
+        <w:t>INSTITUTO AYRTON SENNA. Relatório Anual 2021. São Paulo: Instituto Ayrton Senna, 2022.</w:t>
+      </w:r>
+    </w:p>
+    <w:p>
+      <w:pPr>
+        <w:widowControl/>
+        <w:spacing w:line="360" w:lineRule="auto"/>
+        <w:rPr>
+          <w:rFonts w:ascii="Arial" w:hAnsi="Arial" w:cs="Arial"/>
+          <w:b/>
+          <w:bCs/>
+          <w:sz w:val="23"/>
+          <w:szCs w:val="23"/>
+        </w:rPr>
+      </w:pPr>
+    </w:p>
+    <w:p>
+      <w:pPr>
+        <w:widowControl/>
+        <w:spacing w:line="360" w:lineRule="auto"/>
+        <w:rPr>
+          <w:rFonts w:ascii="Arial" w:hAnsi="Arial" w:cs="Arial"/>
+          <w:b/>
+          <w:bCs/>
+          <w:sz w:val="23"/>
+          <w:szCs w:val="23"/>
+        </w:rPr>
+      </w:pPr>
+      <w:r>
+        <w:rPr>
+          <w:rFonts w:ascii="Arial" w:hAnsi="Arial" w:cs="Arial"/>
+          <w:b/>
+          <w:bCs/>
+          <w:sz w:val="23"/>
+          <w:szCs w:val="23"/>
+        </w:rPr>
+        <w:t>MÉTAARI. The 2019–2024 Global Game-</w:t>
+      </w:r>
+      <w:proofErr w:type="spellStart"/>
+      <w:r>
+        <w:rPr>
+          <w:rFonts w:ascii="Arial" w:hAnsi="Arial" w:cs="Arial"/>
+          <w:b/>
+          <w:bCs/>
+          <w:sz w:val="23"/>
+          <w:szCs w:val="23"/>
+        </w:rPr>
+        <w:t>based</w:t>
+      </w:r>
+      <w:proofErr w:type="spellEnd"/>
+      <w:r>
+        <w:rPr>
+          <w:rFonts w:ascii="Arial" w:hAnsi="Arial" w:cs="Arial"/>
+          <w:b/>
+          <w:bCs/>
+          <w:sz w:val="23"/>
+          <w:szCs w:val="23"/>
+        </w:rPr>
+        <w:t xml:space="preserve"> Learning Market. Seattle: Metaari, 2019.</w:t>
+      </w:r>
+    </w:p>
+    <w:p>
+      <w:pPr>
+        <w:widowControl/>
+        <w:spacing w:line="360" w:lineRule="auto"/>
+        <w:rPr>
+          <w:rFonts w:ascii="Arial" w:hAnsi="Arial" w:cs="Arial"/>
+          <w:b/>
+          <w:bCs/>
+          <w:sz w:val="23"/>
+          <w:szCs w:val="23"/>
+        </w:rPr>
+      </w:pPr>
+    </w:p>
+    <w:p>
+      <w:pPr>
+        <w:widowControl/>
+        <w:spacing w:line="360" w:lineRule="auto"/>
+        <w:rPr>
+          <w:rFonts w:ascii="Arial" w:hAnsi="Arial" w:cs="Arial"/>
+          <w:b/>
+          <w:bCs/>
+          <w:sz w:val="23"/>
+          <w:szCs w:val="23"/>
+        </w:rPr>
+      </w:pPr>
+      <w:r>
+        <w:rPr>
+          <w:rFonts w:ascii="Arial" w:hAnsi="Arial" w:cs="Arial"/>
+          <w:b/>
+          <w:bCs/>
+          <w:sz w:val="23"/>
+          <w:szCs w:val="23"/>
+        </w:rPr>
+        <w:t>MORAN, J. M.; MASETTO, M. T.; BEHRENS, M. A. Novas tecnologias e mediação pedagógica. 21. ed. rev. e atual. Belo Horizonte: Papirus, 2015. ISBN 978-85-308-0996-6.</w:t>
+      </w:r>
+    </w:p>
+    <w:p>
+      <w:pPr>
+        <w:widowControl/>
+        <w:spacing w:line="360" w:lineRule="auto"/>
+        <w:rPr>
+          <w:rFonts w:ascii="Arial" w:hAnsi="Arial" w:cs="Arial"/>
+          <w:b/>
+          <w:bCs/>
+          <w:sz w:val="23"/>
+          <w:szCs w:val="23"/>
+        </w:rPr>
+      </w:pPr>
+    </w:p>
+    <w:p>
+      <w:pPr>
+        <w:widowControl/>
+        <w:spacing w:line="360" w:lineRule="auto"/>
+        <w:rPr>
+          <w:rFonts w:ascii="Arial" w:hAnsi="Arial" w:cs="Arial"/>
+          <w:b/>
+          <w:bCs/>
+          <w:sz w:val="23"/>
+          <w:szCs w:val="23"/>
+        </w:rPr>
+      </w:pPr>
+      <w:r>
+        <w:rPr>
+          <w:rFonts w:ascii="Arial" w:hAnsi="Arial" w:cs="Arial"/>
+          <w:b/>
+          <w:bCs/>
+          <w:sz w:val="23"/>
+          <w:szCs w:val="23"/>
+        </w:rPr>
+        <w:t xml:space="preserve">ONU. UNESCO. Global </w:t>
+      </w:r>
+      <w:proofErr w:type="spellStart"/>
+      <w:r>
+        <w:rPr>
+          <w:rFonts w:ascii="Arial" w:hAnsi="Arial" w:cs="Arial"/>
+          <w:b/>
+          <w:bCs/>
+          <w:sz w:val="23"/>
+          <w:szCs w:val="23"/>
+        </w:rPr>
+        <w:t>Education</w:t>
+      </w:r>
+      <w:proofErr w:type="spellEnd"/>
+      <w:r>
+        <w:rPr>
+          <w:rFonts w:ascii="Arial" w:hAnsi="Arial" w:cs="Arial"/>
+          <w:b/>
+          <w:bCs/>
+          <w:sz w:val="23"/>
+          <w:szCs w:val="23"/>
+        </w:rPr>
+        <w:t xml:space="preserve"> </w:t>
+      </w:r>
+      <w:proofErr w:type="spellStart"/>
+      <w:r>
+        <w:rPr>
+          <w:rFonts w:ascii="Arial" w:hAnsi="Arial" w:cs="Arial"/>
+          <w:b/>
+          <w:bCs/>
+          <w:sz w:val="23"/>
+          <w:szCs w:val="23"/>
+        </w:rPr>
+        <w:t>Monitoring</w:t>
+      </w:r>
+      <w:proofErr w:type="spellEnd"/>
+      <w:r>
+        <w:rPr>
+          <w:rFonts w:ascii="Arial" w:hAnsi="Arial" w:cs="Arial"/>
+          <w:b/>
+          <w:bCs/>
+          <w:sz w:val="23"/>
+          <w:szCs w:val="23"/>
+        </w:rPr>
+        <w:t xml:space="preserve"> Report 2021/2: Non-</w:t>
+      </w:r>
+      <w:proofErr w:type="spellStart"/>
+      <w:r>
+        <w:rPr>
+          <w:rFonts w:ascii="Arial" w:hAnsi="Arial" w:cs="Arial"/>
+          <w:b/>
+          <w:bCs/>
+          <w:sz w:val="23"/>
+          <w:szCs w:val="23"/>
+        </w:rPr>
+        <w:t>state</w:t>
+      </w:r>
+      <w:proofErr w:type="spellEnd"/>
+      <w:r>
+        <w:rPr>
+          <w:rFonts w:ascii="Arial" w:hAnsi="Arial" w:cs="Arial"/>
+          <w:b/>
+          <w:bCs/>
+          <w:sz w:val="23"/>
+          <w:szCs w:val="23"/>
+        </w:rPr>
+        <w:t xml:space="preserve"> </w:t>
+      </w:r>
+      <w:proofErr w:type="spellStart"/>
+      <w:r>
+        <w:rPr>
+          <w:rFonts w:ascii="Arial" w:hAnsi="Arial" w:cs="Arial"/>
+          <w:b/>
+          <w:bCs/>
+          <w:sz w:val="23"/>
+          <w:szCs w:val="23"/>
+        </w:rPr>
+        <w:t>actors</w:t>
+      </w:r>
+      <w:proofErr w:type="spellEnd"/>
+      <w:r>
+        <w:rPr>
+          <w:rFonts w:ascii="Arial" w:hAnsi="Arial" w:cs="Arial"/>
+          <w:b/>
+          <w:bCs/>
+          <w:sz w:val="23"/>
+          <w:szCs w:val="23"/>
+        </w:rPr>
+        <w:t xml:space="preserve"> in </w:t>
+      </w:r>
+      <w:proofErr w:type="spellStart"/>
+      <w:r>
+        <w:rPr>
+          <w:rFonts w:ascii="Arial" w:hAnsi="Arial" w:cs="Arial"/>
+          <w:b/>
+          <w:bCs/>
+          <w:sz w:val="23"/>
+          <w:szCs w:val="23"/>
+        </w:rPr>
+        <w:t>education</w:t>
+      </w:r>
+      <w:proofErr w:type="spellEnd"/>
+      <w:r>
+        <w:rPr>
+          <w:rFonts w:ascii="Arial" w:hAnsi="Arial" w:cs="Arial"/>
+          <w:b/>
+          <w:bCs/>
+          <w:sz w:val="23"/>
+          <w:szCs w:val="23"/>
+        </w:rPr>
+        <w:t xml:space="preserve">: </w:t>
+      </w:r>
+      <w:proofErr w:type="spellStart"/>
+      <w:r>
+        <w:rPr>
+          <w:rFonts w:ascii="Arial" w:hAnsi="Arial" w:cs="Arial"/>
+          <w:b/>
+          <w:bCs/>
+          <w:sz w:val="23"/>
+          <w:szCs w:val="23"/>
+        </w:rPr>
+        <w:t>who</w:t>
+      </w:r>
+      <w:proofErr w:type="spellEnd"/>
+      <w:r>
+        <w:rPr>
+          <w:rFonts w:ascii="Arial" w:hAnsi="Arial" w:cs="Arial"/>
+          <w:b/>
+          <w:bCs/>
+          <w:sz w:val="23"/>
+          <w:szCs w:val="23"/>
+        </w:rPr>
+        <w:t xml:space="preserve"> </w:t>
+      </w:r>
+      <w:proofErr w:type="spellStart"/>
+      <w:r>
+        <w:rPr>
+          <w:rFonts w:ascii="Arial" w:hAnsi="Arial" w:cs="Arial"/>
+          <w:b/>
+          <w:bCs/>
+          <w:sz w:val="23"/>
+          <w:szCs w:val="23"/>
+        </w:rPr>
+        <w:t>chooses</w:t>
+      </w:r>
+      <w:proofErr w:type="spellEnd"/>
+      <w:r>
+        <w:rPr>
+          <w:rFonts w:ascii="Arial" w:hAnsi="Arial" w:cs="Arial"/>
+          <w:b/>
+          <w:bCs/>
+          <w:sz w:val="23"/>
+          <w:szCs w:val="23"/>
+        </w:rPr>
+        <w:t xml:space="preserve">? </w:t>
+      </w:r>
+      <w:proofErr w:type="spellStart"/>
+      <w:r>
+        <w:rPr>
+          <w:rFonts w:ascii="Arial" w:hAnsi="Arial" w:cs="Arial"/>
+          <w:b/>
+          <w:bCs/>
+          <w:sz w:val="23"/>
+          <w:szCs w:val="23"/>
+        </w:rPr>
+        <w:t>who</w:t>
+      </w:r>
+      <w:proofErr w:type="spellEnd"/>
+      <w:r>
+        <w:rPr>
+          <w:rFonts w:ascii="Arial" w:hAnsi="Arial" w:cs="Arial"/>
+          <w:b/>
+          <w:bCs/>
+          <w:sz w:val="23"/>
+          <w:szCs w:val="23"/>
+        </w:rPr>
+        <w:t xml:space="preserve"> </w:t>
+      </w:r>
+      <w:proofErr w:type="spellStart"/>
+      <w:r>
+        <w:rPr>
+          <w:rFonts w:ascii="Arial" w:hAnsi="Arial" w:cs="Arial"/>
+          <w:b/>
+          <w:bCs/>
+          <w:sz w:val="23"/>
+          <w:szCs w:val="23"/>
+        </w:rPr>
+        <w:t>loses</w:t>
+      </w:r>
+      <w:proofErr w:type="spellEnd"/>
+      <w:r>
+        <w:rPr>
+          <w:rFonts w:ascii="Arial" w:hAnsi="Arial" w:cs="Arial"/>
+          <w:b/>
+          <w:bCs/>
+          <w:sz w:val="23"/>
+          <w:szCs w:val="23"/>
+        </w:rPr>
+        <w:t>? Paris: UNESCO, 2021. ISBN 978-92-3-100506-0.</w:t>
+      </w:r>
+    </w:p>
+    <w:p>
+      <w:pPr>
+        <w:widowControl/>
+        <w:spacing w:line="360" w:lineRule="auto"/>
+        <w:rPr>
+          <w:rFonts w:ascii="Arial" w:hAnsi="Arial" w:cs="Arial"/>
+          <w:b/>
+          <w:bCs/>
+          <w:sz w:val="23"/>
+          <w:szCs w:val="23"/>
+        </w:rPr>
+      </w:pPr>
+    </w:p>
+    <w:p>
+      <w:pPr>
+        <w:widowControl/>
+        <w:spacing w:line="360" w:lineRule="auto"/>
+        <w:rPr>
+          <w:rFonts w:ascii="Arial" w:hAnsi="Arial" w:cs="Arial"/>
+          <w:b/>
+          <w:bCs/>
+          <w:sz w:val="23"/>
+          <w:szCs w:val="23"/>
+        </w:rPr>
+      </w:pPr>
+      <w:r>
+        <w:rPr>
+          <w:rFonts w:ascii="Arial" w:hAnsi="Arial" w:cs="Arial"/>
+          <w:b/>
+          <w:bCs/>
+          <w:sz w:val="23"/>
+          <w:szCs w:val="23"/>
+        </w:rPr>
+        <w:t xml:space="preserve">TRIVIÑO-CABRERA, Á.; DÍAZ-BARRIGA, F.; CRUZ-GARCÍA, R. </w:t>
+      </w:r>
+      <w:proofErr w:type="spellStart"/>
+      <w:r>
+        <w:rPr>
+          <w:rFonts w:ascii="Arial" w:hAnsi="Arial" w:cs="Arial"/>
+          <w:b/>
+          <w:bCs/>
+          <w:sz w:val="23"/>
+          <w:szCs w:val="23"/>
+        </w:rPr>
+        <w:t>Impact</w:t>
+      </w:r>
+      <w:proofErr w:type="spellEnd"/>
+      <w:r>
+        <w:rPr>
+          <w:rFonts w:ascii="Arial" w:hAnsi="Arial" w:cs="Arial"/>
+          <w:b/>
+          <w:bCs/>
+          <w:sz w:val="23"/>
+          <w:szCs w:val="23"/>
+        </w:rPr>
+        <w:t xml:space="preserve"> </w:t>
+      </w:r>
+      <w:proofErr w:type="spellStart"/>
+      <w:r>
+        <w:rPr>
+          <w:rFonts w:ascii="Arial" w:hAnsi="Arial" w:cs="Arial"/>
+          <w:b/>
+          <w:bCs/>
+          <w:sz w:val="23"/>
+          <w:szCs w:val="23"/>
+        </w:rPr>
+        <w:t>of</w:t>
+      </w:r>
+      <w:proofErr w:type="spellEnd"/>
+      <w:r>
+        <w:rPr>
+          <w:rFonts w:ascii="Arial" w:hAnsi="Arial" w:cs="Arial"/>
+          <w:b/>
+          <w:bCs/>
+          <w:sz w:val="23"/>
+          <w:szCs w:val="23"/>
+        </w:rPr>
+        <w:t xml:space="preserve"> gamification </w:t>
+      </w:r>
+      <w:proofErr w:type="spellStart"/>
+      <w:r>
+        <w:rPr>
+          <w:rFonts w:ascii="Arial" w:hAnsi="Arial" w:cs="Arial"/>
+          <w:b/>
+          <w:bCs/>
+          <w:sz w:val="23"/>
+          <w:szCs w:val="23"/>
+        </w:rPr>
+        <w:t>on</w:t>
+      </w:r>
+      <w:proofErr w:type="spellEnd"/>
+      <w:r>
+        <w:rPr>
+          <w:rFonts w:ascii="Arial" w:hAnsi="Arial" w:cs="Arial"/>
+          <w:b/>
+          <w:bCs/>
+          <w:sz w:val="23"/>
+          <w:szCs w:val="23"/>
+        </w:rPr>
+        <w:t xml:space="preserve"> </w:t>
+      </w:r>
+      <w:proofErr w:type="spellStart"/>
+      <w:r>
+        <w:rPr>
+          <w:rFonts w:ascii="Arial" w:hAnsi="Arial" w:cs="Arial"/>
+          <w:b/>
+          <w:bCs/>
+          <w:sz w:val="23"/>
+          <w:szCs w:val="23"/>
+        </w:rPr>
+        <w:t>school</w:t>
+      </w:r>
+      <w:proofErr w:type="spellEnd"/>
+      <w:r>
+        <w:rPr>
+          <w:rFonts w:ascii="Arial" w:hAnsi="Arial" w:cs="Arial"/>
+          <w:b/>
+          <w:bCs/>
+          <w:sz w:val="23"/>
+          <w:szCs w:val="23"/>
+        </w:rPr>
+        <w:t xml:space="preserve"> </w:t>
+      </w:r>
+      <w:proofErr w:type="spellStart"/>
+      <w:r>
+        <w:rPr>
+          <w:rFonts w:ascii="Arial" w:hAnsi="Arial" w:cs="Arial"/>
+          <w:b/>
+          <w:bCs/>
+          <w:sz w:val="23"/>
+          <w:szCs w:val="23"/>
+        </w:rPr>
+        <w:t>engagement</w:t>
+      </w:r>
+      <w:proofErr w:type="spellEnd"/>
+      <w:r>
+        <w:rPr>
+          <w:rFonts w:ascii="Arial" w:hAnsi="Arial" w:cs="Arial"/>
+          <w:b/>
+          <w:bCs/>
+          <w:sz w:val="23"/>
+          <w:szCs w:val="23"/>
+        </w:rPr>
+        <w:t xml:space="preserve">: a case </w:t>
+      </w:r>
+      <w:proofErr w:type="spellStart"/>
+      <w:r>
+        <w:rPr>
+          <w:rFonts w:ascii="Arial" w:hAnsi="Arial" w:cs="Arial"/>
+          <w:b/>
+          <w:bCs/>
+          <w:sz w:val="23"/>
+          <w:szCs w:val="23"/>
+        </w:rPr>
+        <w:t>study</w:t>
+      </w:r>
+      <w:proofErr w:type="spellEnd"/>
+      <w:r>
+        <w:rPr>
+          <w:rFonts w:ascii="Arial" w:hAnsi="Arial" w:cs="Arial"/>
+          <w:b/>
+          <w:bCs/>
+          <w:sz w:val="23"/>
+          <w:szCs w:val="23"/>
+        </w:rPr>
+        <w:t xml:space="preserve"> in </w:t>
+      </w:r>
+      <w:proofErr w:type="spellStart"/>
+      <w:r>
+        <w:rPr>
+          <w:rFonts w:ascii="Arial" w:hAnsi="Arial" w:cs="Arial"/>
+          <w:b/>
+          <w:bCs/>
+          <w:sz w:val="23"/>
+          <w:szCs w:val="23"/>
+        </w:rPr>
+        <w:t>Mexican</w:t>
+      </w:r>
+      <w:proofErr w:type="spellEnd"/>
+      <w:r>
+        <w:rPr>
+          <w:rFonts w:ascii="Arial" w:hAnsi="Arial" w:cs="Arial"/>
+          <w:b/>
+          <w:bCs/>
+          <w:sz w:val="23"/>
+          <w:szCs w:val="23"/>
+        </w:rPr>
+        <w:t xml:space="preserve"> </w:t>
+      </w:r>
+      <w:proofErr w:type="spellStart"/>
+      <w:r>
+        <w:rPr>
+          <w:rFonts w:ascii="Arial" w:hAnsi="Arial" w:cs="Arial"/>
+          <w:b/>
+          <w:bCs/>
+          <w:sz w:val="23"/>
+          <w:szCs w:val="23"/>
+        </w:rPr>
+        <w:t>secondary</w:t>
+      </w:r>
+      <w:proofErr w:type="spellEnd"/>
+      <w:r>
+        <w:rPr>
+          <w:rFonts w:ascii="Arial" w:hAnsi="Arial" w:cs="Arial"/>
+          <w:b/>
+          <w:bCs/>
+          <w:sz w:val="23"/>
+          <w:szCs w:val="23"/>
+        </w:rPr>
+        <w:t xml:space="preserve"> </w:t>
+      </w:r>
+      <w:proofErr w:type="spellStart"/>
+      <w:r>
+        <w:rPr>
+          <w:rFonts w:ascii="Arial" w:hAnsi="Arial" w:cs="Arial"/>
+          <w:b/>
+          <w:bCs/>
+          <w:sz w:val="23"/>
+          <w:szCs w:val="23"/>
+        </w:rPr>
+        <w:t>schools</w:t>
+      </w:r>
+      <w:proofErr w:type="spellEnd"/>
+      <w:r>
+        <w:rPr>
+          <w:rFonts w:ascii="Arial" w:hAnsi="Arial" w:cs="Arial"/>
+          <w:b/>
+          <w:bCs/>
+          <w:sz w:val="23"/>
+          <w:szCs w:val="23"/>
+        </w:rPr>
+        <w:t xml:space="preserve">. </w:t>
+      </w:r>
+      <w:proofErr w:type="spellStart"/>
+      <w:r>
+        <w:rPr>
+          <w:rFonts w:ascii="Arial" w:hAnsi="Arial" w:cs="Arial"/>
+          <w:b/>
+          <w:bCs/>
+          <w:sz w:val="23"/>
+          <w:szCs w:val="23"/>
+        </w:rPr>
+        <w:t>Education</w:t>
+      </w:r>
+      <w:proofErr w:type="spellEnd"/>
+      <w:r>
+        <w:rPr>
+          <w:rFonts w:ascii="Arial" w:hAnsi="Arial" w:cs="Arial"/>
+          <w:b/>
+          <w:bCs/>
+          <w:sz w:val="23"/>
+          <w:szCs w:val="23"/>
+        </w:rPr>
+        <w:t xml:space="preserve"> </w:t>
+      </w:r>
+      <w:proofErr w:type="spellStart"/>
+      <w:r>
+        <w:rPr>
+          <w:rFonts w:ascii="Arial" w:hAnsi="Arial" w:cs="Arial"/>
+          <w:b/>
+          <w:bCs/>
+          <w:sz w:val="23"/>
+          <w:szCs w:val="23"/>
+        </w:rPr>
+        <w:t>and</w:t>
+      </w:r>
+      <w:proofErr w:type="spellEnd"/>
+      <w:r>
+        <w:rPr>
+          <w:rFonts w:ascii="Arial" w:hAnsi="Arial" w:cs="Arial"/>
+          <w:b/>
+          <w:bCs/>
+          <w:sz w:val="23"/>
+          <w:szCs w:val="23"/>
+        </w:rPr>
+        <w:t xml:space="preserve"> </w:t>
+      </w:r>
+      <w:proofErr w:type="spellStart"/>
+      <w:r>
+        <w:rPr>
+          <w:rFonts w:ascii="Arial" w:hAnsi="Arial" w:cs="Arial"/>
+          <w:b/>
+          <w:bCs/>
+          <w:sz w:val="23"/>
+          <w:szCs w:val="23"/>
+        </w:rPr>
+        <w:t>Information</w:t>
+      </w:r>
+      <w:proofErr w:type="spellEnd"/>
+      <w:r>
+        <w:rPr>
+          <w:rFonts w:ascii="Arial" w:hAnsi="Arial" w:cs="Arial"/>
+          <w:b/>
+          <w:bCs/>
+          <w:sz w:val="23"/>
+          <w:szCs w:val="23"/>
+        </w:rPr>
+        <w:t xml:space="preserve"> Technologies, v. 26, n. 3, p. 2345–2362, 2021.</w:t>
+      </w:r>
+    </w:p>
+    <w:p>
+      <w:pPr>
+        <w:widowControl/>
+        <w:spacing w:line="360" w:lineRule="auto"/>
+        <w:rPr>
+          <w:rFonts w:ascii="Arial" w:hAnsi="Arial" w:cs="Arial"/>
+          <w:b/>
+          <w:bCs/>
+          <w:sz w:val="23"/>
+          <w:szCs w:val="23"/>
+        </w:rPr>
+      </w:pPr>
+    </w:p>
+    <w:p>
+      <w:pPr>
+        <w:widowControl/>
+        <w:spacing w:line="360" w:lineRule="auto"/>
+        <w:rPr>
+          <w:rFonts w:ascii="Arial" w:hAnsi="Arial" w:cs="Arial"/>
+          <w:b/>
+          <w:bCs/>
+          <w:sz w:val="23"/>
+          <w:szCs w:val="23"/>
+        </w:rPr>
+      </w:pPr>
+      <w:r>
+        <w:rPr>
+          <w:rFonts w:ascii="Arial" w:hAnsi="Arial" w:cs="Arial"/>
+          <w:b/>
+          <w:bCs/>
+          <w:sz w:val="23"/>
+          <w:szCs w:val="23"/>
+        </w:rPr>
+        <w:t>WIKIPÉDIA. Node.js. Disponível em: https://pt.wikipedia.org/wiki/Node.js. Acesso em: 10 maio 2025.</w:t>
+      </w:r>
+    </w:p>
+    <w:p>
+      <w:pPr>
+        <w:widowControl/>
+        <w:spacing w:line="360" w:lineRule="auto"/>
+        <w:rPr>
+          <w:rFonts w:ascii="Arial" w:hAnsi="Arial" w:cs="Arial"/>
+          <w:b/>
+          <w:bCs/>
+          <w:sz w:val="23"/>
+          <w:szCs w:val="23"/>
+        </w:rPr>
+      </w:pPr>
+    </w:p>
+    <w:p>
+      <w:pPr>
+        <w:widowControl/>
+        <w:spacing w:line="360" w:lineRule="auto"/>
+        <w:rPr>
+          <w:rFonts w:ascii="Arial" w:hAnsi="Arial" w:cs="Arial"/>
+          <w:b/>
+          <w:bCs/>
+          <w:sz w:val="23"/>
+          <w:szCs w:val="23"/>
+        </w:rPr>
+      </w:pPr>
+      <w:r>
+        <w:rPr>
+          <w:rFonts w:ascii="Arial" w:hAnsi="Arial" w:cs="Arial"/>
+          <w:b/>
+          <w:bCs/>
+          <w:sz w:val="23"/>
+          <w:szCs w:val="23"/>
+        </w:rPr>
+        <w:t xml:space="preserve">WORLD HEALTH ORGANIZATION (WHO). </w:t>
+      </w:r>
+      <w:proofErr w:type="spellStart"/>
+      <w:r>
+        <w:rPr>
+          <w:rFonts w:ascii="Arial" w:hAnsi="Arial" w:cs="Arial"/>
+          <w:b/>
+          <w:bCs/>
+          <w:sz w:val="23"/>
+          <w:szCs w:val="23"/>
+        </w:rPr>
+        <w:t>Attention</w:t>
+      </w:r>
+      <w:proofErr w:type="spellEnd"/>
+      <w:r>
+        <w:rPr>
+          <w:rFonts w:ascii="Arial" w:hAnsi="Arial" w:cs="Arial"/>
+          <w:b/>
+          <w:bCs/>
+          <w:sz w:val="23"/>
+          <w:szCs w:val="23"/>
+        </w:rPr>
+        <w:t xml:space="preserve"> </w:t>
+      </w:r>
+      <w:proofErr w:type="spellStart"/>
+      <w:r>
+        <w:rPr>
+          <w:rFonts w:ascii="Arial" w:hAnsi="Arial" w:cs="Arial"/>
+          <w:b/>
+          <w:bCs/>
+          <w:sz w:val="23"/>
+          <w:szCs w:val="23"/>
+        </w:rPr>
+        <w:t>Deficit</w:t>
+      </w:r>
+      <w:proofErr w:type="spellEnd"/>
+      <w:r>
+        <w:rPr>
+          <w:rFonts w:ascii="Arial" w:hAnsi="Arial" w:cs="Arial"/>
+          <w:b/>
+          <w:bCs/>
+          <w:sz w:val="23"/>
+          <w:szCs w:val="23"/>
+        </w:rPr>
+        <w:t xml:space="preserve"> </w:t>
+      </w:r>
+      <w:proofErr w:type="spellStart"/>
+      <w:r>
+        <w:rPr>
+          <w:rFonts w:ascii="Arial" w:hAnsi="Arial" w:cs="Arial"/>
+          <w:b/>
+          <w:bCs/>
+          <w:sz w:val="23"/>
+          <w:szCs w:val="23"/>
+        </w:rPr>
+        <w:t>Hyperactivity</w:t>
+      </w:r>
+      <w:proofErr w:type="spellEnd"/>
+      <w:r>
+        <w:rPr>
+          <w:rFonts w:ascii="Arial" w:hAnsi="Arial" w:cs="Arial"/>
+          <w:b/>
+          <w:bCs/>
+          <w:sz w:val="23"/>
+          <w:szCs w:val="23"/>
+        </w:rPr>
+        <w:t xml:space="preserve"> </w:t>
+      </w:r>
+      <w:proofErr w:type="spellStart"/>
+      <w:r>
+        <w:rPr>
+          <w:rFonts w:ascii="Arial" w:hAnsi="Arial" w:cs="Arial"/>
+          <w:b/>
+          <w:bCs/>
+          <w:sz w:val="23"/>
+          <w:szCs w:val="23"/>
+        </w:rPr>
+        <w:t>Disorder</w:t>
+      </w:r>
+      <w:proofErr w:type="spellEnd"/>
+      <w:r>
+        <w:rPr>
+          <w:rFonts w:ascii="Arial" w:hAnsi="Arial" w:cs="Arial"/>
+          <w:b/>
+          <w:bCs/>
+          <w:sz w:val="23"/>
+          <w:szCs w:val="23"/>
+        </w:rPr>
+        <w:t xml:space="preserve"> (ADHD): </w:t>
+      </w:r>
+      <w:proofErr w:type="spellStart"/>
+      <w:r>
+        <w:rPr>
+          <w:rFonts w:ascii="Arial" w:hAnsi="Arial" w:cs="Arial"/>
+          <w:b/>
+          <w:bCs/>
+          <w:sz w:val="23"/>
+          <w:szCs w:val="23"/>
+        </w:rPr>
+        <w:t>Fact</w:t>
+      </w:r>
+      <w:proofErr w:type="spellEnd"/>
+      <w:r>
+        <w:rPr>
+          <w:rFonts w:ascii="Arial" w:hAnsi="Arial" w:cs="Arial"/>
+          <w:b/>
+          <w:bCs/>
+          <w:sz w:val="23"/>
+          <w:szCs w:val="23"/>
+        </w:rPr>
+        <w:t xml:space="preserve"> </w:t>
+      </w:r>
+      <w:proofErr w:type="spellStart"/>
+      <w:r>
+        <w:rPr>
+          <w:rFonts w:ascii="Arial" w:hAnsi="Arial" w:cs="Arial"/>
+          <w:b/>
+          <w:bCs/>
+          <w:sz w:val="23"/>
+          <w:szCs w:val="23"/>
+        </w:rPr>
+        <w:t>sheet</w:t>
+      </w:r>
+      <w:proofErr w:type="spellEnd"/>
+      <w:r>
+        <w:rPr>
+          <w:rFonts w:ascii="Arial" w:hAnsi="Arial" w:cs="Arial"/>
+          <w:b/>
+          <w:bCs/>
+          <w:sz w:val="23"/>
+          <w:szCs w:val="23"/>
+        </w:rPr>
+        <w:t>. Genebra: WHO, 2023.</w:t>
+      </w:r>
+    </w:p>
+    <w:p>
+      <w:pPr>
+        <w:widowControl/>
+        <w:spacing w:line="360" w:lineRule="auto"/>
+        <w:rPr>
+          <w:rFonts w:ascii="Arial" w:hAnsi="Arial" w:cs="Arial"/>
+          <w:b/>
+          <w:bCs/>
+          <w:sz w:val="23"/>
+          <w:szCs w:val="23"/>
+        </w:rPr>
+      </w:pPr>
+    </w:p>
+    <w:p>
+      <w:pPr>
+        <w:widowControl/>
+        <w:spacing w:line="360" w:lineRule="auto"/>
+        <w:rPr>
+          <w:rFonts w:ascii="Arial" w:hAnsi="Arial" w:cs="Arial"/>
+          <w:b/>
+          <w:bCs/>
+          <w:sz w:val="23"/>
+          <w:szCs w:val="23"/>
+        </w:rPr>
+      </w:pPr>
+      <w:r>
+        <w:rPr>
+          <w:rFonts w:ascii="Arial" w:hAnsi="Arial" w:cs="Arial"/>
+          <w:b/>
+          <w:bCs/>
+          <w:sz w:val="23"/>
+          <w:szCs w:val="23"/>
+        </w:rPr>
+        <w:lastRenderedPageBreak/>
+        <w:t>ZICHERMANN, G.; LINDER, J. Game-</w:t>
+      </w:r>
+      <w:proofErr w:type="spellStart"/>
+      <w:r>
+        <w:rPr>
+          <w:rFonts w:ascii="Arial" w:hAnsi="Arial" w:cs="Arial"/>
+          <w:b/>
+          <w:bCs/>
+          <w:sz w:val="23"/>
+          <w:szCs w:val="23"/>
+        </w:rPr>
+        <w:t>Based</w:t>
+      </w:r>
+      <w:proofErr w:type="spellEnd"/>
+      <w:r>
+        <w:rPr>
+          <w:rFonts w:ascii="Arial" w:hAnsi="Arial" w:cs="Arial"/>
+          <w:b/>
+          <w:bCs/>
+          <w:sz w:val="23"/>
+          <w:szCs w:val="23"/>
+        </w:rPr>
+        <w:t xml:space="preserve"> Marketing: Inspire </w:t>
+      </w:r>
+      <w:proofErr w:type="spellStart"/>
+      <w:r>
+        <w:rPr>
+          <w:rFonts w:ascii="Arial" w:hAnsi="Arial" w:cs="Arial"/>
+          <w:b/>
+          <w:bCs/>
+          <w:sz w:val="23"/>
+          <w:szCs w:val="23"/>
+        </w:rPr>
+        <w:t>Customer</w:t>
+      </w:r>
+      <w:proofErr w:type="spellEnd"/>
+      <w:r>
+        <w:rPr>
+          <w:rFonts w:ascii="Arial" w:hAnsi="Arial" w:cs="Arial"/>
+          <w:b/>
+          <w:bCs/>
+          <w:sz w:val="23"/>
+          <w:szCs w:val="23"/>
+        </w:rPr>
+        <w:t xml:space="preserve"> </w:t>
+      </w:r>
+      <w:proofErr w:type="spellStart"/>
+      <w:r>
+        <w:rPr>
+          <w:rFonts w:ascii="Arial" w:hAnsi="Arial" w:cs="Arial"/>
+          <w:b/>
+          <w:bCs/>
+          <w:sz w:val="23"/>
+          <w:szCs w:val="23"/>
+        </w:rPr>
+        <w:t>Loyalty</w:t>
+      </w:r>
+      <w:proofErr w:type="spellEnd"/>
+      <w:r>
+        <w:rPr>
+          <w:rFonts w:ascii="Arial" w:hAnsi="Arial" w:cs="Arial"/>
+          <w:b/>
+          <w:bCs/>
+          <w:sz w:val="23"/>
+          <w:szCs w:val="23"/>
+        </w:rPr>
+        <w:t xml:space="preserve"> </w:t>
+      </w:r>
+      <w:proofErr w:type="spellStart"/>
+      <w:r>
+        <w:rPr>
+          <w:rFonts w:ascii="Arial" w:hAnsi="Arial" w:cs="Arial"/>
+          <w:b/>
+          <w:bCs/>
+          <w:sz w:val="23"/>
+          <w:szCs w:val="23"/>
+        </w:rPr>
+        <w:t>Through</w:t>
+      </w:r>
+      <w:proofErr w:type="spellEnd"/>
+      <w:r>
+        <w:rPr>
+          <w:rFonts w:ascii="Arial" w:hAnsi="Arial" w:cs="Arial"/>
+          <w:b/>
+          <w:bCs/>
+          <w:sz w:val="23"/>
+          <w:szCs w:val="23"/>
+        </w:rPr>
+        <w:t xml:space="preserve"> </w:t>
+      </w:r>
+      <w:proofErr w:type="spellStart"/>
+      <w:r>
+        <w:rPr>
+          <w:rFonts w:ascii="Arial" w:hAnsi="Arial" w:cs="Arial"/>
+          <w:b/>
+          <w:bCs/>
+          <w:sz w:val="23"/>
+          <w:szCs w:val="23"/>
+        </w:rPr>
+        <w:t>Rewards</w:t>
+      </w:r>
+      <w:proofErr w:type="spellEnd"/>
+      <w:r>
+        <w:rPr>
+          <w:rFonts w:ascii="Arial" w:hAnsi="Arial" w:cs="Arial"/>
+          <w:b/>
+          <w:bCs/>
+          <w:sz w:val="23"/>
+          <w:szCs w:val="23"/>
+        </w:rPr>
+        <w:t xml:space="preserve">, </w:t>
+      </w:r>
+      <w:proofErr w:type="spellStart"/>
+      <w:r>
+        <w:rPr>
+          <w:rFonts w:ascii="Arial" w:hAnsi="Arial" w:cs="Arial"/>
+          <w:b/>
+          <w:bCs/>
+          <w:sz w:val="23"/>
+          <w:szCs w:val="23"/>
+        </w:rPr>
+        <w:t>Challenges</w:t>
+      </w:r>
+      <w:proofErr w:type="spellEnd"/>
+      <w:r>
+        <w:rPr>
+          <w:rFonts w:ascii="Arial" w:hAnsi="Arial" w:cs="Arial"/>
+          <w:b/>
+          <w:bCs/>
+          <w:sz w:val="23"/>
+          <w:szCs w:val="23"/>
+        </w:rPr>
+        <w:t xml:space="preserve">, </w:t>
+      </w:r>
+      <w:proofErr w:type="spellStart"/>
+      <w:r>
+        <w:rPr>
+          <w:rFonts w:ascii="Arial" w:hAnsi="Arial" w:cs="Arial"/>
+          <w:b/>
+          <w:bCs/>
+          <w:sz w:val="23"/>
+          <w:szCs w:val="23"/>
+        </w:rPr>
+        <w:t>and</w:t>
+      </w:r>
+      <w:proofErr w:type="spellEnd"/>
+      <w:r>
+        <w:rPr>
+          <w:rFonts w:ascii="Arial" w:hAnsi="Arial" w:cs="Arial"/>
+          <w:b/>
+          <w:bCs/>
+          <w:sz w:val="23"/>
+          <w:szCs w:val="23"/>
+        </w:rPr>
+        <w:t xml:space="preserve"> </w:t>
+      </w:r>
+      <w:proofErr w:type="spellStart"/>
+      <w:r>
+        <w:rPr>
+          <w:rFonts w:ascii="Arial" w:hAnsi="Arial" w:cs="Arial"/>
+          <w:b/>
+          <w:bCs/>
+          <w:sz w:val="23"/>
+          <w:szCs w:val="23"/>
+        </w:rPr>
+        <w:t>Contests</w:t>
+      </w:r>
+      <w:proofErr w:type="spellEnd"/>
+      <w:r>
+        <w:rPr>
+          <w:rFonts w:ascii="Arial" w:hAnsi="Arial" w:cs="Arial"/>
+          <w:b/>
+          <w:bCs/>
+          <w:sz w:val="23"/>
+          <w:szCs w:val="23"/>
+        </w:rPr>
+        <w:t xml:space="preserve">. </w:t>
+      </w:r>
+      <w:proofErr w:type="spellStart"/>
+      <w:r>
+        <w:rPr>
+          <w:rFonts w:ascii="Arial" w:hAnsi="Arial" w:cs="Arial"/>
+          <w:b/>
+          <w:bCs/>
+          <w:sz w:val="23"/>
+          <w:szCs w:val="23"/>
+        </w:rPr>
+        <w:t>Hoboken</w:t>
+      </w:r>
+      <w:proofErr w:type="spellEnd"/>
+      <w:r>
+        <w:rPr>
+          <w:rFonts w:ascii="Arial" w:hAnsi="Arial" w:cs="Arial"/>
+          <w:b/>
+          <w:bCs/>
+          <w:sz w:val="23"/>
+          <w:szCs w:val="23"/>
+        </w:rPr>
+        <w:t xml:space="preserve">: </w:t>
+      </w:r>
+      <w:proofErr w:type="spellStart"/>
+      <w:r>
+        <w:rPr>
+          <w:rFonts w:ascii="Arial" w:hAnsi="Arial" w:cs="Arial"/>
+          <w:b/>
+          <w:bCs/>
+          <w:sz w:val="23"/>
+          <w:szCs w:val="23"/>
+        </w:rPr>
+        <w:t>Wiley</w:t>
+      </w:r>
+      <w:proofErr w:type="spellEnd"/>
+      <w:r>
+        <w:rPr>
+          <w:rFonts w:ascii="Arial" w:hAnsi="Arial" w:cs="Arial"/>
+          <w:b/>
+          <w:bCs/>
+          <w:sz w:val="23"/>
+          <w:szCs w:val="23"/>
+        </w:rPr>
+        <w:t>, 2010. ISBN 978-0-470-44711-6.</w:t>
+      </w:r>
+    </w:p>
+    <w:p>
+      <w:pPr>
+        <w:widowControl/>
+        <w:spacing w:line="360" w:lineRule="auto"/>
+        <w:rPr>
+          <w:rFonts w:ascii="Arial" w:hAnsi="Arial" w:cs="Arial"/>
+          <w:b/>
+          <w:bCs/>
+          <w:sz w:val="23"/>
+          <w:szCs w:val="23"/>
+        </w:rPr>
+      </w:pPr>
+    </w:p>
+    <w:p>
+      <w:pPr>
+        <w:widowControl/>
+        <w:spacing w:line="360" w:lineRule="auto"/>
+        <w:rPr>
+          <w:rFonts w:ascii="Arial" w:hAnsi="Arial" w:cs="Arial"/>
+          <w:b/>
+          <w:bCs/>
+          <w:sz w:val="23"/>
+          <w:szCs w:val="23"/>
+        </w:rPr>
+      </w:pPr>
+      <w:r>
+        <w:rPr>
+          <w:rFonts w:ascii="Arial" w:hAnsi="Arial" w:cs="Arial"/>
+          <w:b/>
+          <w:bCs/>
+          <w:sz w:val="23"/>
+          <w:szCs w:val="23"/>
+        </w:rPr>
+        <w:t>Documentação Técnica</w:t>
+      </w:r>
+    </w:p>
+    <w:p>
+      <w:pPr>
+        <w:widowControl/>
+        <w:spacing w:line="360" w:lineRule="auto"/>
+        <w:rPr>
+          <w:rFonts w:ascii="Arial" w:hAnsi="Arial" w:cs="Arial"/>
+          <w:b/>
+          <w:bCs/>
+          <w:sz w:val="23"/>
+          <w:szCs w:val="23"/>
+        </w:rPr>
+      </w:pPr>
+      <w:r>
+        <w:rPr>
+          <w:rFonts w:ascii="Arial" w:hAnsi="Arial" w:cs="Arial"/>
+          <w:b/>
+          <w:bCs/>
+          <w:sz w:val="23"/>
+          <w:szCs w:val="23"/>
+        </w:rPr>
+        <w:t xml:space="preserve">REACTJS. React – </w:t>
+      </w:r>
+      <w:proofErr w:type="spellStart"/>
+      <w:r>
+        <w:rPr>
+          <w:rFonts w:ascii="Arial" w:hAnsi="Arial" w:cs="Arial"/>
+          <w:b/>
+          <w:bCs/>
+          <w:sz w:val="23"/>
+          <w:szCs w:val="23"/>
+        </w:rPr>
+        <w:t>TypeScript</w:t>
+      </w:r>
+      <w:proofErr w:type="spellEnd"/>
+      <w:r>
+        <w:rPr>
+          <w:rFonts w:ascii="Arial" w:hAnsi="Arial" w:cs="Arial"/>
+          <w:b/>
+          <w:bCs/>
+          <w:sz w:val="23"/>
+          <w:szCs w:val="23"/>
+        </w:rPr>
+        <w:t xml:space="preserve"> </w:t>
+      </w:r>
+      <w:proofErr w:type="spellStart"/>
+      <w:r>
+        <w:rPr>
+          <w:rFonts w:ascii="Arial" w:hAnsi="Arial" w:cs="Arial"/>
+          <w:b/>
+          <w:bCs/>
+          <w:sz w:val="23"/>
+          <w:szCs w:val="23"/>
+        </w:rPr>
+        <w:t>Cheatsheet</w:t>
+      </w:r>
+      <w:proofErr w:type="spellEnd"/>
+      <w:r>
+        <w:rPr>
+          <w:rFonts w:ascii="Arial" w:hAnsi="Arial" w:cs="Arial"/>
+          <w:b/>
+          <w:bCs/>
+          <w:sz w:val="23"/>
+          <w:szCs w:val="23"/>
+        </w:rPr>
+        <w:t xml:space="preserve">. </w:t>
+      </w:r>
+    </w:p>
+    <w:p>
+      <w:pPr>
+        <w:widowControl/>
+        <w:spacing w:line="360" w:lineRule="auto"/>
+        <w:rPr>
+          <w:rFonts w:ascii="Arial" w:hAnsi="Arial" w:cs="Arial"/>
+          <w:b/>
+          <w:bCs/>
+          <w:sz w:val="23"/>
+          <w:szCs w:val="23"/>
+        </w:rPr>
+      </w:pPr>
+      <w:r>
+        <w:rPr>
+          <w:rFonts w:ascii="Arial" w:hAnsi="Arial" w:cs="Arial"/>
+          <w:b/>
+          <w:bCs/>
+          <w:sz w:val="23"/>
+          <w:szCs w:val="23"/>
+        </w:rPr>
+        <w:t xml:space="preserve">RECHARTS. </w:t>
+      </w:r>
+      <w:proofErr w:type="spellStart"/>
+      <w:r>
+        <w:rPr>
+          <w:rFonts w:ascii="Arial" w:hAnsi="Arial" w:cs="Arial"/>
+          <w:b/>
+          <w:bCs/>
+          <w:sz w:val="23"/>
+          <w:szCs w:val="23"/>
+        </w:rPr>
+        <w:t>Recharts</w:t>
+      </w:r>
+      <w:proofErr w:type="spellEnd"/>
+      <w:r>
+        <w:rPr>
+          <w:rFonts w:ascii="Arial" w:hAnsi="Arial" w:cs="Arial"/>
+          <w:b/>
+          <w:bCs/>
+          <w:sz w:val="23"/>
+          <w:szCs w:val="23"/>
+        </w:rPr>
+        <w:t xml:space="preserve">: </w:t>
+      </w:r>
+      <w:proofErr w:type="spellStart"/>
+      <w:r>
+        <w:rPr>
+          <w:rFonts w:ascii="Arial" w:hAnsi="Arial" w:cs="Arial"/>
+          <w:b/>
+          <w:bCs/>
+          <w:sz w:val="23"/>
+          <w:szCs w:val="23"/>
+        </w:rPr>
+        <w:t>Redefined</w:t>
+      </w:r>
+      <w:proofErr w:type="spellEnd"/>
+      <w:r>
+        <w:rPr>
+          <w:rFonts w:ascii="Arial" w:hAnsi="Arial" w:cs="Arial"/>
+          <w:b/>
+          <w:bCs/>
+          <w:sz w:val="23"/>
+          <w:szCs w:val="23"/>
+        </w:rPr>
+        <w:t xml:space="preserve"> </w:t>
+      </w:r>
+      <w:proofErr w:type="spellStart"/>
+      <w:r>
+        <w:rPr>
+          <w:rFonts w:ascii="Arial" w:hAnsi="Arial" w:cs="Arial"/>
+          <w:b/>
+          <w:bCs/>
+          <w:sz w:val="23"/>
+          <w:szCs w:val="23"/>
+        </w:rPr>
+        <w:t>chart</w:t>
+      </w:r>
+      <w:proofErr w:type="spellEnd"/>
+      <w:r>
+        <w:rPr>
+          <w:rFonts w:ascii="Arial" w:hAnsi="Arial" w:cs="Arial"/>
+          <w:b/>
+          <w:bCs/>
+          <w:sz w:val="23"/>
+          <w:szCs w:val="23"/>
+        </w:rPr>
+        <w:t xml:space="preserve"> </w:t>
+      </w:r>
+      <w:proofErr w:type="spellStart"/>
+      <w:r>
+        <w:rPr>
+          <w:rFonts w:ascii="Arial" w:hAnsi="Arial" w:cs="Arial"/>
+          <w:b/>
+          <w:bCs/>
+          <w:sz w:val="23"/>
+          <w:szCs w:val="23"/>
+        </w:rPr>
+        <w:t>library</w:t>
+      </w:r>
+      <w:proofErr w:type="spellEnd"/>
+      <w:r>
+        <w:rPr>
+          <w:rFonts w:ascii="Arial" w:hAnsi="Arial" w:cs="Arial"/>
+          <w:b/>
+          <w:bCs/>
+          <w:sz w:val="23"/>
+          <w:szCs w:val="23"/>
+        </w:rPr>
+        <w:t xml:space="preserve"> </w:t>
+      </w:r>
+      <w:proofErr w:type="spellStart"/>
+      <w:r>
+        <w:rPr>
+          <w:rFonts w:ascii="Arial" w:hAnsi="Arial" w:cs="Arial"/>
+          <w:b/>
+          <w:bCs/>
+          <w:sz w:val="23"/>
+          <w:szCs w:val="23"/>
+        </w:rPr>
+        <w:t>built</w:t>
+      </w:r>
+      <w:proofErr w:type="spellEnd"/>
+      <w:r>
+        <w:rPr>
+          <w:rFonts w:ascii="Arial" w:hAnsi="Arial" w:cs="Arial"/>
+          <w:b/>
+          <w:bCs/>
+          <w:sz w:val="23"/>
+          <w:szCs w:val="23"/>
+        </w:rPr>
+        <w:t xml:space="preserve"> </w:t>
+      </w:r>
+      <w:proofErr w:type="spellStart"/>
+      <w:r>
+        <w:rPr>
+          <w:rFonts w:ascii="Arial" w:hAnsi="Arial" w:cs="Arial"/>
+          <w:b/>
+          <w:bCs/>
+          <w:sz w:val="23"/>
+          <w:szCs w:val="23"/>
+        </w:rPr>
+        <w:t>with</w:t>
+      </w:r>
+      <w:proofErr w:type="spellEnd"/>
+      <w:r>
+        <w:rPr>
+          <w:rFonts w:ascii="Arial" w:hAnsi="Arial" w:cs="Arial"/>
+          <w:b/>
+          <w:bCs/>
+          <w:sz w:val="23"/>
+          <w:szCs w:val="23"/>
+        </w:rPr>
+        <w:t xml:space="preserve"> React </w:t>
+      </w:r>
+      <w:proofErr w:type="spellStart"/>
+      <w:r>
+        <w:rPr>
+          <w:rFonts w:ascii="Arial" w:hAnsi="Arial" w:cs="Arial"/>
+          <w:b/>
+          <w:bCs/>
+          <w:sz w:val="23"/>
+          <w:szCs w:val="23"/>
+        </w:rPr>
+        <w:t>and</w:t>
+      </w:r>
+      <w:proofErr w:type="spellEnd"/>
+      <w:r>
+        <w:rPr>
+          <w:rFonts w:ascii="Arial" w:hAnsi="Arial" w:cs="Arial"/>
+          <w:b/>
+          <w:bCs/>
+          <w:sz w:val="23"/>
+          <w:szCs w:val="23"/>
+        </w:rPr>
+        <w:t xml:space="preserve"> D3. </w:t>
+      </w:r>
+    </w:p>
+    <w:p>
+      <w:pPr>
+        <w:widowControl/>
+        <w:spacing w:line="360" w:lineRule="auto"/>
+        <w:rPr>
+          <w:rFonts w:ascii="Arial" w:hAnsi="Arial" w:cs="Arial"/>
+          <w:sz w:val="24"/>
+          <w:szCs w:val="24"/>
+        </w:rPr>
+      </w:pPr>
+      <w:r>
+        <w:rPr>
+          <w:rFonts w:ascii="Arial" w:hAnsi="Arial" w:cs="Arial"/>
+          <w:b/>
+          <w:bCs/>
+          <w:sz w:val="23"/>
+          <w:szCs w:val="23"/>
+        </w:rPr>
+        <w:t xml:space="preserve">SOCKET.IO. Socket.IO </w:t>
+      </w:r>
+      <w:proofErr w:type="spellStart"/>
+      <w:r>
+        <w:rPr>
+          <w:rFonts w:ascii="Arial" w:hAnsi="Arial" w:cs="Arial"/>
+          <w:b/>
+          <w:bCs/>
+          <w:sz w:val="23"/>
+          <w:szCs w:val="23"/>
+        </w:rPr>
+        <w:t>Documentation</w:t>
+      </w:r>
+      <w:proofErr w:type="spellEnd"/>
+      <w:r>
+        <w:rPr>
+          <w:rFonts w:ascii="Arial" w:hAnsi="Arial" w:cs="Arial"/>
+          <w:b/>
+          <w:bCs/>
+          <w:sz w:val="23"/>
+          <w:szCs w:val="23"/>
+        </w:rPr>
+        <w:t xml:space="preserve">. </w:t>
+      </w:r>
     </w:p>
     <w:sectPr>
       <w:headerReference w:type="default" r:id="rId36"/>
@@ -19724,7 +21081,7 @@
 </file>
 
 <file path=word/endnotes.xml><?xml version="1.0" encoding="utf-8"?>
-<w:endnotes xmlns:wpc="http://schemas.microsoft.com/office/word/2010/wordprocessingCanvas" xmlns:cx="http://schemas.microsoft.com/office/drawing/2014/chartex" xmlns:cx1="http://schemas.microsoft.com/office/drawing/2015/9/8/chartex" xmlns:cx2="http://schemas.microsoft.com/office/drawing/2015/10/21/chartex" xmlns:cx3="http://schemas.microsoft.com/office/drawing/2016/5/9/chartex" xmlns:cx4="http://schemas.microsoft.com/office/drawing/2016/5/10/chartex" xmlns:cx5="http://schemas.microsoft.com/office/drawing/2016/5/11/chartex" xmlns:cx6="http://schemas.microsoft.com/office/drawing/2016/5/12/chartex" xmlns:cx7="http://schemas.microsoft.com/office/drawing/2016/5/13/chartex" xmlns:cx8="http://schemas.microsoft.com/office/drawing/2016/5/14/chartex" xmlns:mc="http://schemas.openxmlformats.org/markup-compatibility/2006" xmlns:aink="http://schemas.microsoft.com/office/drawing/2016/ink" xmlns:am3d="http://schemas.microsoft.com/office/drawing/2017/model3d" xmlns:o="urn:schemas-microsoft-com:office:office" xmlns:r="http://schemas.openxmlformats.org/officeDocument/2006/relationships" xmlns:m="http://schemas.openxmlformats.org/officeDocument/2006/math" xmlns:v="urn:schemas-microsoft-com:vml" xmlns:wp14="http://schemas.microsoft.com/office/word/2010/wordprocessingDrawing" xmlns:wp="http://schemas.openxmlformats.org/drawingml/2006/wordprocessingDrawing" xmlns:w10="urn:schemas-microsoft-com:office:word" xmlns:w="http://schemas.openxmlformats.org/wordprocessingml/2006/main" xmlns:w14="http://schemas.microsoft.com/office/word/2010/wordml" xmlns:w15="http://schemas.microsoft.com/office/word/2012/wordml" xmlns:w16cex="http://schemas.microsoft.com/office/word/2018/wordml/cex" xmlns:w16cid="http://schemas.microsoft.com/office/word/2016/wordml/cid" xmlns:w16="http://schemas.microsoft.com/office/word/2018/wordml" xmlns:w16sdtdh="http://schemas.microsoft.com/office/word/2020/wordml/sdtdatahash" xmlns:w16se="http://schemas.microsoft.com/office/word/2015/wordml/symex" xmlns:wpg="http://schemas.microsoft.com/office/word/2010/wordprocessingGroup" xmlns:wpi="http://schemas.microsoft.com/office/word/2010/wordprocessingInk" xmlns:wne="http://schemas.microsoft.com/office/word/2006/wordml" xmlns:wps="http://schemas.microsoft.com/office/word/2010/wordprocessingShape" mc:Ignorable="w14 w15 w16se w16cid w16 w16cex w16sdtdh wp14">
+<w:endnotes xmlns:wpc="http://schemas.microsoft.com/office/word/2010/wordprocessingCanvas" xmlns:cx="http://schemas.microsoft.com/office/drawing/2014/chartex" xmlns:cx1="http://schemas.microsoft.com/office/drawing/2015/9/8/chartex" xmlns:cx2="http://schemas.microsoft.com/office/drawing/2015/10/21/chartex" xmlns:cx3="http://schemas.microsoft.com/office/drawing/2016/5/9/chartex" xmlns:cx4="http://schemas.microsoft.com/office/drawing/2016/5/10/chartex" xmlns:cx5="http://schemas.microsoft.com/office/drawing/2016/5/11/chartex" xmlns:cx6="http://schemas.microsoft.com/office/drawing/2016/5/12/chartex" xmlns:cx7="http://schemas.microsoft.com/office/drawing/2016/5/13/chartex" xmlns:cx8="http://schemas.microsoft.com/office/drawing/2016/5/14/chartex" xmlns:mc="http://schemas.openxmlformats.org/markup-compatibility/2006" xmlns:aink="http://schemas.microsoft.com/office/drawing/2016/ink" xmlns:am3d="http://schemas.microsoft.com/office/drawing/2017/model3d" xmlns:o="urn:schemas-microsoft-com:office:office" xmlns:oel="http://schemas.microsoft.com/office/2019/extlst" xmlns:r="http://schemas.openxmlformats.org/officeDocument/2006/relationships" xmlns:m="http://schemas.openxmlformats.org/officeDocument/2006/math" xmlns:v="urn:schemas-microsoft-com:vml" xmlns:wp14="http://schemas.microsoft.com/office/word/2010/wordprocessingDrawing" xmlns:wp="http://schemas.openxmlformats.org/drawingml/2006/wordprocessingDrawing" xmlns:w10="urn:schemas-microsoft-com:office:word" xmlns:w="http://schemas.openxmlformats.org/wordprocessingml/2006/main" xmlns:w14="http://schemas.microsoft.com/office/word/2010/wordml" xmlns:w15="http://schemas.microsoft.com/office/word/2012/wordml" xmlns:w16cex="http://schemas.microsoft.com/office/word/2018/wordml/cex" xmlns:w16cid="http://schemas.microsoft.com/office/word/2016/wordml/cid" xmlns:w16="http://schemas.microsoft.com/office/word/2018/wordml" xmlns:w16du="http://schemas.microsoft.com/office/word/2023/wordml/word16du" xmlns:w16sdtdh="http://schemas.microsoft.com/office/word/2020/wordml/sdtdatahash" xmlns:w16sdtfl="http://schemas.microsoft.com/office/word/2024/wordml/sdtformatlock" xmlns:w16se="http://schemas.microsoft.com/office/word/2015/wordml/symex" xmlns:wpg="http://schemas.microsoft.com/office/word/2010/wordprocessingGroup" xmlns:wpi="http://schemas.microsoft.com/office/word/2010/wordprocessingInk" xmlns:wne="http://schemas.microsoft.com/office/word/2006/wordml" xmlns:wps="http://schemas.microsoft.com/office/word/2010/wordprocessingShape" mc:Ignorable="w14 w15 w16se w16cid w16 w16cex w16sdtdh w16sdtfl w16du wp14">
   <w:endnote w:type="separator" w:id="-1">
     <w:p>
       <w:r>
@@ -19743,7 +21100,7 @@
 </file>
 
 <file path=word/footer1.xml><?xml version="1.0" encoding="utf-8"?>
-<w:ftr xmlns:wpc="http://schemas.microsoft.com/office/word/2010/wordprocessingCanvas" xmlns:cx="http://schemas.microsoft.com/office/drawing/2014/chartex" xmlns:cx1="http://schemas.microsoft.com/office/drawing/2015/9/8/chartex" xmlns:cx2="http://schemas.microsoft.com/office/drawing/2015/10/21/chartex" xmlns:cx3="http://schemas.microsoft.com/office/drawing/2016/5/9/chartex" xmlns:cx4="http://schemas.microsoft.com/office/drawing/2016/5/10/chartex" xmlns:cx5="http://schemas.microsoft.com/office/drawing/2016/5/11/chartex" xmlns:cx6="http://schemas.microsoft.com/office/drawing/2016/5/12/chartex" xmlns:cx7="http://schemas.microsoft.com/office/drawing/2016/5/13/chartex" xmlns:cx8="http://schemas.microsoft.com/office/drawing/2016/5/14/chartex" xmlns:mc="http://schemas.openxmlformats.org/markup-compatibility/2006" xmlns:aink="http://schemas.microsoft.com/office/drawing/2016/ink" xmlns:am3d="http://schemas.microsoft.com/office/drawing/2017/model3d" xmlns:o="urn:schemas-microsoft-com:office:office" xmlns:r="http://schemas.openxmlformats.org/officeDocument/2006/relationships" xmlns:m="http://schemas.openxmlformats.org/officeDocument/2006/math" xmlns:v="urn:schemas-microsoft-com:vml" xmlns:wp14="http://schemas.microsoft.com/office/word/2010/wordprocessingDrawing" xmlns:wp="http://schemas.openxmlformats.org/drawingml/2006/wordprocessingDrawing" xmlns:w10="urn:schemas-microsoft-com:office:word" xmlns:w="http://schemas.openxmlformats.org/wordprocessingml/2006/main" xmlns:w14="http://schemas.microsoft.com/office/word/2010/wordml" xmlns:w15="http://schemas.microsoft.com/office/word/2012/wordml" xmlns:w16cex="http://schemas.microsoft.com/office/word/2018/wordml/cex" xmlns:w16cid="http://schemas.microsoft.com/office/word/2016/wordml/cid" xmlns:w16="http://schemas.microsoft.com/office/word/2018/wordml" xmlns:w16sdtdh="http://schemas.microsoft.com/office/word/2020/wordml/sdtdatahash" xmlns:w16se="http://schemas.microsoft.com/office/word/2015/wordml/symex" xmlns:wpg="http://schemas.microsoft.com/office/word/2010/wordprocessingGroup" xmlns:wpi="http://schemas.microsoft.com/office/word/2010/wordprocessingInk" xmlns:wne="http://schemas.microsoft.com/office/word/2006/wordml" xmlns:wps="http://schemas.microsoft.com/office/word/2010/wordprocessingShape" mc:Ignorable="w14 w15 w16se w16cid w16 w16cex w16sdtdh wp14">
+<w:ftr xmlns:wpc="http://schemas.microsoft.com/office/word/2010/wordprocessingCanvas" xmlns:cx="http://schemas.microsoft.com/office/drawing/2014/chartex" xmlns:cx1="http://schemas.microsoft.com/office/drawing/2015/9/8/chartex" xmlns:cx2="http://schemas.microsoft.com/office/drawing/2015/10/21/chartex" xmlns:cx3="http://schemas.microsoft.com/office/drawing/2016/5/9/chartex" xmlns:cx4="http://schemas.microsoft.com/office/drawing/2016/5/10/chartex" xmlns:cx5="http://schemas.microsoft.com/office/drawing/2016/5/11/chartex" xmlns:cx6="http://schemas.microsoft.com/office/drawing/2016/5/12/chartex" xmlns:cx7="http://schemas.microsoft.com/office/drawing/2016/5/13/chartex" xmlns:cx8="http://schemas.microsoft.com/office/drawing/2016/5/14/chartex" xmlns:mc="http://schemas.openxmlformats.org/markup-compatibility/2006" xmlns:aink="http://schemas.microsoft.com/office/drawing/2016/ink" xmlns:am3d="http://schemas.microsoft.com/office/drawing/2017/model3d" xmlns:o="urn:schemas-microsoft-com:office:office" xmlns:oel="http://schemas.microsoft.com/office/2019/extlst" xmlns:r="http://schemas.openxmlformats.org/officeDocument/2006/relationships" xmlns:m="http://schemas.openxmlformats.org/officeDocument/2006/math" xmlns:v="urn:schemas-microsoft-com:vml" xmlns:wp14="http://schemas.microsoft.com/office/word/2010/wordprocessingDrawing" xmlns:wp="http://schemas.openxmlformats.org/drawingml/2006/wordprocessingDrawing" xmlns:w10="urn:schemas-microsoft-com:office:word" xmlns:w="http://schemas.openxmlformats.org/wordprocessingml/2006/main" xmlns:w14="http://schemas.microsoft.com/office/word/2010/wordml" xmlns:w15="http://schemas.microsoft.com/office/word/2012/wordml" xmlns:w16cex="http://schemas.microsoft.com/office/word/2018/wordml/cex" xmlns:w16cid="http://schemas.microsoft.com/office/word/2016/wordml/cid" xmlns:w16="http://schemas.microsoft.com/office/word/2018/wordml" xmlns:w16du="http://schemas.microsoft.com/office/word/2023/wordml/word16du" xmlns:w16sdtdh="http://schemas.microsoft.com/office/word/2020/wordml/sdtdatahash" xmlns:w16sdtfl="http://schemas.microsoft.com/office/word/2024/wordml/sdtformatlock" xmlns:w16se="http://schemas.microsoft.com/office/word/2015/wordml/symex" xmlns:wpg="http://schemas.microsoft.com/office/word/2010/wordprocessingGroup" xmlns:wpi="http://schemas.microsoft.com/office/word/2010/wordprocessingInk" xmlns:wne="http://schemas.microsoft.com/office/word/2006/wordml" xmlns:wps="http://schemas.microsoft.com/office/word/2010/wordprocessingShape" mc:Ignorable="w14 w15 w16se w16cid w16 w16cex w16sdtdh w16sdtfl w16du wp14">
   <w:p>
     <w:pPr>
       <w:pStyle w:val="Rodap"/>
@@ -19763,7 +21120,7 @@
 </file>
 
 <file path=word/footer2.xml><?xml version="1.0" encoding="utf-8"?>
-<w:ftr xmlns:wpc="http://schemas.microsoft.com/office/word/2010/wordprocessingCanvas" xmlns:cx="http://schemas.microsoft.com/office/drawing/2014/chartex" xmlns:cx1="http://schemas.microsoft.com/office/drawing/2015/9/8/chartex" xmlns:cx2="http://schemas.microsoft.com/office/drawing/2015/10/21/chartex" xmlns:cx3="http://schemas.microsoft.com/office/drawing/2016/5/9/chartex" xmlns:cx4="http://schemas.microsoft.com/office/drawing/2016/5/10/chartex" xmlns:cx5="http://schemas.microsoft.com/office/drawing/2016/5/11/chartex" xmlns:cx6="http://schemas.microsoft.com/office/drawing/2016/5/12/chartex" xmlns:cx7="http://schemas.microsoft.com/office/drawing/2016/5/13/chartex" xmlns:cx8="http://schemas.microsoft.com/office/drawing/2016/5/14/chartex" xmlns:mc="http://schemas.openxmlformats.org/markup-compatibility/2006" xmlns:aink="http://schemas.microsoft.com/office/drawing/2016/ink" xmlns:am3d="http://schemas.microsoft.com/office/drawing/2017/model3d" xmlns:o="urn:schemas-microsoft-com:office:office" xmlns:r="http://schemas.openxmlformats.org/officeDocument/2006/relationships" xmlns:m="http://schemas.openxmlformats.org/officeDocument/2006/math" xmlns:v="urn:schemas-microsoft-com:vml" xmlns:wp14="http://schemas.microsoft.com/office/word/2010/wordprocessingDrawing" xmlns:wp="http://schemas.openxmlformats.org/drawingml/2006/wordprocessingDrawing" xmlns:w10="urn:schemas-microsoft-com:office:word" xmlns:w="http://schemas.openxmlformats.org/wordprocessingml/2006/main" xmlns:w14="http://schemas.microsoft.com/office/word/2010/wordml" xmlns:w15="http://schemas.microsoft.com/office/word/2012/wordml" xmlns:w16cex="http://schemas.microsoft.com/office/word/2018/wordml/cex" xmlns:w16cid="http://schemas.microsoft.com/office/word/2016/wordml/cid" xmlns:w16="http://schemas.microsoft.com/office/word/2018/wordml" xmlns:w16sdtdh="http://schemas.microsoft.com/office/word/2020/wordml/sdtdatahash" xmlns:w16se="http://schemas.microsoft.com/office/word/2015/wordml/symex" xmlns:wpg="http://schemas.microsoft.com/office/word/2010/wordprocessingGroup" xmlns:wpi="http://schemas.microsoft.com/office/word/2010/wordprocessingInk" xmlns:wne="http://schemas.microsoft.com/office/word/2006/wordml" xmlns:wps="http://schemas.microsoft.com/office/word/2010/wordprocessingShape" mc:Ignorable="w14 w15 w16se w16cid w16 w16cex w16sdtdh wp14">
+<w:ftr xmlns:wpc="http://schemas.microsoft.com/office/word/2010/wordprocessingCanvas" xmlns:cx="http://schemas.microsoft.com/office/drawing/2014/chartex" xmlns:cx1="http://schemas.microsoft.com/office/drawing/2015/9/8/chartex" xmlns:cx2="http://schemas.microsoft.com/office/drawing/2015/10/21/chartex" xmlns:cx3="http://schemas.microsoft.com/office/drawing/2016/5/9/chartex" xmlns:cx4="http://schemas.microsoft.com/office/drawing/2016/5/10/chartex" xmlns:cx5="http://schemas.microsoft.com/office/drawing/2016/5/11/chartex" xmlns:cx6="http://schemas.microsoft.com/office/drawing/2016/5/12/chartex" xmlns:cx7="http://schemas.microsoft.com/office/drawing/2016/5/13/chartex" xmlns:cx8="http://schemas.microsoft.com/office/drawing/2016/5/14/chartex" xmlns:mc="http://schemas.openxmlformats.org/markup-compatibility/2006" xmlns:aink="http://schemas.microsoft.com/office/drawing/2016/ink" xmlns:am3d="http://schemas.microsoft.com/office/drawing/2017/model3d" xmlns:o="urn:schemas-microsoft-com:office:office" xmlns:oel="http://schemas.microsoft.com/office/2019/extlst" xmlns:r="http://schemas.openxmlformats.org/officeDocument/2006/relationships" xmlns:m="http://schemas.openxmlformats.org/officeDocument/2006/math" xmlns:v="urn:schemas-microsoft-com:vml" xmlns:wp14="http://schemas.microsoft.com/office/word/2010/wordprocessingDrawing" xmlns:wp="http://schemas.openxmlformats.org/drawingml/2006/wordprocessingDrawing" xmlns:w10="urn:schemas-microsoft-com:office:word" xmlns:w="http://schemas.openxmlformats.org/wordprocessingml/2006/main" xmlns:w14="http://schemas.microsoft.com/office/word/2010/wordml" xmlns:w15="http://schemas.microsoft.com/office/word/2012/wordml" xmlns:w16cex="http://schemas.microsoft.com/office/word/2018/wordml/cex" xmlns:w16cid="http://schemas.microsoft.com/office/word/2016/wordml/cid" xmlns:w16="http://schemas.microsoft.com/office/word/2018/wordml" xmlns:w16du="http://schemas.microsoft.com/office/word/2023/wordml/word16du" xmlns:w16sdtdh="http://schemas.microsoft.com/office/word/2020/wordml/sdtdatahash" xmlns:w16sdtfl="http://schemas.microsoft.com/office/word/2024/wordml/sdtformatlock" xmlns:w16se="http://schemas.microsoft.com/office/word/2015/wordml/symex" xmlns:wpg="http://schemas.microsoft.com/office/word/2010/wordprocessingGroup" xmlns:wpi="http://schemas.microsoft.com/office/word/2010/wordprocessingInk" xmlns:wne="http://schemas.microsoft.com/office/word/2006/wordml" xmlns:wps="http://schemas.microsoft.com/office/word/2010/wordprocessingShape" mc:Ignorable="w14 w15 w16se w16cid w16 w16cex w16sdtdh w16sdtfl w16du wp14">
   <w:p>
     <w:pPr>
       <w:pStyle w:val="Rodap"/>
@@ -19773,7 +21130,7 @@
 </file>
 
 <file path=word/footnotes.xml><?xml version="1.0" encoding="utf-8"?>
-<w:footnotes xmlns:wpc="http://schemas.microsoft.com/office/word/2010/wordprocessingCanvas" xmlns:cx="http://schemas.microsoft.com/office/drawing/2014/chartex" xmlns:cx1="http://schemas.microsoft.com/office/drawing/2015/9/8/chartex" xmlns:cx2="http://schemas.microsoft.com/office/drawing/2015/10/21/chartex" xmlns:cx3="http://schemas.microsoft.com/office/drawing/2016/5/9/chartex" xmlns:cx4="http://schemas.microsoft.com/office/drawing/2016/5/10/chartex" xmlns:cx5="http://schemas.microsoft.com/office/drawing/2016/5/11/chartex" xmlns:cx6="http://schemas.microsoft.com/office/drawing/2016/5/12/chartex" xmlns:cx7="http://schemas.microsoft.com/office/drawing/2016/5/13/chartex" xmlns:cx8="http://schemas.microsoft.com/office/drawing/2016/5/14/chartex" xmlns:mc="http://schemas.openxmlformats.org/markup-compatibility/2006" xmlns:aink="http://schemas.microsoft.com/office/drawing/2016/ink" xmlns:am3d="http://schemas.microsoft.com/office/drawing/2017/model3d" xmlns:o="urn:schemas-microsoft-com:office:office" xmlns:r="http://schemas.openxmlformats.org/officeDocument/2006/relationships" xmlns:m="http://schemas.openxmlformats.org/officeDocument/2006/math" xmlns:v="urn:schemas-microsoft-com:vml" xmlns:wp14="http://schemas.microsoft.com/office/word/2010/wordprocessingDrawing" xmlns:wp="http://schemas.openxmlformats.org/drawingml/2006/wordprocessingDrawing" xmlns:w10="urn:schemas-microsoft-com:office:word" xmlns:w="http://schemas.openxmlformats.org/wordprocessingml/2006/main" xmlns:w14="http://schemas.microsoft.com/office/word/2010/wordml" xmlns:w15="http://schemas.microsoft.com/office/word/2012/wordml" xmlns:w16cex="http://schemas.microsoft.com/office/word/2018/wordml/cex" xmlns:w16cid="http://schemas.microsoft.com/office/word/2016/wordml/cid" xmlns:w16="http://schemas.microsoft.com/office/word/2018/wordml" xmlns:w16sdtdh="http://schemas.microsoft.com/office/word/2020/wordml/sdtdatahash" xmlns:w16se="http://schemas.microsoft.com/office/word/2015/wordml/symex" xmlns:wpg="http://schemas.microsoft.com/office/word/2010/wordprocessingGroup" xmlns:wpi="http://schemas.microsoft.com/office/word/2010/wordprocessingInk" xmlns:wne="http://schemas.microsoft.com/office/word/2006/wordml" xmlns:wps="http://schemas.microsoft.com/office/word/2010/wordprocessingShape" mc:Ignorable="w14 w15 w16se w16cid w16 w16cex w16sdtdh wp14">
+<w:footnotes xmlns:wpc="http://schemas.microsoft.com/office/word/2010/wordprocessingCanvas" xmlns:cx="http://schemas.microsoft.com/office/drawing/2014/chartex" xmlns:cx1="http://schemas.microsoft.com/office/drawing/2015/9/8/chartex" xmlns:cx2="http://schemas.microsoft.com/office/drawing/2015/10/21/chartex" xmlns:cx3="http://schemas.microsoft.com/office/drawing/2016/5/9/chartex" xmlns:cx4="http://schemas.microsoft.com/office/drawing/2016/5/10/chartex" xmlns:cx5="http://schemas.microsoft.com/office/drawing/2016/5/11/chartex" xmlns:cx6="http://schemas.microsoft.com/office/drawing/2016/5/12/chartex" xmlns:cx7="http://schemas.microsoft.com/office/drawing/2016/5/13/chartex" xmlns:cx8="http://schemas.microsoft.com/office/drawing/2016/5/14/chartex" xmlns:mc="http://schemas.openxmlformats.org/markup-compatibility/2006" xmlns:aink="http://schemas.microsoft.com/office/drawing/2016/ink" xmlns:am3d="http://schemas.microsoft.com/office/drawing/2017/model3d" xmlns:o="urn:schemas-microsoft-com:office:office" xmlns:oel="http://schemas.microsoft.com/office/2019/extlst" xmlns:r="http://schemas.openxmlformats.org/officeDocument/2006/relationships" xmlns:m="http://schemas.openxmlformats.org/officeDocument/2006/math" xmlns:v="urn:schemas-microsoft-com:vml" xmlns:wp14="http://schemas.microsoft.com/office/word/2010/wordprocessingDrawing" xmlns:wp="http://schemas.openxmlformats.org/drawingml/2006/wordprocessingDrawing" xmlns:w10="urn:schemas-microsoft-com:office:word" xmlns:w="http://schemas.openxmlformats.org/wordprocessingml/2006/main" xmlns:w14="http://schemas.microsoft.com/office/word/2010/wordml" xmlns:w15="http://schemas.microsoft.com/office/word/2012/wordml" xmlns:w16cex="http://schemas.microsoft.com/office/word/2018/wordml/cex" xmlns:w16cid="http://schemas.microsoft.com/office/word/2016/wordml/cid" xmlns:w16="http://schemas.microsoft.com/office/word/2018/wordml" xmlns:w16du="http://schemas.microsoft.com/office/word/2023/wordml/word16du" xmlns:w16sdtdh="http://schemas.microsoft.com/office/word/2020/wordml/sdtdatahash" xmlns:w16sdtfl="http://schemas.microsoft.com/office/word/2024/wordml/sdtformatlock" xmlns:w16se="http://schemas.microsoft.com/office/word/2015/wordml/symex" xmlns:wpg="http://schemas.microsoft.com/office/word/2010/wordprocessingGroup" xmlns:wpi="http://schemas.microsoft.com/office/word/2010/wordprocessingInk" xmlns:wne="http://schemas.microsoft.com/office/word/2006/wordml" xmlns:wps="http://schemas.microsoft.com/office/word/2010/wordprocessingShape" mc:Ignorable="w14 w15 w16se w16cid w16 w16cex w16sdtdh w16sdtfl w16du wp14">
   <w:footnote w:type="separator" w:id="-1">
     <w:p>
       <w:r>
@@ -19792,7 +21149,7 @@
 </file>
 
 <file path=word/header1.xml><?xml version="1.0" encoding="utf-8"?>
-<w:hdr xmlns:wpc="http://schemas.microsoft.com/office/word/2010/wordprocessingCanvas" xmlns:cx="http://schemas.microsoft.com/office/drawing/2014/chartex" xmlns:cx1="http://schemas.microsoft.com/office/drawing/2015/9/8/chartex" xmlns:cx2="http://schemas.microsoft.com/office/drawing/2015/10/21/chartex" xmlns:cx3="http://schemas.microsoft.com/office/drawing/2016/5/9/chartex" xmlns:cx4="http://schemas.microsoft.com/office/drawing/2016/5/10/chartex" xmlns:cx5="http://schemas.microsoft.com/office/drawing/2016/5/11/chartex" xmlns:cx6="http://schemas.microsoft.com/office/drawing/2016/5/12/chartex" xmlns:cx7="http://schemas.microsoft.com/office/drawing/2016/5/13/chartex" xmlns:cx8="http://schemas.microsoft.com/office/drawing/2016/5/14/chartex" xmlns:mc="http://schemas.openxmlformats.org/markup-compatibility/2006" xmlns:aink="http://schemas.microsoft.com/office/drawing/2016/ink" xmlns:am3d="http://schemas.microsoft.com/office/drawing/2017/model3d" xmlns:o="urn:schemas-microsoft-com:office:office" xmlns:r="http://schemas.openxmlformats.org/officeDocument/2006/relationships" xmlns:m="http://schemas.openxmlformats.org/officeDocument/2006/math" xmlns:v="urn:schemas-microsoft-com:vml" xmlns:wp14="http://schemas.microsoft.com/office/word/2010/wordprocessingDrawing" xmlns:wp="http://schemas.openxmlformats.org/drawingml/2006/wordprocessingDrawing" xmlns:w10="urn:schemas-microsoft-com:office:word" xmlns:w="http://schemas.openxmlformats.org/wordprocessingml/2006/main" xmlns:w14="http://schemas.microsoft.com/office/word/2010/wordml" xmlns:w15="http://schemas.microsoft.com/office/word/2012/wordml" xmlns:w16cex="http://schemas.microsoft.com/office/word/2018/wordml/cex" xmlns:w16cid="http://schemas.microsoft.com/office/word/2016/wordml/cid" xmlns:w16="http://schemas.microsoft.com/office/word/2018/wordml" xmlns:w16sdtdh="http://schemas.microsoft.com/office/word/2020/wordml/sdtdatahash" xmlns:w16se="http://schemas.microsoft.com/office/word/2015/wordml/symex" xmlns:wpg="http://schemas.microsoft.com/office/word/2010/wordprocessingGroup" xmlns:wpi="http://schemas.microsoft.com/office/word/2010/wordprocessingInk" xmlns:wne="http://schemas.microsoft.com/office/word/2006/wordml" xmlns:wps="http://schemas.microsoft.com/office/word/2010/wordprocessingShape" mc:Ignorable="w14 w15 w16se w16cid w16 w16cex w16sdtdh wp14">
+<w:hdr xmlns:wpc="http://schemas.microsoft.com/office/word/2010/wordprocessingCanvas" xmlns:cx="http://schemas.microsoft.com/office/drawing/2014/chartex" xmlns:cx1="http://schemas.microsoft.com/office/drawing/2015/9/8/chartex" xmlns:cx2="http://schemas.microsoft.com/office/drawing/2015/10/21/chartex" xmlns:cx3="http://schemas.microsoft.com/office/drawing/2016/5/9/chartex" xmlns:cx4="http://schemas.microsoft.com/office/drawing/2016/5/10/chartex" xmlns:cx5="http://schemas.microsoft.com/office/drawing/2016/5/11/chartex" xmlns:cx6="http://schemas.microsoft.com/office/drawing/2016/5/12/chartex" xmlns:cx7="http://schemas.microsoft.com/office/drawing/2016/5/13/chartex" xmlns:cx8="http://schemas.microsoft.com/office/drawing/2016/5/14/chartex" xmlns:mc="http://schemas.openxmlformats.org/markup-compatibility/2006" xmlns:aink="http://schemas.microsoft.com/office/drawing/2016/ink" xmlns:am3d="http://schemas.microsoft.com/office/drawing/2017/model3d" xmlns:o="urn:schemas-microsoft-com:office:office" xmlns:oel="http://schemas.microsoft.com/office/2019/extlst" xmlns:r="http://schemas.openxmlformats.org/officeDocument/2006/relationships" xmlns:m="http://schemas.openxmlformats.org/officeDocument/2006/math" xmlns:v="urn:schemas-microsoft-com:vml" xmlns:wp14="http://schemas.microsoft.com/office/word/2010/wordprocessingDrawing" xmlns:wp="http://schemas.openxmlformats.org/drawingml/2006/wordprocessingDrawing" xmlns:w10="urn:schemas-microsoft-com:office:word" xmlns:w="http://schemas.openxmlformats.org/wordprocessingml/2006/main" xmlns:w14="http://schemas.microsoft.com/office/word/2010/wordml" xmlns:w15="http://schemas.microsoft.com/office/word/2012/wordml" xmlns:w16cex="http://schemas.microsoft.com/office/word/2018/wordml/cex" xmlns:w16cid="http://schemas.microsoft.com/office/word/2016/wordml/cid" xmlns:w16="http://schemas.microsoft.com/office/word/2018/wordml" xmlns:w16du="http://schemas.microsoft.com/office/word/2023/wordml/word16du" xmlns:w16sdtdh="http://schemas.microsoft.com/office/word/2020/wordml/sdtdatahash" xmlns:w16sdtfl="http://schemas.microsoft.com/office/word/2024/wordml/sdtformatlock" xmlns:w16se="http://schemas.microsoft.com/office/word/2015/wordml/symex" xmlns:wpg="http://schemas.microsoft.com/office/word/2010/wordprocessingGroup" xmlns:wpi="http://schemas.microsoft.com/office/word/2010/wordprocessingInk" xmlns:wne="http://schemas.microsoft.com/office/word/2006/wordml" xmlns:wps="http://schemas.microsoft.com/office/word/2010/wordprocessingShape" mc:Ignorable="w14 w15 w16se w16cid w16 w16cex w16sdtdh w16sdtfl w16du wp14">
   <w:p>
     <w:pPr>
       <w:pStyle w:val="Cabealho"/>
@@ -19866,7 +21223,7 @@
 </file>
 
 <file path=word/header2.xml><?xml version="1.0" encoding="utf-8"?>
-<w:hdr xmlns:wpc="http://schemas.microsoft.com/office/word/2010/wordprocessingCanvas" xmlns:cx="http://schemas.microsoft.com/office/drawing/2014/chartex" xmlns:cx1="http://schemas.microsoft.com/office/drawing/2015/9/8/chartex" xmlns:cx2="http://schemas.microsoft.com/office/drawing/2015/10/21/chartex" xmlns:cx3="http://schemas.microsoft.com/office/drawing/2016/5/9/chartex" xmlns:cx4="http://schemas.microsoft.com/office/drawing/2016/5/10/chartex" xmlns:cx5="http://schemas.microsoft.com/office/drawing/2016/5/11/chartex" xmlns:cx6="http://schemas.microsoft.com/office/drawing/2016/5/12/chartex" xmlns:cx7="http://schemas.microsoft.com/office/drawing/2016/5/13/chartex" xmlns:cx8="http://schemas.microsoft.com/office/drawing/2016/5/14/chartex" xmlns:mc="http://schemas.openxmlformats.org/markup-compatibility/2006" xmlns:aink="http://schemas.microsoft.com/office/drawing/2016/ink" xmlns:am3d="http://schemas.microsoft.com/office/drawing/2017/model3d" xmlns:o="urn:schemas-microsoft-com:office:office" xmlns:r="http://schemas.openxmlformats.org/officeDocument/2006/relationships" xmlns:m="http://schemas.openxmlformats.org/officeDocument/2006/math" xmlns:v="urn:schemas-microsoft-com:vml" xmlns:wp14="http://schemas.microsoft.com/office/word/2010/wordprocessingDrawing" xmlns:wp="http://schemas.openxmlformats.org/drawingml/2006/wordprocessingDrawing" xmlns:w10="urn:schemas-microsoft-com:office:word" xmlns:w="http://schemas.openxmlformats.org/wordprocessingml/2006/main" xmlns:w14="http://schemas.microsoft.com/office/word/2010/wordml" xmlns:w15="http://schemas.microsoft.com/office/word/2012/wordml" xmlns:w16cex="http://schemas.microsoft.com/office/word/2018/wordml/cex" xmlns:w16cid="http://schemas.microsoft.com/office/word/2016/wordml/cid" xmlns:w16="http://schemas.microsoft.com/office/word/2018/wordml" xmlns:w16sdtdh="http://schemas.microsoft.com/office/word/2020/wordml/sdtdatahash" xmlns:w16se="http://schemas.microsoft.com/office/word/2015/wordml/symex" xmlns:wpg="http://schemas.microsoft.com/office/word/2010/wordprocessingGroup" xmlns:wpi="http://schemas.microsoft.com/office/word/2010/wordprocessingInk" xmlns:wne="http://schemas.microsoft.com/office/word/2006/wordml" xmlns:wps="http://schemas.microsoft.com/office/word/2010/wordprocessingShape" mc:Ignorable="w14 w15 w16se w16cid w16 w16cex w16sdtdh wp14">
+<w:hdr xmlns:wpc="http://schemas.microsoft.com/office/word/2010/wordprocessingCanvas" xmlns:cx="http://schemas.microsoft.com/office/drawing/2014/chartex" xmlns:cx1="http://schemas.microsoft.com/office/drawing/2015/9/8/chartex" xmlns:cx2="http://schemas.microsoft.com/office/drawing/2015/10/21/chartex" xmlns:cx3="http://schemas.microsoft.com/office/drawing/2016/5/9/chartex" xmlns:cx4="http://schemas.microsoft.com/office/drawing/2016/5/10/chartex" xmlns:cx5="http://schemas.microsoft.com/office/drawing/2016/5/11/chartex" xmlns:cx6="http://schemas.microsoft.com/office/drawing/2016/5/12/chartex" xmlns:cx7="http://schemas.microsoft.com/office/drawing/2016/5/13/chartex" xmlns:cx8="http://schemas.microsoft.com/office/drawing/2016/5/14/chartex" xmlns:mc="http://schemas.openxmlformats.org/markup-compatibility/2006" xmlns:aink="http://schemas.microsoft.com/office/drawing/2016/ink" xmlns:am3d="http://schemas.microsoft.com/office/drawing/2017/model3d" xmlns:o="urn:schemas-microsoft-com:office:office" xmlns:oel="http://schemas.microsoft.com/office/2019/extlst" xmlns:r="http://schemas.openxmlformats.org/officeDocument/2006/relationships" xmlns:m="http://schemas.openxmlformats.org/officeDocument/2006/math" xmlns:v="urn:schemas-microsoft-com:vml" xmlns:wp14="http://schemas.microsoft.com/office/word/2010/wordprocessingDrawing" xmlns:wp="http://schemas.openxmlformats.org/drawingml/2006/wordprocessingDrawing" xmlns:w10="urn:schemas-microsoft-com:office:word" xmlns:w="http://schemas.openxmlformats.org/wordprocessingml/2006/main" xmlns:w14="http://schemas.microsoft.com/office/word/2010/wordml" xmlns:w15="http://schemas.microsoft.com/office/word/2012/wordml" xmlns:w16cex="http://schemas.microsoft.com/office/word/2018/wordml/cex" xmlns:w16cid="http://schemas.microsoft.com/office/word/2016/wordml/cid" xmlns:w16="http://schemas.microsoft.com/office/word/2018/wordml" xmlns:w16du="http://schemas.microsoft.com/office/word/2023/wordml/word16du" xmlns:w16sdtdh="http://schemas.microsoft.com/office/word/2020/wordml/sdtdatahash" xmlns:w16sdtfl="http://schemas.microsoft.com/office/word/2024/wordml/sdtformatlock" xmlns:w16se="http://schemas.microsoft.com/office/word/2015/wordml/symex" xmlns:wpg="http://schemas.microsoft.com/office/word/2010/wordprocessingGroup" xmlns:wpi="http://schemas.microsoft.com/office/word/2010/wordprocessingInk" xmlns:wne="http://schemas.microsoft.com/office/word/2006/wordml" xmlns:wps="http://schemas.microsoft.com/office/word/2010/wordprocessingShape" mc:Ignorable="w14 w15 w16se w16cid w16 w16cex w16sdtdh w16sdtfl w16du wp14">
   <w:p>
     <w:pPr>
       <w:pStyle w:val="Cabealho"/>
@@ -19877,7 +21234,7 @@
 </file>
 
 <file path=word/header3.xml><?xml version="1.0" encoding="utf-8"?>
-<w:hdr xmlns:wpc="http://schemas.microsoft.com/office/word/2010/wordprocessingCanvas" xmlns:cx="http://schemas.microsoft.com/office/drawing/2014/chartex" xmlns:cx1="http://schemas.microsoft.com/office/drawing/2015/9/8/chartex" xmlns:cx2="http://schemas.microsoft.com/office/drawing/2015/10/21/chartex" xmlns:cx3="http://schemas.microsoft.com/office/drawing/2016/5/9/chartex" xmlns:cx4="http://schemas.microsoft.com/office/drawing/2016/5/10/chartex" xmlns:cx5="http://schemas.microsoft.com/office/drawing/2016/5/11/chartex" xmlns:cx6="http://schemas.microsoft.com/office/drawing/2016/5/12/chartex" xmlns:cx7="http://schemas.microsoft.com/office/drawing/2016/5/13/chartex" xmlns:cx8="http://schemas.microsoft.com/office/drawing/2016/5/14/chartex" xmlns:mc="http://schemas.openxmlformats.org/markup-compatibility/2006" xmlns:aink="http://schemas.microsoft.com/office/drawing/2016/ink" xmlns:am3d="http://schemas.microsoft.com/office/drawing/2017/model3d" xmlns:o="urn:schemas-microsoft-com:office:office" xmlns:r="http://schemas.openxmlformats.org/officeDocument/2006/relationships" xmlns:m="http://schemas.openxmlformats.org/officeDocument/2006/math" xmlns:v="urn:schemas-microsoft-com:vml" xmlns:wp14="http://schemas.microsoft.com/office/word/2010/wordprocessingDrawing" xmlns:wp="http://schemas.openxmlformats.org/drawingml/2006/wordprocessingDrawing" xmlns:w10="urn:schemas-microsoft-com:office:word" xmlns:w="http://schemas.openxmlformats.org/wordprocessingml/2006/main" xmlns:w14="http://schemas.microsoft.com/office/word/2010/wordml" xmlns:w15="http://schemas.microsoft.com/office/word/2012/wordml" xmlns:w16cex="http://schemas.microsoft.com/office/word/2018/wordml/cex" xmlns:w16cid="http://schemas.microsoft.com/office/word/2016/wordml/cid" xmlns:w16="http://schemas.microsoft.com/office/word/2018/wordml" xmlns:w16sdtdh="http://schemas.microsoft.com/office/word/2020/wordml/sdtdatahash" xmlns:w16se="http://schemas.microsoft.com/office/word/2015/wordml/symex" xmlns:wpg="http://schemas.microsoft.com/office/word/2010/wordprocessingGroup" xmlns:wpi="http://schemas.microsoft.com/office/word/2010/wordprocessingInk" xmlns:wne="http://schemas.microsoft.com/office/word/2006/wordml" xmlns:wps="http://schemas.microsoft.com/office/word/2010/wordprocessingShape" mc:Ignorable="w14 w15 w16se w16cid w16 w16cex w16sdtdh wp14">
+<w:hdr xmlns:wpc="http://schemas.microsoft.com/office/word/2010/wordprocessingCanvas" xmlns:cx="http://schemas.microsoft.com/office/drawing/2014/chartex" xmlns:cx1="http://schemas.microsoft.com/office/drawing/2015/9/8/chartex" xmlns:cx2="http://schemas.microsoft.com/office/drawing/2015/10/21/chartex" xmlns:cx3="http://schemas.microsoft.com/office/drawing/2016/5/9/chartex" xmlns:cx4="http://schemas.microsoft.com/office/drawing/2016/5/10/chartex" xmlns:cx5="http://schemas.microsoft.com/office/drawing/2016/5/11/chartex" xmlns:cx6="http://schemas.microsoft.com/office/drawing/2016/5/12/chartex" xmlns:cx7="http://schemas.microsoft.com/office/drawing/2016/5/13/chartex" xmlns:cx8="http://schemas.microsoft.com/office/drawing/2016/5/14/chartex" xmlns:mc="http://schemas.openxmlformats.org/markup-compatibility/2006" xmlns:aink="http://schemas.microsoft.com/office/drawing/2016/ink" xmlns:am3d="http://schemas.microsoft.com/office/drawing/2017/model3d" xmlns:o="urn:schemas-microsoft-com:office:office" xmlns:oel="http://schemas.microsoft.com/office/2019/extlst" xmlns:r="http://schemas.openxmlformats.org/officeDocument/2006/relationships" xmlns:m="http://schemas.openxmlformats.org/officeDocument/2006/math" xmlns:v="urn:schemas-microsoft-com:vml" xmlns:wp14="http://schemas.microsoft.com/office/word/2010/wordprocessingDrawing" xmlns:wp="http://schemas.openxmlformats.org/drawingml/2006/wordprocessingDrawing" xmlns:w10="urn:schemas-microsoft-com:office:word" xmlns:w="http://schemas.openxmlformats.org/wordprocessingml/2006/main" xmlns:w14="http://schemas.microsoft.com/office/word/2010/wordml" xmlns:w15="http://schemas.microsoft.com/office/word/2012/wordml" xmlns:w16cex="http://schemas.microsoft.com/office/word/2018/wordml/cex" xmlns:w16cid="http://schemas.microsoft.com/office/word/2016/wordml/cid" xmlns:w16="http://schemas.microsoft.com/office/word/2018/wordml" xmlns:w16du="http://schemas.microsoft.com/office/word/2023/wordml/word16du" xmlns:w16sdtdh="http://schemas.microsoft.com/office/word/2020/wordml/sdtdatahash" xmlns:w16sdtfl="http://schemas.microsoft.com/office/word/2024/wordml/sdtformatlock" xmlns:w16se="http://schemas.microsoft.com/office/word/2015/wordml/symex" xmlns:wpg="http://schemas.microsoft.com/office/word/2010/wordprocessingGroup" xmlns:wpi="http://schemas.microsoft.com/office/word/2010/wordprocessingInk" xmlns:wne="http://schemas.microsoft.com/office/word/2006/wordml" xmlns:wps="http://schemas.microsoft.com/office/word/2010/wordprocessingShape" mc:Ignorable="w14 w15 w16se w16cid w16 w16cex w16sdtdh w16sdtfl w16du wp14">
   <w:sdt>
     <w:sdtPr>
       <w:id w:val="1724485572"/>
@@ -19886,7 +21243,6 @@
         <w:docPartUnique/>
       </w:docPartObj>
     </w:sdtPr>
-    <w:sdtEndPr/>
     <w:sdtContent>
       <w:p>
         <w:pPr>
@@ -19912,7 +21268,7 @@
 </file>
 
 <file path=word/header4.xml><?xml version="1.0" encoding="utf-8"?>
-<w:hdr xmlns:wpc="http://schemas.microsoft.com/office/word/2010/wordprocessingCanvas" xmlns:cx="http://schemas.microsoft.com/office/drawing/2014/chartex" xmlns:cx1="http://schemas.microsoft.com/office/drawing/2015/9/8/chartex" xmlns:cx2="http://schemas.microsoft.com/office/drawing/2015/10/21/chartex" xmlns:cx3="http://schemas.microsoft.com/office/drawing/2016/5/9/chartex" xmlns:cx4="http://schemas.microsoft.com/office/drawing/2016/5/10/chartex" xmlns:cx5="http://schemas.microsoft.com/office/drawing/2016/5/11/chartex" xmlns:cx6="http://schemas.microsoft.com/office/drawing/2016/5/12/chartex" xmlns:cx7="http://schemas.microsoft.com/office/drawing/2016/5/13/chartex" xmlns:cx8="http://schemas.microsoft.com/office/drawing/2016/5/14/chartex" xmlns:mc="http://schemas.openxmlformats.org/markup-compatibility/2006" xmlns:aink="http://schemas.microsoft.com/office/drawing/2016/ink" xmlns:am3d="http://schemas.microsoft.com/office/drawing/2017/model3d" xmlns:o="urn:schemas-microsoft-com:office:office" xmlns:r="http://schemas.openxmlformats.org/officeDocument/2006/relationships" xmlns:m="http://schemas.openxmlformats.org/officeDocument/2006/math" xmlns:v="urn:schemas-microsoft-com:vml" xmlns:wp14="http://schemas.microsoft.com/office/word/2010/wordprocessingDrawing" xmlns:wp="http://schemas.openxmlformats.org/drawingml/2006/wordprocessingDrawing" xmlns:w10="urn:schemas-microsoft-com:office:word" xmlns:w="http://schemas.openxmlformats.org/wordprocessingml/2006/main" xmlns:w14="http://schemas.microsoft.com/office/word/2010/wordml" xmlns:w15="http://schemas.microsoft.com/office/word/2012/wordml" xmlns:w16cex="http://schemas.microsoft.com/office/word/2018/wordml/cex" xmlns:w16cid="http://schemas.microsoft.com/office/word/2016/wordml/cid" xmlns:w16="http://schemas.microsoft.com/office/word/2018/wordml" xmlns:w16sdtdh="http://schemas.microsoft.com/office/word/2020/wordml/sdtdatahash" xmlns:w16se="http://schemas.microsoft.com/office/word/2015/wordml/symex" xmlns:wpg="http://schemas.microsoft.com/office/word/2010/wordprocessingGroup" xmlns:wpi="http://schemas.microsoft.com/office/word/2010/wordprocessingInk" xmlns:wne="http://schemas.microsoft.com/office/word/2006/wordml" xmlns:wps="http://schemas.microsoft.com/office/word/2010/wordprocessingShape" mc:Ignorable="w14 w15 w16se w16cid w16 w16cex w16sdtdh wp14">
+<w:hdr xmlns:wpc="http://schemas.microsoft.com/office/word/2010/wordprocessingCanvas" xmlns:cx="http://schemas.microsoft.com/office/drawing/2014/chartex" xmlns:cx1="http://schemas.microsoft.com/office/drawing/2015/9/8/chartex" xmlns:cx2="http://schemas.microsoft.com/office/drawing/2015/10/21/chartex" xmlns:cx3="http://schemas.microsoft.com/office/drawing/2016/5/9/chartex" xmlns:cx4="http://schemas.microsoft.com/office/drawing/2016/5/10/chartex" xmlns:cx5="http://schemas.microsoft.com/office/drawing/2016/5/11/chartex" xmlns:cx6="http://schemas.microsoft.com/office/drawing/2016/5/12/chartex" xmlns:cx7="http://schemas.microsoft.com/office/drawing/2016/5/13/chartex" xmlns:cx8="http://schemas.microsoft.com/office/drawing/2016/5/14/chartex" xmlns:mc="http://schemas.openxmlformats.org/markup-compatibility/2006" xmlns:aink="http://schemas.microsoft.com/office/drawing/2016/ink" xmlns:am3d="http://schemas.microsoft.com/office/drawing/2017/model3d" xmlns:o="urn:schemas-microsoft-com:office:office" xmlns:oel="http://schemas.microsoft.com/office/2019/extlst" xmlns:r="http://schemas.openxmlformats.org/officeDocument/2006/relationships" xmlns:m="http://schemas.openxmlformats.org/officeDocument/2006/math" xmlns:v="urn:schemas-microsoft-com:vml" xmlns:wp14="http://schemas.microsoft.com/office/word/2010/wordprocessingDrawing" xmlns:wp="http://schemas.openxmlformats.org/drawingml/2006/wordprocessingDrawing" xmlns:w10="urn:schemas-microsoft-com:office:word" xmlns:w="http://schemas.openxmlformats.org/wordprocessingml/2006/main" xmlns:w14="http://schemas.microsoft.com/office/word/2010/wordml" xmlns:w15="http://schemas.microsoft.com/office/word/2012/wordml" xmlns:w16cex="http://schemas.microsoft.com/office/word/2018/wordml/cex" xmlns:w16cid="http://schemas.microsoft.com/office/word/2016/wordml/cid" xmlns:w16="http://schemas.microsoft.com/office/word/2018/wordml" xmlns:w16du="http://schemas.microsoft.com/office/word/2023/wordml/word16du" xmlns:w16sdtdh="http://schemas.microsoft.com/office/word/2020/wordml/sdtdatahash" xmlns:w16sdtfl="http://schemas.microsoft.com/office/word/2024/wordml/sdtformatlock" xmlns:w16se="http://schemas.microsoft.com/office/word/2015/wordml/symex" xmlns:wpg="http://schemas.microsoft.com/office/word/2010/wordprocessingGroup" xmlns:wpi="http://schemas.microsoft.com/office/word/2010/wordprocessingInk" xmlns:wne="http://schemas.microsoft.com/office/word/2006/wordml" xmlns:wps="http://schemas.microsoft.com/office/word/2010/wordprocessingShape" mc:Ignorable="w14 w15 w16se w16cid w16 w16cex w16sdtdh w16sdtfl w16du wp14">
   <w:p>
     <w:pPr>
       <w:pStyle w:val="Cabealho"/>
@@ -19937,7 +21293,7 @@
           <wp:extent cx="1219200" cy="628650"/>
           <wp:effectExtent l="0" t="0" r="0" b="0"/>
           <wp:wrapNone/>
-          <wp:docPr id="13" name="Imagem 13"/>
+          <wp:docPr id="1759807400" name="Imagem 1759807400"/>
           <wp:cNvGraphicFramePr>
             <a:graphicFrameLocks xmlns:a="http://schemas.openxmlformats.org/drawingml/2006/main" noChangeAspect="1"/>
           </wp:cNvGraphicFramePr>
@@ -19998,7 +21354,7 @@
 </file>
 
 <file path=word/header5.xml><?xml version="1.0" encoding="utf-8"?>
-<w:hdr xmlns:wpc="http://schemas.microsoft.com/office/word/2010/wordprocessingCanvas" xmlns:cx="http://schemas.microsoft.com/office/drawing/2014/chartex" xmlns:cx1="http://schemas.microsoft.com/office/drawing/2015/9/8/chartex" xmlns:cx2="http://schemas.microsoft.com/office/drawing/2015/10/21/chartex" xmlns:cx3="http://schemas.microsoft.com/office/drawing/2016/5/9/chartex" xmlns:cx4="http://schemas.microsoft.com/office/drawing/2016/5/10/chartex" xmlns:cx5="http://schemas.microsoft.com/office/drawing/2016/5/11/chartex" xmlns:cx6="http://schemas.microsoft.com/office/drawing/2016/5/12/chartex" xmlns:cx7="http://schemas.microsoft.com/office/drawing/2016/5/13/chartex" xmlns:cx8="http://schemas.microsoft.com/office/drawing/2016/5/14/chartex" xmlns:mc="http://schemas.openxmlformats.org/markup-compatibility/2006" xmlns:aink="http://schemas.microsoft.com/office/drawing/2016/ink" xmlns:am3d="http://schemas.microsoft.com/office/drawing/2017/model3d" xmlns:o="urn:schemas-microsoft-com:office:office" xmlns:r="http://schemas.openxmlformats.org/officeDocument/2006/relationships" xmlns:m="http://schemas.openxmlformats.org/officeDocument/2006/math" xmlns:v="urn:schemas-microsoft-com:vml" xmlns:wp14="http://schemas.microsoft.com/office/word/2010/wordprocessingDrawing" xmlns:wp="http://schemas.openxmlformats.org/drawingml/2006/wordprocessingDrawing" xmlns:w10="urn:schemas-microsoft-com:office:word" xmlns:w="http://schemas.openxmlformats.org/wordprocessingml/2006/main" xmlns:w14="http://schemas.microsoft.com/office/word/2010/wordml" xmlns:w15="http://schemas.microsoft.com/office/word/2012/wordml" xmlns:w16cex="http://schemas.microsoft.com/office/word/2018/wordml/cex" xmlns:w16cid="http://schemas.microsoft.com/office/word/2016/wordml/cid" xmlns:w16="http://schemas.microsoft.com/office/word/2018/wordml" xmlns:w16sdtdh="http://schemas.microsoft.com/office/word/2020/wordml/sdtdatahash" xmlns:w16se="http://schemas.microsoft.com/office/word/2015/wordml/symex" xmlns:wpg="http://schemas.microsoft.com/office/word/2010/wordprocessingGroup" xmlns:wpi="http://schemas.microsoft.com/office/word/2010/wordprocessingInk" xmlns:wne="http://schemas.microsoft.com/office/word/2006/wordml" xmlns:wps="http://schemas.microsoft.com/office/word/2010/wordprocessingShape" mc:Ignorable="w14 w15 w16se w16cid w16 w16cex w16sdtdh wp14">
+<w:hdr xmlns:wpc="http://schemas.microsoft.com/office/word/2010/wordprocessingCanvas" xmlns:cx="http://schemas.microsoft.com/office/drawing/2014/chartex" xmlns:cx1="http://schemas.microsoft.com/office/drawing/2015/9/8/chartex" xmlns:cx2="http://schemas.microsoft.com/office/drawing/2015/10/21/chartex" xmlns:cx3="http://schemas.microsoft.com/office/drawing/2016/5/9/chartex" xmlns:cx4="http://schemas.microsoft.com/office/drawing/2016/5/10/chartex" xmlns:cx5="http://schemas.microsoft.com/office/drawing/2016/5/11/chartex" xmlns:cx6="http://schemas.microsoft.com/office/drawing/2016/5/12/chartex" xmlns:cx7="http://schemas.microsoft.com/office/drawing/2016/5/13/chartex" xmlns:cx8="http://schemas.microsoft.com/office/drawing/2016/5/14/chartex" xmlns:mc="http://schemas.openxmlformats.org/markup-compatibility/2006" xmlns:aink="http://schemas.microsoft.com/office/drawing/2016/ink" xmlns:am3d="http://schemas.microsoft.com/office/drawing/2017/model3d" xmlns:o="urn:schemas-microsoft-com:office:office" xmlns:oel="http://schemas.microsoft.com/office/2019/extlst" xmlns:r="http://schemas.openxmlformats.org/officeDocument/2006/relationships" xmlns:m="http://schemas.openxmlformats.org/officeDocument/2006/math" xmlns:v="urn:schemas-microsoft-com:vml" xmlns:wp14="http://schemas.microsoft.com/office/word/2010/wordprocessingDrawing" xmlns:wp="http://schemas.openxmlformats.org/drawingml/2006/wordprocessingDrawing" xmlns:w10="urn:schemas-microsoft-com:office:word" xmlns:w="http://schemas.openxmlformats.org/wordprocessingml/2006/main" xmlns:w14="http://schemas.microsoft.com/office/word/2010/wordml" xmlns:w15="http://schemas.microsoft.com/office/word/2012/wordml" xmlns:w16cex="http://schemas.microsoft.com/office/word/2018/wordml/cex" xmlns:w16cid="http://schemas.microsoft.com/office/word/2016/wordml/cid" xmlns:w16="http://schemas.microsoft.com/office/word/2018/wordml" xmlns:w16du="http://schemas.microsoft.com/office/word/2023/wordml/word16du" xmlns:w16sdtdh="http://schemas.microsoft.com/office/word/2020/wordml/sdtdatahash" xmlns:w16sdtfl="http://schemas.microsoft.com/office/word/2024/wordml/sdtformatlock" xmlns:w16se="http://schemas.microsoft.com/office/word/2015/wordml/symex" xmlns:wpg="http://schemas.microsoft.com/office/word/2010/wordprocessingGroup" xmlns:wpi="http://schemas.microsoft.com/office/word/2010/wordprocessingInk" xmlns:wne="http://schemas.microsoft.com/office/word/2006/wordml" xmlns:wps="http://schemas.microsoft.com/office/word/2010/wordprocessingShape" mc:Ignorable="w14 w15 w16se w16cid w16 w16cex w16sdtdh w16sdtfl w16du wp14">
   <w:p>
     <w:pPr>
       <w:pStyle w:val="Cabealho"/>
@@ -20072,7 +21428,7 @@
 </file>
 
 <file path=word/numbering.xml><?xml version="1.0" encoding="utf-8"?>
-<w:numbering xmlns:wpc="http://schemas.microsoft.com/office/word/2010/wordprocessingCanvas" xmlns:cx="http://schemas.microsoft.com/office/drawing/2014/chartex" xmlns:cx1="http://schemas.microsoft.com/office/drawing/2015/9/8/chartex" xmlns:cx2="http://schemas.microsoft.com/office/drawing/2015/10/21/chartex" xmlns:cx3="http://schemas.microsoft.com/office/drawing/2016/5/9/chartex" xmlns:cx4="http://schemas.microsoft.com/office/drawing/2016/5/10/chartex" xmlns:cx5="http://schemas.microsoft.com/office/drawing/2016/5/11/chartex" xmlns:cx6="http://schemas.microsoft.com/office/drawing/2016/5/12/chartex" xmlns:cx7="http://schemas.microsoft.com/office/drawing/2016/5/13/chartex" xmlns:cx8="http://schemas.microsoft.com/office/drawing/2016/5/14/chartex" xmlns:mc="http://schemas.openxmlformats.org/markup-compatibility/2006" xmlns:aink="http://schemas.microsoft.com/office/drawing/2016/ink" xmlns:am3d="http://schemas.microsoft.com/office/drawing/2017/model3d" xmlns:o="urn:schemas-microsoft-com:office:office" xmlns:r="http://schemas.openxmlformats.org/officeDocument/2006/relationships" xmlns:m="http://schemas.openxmlformats.org/officeDocument/2006/math" xmlns:v="urn:schemas-microsoft-com:vml" xmlns:wp14="http://schemas.microsoft.com/office/word/2010/wordprocessingDrawing" xmlns:wp="http://schemas.openxmlformats.org/drawingml/2006/wordprocessingDrawing" xmlns:w10="urn:schemas-microsoft-com:office:word" xmlns:w="http://schemas.openxmlformats.org/wordprocessingml/2006/main" xmlns:w14="http://schemas.microsoft.com/office/word/2010/wordml" xmlns:w15="http://schemas.microsoft.com/office/word/2012/wordml" xmlns:w16cex="http://schemas.microsoft.com/office/word/2018/wordml/cex" xmlns:w16cid="http://schemas.microsoft.com/office/word/2016/wordml/cid" xmlns:w16="http://schemas.microsoft.com/office/word/2018/wordml" xmlns:w16sdtdh="http://schemas.microsoft.com/office/word/2020/wordml/sdtdatahash" xmlns:w16se="http://schemas.microsoft.com/office/word/2015/wordml/symex" xmlns:wpg="http://schemas.microsoft.com/office/word/2010/wordprocessingGroup" xmlns:wpi="http://schemas.microsoft.com/office/word/2010/wordprocessingInk" xmlns:wne="http://schemas.microsoft.com/office/word/2006/wordml" xmlns:wps="http://schemas.microsoft.com/office/word/2010/wordprocessingShape" mc:Ignorable="w14 w15 w16se w16cid w16 w16cex w16sdtdh wp14">
+<w:numbering xmlns:wpc="http://schemas.microsoft.com/office/word/2010/wordprocessingCanvas" xmlns:cx="http://schemas.microsoft.com/office/drawing/2014/chartex" xmlns:cx1="http://schemas.microsoft.com/office/drawing/2015/9/8/chartex" xmlns:cx2="http://schemas.microsoft.com/office/drawing/2015/10/21/chartex" xmlns:cx3="http://schemas.microsoft.com/office/drawing/2016/5/9/chartex" xmlns:cx4="http://schemas.microsoft.com/office/drawing/2016/5/10/chartex" xmlns:cx5="http://schemas.microsoft.com/office/drawing/2016/5/11/chartex" xmlns:cx6="http://schemas.microsoft.com/office/drawing/2016/5/12/chartex" xmlns:cx7="http://schemas.microsoft.com/office/drawing/2016/5/13/chartex" xmlns:cx8="http://schemas.microsoft.com/office/drawing/2016/5/14/chartex" xmlns:mc="http://schemas.openxmlformats.org/markup-compatibility/2006" xmlns:aink="http://schemas.microsoft.com/office/drawing/2016/ink" xmlns:am3d="http://schemas.microsoft.com/office/drawing/2017/model3d" xmlns:o="urn:schemas-microsoft-com:office:office" xmlns:oel="http://schemas.microsoft.com/office/2019/extlst" xmlns:r="http://schemas.openxmlformats.org/officeDocument/2006/relationships" xmlns:m="http://schemas.openxmlformats.org/officeDocument/2006/math" xmlns:v="urn:schemas-microsoft-com:vml" xmlns:wp14="http://schemas.microsoft.com/office/word/2010/wordprocessingDrawing" xmlns:wp="http://schemas.openxmlformats.org/drawingml/2006/wordprocessingDrawing" xmlns:w10="urn:schemas-microsoft-com:office:word" xmlns:w="http://schemas.openxmlformats.org/wordprocessingml/2006/main" xmlns:w14="http://schemas.microsoft.com/office/word/2010/wordml" xmlns:w15="http://schemas.microsoft.com/office/word/2012/wordml" xmlns:w16cex="http://schemas.microsoft.com/office/word/2018/wordml/cex" xmlns:w16cid="http://schemas.microsoft.com/office/word/2016/wordml/cid" xmlns:w16="http://schemas.microsoft.com/office/word/2018/wordml" xmlns:w16du="http://schemas.microsoft.com/office/word/2023/wordml/word16du" xmlns:w16sdtdh="http://schemas.microsoft.com/office/word/2020/wordml/sdtdatahash" xmlns:w16sdtfl="http://schemas.microsoft.com/office/word/2024/wordml/sdtformatlock" xmlns:w16se="http://schemas.microsoft.com/office/word/2015/wordml/symex" xmlns:wpg="http://schemas.microsoft.com/office/word/2010/wordprocessingGroup" xmlns:wpi="http://schemas.microsoft.com/office/word/2010/wordprocessingInk" xmlns:wne="http://schemas.microsoft.com/office/word/2006/wordml" xmlns:wps="http://schemas.microsoft.com/office/word/2010/wordprocessingShape" mc:Ignorable="w14 w15 w16se w16cid w16 w16cex w16sdtdh w16sdtfl w16du wp14">
   <w:abstractNum w:abstractNumId="0" w15:restartNumberingAfterBreak="0">
     <w:nsid w:val="010A78CF"/>
     <w:multiLevelType w:val="hybridMultilevel"/>
@@ -24363,112 +25719,112 @@
       </w:pPr>
     </w:lvl>
   </w:abstractNum>
-  <w:num w:numId="1">
+  <w:num w:numId="1" w16cid:durableId="114252821">
     <w:abstractNumId w:val="26"/>
   </w:num>
-  <w:num w:numId="2">
+  <w:num w:numId="2" w16cid:durableId="1860586704">
     <w:abstractNumId w:val="10"/>
   </w:num>
-  <w:num w:numId="3">
+  <w:num w:numId="3" w16cid:durableId="1592157620">
     <w:abstractNumId w:val="29"/>
   </w:num>
-  <w:num w:numId="4">
+  <w:num w:numId="4" w16cid:durableId="2023240368">
     <w:abstractNumId w:val="9"/>
   </w:num>
-  <w:num w:numId="5">
+  <w:num w:numId="5" w16cid:durableId="2025939890">
     <w:abstractNumId w:val="8"/>
   </w:num>
-  <w:num w:numId="6">
+  <w:num w:numId="6" w16cid:durableId="1391467321">
     <w:abstractNumId w:val="16"/>
   </w:num>
-  <w:num w:numId="7">
+  <w:num w:numId="7" w16cid:durableId="59864602">
     <w:abstractNumId w:val="19"/>
   </w:num>
-  <w:num w:numId="8">
+  <w:num w:numId="8" w16cid:durableId="1623686790">
     <w:abstractNumId w:val="23"/>
   </w:num>
-  <w:num w:numId="9">
+  <w:num w:numId="9" w16cid:durableId="54014526">
     <w:abstractNumId w:val="14"/>
   </w:num>
-  <w:num w:numId="10">
+  <w:num w:numId="10" w16cid:durableId="124201879">
     <w:abstractNumId w:val="0"/>
   </w:num>
-  <w:num w:numId="11">
+  <w:num w:numId="11" w16cid:durableId="1484159904">
     <w:abstractNumId w:val="34"/>
   </w:num>
-  <w:num w:numId="12">
+  <w:num w:numId="12" w16cid:durableId="303245679">
     <w:abstractNumId w:val="33"/>
   </w:num>
-  <w:num w:numId="13">
+  <w:num w:numId="13" w16cid:durableId="1322778682">
     <w:abstractNumId w:val="2"/>
   </w:num>
-  <w:num w:numId="14">
+  <w:num w:numId="14" w16cid:durableId="1595095404">
     <w:abstractNumId w:val="40"/>
   </w:num>
-  <w:num w:numId="15">
+  <w:num w:numId="15" w16cid:durableId="574513514">
     <w:abstractNumId w:val="3"/>
   </w:num>
-  <w:num w:numId="16">
+  <w:num w:numId="16" w16cid:durableId="1521091627">
     <w:abstractNumId w:val="12"/>
   </w:num>
-  <w:num w:numId="17">
+  <w:num w:numId="17" w16cid:durableId="1462965669">
     <w:abstractNumId w:val="25"/>
   </w:num>
-  <w:num w:numId="18">
+  <w:num w:numId="18" w16cid:durableId="733695622">
     <w:abstractNumId w:val="37"/>
   </w:num>
-  <w:num w:numId="19">
+  <w:num w:numId="19" w16cid:durableId="1188984266">
     <w:abstractNumId w:val="27"/>
   </w:num>
-  <w:num w:numId="20">
+  <w:num w:numId="20" w16cid:durableId="459493382">
     <w:abstractNumId w:val="4"/>
   </w:num>
-  <w:num w:numId="21">
+  <w:num w:numId="21" w16cid:durableId="270432230">
     <w:abstractNumId w:val="1"/>
   </w:num>
-  <w:num w:numId="22">
+  <w:num w:numId="22" w16cid:durableId="530454358">
     <w:abstractNumId w:val="15"/>
   </w:num>
-  <w:num w:numId="23">
+  <w:num w:numId="23" w16cid:durableId="1865825521">
     <w:abstractNumId w:val="13"/>
   </w:num>
-  <w:num w:numId="24">
+  <w:num w:numId="24" w16cid:durableId="1567181298">
     <w:abstractNumId w:val="35"/>
   </w:num>
-  <w:num w:numId="25">
+  <w:num w:numId="25" w16cid:durableId="1749763405">
     <w:abstractNumId w:val="32"/>
   </w:num>
-  <w:num w:numId="26">
+  <w:num w:numId="26" w16cid:durableId="757943504">
     <w:abstractNumId w:val="18"/>
   </w:num>
-  <w:num w:numId="27">
+  <w:num w:numId="27" w16cid:durableId="1538546569">
     <w:abstractNumId w:val="36"/>
   </w:num>
-  <w:num w:numId="28">
+  <w:num w:numId="28" w16cid:durableId="1939563473">
     <w:abstractNumId w:val="6"/>
   </w:num>
-  <w:num w:numId="29">
+  <w:num w:numId="29" w16cid:durableId="279458020">
     <w:abstractNumId w:val="31"/>
   </w:num>
-  <w:num w:numId="30">
+  <w:num w:numId="30" w16cid:durableId="1392344481">
     <w:abstractNumId w:val="7"/>
   </w:num>
-  <w:num w:numId="31">
+  <w:num w:numId="31" w16cid:durableId="997464472">
     <w:abstractNumId w:val="21"/>
   </w:num>
-  <w:num w:numId="32">
+  <w:num w:numId="32" w16cid:durableId="1373463390">
     <w:abstractNumId w:val="30"/>
   </w:num>
-  <w:num w:numId="33">
+  <w:num w:numId="33" w16cid:durableId="1852261031">
     <w:abstractNumId w:val="28"/>
   </w:num>
-  <w:num w:numId="34">
+  <w:num w:numId="34" w16cid:durableId="351613304">
     <w:abstractNumId w:val="24"/>
   </w:num>
-  <w:num w:numId="35">
+  <w:num w:numId="35" w16cid:durableId="1916670713">
     <w:abstractNumId w:val="17"/>
   </w:num>
-  <w:num w:numId="36">
+  <w:num w:numId="36" w16cid:durableId="1447045510">
     <w:abstractNumId w:val="30"/>
     <w:lvlOverride w:ilvl="0">
       <w:startOverride w:val="2"/>
@@ -24477,29 +25833,29 @@
       <w:startOverride w:val="1"/>
     </w:lvlOverride>
   </w:num>
-  <w:num w:numId="37">
+  <w:num w:numId="37" w16cid:durableId="1306738913">
     <w:abstractNumId w:val="22"/>
   </w:num>
-  <w:num w:numId="38">
+  <w:num w:numId="38" w16cid:durableId="1511094449">
     <w:abstractNumId w:val="39"/>
   </w:num>
-  <w:num w:numId="39">
+  <w:num w:numId="39" w16cid:durableId="895238817">
     <w:abstractNumId w:val="20"/>
   </w:num>
-  <w:num w:numId="40">
+  <w:num w:numId="40" w16cid:durableId="1433547319">
     <w:abstractNumId w:val="11"/>
   </w:num>
-  <w:num w:numId="41">
+  <w:num w:numId="41" w16cid:durableId="1464809466">
     <w:abstractNumId w:val="5"/>
   </w:num>
-  <w:num w:numId="42">
+  <w:num w:numId="42" w16cid:durableId="963314982">
     <w:abstractNumId w:val="38"/>
   </w:num>
 </w:numbering>
 </file>
 
 <file path=word/styles.xml><?xml version="1.0" encoding="utf-8"?>
-<w:styles xmlns:mc="http://schemas.openxmlformats.org/markup-compatibility/2006" xmlns:r="http://schemas.openxmlformats.org/officeDocument/2006/relationships" xmlns:w="http://schemas.openxmlformats.org/wordprocessingml/2006/main" xmlns:w14="http://schemas.microsoft.com/office/word/2010/wordml" xmlns:w15="http://schemas.microsoft.com/office/word/2012/wordml" xmlns:w16cex="http://schemas.microsoft.com/office/word/2018/wordml/cex" xmlns:w16cid="http://schemas.microsoft.com/office/word/2016/wordml/cid" xmlns:w16="http://schemas.microsoft.com/office/word/2018/wordml" xmlns:w16sdtdh="http://schemas.microsoft.com/office/word/2020/wordml/sdtdatahash" xmlns:w16se="http://schemas.microsoft.com/office/word/2015/wordml/symex" mc:Ignorable="w14 w15 w16se w16cid w16 w16cex w16sdtdh">
+<w:styles xmlns:mc="http://schemas.openxmlformats.org/markup-compatibility/2006" xmlns:r="http://schemas.openxmlformats.org/officeDocument/2006/relationships" xmlns:w="http://schemas.openxmlformats.org/wordprocessingml/2006/main" xmlns:w14="http://schemas.microsoft.com/office/word/2010/wordml" xmlns:w15="http://schemas.microsoft.com/office/word/2012/wordml" xmlns:w16cex="http://schemas.microsoft.com/office/word/2018/wordml/cex" xmlns:w16cid="http://schemas.microsoft.com/office/word/2016/wordml/cid" xmlns:w16="http://schemas.microsoft.com/office/word/2018/wordml" xmlns:w16du="http://schemas.microsoft.com/office/word/2023/wordml/word16du" xmlns:w16sdtdh="http://schemas.microsoft.com/office/word/2020/wordml/sdtdatahash" xmlns:w16sdtfl="http://schemas.microsoft.com/office/word/2024/wordml/sdtformatlock" xmlns:w16se="http://schemas.microsoft.com/office/word/2015/wordml/symex" mc:Ignorable="w14 w15 w16se w16cid w16 w16cex w16sdtdh w16sdtfl w16du">
   <w:docDefaults>
     <w:rPrDefault>
       <w:rPr>
@@ -25127,7 +26483,6 @@
   <w:style w:type="character" w:default="1" w:styleId="Fontepargpadro">
     <w:name w:val="Default Paragraph Font"/>
     <w:uiPriority w:val="1"/>
-    <w:semiHidden/>
     <w:unhideWhenUsed/>
   </w:style>
   <w:style w:type="table" w:default="1" w:styleId="Tabelanormal">

</xml_diff>

<commit_message>
att tcc, falta revisao marcus
</commit_message>
<xml_diff>
--- a/liceu/3semestre/projeto integrador/tcc atual.docx
+++ b/liceu/3semestre/projeto integrador/tcc atual.docx
@@ -1,6 +1,6 @@
 
 <file path=word/document.xml><?xml version="1.0" encoding="utf-8"?>
-<w:document xmlns:wpc="http://schemas.microsoft.com/office/word/2010/wordprocessingCanvas" xmlns:cx="http://schemas.microsoft.com/office/drawing/2014/chartex" xmlns:cx1="http://schemas.microsoft.com/office/drawing/2015/9/8/chartex" xmlns:cx2="http://schemas.microsoft.com/office/drawing/2015/10/21/chartex" xmlns:cx3="http://schemas.microsoft.com/office/drawing/2016/5/9/chartex" xmlns:cx4="http://schemas.microsoft.com/office/drawing/2016/5/10/chartex" xmlns:cx5="http://schemas.microsoft.com/office/drawing/2016/5/11/chartex" xmlns:cx6="http://schemas.microsoft.com/office/drawing/2016/5/12/chartex" xmlns:cx7="http://schemas.microsoft.com/office/drawing/2016/5/13/chartex" xmlns:cx8="http://schemas.microsoft.com/office/drawing/2016/5/14/chartex" xmlns:mc="http://schemas.openxmlformats.org/markup-compatibility/2006" xmlns:aink="http://schemas.microsoft.com/office/drawing/2016/ink" xmlns:am3d="http://schemas.microsoft.com/office/drawing/2017/model3d" xmlns:o="urn:schemas-microsoft-com:office:office" xmlns:oel="http://schemas.microsoft.com/office/2019/extlst" xmlns:r="http://schemas.openxmlformats.org/officeDocument/2006/relationships" xmlns:m="http://schemas.openxmlformats.org/officeDocument/2006/math" xmlns:v="urn:schemas-microsoft-com:vml" xmlns:wp14="http://schemas.microsoft.com/office/word/2010/wordprocessingDrawing" xmlns:wp="http://schemas.openxmlformats.org/drawingml/2006/wordprocessingDrawing" xmlns:w10="urn:schemas-microsoft-com:office:word" xmlns:w="http://schemas.openxmlformats.org/wordprocessingml/2006/main" xmlns:w14="http://schemas.microsoft.com/office/word/2010/wordml" xmlns:w15="http://schemas.microsoft.com/office/word/2012/wordml" xmlns:w16cex="http://schemas.microsoft.com/office/word/2018/wordml/cex" xmlns:w16cid="http://schemas.microsoft.com/office/word/2016/wordml/cid" xmlns:w16="http://schemas.microsoft.com/office/word/2018/wordml" xmlns:w16du="http://schemas.microsoft.com/office/word/2023/wordml/word16du" xmlns:w16sdtdh="http://schemas.microsoft.com/office/word/2020/wordml/sdtdatahash" xmlns:w16sdtfl="http://schemas.microsoft.com/office/word/2024/wordml/sdtformatlock" xmlns:w16se="http://schemas.microsoft.com/office/word/2015/wordml/symex" xmlns:wpg="http://schemas.microsoft.com/office/word/2010/wordprocessingGroup" xmlns:wpi="http://schemas.microsoft.com/office/word/2010/wordprocessingInk" xmlns:wne="http://schemas.microsoft.com/office/word/2006/wordml" xmlns:wps="http://schemas.microsoft.com/office/word/2010/wordprocessingShape" mc:Ignorable="w14 w15 w16se w16cid w16 w16cex w16sdtdh w16sdtfl w16du wp14">
+<w:document xmlns:wpc="http://schemas.microsoft.com/office/word/2010/wordprocessingCanvas" xmlns:cx="http://schemas.microsoft.com/office/drawing/2014/chartex" xmlns:cx1="http://schemas.microsoft.com/office/drawing/2015/9/8/chartex" xmlns:cx2="http://schemas.microsoft.com/office/drawing/2015/10/21/chartex" xmlns:cx3="http://schemas.microsoft.com/office/drawing/2016/5/9/chartex" xmlns:cx4="http://schemas.microsoft.com/office/drawing/2016/5/10/chartex" xmlns:cx5="http://schemas.microsoft.com/office/drawing/2016/5/11/chartex" xmlns:cx6="http://schemas.microsoft.com/office/drawing/2016/5/12/chartex" xmlns:cx7="http://schemas.microsoft.com/office/drawing/2016/5/13/chartex" xmlns:cx8="http://schemas.microsoft.com/office/drawing/2016/5/14/chartex" xmlns:mc="http://schemas.openxmlformats.org/markup-compatibility/2006" xmlns:aink="http://schemas.microsoft.com/office/drawing/2016/ink" xmlns:am3d="http://schemas.microsoft.com/office/drawing/2017/model3d" xmlns:o="urn:schemas-microsoft-com:office:office" xmlns:r="http://schemas.openxmlformats.org/officeDocument/2006/relationships" xmlns:m="http://schemas.openxmlformats.org/officeDocument/2006/math" xmlns:v="urn:schemas-microsoft-com:vml" xmlns:wp14="http://schemas.microsoft.com/office/word/2010/wordprocessingDrawing" xmlns:wp="http://schemas.openxmlformats.org/drawingml/2006/wordprocessingDrawing" xmlns:w10="urn:schemas-microsoft-com:office:word" xmlns:w="http://schemas.openxmlformats.org/wordprocessingml/2006/main" xmlns:w14="http://schemas.microsoft.com/office/word/2010/wordml" xmlns:w15="http://schemas.microsoft.com/office/word/2012/wordml" xmlns:w16cex="http://schemas.microsoft.com/office/word/2018/wordml/cex" xmlns:w16cid="http://schemas.microsoft.com/office/word/2016/wordml/cid" xmlns:w16="http://schemas.microsoft.com/office/word/2018/wordml" xmlns:w16sdtdh="http://schemas.microsoft.com/office/word/2020/wordml/sdtdatahash" xmlns:w16se="http://schemas.microsoft.com/office/word/2015/wordml/symex" xmlns:wpg="http://schemas.microsoft.com/office/word/2010/wordprocessingGroup" xmlns:wpi="http://schemas.microsoft.com/office/word/2010/wordprocessingInk" xmlns:wne="http://schemas.microsoft.com/office/word/2006/wordml" xmlns:wps="http://schemas.microsoft.com/office/word/2010/wordprocessingShape" mc:Ignorable="w14 w15 w16se w16cid w16 w16cex w16sdtdh wp14">
   <w:body>
     <w:p>
       <w:pPr>
@@ -2429,7 +2429,25 @@
           <w:sz w:val="24"/>
           <w:szCs w:val="24"/>
         </w:rPr>
-        <w:t>e o tempo médio diário de estudo dos alunos, bem como avalia a arquitetura técnica proposta (MySQL, Node.js, React/</w:t>
+        <w:t xml:space="preserve">e o tempo médio diário de estudo dos alunos, bem como avalia a arquitetura técnica proposta (MySQL, Node.js, </w:t>
+      </w:r>
+      <w:proofErr w:type="spellStart"/>
+      <w:r>
+        <w:rPr>
+          <w:rFonts w:ascii="Arial" w:hAnsi="Arial" w:cs="Arial"/>
+          <w:sz w:val="24"/>
+          <w:szCs w:val="24"/>
+        </w:rPr>
+        <w:t>React</w:t>
+      </w:r>
+      <w:proofErr w:type="spellEnd"/>
+      <w:r>
+        <w:rPr>
+          <w:rFonts w:ascii="Arial" w:hAnsi="Arial" w:cs="Arial"/>
+          <w:sz w:val="24"/>
+          <w:szCs w:val="24"/>
+        </w:rPr>
+        <w:t>/</w:t>
       </w:r>
       <w:proofErr w:type="spellStart"/>
       <w:r>
@@ -2682,15 +2700,7 @@
           <w:sz w:val="24"/>
           <w:szCs w:val="24"/>
         </w:rPr>
-        <w:t>Evasão</w:t>
-      </w:r>
-      <w:r>
-        <w:rPr>
-          <w:rFonts w:ascii="Arial" w:hAnsi="Arial" w:cs="Arial"/>
-          <w:sz w:val="24"/>
-          <w:szCs w:val="24"/>
-        </w:rPr>
-        <w:t xml:space="preserve"> escolar</w:t>
+        <w:t>Evasão escolar</w:t>
       </w:r>
       <w:r>
         <w:rPr>
@@ -3013,11 +3023,7 @@
         <w:rPr>
           <w:rFonts w:eastAsiaTheme="minorEastAsia"/>
           <w:noProof/>
-          <w:kern w:val="2"/>
-          <w:sz w:val="24"/>
-          <w:szCs w:val="24"/>
           <w:lang w:eastAsia="pt-BR"/>
-          <w14:ligatures w14:val="standardContextual"/>
         </w:rPr>
       </w:pPr>
       <w:r>
@@ -3044,7 +3050,7 @@
         </w:rPr>
         <w:fldChar w:fldCharType="separate"/>
       </w:r>
-      <w:hyperlink w:anchor="_Toc197769595" w:history="1">
+      <w:hyperlink w:anchor="_Toc197972211" w:history="1">
         <w:r>
           <w:rPr>
             <w:rStyle w:val="Hyperlink"/>
@@ -3071,7 +3077,7 @@
             <w:noProof/>
             <w:webHidden/>
           </w:rPr>
-          <w:instrText xml:space="preserve"> PAGEREF _Toc197769595 \h </w:instrText>
+          <w:instrText xml:space="preserve"> PAGEREF _Toc197972211 \h </w:instrText>
         </w:r>
         <w:r>
           <w:rPr>
@@ -3111,14 +3117,10 @@
         <w:rPr>
           <w:rFonts w:eastAsiaTheme="minorEastAsia"/>
           <w:noProof/>
-          <w:kern w:val="2"/>
-          <w:sz w:val="24"/>
-          <w:szCs w:val="24"/>
           <w:lang w:eastAsia="pt-BR"/>
-          <w14:ligatures w14:val="standardContextual"/>
-        </w:rPr>
-      </w:pPr>
-      <w:hyperlink w:anchor="_Toc197769596" w:history="1">
+        </w:rPr>
+      </w:pPr>
+      <w:hyperlink w:anchor="_Toc197972212" w:history="1">
         <w:r>
           <w:rPr>
             <w:rStyle w:val="Hyperlink"/>
@@ -3145,7 +3147,7 @@
             <w:noProof/>
             <w:webHidden/>
           </w:rPr>
-          <w:instrText xml:space="preserve"> PAGEREF _Toc197769596 \h </w:instrText>
+          <w:instrText xml:space="preserve"> PAGEREF _Toc197972212 \h </w:instrText>
         </w:r>
         <w:r>
           <w:rPr>
@@ -3185,14 +3187,10 @@
         <w:rPr>
           <w:rFonts w:eastAsiaTheme="minorEastAsia"/>
           <w:noProof/>
-          <w:kern w:val="2"/>
-          <w:sz w:val="24"/>
-          <w:szCs w:val="24"/>
           <w:lang w:eastAsia="pt-BR"/>
-          <w14:ligatures w14:val="standardContextual"/>
-        </w:rPr>
-      </w:pPr>
-      <w:hyperlink w:anchor="_Toc197769597" w:history="1">
+        </w:rPr>
+      </w:pPr>
+      <w:hyperlink w:anchor="_Toc197972213" w:history="1">
         <w:r>
           <w:rPr>
             <w:rStyle w:val="Hyperlink"/>
@@ -3219,7 +3217,7 @@
             <w:noProof/>
             <w:webHidden/>
           </w:rPr>
-          <w:instrText xml:space="preserve"> PAGEREF _Toc197769597 \h </w:instrText>
+          <w:instrText xml:space="preserve"> PAGEREF _Toc197972213 \h </w:instrText>
         </w:r>
         <w:r>
           <w:rPr>
@@ -3259,14 +3257,10 @@
         <w:rPr>
           <w:rFonts w:eastAsiaTheme="minorEastAsia"/>
           <w:noProof/>
-          <w:kern w:val="2"/>
-          <w:sz w:val="24"/>
-          <w:szCs w:val="24"/>
           <w:lang w:eastAsia="pt-BR"/>
-          <w14:ligatures w14:val="standardContextual"/>
-        </w:rPr>
-      </w:pPr>
-      <w:hyperlink w:anchor="_Toc197769598" w:history="1">
+        </w:rPr>
+      </w:pPr>
+      <w:hyperlink w:anchor="_Toc197972214" w:history="1">
         <w:r>
           <w:rPr>
             <w:rStyle w:val="Hyperlink"/>
@@ -3293,7 +3287,7 @@
             <w:noProof/>
             <w:webHidden/>
           </w:rPr>
-          <w:instrText xml:space="preserve"> PAGEREF _Toc197769598 \h </w:instrText>
+          <w:instrText xml:space="preserve"> PAGEREF _Toc197972214 \h </w:instrText>
         </w:r>
         <w:r>
           <w:rPr>
@@ -3333,14 +3327,10 @@
         <w:rPr>
           <w:rFonts w:eastAsiaTheme="minorEastAsia"/>
           <w:noProof/>
-          <w:kern w:val="2"/>
-          <w:sz w:val="24"/>
-          <w:szCs w:val="24"/>
           <w:lang w:eastAsia="pt-BR"/>
-          <w14:ligatures w14:val="standardContextual"/>
-        </w:rPr>
-      </w:pPr>
-      <w:hyperlink w:anchor="_Toc197769599" w:history="1">
+        </w:rPr>
+      </w:pPr>
+      <w:hyperlink w:anchor="_Toc197972215" w:history="1">
         <w:r>
           <w:rPr>
             <w:rStyle w:val="Hyperlink"/>
@@ -3367,7 +3357,7 @@
             <w:noProof/>
             <w:webHidden/>
           </w:rPr>
-          <w:instrText xml:space="preserve"> PAGEREF _Toc197769599 \h </w:instrText>
+          <w:instrText xml:space="preserve"> PAGEREF _Toc197972215 \h </w:instrText>
         </w:r>
         <w:r>
           <w:rPr>
@@ -3407,14 +3397,10 @@
         <w:rPr>
           <w:rFonts w:eastAsiaTheme="minorEastAsia"/>
           <w:noProof/>
-          <w:kern w:val="2"/>
-          <w:sz w:val="24"/>
-          <w:szCs w:val="24"/>
           <w:lang w:eastAsia="pt-BR"/>
-          <w14:ligatures w14:val="standardContextual"/>
-        </w:rPr>
-      </w:pPr>
-      <w:hyperlink w:anchor="_Toc197769600" w:history="1">
+        </w:rPr>
+      </w:pPr>
+      <w:hyperlink w:anchor="_Toc197972216" w:history="1">
         <w:r>
           <w:rPr>
             <w:rStyle w:val="Hyperlink"/>
@@ -3441,7 +3427,7 @@
             <w:noProof/>
             <w:webHidden/>
           </w:rPr>
-          <w:instrText xml:space="preserve"> PAGEREF _Toc197769600 \h </w:instrText>
+          <w:instrText xml:space="preserve"> PAGEREF _Toc197972216 \h </w:instrText>
         </w:r>
         <w:r>
           <w:rPr>
@@ -3481,20 +3467,16 @@
         <w:rPr>
           <w:rFonts w:eastAsiaTheme="minorEastAsia"/>
           <w:noProof/>
-          <w:kern w:val="2"/>
-          <w:sz w:val="24"/>
-          <w:szCs w:val="24"/>
           <w:lang w:eastAsia="pt-BR"/>
-          <w14:ligatures w14:val="standardContextual"/>
-        </w:rPr>
-      </w:pPr>
-      <w:hyperlink w:anchor="_Toc197769601" w:history="1">
+        </w:rPr>
+      </w:pPr>
+      <w:hyperlink w:anchor="_Toc197972217" w:history="1">
         <w:r>
           <w:rPr>
             <w:rStyle w:val="Hyperlink"/>
             <w:noProof/>
           </w:rPr>
-          <w:t>Figura 7: Fluxo do administrador</w:t>
+          <w:t>Figura 7: Fluxo do Administrador</w:t>
         </w:r>
         <w:r>
           <w:rPr>
@@ -3515,7 +3497,7 @@
             <w:noProof/>
             <w:webHidden/>
           </w:rPr>
-          <w:instrText xml:space="preserve"> PAGEREF _Toc197769601 \h </w:instrText>
+          <w:instrText xml:space="preserve"> PAGEREF _Toc197972217 \h </w:instrText>
         </w:r>
         <w:r>
           <w:rPr>
@@ -3555,14 +3537,10 @@
         <w:rPr>
           <w:rFonts w:eastAsiaTheme="minorEastAsia"/>
           <w:noProof/>
-          <w:kern w:val="2"/>
-          <w:sz w:val="24"/>
-          <w:szCs w:val="24"/>
           <w:lang w:eastAsia="pt-BR"/>
-          <w14:ligatures w14:val="standardContextual"/>
-        </w:rPr>
-      </w:pPr>
-      <w:hyperlink w:anchor="_Toc197769602" w:history="1">
+        </w:rPr>
+      </w:pPr>
+      <w:hyperlink w:anchor="_Toc197972218" w:history="1">
         <w:r>
           <w:rPr>
             <w:rStyle w:val="Hyperlink"/>
@@ -3589,7 +3567,7 @@
             <w:noProof/>
             <w:webHidden/>
           </w:rPr>
-          <w:instrText xml:space="preserve"> PAGEREF _Toc197769602 \h </w:instrText>
+          <w:instrText xml:space="preserve"> PAGEREF _Toc197972218 \h </w:instrText>
         </w:r>
         <w:r>
           <w:rPr>
@@ -3629,14 +3607,10 @@
         <w:rPr>
           <w:rFonts w:eastAsiaTheme="minorEastAsia"/>
           <w:noProof/>
-          <w:kern w:val="2"/>
-          <w:sz w:val="24"/>
-          <w:szCs w:val="24"/>
           <w:lang w:eastAsia="pt-BR"/>
-          <w14:ligatures w14:val="standardContextual"/>
-        </w:rPr>
-      </w:pPr>
-      <w:hyperlink w:anchor="_Toc197769603" w:history="1">
+        </w:rPr>
+      </w:pPr>
+      <w:hyperlink w:anchor="_Toc197972219" w:history="1">
         <w:r>
           <w:rPr>
             <w:rStyle w:val="Hyperlink"/>
@@ -3663,7 +3637,7 @@
             <w:noProof/>
             <w:webHidden/>
           </w:rPr>
-          <w:instrText xml:space="preserve"> PAGEREF _Toc197769603 \h </w:instrText>
+          <w:instrText xml:space="preserve"> PAGEREF _Toc197972219 \h </w:instrText>
         </w:r>
         <w:r>
           <w:rPr>
@@ -3703,14 +3677,10 @@
         <w:rPr>
           <w:rFonts w:eastAsiaTheme="minorEastAsia"/>
           <w:noProof/>
-          <w:kern w:val="2"/>
-          <w:sz w:val="24"/>
-          <w:szCs w:val="24"/>
           <w:lang w:eastAsia="pt-BR"/>
-          <w14:ligatures w14:val="standardContextual"/>
-        </w:rPr>
-      </w:pPr>
-      <w:hyperlink w:anchor="_Toc197769604" w:history="1">
+        </w:rPr>
+      </w:pPr>
+      <w:hyperlink w:anchor="_Toc197972220" w:history="1">
         <w:r>
           <w:rPr>
             <w:rStyle w:val="Hyperlink"/>
@@ -3737,7 +3707,7 @@
             <w:noProof/>
             <w:webHidden/>
           </w:rPr>
-          <w:instrText xml:space="preserve"> PAGEREF _Toc197769604 \h </w:instrText>
+          <w:instrText xml:space="preserve"> PAGEREF _Toc197972220 \h </w:instrText>
         </w:r>
         <w:r>
           <w:rPr>
@@ -3777,14 +3747,10 @@
         <w:rPr>
           <w:rFonts w:eastAsiaTheme="minorEastAsia"/>
           <w:noProof/>
-          <w:kern w:val="2"/>
-          <w:sz w:val="24"/>
-          <w:szCs w:val="24"/>
           <w:lang w:eastAsia="pt-BR"/>
-          <w14:ligatures w14:val="standardContextual"/>
-        </w:rPr>
-      </w:pPr>
-      <w:hyperlink w:anchor="_Toc197769605" w:history="1">
+        </w:rPr>
+      </w:pPr>
+      <w:hyperlink w:anchor="_Toc197972221" w:history="1">
         <w:r>
           <w:rPr>
             <w:rStyle w:val="Hyperlink"/>
@@ -3811,7 +3777,7 @@
             <w:noProof/>
             <w:webHidden/>
           </w:rPr>
-          <w:instrText xml:space="preserve"> PAGEREF _Toc197769605 \h </w:instrText>
+          <w:instrText xml:space="preserve"> PAGEREF _Toc197972221 \h </w:instrText>
         </w:r>
         <w:r>
           <w:rPr>
@@ -3851,14 +3817,10 @@
         <w:rPr>
           <w:rFonts w:eastAsiaTheme="minorEastAsia"/>
           <w:noProof/>
-          <w:kern w:val="2"/>
-          <w:sz w:val="24"/>
-          <w:szCs w:val="24"/>
           <w:lang w:eastAsia="pt-BR"/>
-          <w14:ligatures w14:val="standardContextual"/>
-        </w:rPr>
-      </w:pPr>
-      <w:hyperlink w:anchor="_Toc197769606" w:history="1">
+        </w:rPr>
+      </w:pPr>
+      <w:hyperlink w:anchor="_Toc197972222" w:history="1">
         <w:r>
           <w:rPr>
             <w:rStyle w:val="Hyperlink"/>
@@ -3885,7 +3847,7 @@
             <w:noProof/>
             <w:webHidden/>
           </w:rPr>
-          <w:instrText xml:space="preserve"> PAGEREF _Toc197769606 \h </w:instrText>
+          <w:instrText xml:space="preserve"> PAGEREF _Toc197972222 \h </w:instrText>
         </w:r>
         <w:r>
           <w:rPr>
@@ -3925,14 +3887,10 @@
         <w:rPr>
           <w:rFonts w:eastAsiaTheme="minorEastAsia"/>
           <w:noProof/>
-          <w:kern w:val="2"/>
-          <w:sz w:val="24"/>
-          <w:szCs w:val="24"/>
           <w:lang w:eastAsia="pt-BR"/>
-          <w14:ligatures w14:val="standardContextual"/>
-        </w:rPr>
-      </w:pPr>
-      <w:hyperlink w:anchor="_Toc197769607" w:history="1">
+        </w:rPr>
+      </w:pPr>
+      <w:hyperlink w:anchor="_Toc197972223" w:history="1">
         <w:r>
           <w:rPr>
             <w:rStyle w:val="Hyperlink"/>
@@ -3959,7 +3917,7 @@
             <w:noProof/>
             <w:webHidden/>
           </w:rPr>
-          <w:instrText xml:space="preserve"> PAGEREF _Toc197769607 \h </w:instrText>
+          <w:instrText xml:space="preserve"> PAGEREF _Toc197972223 \h </w:instrText>
         </w:r>
         <w:r>
           <w:rPr>
@@ -3999,14 +3957,10 @@
         <w:rPr>
           <w:rFonts w:eastAsiaTheme="minorEastAsia"/>
           <w:noProof/>
-          <w:kern w:val="2"/>
-          <w:sz w:val="24"/>
-          <w:szCs w:val="24"/>
           <w:lang w:eastAsia="pt-BR"/>
-          <w14:ligatures w14:val="standardContextual"/>
-        </w:rPr>
-      </w:pPr>
-      <w:hyperlink w:anchor="_Toc197769608" w:history="1">
+        </w:rPr>
+      </w:pPr>
+      <w:hyperlink w:anchor="_Toc197972224" w:history="1">
         <w:r>
           <w:rPr>
             <w:rStyle w:val="Hyperlink"/>
@@ -4033,7 +3987,7 @@
             <w:noProof/>
             <w:webHidden/>
           </w:rPr>
-          <w:instrText xml:space="preserve"> PAGEREF _Toc197769608 \h </w:instrText>
+          <w:instrText xml:space="preserve"> PAGEREF _Toc197972224 \h </w:instrText>
         </w:r>
         <w:r>
           <w:rPr>
@@ -4073,14 +4027,10 @@
         <w:rPr>
           <w:rFonts w:eastAsiaTheme="minorEastAsia"/>
           <w:noProof/>
-          <w:kern w:val="2"/>
-          <w:sz w:val="24"/>
-          <w:szCs w:val="24"/>
           <w:lang w:eastAsia="pt-BR"/>
-          <w14:ligatures w14:val="standardContextual"/>
-        </w:rPr>
-      </w:pPr>
-      <w:hyperlink w:anchor="_Toc197769609" w:history="1">
+        </w:rPr>
+      </w:pPr>
+      <w:hyperlink w:anchor="_Toc197972225" w:history="1">
         <w:r>
           <w:rPr>
             <w:rStyle w:val="Hyperlink"/>
@@ -4107,7 +4057,7 @@
             <w:noProof/>
             <w:webHidden/>
           </w:rPr>
-          <w:instrText xml:space="preserve"> PAGEREF _Toc197769609 \h </w:instrText>
+          <w:instrText xml:space="preserve"> PAGEREF _Toc197972225 \h </w:instrText>
         </w:r>
         <w:r>
           <w:rPr>
@@ -4147,14 +4097,10 @@
         <w:rPr>
           <w:rFonts w:eastAsiaTheme="minorEastAsia"/>
           <w:noProof/>
-          <w:kern w:val="2"/>
-          <w:sz w:val="24"/>
-          <w:szCs w:val="24"/>
           <w:lang w:eastAsia="pt-BR"/>
-          <w14:ligatures w14:val="standardContextual"/>
-        </w:rPr>
-      </w:pPr>
-      <w:hyperlink w:anchor="_Toc197769610" w:history="1">
+        </w:rPr>
+      </w:pPr>
+      <w:hyperlink w:anchor="_Toc197972226" w:history="1">
         <w:r>
           <w:rPr>
             <w:rStyle w:val="Hyperlink"/>
@@ -4181,7 +4127,7 @@
             <w:noProof/>
             <w:webHidden/>
           </w:rPr>
-          <w:instrText xml:space="preserve"> PAGEREF _Toc197769610 \h </w:instrText>
+          <w:instrText xml:space="preserve"> PAGEREF _Toc197972226 \h </w:instrText>
         </w:r>
         <w:r>
           <w:rPr>
@@ -4221,14 +4167,10 @@
         <w:rPr>
           <w:rFonts w:eastAsiaTheme="minorEastAsia"/>
           <w:noProof/>
-          <w:kern w:val="2"/>
-          <w:sz w:val="24"/>
-          <w:szCs w:val="24"/>
           <w:lang w:eastAsia="pt-BR"/>
-          <w14:ligatures w14:val="standardContextual"/>
-        </w:rPr>
-      </w:pPr>
-      <w:hyperlink w:anchor="_Toc197769611" w:history="1">
+        </w:rPr>
+      </w:pPr>
+      <w:hyperlink w:anchor="_Toc197972227" w:history="1">
         <w:r>
           <w:rPr>
             <w:rStyle w:val="Hyperlink"/>
@@ -4255,7 +4197,7 @@
             <w:noProof/>
             <w:webHidden/>
           </w:rPr>
-          <w:instrText xml:space="preserve"> PAGEREF _Toc197769611 \h </w:instrText>
+          <w:instrText xml:space="preserve"> PAGEREF _Toc197972227 \h </w:instrText>
         </w:r>
         <w:r>
           <w:rPr>
@@ -4295,14 +4237,10 @@
         <w:rPr>
           <w:rFonts w:eastAsiaTheme="minorEastAsia"/>
           <w:noProof/>
-          <w:kern w:val="2"/>
-          <w:sz w:val="24"/>
-          <w:szCs w:val="24"/>
           <w:lang w:eastAsia="pt-BR"/>
-          <w14:ligatures w14:val="standardContextual"/>
-        </w:rPr>
-      </w:pPr>
-      <w:hyperlink w:anchor="_Toc197769612" w:history="1">
+        </w:rPr>
+      </w:pPr>
+      <w:hyperlink w:anchor="_Toc197972228" w:history="1">
         <w:r>
           <w:rPr>
             <w:rStyle w:val="Hyperlink"/>
@@ -4329,7 +4267,7 @@
             <w:noProof/>
             <w:webHidden/>
           </w:rPr>
-          <w:instrText xml:space="preserve"> PAGEREF _Toc197769612 \h </w:instrText>
+          <w:instrText xml:space="preserve"> PAGEREF _Toc197972228 \h </w:instrText>
         </w:r>
         <w:r>
           <w:rPr>
@@ -4369,14 +4307,10 @@
         <w:rPr>
           <w:rFonts w:eastAsiaTheme="minorEastAsia"/>
           <w:noProof/>
-          <w:kern w:val="2"/>
-          <w:sz w:val="24"/>
-          <w:szCs w:val="24"/>
           <w:lang w:eastAsia="pt-BR"/>
-          <w14:ligatures w14:val="standardContextual"/>
-        </w:rPr>
-      </w:pPr>
-      <w:hyperlink w:anchor="_Toc197769613" w:history="1">
+        </w:rPr>
+      </w:pPr>
+      <w:hyperlink w:anchor="_Toc197972229" w:history="1">
         <w:r>
           <w:rPr>
             <w:rStyle w:val="Hyperlink"/>
@@ -4403,7 +4337,77 @@
             <w:noProof/>
             <w:webHidden/>
           </w:rPr>
-          <w:instrText xml:space="preserve"> PAGEREF _Toc197769613 \h </w:instrText>
+          <w:instrText xml:space="preserve"> PAGEREF _Toc197972229 \h </w:instrText>
+        </w:r>
+        <w:r>
+          <w:rPr>
+            <w:noProof/>
+            <w:webHidden/>
+          </w:rPr>
+        </w:r>
+        <w:r>
+          <w:rPr>
+            <w:noProof/>
+            <w:webHidden/>
+          </w:rPr>
+          <w:fldChar w:fldCharType="separate"/>
+        </w:r>
+        <w:r>
+          <w:rPr>
+            <w:noProof/>
+            <w:webHidden/>
+          </w:rPr>
+          <w:t>37</w:t>
+        </w:r>
+        <w:r>
+          <w:rPr>
+            <w:noProof/>
+            <w:webHidden/>
+          </w:rPr>
+          <w:fldChar w:fldCharType="end"/>
+        </w:r>
+      </w:hyperlink>
+    </w:p>
+    <w:p>
+      <w:pPr>
+        <w:pStyle w:val="ndicedeilustraes"/>
+        <w:tabs>
+          <w:tab w:val="right" w:leader="dot" w:pos="9062"/>
+        </w:tabs>
+        <w:rPr>
+          <w:rFonts w:eastAsiaTheme="minorEastAsia"/>
+          <w:noProof/>
+          <w:lang w:eastAsia="pt-BR"/>
+        </w:rPr>
+      </w:pPr>
+      <w:hyperlink w:anchor="_Toc197972230" w:history="1">
+        <w:r>
+          <w:rPr>
+            <w:rStyle w:val="Hyperlink"/>
+            <w:noProof/>
+          </w:rPr>
+          <w:t>Figura 20: Tela de adicionar usuário</w:t>
+        </w:r>
+        <w:r>
+          <w:rPr>
+            <w:noProof/>
+            <w:webHidden/>
+          </w:rPr>
+          <w:tab/>
+        </w:r>
+        <w:r>
+          <w:rPr>
+            <w:noProof/>
+            <w:webHidden/>
+          </w:rPr>
+          <w:fldChar w:fldCharType="begin"/>
+        </w:r>
+        <w:r>
+          <w:rPr>
+            <w:noProof/>
+            <w:webHidden/>
+          </w:rPr>
+          <w:instrText xml:space="preserve"> PAGEREF _Toc197972230 \h </w:instrText>
         </w:r>
         <w:r>
           <w:rPr>
@@ -4443,20 +4447,16 @@
         <w:rPr>
           <w:rFonts w:eastAsiaTheme="minorEastAsia"/>
           <w:noProof/>
-          <w:kern w:val="2"/>
-          <w:sz w:val="24"/>
-          <w:szCs w:val="24"/>
           <w:lang w:eastAsia="pt-BR"/>
-          <w14:ligatures w14:val="standardContextual"/>
-        </w:rPr>
-      </w:pPr>
-      <w:hyperlink w:anchor="_Toc197769614" w:history="1">
+        </w:rPr>
+      </w:pPr>
+      <w:hyperlink w:anchor="_Toc197972231" w:history="1">
         <w:r>
           <w:rPr>
             <w:rStyle w:val="Hyperlink"/>
             <w:noProof/>
           </w:rPr>
-          <w:t>Figura 20: Tela de adicionar usuário</w:t>
+          <w:t>Figura 21: Tela de adicionar pergunta</w:t>
         </w:r>
         <w:r>
           <w:rPr>
@@ -4477,7 +4477,7 @@
             <w:noProof/>
             <w:webHidden/>
           </w:rPr>
-          <w:instrText xml:space="preserve"> PAGEREF _Toc197769614 \h </w:instrText>
+          <w:instrText xml:space="preserve"> PAGEREF _Toc197972231 \h </w:instrText>
         </w:r>
         <w:r>
           <w:rPr>
@@ -4517,20 +4517,16 @@
         <w:rPr>
           <w:rFonts w:eastAsiaTheme="minorEastAsia"/>
           <w:noProof/>
-          <w:kern w:val="2"/>
-          <w:sz w:val="24"/>
-          <w:szCs w:val="24"/>
           <w:lang w:eastAsia="pt-BR"/>
-          <w14:ligatures w14:val="standardContextual"/>
-        </w:rPr>
-      </w:pPr>
-      <w:hyperlink w:anchor="_Toc197769615" w:history="1">
+        </w:rPr>
+      </w:pPr>
+      <w:hyperlink w:anchor="_Toc197972232" w:history="1">
         <w:r>
           <w:rPr>
             <w:rStyle w:val="Hyperlink"/>
             <w:noProof/>
           </w:rPr>
-          <w:t>Figura 21: Tela de adicionar pergunta</w:t>
+          <w:t>Figura 22: Tela de listagem de alunos</w:t>
         </w:r>
         <w:r>
           <w:rPr>
@@ -4551,7 +4547,7 @@
             <w:noProof/>
             <w:webHidden/>
           </w:rPr>
-          <w:instrText xml:space="preserve"> PAGEREF _Toc197769615 \h </w:instrText>
+          <w:instrText xml:space="preserve"> PAGEREF _Toc197972232 \h </w:instrText>
         </w:r>
         <w:r>
           <w:rPr>
@@ -4591,20 +4587,16 @@
         <w:rPr>
           <w:rFonts w:eastAsiaTheme="minorEastAsia"/>
           <w:noProof/>
-          <w:kern w:val="2"/>
-          <w:sz w:val="24"/>
-          <w:szCs w:val="24"/>
           <w:lang w:eastAsia="pt-BR"/>
-          <w14:ligatures w14:val="standardContextual"/>
-        </w:rPr>
-      </w:pPr>
-      <w:hyperlink w:anchor="_Toc197769616" w:history="1">
+        </w:rPr>
+      </w:pPr>
+      <w:hyperlink w:anchor="_Toc197972233" w:history="1">
         <w:r>
           <w:rPr>
             <w:rStyle w:val="Hyperlink"/>
             <w:noProof/>
           </w:rPr>
-          <w:t>Figura 22: Tela de listagem de alunos</w:t>
+          <w:t>Figura 23: Tela de listagem de perguntas</w:t>
         </w:r>
         <w:r>
           <w:rPr>
@@ -4625,7 +4617,7 @@
             <w:noProof/>
             <w:webHidden/>
           </w:rPr>
-          <w:instrText xml:space="preserve"> PAGEREF _Toc197769616 \h </w:instrText>
+          <w:instrText xml:space="preserve"> PAGEREF _Toc197972233 \h </w:instrText>
         </w:r>
         <w:r>
           <w:rPr>
@@ -4665,20 +4657,16 @@
         <w:rPr>
           <w:rFonts w:eastAsiaTheme="minorEastAsia"/>
           <w:noProof/>
-          <w:kern w:val="2"/>
-          <w:sz w:val="24"/>
-          <w:szCs w:val="24"/>
           <w:lang w:eastAsia="pt-BR"/>
-          <w14:ligatures w14:val="standardContextual"/>
-        </w:rPr>
-      </w:pPr>
-      <w:hyperlink w:anchor="_Toc197769617" w:history="1">
+        </w:rPr>
+      </w:pPr>
+      <w:hyperlink w:anchor="_Toc197972234" w:history="1">
         <w:r>
           <w:rPr>
             <w:rStyle w:val="Hyperlink"/>
             <w:noProof/>
           </w:rPr>
-          <w:t>Figura 23: Tela de listagem de perguntas</w:t>
+          <w:t>Figura 24: Dashboard</w:t>
         </w:r>
         <w:r>
           <w:rPr>
@@ -4699,7 +4687,7 @@
             <w:noProof/>
             <w:webHidden/>
           </w:rPr>
-          <w:instrText xml:space="preserve"> PAGEREF _Toc197769617 \h </w:instrText>
+          <w:instrText xml:space="preserve"> PAGEREF _Toc197972234 \h </w:instrText>
         </w:r>
         <w:r>
           <w:rPr>
@@ -4720,94 +4708,6 @@
             <w:webHidden/>
           </w:rPr>
           <w:t>42</w:t>
-        </w:r>
-        <w:r>
-          <w:rPr>
-            <w:noProof/>
-            <w:webHidden/>
-          </w:rPr>
-          <w:fldChar w:fldCharType="end"/>
-        </w:r>
-      </w:hyperlink>
-    </w:p>
-    <w:p>
-      <w:pPr>
-        <w:pStyle w:val="ndicedeilustraes"/>
-        <w:tabs>
-          <w:tab w:val="right" w:leader="dot" w:pos="9062"/>
-        </w:tabs>
-        <w:rPr>
-          <w:rFonts w:eastAsiaTheme="minorEastAsia"/>
-          <w:noProof/>
-          <w:kern w:val="2"/>
-          <w:sz w:val="24"/>
-          <w:szCs w:val="24"/>
-          <w:lang w:eastAsia="pt-BR"/>
-          <w14:ligatures w14:val="standardContextual"/>
-        </w:rPr>
-      </w:pPr>
-      <w:hyperlink w:anchor="_Toc197769618" w:history="1">
-        <w:r>
-          <w:rPr>
-            <w:rStyle w:val="Hyperlink"/>
-            <w:noProof/>
-          </w:rPr>
-          <w:t>Figura 24: Da</w:t>
-        </w:r>
-        <w:r>
-          <w:rPr>
-            <w:rStyle w:val="Hyperlink"/>
-            <w:noProof/>
-          </w:rPr>
-          <w:t>s</w:t>
-        </w:r>
-        <w:r>
-          <w:rPr>
-            <w:rStyle w:val="Hyperlink"/>
-            <w:noProof/>
-          </w:rPr>
-          <w:t>hboard</w:t>
-        </w:r>
-        <w:r>
-          <w:rPr>
-            <w:noProof/>
-            <w:webHidden/>
-          </w:rPr>
-          <w:tab/>
-        </w:r>
-        <w:r>
-          <w:rPr>
-            <w:noProof/>
-            <w:webHidden/>
-          </w:rPr>
-          <w:fldChar w:fldCharType="begin"/>
-        </w:r>
-        <w:r>
-          <w:rPr>
-            <w:noProof/>
-            <w:webHidden/>
-          </w:rPr>
-          <w:instrText xml:space="preserve"> PAGEREF _Toc197769618 \h </w:instrText>
-        </w:r>
-        <w:r>
-          <w:rPr>
-            <w:noProof/>
-            <w:webHidden/>
-          </w:rPr>
-        </w:r>
-        <w:r>
-          <w:rPr>
-            <w:noProof/>
-            <w:webHidden/>
-          </w:rPr>
-          <w:fldChar w:fldCharType="separate"/>
-        </w:r>
-        <w:r>
-          <w:rPr>
-            <w:noProof/>
-            <w:webHidden/>
-          </w:rPr>
-          <w:t>43</w:t>
         </w:r>
         <w:r>
           <w:rPr>
@@ -7366,6 +7266,7 @@
           <w:docPartUnique/>
         </w:docPartObj>
       </w:sdtPr>
+      <w:sdtEndPr/>
       <w:sdtContent>
         <w:p>
           <w:pPr>
@@ -10300,28 +10201,18 @@
         <w:jc w:val="both"/>
       </w:pPr>
       <w:bookmarkStart w:id="21" w:name="_Toc197370970"/>
-      <w:bookmarkStart w:id="22" w:name="_Toc197769595"/>
+      <w:bookmarkStart w:id="22" w:name="_Toc197972211"/>
       <w:r>
         <w:t xml:space="preserve">Figura </w:t>
       </w:r>
-      <w:r>
-        <w:fldChar w:fldCharType="begin"/>
-      </w:r>
-      <w:r>
-        <w:instrText xml:space="preserve"> SEQ Figura \* ARABIC </w:instrText>
-      </w:r>
-      <w:r>
-        <w:fldChar w:fldCharType="separate"/>
-      </w:r>
-      <w:r>
-        <w:rPr>
-          <w:noProof/>
-        </w:rPr>
-        <w:t>1</w:t>
-      </w:r>
-      <w:r>
-        <w:fldChar w:fldCharType="end"/>
-      </w:r>
+      <w:fldSimple w:instr=" SEQ Figura \* ARABIC ">
+        <w:r>
+          <w:rPr>
+            <w:noProof/>
+          </w:rPr>
+          <w:t>1</w:t>
+        </w:r>
+      </w:fldSimple>
       <w:r>
         <w:rPr>
           <w:noProof/>
@@ -10487,28 +10378,18 @@
         <w:jc w:val="both"/>
       </w:pPr>
       <w:bookmarkStart w:id="23" w:name="_Toc197370971"/>
-      <w:bookmarkStart w:id="24" w:name="_Toc197769596"/>
+      <w:bookmarkStart w:id="24" w:name="_Toc197972212"/>
       <w:r>
         <w:t xml:space="preserve">Figura </w:t>
       </w:r>
-      <w:r>
-        <w:fldChar w:fldCharType="begin"/>
-      </w:r>
-      <w:r>
-        <w:instrText xml:space="preserve"> SEQ Figura \* ARABIC </w:instrText>
-      </w:r>
-      <w:r>
-        <w:fldChar w:fldCharType="separate"/>
-      </w:r>
-      <w:r>
-        <w:rPr>
-          <w:noProof/>
-        </w:rPr>
-        <w:t>2</w:t>
-      </w:r>
-      <w:r>
-        <w:fldChar w:fldCharType="end"/>
-      </w:r>
+      <w:fldSimple w:instr=" SEQ Figura \* ARABIC ">
+        <w:r>
+          <w:rPr>
+            <w:noProof/>
+          </w:rPr>
+          <w:t>2</w:t>
+        </w:r>
+      </w:fldSimple>
       <w:r>
         <w:t xml:space="preserve">: </w:t>
       </w:r>
@@ -10891,13 +10772,23 @@
           <w:szCs w:val="24"/>
         </w:rPr>
       </w:pPr>
-      <w:r>
-        <w:rPr>
-          <w:rFonts w:ascii="Arial" w:hAnsi="Arial" w:cs="Arial"/>
-          <w:sz w:val="24"/>
-          <w:szCs w:val="24"/>
-        </w:rPr>
-        <w:t xml:space="preserve">React com </w:t>
+      <w:proofErr w:type="spellStart"/>
+      <w:r>
+        <w:rPr>
+          <w:rFonts w:ascii="Arial" w:hAnsi="Arial" w:cs="Arial"/>
+          <w:sz w:val="24"/>
+          <w:szCs w:val="24"/>
+        </w:rPr>
+        <w:t>React</w:t>
+      </w:r>
+      <w:proofErr w:type="spellEnd"/>
+      <w:r>
+        <w:rPr>
+          <w:rFonts w:ascii="Arial" w:hAnsi="Arial" w:cs="Arial"/>
+          <w:sz w:val="24"/>
+          <w:szCs w:val="24"/>
+        </w:rPr>
+        <w:t xml:space="preserve"> com </w:t>
       </w:r>
       <w:proofErr w:type="spellStart"/>
       <w:r>
@@ -10968,15 +10859,15 @@
           <w:iCs w:val="0"/>
         </w:rPr>
       </w:pPr>
-      <w:bookmarkStart w:id="28" w:name="_Toc194947189"/>
-      <w:bookmarkStart w:id="29" w:name="_Toc197769627"/>
+      <w:bookmarkStart w:id="28" w:name="_Toc197769627"/>
+      <w:bookmarkStart w:id="29" w:name="_Toc194947189"/>
       <w:r>
         <w:rPr>
           <w:iCs w:val="0"/>
         </w:rPr>
         <w:t>Questionamento</w:t>
       </w:r>
-      <w:bookmarkEnd w:id="29"/>
+      <w:bookmarkEnd w:id="28"/>
     </w:p>
     <w:p>
       <w:pPr>
@@ -11347,7 +11238,29 @@
           <w:sz w:val="24"/>
           <w:szCs w:val="24"/>
         </w:rPr>
-        <w:t xml:space="preserve"> gamificados.</w:t>
+        <w:t xml:space="preserve"> </w:t>
+      </w:r>
+      <w:proofErr w:type="spellStart"/>
+      <w:r>
+        <w:rPr>
+          <w:rFonts w:ascii="Arial" w:hAnsi="Arial" w:cs="Arial"/>
+          <w:i w:val="0"/>
+          <w:iCs w:val="0"/>
+          <w:sz w:val="24"/>
+          <w:szCs w:val="24"/>
+        </w:rPr>
+        <w:t>gamificados</w:t>
+      </w:r>
+      <w:proofErr w:type="spellEnd"/>
+      <w:r>
+        <w:rPr>
+          <w:rFonts w:ascii="Arial" w:hAnsi="Arial" w:cs="Arial"/>
+          <w:i w:val="0"/>
+          <w:iCs w:val="0"/>
+          <w:sz w:val="24"/>
+          <w:szCs w:val="24"/>
+        </w:rPr>
+        <w:t>.</w:t>
       </w:r>
     </w:p>
     <w:p>
@@ -11955,7 +11868,7 @@
       <w:r>
         <w:t>Requisitos do sistema</w:t>
       </w:r>
-      <w:bookmarkEnd w:id="28"/>
+      <w:bookmarkEnd w:id="29"/>
       <w:bookmarkEnd w:id="33"/>
       <w:r>
         <w:t xml:space="preserve"> </w:t>
@@ -14501,28 +14414,18 @@
         <w:jc w:val="both"/>
       </w:pPr>
       <w:bookmarkStart w:id="41" w:name="_Toc197370972"/>
-      <w:bookmarkStart w:id="42" w:name="_Toc197769597"/>
+      <w:bookmarkStart w:id="42" w:name="_Toc197972213"/>
       <w:r>
         <w:t xml:space="preserve">Figura </w:t>
       </w:r>
-      <w:r>
-        <w:fldChar w:fldCharType="begin"/>
-      </w:r>
-      <w:r>
-        <w:instrText xml:space="preserve"> SEQ Figura \* ARABIC </w:instrText>
-      </w:r>
-      <w:r>
-        <w:fldChar w:fldCharType="separate"/>
-      </w:r>
-      <w:r>
-        <w:rPr>
-          <w:noProof/>
-        </w:rPr>
-        <w:t>3</w:t>
-      </w:r>
-      <w:r>
-        <w:fldChar w:fldCharType="end"/>
-      </w:r>
+      <w:fldSimple w:instr=" SEQ Figura \* ARABIC ">
+        <w:r>
+          <w:rPr>
+            <w:noProof/>
+          </w:rPr>
+          <w:t>3</w:t>
+        </w:r>
+      </w:fldSimple>
       <w:r>
         <w:t xml:space="preserve">: </w:t>
       </w:r>
@@ -15115,28 +15018,18 @@
         <w:jc w:val="both"/>
       </w:pPr>
       <w:bookmarkStart w:id="45" w:name="_Toc197370973"/>
-      <w:bookmarkStart w:id="46" w:name="_Toc197769598"/>
+      <w:bookmarkStart w:id="46" w:name="_Toc197972214"/>
       <w:r>
         <w:t xml:space="preserve">Figura </w:t>
       </w:r>
-      <w:r>
-        <w:fldChar w:fldCharType="begin"/>
-      </w:r>
-      <w:r>
-        <w:instrText xml:space="preserve"> SEQ Figura \* ARABIC </w:instrText>
-      </w:r>
-      <w:r>
-        <w:fldChar w:fldCharType="separate"/>
-      </w:r>
-      <w:r>
-        <w:rPr>
-          <w:noProof/>
-        </w:rPr>
-        <w:t>4</w:t>
-      </w:r>
-      <w:r>
-        <w:fldChar w:fldCharType="end"/>
-      </w:r>
+      <w:fldSimple w:instr=" SEQ Figura \* ARABIC ">
+        <w:r>
+          <w:rPr>
+            <w:noProof/>
+          </w:rPr>
+          <w:t>4</w:t>
+        </w:r>
+      </w:fldSimple>
       <w:r>
         <w:t xml:space="preserve">: </w:t>
       </w:r>
@@ -15320,28 +15213,18 @@
         <w:pStyle w:val="Legenda"/>
         <w:jc w:val="both"/>
       </w:pPr>
-      <w:bookmarkStart w:id="48" w:name="_Toc197769599"/>
+      <w:bookmarkStart w:id="48" w:name="_Toc197972215"/>
       <w:r>
         <w:t xml:space="preserve">Figura </w:t>
       </w:r>
-      <w:r>
-        <w:fldChar w:fldCharType="begin"/>
-      </w:r>
-      <w:r>
-        <w:instrText xml:space="preserve"> SEQ Figura \* ARABIC </w:instrText>
-      </w:r>
-      <w:r>
-        <w:fldChar w:fldCharType="separate"/>
-      </w:r>
-      <w:r>
-        <w:rPr>
-          <w:noProof/>
-        </w:rPr>
-        <w:t>5</w:t>
-      </w:r>
-      <w:r>
-        <w:fldChar w:fldCharType="end"/>
-      </w:r>
+      <w:fldSimple w:instr=" SEQ Figura \* ARABIC ">
+        <w:r>
+          <w:rPr>
+            <w:noProof/>
+          </w:rPr>
+          <w:t>5</w:t>
+        </w:r>
+      </w:fldSimple>
       <w:r>
         <w:t xml:space="preserve">: </w:t>
       </w:r>
@@ -15527,28 +15410,18 @@
         <w:pStyle w:val="Legenda"/>
         <w:jc w:val="both"/>
       </w:pPr>
-      <w:bookmarkStart w:id="50" w:name="_Toc197769600"/>
+      <w:bookmarkStart w:id="50" w:name="_Toc197972216"/>
       <w:r>
         <w:t xml:space="preserve">Figura </w:t>
       </w:r>
-      <w:r>
-        <w:fldChar w:fldCharType="begin"/>
-      </w:r>
-      <w:r>
-        <w:instrText xml:space="preserve"> SEQ Figura \* ARABIC </w:instrText>
-      </w:r>
-      <w:r>
-        <w:fldChar w:fldCharType="separate"/>
-      </w:r>
-      <w:r>
-        <w:rPr>
-          <w:noProof/>
-        </w:rPr>
-        <w:t>6</w:t>
-      </w:r>
-      <w:r>
-        <w:fldChar w:fldCharType="end"/>
-      </w:r>
+      <w:fldSimple w:instr=" SEQ Figura \* ARABIC ">
+        <w:r>
+          <w:rPr>
+            <w:noProof/>
+          </w:rPr>
+          <w:t>6</w:t>
+        </w:r>
+      </w:fldSimple>
       <w:r>
         <w:t xml:space="preserve">: </w:t>
       </w:r>
@@ -15749,39 +15622,41 @@
         <w:jc w:val="both"/>
       </w:pPr>
       <w:bookmarkStart w:id="51" w:name="_Toc197370976"/>
-      <w:bookmarkStart w:id="52" w:name="_Toc197769601"/>
+      <w:bookmarkStart w:id="52" w:name="_Toc197972217"/>
       <w:r>
         <w:t xml:space="preserve">Figura </w:t>
       </w:r>
-      <w:r>
-        <w:fldChar w:fldCharType="begin"/>
-      </w:r>
-      <w:r>
-        <w:instrText xml:space="preserve"> SEQ Figura \* ARABIC </w:instrText>
-      </w:r>
-      <w:r>
-        <w:fldChar w:fldCharType="separate"/>
-      </w:r>
+      <w:fldSimple w:instr=" SEQ Figura \* ARABIC ">
+        <w:r>
+          <w:rPr>
+            <w:noProof/>
+          </w:rPr>
+          <w:t>7</w:t>
+        </w:r>
+      </w:fldSimple>
       <w:r>
         <w:rPr>
           <w:noProof/>
         </w:rPr>
-        <w:t>7</w:t>
-      </w:r>
-      <w:r>
-        <w:fldChar w:fldCharType="end"/>
+        <w:t xml:space="preserve">: </w:t>
       </w:r>
       <w:r>
         <w:rPr>
           <w:noProof/>
         </w:rPr>
-        <w:t xml:space="preserve">: </w:t>
+        <w:t xml:space="preserve">Fluxo do </w:t>
       </w:r>
       <w:r>
         <w:rPr>
           <w:noProof/>
         </w:rPr>
-        <w:t>Fluxo do administrador</w:t>
+        <w:t>A</w:t>
+      </w:r>
+      <w:r>
+        <w:rPr>
+          <w:noProof/>
+        </w:rPr>
+        <w:t>dministrador</w:t>
       </w:r>
       <w:bookmarkEnd w:id="51"/>
       <w:bookmarkEnd w:id="52"/>
@@ -16082,28 +15957,18 @@
         <w:pStyle w:val="Legenda"/>
         <w:jc w:val="both"/>
       </w:pPr>
-      <w:bookmarkStart w:id="56" w:name="_Toc197769602"/>
+      <w:bookmarkStart w:id="56" w:name="_Toc197972218"/>
       <w:r>
         <w:t xml:space="preserve">Figura </w:t>
       </w:r>
-      <w:r>
-        <w:fldChar w:fldCharType="begin"/>
-      </w:r>
-      <w:r>
-        <w:instrText xml:space="preserve"> SEQ Figura \* ARABIC </w:instrText>
-      </w:r>
-      <w:r>
-        <w:fldChar w:fldCharType="separate"/>
-      </w:r>
-      <w:r>
-        <w:rPr>
-          <w:noProof/>
-        </w:rPr>
-        <w:t>8</w:t>
-      </w:r>
-      <w:r>
-        <w:fldChar w:fldCharType="end"/>
-      </w:r>
+      <w:fldSimple w:instr=" SEQ Figura \* ARABIC ">
+        <w:r>
+          <w:rPr>
+            <w:noProof/>
+          </w:rPr>
+          <w:t>8</w:t>
+        </w:r>
+      </w:fldSimple>
       <w:r>
         <w:t xml:space="preserve">: </w:t>
       </w:r>
@@ -16269,25 +16134,7 @@
           <w:sz w:val="24"/>
           <w:szCs w:val="24"/>
         </w:rPr>
-        <w:t xml:space="preserve">, criada para ter um melhor controle dentro dos elos, </w:t>
-      </w:r>
-      <w:proofErr w:type="gramStart"/>
-      <w:r>
-        <w:rPr>
-          <w:rFonts w:ascii="Arial" w:hAnsi="Arial" w:cs="Arial"/>
-          <w:sz w:val="24"/>
-          <w:szCs w:val="24"/>
-        </w:rPr>
-        <w:t>afim</w:t>
-      </w:r>
-      <w:proofErr w:type="gramEnd"/>
-      <w:r>
-        <w:rPr>
-          <w:rFonts w:ascii="Arial" w:hAnsi="Arial" w:cs="Arial"/>
-          <w:sz w:val="24"/>
-          <w:szCs w:val="24"/>
-        </w:rPr>
-        <w:t xml:space="preserve"> do aluno ter uma progressão bem mais fluida. Matérias, uma tabela responsável por armazenar as matérias/disciplinas que o colégio possui (matemática, português). Perguntas, tabela responsável por armazenar as perguntas do sistema, com</w:t>
+        <w:t>, criada para ter um melhor controle dentro dos elos, afim do aluno ter uma progressão bem mais fluida. Matérias, uma tabela responsável por armazenar as matérias/disciplinas que o colégio possui (matemática, português). Perguntas, tabela responsável por armazenar as perguntas do sistema, com</w:t>
       </w:r>
       <w:r>
         <w:rPr>
@@ -16652,28 +16499,18 @@
         <w:jc w:val="both"/>
       </w:pPr>
       <w:bookmarkStart w:id="59" w:name="_Toc197370978"/>
-      <w:bookmarkStart w:id="60" w:name="_Toc197769603"/>
+      <w:bookmarkStart w:id="60" w:name="_Toc197972219"/>
       <w:r>
         <w:t xml:space="preserve">Figura </w:t>
       </w:r>
-      <w:r>
-        <w:fldChar w:fldCharType="begin"/>
-      </w:r>
-      <w:r>
-        <w:instrText xml:space="preserve"> SEQ Figura \* ARABIC </w:instrText>
-      </w:r>
-      <w:r>
-        <w:fldChar w:fldCharType="separate"/>
-      </w:r>
-      <w:r>
-        <w:rPr>
-          <w:noProof/>
-        </w:rPr>
-        <w:t>9</w:t>
-      </w:r>
-      <w:r>
-        <w:fldChar w:fldCharType="end"/>
-      </w:r>
+      <w:fldSimple w:instr=" SEQ Figura \* ARABIC ">
+        <w:r>
+          <w:rPr>
+            <w:noProof/>
+          </w:rPr>
+          <w:t>9</w:t>
+        </w:r>
+      </w:fldSimple>
       <w:r>
         <w:t xml:space="preserve">: </w:t>
       </w:r>
@@ -16817,28 +16654,18 @@
         <w:jc w:val="both"/>
       </w:pPr>
       <w:bookmarkStart w:id="61" w:name="_Toc197370979"/>
-      <w:bookmarkStart w:id="62" w:name="_Toc197769604"/>
+      <w:bookmarkStart w:id="62" w:name="_Toc197972220"/>
       <w:r>
         <w:t xml:space="preserve">Figura </w:t>
       </w:r>
-      <w:r>
-        <w:fldChar w:fldCharType="begin"/>
-      </w:r>
-      <w:r>
-        <w:instrText xml:space="preserve"> SEQ Figura \* ARABIC </w:instrText>
-      </w:r>
-      <w:r>
-        <w:fldChar w:fldCharType="separate"/>
-      </w:r>
-      <w:r>
-        <w:rPr>
-          <w:noProof/>
-        </w:rPr>
-        <w:t>10</w:t>
-      </w:r>
-      <w:r>
-        <w:fldChar w:fldCharType="end"/>
-      </w:r>
+      <w:fldSimple w:instr=" SEQ Figura \* ARABIC ">
+        <w:r>
+          <w:rPr>
+            <w:noProof/>
+          </w:rPr>
+          <w:t>10</w:t>
+        </w:r>
+      </w:fldSimple>
       <w:r>
         <w:t xml:space="preserve">: </w:t>
       </w:r>
@@ -16972,45 +16799,36 @@
         <w:pStyle w:val="Legenda"/>
         <w:jc w:val="both"/>
       </w:pPr>
-      <w:bookmarkStart w:id="63" w:name="_Toc197769605"/>
+      <w:bookmarkStart w:id="63" w:name="_Toc197972221"/>
       <w:r>
         <w:t xml:space="preserve">Figura </w:t>
       </w:r>
-      <w:r>
-        <w:fldChar w:fldCharType="begin"/>
-      </w:r>
-      <w:r>
-        <w:instrText xml:space="preserve"> SEQ Figura \* ARABIC </w:instrText>
-      </w:r>
-      <w:r>
-        <w:fldChar w:fldCharType="separate"/>
-      </w:r>
-      <w:r>
-        <w:rPr>
+      <w:fldSimple w:instr=" SEQ Figura \* ARABIC ">
+        <w:r>
+          <w:rPr>
+            <w:noProof/>
+          </w:rPr>
+          <w:t>11</w:t>
+        </w:r>
+      </w:fldSimple>
+      <w:r>
+        <w:t>: Tela de redefinir senha</w:t>
+      </w:r>
+      <w:bookmarkEnd w:id="63"/>
+    </w:p>
+    <w:p>
+      <w:pPr>
+        <w:spacing w:line="360" w:lineRule="auto"/>
+        <w:rPr>
+          <w:rFonts w:ascii="Arial" w:hAnsi="Arial" w:cs="Arial"/>
+          <w:sz w:val="24"/>
+          <w:szCs w:val="24"/>
+        </w:rPr>
+      </w:pPr>
+      <w:r>
+        <w:rPr>
+          <w:rFonts w:ascii="Arial" w:hAnsi="Arial" w:cs="Arial"/>
           <w:noProof/>
-        </w:rPr>
-        <w:t>11</w:t>
-      </w:r>
-      <w:r>
-        <w:fldChar w:fldCharType="end"/>
-      </w:r>
-      <w:r>
-        <w:t>: Tela de redefinir senha</w:t>
-      </w:r>
-      <w:bookmarkEnd w:id="63"/>
-    </w:p>
-    <w:p>
-      <w:pPr>
-        <w:spacing w:line="360" w:lineRule="auto"/>
-        <w:rPr>
-          <w:rFonts w:ascii="Arial" w:hAnsi="Arial" w:cs="Arial"/>
-          <w:sz w:val="24"/>
-          <w:szCs w:val="24"/>
-        </w:rPr>
-      </w:pPr>
-      <w:r>
-        <w:rPr>
-          <w:rFonts w:ascii="Arial" w:hAnsi="Arial" w:cs="Arial"/>
           <w:sz w:val="24"/>
           <w:szCs w:val="24"/>
         </w:rPr>
@@ -17160,28 +16978,18 @@
         <w:jc w:val="both"/>
       </w:pPr>
       <w:bookmarkStart w:id="64" w:name="_Toc197370980"/>
-      <w:bookmarkStart w:id="65" w:name="_Toc197769606"/>
+      <w:bookmarkStart w:id="65" w:name="_Toc197972222"/>
       <w:r>
         <w:t xml:space="preserve">Figura </w:t>
       </w:r>
-      <w:r>
-        <w:fldChar w:fldCharType="begin"/>
-      </w:r>
-      <w:r>
-        <w:instrText xml:space="preserve"> SEQ Figura \* ARABIC </w:instrText>
-      </w:r>
-      <w:r>
-        <w:fldChar w:fldCharType="separate"/>
-      </w:r>
-      <w:r>
-        <w:rPr>
-          <w:noProof/>
-        </w:rPr>
-        <w:t>12</w:t>
-      </w:r>
-      <w:r>
-        <w:fldChar w:fldCharType="end"/>
-      </w:r>
+      <w:fldSimple w:instr=" SEQ Figura \* ARABIC ">
+        <w:r>
+          <w:rPr>
+            <w:noProof/>
+          </w:rPr>
+          <w:t>12</w:t>
+        </w:r>
+      </w:fldSimple>
       <w:r>
         <w:t xml:space="preserve">: </w:t>
       </w:r>
@@ -17313,28 +17121,18 @@
         <w:pStyle w:val="Legenda"/>
         <w:jc w:val="both"/>
       </w:pPr>
-      <w:bookmarkStart w:id="67" w:name="_Toc197769607"/>
+      <w:bookmarkStart w:id="67" w:name="_Toc197972223"/>
       <w:r>
         <w:t xml:space="preserve">Figura </w:t>
       </w:r>
-      <w:r>
-        <w:fldChar w:fldCharType="begin"/>
-      </w:r>
-      <w:r>
-        <w:instrText xml:space="preserve"> SEQ Figura \* ARABIC </w:instrText>
-      </w:r>
-      <w:r>
-        <w:fldChar w:fldCharType="separate"/>
-      </w:r>
-      <w:r>
-        <w:rPr>
-          <w:noProof/>
-        </w:rPr>
-        <w:t>13</w:t>
-      </w:r>
-      <w:r>
-        <w:fldChar w:fldCharType="end"/>
-      </w:r>
+      <w:fldSimple w:instr=" SEQ Figura \* ARABIC ">
+        <w:r>
+          <w:rPr>
+            <w:noProof/>
+          </w:rPr>
+          <w:t>13</w:t>
+        </w:r>
+      </w:fldSimple>
       <w:r>
         <w:t xml:space="preserve">: </w:t>
       </w:r>
@@ -17565,28 +17363,18 @@
         <w:jc w:val="both"/>
       </w:pPr>
       <w:bookmarkStart w:id="68" w:name="_Toc197370982"/>
-      <w:bookmarkStart w:id="69" w:name="_Toc197769608"/>
+      <w:bookmarkStart w:id="69" w:name="_Toc197972224"/>
       <w:r>
         <w:t xml:space="preserve">Figura </w:t>
       </w:r>
-      <w:r>
-        <w:fldChar w:fldCharType="begin"/>
-      </w:r>
-      <w:r>
-        <w:instrText xml:space="preserve"> SEQ Figura \* ARABIC </w:instrText>
-      </w:r>
-      <w:r>
-        <w:fldChar w:fldCharType="separate"/>
-      </w:r>
-      <w:r>
-        <w:rPr>
-          <w:noProof/>
-        </w:rPr>
-        <w:t>14</w:t>
-      </w:r>
-      <w:r>
-        <w:fldChar w:fldCharType="end"/>
-      </w:r>
+      <w:fldSimple w:instr=" SEQ Figura \* ARABIC ">
+        <w:r>
+          <w:rPr>
+            <w:noProof/>
+          </w:rPr>
+          <w:t>14</w:t>
+        </w:r>
+      </w:fldSimple>
       <w:r>
         <w:t xml:space="preserve">: </w:t>
       </w:r>
@@ -17799,28 +17587,18 @@
         <w:jc w:val="both"/>
       </w:pPr>
       <w:bookmarkStart w:id="70" w:name="_Toc197370983"/>
-      <w:bookmarkStart w:id="71" w:name="_Toc197769609"/>
+      <w:bookmarkStart w:id="71" w:name="_Toc197972225"/>
       <w:r>
         <w:t xml:space="preserve">Figura </w:t>
       </w:r>
-      <w:r>
-        <w:fldChar w:fldCharType="begin"/>
-      </w:r>
-      <w:r>
-        <w:instrText xml:space="preserve"> SEQ Figura \* ARABIC </w:instrText>
-      </w:r>
-      <w:r>
-        <w:fldChar w:fldCharType="separate"/>
-      </w:r>
-      <w:r>
-        <w:rPr>
-          <w:noProof/>
-        </w:rPr>
-        <w:t>15</w:t>
-      </w:r>
-      <w:r>
-        <w:fldChar w:fldCharType="end"/>
-      </w:r>
+      <w:fldSimple w:instr=" SEQ Figura \* ARABIC ">
+        <w:r>
+          <w:rPr>
+            <w:noProof/>
+          </w:rPr>
+          <w:t>15</w:t>
+        </w:r>
+      </w:fldSimple>
       <w:r>
         <w:t xml:space="preserve">: </w:t>
       </w:r>
@@ -17954,28 +17732,18 @@
         <w:pStyle w:val="Legenda"/>
         <w:jc w:val="both"/>
       </w:pPr>
-      <w:bookmarkStart w:id="73" w:name="_Toc197769610"/>
+      <w:bookmarkStart w:id="73" w:name="_Toc197972226"/>
       <w:r>
         <w:t xml:space="preserve">Figura </w:t>
       </w:r>
-      <w:r>
-        <w:fldChar w:fldCharType="begin"/>
-      </w:r>
-      <w:r>
-        <w:instrText xml:space="preserve"> SEQ Figura \* ARABIC </w:instrText>
-      </w:r>
-      <w:r>
-        <w:fldChar w:fldCharType="separate"/>
-      </w:r>
-      <w:r>
-        <w:rPr>
-          <w:noProof/>
-        </w:rPr>
-        <w:t>16</w:t>
-      </w:r>
-      <w:r>
-        <w:fldChar w:fldCharType="end"/>
-      </w:r>
+      <w:fldSimple w:instr=" SEQ Figura \* ARABIC ">
+        <w:r>
+          <w:rPr>
+            <w:noProof/>
+          </w:rPr>
+          <w:t>16</w:t>
+        </w:r>
+      </w:fldSimple>
       <w:r>
         <w:t xml:space="preserve">: </w:t>
       </w:r>
@@ -18189,28 +17957,18 @@
         <w:jc w:val="both"/>
       </w:pPr>
       <w:bookmarkStart w:id="74" w:name="_Toc197370985"/>
-      <w:bookmarkStart w:id="75" w:name="_Toc197769611"/>
+      <w:bookmarkStart w:id="75" w:name="_Toc197972227"/>
       <w:r>
         <w:t xml:space="preserve">Figura </w:t>
       </w:r>
-      <w:r>
-        <w:fldChar w:fldCharType="begin"/>
-      </w:r>
-      <w:r>
-        <w:instrText xml:space="preserve"> SEQ Figura \* ARABIC </w:instrText>
-      </w:r>
-      <w:r>
-        <w:fldChar w:fldCharType="separate"/>
-      </w:r>
-      <w:r>
-        <w:rPr>
-          <w:noProof/>
-        </w:rPr>
-        <w:t>17</w:t>
-      </w:r>
-      <w:r>
-        <w:fldChar w:fldCharType="end"/>
-      </w:r>
+      <w:fldSimple w:instr=" SEQ Figura \* ARABIC ">
+        <w:r>
+          <w:rPr>
+            <w:noProof/>
+          </w:rPr>
+          <w:t>17</w:t>
+        </w:r>
+      </w:fldSimple>
       <w:r>
         <w:t xml:space="preserve">: </w:t>
       </w:r>
@@ -18432,29 +18190,19 @@
         <w:jc w:val="both"/>
       </w:pPr>
       <w:bookmarkStart w:id="76" w:name="_Toc197370986"/>
-      <w:bookmarkStart w:id="77" w:name="_Toc197769612"/>
+      <w:bookmarkStart w:id="77" w:name="_Toc197972228"/>
       <w:r>
         <w:lastRenderedPageBreak/>
         <w:t xml:space="preserve">Figura </w:t>
       </w:r>
-      <w:r>
-        <w:fldChar w:fldCharType="begin"/>
-      </w:r>
-      <w:r>
-        <w:instrText xml:space="preserve"> SEQ Figura \* ARABIC </w:instrText>
-      </w:r>
-      <w:r>
-        <w:fldChar w:fldCharType="separate"/>
-      </w:r>
-      <w:r>
-        <w:rPr>
-          <w:noProof/>
-        </w:rPr>
-        <w:t>18</w:t>
-      </w:r>
-      <w:r>
-        <w:fldChar w:fldCharType="end"/>
-      </w:r>
+      <w:fldSimple w:instr=" SEQ Figura \* ARABIC ">
+        <w:r>
+          <w:rPr>
+            <w:noProof/>
+          </w:rPr>
+          <w:t>18</w:t>
+        </w:r>
+      </w:fldSimple>
       <w:r>
         <w:t>: Home para administradores</w:t>
       </w:r>
@@ -18587,34 +18335,24 @@
         <w:jc w:val="both"/>
       </w:pPr>
       <w:bookmarkStart w:id="78" w:name="_Toc197370987"/>
-      <w:bookmarkStart w:id="79" w:name="_Toc197769613"/>
     </w:p>
     <w:p>
       <w:pPr>
         <w:pStyle w:val="Legenda"/>
         <w:jc w:val="both"/>
       </w:pPr>
+      <w:bookmarkStart w:id="79" w:name="_Toc197972229"/>
       <w:r>
         <w:t xml:space="preserve">Figura </w:t>
       </w:r>
-      <w:r>
-        <w:fldChar w:fldCharType="begin"/>
-      </w:r>
-      <w:r>
-        <w:instrText xml:space="preserve"> SEQ Figura \* ARABIC </w:instrText>
-      </w:r>
-      <w:r>
-        <w:fldChar w:fldCharType="separate"/>
-      </w:r>
-      <w:r>
-        <w:rPr>
-          <w:noProof/>
-        </w:rPr>
-        <w:t>19</w:t>
-      </w:r>
-      <w:r>
-        <w:fldChar w:fldCharType="end"/>
-      </w:r>
+      <w:fldSimple w:instr=" SEQ Figura \* ARABIC ">
+        <w:r>
+          <w:rPr>
+            <w:noProof/>
+          </w:rPr>
+          <w:t>19</w:t>
+        </w:r>
+      </w:fldSimple>
       <w:r>
         <w:t xml:space="preserve">: </w:t>
       </w:r>
@@ -18761,28 +18499,18 @@
         <w:pStyle w:val="Legenda"/>
         <w:jc w:val="both"/>
       </w:pPr>
-      <w:bookmarkStart w:id="81" w:name="_Toc197769614"/>
+      <w:bookmarkStart w:id="81" w:name="_Toc197972230"/>
       <w:r>
         <w:t xml:space="preserve">Figura </w:t>
       </w:r>
-      <w:r>
-        <w:fldChar w:fldCharType="begin"/>
-      </w:r>
-      <w:r>
-        <w:instrText xml:space="preserve"> SEQ Figura \* ARABIC </w:instrText>
-      </w:r>
-      <w:r>
-        <w:fldChar w:fldCharType="separate"/>
-      </w:r>
-      <w:r>
-        <w:rPr>
-          <w:noProof/>
-        </w:rPr>
-        <w:t>20</w:t>
-      </w:r>
-      <w:r>
-        <w:fldChar w:fldCharType="end"/>
-      </w:r>
+      <w:fldSimple w:instr=" SEQ Figura \* ARABIC ">
+        <w:r>
+          <w:rPr>
+            <w:noProof/>
+          </w:rPr>
+          <w:t>20</w:t>
+        </w:r>
+      </w:fldSimple>
       <w:r>
         <w:t xml:space="preserve">: </w:t>
       </w:r>
@@ -18967,34 +18695,24 @@
         <w:jc w:val="both"/>
       </w:pPr>
       <w:bookmarkStart w:id="82" w:name="_Toc197370989"/>
-      <w:bookmarkStart w:id="83" w:name="_Toc197769615"/>
     </w:p>
     <w:p>
       <w:pPr>
         <w:pStyle w:val="Legenda"/>
         <w:jc w:val="both"/>
       </w:pPr>
+      <w:bookmarkStart w:id="83" w:name="_Toc197972231"/>
       <w:r>
         <w:t xml:space="preserve">Figura </w:t>
       </w:r>
-      <w:r>
-        <w:fldChar w:fldCharType="begin"/>
-      </w:r>
-      <w:r>
-        <w:instrText xml:space="preserve"> SEQ Figura \* ARABIC </w:instrText>
-      </w:r>
-      <w:r>
-        <w:fldChar w:fldCharType="separate"/>
-      </w:r>
-      <w:r>
-        <w:rPr>
-          <w:noProof/>
-        </w:rPr>
-        <w:t>21</w:t>
-      </w:r>
-      <w:r>
-        <w:fldChar w:fldCharType="end"/>
-      </w:r>
+      <w:fldSimple w:instr=" SEQ Figura \* ARABIC ">
+        <w:r>
+          <w:rPr>
+            <w:noProof/>
+          </w:rPr>
+          <w:t>21</w:t>
+        </w:r>
+      </w:fldSimple>
       <w:r>
         <w:t xml:space="preserve">: </w:t>
       </w:r>
@@ -19136,28 +18854,18 @@
         <w:jc w:val="both"/>
       </w:pPr>
       <w:bookmarkStart w:id="84" w:name="_Toc197370990"/>
-      <w:bookmarkStart w:id="85" w:name="_Toc197769616"/>
+      <w:bookmarkStart w:id="85" w:name="_Toc197972232"/>
       <w:r>
         <w:t xml:space="preserve">Figura </w:t>
       </w:r>
-      <w:r>
-        <w:fldChar w:fldCharType="begin"/>
-      </w:r>
-      <w:r>
-        <w:instrText xml:space="preserve"> SEQ Figura \* ARABIC </w:instrText>
-      </w:r>
-      <w:r>
-        <w:fldChar w:fldCharType="separate"/>
-      </w:r>
-      <w:r>
-        <w:rPr>
-          <w:noProof/>
-        </w:rPr>
-        <w:t>22</w:t>
-      </w:r>
-      <w:r>
-        <w:fldChar w:fldCharType="end"/>
-      </w:r>
+      <w:fldSimple w:instr=" SEQ Figura \* ARABIC ">
+        <w:r>
+          <w:rPr>
+            <w:noProof/>
+          </w:rPr>
+          <w:t>22</w:t>
+        </w:r>
+      </w:fldSimple>
       <w:r>
         <w:t xml:space="preserve">: </w:t>
       </w:r>
@@ -19324,34 +19032,24 @@
         <w:jc w:val="both"/>
       </w:pPr>
       <w:bookmarkStart w:id="86" w:name="_Toc197370991"/>
-      <w:bookmarkStart w:id="87" w:name="_Toc197769617"/>
     </w:p>
     <w:p>
       <w:pPr>
         <w:pStyle w:val="Legenda"/>
         <w:jc w:val="both"/>
       </w:pPr>
+      <w:bookmarkStart w:id="87" w:name="_Toc197972233"/>
       <w:r>
         <w:t xml:space="preserve">Figura </w:t>
       </w:r>
-      <w:r>
-        <w:fldChar w:fldCharType="begin"/>
-      </w:r>
-      <w:r>
-        <w:instrText xml:space="preserve"> SEQ Figura \* ARABIC </w:instrText>
-      </w:r>
-      <w:r>
-        <w:fldChar w:fldCharType="separate"/>
-      </w:r>
-      <w:r>
-        <w:rPr>
-          <w:noProof/>
-        </w:rPr>
-        <w:t>23</w:t>
-      </w:r>
-      <w:r>
-        <w:fldChar w:fldCharType="end"/>
-      </w:r>
+      <w:fldSimple w:instr=" SEQ Figura \* ARABIC ">
+        <w:r>
+          <w:rPr>
+            <w:noProof/>
+          </w:rPr>
+          <w:t>23</w:t>
+        </w:r>
+      </w:fldSimple>
       <w:r>
         <w:t xml:space="preserve">: </w:t>
       </w:r>
@@ -19553,34 +19251,24 @@
         <w:jc w:val="both"/>
       </w:pPr>
       <w:bookmarkStart w:id="88" w:name="_Toc197370992"/>
-      <w:bookmarkStart w:id="89" w:name="_Toc197769618"/>
     </w:p>
     <w:p>
       <w:pPr>
         <w:pStyle w:val="Legenda"/>
         <w:jc w:val="both"/>
       </w:pPr>
+      <w:bookmarkStart w:id="89" w:name="_Toc197972234"/>
       <w:r>
         <w:t xml:space="preserve">Figura </w:t>
       </w:r>
-      <w:r>
-        <w:fldChar w:fldCharType="begin"/>
-      </w:r>
-      <w:r>
-        <w:instrText xml:space="preserve"> SEQ Figura \* ARABIC </w:instrText>
-      </w:r>
-      <w:r>
-        <w:fldChar w:fldCharType="separate"/>
-      </w:r>
-      <w:r>
-        <w:rPr>
-          <w:noProof/>
-        </w:rPr>
-        <w:t>24</w:t>
-      </w:r>
-      <w:r>
-        <w:fldChar w:fldCharType="end"/>
-      </w:r>
+      <w:fldSimple w:instr=" SEQ Figura \* ARABIC ">
+        <w:r>
+          <w:rPr>
+            <w:noProof/>
+          </w:rPr>
+          <w:t>24</w:t>
+        </w:r>
+      </w:fldSimple>
       <w:r>
         <w:t xml:space="preserve">: </w:t>
       </w:r>
@@ -19885,7 +19573,29 @@
           <w:sz w:val="24"/>
           <w:szCs w:val="24"/>
         </w:rPr>
-        <w:t xml:space="preserve">Robustez tecnológica: A combinação de MySQL, Node.js, React com </w:t>
+        <w:t xml:space="preserve">Robustez tecnológica: A combinação de MySQL, Node.js, </w:t>
+      </w:r>
+      <w:proofErr w:type="spellStart"/>
+      <w:r>
+        <w:rPr>
+          <w:rFonts w:ascii="Arial" w:hAnsi="Arial" w:cs="Arial"/>
+          <w:i w:val="0"/>
+          <w:iCs w:val="0"/>
+          <w:sz w:val="24"/>
+          <w:szCs w:val="24"/>
+        </w:rPr>
+        <w:t>React</w:t>
+      </w:r>
+      <w:proofErr w:type="spellEnd"/>
+      <w:r>
+        <w:rPr>
+          <w:rFonts w:ascii="Arial" w:hAnsi="Arial" w:cs="Arial"/>
+          <w:i w:val="0"/>
+          <w:iCs w:val="0"/>
+          <w:sz w:val="24"/>
+          <w:szCs w:val="24"/>
+        </w:rPr>
+        <w:t xml:space="preserve"> com </w:t>
       </w:r>
       <w:proofErr w:type="spellStart"/>
       <w:r>
@@ -20228,6 +19938,7 @@
           <w:bCs/>
           <w:sz w:val="23"/>
           <w:szCs w:val="23"/>
+          <w:lang w:val="en-US"/>
         </w:rPr>
       </w:pPr>
       <w:r>
@@ -20238,21 +19949,19 @@
           <w:sz w:val="23"/>
           <w:szCs w:val="23"/>
         </w:rPr>
-        <w:t>CARVALHO, R. N. S.; ISHITANI, L. Gamificação e aplicativos móveis para aprendizagem. In: SIMPÓSIO BRASILEIRO DE JOGOS E ENTRETENIMENTO DIGITAL (SB GAMES), 2012, Porto Alegre. Anais… Porto Alegre: SBC, 2012.</w:t>
-      </w:r>
-    </w:p>
-    <w:p>
-      <w:pPr>
-        <w:widowControl/>
-        <w:spacing w:line="360" w:lineRule="auto"/>
+        <w:t xml:space="preserve">CARVALHO, R. N. S.; ISHITANI, L. Gamificação e aplicativos móveis para aprendizagem. In: SIMPÓSIO BRASILEIRO DE JOGOS E ENTRETENIMENTO DIGITAL (SB GAMES), 2012, Porto Alegre. </w:t>
+      </w:r>
+      <w:r>
         <w:rPr>
           <w:rFonts w:ascii="Arial" w:hAnsi="Arial" w:cs="Arial"/>
           <w:b/>
           <w:bCs/>
           <w:sz w:val="23"/>
           <w:szCs w:val="23"/>
-        </w:rPr>
-      </w:pPr>
+          <w:lang w:val="en-US"/>
+        </w:rPr>
+        <w:t>Anais… Porto Alegre: SBC, 2012.</w:t>
+      </w:r>
     </w:p>
     <w:p>
       <w:pPr>
@@ -20264,9 +19973,14 @@
           <w:bCs/>
           <w:sz w:val="23"/>
           <w:szCs w:val="23"/>
-        </w:rPr>
-      </w:pPr>
-      <w:r>
+          <w:lang w:val="en-US"/>
+        </w:rPr>
+      </w:pPr>
+    </w:p>
+    <w:p>
+      <w:pPr>
+        <w:widowControl/>
+        <w:spacing w:line="360" w:lineRule="auto"/>
         <w:rPr>
           <w:rFonts w:ascii="Arial" w:hAnsi="Arial" w:cs="Arial"/>
           <w:b/>
@@ -20274,9 +19988,7 @@
           <w:sz w:val="23"/>
           <w:szCs w:val="23"/>
         </w:rPr>
-        <w:t xml:space="preserve">DOMÍNGUEZ, A. et al. </w:t>
-      </w:r>
-      <w:proofErr w:type="spellStart"/>
+      </w:pPr>
       <w:r>
         <w:rPr>
           <w:rFonts w:ascii="Arial" w:hAnsi="Arial" w:cs="Arial"/>
@@ -20284,10 +19996,11 @@
           <w:bCs/>
           <w:sz w:val="23"/>
           <w:szCs w:val="23"/>
-        </w:rPr>
-        <w:t>Gamifying</w:t>
-      </w:r>
-      <w:proofErr w:type="spellEnd"/>
+          <w:lang w:val="en-US"/>
+        </w:rPr>
+        <w:t xml:space="preserve">DOMÍNGUEZ, A. et al. Gamifying learning experiences: Practical implications and outcomes. </w:t>
+      </w:r>
+      <w:proofErr w:type="spellStart"/>
       <w:r>
         <w:rPr>
           <w:rFonts w:ascii="Arial" w:hAnsi="Arial" w:cs="Arial"/>
@@ -20296,9 +20009,9 @@
           <w:sz w:val="23"/>
           <w:szCs w:val="23"/>
         </w:rPr>
-        <w:t xml:space="preserve"> learning </w:t>
-      </w:r>
-      <w:proofErr w:type="spellStart"/>
+        <w:t>Computers</w:t>
+      </w:r>
+      <w:proofErr w:type="spellEnd"/>
       <w:r>
         <w:rPr>
           <w:rFonts w:ascii="Arial" w:hAnsi="Arial" w:cs="Arial"/>
@@ -20307,9 +20020,9 @@
           <w:sz w:val="23"/>
           <w:szCs w:val="23"/>
         </w:rPr>
-        <w:t>experiences</w:t>
-      </w:r>
-      <w:proofErr w:type="spellEnd"/>
+        <w:t xml:space="preserve"> &amp; </w:t>
+      </w:r>
+      <w:proofErr w:type="spellStart"/>
       <w:r>
         <w:rPr>
           <w:rFonts w:ascii="Arial" w:hAnsi="Arial" w:cs="Arial"/>
@@ -20318,9 +20031,9 @@
           <w:sz w:val="23"/>
           <w:szCs w:val="23"/>
         </w:rPr>
-        <w:t xml:space="preserve">: </w:t>
-      </w:r>
-      <w:proofErr w:type="spellStart"/>
+        <w:t>Education</w:t>
+      </w:r>
+      <w:proofErr w:type="spellEnd"/>
       <w:r>
         <w:rPr>
           <w:rFonts w:ascii="Arial" w:hAnsi="Arial" w:cs="Arial"/>
@@ -20329,10 +20042,13 @@
           <w:sz w:val="23"/>
           <w:szCs w:val="23"/>
         </w:rPr>
-        <w:t>Practical</w:t>
-      </w:r>
-      <w:proofErr w:type="spellEnd"/>
-      <w:r>
+        <w:t>, v. 63, p. 380–392, 2013.</w:t>
+      </w:r>
+    </w:p>
+    <w:p>
+      <w:pPr>
+        <w:widowControl/>
+        <w:spacing w:line="360" w:lineRule="auto"/>
         <w:rPr>
           <w:rFonts w:ascii="Arial" w:hAnsi="Arial" w:cs="Arial"/>
           <w:b/>
@@ -20340,10 +20056,12 @@
           <w:sz w:val="23"/>
           <w:szCs w:val="23"/>
         </w:rPr>
-        <w:t xml:space="preserve"> </w:t>
-      </w:r>
-      <w:proofErr w:type="spellStart"/>
-      <w:r>
+      </w:pPr>
+    </w:p>
+    <w:p>
+      <w:pPr>
+        <w:widowControl/>
+        <w:spacing w:line="360" w:lineRule="auto"/>
         <w:rPr>
           <w:rFonts w:ascii="Arial" w:hAnsi="Arial" w:cs="Arial"/>
           <w:b/>
@@ -20351,9 +20069,7 @@
           <w:sz w:val="23"/>
           <w:szCs w:val="23"/>
         </w:rPr>
-        <w:t>implications</w:t>
-      </w:r>
-      <w:proofErr w:type="spellEnd"/>
+      </w:pPr>
       <w:r>
         <w:rPr>
           <w:rFonts w:ascii="Arial" w:hAnsi="Arial" w:cs="Arial"/>
@@ -20362,7 +20078,7 @@
           <w:sz w:val="23"/>
           <w:szCs w:val="23"/>
         </w:rPr>
-        <w:t xml:space="preserve"> </w:t>
+        <w:t xml:space="preserve">FERNANDES, C. Teorias da aprendizagem: Piaget, </w:t>
       </w:r>
       <w:proofErr w:type="spellStart"/>
       <w:r>
@@ -20373,7 +20089,7 @@
           <w:sz w:val="23"/>
           <w:szCs w:val="23"/>
         </w:rPr>
-        <w:t>and</w:t>
+        <w:t>Ausubel</w:t>
       </w:r>
       <w:proofErr w:type="spellEnd"/>
       <w:r>
@@ -20384,10 +20100,13 @@
           <w:sz w:val="23"/>
           <w:szCs w:val="23"/>
         </w:rPr>
-        <w:t xml:space="preserve"> </w:t>
-      </w:r>
-      <w:proofErr w:type="spellStart"/>
-      <w:r>
+        <w:t xml:space="preserve"> e Vygotsky. 4. ed. São Paulo: Loyola, 2010. ISBN 978-85-01-33461-0.</w:t>
+      </w:r>
+    </w:p>
+    <w:p>
+      <w:pPr>
+        <w:widowControl/>
+        <w:spacing w:line="360" w:lineRule="auto"/>
         <w:rPr>
           <w:rFonts w:ascii="Arial" w:hAnsi="Arial" w:cs="Arial"/>
           <w:b/>
@@ -20395,20 +20114,21 @@
           <w:sz w:val="23"/>
           <w:szCs w:val="23"/>
         </w:rPr>
-        <w:t>outcomes</w:t>
-      </w:r>
-      <w:proofErr w:type="spellEnd"/>
-      <w:r>
+      </w:pPr>
+    </w:p>
+    <w:p>
+      <w:pPr>
+        <w:widowControl/>
+        <w:spacing w:line="360" w:lineRule="auto"/>
         <w:rPr>
           <w:rFonts w:ascii="Arial" w:hAnsi="Arial" w:cs="Arial"/>
           <w:b/>
           <w:bCs/>
           <w:sz w:val="23"/>
           <w:szCs w:val="23"/>
-        </w:rPr>
-        <w:t xml:space="preserve">. </w:t>
-      </w:r>
-      <w:proofErr w:type="spellStart"/>
+          <w:lang w:val="en-US"/>
+        </w:rPr>
+      </w:pPr>
       <w:r>
         <w:rPr>
           <w:rFonts w:ascii="Arial" w:hAnsi="Arial" w:cs="Arial"/>
@@ -20417,9 +20137,8 @@
           <w:sz w:val="23"/>
           <w:szCs w:val="23"/>
         </w:rPr>
-        <w:t>Computers</w:t>
-      </w:r>
-      <w:proofErr w:type="spellEnd"/>
+        <w:t xml:space="preserve">FREIRE, P. Pedagogia da autonomia: saberes necessários à prática educativa. </w:t>
+      </w:r>
       <w:r>
         <w:rPr>
           <w:rFonts w:ascii="Arial" w:hAnsi="Arial" w:cs="Arial"/>
@@ -20427,44 +20146,49 @@
           <w:bCs/>
           <w:sz w:val="23"/>
           <w:szCs w:val="23"/>
-        </w:rPr>
-        <w:t xml:space="preserve"> &amp; </w:t>
-      </w:r>
-      <w:proofErr w:type="spellStart"/>
-      <w:r>
+          <w:lang w:val="en-US"/>
+        </w:rPr>
+        <w:t>1. ed. São Paulo: Paz e Terra, 1996. ISBN 978-85-7300-029-5.</w:t>
+      </w:r>
+    </w:p>
+    <w:p>
+      <w:pPr>
+        <w:widowControl/>
+        <w:spacing w:line="360" w:lineRule="auto"/>
         <w:rPr>
           <w:rFonts w:ascii="Arial" w:hAnsi="Arial" w:cs="Arial"/>
           <w:b/>
           <w:bCs/>
           <w:sz w:val="23"/>
           <w:szCs w:val="23"/>
-        </w:rPr>
-        <w:t>Education</w:t>
-      </w:r>
-      <w:proofErr w:type="spellEnd"/>
-      <w:r>
+          <w:lang w:val="en-US"/>
+        </w:rPr>
+      </w:pPr>
+    </w:p>
+    <w:p>
+      <w:pPr>
+        <w:widowControl/>
+        <w:spacing w:line="360" w:lineRule="auto"/>
         <w:rPr>
           <w:rFonts w:ascii="Arial" w:hAnsi="Arial" w:cs="Arial"/>
           <w:b/>
           <w:bCs/>
           <w:sz w:val="23"/>
           <w:szCs w:val="23"/>
-        </w:rPr>
-        <w:t>, v. 63, p. 380–392, 2013.</w:t>
-      </w:r>
-    </w:p>
-    <w:p>
-      <w:pPr>
-        <w:widowControl/>
-        <w:spacing w:line="360" w:lineRule="auto"/>
+          <w:lang w:val="en-US"/>
+        </w:rPr>
+      </w:pPr>
+      <w:r>
         <w:rPr>
           <w:rFonts w:ascii="Arial" w:hAnsi="Arial" w:cs="Arial"/>
           <w:b/>
           <w:bCs/>
           <w:sz w:val="23"/>
           <w:szCs w:val="23"/>
-        </w:rPr>
-      </w:pPr>
+          <w:lang w:val="en-US"/>
+        </w:rPr>
+        <w:t>HAMARI, J.; KOIVISTO, J.; SARSA, H. Does gamification work? — A literature review of empirical studies on gamification. In: 2014 47th Hawaii International Conference on System Sciences, 2014. p. 3025–3034. DOI: 10.1109/HICSS.2014.377.</w:t>
+      </w:r>
     </w:p>
     <w:p>
       <w:pPr>
@@ -20476,9 +20200,14 @@
           <w:bCs/>
           <w:sz w:val="23"/>
           <w:szCs w:val="23"/>
-        </w:rPr>
-      </w:pPr>
-      <w:r>
+          <w:lang w:val="en-US"/>
+        </w:rPr>
+      </w:pPr>
+    </w:p>
+    <w:p>
+      <w:pPr>
+        <w:widowControl/>
+        <w:spacing w:line="360" w:lineRule="auto"/>
         <w:rPr>
           <w:rFonts w:ascii="Arial" w:hAnsi="Arial" w:cs="Arial"/>
           <w:b/>
@@ -20486,9 +20215,7 @@
           <w:sz w:val="23"/>
           <w:szCs w:val="23"/>
         </w:rPr>
-        <w:t xml:space="preserve">FERNANDES, C. Teorias da aprendizagem: Piaget, </w:t>
-      </w:r>
-      <w:proofErr w:type="spellStart"/>
+      </w:pPr>
       <w:r>
         <w:rPr>
           <w:rFonts w:ascii="Arial" w:hAnsi="Arial" w:cs="Arial"/>
@@ -20497,9 +20224,9 @@
           <w:sz w:val="23"/>
           <w:szCs w:val="23"/>
         </w:rPr>
-        <w:t>Ausubel</w:t>
-      </w:r>
-      <w:proofErr w:type="spellEnd"/>
+        <w:t xml:space="preserve">IBGE. Educação infantil cresce em 2023 e retoma patamar </w:t>
+      </w:r>
+      <w:proofErr w:type="spellStart"/>
       <w:r>
         <w:rPr>
           <w:rFonts w:ascii="Arial" w:hAnsi="Arial" w:cs="Arial"/>
@@ -20508,13 +20235,10 @@
           <w:sz w:val="23"/>
           <w:szCs w:val="23"/>
         </w:rPr>
-        <w:t xml:space="preserve"> e Vygotsky. 4. ed. São Paulo: Loyola, 2010. ISBN 978-85-01-33461-0.</w:t>
-      </w:r>
-    </w:p>
-    <w:p>
-      <w:pPr>
-        <w:widowControl/>
-        <w:spacing w:line="360" w:lineRule="auto"/>
+        <w:t>pré</w:t>
+      </w:r>
+      <w:proofErr w:type="spellEnd"/>
+      <w:r>
         <w:rPr>
           <w:rFonts w:ascii="Arial" w:hAnsi="Arial" w:cs="Arial"/>
           <w:b/>
@@ -20522,7 +20246,8 @@
           <w:sz w:val="23"/>
           <w:szCs w:val="23"/>
         </w:rPr>
-      </w:pPr>
+        <w:t>-pandemia. Rio de Janeiro: IBGE, 2024.</w:t>
+      </w:r>
     </w:p>
     <w:p>
       <w:pPr>
@@ -20536,7 +20261,11 @@
           <w:szCs w:val="23"/>
         </w:rPr>
       </w:pPr>
-      <w:r>
+    </w:p>
+    <w:p>
+      <w:pPr>
+        <w:widowControl/>
+        <w:spacing w:line="360" w:lineRule="auto"/>
         <w:rPr>
           <w:rFonts w:ascii="Arial" w:hAnsi="Arial" w:cs="Arial"/>
           <w:b/>
@@ -20544,13 +20273,8 @@
           <w:sz w:val="23"/>
           <w:szCs w:val="23"/>
         </w:rPr>
-        <w:t>FREIRE, P. Pedagogia da autonomia: saberes necessários à prática educativa. 1. ed. São Paulo: Paz e Terra, 1996. ISBN 978-85-7300-029-5.</w:t>
-      </w:r>
-    </w:p>
-    <w:p>
-      <w:pPr>
-        <w:widowControl/>
-        <w:spacing w:line="360" w:lineRule="auto"/>
+      </w:pPr>
+      <w:r>
         <w:rPr>
           <w:rFonts w:ascii="Arial" w:hAnsi="Arial" w:cs="Arial"/>
           <w:b/>
@@ -20558,7 +20282,9 @@
           <w:sz w:val="23"/>
           <w:szCs w:val="23"/>
         </w:rPr>
-      </w:pPr>
+        <w:lastRenderedPageBreak/>
+        <w:t>IBGE. Pesquisa Nacional por Amostra de Domicílios Contínua – PNAD Contínua: escolaridade e escolarização, 2º trimestre de 2022. Rio de Janeiro: IBGE, 2022.</w:t>
+      </w:r>
     </w:p>
     <w:p>
       <w:pPr>
@@ -20572,7 +20298,11 @@
           <w:szCs w:val="23"/>
         </w:rPr>
       </w:pPr>
-      <w:r>
+    </w:p>
+    <w:p>
+      <w:pPr>
+        <w:widowControl/>
+        <w:spacing w:line="360" w:lineRule="auto"/>
         <w:rPr>
           <w:rFonts w:ascii="Arial" w:hAnsi="Arial" w:cs="Arial"/>
           <w:b/>
@@ -20580,9 +20310,7 @@
           <w:sz w:val="23"/>
           <w:szCs w:val="23"/>
         </w:rPr>
-        <w:t xml:space="preserve">HAMARI, J.; KOIVISTO, J.; SARSA, H. Does gamification </w:t>
-      </w:r>
-      <w:proofErr w:type="spellStart"/>
+      </w:pPr>
       <w:r>
         <w:rPr>
           <w:rFonts w:ascii="Arial" w:hAnsi="Arial" w:cs="Arial"/>
@@ -20591,10 +20319,13 @@
           <w:sz w:val="23"/>
           <w:szCs w:val="23"/>
         </w:rPr>
-        <w:t>work</w:t>
-      </w:r>
-      <w:proofErr w:type="spellEnd"/>
-      <w:r>
+        <w:t>IBGE. Um em cada cinco brasileiros com 15 a 29 anos não estudava e nem estava ocupado em 2022. Agência de Notícias IBGE, Rio de Janeiro, 16 fev. 2023.</w:t>
+      </w:r>
+    </w:p>
+    <w:p>
+      <w:pPr>
+        <w:widowControl/>
+        <w:spacing w:line="360" w:lineRule="auto"/>
         <w:rPr>
           <w:rFonts w:ascii="Arial" w:hAnsi="Arial" w:cs="Arial"/>
           <w:b/>
@@ -20602,10 +20333,12 @@
           <w:sz w:val="23"/>
           <w:szCs w:val="23"/>
         </w:rPr>
-        <w:t xml:space="preserve">? — A </w:t>
-      </w:r>
-      <w:proofErr w:type="spellStart"/>
-      <w:r>
+      </w:pPr>
+    </w:p>
+    <w:p>
+      <w:pPr>
+        <w:widowControl/>
+        <w:spacing w:line="360" w:lineRule="auto"/>
         <w:rPr>
           <w:rFonts w:ascii="Arial" w:hAnsi="Arial" w:cs="Arial"/>
           <w:b/>
@@ -20613,9 +20346,7 @@
           <w:sz w:val="23"/>
           <w:szCs w:val="23"/>
         </w:rPr>
-        <w:t>literature</w:t>
-      </w:r>
-      <w:proofErr w:type="spellEnd"/>
+      </w:pPr>
       <w:r>
         <w:rPr>
           <w:rFonts w:ascii="Arial" w:hAnsi="Arial" w:cs="Arial"/>
@@ -20624,10 +20355,13 @@
           <w:sz w:val="23"/>
           <w:szCs w:val="23"/>
         </w:rPr>
-        <w:t xml:space="preserve"> review </w:t>
-      </w:r>
-      <w:proofErr w:type="spellStart"/>
-      <w:r>
+        <w:t>INEP. Apresentação coletiva do Censo Escolar 2021. Brasília: Instituto Nacional de Estudos e Pesquisas Educacionais Anísio Teixeira, 2021.</w:t>
+      </w:r>
+    </w:p>
+    <w:p>
+      <w:pPr>
+        <w:widowControl/>
+        <w:spacing w:line="360" w:lineRule="auto"/>
         <w:rPr>
           <w:rFonts w:ascii="Arial" w:hAnsi="Arial" w:cs="Arial"/>
           <w:b/>
@@ -20635,10 +20369,12 @@
           <w:sz w:val="23"/>
           <w:szCs w:val="23"/>
         </w:rPr>
-        <w:t>of</w:t>
-      </w:r>
-      <w:proofErr w:type="spellEnd"/>
-      <w:r>
+      </w:pPr>
+    </w:p>
+    <w:p>
+      <w:pPr>
+        <w:widowControl/>
+        <w:spacing w:line="360" w:lineRule="auto"/>
         <w:rPr>
           <w:rFonts w:ascii="Arial" w:hAnsi="Arial" w:cs="Arial"/>
           <w:b/>
@@ -20646,9 +20382,7 @@
           <w:sz w:val="23"/>
           <w:szCs w:val="23"/>
         </w:rPr>
-        <w:t xml:space="preserve"> </w:t>
-      </w:r>
-      <w:proofErr w:type="spellStart"/>
+      </w:pPr>
       <w:r>
         <w:rPr>
           <w:rFonts w:ascii="Arial" w:hAnsi="Arial" w:cs="Arial"/>
@@ -20657,10 +20391,13 @@
           <w:sz w:val="23"/>
           <w:szCs w:val="23"/>
         </w:rPr>
-        <w:t>empirical</w:t>
-      </w:r>
-      <w:proofErr w:type="spellEnd"/>
-      <w:r>
+        <w:t>INSTITUTO AYRTON SENNA. Relatório Anual 2021. São Paulo: Instituto Ayrton Senna, 2022.</w:t>
+      </w:r>
+    </w:p>
+    <w:p>
+      <w:pPr>
+        <w:widowControl/>
+        <w:spacing w:line="360" w:lineRule="auto"/>
         <w:rPr>
           <w:rFonts w:ascii="Arial" w:hAnsi="Arial" w:cs="Arial"/>
           <w:b/>
@@ -20668,10 +20405,12 @@
           <w:sz w:val="23"/>
           <w:szCs w:val="23"/>
         </w:rPr>
-        <w:t xml:space="preserve"> </w:t>
-      </w:r>
-      <w:proofErr w:type="spellStart"/>
-      <w:r>
+      </w:pPr>
+    </w:p>
+    <w:p>
+      <w:pPr>
+        <w:widowControl/>
+        <w:spacing w:line="360" w:lineRule="auto"/>
         <w:rPr>
           <w:rFonts w:ascii="Arial" w:hAnsi="Arial" w:cs="Arial"/>
           <w:b/>
@@ -20679,9 +20418,7 @@
           <w:sz w:val="23"/>
           <w:szCs w:val="23"/>
         </w:rPr>
-        <w:t>studies</w:t>
-      </w:r>
-      <w:proofErr w:type="spellEnd"/>
+      </w:pPr>
       <w:r>
         <w:rPr>
           <w:rFonts w:ascii="Arial" w:hAnsi="Arial" w:cs="Arial"/>
@@ -20689,10 +20426,10 @@
           <w:bCs/>
           <w:sz w:val="23"/>
           <w:szCs w:val="23"/>
-        </w:rPr>
-        <w:t xml:space="preserve"> </w:t>
-      </w:r>
-      <w:proofErr w:type="spellStart"/>
+          <w:lang w:val="en-US"/>
+        </w:rPr>
+        <w:t xml:space="preserve">MÉTAARI. The 2019–2024 Global Game-based Learning Market. </w:t>
+      </w:r>
       <w:r>
         <w:rPr>
           <w:rFonts w:ascii="Arial" w:hAnsi="Arial" w:cs="Arial"/>
@@ -20701,9 +20438,9 @@
           <w:sz w:val="23"/>
           <w:szCs w:val="23"/>
         </w:rPr>
-        <w:t>on</w:t>
-      </w:r>
-      <w:proofErr w:type="spellEnd"/>
+        <w:t xml:space="preserve">Seattle: </w:t>
+      </w:r>
+      <w:proofErr w:type="spellStart"/>
       <w:r>
         <w:rPr>
           <w:rFonts w:ascii="Arial" w:hAnsi="Arial" w:cs="Arial"/>
@@ -20712,9 +20449,9 @@
           <w:sz w:val="23"/>
           <w:szCs w:val="23"/>
         </w:rPr>
-        <w:t xml:space="preserve"> gamification. In: 2014 47th Hawaii </w:t>
-      </w:r>
-      <w:proofErr w:type="spellStart"/>
+        <w:t>Metaari</w:t>
+      </w:r>
+      <w:proofErr w:type="spellEnd"/>
       <w:r>
         <w:rPr>
           <w:rFonts w:ascii="Arial" w:hAnsi="Arial" w:cs="Arial"/>
@@ -20723,10 +20460,13 @@
           <w:sz w:val="23"/>
           <w:szCs w:val="23"/>
         </w:rPr>
-        <w:t>International</w:t>
-      </w:r>
-      <w:proofErr w:type="spellEnd"/>
-      <w:r>
+        <w:t>, 2019.</w:t>
+      </w:r>
+    </w:p>
+    <w:p>
+      <w:pPr>
+        <w:widowControl/>
+        <w:spacing w:line="360" w:lineRule="auto"/>
         <w:rPr>
           <w:rFonts w:ascii="Arial" w:hAnsi="Arial" w:cs="Arial"/>
           <w:b/>
@@ -20734,10 +20474,12 @@
           <w:sz w:val="23"/>
           <w:szCs w:val="23"/>
         </w:rPr>
-        <w:t xml:space="preserve"> </w:t>
-      </w:r>
-      <w:proofErr w:type="spellStart"/>
-      <w:r>
+      </w:pPr>
+    </w:p>
+    <w:p>
+      <w:pPr>
+        <w:widowControl/>
+        <w:spacing w:line="360" w:lineRule="auto"/>
         <w:rPr>
           <w:rFonts w:ascii="Arial" w:hAnsi="Arial" w:cs="Arial"/>
           <w:b/>
@@ -20745,9 +20487,7 @@
           <w:sz w:val="23"/>
           <w:szCs w:val="23"/>
         </w:rPr>
-        <w:t>Conference</w:t>
-      </w:r>
-      <w:proofErr w:type="spellEnd"/>
+      </w:pPr>
       <w:r>
         <w:rPr>
           <w:rFonts w:ascii="Arial" w:hAnsi="Arial" w:cs="Arial"/>
@@ -20756,10 +20496,13 @@
           <w:sz w:val="23"/>
           <w:szCs w:val="23"/>
         </w:rPr>
-        <w:t xml:space="preserve"> </w:t>
-      </w:r>
-      <w:proofErr w:type="spellStart"/>
-      <w:r>
+        <w:t>MORAN, J. M.; MASETTO, M. T.; BEHRENS, M. A. Novas tecnologias e mediação pedagógica. 21. ed. rev. e atual. Belo Horizonte: Papirus, 2015. ISBN 978-85-308-0996-6.</w:t>
+      </w:r>
+    </w:p>
+    <w:p>
+      <w:pPr>
+        <w:widowControl/>
+        <w:spacing w:line="360" w:lineRule="auto"/>
         <w:rPr>
           <w:rFonts w:ascii="Arial" w:hAnsi="Arial" w:cs="Arial"/>
           <w:b/>
@@ -20767,20 +20510,21 @@
           <w:sz w:val="23"/>
           <w:szCs w:val="23"/>
         </w:rPr>
-        <w:t>on</w:t>
-      </w:r>
-      <w:proofErr w:type="spellEnd"/>
-      <w:r>
+      </w:pPr>
+    </w:p>
+    <w:p>
+      <w:pPr>
+        <w:widowControl/>
+        <w:spacing w:line="360" w:lineRule="auto"/>
         <w:rPr>
           <w:rFonts w:ascii="Arial" w:hAnsi="Arial" w:cs="Arial"/>
           <w:b/>
           <w:bCs/>
           <w:sz w:val="23"/>
           <w:szCs w:val="23"/>
-        </w:rPr>
-        <w:t xml:space="preserve"> System </w:t>
-      </w:r>
-      <w:proofErr w:type="spellStart"/>
+          <w:lang w:val="en-US"/>
+        </w:rPr>
+      </w:pPr>
       <w:r>
         <w:rPr>
           <w:rFonts w:ascii="Arial" w:hAnsi="Arial" w:cs="Arial"/>
@@ -20789,9 +20533,8 @@
           <w:sz w:val="23"/>
           <w:szCs w:val="23"/>
         </w:rPr>
-        <w:t>Sciences</w:t>
-      </w:r>
-      <w:proofErr w:type="spellEnd"/>
+        <w:t xml:space="preserve">ONU. UNESCO. </w:t>
+      </w:r>
       <w:r>
         <w:rPr>
           <w:rFonts w:ascii="Arial" w:hAnsi="Arial" w:cs="Arial"/>
@@ -20799,8 +20542,9 @@
           <w:bCs/>
           <w:sz w:val="23"/>
           <w:szCs w:val="23"/>
-        </w:rPr>
-        <w:t>, 2014. p. 3025–3034. DOI: 10.1109/HICSS.2014.377.</w:t>
+          <w:lang w:val="en-US"/>
+        </w:rPr>
+        <w:t>Global Education Monitoring Report 2021/2: Non-state actors in education: who chooses? who loses? Paris: UNESCO, 2021. ISBN 978-92-3-100506-0.</w:t>
       </w:r>
     </w:p>
     <w:p>
@@ -20813,6 +20557,7 @@
           <w:bCs/>
           <w:sz w:val="23"/>
           <w:szCs w:val="23"/>
+          <w:lang w:val="en-US"/>
         </w:rPr>
       </w:pPr>
     </w:p>
@@ -20835,8 +20580,9 @@
           <w:bCs/>
           <w:sz w:val="23"/>
           <w:szCs w:val="23"/>
-        </w:rPr>
-        <w:t xml:space="preserve">IBGE. Educação infantil cresce em 2023 e retoma patamar </w:t>
+          <w:lang w:val="en-US"/>
+        </w:rPr>
+        <w:t xml:space="preserve">TRIVIÑO-CABRERA, Á.; DÍAZ-BARRIGA, F.; CRUZ-GARCÍA, R. Impact of gamification on school engagement: a case study in Mexican secondary schools. </w:t>
       </w:r>
       <w:proofErr w:type="spellStart"/>
       <w:r>
@@ -20847,7 +20593,7 @@
           <w:sz w:val="23"/>
           <w:szCs w:val="23"/>
         </w:rPr>
-        <w:t>pré</w:t>
+        <w:t>Education</w:t>
       </w:r>
       <w:proofErr w:type="spellEnd"/>
       <w:r>
@@ -20858,13 +20604,10 @@
           <w:sz w:val="23"/>
           <w:szCs w:val="23"/>
         </w:rPr>
-        <w:t>-pandemia. Rio de Janeiro: IBGE, 2024.</w:t>
-      </w:r>
-    </w:p>
-    <w:p>
-      <w:pPr>
-        <w:widowControl/>
-        <w:spacing w:line="360" w:lineRule="auto"/>
+        <w:t xml:space="preserve"> </w:t>
+      </w:r>
+      <w:proofErr w:type="spellStart"/>
+      <w:r>
         <w:rPr>
           <w:rFonts w:ascii="Arial" w:hAnsi="Arial" w:cs="Arial"/>
           <w:b/>
@@ -20872,12 +20615,10 @@
           <w:sz w:val="23"/>
           <w:szCs w:val="23"/>
         </w:rPr>
-      </w:pPr>
-    </w:p>
-    <w:p>
-      <w:pPr>
-        <w:widowControl/>
-        <w:spacing w:line="360" w:lineRule="auto"/>
+        <w:t>and</w:t>
+      </w:r>
+      <w:proofErr w:type="spellEnd"/>
+      <w:r>
         <w:rPr>
           <w:rFonts w:ascii="Arial" w:hAnsi="Arial" w:cs="Arial"/>
           <w:b/>
@@ -20885,7 +20626,9 @@
           <w:sz w:val="23"/>
           <w:szCs w:val="23"/>
         </w:rPr>
-      </w:pPr>
+        <w:t xml:space="preserve"> </w:t>
+      </w:r>
+      <w:proofErr w:type="spellStart"/>
       <w:r>
         <w:rPr>
           <w:rFonts w:ascii="Arial" w:hAnsi="Arial" w:cs="Arial"/>
@@ -20894,14 +20637,10 @@
           <w:sz w:val="23"/>
           <w:szCs w:val="23"/>
         </w:rPr>
-        <w:lastRenderedPageBreak/>
-        <w:t>IBGE. Pesquisa Nacional por Amostra de Domicílios Contínua – PNAD Contínua: escolaridade e escolarização, 2º trimestre de 2022. Rio de Janeiro: IBGE, 2022.</w:t>
-      </w:r>
-    </w:p>
-    <w:p>
-      <w:pPr>
-        <w:widowControl/>
-        <w:spacing w:line="360" w:lineRule="auto"/>
+        <w:t>Information</w:t>
+      </w:r>
+      <w:proofErr w:type="spellEnd"/>
+      <w:r>
         <w:rPr>
           <w:rFonts w:ascii="Arial" w:hAnsi="Arial" w:cs="Arial"/>
           <w:b/>
@@ -20909,7 +20648,8 @@
           <w:sz w:val="23"/>
           <w:szCs w:val="23"/>
         </w:rPr>
-      </w:pPr>
+        <w:t xml:space="preserve"> Technologies, v. 26, n. 3, p. 2345–2362, 2021.</w:t>
+      </w:r>
     </w:p>
     <w:p>
       <w:pPr>
@@ -20923,7 +20663,11 @@
           <w:szCs w:val="23"/>
         </w:rPr>
       </w:pPr>
-      <w:r>
+    </w:p>
+    <w:p>
+      <w:pPr>
+        <w:widowControl/>
+        <w:spacing w:line="360" w:lineRule="auto"/>
         <w:rPr>
           <w:rFonts w:ascii="Arial" w:hAnsi="Arial" w:cs="Arial"/>
           <w:b/>
@@ -20931,13 +20675,8 @@
           <w:sz w:val="23"/>
           <w:szCs w:val="23"/>
         </w:rPr>
-        <w:t>IBGE. Um em cada cinco brasileiros com 15 a 29 anos não estudava e nem estava ocupado em 2022. Agência de Notícias IBGE, Rio de Janeiro, 16 fev. 2023.</w:t>
-      </w:r>
-    </w:p>
-    <w:p>
-      <w:pPr>
-        <w:widowControl/>
-        <w:spacing w:line="360" w:lineRule="auto"/>
+      </w:pPr>
+      <w:r>
         <w:rPr>
           <w:rFonts w:ascii="Arial" w:hAnsi="Arial" w:cs="Arial"/>
           <w:b/>
@@ -20945,7 +20684,8 @@
           <w:sz w:val="23"/>
           <w:szCs w:val="23"/>
         </w:rPr>
-      </w:pPr>
+        <w:t>WIKIPÉDIA. Node.js. Disponível em: https://pt.wikipedia.org/wiki/Node.js. Acesso em: 10 maio 2025.</w:t>
+      </w:r>
     </w:p>
     <w:p>
       <w:pPr>
@@ -20959,42 +20699,44 @@
           <w:szCs w:val="23"/>
         </w:rPr>
       </w:pPr>
-      <w:r>
+    </w:p>
+    <w:p>
+      <w:pPr>
+        <w:widowControl/>
+        <w:spacing w:line="360" w:lineRule="auto"/>
         <w:rPr>
           <w:rFonts w:ascii="Arial" w:hAnsi="Arial" w:cs="Arial"/>
           <w:b/>
           <w:bCs/>
           <w:sz w:val="23"/>
           <w:szCs w:val="23"/>
-        </w:rPr>
-        <w:t>INEP. Apresentação coletiva do Censo Escolar 2021. Brasília: Instituto Nacional de Estudos e Pesquisas Educacionais Anísio Teixeira, 2021.</w:t>
-      </w:r>
-    </w:p>
-    <w:p>
-      <w:pPr>
-        <w:widowControl/>
-        <w:spacing w:line="360" w:lineRule="auto"/>
+          <w:lang w:val="en-US"/>
+        </w:rPr>
+      </w:pPr>
+      <w:r>
         <w:rPr>
           <w:rFonts w:ascii="Arial" w:hAnsi="Arial" w:cs="Arial"/>
           <w:b/>
           <w:bCs/>
           <w:sz w:val="23"/>
           <w:szCs w:val="23"/>
-        </w:rPr>
-      </w:pPr>
-    </w:p>
-    <w:p>
-      <w:pPr>
-        <w:widowControl/>
-        <w:spacing w:line="360" w:lineRule="auto"/>
+          <w:lang w:val="en-US"/>
+        </w:rPr>
+        <w:t xml:space="preserve">WORLD HEALTH ORGANIZATION (WHO). Attention Deficit Hyperactivity Disorder (ADHD): Fact sheet. </w:t>
+      </w:r>
+      <w:proofErr w:type="spellStart"/>
+      <w:r>
         <w:rPr>
           <w:rFonts w:ascii="Arial" w:hAnsi="Arial" w:cs="Arial"/>
           <w:b/>
           <w:bCs/>
           <w:sz w:val="23"/>
           <w:szCs w:val="23"/>
-        </w:rPr>
-      </w:pPr>
+          <w:lang w:val="en-US"/>
+        </w:rPr>
+        <w:t>Genebra</w:t>
+      </w:r>
+      <w:proofErr w:type="spellEnd"/>
       <w:r>
         <w:rPr>
           <w:rFonts w:ascii="Arial" w:hAnsi="Arial" w:cs="Arial"/>
@@ -21002,8 +20744,9 @@
           <w:bCs/>
           <w:sz w:val="23"/>
           <w:szCs w:val="23"/>
-        </w:rPr>
-        <w:t>INSTITUTO AYRTON SENNA. Relatório Anual 2021. São Paulo: Instituto Ayrton Senna, 2022.</w:t>
+          <w:lang w:val="en-US"/>
+        </w:rPr>
+        <w:t>: WHO, 2023.</w:t>
       </w:r>
     </w:p>
     <w:p>
@@ -21016,6 +20759,7 @@
           <w:bCs/>
           <w:sz w:val="23"/>
           <w:szCs w:val="23"/>
+          <w:lang w:val="en-US"/>
         </w:rPr>
       </w:pPr>
     </w:p>
@@ -21029,6 +20773,7 @@
           <w:bCs/>
           <w:sz w:val="23"/>
           <w:szCs w:val="23"/>
+          <w:lang w:val="en-US"/>
         </w:rPr>
       </w:pPr>
       <w:r>
@@ -21038,93 +20783,101 @@
           <w:bCs/>
           <w:sz w:val="23"/>
           <w:szCs w:val="23"/>
-        </w:rPr>
-        <w:t>MÉTAARI. The 2019–2024 Global Game-</w:t>
-      </w:r>
-      <w:proofErr w:type="spellStart"/>
-      <w:r>
+          <w:lang w:val="en-US"/>
+        </w:rPr>
+        <w:lastRenderedPageBreak/>
+        <w:t>ZICHERMANN, G.; LINDER, J. Game-Based Marketing: Inspire Customer Loyalty Through Rewards, Challenges, and Contests. Hoboken: Wiley, 2010. ISBN 978-0-470-44711-6.</w:t>
+      </w:r>
+    </w:p>
+    <w:p>
+      <w:pPr>
+        <w:widowControl/>
+        <w:spacing w:line="360" w:lineRule="auto"/>
         <w:rPr>
           <w:rFonts w:ascii="Arial" w:hAnsi="Arial" w:cs="Arial"/>
           <w:b/>
           <w:bCs/>
           <w:sz w:val="23"/>
           <w:szCs w:val="23"/>
-        </w:rPr>
-        <w:t>based</w:t>
-      </w:r>
-      <w:proofErr w:type="spellEnd"/>
-      <w:r>
+          <w:lang w:val="en-US"/>
+        </w:rPr>
+      </w:pPr>
+    </w:p>
+    <w:p>
+      <w:pPr>
+        <w:widowControl/>
+        <w:spacing w:line="360" w:lineRule="auto"/>
         <w:rPr>
           <w:rFonts w:ascii="Arial" w:hAnsi="Arial" w:cs="Arial"/>
           <w:b/>
           <w:bCs/>
           <w:sz w:val="23"/>
           <w:szCs w:val="23"/>
-        </w:rPr>
-        <w:t xml:space="preserve"> Learning Market. Seattle: Metaari, 2019.</w:t>
-      </w:r>
-    </w:p>
-    <w:p>
-      <w:pPr>
-        <w:widowControl/>
-        <w:spacing w:line="360" w:lineRule="auto"/>
+          <w:lang w:val="en-US"/>
+        </w:rPr>
+      </w:pPr>
+      <w:proofErr w:type="spellStart"/>
+      <w:r>
         <w:rPr>
           <w:rFonts w:ascii="Arial" w:hAnsi="Arial" w:cs="Arial"/>
           <w:b/>
           <w:bCs/>
           <w:sz w:val="23"/>
           <w:szCs w:val="23"/>
-        </w:rPr>
-      </w:pPr>
-    </w:p>
-    <w:p>
-      <w:pPr>
-        <w:widowControl/>
-        <w:spacing w:line="360" w:lineRule="auto"/>
+          <w:lang w:val="en-US"/>
+        </w:rPr>
+        <w:t>Documentação</w:t>
+      </w:r>
+      <w:proofErr w:type="spellEnd"/>
+      <w:r>
         <w:rPr>
           <w:rFonts w:ascii="Arial" w:hAnsi="Arial" w:cs="Arial"/>
           <w:b/>
           <w:bCs/>
           <w:sz w:val="23"/>
           <w:szCs w:val="23"/>
-        </w:rPr>
-      </w:pPr>
-      <w:r>
+          <w:lang w:val="en-US"/>
+        </w:rPr>
+        <w:t xml:space="preserve"> Técnica</w:t>
+      </w:r>
+    </w:p>
+    <w:p>
+      <w:pPr>
+        <w:widowControl/>
+        <w:spacing w:line="360" w:lineRule="auto"/>
         <w:rPr>
           <w:rFonts w:ascii="Arial" w:hAnsi="Arial" w:cs="Arial"/>
           <w:b/>
           <w:bCs/>
           <w:sz w:val="23"/>
           <w:szCs w:val="23"/>
-        </w:rPr>
-        <w:t>MORAN, J. M.; MASETTO, M. T.; BEHRENS, M. A. Novas tecnologias e mediação pedagógica. 21. ed. rev. e atual. Belo Horizonte: Papirus, 2015. ISBN 978-85-308-0996-6.</w:t>
-      </w:r>
-    </w:p>
-    <w:p>
-      <w:pPr>
-        <w:widowControl/>
-        <w:spacing w:line="360" w:lineRule="auto"/>
+          <w:lang w:val="en-US"/>
+        </w:rPr>
+      </w:pPr>
+      <w:r>
         <w:rPr>
           <w:rFonts w:ascii="Arial" w:hAnsi="Arial" w:cs="Arial"/>
           <w:b/>
           <w:bCs/>
           <w:sz w:val="23"/>
           <w:szCs w:val="23"/>
-        </w:rPr>
-      </w:pPr>
-    </w:p>
-    <w:p>
-      <w:pPr>
-        <w:widowControl/>
-        <w:spacing w:line="360" w:lineRule="auto"/>
+          <w:lang w:val="en-US"/>
+        </w:rPr>
+        <w:t xml:space="preserve">REACTJS. React – TypeScript </w:t>
+      </w:r>
+      <w:proofErr w:type="spellStart"/>
+      <w:r>
         <w:rPr>
           <w:rFonts w:ascii="Arial" w:hAnsi="Arial" w:cs="Arial"/>
           <w:b/>
           <w:bCs/>
           <w:sz w:val="23"/>
           <w:szCs w:val="23"/>
-        </w:rPr>
-      </w:pPr>
+          <w:lang w:val="en-US"/>
+        </w:rPr>
+        <w:t>Cheatsheet</w:t>
+      </w:r>
+      <w:proofErr w:type="spellEnd"/>
       <w:r>
         <w:rPr>
           <w:rFonts w:ascii="Arial" w:hAnsi="Arial" w:cs="Arial"/>
@@ -21132,21 +20885,24 @@
           <w:bCs/>
           <w:sz w:val="23"/>
           <w:szCs w:val="23"/>
-        </w:rPr>
-        <w:t xml:space="preserve">ONU. UNESCO. Global </w:t>
-      </w:r>
-      <w:proofErr w:type="spellStart"/>
-      <w:r>
+          <w:lang w:val="en-US"/>
+        </w:rPr>
+        <w:t xml:space="preserve">. </w:t>
+      </w:r>
+    </w:p>
+    <w:p>
+      <w:pPr>
+        <w:widowControl/>
+        <w:spacing w:line="360" w:lineRule="auto"/>
         <w:rPr>
           <w:rFonts w:ascii="Arial" w:hAnsi="Arial" w:cs="Arial"/>
           <w:b/>
           <w:bCs/>
           <w:sz w:val="23"/>
           <w:szCs w:val="23"/>
-        </w:rPr>
-        <w:t>Education</w:t>
-      </w:r>
-      <w:proofErr w:type="spellEnd"/>
+          <w:lang w:val="en-US"/>
+        </w:rPr>
+      </w:pPr>
       <w:r>
         <w:rPr>
           <w:rFonts w:ascii="Arial" w:hAnsi="Arial" w:cs="Arial"/>
@@ -21154,1225 +20910,9 @@
           <w:bCs/>
           <w:sz w:val="23"/>
           <w:szCs w:val="23"/>
-        </w:rPr>
-        <w:t xml:space="preserve"> </w:t>
-      </w:r>
-      <w:proofErr w:type="spellStart"/>
-      <w:r>
-        <w:rPr>
-          <w:rFonts w:ascii="Arial" w:hAnsi="Arial" w:cs="Arial"/>
-          <w:b/>
-          <w:bCs/>
-          <w:sz w:val="23"/>
-          <w:szCs w:val="23"/>
-        </w:rPr>
-        <w:t>Monitoring</w:t>
-      </w:r>
-      <w:proofErr w:type="spellEnd"/>
-      <w:r>
-        <w:rPr>
-          <w:rFonts w:ascii="Arial" w:hAnsi="Arial" w:cs="Arial"/>
-          <w:b/>
-          <w:bCs/>
-          <w:sz w:val="23"/>
-          <w:szCs w:val="23"/>
-        </w:rPr>
-        <w:t xml:space="preserve"> Report 2021/2: Non-</w:t>
-      </w:r>
-      <w:proofErr w:type="spellStart"/>
-      <w:r>
-        <w:rPr>
-          <w:rFonts w:ascii="Arial" w:hAnsi="Arial" w:cs="Arial"/>
-          <w:b/>
-          <w:bCs/>
-          <w:sz w:val="23"/>
-          <w:szCs w:val="23"/>
-        </w:rPr>
-        <w:t>state</w:t>
-      </w:r>
-      <w:proofErr w:type="spellEnd"/>
-      <w:r>
-        <w:rPr>
-          <w:rFonts w:ascii="Arial" w:hAnsi="Arial" w:cs="Arial"/>
-          <w:b/>
-          <w:bCs/>
-          <w:sz w:val="23"/>
-          <w:szCs w:val="23"/>
-        </w:rPr>
-        <w:t xml:space="preserve"> </w:t>
-      </w:r>
-      <w:proofErr w:type="spellStart"/>
-      <w:r>
-        <w:rPr>
-          <w:rFonts w:ascii="Arial" w:hAnsi="Arial" w:cs="Arial"/>
-          <w:b/>
-          <w:bCs/>
-          <w:sz w:val="23"/>
-          <w:szCs w:val="23"/>
-        </w:rPr>
-        <w:t>actors</w:t>
-      </w:r>
-      <w:proofErr w:type="spellEnd"/>
-      <w:r>
-        <w:rPr>
-          <w:rFonts w:ascii="Arial" w:hAnsi="Arial" w:cs="Arial"/>
-          <w:b/>
-          <w:bCs/>
-          <w:sz w:val="23"/>
-          <w:szCs w:val="23"/>
-        </w:rPr>
-        <w:t xml:space="preserve"> in </w:t>
-      </w:r>
-      <w:proofErr w:type="spellStart"/>
-      <w:r>
-        <w:rPr>
-          <w:rFonts w:ascii="Arial" w:hAnsi="Arial" w:cs="Arial"/>
-          <w:b/>
-          <w:bCs/>
-          <w:sz w:val="23"/>
-          <w:szCs w:val="23"/>
-        </w:rPr>
-        <w:t>education</w:t>
-      </w:r>
-      <w:proofErr w:type="spellEnd"/>
-      <w:r>
-        <w:rPr>
-          <w:rFonts w:ascii="Arial" w:hAnsi="Arial" w:cs="Arial"/>
-          <w:b/>
-          <w:bCs/>
-          <w:sz w:val="23"/>
-          <w:szCs w:val="23"/>
-        </w:rPr>
-        <w:t xml:space="preserve">: </w:t>
-      </w:r>
-      <w:proofErr w:type="spellStart"/>
-      <w:r>
-        <w:rPr>
-          <w:rFonts w:ascii="Arial" w:hAnsi="Arial" w:cs="Arial"/>
-          <w:b/>
-          <w:bCs/>
-          <w:sz w:val="23"/>
-          <w:szCs w:val="23"/>
-        </w:rPr>
-        <w:t>who</w:t>
-      </w:r>
-      <w:proofErr w:type="spellEnd"/>
-      <w:r>
-        <w:rPr>
-          <w:rFonts w:ascii="Arial" w:hAnsi="Arial" w:cs="Arial"/>
-          <w:b/>
-          <w:bCs/>
-          <w:sz w:val="23"/>
-          <w:szCs w:val="23"/>
-        </w:rPr>
-        <w:t xml:space="preserve"> </w:t>
-      </w:r>
-      <w:proofErr w:type="spellStart"/>
-      <w:r>
-        <w:rPr>
-          <w:rFonts w:ascii="Arial" w:hAnsi="Arial" w:cs="Arial"/>
-          <w:b/>
-          <w:bCs/>
-          <w:sz w:val="23"/>
-          <w:szCs w:val="23"/>
-        </w:rPr>
-        <w:t>chooses</w:t>
-      </w:r>
-      <w:proofErr w:type="spellEnd"/>
-      <w:r>
-        <w:rPr>
-          <w:rFonts w:ascii="Arial" w:hAnsi="Arial" w:cs="Arial"/>
-          <w:b/>
-          <w:bCs/>
-          <w:sz w:val="23"/>
-          <w:szCs w:val="23"/>
-        </w:rPr>
-        <w:t xml:space="preserve">? </w:t>
-      </w:r>
-      <w:proofErr w:type="spellStart"/>
-      <w:r>
-        <w:rPr>
-          <w:rFonts w:ascii="Arial" w:hAnsi="Arial" w:cs="Arial"/>
-          <w:b/>
-          <w:bCs/>
-          <w:sz w:val="23"/>
-          <w:szCs w:val="23"/>
-        </w:rPr>
-        <w:t>who</w:t>
-      </w:r>
-      <w:proofErr w:type="spellEnd"/>
-      <w:r>
-        <w:rPr>
-          <w:rFonts w:ascii="Arial" w:hAnsi="Arial" w:cs="Arial"/>
-          <w:b/>
-          <w:bCs/>
-          <w:sz w:val="23"/>
-          <w:szCs w:val="23"/>
-        </w:rPr>
-        <w:t xml:space="preserve"> </w:t>
-      </w:r>
-      <w:proofErr w:type="spellStart"/>
-      <w:r>
-        <w:rPr>
-          <w:rFonts w:ascii="Arial" w:hAnsi="Arial" w:cs="Arial"/>
-          <w:b/>
-          <w:bCs/>
-          <w:sz w:val="23"/>
-          <w:szCs w:val="23"/>
-        </w:rPr>
-        <w:t>loses</w:t>
-      </w:r>
-      <w:proofErr w:type="spellEnd"/>
-      <w:r>
-        <w:rPr>
-          <w:rFonts w:ascii="Arial" w:hAnsi="Arial" w:cs="Arial"/>
-          <w:b/>
-          <w:bCs/>
-          <w:sz w:val="23"/>
-          <w:szCs w:val="23"/>
-        </w:rPr>
-        <w:t>? Paris: UNESCO, 2021. ISBN 978-92-3-100506-0.</w:t>
-      </w:r>
-    </w:p>
-    <w:p>
-      <w:pPr>
-        <w:widowControl/>
-        <w:spacing w:line="360" w:lineRule="auto"/>
-        <w:rPr>
-          <w:rFonts w:ascii="Arial" w:hAnsi="Arial" w:cs="Arial"/>
-          <w:b/>
-          <w:bCs/>
-          <w:sz w:val="23"/>
-          <w:szCs w:val="23"/>
-        </w:rPr>
-      </w:pPr>
-    </w:p>
-    <w:p>
-      <w:pPr>
-        <w:widowControl/>
-        <w:spacing w:line="360" w:lineRule="auto"/>
-        <w:rPr>
-          <w:rFonts w:ascii="Arial" w:hAnsi="Arial" w:cs="Arial"/>
-          <w:b/>
-          <w:bCs/>
-          <w:sz w:val="23"/>
-          <w:szCs w:val="23"/>
-        </w:rPr>
-      </w:pPr>
-      <w:r>
-        <w:rPr>
-          <w:rFonts w:ascii="Arial" w:hAnsi="Arial" w:cs="Arial"/>
-          <w:b/>
-          <w:bCs/>
-          <w:sz w:val="23"/>
-          <w:szCs w:val="23"/>
-        </w:rPr>
-        <w:t xml:space="preserve">TRIVIÑO-CABRERA, Á.; DÍAZ-BARRIGA, F.; CRUZ-GARCÍA, R. </w:t>
-      </w:r>
-      <w:proofErr w:type="spellStart"/>
-      <w:r>
-        <w:rPr>
-          <w:rFonts w:ascii="Arial" w:hAnsi="Arial" w:cs="Arial"/>
-          <w:b/>
-          <w:bCs/>
-          <w:sz w:val="23"/>
-          <w:szCs w:val="23"/>
-        </w:rPr>
-        <w:t>Impact</w:t>
-      </w:r>
-      <w:proofErr w:type="spellEnd"/>
-      <w:r>
-        <w:rPr>
-          <w:rFonts w:ascii="Arial" w:hAnsi="Arial" w:cs="Arial"/>
-          <w:b/>
-          <w:bCs/>
-          <w:sz w:val="23"/>
-          <w:szCs w:val="23"/>
-        </w:rPr>
-        <w:t xml:space="preserve"> </w:t>
-      </w:r>
-      <w:proofErr w:type="spellStart"/>
-      <w:r>
-        <w:rPr>
-          <w:rFonts w:ascii="Arial" w:hAnsi="Arial" w:cs="Arial"/>
-          <w:b/>
-          <w:bCs/>
-          <w:sz w:val="23"/>
-          <w:szCs w:val="23"/>
-        </w:rPr>
-        <w:t>of</w:t>
-      </w:r>
-      <w:proofErr w:type="spellEnd"/>
-      <w:r>
-        <w:rPr>
-          <w:rFonts w:ascii="Arial" w:hAnsi="Arial" w:cs="Arial"/>
-          <w:b/>
-          <w:bCs/>
-          <w:sz w:val="23"/>
-          <w:szCs w:val="23"/>
-        </w:rPr>
-        <w:t xml:space="preserve"> gamification </w:t>
-      </w:r>
-      <w:proofErr w:type="spellStart"/>
-      <w:r>
-        <w:rPr>
-          <w:rFonts w:ascii="Arial" w:hAnsi="Arial" w:cs="Arial"/>
-          <w:b/>
-          <w:bCs/>
-          <w:sz w:val="23"/>
-          <w:szCs w:val="23"/>
-        </w:rPr>
-        <w:t>on</w:t>
-      </w:r>
-      <w:proofErr w:type="spellEnd"/>
-      <w:r>
-        <w:rPr>
-          <w:rFonts w:ascii="Arial" w:hAnsi="Arial" w:cs="Arial"/>
-          <w:b/>
-          <w:bCs/>
-          <w:sz w:val="23"/>
-          <w:szCs w:val="23"/>
-        </w:rPr>
-        <w:t xml:space="preserve"> </w:t>
-      </w:r>
-      <w:proofErr w:type="spellStart"/>
-      <w:r>
-        <w:rPr>
-          <w:rFonts w:ascii="Arial" w:hAnsi="Arial" w:cs="Arial"/>
-          <w:b/>
-          <w:bCs/>
-          <w:sz w:val="23"/>
-          <w:szCs w:val="23"/>
-        </w:rPr>
-        <w:t>school</w:t>
-      </w:r>
-      <w:proofErr w:type="spellEnd"/>
-      <w:r>
-        <w:rPr>
-          <w:rFonts w:ascii="Arial" w:hAnsi="Arial" w:cs="Arial"/>
-          <w:b/>
-          <w:bCs/>
-          <w:sz w:val="23"/>
-          <w:szCs w:val="23"/>
-        </w:rPr>
-        <w:t xml:space="preserve"> </w:t>
-      </w:r>
-      <w:proofErr w:type="spellStart"/>
-      <w:r>
-        <w:rPr>
-          <w:rFonts w:ascii="Arial" w:hAnsi="Arial" w:cs="Arial"/>
-          <w:b/>
-          <w:bCs/>
-          <w:sz w:val="23"/>
-          <w:szCs w:val="23"/>
-        </w:rPr>
-        <w:t>engagement</w:t>
-      </w:r>
-      <w:proofErr w:type="spellEnd"/>
-      <w:r>
-        <w:rPr>
-          <w:rFonts w:ascii="Arial" w:hAnsi="Arial" w:cs="Arial"/>
-          <w:b/>
-          <w:bCs/>
-          <w:sz w:val="23"/>
-          <w:szCs w:val="23"/>
-        </w:rPr>
-        <w:t xml:space="preserve">: a case </w:t>
-      </w:r>
-      <w:proofErr w:type="spellStart"/>
-      <w:r>
-        <w:rPr>
-          <w:rFonts w:ascii="Arial" w:hAnsi="Arial" w:cs="Arial"/>
-          <w:b/>
-          <w:bCs/>
-          <w:sz w:val="23"/>
-          <w:szCs w:val="23"/>
-        </w:rPr>
-        <w:t>study</w:t>
-      </w:r>
-      <w:proofErr w:type="spellEnd"/>
-      <w:r>
-        <w:rPr>
-          <w:rFonts w:ascii="Arial" w:hAnsi="Arial" w:cs="Arial"/>
-          <w:b/>
-          <w:bCs/>
-          <w:sz w:val="23"/>
-          <w:szCs w:val="23"/>
-        </w:rPr>
-        <w:t xml:space="preserve"> in </w:t>
-      </w:r>
-      <w:proofErr w:type="spellStart"/>
-      <w:r>
-        <w:rPr>
-          <w:rFonts w:ascii="Arial" w:hAnsi="Arial" w:cs="Arial"/>
-          <w:b/>
-          <w:bCs/>
-          <w:sz w:val="23"/>
-          <w:szCs w:val="23"/>
-        </w:rPr>
-        <w:t>Mexican</w:t>
-      </w:r>
-      <w:proofErr w:type="spellEnd"/>
-      <w:r>
-        <w:rPr>
-          <w:rFonts w:ascii="Arial" w:hAnsi="Arial" w:cs="Arial"/>
-          <w:b/>
-          <w:bCs/>
-          <w:sz w:val="23"/>
-          <w:szCs w:val="23"/>
-        </w:rPr>
-        <w:t xml:space="preserve"> </w:t>
-      </w:r>
-      <w:proofErr w:type="spellStart"/>
-      <w:r>
-        <w:rPr>
-          <w:rFonts w:ascii="Arial" w:hAnsi="Arial" w:cs="Arial"/>
-          <w:b/>
-          <w:bCs/>
-          <w:sz w:val="23"/>
-          <w:szCs w:val="23"/>
-        </w:rPr>
-        <w:t>secondary</w:t>
-      </w:r>
-      <w:proofErr w:type="spellEnd"/>
-      <w:r>
-        <w:rPr>
-          <w:rFonts w:ascii="Arial" w:hAnsi="Arial" w:cs="Arial"/>
-          <w:b/>
-          <w:bCs/>
-          <w:sz w:val="23"/>
-          <w:szCs w:val="23"/>
-        </w:rPr>
-        <w:t xml:space="preserve"> </w:t>
-      </w:r>
-      <w:proofErr w:type="spellStart"/>
-      <w:r>
-        <w:rPr>
-          <w:rFonts w:ascii="Arial" w:hAnsi="Arial" w:cs="Arial"/>
-          <w:b/>
-          <w:bCs/>
-          <w:sz w:val="23"/>
-          <w:szCs w:val="23"/>
-        </w:rPr>
-        <w:t>schools</w:t>
-      </w:r>
-      <w:proofErr w:type="spellEnd"/>
-      <w:r>
-        <w:rPr>
-          <w:rFonts w:ascii="Arial" w:hAnsi="Arial" w:cs="Arial"/>
-          <w:b/>
-          <w:bCs/>
-          <w:sz w:val="23"/>
-          <w:szCs w:val="23"/>
-        </w:rPr>
-        <w:t xml:space="preserve">. </w:t>
-      </w:r>
-      <w:proofErr w:type="spellStart"/>
-      <w:r>
-        <w:rPr>
-          <w:rFonts w:ascii="Arial" w:hAnsi="Arial" w:cs="Arial"/>
-          <w:b/>
-          <w:bCs/>
-          <w:sz w:val="23"/>
-          <w:szCs w:val="23"/>
-        </w:rPr>
-        <w:t>Education</w:t>
-      </w:r>
-      <w:proofErr w:type="spellEnd"/>
-      <w:r>
-        <w:rPr>
-          <w:rFonts w:ascii="Arial" w:hAnsi="Arial" w:cs="Arial"/>
-          <w:b/>
-          <w:bCs/>
-          <w:sz w:val="23"/>
-          <w:szCs w:val="23"/>
-        </w:rPr>
-        <w:t xml:space="preserve"> </w:t>
-      </w:r>
-      <w:proofErr w:type="spellStart"/>
-      <w:r>
-        <w:rPr>
-          <w:rFonts w:ascii="Arial" w:hAnsi="Arial" w:cs="Arial"/>
-          <w:b/>
-          <w:bCs/>
-          <w:sz w:val="23"/>
-          <w:szCs w:val="23"/>
-        </w:rPr>
-        <w:t>and</w:t>
-      </w:r>
-      <w:proofErr w:type="spellEnd"/>
-      <w:r>
-        <w:rPr>
-          <w:rFonts w:ascii="Arial" w:hAnsi="Arial" w:cs="Arial"/>
-          <w:b/>
-          <w:bCs/>
-          <w:sz w:val="23"/>
-          <w:szCs w:val="23"/>
-        </w:rPr>
-        <w:t xml:space="preserve"> </w:t>
-      </w:r>
-      <w:proofErr w:type="spellStart"/>
-      <w:r>
-        <w:rPr>
-          <w:rFonts w:ascii="Arial" w:hAnsi="Arial" w:cs="Arial"/>
-          <w:b/>
-          <w:bCs/>
-          <w:sz w:val="23"/>
-          <w:szCs w:val="23"/>
-        </w:rPr>
-        <w:t>Information</w:t>
-      </w:r>
-      <w:proofErr w:type="spellEnd"/>
-      <w:r>
-        <w:rPr>
-          <w:rFonts w:ascii="Arial" w:hAnsi="Arial" w:cs="Arial"/>
-          <w:b/>
-          <w:bCs/>
-          <w:sz w:val="23"/>
-          <w:szCs w:val="23"/>
-        </w:rPr>
-        <w:t xml:space="preserve"> Technologies, v. 26, n. 3, p. 2345–2362, 2021.</w:t>
-      </w:r>
-    </w:p>
-    <w:p>
-      <w:pPr>
-        <w:widowControl/>
-        <w:spacing w:line="360" w:lineRule="auto"/>
-        <w:rPr>
-          <w:rFonts w:ascii="Arial" w:hAnsi="Arial" w:cs="Arial"/>
-          <w:b/>
-          <w:bCs/>
-          <w:sz w:val="23"/>
-          <w:szCs w:val="23"/>
-        </w:rPr>
-      </w:pPr>
-    </w:p>
-    <w:p>
-      <w:pPr>
-        <w:widowControl/>
-        <w:spacing w:line="360" w:lineRule="auto"/>
-        <w:rPr>
-          <w:rFonts w:ascii="Arial" w:hAnsi="Arial" w:cs="Arial"/>
-          <w:b/>
-          <w:bCs/>
-          <w:sz w:val="23"/>
-          <w:szCs w:val="23"/>
-        </w:rPr>
-      </w:pPr>
-      <w:r>
-        <w:rPr>
-          <w:rFonts w:ascii="Arial" w:hAnsi="Arial" w:cs="Arial"/>
-          <w:b/>
-          <w:bCs/>
-          <w:sz w:val="23"/>
-          <w:szCs w:val="23"/>
-        </w:rPr>
-        <w:t>WIKIPÉDIA. Node.js. Disponível em: https://pt.wikipedia.org/wiki/Node.js. Acesso em: 10 maio 2025.</w:t>
-      </w:r>
-    </w:p>
-    <w:p>
-      <w:pPr>
-        <w:widowControl/>
-        <w:spacing w:line="360" w:lineRule="auto"/>
-        <w:rPr>
-          <w:rFonts w:ascii="Arial" w:hAnsi="Arial" w:cs="Arial"/>
-          <w:b/>
-          <w:bCs/>
-          <w:sz w:val="23"/>
-          <w:szCs w:val="23"/>
-        </w:rPr>
-      </w:pPr>
-    </w:p>
-    <w:p>
-      <w:pPr>
-        <w:widowControl/>
-        <w:spacing w:line="360" w:lineRule="auto"/>
-        <w:rPr>
-          <w:rFonts w:ascii="Arial" w:hAnsi="Arial" w:cs="Arial"/>
-          <w:b/>
-          <w:bCs/>
-          <w:sz w:val="23"/>
-          <w:szCs w:val="23"/>
-        </w:rPr>
-      </w:pPr>
-      <w:r>
-        <w:rPr>
-          <w:rFonts w:ascii="Arial" w:hAnsi="Arial" w:cs="Arial"/>
-          <w:b/>
-          <w:bCs/>
-          <w:sz w:val="23"/>
-          <w:szCs w:val="23"/>
-        </w:rPr>
-        <w:t xml:space="preserve">WORLD HEALTH ORGANIZATION (WHO). </w:t>
-      </w:r>
-      <w:proofErr w:type="spellStart"/>
-      <w:r>
-        <w:rPr>
-          <w:rFonts w:ascii="Arial" w:hAnsi="Arial" w:cs="Arial"/>
-          <w:b/>
-          <w:bCs/>
-          <w:sz w:val="23"/>
-          <w:szCs w:val="23"/>
-        </w:rPr>
-        <w:t>Attention</w:t>
-      </w:r>
-      <w:proofErr w:type="spellEnd"/>
-      <w:r>
-        <w:rPr>
-          <w:rFonts w:ascii="Arial" w:hAnsi="Arial" w:cs="Arial"/>
-          <w:b/>
-          <w:bCs/>
-          <w:sz w:val="23"/>
-          <w:szCs w:val="23"/>
-        </w:rPr>
-        <w:t xml:space="preserve"> </w:t>
-      </w:r>
-      <w:proofErr w:type="spellStart"/>
-      <w:r>
-        <w:rPr>
-          <w:rFonts w:ascii="Arial" w:hAnsi="Arial" w:cs="Arial"/>
-          <w:b/>
-          <w:bCs/>
-          <w:sz w:val="23"/>
-          <w:szCs w:val="23"/>
-        </w:rPr>
-        <w:t>Deficit</w:t>
-      </w:r>
-      <w:proofErr w:type="spellEnd"/>
-      <w:r>
-        <w:rPr>
-          <w:rFonts w:ascii="Arial" w:hAnsi="Arial" w:cs="Arial"/>
-          <w:b/>
-          <w:bCs/>
-          <w:sz w:val="23"/>
-          <w:szCs w:val="23"/>
-        </w:rPr>
-        <w:t xml:space="preserve"> </w:t>
-      </w:r>
-      <w:proofErr w:type="spellStart"/>
-      <w:r>
-        <w:rPr>
-          <w:rFonts w:ascii="Arial" w:hAnsi="Arial" w:cs="Arial"/>
-          <w:b/>
-          <w:bCs/>
-          <w:sz w:val="23"/>
-          <w:szCs w:val="23"/>
-        </w:rPr>
-        <w:t>Hyperactivity</w:t>
-      </w:r>
-      <w:proofErr w:type="spellEnd"/>
-      <w:r>
-        <w:rPr>
-          <w:rFonts w:ascii="Arial" w:hAnsi="Arial" w:cs="Arial"/>
-          <w:b/>
-          <w:bCs/>
-          <w:sz w:val="23"/>
-          <w:szCs w:val="23"/>
-        </w:rPr>
-        <w:t xml:space="preserve"> </w:t>
-      </w:r>
-      <w:proofErr w:type="spellStart"/>
-      <w:r>
-        <w:rPr>
-          <w:rFonts w:ascii="Arial" w:hAnsi="Arial" w:cs="Arial"/>
-          <w:b/>
-          <w:bCs/>
-          <w:sz w:val="23"/>
-          <w:szCs w:val="23"/>
-        </w:rPr>
-        <w:t>Disorder</w:t>
-      </w:r>
-      <w:proofErr w:type="spellEnd"/>
-      <w:r>
-        <w:rPr>
-          <w:rFonts w:ascii="Arial" w:hAnsi="Arial" w:cs="Arial"/>
-          <w:b/>
-          <w:bCs/>
-          <w:sz w:val="23"/>
-          <w:szCs w:val="23"/>
-        </w:rPr>
-        <w:t xml:space="preserve"> (ADHD): </w:t>
-      </w:r>
-      <w:proofErr w:type="spellStart"/>
-      <w:r>
-        <w:rPr>
-          <w:rFonts w:ascii="Arial" w:hAnsi="Arial" w:cs="Arial"/>
-          <w:b/>
-          <w:bCs/>
-          <w:sz w:val="23"/>
-          <w:szCs w:val="23"/>
-        </w:rPr>
-        <w:t>Fact</w:t>
-      </w:r>
-      <w:proofErr w:type="spellEnd"/>
-      <w:r>
-        <w:rPr>
-          <w:rFonts w:ascii="Arial" w:hAnsi="Arial" w:cs="Arial"/>
-          <w:b/>
-          <w:bCs/>
-          <w:sz w:val="23"/>
-          <w:szCs w:val="23"/>
-        </w:rPr>
-        <w:t xml:space="preserve"> </w:t>
-      </w:r>
-      <w:proofErr w:type="spellStart"/>
-      <w:r>
-        <w:rPr>
-          <w:rFonts w:ascii="Arial" w:hAnsi="Arial" w:cs="Arial"/>
-          <w:b/>
-          <w:bCs/>
-          <w:sz w:val="23"/>
-          <w:szCs w:val="23"/>
-        </w:rPr>
-        <w:t>sheet</w:t>
-      </w:r>
-      <w:proofErr w:type="spellEnd"/>
-      <w:r>
-        <w:rPr>
-          <w:rFonts w:ascii="Arial" w:hAnsi="Arial" w:cs="Arial"/>
-          <w:b/>
-          <w:bCs/>
-          <w:sz w:val="23"/>
-          <w:szCs w:val="23"/>
-        </w:rPr>
-        <w:t>. Genebra: WHO, 2023.</w:t>
-      </w:r>
-    </w:p>
-    <w:p>
-      <w:pPr>
-        <w:widowControl/>
-        <w:spacing w:line="360" w:lineRule="auto"/>
-        <w:rPr>
-          <w:rFonts w:ascii="Arial" w:hAnsi="Arial" w:cs="Arial"/>
-          <w:b/>
-          <w:bCs/>
-          <w:sz w:val="23"/>
-          <w:szCs w:val="23"/>
-        </w:rPr>
-      </w:pPr>
-    </w:p>
-    <w:p>
-      <w:pPr>
-        <w:widowControl/>
-        <w:spacing w:line="360" w:lineRule="auto"/>
-        <w:rPr>
-          <w:rFonts w:ascii="Arial" w:hAnsi="Arial" w:cs="Arial"/>
-          <w:b/>
-          <w:bCs/>
-          <w:sz w:val="23"/>
-          <w:szCs w:val="23"/>
-        </w:rPr>
-      </w:pPr>
-      <w:r>
-        <w:rPr>
-          <w:rFonts w:ascii="Arial" w:hAnsi="Arial" w:cs="Arial"/>
-          <w:b/>
-          <w:bCs/>
-          <w:sz w:val="23"/>
-          <w:szCs w:val="23"/>
-        </w:rPr>
-        <w:lastRenderedPageBreak/>
-        <w:t>ZICHERMANN, G.; LINDER, J. Game-</w:t>
-      </w:r>
-      <w:proofErr w:type="spellStart"/>
-      <w:r>
-        <w:rPr>
-          <w:rFonts w:ascii="Arial" w:hAnsi="Arial" w:cs="Arial"/>
-          <w:b/>
-          <w:bCs/>
-          <w:sz w:val="23"/>
-          <w:szCs w:val="23"/>
-        </w:rPr>
-        <w:t>Based</w:t>
-      </w:r>
-      <w:proofErr w:type="spellEnd"/>
-      <w:r>
-        <w:rPr>
-          <w:rFonts w:ascii="Arial" w:hAnsi="Arial" w:cs="Arial"/>
-          <w:b/>
-          <w:bCs/>
-          <w:sz w:val="23"/>
-          <w:szCs w:val="23"/>
-        </w:rPr>
-        <w:t xml:space="preserve"> Marketing: Inspire </w:t>
-      </w:r>
-      <w:proofErr w:type="spellStart"/>
-      <w:r>
-        <w:rPr>
-          <w:rFonts w:ascii="Arial" w:hAnsi="Arial" w:cs="Arial"/>
-          <w:b/>
-          <w:bCs/>
-          <w:sz w:val="23"/>
-          <w:szCs w:val="23"/>
-        </w:rPr>
-        <w:t>Customer</w:t>
-      </w:r>
-      <w:proofErr w:type="spellEnd"/>
-      <w:r>
-        <w:rPr>
-          <w:rFonts w:ascii="Arial" w:hAnsi="Arial" w:cs="Arial"/>
-          <w:b/>
-          <w:bCs/>
-          <w:sz w:val="23"/>
-          <w:szCs w:val="23"/>
-        </w:rPr>
-        <w:t xml:space="preserve"> </w:t>
-      </w:r>
-      <w:proofErr w:type="spellStart"/>
-      <w:r>
-        <w:rPr>
-          <w:rFonts w:ascii="Arial" w:hAnsi="Arial" w:cs="Arial"/>
-          <w:b/>
-          <w:bCs/>
-          <w:sz w:val="23"/>
-          <w:szCs w:val="23"/>
-        </w:rPr>
-        <w:t>Loyalty</w:t>
-      </w:r>
-      <w:proofErr w:type="spellEnd"/>
-      <w:r>
-        <w:rPr>
-          <w:rFonts w:ascii="Arial" w:hAnsi="Arial" w:cs="Arial"/>
-          <w:b/>
-          <w:bCs/>
-          <w:sz w:val="23"/>
-          <w:szCs w:val="23"/>
-        </w:rPr>
-        <w:t xml:space="preserve"> </w:t>
-      </w:r>
-      <w:proofErr w:type="spellStart"/>
-      <w:r>
-        <w:rPr>
-          <w:rFonts w:ascii="Arial" w:hAnsi="Arial" w:cs="Arial"/>
-          <w:b/>
-          <w:bCs/>
-          <w:sz w:val="23"/>
-          <w:szCs w:val="23"/>
-        </w:rPr>
-        <w:t>Through</w:t>
-      </w:r>
-      <w:proofErr w:type="spellEnd"/>
-      <w:r>
-        <w:rPr>
-          <w:rFonts w:ascii="Arial" w:hAnsi="Arial" w:cs="Arial"/>
-          <w:b/>
-          <w:bCs/>
-          <w:sz w:val="23"/>
-          <w:szCs w:val="23"/>
-        </w:rPr>
-        <w:t xml:space="preserve"> </w:t>
-      </w:r>
-      <w:proofErr w:type="spellStart"/>
-      <w:r>
-        <w:rPr>
-          <w:rFonts w:ascii="Arial" w:hAnsi="Arial" w:cs="Arial"/>
-          <w:b/>
-          <w:bCs/>
-          <w:sz w:val="23"/>
-          <w:szCs w:val="23"/>
-        </w:rPr>
-        <w:t>Rewards</w:t>
-      </w:r>
-      <w:proofErr w:type="spellEnd"/>
-      <w:r>
-        <w:rPr>
-          <w:rFonts w:ascii="Arial" w:hAnsi="Arial" w:cs="Arial"/>
-          <w:b/>
-          <w:bCs/>
-          <w:sz w:val="23"/>
-          <w:szCs w:val="23"/>
-        </w:rPr>
-        <w:t xml:space="preserve">, </w:t>
-      </w:r>
-      <w:proofErr w:type="spellStart"/>
-      <w:r>
-        <w:rPr>
-          <w:rFonts w:ascii="Arial" w:hAnsi="Arial" w:cs="Arial"/>
-          <w:b/>
-          <w:bCs/>
-          <w:sz w:val="23"/>
-          <w:szCs w:val="23"/>
-        </w:rPr>
-        <w:t>Challenges</w:t>
-      </w:r>
-      <w:proofErr w:type="spellEnd"/>
-      <w:r>
-        <w:rPr>
-          <w:rFonts w:ascii="Arial" w:hAnsi="Arial" w:cs="Arial"/>
-          <w:b/>
-          <w:bCs/>
-          <w:sz w:val="23"/>
-          <w:szCs w:val="23"/>
-        </w:rPr>
-        <w:t xml:space="preserve">, </w:t>
-      </w:r>
-      <w:proofErr w:type="spellStart"/>
-      <w:r>
-        <w:rPr>
-          <w:rFonts w:ascii="Arial" w:hAnsi="Arial" w:cs="Arial"/>
-          <w:b/>
-          <w:bCs/>
-          <w:sz w:val="23"/>
-          <w:szCs w:val="23"/>
-        </w:rPr>
-        <w:t>and</w:t>
-      </w:r>
-      <w:proofErr w:type="spellEnd"/>
-      <w:r>
-        <w:rPr>
-          <w:rFonts w:ascii="Arial" w:hAnsi="Arial" w:cs="Arial"/>
-          <w:b/>
-          <w:bCs/>
-          <w:sz w:val="23"/>
-          <w:szCs w:val="23"/>
-        </w:rPr>
-        <w:t xml:space="preserve"> </w:t>
-      </w:r>
-      <w:proofErr w:type="spellStart"/>
-      <w:r>
-        <w:rPr>
-          <w:rFonts w:ascii="Arial" w:hAnsi="Arial" w:cs="Arial"/>
-          <w:b/>
-          <w:bCs/>
-          <w:sz w:val="23"/>
-          <w:szCs w:val="23"/>
-        </w:rPr>
-        <w:t>Contests</w:t>
-      </w:r>
-      <w:proofErr w:type="spellEnd"/>
-      <w:r>
-        <w:rPr>
-          <w:rFonts w:ascii="Arial" w:hAnsi="Arial" w:cs="Arial"/>
-          <w:b/>
-          <w:bCs/>
-          <w:sz w:val="23"/>
-          <w:szCs w:val="23"/>
-        </w:rPr>
-        <w:t xml:space="preserve">. </w:t>
-      </w:r>
-      <w:proofErr w:type="spellStart"/>
-      <w:r>
-        <w:rPr>
-          <w:rFonts w:ascii="Arial" w:hAnsi="Arial" w:cs="Arial"/>
-          <w:b/>
-          <w:bCs/>
-          <w:sz w:val="23"/>
-          <w:szCs w:val="23"/>
-        </w:rPr>
-        <w:t>Hoboken</w:t>
-      </w:r>
-      <w:proofErr w:type="spellEnd"/>
-      <w:r>
-        <w:rPr>
-          <w:rFonts w:ascii="Arial" w:hAnsi="Arial" w:cs="Arial"/>
-          <w:b/>
-          <w:bCs/>
-          <w:sz w:val="23"/>
-          <w:szCs w:val="23"/>
-        </w:rPr>
-        <w:t xml:space="preserve">: </w:t>
-      </w:r>
-      <w:proofErr w:type="spellStart"/>
-      <w:r>
-        <w:rPr>
-          <w:rFonts w:ascii="Arial" w:hAnsi="Arial" w:cs="Arial"/>
-          <w:b/>
-          <w:bCs/>
-          <w:sz w:val="23"/>
-          <w:szCs w:val="23"/>
-        </w:rPr>
-        <w:t>Wiley</w:t>
-      </w:r>
-      <w:proofErr w:type="spellEnd"/>
-      <w:r>
-        <w:rPr>
-          <w:rFonts w:ascii="Arial" w:hAnsi="Arial" w:cs="Arial"/>
-          <w:b/>
-          <w:bCs/>
-          <w:sz w:val="23"/>
-          <w:szCs w:val="23"/>
-        </w:rPr>
-        <w:t>, 2010. ISBN 978-0-470-44711-6.</w:t>
-      </w:r>
-    </w:p>
-    <w:p>
-      <w:pPr>
-        <w:widowControl/>
-        <w:spacing w:line="360" w:lineRule="auto"/>
-        <w:rPr>
-          <w:rFonts w:ascii="Arial" w:hAnsi="Arial" w:cs="Arial"/>
-          <w:b/>
-          <w:bCs/>
-          <w:sz w:val="23"/>
-          <w:szCs w:val="23"/>
-        </w:rPr>
-      </w:pPr>
-    </w:p>
-    <w:p>
-      <w:pPr>
-        <w:widowControl/>
-        <w:spacing w:line="360" w:lineRule="auto"/>
-        <w:rPr>
-          <w:rFonts w:ascii="Arial" w:hAnsi="Arial" w:cs="Arial"/>
-          <w:b/>
-          <w:bCs/>
-          <w:sz w:val="23"/>
-          <w:szCs w:val="23"/>
-        </w:rPr>
-      </w:pPr>
-      <w:r>
-        <w:rPr>
-          <w:rFonts w:ascii="Arial" w:hAnsi="Arial" w:cs="Arial"/>
-          <w:b/>
-          <w:bCs/>
-          <w:sz w:val="23"/>
-          <w:szCs w:val="23"/>
-        </w:rPr>
-        <w:t>Documentação Técnica</w:t>
-      </w:r>
-    </w:p>
-    <w:p>
-      <w:pPr>
-        <w:widowControl/>
-        <w:spacing w:line="360" w:lineRule="auto"/>
-        <w:rPr>
-          <w:rFonts w:ascii="Arial" w:hAnsi="Arial" w:cs="Arial"/>
-          <w:b/>
-          <w:bCs/>
-          <w:sz w:val="23"/>
-          <w:szCs w:val="23"/>
-        </w:rPr>
-      </w:pPr>
-      <w:r>
-        <w:rPr>
-          <w:rFonts w:ascii="Arial" w:hAnsi="Arial" w:cs="Arial"/>
-          <w:b/>
-          <w:bCs/>
-          <w:sz w:val="23"/>
-          <w:szCs w:val="23"/>
-        </w:rPr>
-        <w:t xml:space="preserve">REACTJS. React – </w:t>
-      </w:r>
-      <w:proofErr w:type="spellStart"/>
-      <w:r>
-        <w:rPr>
-          <w:rFonts w:ascii="Arial" w:hAnsi="Arial" w:cs="Arial"/>
-          <w:b/>
-          <w:bCs/>
-          <w:sz w:val="23"/>
-          <w:szCs w:val="23"/>
-        </w:rPr>
-        <w:t>TypeScript</w:t>
-      </w:r>
-      <w:proofErr w:type="spellEnd"/>
-      <w:r>
-        <w:rPr>
-          <w:rFonts w:ascii="Arial" w:hAnsi="Arial" w:cs="Arial"/>
-          <w:b/>
-          <w:bCs/>
-          <w:sz w:val="23"/>
-          <w:szCs w:val="23"/>
-        </w:rPr>
-        <w:t xml:space="preserve"> </w:t>
-      </w:r>
-      <w:proofErr w:type="spellStart"/>
-      <w:r>
-        <w:rPr>
-          <w:rFonts w:ascii="Arial" w:hAnsi="Arial" w:cs="Arial"/>
-          <w:b/>
-          <w:bCs/>
-          <w:sz w:val="23"/>
-          <w:szCs w:val="23"/>
-        </w:rPr>
-        <w:t>Cheatsheet</w:t>
-      </w:r>
-      <w:proofErr w:type="spellEnd"/>
-      <w:r>
-        <w:rPr>
-          <w:rFonts w:ascii="Arial" w:hAnsi="Arial" w:cs="Arial"/>
-          <w:b/>
-          <w:bCs/>
-          <w:sz w:val="23"/>
-          <w:szCs w:val="23"/>
-        </w:rPr>
-        <w:t xml:space="preserve">. </w:t>
-      </w:r>
-    </w:p>
-    <w:p>
-      <w:pPr>
-        <w:widowControl/>
-        <w:spacing w:line="360" w:lineRule="auto"/>
-        <w:rPr>
-          <w:rFonts w:ascii="Arial" w:hAnsi="Arial" w:cs="Arial"/>
-          <w:b/>
-          <w:bCs/>
-          <w:sz w:val="23"/>
-          <w:szCs w:val="23"/>
-        </w:rPr>
-      </w:pPr>
-      <w:r>
-        <w:rPr>
-          <w:rFonts w:ascii="Arial" w:hAnsi="Arial" w:cs="Arial"/>
-          <w:b/>
-          <w:bCs/>
-          <w:sz w:val="23"/>
-          <w:szCs w:val="23"/>
-        </w:rPr>
-        <w:t xml:space="preserve">RECHARTS. </w:t>
-      </w:r>
-      <w:proofErr w:type="spellStart"/>
-      <w:r>
-        <w:rPr>
-          <w:rFonts w:ascii="Arial" w:hAnsi="Arial" w:cs="Arial"/>
-          <w:b/>
-          <w:bCs/>
-          <w:sz w:val="23"/>
-          <w:szCs w:val="23"/>
-        </w:rPr>
-        <w:t>Recharts</w:t>
-      </w:r>
-      <w:proofErr w:type="spellEnd"/>
-      <w:r>
-        <w:rPr>
-          <w:rFonts w:ascii="Arial" w:hAnsi="Arial" w:cs="Arial"/>
-          <w:b/>
-          <w:bCs/>
-          <w:sz w:val="23"/>
-          <w:szCs w:val="23"/>
-        </w:rPr>
-        <w:t xml:space="preserve">: </w:t>
-      </w:r>
-      <w:proofErr w:type="spellStart"/>
-      <w:r>
-        <w:rPr>
-          <w:rFonts w:ascii="Arial" w:hAnsi="Arial" w:cs="Arial"/>
-          <w:b/>
-          <w:bCs/>
-          <w:sz w:val="23"/>
-          <w:szCs w:val="23"/>
-        </w:rPr>
-        <w:t>Redefined</w:t>
-      </w:r>
-      <w:proofErr w:type="spellEnd"/>
-      <w:r>
-        <w:rPr>
-          <w:rFonts w:ascii="Arial" w:hAnsi="Arial" w:cs="Arial"/>
-          <w:b/>
-          <w:bCs/>
-          <w:sz w:val="23"/>
-          <w:szCs w:val="23"/>
-        </w:rPr>
-        <w:t xml:space="preserve"> </w:t>
-      </w:r>
-      <w:proofErr w:type="spellStart"/>
-      <w:r>
-        <w:rPr>
-          <w:rFonts w:ascii="Arial" w:hAnsi="Arial" w:cs="Arial"/>
-          <w:b/>
-          <w:bCs/>
-          <w:sz w:val="23"/>
-          <w:szCs w:val="23"/>
-        </w:rPr>
-        <w:t>chart</w:t>
-      </w:r>
-      <w:proofErr w:type="spellEnd"/>
-      <w:r>
-        <w:rPr>
-          <w:rFonts w:ascii="Arial" w:hAnsi="Arial" w:cs="Arial"/>
-          <w:b/>
-          <w:bCs/>
-          <w:sz w:val="23"/>
-          <w:szCs w:val="23"/>
-        </w:rPr>
-        <w:t xml:space="preserve"> </w:t>
-      </w:r>
-      <w:proofErr w:type="spellStart"/>
-      <w:r>
-        <w:rPr>
-          <w:rFonts w:ascii="Arial" w:hAnsi="Arial" w:cs="Arial"/>
-          <w:b/>
-          <w:bCs/>
-          <w:sz w:val="23"/>
-          <w:szCs w:val="23"/>
-        </w:rPr>
-        <w:t>library</w:t>
-      </w:r>
-      <w:proofErr w:type="spellEnd"/>
-      <w:r>
-        <w:rPr>
-          <w:rFonts w:ascii="Arial" w:hAnsi="Arial" w:cs="Arial"/>
-          <w:b/>
-          <w:bCs/>
-          <w:sz w:val="23"/>
-          <w:szCs w:val="23"/>
-        </w:rPr>
-        <w:t xml:space="preserve"> </w:t>
-      </w:r>
-      <w:proofErr w:type="spellStart"/>
-      <w:r>
-        <w:rPr>
-          <w:rFonts w:ascii="Arial" w:hAnsi="Arial" w:cs="Arial"/>
-          <w:b/>
-          <w:bCs/>
-          <w:sz w:val="23"/>
-          <w:szCs w:val="23"/>
-        </w:rPr>
-        <w:t>built</w:t>
-      </w:r>
-      <w:proofErr w:type="spellEnd"/>
-      <w:r>
-        <w:rPr>
-          <w:rFonts w:ascii="Arial" w:hAnsi="Arial" w:cs="Arial"/>
-          <w:b/>
-          <w:bCs/>
-          <w:sz w:val="23"/>
-          <w:szCs w:val="23"/>
-        </w:rPr>
-        <w:t xml:space="preserve"> </w:t>
-      </w:r>
-      <w:proofErr w:type="spellStart"/>
-      <w:r>
-        <w:rPr>
-          <w:rFonts w:ascii="Arial" w:hAnsi="Arial" w:cs="Arial"/>
-          <w:b/>
-          <w:bCs/>
-          <w:sz w:val="23"/>
-          <w:szCs w:val="23"/>
-        </w:rPr>
-        <w:t>with</w:t>
-      </w:r>
-      <w:proofErr w:type="spellEnd"/>
-      <w:r>
-        <w:rPr>
-          <w:rFonts w:ascii="Arial" w:hAnsi="Arial" w:cs="Arial"/>
-          <w:b/>
-          <w:bCs/>
-          <w:sz w:val="23"/>
-          <w:szCs w:val="23"/>
-        </w:rPr>
-        <w:t xml:space="preserve"> React </w:t>
-      </w:r>
-      <w:proofErr w:type="spellStart"/>
-      <w:r>
-        <w:rPr>
-          <w:rFonts w:ascii="Arial" w:hAnsi="Arial" w:cs="Arial"/>
-          <w:b/>
-          <w:bCs/>
-          <w:sz w:val="23"/>
-          <w:szCs w:val="23"/>
-        </w:rPr>
-        <w:t>and</w:t>
-      </w:r>
-      <w:proofErr w:type="spellEnd"/>
-      <w:r>
-        <w:rPr>
-          <w:rFonts w:ascii="Arial" w:hAnsi="Arial" w:cs="Arial"/>
-          <w:b/>
-          <w:bCs/>
-          <w:sz w:val="23"/>
-          <w:szCs w:val="23"/>
-        </w:rPr>
-        <w:t xml:space="preserve"> D3. </w:t>
+          <w:lang w:val="en-US"/>
+        </w:rPr>
+        <w:t xml:space="preserve">RECHARTS. Recharts: Redefined chart library built with React and D3. </w:t>
       </w:r>
     </w:p>
     <w:p>
@@ -22432,7 +20972,7 @@
 </file>
 
 <file path=word/endnotes.xml><?xml version="1.0" encoding="utf-8"?>
-<w:endnotes xmlns:wpc="http://schemas.microsoft.com/office/word/2010/wordprocessingCanvas" xmlns:cx="http://schemas.microsoft.com/office/drawing/2014/chartex" xmlns:cx1="http://schemas.microsoft.com/office/drawing/2015/9/8/chartex" xmlns:cx2="http://schemas.microsoft.com/office/drawing/2015/10/21/chartex" xmlns:cx3="http://schemas.microsoft.com/office/drawing/2016/5/9/chartex" xmlns:cx4="http://schemas.microsoft.com/office/drawing/2016/5/10/chartex" xmlns:cx5="http://schemas.microsoft.com/office/drawing/2016/5/11/chartex" xmlns:cx6="http://schemas.microsoft.com/office/drawing/2016/5/12/chartex" xmlns:cx7="http://schemas.microsoft.com/office/drawing/2016/5/13/chartex" xmlns:cx8="http://schemas.microsoft.com/office/drawing/2016/5/14/chartex" xmlns:mc="http://schemas.openxmlformats.org/markup-compatibility/2006" xmlns:aink="http://schemas.microsoft.com/office/drawing/2016/ink" xmlns:am3d="http://schemas.microsoft.com/office/drawing/2017/model3d" xmlns:o="urn:schemas-microsoft-com:office:office" xmlns:oel="http://schemas.microsoft.com/office/2019/extlst" xmlns:r="http://schemas.openxmlformats.org/officeDocument/2006/relationships" xmlns:m="http://schemas.openxmlformats.org/officeDocument/2006/math" xmlns:v="urn:schemas-microsoft-com:vml" xmlns:wp14="http://schemas.microsoft.com/office/word/2010/wordprocessingDrawing" xmlns:wp="http://schemas.openxmlformats.org/drawingml/2006/wordprocessingDrawing" xmlns:w10="urn:schemas-microsoft-com:office:word" xmlns:w="http://schemas.openxmlformats.org/wordprocessingml/2006/main" xmlns:w14="http://schemas.microsoft.com/office/word/2010/wordml" xmlns:w15="http://schemas.microsoft.com/office/word/2012/wordml" xmlns:w16cex="http://schemas.microsoft.com/office/word/2018/wordml/cex" xmlns:w16cid="http://schemas.microsoft.com/office/word/2016/wordml/cid" xmlns:w16="http://schemas.microsoft.com/office/word/2018/wordml" xmlns:w16du="http://schemas.microsoft.com/office/word/2023/wordml/word16du" xmlns:w16sdtdh="http://schemas.microsoft.com/office/word/2020/wordml/sdtdatahash" xmlns:w16sdtfl="http://schemas.microsoft.com/office/word/2024/wordml/sdtformatlock" xmlns:w16se="http://schemas.microsoft.com/office/word/2015/wordml/symex" xmlns:wpg="http://schemas.microsoft.com/office/word/2010/wordprocessingGroup" xmlns:wpi="http://schemas.microsoft.com/office/word/2010/wordprocessingInk" xmlns:wne="http://schemas.microsoft.com/office/word/2006/wordml" xmlns:wps="http://schemas.microsoft.com/office/word/2010/wordprocessingShape" mc:Ignorable="w14 w15 w16se w16cid w16 w16cex w16sdtdh w16sdtfl w16du wp14">
+<w:endnotes xmlns:wpc="http://schemas.microsoft.com/office/word/2010/wordprocessingCanvas" xmlns:cx="http://schemas.microsoft.com/office/drawing/2014/chartex" xmlns:cx1="http://schemas.microsoft.com/office/drawing/2015/9/8/chartex" xmlns:cx2="http://schemas.microsoft.com/office/drawing/2015/10/21/chartex" xmlns:cx3="http://schemas.microsoft.com/office/drawing/2016/5/9/chartex" xmlns:cx4="http://schemas.microsoft.com/office/drawing/2016/5/10/chartex" xmlns:cx5="http://schemas.microsoft.com/office/drawing/2016/5/11/chartex" xmlns:cx6="http://schemas.microsoft.com/office/drawing/2016/5/12/chartex" xmlns:cx7="http://schemas.microsoft.com/office/drawing/2016/5/13/chartex" xmlns:cx8="http://schemas.microsoft.com/office/drawing/2016/5/14/chartex" xmlns:mc="http://schemas.openxmlformats.org/markup-compatibility/2006" xmlns:aink="http://schemas.microsoft.com/office/drawing/2016/ink" xmlns:am3d="http://schemas.microsoft.com/office/drawing/2017/model3d" xmlns:o="urn:schemas-microsoft-com:office:office" xmlns:r="http://schemas.openxmlformats.org/officeDocument/2006/relationships" xmlns:m="http://schemas.openxmlformats.org/officeDocument/2006/math" xmlns:v="urn:schemas-microsoft-com:vml" xmlns:wp14="http://schemas.microsoft.com/office/word/2010/wordprocessingDrawing" xmlns:wp="http://schemas.openxmlformats.org/drawingml/2006/wordprocessingDrawing" xmlns:w10="urn:schemas-microsoft-com:office:word" xmlns:w="http://schemas.openxmlformats.org/wordprocessingml/2006/main" xmlns:w14="http://schemas.microsoft.com/office/word/2010/wordml" xmlns:w15="http://schemas.microsoft.com/office/word/2012/wordml" xmlns:w16cex="http://schemas.microsoft.com/office/word/2018/wordml/cex" xmlns:w16cid="http://schemas.microsoft.com/office/word/2016/wordml/cid" xmlns:w16="http://schemas.microsoft.com/office/word/2018/wordml" xmlns:w16sdtdh="http://schemas.microsoft.com/office/word/2020/wordml/sdtdatahash" xmlns:w16se="http://schemas.microsoft.com/office/word/2015/wordml/symex" xmlns:wpg="http://schemas.microsoft.com/office/word/2010/wordprocessingGroup" xmlns:wpi="http://schemas.microsoft.com/office/word/2010/wordprocessingInk" xmlns:wne="http://schemas.microsoft.com/office/word/2006/wordml" xmlns:wps="http://schemas.microsoft.com/office/word/2010/wordprocessingShape" mc:Ignorable="w14 w15 w16se w16cid w16 w16cex w16sdtdh wp14">
   <w:endnote w:type="separator" w:id="-1">
     <w:p>
       <w:r>
@@ -22451,7 +20991,7 @@
 </file>
 
 <file path=word/footer1.xml><?xml version="1.0" encoding="utf-8"?>
-<w:ftr xmlns:wpc="http://schemas.microsoft.com/office/word/2010/wordprocessingCanvas" xmlns:cx="http://schemas.microsoft.com/office/drawing/2014/chartex" xmlns:cx1="http://schemas.microsoft.com/office/drawing/2015/9/8/chartex" xmlns:cx2="http://schemas.microsoft.com/office/drawing/2015/10/21/chartex" xmlns:cx3="http://schemas.microsoft.com/office/drawing/2016/5/9/chartex" xmlns:cx4="http://schemas.microsoft.com/office/drawing/2016/5/10/chartex" xmlns:cx5="http://schemas.microsoft.com/office/drawing/2016/5/11/chartex" xmlns:cx6="http://schemas.microsoft.com/office/drawing/2016/5/12/chartex" xmlns:cx7="http://schemas.microsoft.com/office/drawing/2016/5/13/chartex" xmlns:cx8="http://schemas.microsoft.com/office/drawing/2016/5/14/chartex" xmlns:mc="http://schemas.openxmlformats.org/markup-compatibility/2006" xmlns:aink="http://schemas.microsoft.com/office/drawing/2016/ink" xmlns:am3d="http://schemas.microsoft.com/office/drawing/2017/model3d" xmlns:o="urn:schemas-microsoft-com:office:office" xmlns:oel="http://schemas.microsoft.com/office/2019/extlst" xmlns:r="http://schemas.openxmlformats.org/officeDocument/2006/relationships" xmlns:m="http://schemas.openxmlformats.org/officeDocument/2006/math" xmlns:v="urn:schemas-microsoft-com:vml" xmlns:wp14="http://schemas.microsoft.com/office/word/2010/wordprocessingDrawing" xmlns:wp="http://schemas.openxmlformats.org/drawingml/2006/wordprocessingDrawing" xmlns:w10="urn:schemas-microsoft-com:office:word" xmlns:w="http://schemas.openxmlformats.org/wordprocessingml/2006/main" xmlns:w14="http://schemas.microsoft.com/office/word/2010/wordml" xmlns:w15="http://schemas.microsoft.com/office/word/2012/wordml" xmlns:w16cex="http://schemas.microsoft.com/office/word/2018/wordml/cex" xmlns:w16cid="http://schemas.microsoft.com/office/word/2016/wordml/cid" xmlns:w16="http://schemas.microsoft.com/office/word/2018/wordml" xmlns:w16du="http://schemas.microsoft.com/office/word/2023/wordml/word16du" xmlns:w16sdtdh="http://schemas.microsoft.com/office/word/2020/wordml/sdtdatahash" xmlns:w16sdtfl="http://schemas.microsoft.com/office/word/2024/wordml/sdtformatlock" xmlns:w16se="http://schemas.microsoft.com/office/word/2015/wordml/symex" xmlns:wpg="http://schemas.microsoft.com/office/word/2010/wordprocessingGroup" xmlns:wpi="http://schemas.microsoft.com/office/word/2010/wordprocessingInk" xmlns:wne="http://schemas.microsoft.com/office/word/2006/wordml" xmlns:wps="http://schemas.microsoft.com/office/word/2010/wordprocessingShape" mc:Ignorable="w14 w15 w16se w16cid w16 w16cex w16sdtdh w16sdtfl w16du wp14">
+<w:ftr xmlns:wpc="http://schemas.microsoft.com/office/word/2010/wordprocessingCanvas" xmlns:cx="http://schemas.microsoft.com/office/drawing/2014/chartex" xmlns:cx1="http://schemas.microsoft.com/office/drawing/2015/9/8/chartex" xmlns:cx2="http://schemas.microsoft.com/office/drawing/2015/10/21/chartex" xmlns:cx3="http://schemas.microsoft.com/office/drawing/2016/5/9/chartex" xmlns:cx4="http://schemas.microsoft.com/office/drawing/2016/5/10/chartex" xmlns:cx5="http://schemas.microsoft.com/office/drawing/2016/5/11/chartex" xmlns:cx6="http://schemas.microsoft.com/office/drawing/2016/5/12/chartex" xmlns:cx7="http://schemas.microsoft.com/office/drawing/2016/5/13/chartex" xmlns:cx8="http://schemas.microsoft.com/office/drawing/2016/5/14/chartex" xmlns:mc="http://schemas.openxmlformats.org/markup-compatibility/2006" xmlns:aink="http://schemas.microsoft.com/office/drawing/2016/ink" xmlns:am3d="http://schemas.microsoft.com/office/drawing/2017/model3d" xmlns:o="urn:schemas-microsoft-com:office:office" xmlns:r="http://schemas.openxmlformats.org/officeDocument/2006/relationships" xmlns:m="http://schemas.openxmlformats.org/officeDocument/2006/math" xmlns:v="urn:schemas-microsoft-com:vml" xmlns:wp14="http://schemas.microsoft.com/office/word/2010/wordprocessingDrawing" xmlns:wp="http://schemas.openxmlformats.org/drawingml/2006/wordprocessingDrawing" xmlns:w10="urn:schemas-microsoft-com:office:word" xmlns:w="http://schemas.openxmlformats.org/wordprocessingml/2006/main" xmlns:w14="http://schemas.microsoft.com/office/word/2010/wordml" xmlns:w15="http://schemas.microsoft.com/office/word/2012/wordml" xmlns:w16cex="http://schemas.microsoft.com/office/word/2018/wordml/cex" xmlns:w16cid="http://schemas.microsoft.com/office/word/2016/wordml/cid" xmlns:w16="http://schemas.microsoft.com/office/word/2018/wordml" xmlns:w16sdtdh="http://schemas.microsoft.com/office/word/2020/wordml/sdtdatahash" xmlns:w16se="http://schemas.microsoft.com/office/word/2015/wordml/symex" xmlns:wpg="http://schemas.microsoft.com/office/word/2010/wordprocessingGroup" xmlns:wpi="http://schemas.microsoft.com/office/word/2010/wordprocessingInk" xmlns:wne="http://schemas.microsoft.com/office/word/2006/wordml" xmlns:wps="http://schemas.microsoft.com/office/word/2010/wordprocessingShape" mc:Ignorable="w14 w15 w16se w16cid w16 w16cex w16sdtdh wp14">
   <w:p>
     <w:pPr>
       <w:pStyle w:val="Rodap"/>
@@ -22471,7 +21011,7 @@
 </file>
 
 <file path=word/footer2.xml><?xml version="1.0" encoding="utf-8"?>
-<w:ftr xmlns:wpc="http://schemas.microsoft.com/office/word/2010/wordprocessingCanvas" xmlns:cx="http://schemas.microsoft.com/office/drawing/2014/chartex" xmlns:cx1="http://schemas.microsoft.com/office/drawing/2015/9/8/chartex" xmlns:cx2="http://schemas.microsoft.com/office/drawing/2015/10/21/chartex" xmlns:cx3="http://schemas.microsoft.com/office/drawing/2016/5/9/chartex" xmlns:cx4="http://schemas.microsoft.com/office/drawing/2016/5/10/chartex" xmlns:cx5="http://schemas.microsoft.com/office/drawing/2016/5/11/chartex" xmlns:cx6="http://schemas.microsoft.com/office/drawing/2016/5/12/chartex" xmlns:cx7="http://schemas.microsoft.com/office/drawing/2016/5/13/chartex" xmlns:cx8="http://schemas.microsoft.com/office/drawing/2016/5/14/chartex" xmlns:mc="http://schemas.openxmlformats.org/markup-compatibility/2006" xmlns:aink="http://schemas.microsoft.com/office/drawing/2016/ink" xmlns:am3d="http://schemas.microsoft.com/office/drawing/2017/model3d" xmlns:o="urn:schemas-microsoft-com:office:office" xmlns:oel="http://schemas.microsoft.com/office/2019/extlst" xmlns:r="http://schemas.openxmlformats.org/officeDocument/2006/relationships" xmlns:m="http://schemas.openxmlformats.org/officeDocument/2006/math" xmlns:v="urn:schemas-microsoft-com:vml" xmlns:wp14="http://schemas.microsoft.com/office/word/2010/wordprocessingDrawing" xmlns:wp="http://schemas.openxmlformats.org/drawingml/2006/wordprocessingDrawing" xmlns:w10="urn:schemas-microsoft-com:office:word" xmlns:w="http://schemas.openxmlformats.org/wordprocessingml/2006/main" xmlns:w14="http://schemas.microsoft.com/office/word/2010/wordml" xmlns:w15="http://schemas.microsoft.com/office/word/2012/wordml" xmlns:w16cex="http://schemas.microsoft.com/office/word/2018/wordml/cex" xmlns:w16cid="http://schemas.microsoft.com/office/word/2016/wordml/cid" xmlns:w16="http://schemas.microsoft.com/office/word/2018/wordml" xmlns:w16du="http://schemas.microsoft.com/office/word/2023/wordml/word16du" xmlns:w16sdtdh="http://schemas.microsoft.com/office/word/2020/wordml/sdtdatahash" xmlns:w16sdtfl="http://schemas.microsoft.com/office/word/2024/wordml/sdtformatlock" xmlns:w16se="http://schemas.microsoft.com/office/word/2015/wordml/symex" xmlns:wpg="http://schemas.microsoft.com/office/word/2010/wordprocessingGroup" xmlns:wpi="http://schemas.microsoft.com/office/word/2010/wordprocessingInk" xmlns:wne="http://schemas.microsoft.com/office/word/2006/wordml" xmlns:wps="http://schemas.microsoft.com/office/word/2010/wordprocessingShape" mc:Ignorable="w14 w15 w16se w16cid w16 w16cex w16sdtdh w16sdtfl w16du wp14">
+<w:ftr xmlns:wpc="http://schemas.microsoft.com/office/word/2010/wordprocessingCanvas" xmlns:cx="http://schemas.microsoft.com/office/drawing/2014/chartex" xmlns:cx1="http://schemas.microsoft.com/office/drawing/2015/9/8/chartex" xmlns:cx2="http://schemas.microsoft.com/office/drawing/2015/10/21/chartex" xmlns:cx3="http://schemas.microsoft.com/office/drawing/2016/5/9/chartex" xmlns:cx4="http://schemas.microsoft.com/office/drawing/2016/5/10/chartex" xmlns:cx5="http://schemas.microsoft.com/office/drawing/2016/5/11/chartex" xmlns:cx6="http://schemas.microsoft.com/office/drawing/2016/5/12/chartex" xmlns:cx7="http://schemas.microsoft.com/office/drawing/2016/5/13/chartex" xmlns:cx8="http://schemas.microsoft.com/office/drawing/2016/5/14/chartex" xmlns:mc="http://schemas.openxmlformats.org/markup-compatibility/2006" xmlns:aink="http://schemas.microsoft.com/office/drawing/2016/ink" xmlns:am3d="http://schemas.microsoft.com/office/drawing/2017/model3d" xmlns:o="urn:schemas-microsoft-com:office:office" xmlns:r="http://schemas.openxmlformats.org/officeDocument/2006/relationships" xmlns:m="http://schemas.openxmlformats.org/officeDocument/2006/math" xmlns:v="urn:schemas-microsoft-com:vml" xmlns:wp14="http://schemas.microsoft.com/office/word/2010/wordprocessingDrawing" xmlns:wp="http://schemas.openxmlformats.org/drawingml/2006/wordprocessingDrawing" xmlns:w10="urn:schemas-microsoft-com:office:word" xmlns:w="http://schemas.openxmlformats.org/wordprocessingml/2006/main" xmlns:w14="http://schemas.microsoft.com/office/word/2010/wordml" xmlns:w15="http://schemas.microsoft.com/office/word/2012/wordml" xmlns:w16cex="http://schemas.microsoft.com/office/word/2018/wordml/cex" xmlns:w16cid="http://schemas.microsoft.com/office/word/2016/wordml/cid" xmlns:w16="http://schemas.microsoft.com/office/word/2018/wordml" xmlns:w16sdtdh="http://schemas.microsoft.com/office/word/2020/wordml/sdtdatahash" xmlns:w16se="http://schemas.microsoft.com/office/word/2015/wordml/symex" xmlns:wpg="http://schemas.microsoft.com/office/word/2010/wordprocessingGroup" xmlns:wpi="http://schemas.microsoft.com/office/word/2010/wordprocessingInk" xmlns:wne="http://schemas.microsoft.com/office/word/2006/wordml" xmlns:wps="http://schemas.microsoft.com/office/word/2010/wordprocessingShape" mc:Ignorable="w14 w15 w16se w16cid w16 w16cex w16sdtdh wp14">
   <w:p>
     <w:pPr>
       <w:pStyle w:val="Rodap"/>
@@ -22481,7 +21021,7 @@
 </file>
 
 <file path=word/footnotes.xml><?xml version="1.0" encoding="utf-8"?>
-<w:footnotes xmlns:wpc="http://schemas.microsoft.com/office/word/2010/wordprocessingCanvas" xmlns:cx="http://schemas.microsoft.com/office/drawing/2014/chartex" xmlns:cx1="http://schemas.microsoft.com/office/drawing/2015/9/8/chartex" xmlns:cx2="http://schemas.microsoft.com/office/drawing/2015/10/21/chartex" xmlns:cx3="http://schemas.microsoft.com/office/drawing/2016/5/9/chartex" xmlns:cx4="http://schemas.microsoft.com/office/drawing/2016/5/10/chartex" xmlns:cx5="http://schemas.microsoft.com/office/drawing/2016/5/11/chartex" xmlns:cx6="http://schemas.microsoft.com/office/drawing/2016/5/12/chartex" xmlns:cx7="http://schemas.microsoft.com/office/drawing/2016/5/13/chartex" xmlns:cx8="http://schemas.microsoft.com/office/drawing/2016/5/14/chartex" xmlns:mc="http://schemas.openxmlformats.org/markup-compatibility/2006" xmlns:aink="http://schemas.microsoft.com/office/drawing/2016/ink" xmlns:am3d="http://schemas.microsoft.com/office/drawing/2017/model3d" xmlns:o="urn:schemas-microsoft-com:office:office" xmlns:oel="http://schemas.microsoft.com/office/2019/extlst" xmlns:r="http://schemas.openxmlformats.org/officeDocument/2006/relationships" xmlns:m="http://schemas.openxmlformats.org/officeDocument/2006/math" xmlns:v="urn:schemas-microsoft-com:vml" xmlns:wp14="http://schemas.microsoft.com/office/word/2010/wordprocessingDrawing" xmlns:wp="http://schemas.openxmlformats.org/drawingml/2006/wordprocessingDrawing" xmlns:w10="urn:schemas-microsoft-com:office:word" xmlns:w="http://schemas.openxmlformats.org/wordprocessingml/2006/main" xmlns:w14="http://schemas.microsoft.com/office/word/2010/wordml" xmlns:w15="http://schemas.microsoft.com/office/word/2012/wordml" xmlns:w16cex="http://schemas.microsoft.com/office/word/2018/wordml/cex" xmlns:w16cid="http://schemas.microsoft.com/office/word/2016/wordml/cid" xmlns:w16="http://schemas.microsoft.com/office/word/2018/wordml" xmlns:w16du="http://schemas.microsoft.com/office/word/2023/wordml/word16du" xmlns:w16sdtdh="http://schemas.microsoft.com/office/word/2020/wordml/sdtdatahash" xmlns:w16sdtfl="http://schemas.microsoft.com/office/word/2024/wordml/sdtformatlock" xmlns:w16se="http://schemas.microsoft.com/office/word/2015/wordml/symex" xmlns:wpg="http://schemas.microsoft.com/office/word/2010/wordprocessingGroup" xmlns:wpi="http://schemas.microsoft.com/office/word/2010/wordprocessingInk" xmlns:wne="http://schemas.microsoft.com/office/word/2006/wordml" xmlns:wps="http://schemas.microsoft.com/office/word/2010/wordprocessingShape" mc:Ignorable="w14 w15 w16se w16cid w16 w16cex w16sdtdh w16sdtfl w16du wp14">
+<w:footnotes xmlns:wpc="http://schemas.microsoft.com/office/word/2010/wordprocessingCanvas" xmlns:cx="http://schemas.microsoft.com/office/drawing/2014/chartex" xmlns:cx1="http://schemas.microsoft.com/office/drawing/2015/9/8/chartex" xmlns:cx2="http://schemas.microsoft.com/office/drawing/2015/10/21/chartex" xmlns:cx3="http://schemas.microsoft.com/office/drawing/2016/5/9/chartex" xmlns:cx4="http://schemas.microsoft.com/office/drawing/2016/5/10/chartex" xmlns:cx5="http://schemas.microsoft.com/office/drawing/2016/5/11/chartex" xmlns:cx6="http://schemas.microsoft.com/office/drawing/2016/5/12/chartex" xmlns:cx7="http://schemas.microsoft.com/office/drawing/2016/5/13/chartex" xmlns:cx8="http://schemas.microsoft.com/office/drawing/2016/5/14/chartex" xmlns:mc="http://schemas.openxmlformats.org/markup-compatibility/2006" xmlns:aink="http://schemas.microsoft.com/office/drawing/2016/ink" xmlns:am3d="http://schemas.microsoft.com/office/drawing/2017/model3d" xmlns:o="urn:schemas-microsoft-com:office:office" xmlns:r="http://schemas.openxmlformats.org/officeDocument/2006/relationships" xmlns:m="http://schemas.openxmlformats.org/officeDocument/2006/math" xmlns:v="urn:schemas-microsoft-com:vml" xmlns:wp14="http://schemas.microsoft.com/office/word/2010/wordprocessingDrawing" xmlns:wp="http://schemas.openxmlformats.org/drawingml/2006/wordprocessingDrawing" xmlns:w10="urn:schemas-microsoft-com:office:word" xmlns:w="http://schemas.openxmlformats.org/wordprocessingml/2006/main" xmlns:w14="http://schemas.microsoft.com/office/word/2010/wordml" xmlns:w15="http://schemas.microsoft.com/office/word/2012/wordml" xmlns:w16cex="http://schemas.microsoft.com/office/word/2018/wordml/cex" xmlns:w16cid="http://schemas.microsoft.com/office/word/2016/wordml/cid" xmlns:w16="http://schemas.microsoft.com/office/word/2018/wordml" xmlns:w16sdtdh="http://schemas.microsoft.com/office/word/2020/wordml/sdtdatahash" xmlns:w16se="http://schemas.microsoft.com/office/word/2015/wordml/symex" xmlns:wpg="http://schemas.microsoft.com/office/word/2010/wordprocessingGroup" xmlns:wpi="http://schemas.microsoft.com/office/word/2010/wordprocessingInk" xmlns:wne="http://schemas.microsoft.com/office/word/2006/wordml" xmlns:wps="http://schemas.microsoft.com/office/word/2010/wordprocessingShape" mc:Ignorable="w14 w15 w16se w16cid w16 w16cex w16sdtdh wp14">
   <w:footnote w:type="separator" w:id="-1">
     <w:p>
       <w:r>
@@ -22500,7 +21040,7 @@
 </file>
 
 <file path=word/header1.xml><?xml version="1.0" encoding="utf-8"?>
-<w:hdr xmlns:wpc="http://schemas.microsoft.com/office/word/2010/wordprocessingCanvas" xmlns:cx="http://schemas.microsoft.com/office/drawing/2014/chartex" xmlns:cx1="http://schemas.microsoft.com/office/drawing/2015/9/8/chartex" xmlns:cx2="http://schemas.microsoft.com/office/drawing/2015/10/21/chartex" xmlns:cx3="http://schemas.microsoft.com/office/drawing/2016/5/9/chartex" xmlns:cx4="http://schemas.microsoft.com/office/drawing/2016/5/10/chartex" xmlns:cx5="http://schemas.microsoft.com/office/drawing/2016/5/11/chartex" xmlns:cx6="http://schemas.microsoft.com/office/drawing/2016/5/12/chartex" xmlns:cx7="http://schemas.microsoft.com/office/drawing/2016/5/13/chartex" xmlns:cx8="http://schemas.microsoft.com/office/drawing/2016/5/14/chartex" xmlns:mc="http://schemas.openxmlformats.org/markup-compatibility/2006" xmlns:aink="http://schemas.microsoft.com/office/drawing/2016/ink" xmlns:am3d="http://schemas.microsoft.com/office/drawing/2017/model3d" xmlns:o="urn:schemas-microsoft-com:office:office" xmlns:oel="http://schemas.microsoft.com/office/2019/extlst" xmlns:r="http://schemas.openxmlformats.org/officeDocument/2006/relationships" xmlns:m="http://schemas.openxmlformats.org/officeDocument/2006/math" xmlns:v="urn:schemas-microsoft-com:vml" xmlns:wp14="http://schemas.microsoft.com/office/word/2010/wordprocessingDrawing" xmlns:wp="http://schemas.openxmlformats.org/drawingml/2006/wordprocessingDrawing" xmlns:w10="urn:schemas-microsoft-com:office:word" xmlns:w="http://schemas.openxmlformats.org/wordprocessingml/2006/main" xmlns:w14="http://schemas.microsoft.com/office/word/2010/wordml" xmlns:w15="http://schemas.microsoft.com/office/word/2012/wordml" xmlns:w16cex="http://schemas.microsoft.com/office/word/2018/wordml/cex" xmlns:w16cid="http://schemas.microsoft.com/office/word/2016/wordml/cid" xmlns:w16="http://schemas.microsoft.com/office/word/2018/wordml" xmlns:w16du="http://schemas.microsoft.com/office/word/2023/wordml/word16du" xmlns:w16sdtdh="http://schemas.microsoft.com/office/word/2020/wordml/sdtdatahash" xmlns:w16sdtfl="http://schemas.microsoft.com/office/word/2024/wordml/sdtformatlock" xmlns:w16se="http://schemas.microsoft.com/office/word/2015/wordml/symex" xmlns:wpg="http://schemas.microsoft.com/office/word/2010/wordprocessingGroup" xmlns:wpi="http://schemas.microsoft.com/office/word/2010/wordprocessingInk" xmlns:wne="http://schemas.microsoft.com/office/word/2006/wordml" xmlns:wps="http://schemas.microsoft.com/office/word/2010/wordprocessingShape" mc:Ignorable="w14 w15 w16se w16cid w16 w16cex w16sdtdh w16sdtfl w16du wp14">
+<w:hdr xmlns:wpc="http://schemas.microsoft.com/office/word/2010/wordprocessingCanvas" xmlns:cx="http://schemas.microsoft.com/office/drawing/2014/chartex" xmlns:cx1="http://schemas.microsoft.com/office/drawing/2015/9/8/chartex" xmlns:cx2="http://schemas.microsoft.com/office/drawing/2015/10/21/chartex" xmlns:cx3="http://schemas.microsoft.com/office/drawing/2016/5/9/chartex" xmlns:cx4="http://schemas.microsoft.com/office/drawing/2016/5/10/chartex" xmlns:cx5="http://schemas.microsoft.com/office/drawing/2016/5/11/chartex" xmlns:cx6="http://schemas.microsoft.com/office/drawing/2016/5/12/chartex" xmlns:cx7="http://schemas.microsoft.com/office/drawing/2016/5/13/chartex" xmlns:cx8="http://schemas.microsoft.com/office/drawing/2016/5/14/chartex" xmlns:mc="http://schemas.openxmlformats.org/markup-compatibility/2006" xmlns:aink="http://schemas.microsoft.com/office/drawing/2016/ink" xmlns:am3d="http://schemas.microsoft.com/office/drawing/2017/model3d" xmlns:o="urn:schemas-microsoft-com:office:office" xmlns:r="http://schemas.openxmlformats.org/officeDocument/2006/relationships" xmlns:m="http://schemas.openxmlformats.org/officeDocument/2006/math" xmlns:v="urn:schemas-microsoft-com:vml" xmlns:wp14="http://schemas.microsoft.com/office/word/2010/wordprocessingDrawing" xmlns:wp="http://schemas.openxmlformats.org/drawingml/2006/wordprocessingDrawing" xmlns:w10="urn:schemas-microsoft-com:office:word" xmlns:w="http://schemas.openxmlformats.org/wordprocessingml/2006/main" xmlns:w14="http://schemas.microsoft.com/office/word/2010/wordml" xmlns:w15="http://schemas.microsoft.com/office/word/2012/wordml" xmlns:w16cex="http://schemas.microsoft.com/office/word/2018/wordml/cex" xmlns:w16cid="http://schemas.microsoft.com/office/word/2016/wordml/cid" xmlns:w16="http://schemas.microsoft.com/office/word/2018/wordml" xmlns:w16sdtdh="http://schemas.microsoft.com/office/word/2020/wordml/sdtdatahash" xmlns:w16se="http://schemas.microsoft.com/office/word/2015/wordml/symex" xmlns:wpg="http://schemas.microsoft.com/office/word/2010/wordprocessingGroup" xmlns:wpi="http://schemas.microsoft.com/office/word/2010/wordprocessingInk" xmlns:wne="http://schemas.microsoft.com/office/word/2006/wordml" xmlns:wps="http://schemas.microsoft.com/office/word/2010/wordprocessingShape" mc:Ignorable="w14 w15 w16se w16cid w16 w16cex w16sdtdh wp14">
   <w:p>
     <w:pPr>
       <w:pStyle w:val="Cabealho"/>
@@ -22574,7 +21114,7 @@
 </file>
 
 <file path=word/header2.xml><?xml version="1.0" encoding="utf-8"?>
-<w:hdr xmlns:wpc="http://schemas.microsoft.com/office/word/2010/wordprocessingCanvas" xmlns:cx="http://schemas.microsoft.com/office/drawing/2014/chartex" xmlns:cx1="http://schemas.microsoft.com/office/drawing/2015/9/8/chartex" xmlns:cx2="http://schemas.microsoft.com/office/drawing/2015/10/21/chartex" xmlns:cx3="http://schemas.microsoft.com/office/drawing/2016/5/9/chartex" xmlns:cx4="http://schemas.microsoft.com/office/drawing/2016/5/10/chartex" xmlns:cx5="http://schemas.microsoft.com/office/drawing/2016/5/11/chartex" xmlns:cx6="http://schemas.microsoft.com/office/drawing/2016/5/12/chartex" xmlns:cx7="http://schemas.microsoft.com/office/drawing/2016/5/13/chartex" xmlns:cx8="http://schemas.microsoft.com/office/drawing/2016/5/14/chartex" xmlns:mc="http://schemas.openxmlformats.org/markup-compatibility/2006" xmlns:aink="http://schemas.microsoft.com/office/drawing/2016/ink" xmlns:am3d="http://schemas.microsoft.com/office/drawing/2017/model3d" xmlns:o="urn:schemas-microsoft-com:office:office" xmlns:oel="http://schemas.microsoft.com/office/2019/extlst" xmlns:r="http://schemas.openxmlformats.org/officeDocument/2006/relationships" xmlns:m="http://schemas.openxmlformats.org/officeDocument/2006/math" xmlns:v="urn:schemas-microsoft-com:vml" xmlns:wp14="http://schemas.microsoft.com/office/word/2010/wordprocessingDrawing" xmlns:wp="http://schemas.openxmlformats.org/drawingml/2006/wordprocessingDrawing" xmlns:w10="urn:schemas-microsoft-com:office:word" xmlns:w="http://schemas.openxmlformats.org/wordprocessingml/2006/main" xmlns:w14="http://schemas.microsoft.com/office/word/2010/wordml" xmlns:w15="http://schemas.microsoft.com/office/word/2012/wordml" xmlns:w16cex="http://schemas.microsoft.com/office/word/2018/wordml/cex" xmlns:w16cid="http://schemas.microsoft.com/office/word/2016/wordml/cid" xmlns:w16="http://schemas.microsoft.com/office/word/2018/wordml" xmlns:w16du="http://schemas.microsoft.com/office/word/2023/wordml/word16du" xmlns:w16sdtdh="http://schemas.microsoft.com/office/word/2020/wordml/sdtdatahash" xmlns:w16sdtfl="http://schemas.microsoft.com/office/word/2024/wordml/sdtformatlock" xmlns:w16se="http://schemas.microsoft.com/office/word/2015/wordml/symex" xmlns:wpg="http://schemas.microsoft.com/office/word/2010/wordprocessingGroup" xmlns:wpi="http://schemas.microsoft.com/office/word/2010/wordprocessingInk" xmlns:wne="http://schemas.microsoft.com/office/word/2006/wordml" xmlns:wps="http://schemas.microsoft.com/office/word/2010/wordprocessingShape" mc:Ignorable="w14 w15 w16se w16cid w16 w16cex w16sdtdh w16sdtfl w16du wp14">
+<w:hdr xmlns:wpc="http://schemas.microsoft.com/office/word/2010/wordprocessingCanvas" xmlns:cx="http://schemas.microsoft.com/office/drawing/2014/chartex" xmlns:cx1="http://schemas.microsoft.com/office/drawing/2015/9/8/chartex" xmlns:cx2="http://schemas.microsoft.com/office/drawing/2015/10/21/chartex" xmlns:cx3="http://schemas.microsoft.com/office/drawing/2016/5/9/chartex" xmlns:cx4="http://schemas.microsoft.com/office/drawing/2016/5/10/chartex" xmlns:cx5="http://schemas.microsoft.com/office/drawing/2016/5/11/chartex" xmlns:cx6="http://schemas.microsoft.com/office/drawing/2016/5/12/chartex" xmlns:cx7="http://schemas.microsoft.com/office/drawing/2016/5/13/chartex" xmlns:cx8="http://schemas.microsoft.com/office/drawing/2016/5/14/chartex" xmlns:mc="http://schemas.openxmlformats.org/markup-compatibility/2006" xmlns:aink="http://schemas.microsoft.com/office/drawing/2016/ink" xmlns:am3d="http://schemas.microsoft.com/office/drawing/2017/model3d" xmlns:o="urn:schemas-microsoft-com:office:office" xmlns:r="http://schemas.openxmlformats.org/officeDocument/2006/relationships" xmlns:m="http://schemas.openxmlformats.org/officeDocument/2006/math" xmlns:v="urn:schemas-microsoft-com:vml" xmlns:wp14="http://schemas.microsoft.com/office/word/2010/wordprocessingDrawing" xmlns:wp="http://schemas.openxmlformats.org/drawingml/2006/wordprocessingDrawing" xmlns:w10="urn:schemas-microsoft-com:office:word" xmlns:w="http://schemas.openxmlformats.org/wordprocessingml/2006/main" xmlns:w14="http://schemas.microsoft.com/office/word/2010/wordml" xmlns:w15="http://schemas.microsoft.com/office/word/2012/wordml" xmlns:w16cex="http://schemas.microsoft.com/office/word/2018/wordml/cex" xmlns:w16cid="http://schemas.microsoft.com/office/word/2016/wordml/cid" xmlns:w16="http://schemas.microsoft.com/office/word/2018/wordml" xmlns:w16sdtdh="http://schemas.microsoft.com/office/word/2020/wordml/sdtdatahash" xmlns:w16se="http://schemas.microsoft.com/office/word/2015/wordml/symex" xmlns:wpg="http://schemas.microsoft.com/office/word/2010/wordprocessingGroup" xmlns:wpi="http://schemas.microsoft.com/office/word/2010/wordprocessingInk" xmlns:wne="http://schemas.microsoft.com/office/word/2006/wordml" xmlns:wps="http://schemas.microsoft.com/office/word/2010/wordprocessingShape" mc:Ignorable="w14 w15 w16se w16cid w16 w16cex w16sdtdh wp14">
   <w:p>
     <w:pPr>
       <w:pStyle w:val="Cabealho"/>
@@ -22585,7 +21125,7 @@
 </file>
 
 <file path=word/header3.xml><?xml version="1.0" encoding="utf-8"?>
-<w:hdr xmlns:wpc="http://schemas.microsoft.com/office/word/2010/wordprocessingCanvas" xmlns:cx="http://schemas.microsoft.com/office/drawing/2014/chartex" xmlns:cx1="http://schemas.microsoft.com/office/drawing/2015/9/8/chartex" xmlns:cx2="http://schemas.microsoft.com/office/drawing/2015/10/21/chartex" xmlns:cx3="http://schemas.microsoft.com/office/drawing/2016/5/9/chartex" xmlns:cx4="http://schemas.microsoft.com/office/drawing/2016/5/10/chartex" xmlns:cx5="http://schemas.microsoft.com/office/drawing/2016/5/11/chartex" xmlns:cx6="http://schemas.microsoft.com/office/drawing/2016/5/12/chartex" xmlns:cx7="http://schemas.microsoft.com/office/drawing/2016/5/13/chartex" xmlns:cx8="http://schemas.microsoft.com/office/drawing/2016/5/14/chartex" xmlns:mc="http://schemas.openxmlformats.org/markup-compatibility/2006" xmlns:aink="http://schemas.microsoft.com/office/drawing/2016/ink" xmlns:am3d="http://schemas.microsoft.com/office/drawing/2017/model3d" xmlns:o="urn:schemas-microsoft-com:office:office" xmlns:oel="http://schemas.microsoft.com/office/2019/extlst" xmlns:r="http://schemas.openxmlformats.org/officeDocument/2006/relationships" xmlns:m="http://schemas.openxmlformats.org/officeDocument/2006/math" xmlns:v="urn:schemas-microsoft-com:vml" xmlns:wp14="http://schemas.microsoft.com/office/word/2010/wordprocessingDrawing" xmlns:wp="http://schemas.openxmlformats.org/drawingml/2006/wordprocessingDrawing" xmlns:w10="urn:schemas-microsoft-com:office:word" xmlns:w="http://schemas.openxmlformats.org/wordprocessingml/2006/main" xmlns:w14="http://schemas.microsoft.com/office/word/2010/wordml" xmlns:w15="http://schemas.microsoft.com/office/word/2012/wordml" xmlns:w16cex="http://schemas.microsoft.com/office/word/2018/wordml/cex" xmlns:w16cid="http://schemas.microsoft.com/office/word/2016/wordml/cid" xmlns:w16="http://schemas.microsoft.com/office/word/2018/wordml" xmlns:w16du="http://schemas.microsoft.com/office/word/2023/wordml/word16du" xmlns:w16sdtdh="http://schemas.microsoft.com/office/word/2020/wordml/sdtdatahash" xmlns:w16sdtfl="http://schemas.microsoft.com/office/word/2024/wordml/sdtformatlock" xmlns:w16se="http://schemas.microsoft.com/office/word/2015/wordml/symex" xmlns:wpg="http://schemas.microsoft.com/office/word/2010/wordprocessingGroup" xmlns:wpi="http://schemas.microsoft.com/office/word/2010/wordprocessingInk" xmlns:wne="http://schemas.microsoft.com/office/word/2006/wordml" xmlns:wps="http://schemas.microsoft.com/office/word/2010/wordprocessingShape" mc:Ignorable="w14 w15 w16se w16cid w16 w16cex w16sdtdh w16sdtfl w16du wp14">
+<w:hdr xmlns:wpc="http://schemas.microsoft.com/office/word/2010/wordprocessingCanvas" xmlns:cx="http://schemas.microsoft.com/office/drawing/2014/chartex" xmlns:cx1="http://schemas.microsoft.com/office/drawing/2015/9/8/chartex" xmlns:cx2="http://schemas.microsoft.com/office/drawing/2015/10/21/chartex" xmlns:cx3="http://schemas.microsoft.com/office/drawing/2016/5/9/chartex" xmlns:cx4="http://schemas.microsoft.com/office/drawing/2016/5/10/chartex" xmlns:cx5="http://schemas.microsoft.com/office/drawing/2016/5/11/chartex" xmlns:cx6="http://schemas.microsoft.com/office/drawing/2016/5/12/chartex" xmlns:cx7="http://schemas.microsoft.com/office/drawing/2016/5/13/chartex" xmlns:cx8="http://schemas.microsoft.com/office/drawing/2016/5/14/chartex" xmlns:mc="http://schemas.openxmlformats.org/markup-compatibility/2006" xmlns:aink="http://schemas.microsoft.com/office/drawing/2016/ink" xmlns:am3d="http://schemas.microsoft.com/office/drawing/2017/model3d" xmlns:o="urn:schemas-microsoft-com:office:office" xmlns:r="http://schemas.openxmlformats.org/officeDocument/2006/relationships" xmlns:m="http://schemas.openxmlformats.org/officeDocument/2006/math" xmlns:v="urn:schemas-microsoft-com:vml" xmlns:wp14="http://schemas.microsoft.com/office/word/2010/wordprocessingDrawing" xmlns:wp="http://schemas.openxmlformats.org/drawingml/2006/wordprocessingDrawing" xmlns:w10="urn:schemas-microsoft-com:office:word" xmlns:w="http://schemas.openxmlformats.org/wordprocessingml/2006/main" xmlns:w14="http://schemas.microsoft.com/office/word/2010/wordml" xmlns:w15="http://schemas.microsoft.com/office/word/2012/wordml" xmlns:w16cex="http://schemas.microsoft.com/office/word/2018/wordml/cex" xmlns:w16cid="http://schemas.microsoft.com/office/word/2016/wordml/cid" xmlns:w16="http://schemas.microsoft.com/office/word/2018/wordml" xmlns:w16sdtdh="http://schemas.microsoft.com/office/word/2020/wordml/sdtdatahash" xmlns:w16se="http://schemas.microsoft.com/office/word/2015/wordml/symex" xmlns:wpg="http://schemas.microsoft.com/office/word/2010/wordprocessingGroup" xmlns:wpi="http://schemas.microsoft.com/office/word/2010/wordprocessingInk" xmlns:wne="http://schemas.microsoft.com/office/word/2006/wordml" xmlns:wps="http://schemas.microsoft.com/office/word/2010/wordprocessingShape" mc:Ignorable="w14 w15 w16se w16cid w16 w16cex w16sdtdh wp14">
   <w:sdt>
     <w:sdtPr>
       <w:id w:val="1724485572"/>
@@ -22594,6 +21134,7 @@
         <w:docPartUnique/>
       </w:docPartObj>
     </w:sdtPr>
+    <w:sdtEndPr/>
     <w:sdtContent>
       <w:p>
         <w:pPr>
@@ -22619,7 +21160,7 @@
 </file>
 
 <file path=word/header4.xml><?xml version="1.0" encoding="utf-8"?>
-<w:hdr xmlns:wpc="http://schemas.microsoft.com/office/word/2010/wordprocessingCanvas" xmlns:cx="http://schemas.microsoft.com/office/drawing/2014/chartex" xmlns:cx1="http://schemas.microsoft.com/office/drawing/2015/9/8/chartex" xmlns:cx2="http://schemas.microsoft.com/office/drawing/2015/10/21/chartex" xmlns:cx3="http://schemas.microsoft.com/office/drawing/2016/5/9/chartex" xmlns:cx4="http://schemas.microsoft.com/office/drawing/2016/5/10/chartex" xmlns:cx5="http://schemas.microsoft.com/office/drawing/2016/5/11/chartex" xmlns:cx6="http://schemas.microsoft.com/office/drawing/2016/5/12/chartex" xmlns:cx7="http://schemas.microsoft.com/office/drawing/2016/5/13/chartex" xmlns:cx8="http://schemas.microsoft.com/office/drawing/2016/5/14/chartex" xmlns:mc="http://schemas.openxmlformats.org/markup-compatibility/2006" xmlns:aink="http://schemas.microsoft.com/office/drawing/2016/ink" xmlns:am3d="http://schemas.microsoft.com/office/drawing/2017/model3d" xmlns:o="urn:schemas-microsoft-com:office:office" xmlns:oel="http://schemas.microsoft.com/office/2019/extlst" xmlns:r="http://schemas.openxmlformats.org/officeDocument/2006/relationships" xmlns:m="http://schemas.openxmlformats.org/officeDocument/2006/math" xmlns:v="urn:schemas-microsoft-com:vml" xmlns:wp14="http://schemas.microsoft.com/office/word/2010/wordprocessingDrawing" xmlns:wp="http://schemas.openxmlformats.org/drawingml/2006/wordprocessingDrawing" xmlns:w10="urn:schemas-microsoft-com:office:word" xmlns:w="http://schemas.openxmlformats.org/wordprocessingml/2006/main" xmlns:w14="http://schemas.microsoft.com/office/word/2010/wordml" xmlns:w15="http://schemas.microsoft.com/office/word/2012/wordml" xmlns:w16cex="http://schemas.microsoft.com/office/word/2018/wordml/cex" xmlns:w16cid="http://schemas.microsoft.com/office/word/2016/wordml/cid" xmlns:w16="http://schemas.microsoft.com/office/word/2018/wordml" xmlns:w16du="http://schemas.microsoft.com/office/word/2023/wordml/word16du" xmlns:w16sdtdh="http://schemas.microsoft.com/office/word/2020/wordml/sdtdatahash" xmlns:w16sdtfl="http://schemas.microsoft.com/office/word/2024/wordml/sdtformatlock" xmlns:w16se="http://schemas.microsoft.com/office/word/2015/wordml/symex" xmlns:wpg="http://schemas.microsoft.com/office/word/2010/wordprocessingGroup" xmlns:wpi="http://schemas.microsoft.com/office/word/2010/wordprocessingInk" xmlns:wne="http://schemas.microsoft.com/office/word/2006/wordml" xmlns:wps="http://schemas.microsoft.com/office/word/2010/wordprocessingShape" mc:Ignorable="w14 w15 w16se w16cid w16 w16cex w16sdtdh w16sdtfl w16du wp14">
+<w:hdr xmlns:wpc="http://schemas.microsoft.com/office/word/2010/wordprocessingCanvas" xmlns:cx="http://schemas.microsoft.com/office/drawing/2014/chartex" xmlns:cx1="http://schemas.microsoft.com/office/drawing/2015/9/8/chartex" xmlns:cx2="http://schemas.microsoft.com/office/drawing/2015/10/21/chartex" xmlns:cx3="http://schemas.microsoft.com/office/drawing/2016/5/9/chartex" xmlns:cx4="http://schemas.microsoft.com/office/drawing/2016/5/10/chartex" xmlns:cx5="http://schemas.microsoft.com/office/drawing/2016/5/11/chartex" xmlns:cx6="http://schemas.microsoft.com/office/drawing/2016/5/12/chartex" xmlns:cx7="http://schemas.microsoft.com/office/drawing/2016/5/13/chartex" xmlns:cx8="http://schemas.microsoft.com/office/drawing/2016/5/14/chartex" xmlns:mc="http://schemas.openxmlformats.org/markup-compatibility/2006" xmlns:aink="http://schemas.microsoft.com/office/drawing/2016/ink" xmlns:am3d="http://schemas.microsoft.com/office/drawing/2017/model3d" xmlns:o="urn:schemas-microsoft-com:office:office" xmlns:r="http://schemas.openxmlformats.org/officeDocument/2006/relationships" xmlns:m="http://schemas.openxmlformats.org/officeDocument/2006/math" xmlns:v="urn:schemas-microsoft-com:vml" xmlns:wp14="http://schemas.microsoft.com/office/word/2010/wordprocessingDrawing" xmlns:wp="http://schemas.openxmlformats.org/drawingml/2006/wordprocessingDrawing" xmlns:w10="urn:schemas-microsoft-com:office:word" xmlns:w="http://schemas.openxmlformats.org/wordprocessingml/2006/main" xmlns:w14="http://schemas.microsoft.com/office/word/2010/wordml" xmlns:w15="http://schemas.microsoft.com/office/word/2012/wordml" xmlns:w16cex="http://schemas.microsoft.com/office/word/2018/wordml/cex" xmlns:w16cid="http://schemas.microsoft.com/office/word/2016/wordml/cid" xmlns:w16="http://schemas.microsoft.com/office/word/2018/wordml" xmlns:w16sdtdh="http://schemas.microsoft.com/office/word/2020/wordml/sdtdatahash" xmlns:w16se="http://schemas.microsoft.com/office/word/2015/wordml/symex" xmlns:wpg="http://schemas.microsoft.com/office/word/2010/wordprocessingGroup" xmlns:wpi="http://schemas.microsoft.com/office/word/2010/wordprocessingInk" xmlns:wne="http://schemas.microsoft.com/office/word/2006/wordml" xmlns:wps="http://schemas.microsoft.com/office/word/2010/wordprocessingShape" mc:Ignorable="w14 w15 w16se w16cid w16 w16cex w16sdtdh wp14">
   <w:p>
     <w:pPr>
       <w:pStyle w:val="Cabealho"/>
@@ -22705,7 +21246,7 @@
 </file>
 
 <file path=word/header5.xml><?xml version="1.0" encoding="utf-8"?>
-<w:hdr xmlns:wpc="http://schemas.microsoft.com/office/word/2010/wordprocessingCanvas" xmlns:cx="http://schemas.microsoft.com/office/drawing/2014/chartex" xmlns:cx1="http://schemas.microsoft.com/office/drawing/2015/9/8/chartex" xmlns:cx2="http://schemas.microsoft.com/office/drawing/2015/10/21/chartex" xmlns:cx3="http://schemas.microsoft.com/office/drawing/2016/5/9/chartex" xmlns:cx4="http://schemas.microsoft.com/office/drawing/2016/5/10/chartex" xmlns:cx5="http://schemas.microsoft.com/office/drawing/2016/5/11/chartex" xmlns:cx6="http://schemas.microsoft.com/office/drawing/2016/5/12/chartex" xmlns:cx7="http://schemas.microsoft.com/office/drawing/2016/5/13/chartex" xmlns:cx8="http://schemas.microsoft.com/office/drawing/2016/5/14/chartex" xmlns:mc="http://schemas.openxmlformats.org/markup-compatibility/2006" xmlns:aink="http://schemas.microsoft.com/office/drawing/2016/ink" xmlns:am3d="http://schemas.microsoft.com/office/drawing/2017/model3d" xmlns:o="urn:schemas-microsoft-com:office:office" xmlns:oel="http://schemas.microsoft.com/office/2019/extlst" xmlns:r="http://schemas.openxmlformats.org/officeDocument/2006/relationships" xmlns:m="http://schemas.openxmlformats.org/officeDocument/2006/math" xmlns:v="urn:schemas-microsoft-com:vml" xmlns:wp14="http://schemas.microsoft.com/office/word/2010/wordprocessingDrawing" xmlns:wp="http://schemas.openxmlformats.org/drawingml/2006/wordprocessingDrawing" xmlns:w10="urn:schemas-microsoft-com:office:word" xmlns:w="http://schemas.openxmlformats.org/wordprocessingml/2006/main" xmlns:w14="http://schemas.microsoft.com/office/word/2010/wordml" xmlns:w15="http://schemas.microsoft.com/office/word/2012/wordml" xmlns:w16cex="http://schemas.microsoft.com/office/word/2018/wordml/cex" xmlns:w16cid="http://schemas.microsoft.com/office/word/2016/wordml/cid" xmlns:w16="http://schemas.microsoft.com/office/word/2018/wordml" xmlns:w16du="http://schemas.microsoft.com/office/word/2023/wordml/word16du" xmlns:w16sdtdh="http://schemas.microsoft.com/office/word/2020/wordml/sdtdatahash" xmlns:w16sdtfl="http://schemas.microsoft.com/office/word/2024/wordml/sdtformatlock" xmlns:w16se="http://schemas.microsoft.com/office/word/2015/wordml/symex" xmlns:wpg="http://schemas.microsoft.com/office/word/2010/wordprocessingGroup" xmlns:wpi="http://schemas.microsoft.com/office/word/2010/wordprocessingInk" xmlns:wne="http://schemas.microsoft.com/office/word/2006/wordml" xmlns:wps="http://schemas.microsoft.com/office/word/2010/wordprocessingShape" mc:Ignorable="w14 w15 w16se w16cid w16 w16cex w16sdtdh w16sdtfl w16du wp14">
+<w:hdr xmlns:wpc="http://schemas.microsoft.com/office/word/2010/wordprocessingCanvas" xmlns:cx="http://schemas.microsoft.com/office/drawing/2014/chartex" xmlns:cx1="http://schemas.microsoft.com/office/drawing/2015/9/8/chartex" xmlns:cx2="http://schemas.microsoft.com/office/drawing/2015/10/21/chartex" xmlns:cx3="http://schemas.microsoft.com/office/drawing/2016/5/9/chartex" xmlns:cx4="http://schemas.microsoft.com/office/drawing/2016/5/10/chartex" xmlns:cx5="http://schemas.microsoft.com/office/drawing/2016/5/11/chartex" xmlns:cx6="http://schemas.microsoft.com/office/drawing/2016/5/12/chartex" xmlns:cx7="http://schemas.microsoft.com/office/drawing/2016/5/13/chartex" xmlns:cx8="http://schemas.microsoft.com/office/drawing/2016/5/14/chartex" xmlns:mc="http://schemas.openxmlformats.org/markup-compatibility/2006" xmlns:aink="http://schemas.microsoft.com/office/drawing/2016/ink" xmlns:am3d="http://schemas.microsoft.com/office/drawing/2017/model3d" xmlns:o="urn:schemas-microsoft-com:office:office" xmlns:r="http://schemas.openxmlformats.org/officeDocument/2006/relationships" xmlns:m="http://schemas.openxmlformats.org/officeDocument/2006/math" xmlns:v="urn:schemas-microsoft-com:vml" xmlns:wp14="http://schemas.microsoft.com/office/word/2010/wordprocessingDrawing" xmlns:wp="http://schemas.openxmlformats.org/drawingml/2006/wordprocessingDrawing" xmlns:w10="urn:schemas-microsoft-com:office:word" xmlns:w="http://schemas.openxmlformats.org/wordprocessingml/2006/main" xmlns:w14="http://schemas.microsoft.com/office/word/2010/wordml" xmlns:w15="http://schemas.microsoft.com/office/word/2012/wordml" xmlns:w16cex="http://schemas.microsoft.com/office/word/2018/wordml/cex" xmlns:w16cid="http://schemas.microsoft.com/office/word/2016/wordml/cid" xmlns:w16="http://schemas.microsoft.com/office/word/2018/wordml" xmlns:w16sdtdh="http://schemas.microsoft.com/office/word/2020/wordml/sdtdatahash" xmlns:w16se="http://schemas.microsoft.com/office/word/2015/wordml/symex" xmlns:wpg="http://schemas.microsoft.com/office/word/2010/wordprocessingGroup" xmlns:wpi="http://schemas.microsoft.com/office/word/2010/wordprocessingInk" xmlns:wne="http://schemas.microsoft.com/office/word/2006/wordml" xmlns:wps="http://schemas.microsoft.com/office/word/2010/wordprocessingShape" mc:Ignorable="w14 w15 w16se w16cid w16 w16cex w16sdtdh wp14">
   <w:p>
     <w:pPr>
       <w:pStyle w:val="Cabealho"/>
@@ -22779,7 +21320,7 @@
 </file>
 
 <file path=word/numbering.xml><?xml version="1.0" encoding="utf-8"?>
-<w:numbering xmlns:wpc="http://schemas.microsoft.com/office/word/2010/wordprocessingCanvas" xmlns:cx="http://schemas.microsoft.com/office/drawing/2014/chartex" xmlns:cx1="http://schemas.microsoft.com/office/drawing/2015/9/8/chartex" xmlns:cx2="http://schemas.microsoft.com/office/drawing/2015/10/21/chartex" xmlns:cx3="http://schemas.microsoft.com/office/drawing/2016/5/9/chartex" xmlns:cx4="http://schemas.microsoft.com/office/drawing/2016/5/10/chartex" xmlns:cx5="http://schemas.microsoft.com/office/drawing/2016/5/11/chartex" xmlns:cx6="http://schemas.microsoft.com/office/drawing/2016/5/12/chartex" xmlns:cx7="http://schemas.microsoft.com/office/drawing/2016/5/13/chartex" xmlns:cx8="http://schemas.microsoft.com/office/drawing/2016/5/14/chartex" xmlns:mc="http://schemas.openxmlformats.org/markup-compatibility/2006" xmlns:aink="http://schemas.microsoft.com/office/drawing/2016/ink" xmlns:am3d="http://schemas.microsoft.com/office/drawing/2017/model3d" xmlns:o="urn:schemas-microsoft-com:office:office" xmlns:oel="http://schemas.microsoft.com/office/2019/extlst" xmlns:r="http://schemas.openxmlformats.org/officeDocument/2006/relationships" xmlns:m="http://schemas.openxmlformats.org/officeDocument/2006/math" xmlns:v="urn:schemas-microsoft-com:vml" xmlns:wp14="http://schemas.microsoft.com/office/word/2010/wordprocessingDrawing" xmlns:wp="http://schemas.openxmlformats.org/drawingml/2006/wordprocessingDrawing" xmlns:w10="urn:schemas-microsoft-com:office:word" xmlns:w="http://schemas.openxmlformats.org/wordprocessingml/2006/main" xmlns:w14="http://schemas.microsoft.com/office/word/2010/wordml" xmlns:w15="http://schemas.microsoft.com/office/word/2012/wordml" xmlns:w16cex="http://schemas.microsoft.com/office/word/2018/wordml/cex" xmlns:w16cid="http://schemas.microsoft.com/office/word/2016/wordml/cid" xmlns:w16="http://schemas.microsoft.com/office/word/2018/wordml" xmlns:w16du="http://schemas.microsoft.com/office/word/2023/wordml/word16du" xmlns:w16sdtdh="http://schemas.microsoft.com/office/word/2020/wordml/sdtdatahash" xmlns:w16sdtfl="http://schemas.microsoft.com/office/word/2024/wordml/sdtformatlock" xmlns:w16se="http://schemas.microsoft.com/office/word/2015/wordml/symex" xmlns:wpg="http://schemas.microsoft.com/office/word/2010/wordprocessingGroup" xmlns:wpi="http://schemas.microsoft.com/office/word/2010/wordprocessingInk" xmlns:wne="http://schemas.microsoft.com/office/word/2006/wordml" xmlns:wps="http://schemas.microsoft.com/office/word/2010/wordprocessingShape" mc:Ignorable="w14 w15 w16se w16cid w16 w16cex w16sdtdh w16sdtfl w16du wp14">
+<w:numbering xmlns:wpc="http://schemas.microsoft.com/office/word/2010/wordprocessingCanvas" xmlns:cx="http://schemas.microsoft.com/office/drawing/2014/chartex" xmlns:cx1="http://schemas.microsoft.com/office/drawing/2015/9/8/chartex" xmlns:cx2="http://schemas.microsoft.com/office/drawing/2015/10/21/chartex" xmlns:cx3="http://schemas.microsoft.com/office/drawing/2016/5/9/chartex" xmlns:cx4="http://schemas.microsoft.com/office/drawing/2016/5/10/chartex" xmlns:cx5="http://schemas.microsoft.com/office/drawing/2016/5/11/chartex" xmlns:cx6="http://schemas.microsoft.com/office/drawing/2016/5/12/chartex" xmlns:cx7="http://schemas.microsoft.com/office/drawing/2016/5/13/chartex" xmlns:cx8="http://schemas.microsoft.com/office/drawing/2016/5/14/chartex" xmlns:mc="http://schemas.openxmlformats.org/markup-compatibility/2006" xmlns:aink="http://schemas.microsoft.com/office/drawing/2016/ink" xmlns:am3d="http://schemas.microsoft.com/office/drawing/2017/model3d" xmlns:o="urn:schemas-microsoft-com:office:office" xmlns:r="http://schemas.openxmlformats.org/officeDocument/2006/relationships" xmlns:m="http://schemas.openxmlformats.org/officeDocument/2006/math" xmlns:v="urn:schemas-microsoft-com:vml" xmlns:wp14="http://schemas.microsoft.com/office/word/2010/wordprocessingDrawing" xmlns:wp="http://schemas.openxmlformats.org/drawingml/2006/wordprocessingDrawing" xmlns:w10="urn:schemas-microsoft-com:office:word" xmlns:w="http://schemas.openxmlformats.org/wordprocessingml/2006/main" xmlns:w14="http://schemas.microsoft.com/office/word/2010/wordml" xmlns:w15="http://schemas.microsoft.com/office/word/2012/wordml" xmlns:w16cex="http://schemas.microsoft.com/office/word/2018/wordml/cex" xmlns:w16cid="http://schemas.microsoft.com/office/word/2016/wordml/cid" xmlns:w16="http://schemas.microsoft.com/office/word/2018/wordml" xmlns:w16sdtdh="http://schemas.microsoft.com/office/word/2020/wordml/sdtdatahash" xmlns:w16se="http://schemas.microsoft.com/office/word/2015/wordml/symex" xmlns:wpg="http://schemas.microsoft.com/office/word/2010/wordprocessingGroup" xmlns:wpi="http://schemas.microsoft.com/office/word/2010/wordprocessingInk" xmlns:wne="http://schemas.microsoft.com/office/word/2006/wordml" xmlns:wps="http://schemas.microsoft.com/office/word/2010/wordprocessingShape" mc:Ignorable="w14 w15 w16se w16cid w16 w16cex w16sdtdh wp14">
   <w:abstractNum w:abstractNumId="0" w15:restartNumberingAfterBreak="0">
     <w:nsid w:val="010A78CF"/>
     <w:multiLevelType w:val="hybridMultilevel"/>
@@ -27070,112 +25611,112 @@
       </w:pPr>
     </w:lvl>
   </w:abstractNum>
-  <w:num w:numId="1" w16cid:durableId="114252821">
+  <w:num w:numId="1">
     <w:abstractNumId w:val="26"/>
   </w:num>
-  <w:num w:numId="2" w16cid:durableId="1860586704">
+  <w:num w:numId="2">
     <w:abstractNumId w:val="10"/>
   </w:num>
-  <w:num w:numId="3" w16cid:durableId="1592157620">
+  <w:num w:numId="3">
     <w:abstractNumId w:val="29"/>
   </w:num>
-  <w:num w:numId="4" w16cid:durableId="2023240368">
+  <w:num w:numId="4">
     <w:abstractNumId w:val="9"/>
   </w:num>
-  <w:num w:numId="5" w16cid:durableId="2025939890">
+  <w:num w:numId="5">
     <w:abstractNumId w:val="8"/>
   </w:num>
-  <w:num w:numId="6" w16cid:durableId="1391467321">
+  <w:num w:numId="6">
     <w:abstractNumId w:val="16"/>
   </w:num>
-  <w:num w:numId="7" w16cid:durableId="59864602">
+  <w:num w:numId="7">
     <w:abstractNumId w:val="19"/>
   </w:num>
-  <w:num w:numId="8" w16cid:durableId="1623686790">
+  <w:num w:numId="8">
     <w:abstractNumId w:val="23"/>
   </w:num>
-  <w:num w:numId="9" w16cid:durableId="54014526">
+  <w:num w:numId="9">
     <w:abstractNumId w:val="14"/>
   </w:num>
-  <w:num w:numId="10" w16cid:durableId="124201879">
+  <w:num w:numId="10">
     <w:abstractNumId w:val="0"/>
   </w:num>
-  <w:num w:numId="11" w16cid:durableId="1484159904">
+  <w:num w:numId="11">
     <w:abstractNumId w:val="34"/>
   </w:num>
-  <w:num w:numId="12" w16cid:durableId="303245679">
+  <w:num w:numId="12">
     <w:abstractNumId w:val="33"/>
   </w:num>
-  <w:num w:numId="13" w16cid:durableId="1322778682">
+  <w:num w:numId="13">
     <w:abstractNumId w:val="2"/>
   </w:num>
-  <w:num w:numId="14" w16cid:durableId="1595095404">
+  <w:num w:numId="14">
     <w:abstractNumId w:val="40"/>
   </w:num>
-  <w:num w:numId="15" w16cid:durableId="574513514">
+  <w:num w:numId="15">
     <w:abstractNumId w:val="3"/>
   </w:num>
-  <w:num w:numId="16" w16cid:durableId="1521091627">
+  <w:num w:numId="16">
     <w:abstractNumId w:val="12"/>
   </w:num>
-  <w:num w:numId="17" w16cid:durableId="1462965669">
+  <w:num w:numId="17">
     <w:abstractNumId w:val="25"/>
   </w:num>
-  <w:num w:numId="18" w16cid:durableId="733695622">
+  <w:num w:numId="18">
     <w:abstractNumId w:val="37"/>
   </w:num>
-  <w:num w:numId="19" w16cid:durableId="1188984266">
+  <w:num w:numId="19">
     <w:abstractNumId w:val="27"/>
   </w:num>
-  <w:num w:numId="20" w16cid:durableId="459493382">
+  <w:num w:numId="20">
     <w:abstractNumId w:val="4"/>
   </w:num>
-  <w:num w:numId="21" w16cid:durableId="270432230">
+  <w:num w:numId="21">
     <w:abstractNumId w:val="1"/>
   </w:num>
-  <w:num w:numId="22" w16cid:durableId="530454358">
+  <w:num w:numId="22">
     <w:abstractNumId w:val="15"/>
   </w:num>
-  <w:num w:numId="23" w16cid:durableId="1865825521">
+  <w:num w:numId="23">
     <w:abstractNumId w:val="13"/>
   </w:num>
-  <w:num w:numId="24" w16cid:durableId="1567181298">
+  <w:num w:numId="24">
     <w:abstractNumId w:val="35"/>
   </w:num>
-  <w:num w:numId="25" w16cid:durableId="1749763405">
+  <w:num w:numId="25">
     <w:abstractNumId w:val="32"/>
   </w:num>
-  <w:num w:numId="26" w16cid:durableId="757943504">
+  <w:num w:numId="26">
     <w:abstractNumId w:val="18"/>
   </w:num>
-  <w:num w:numId="27" w16cid:durableId="1538546569">
+  <w:num w:numId="27">
     <w:abstractNumId w:val="36"/>
   </w:num>
-  <w:num w:numId="28" w16cid:durableId="1939563473">
+  <w:num w:numId="28">
     <w:abstractNumId w:val="6"/>
   </w:num>
-  <w:num w:numId="29" w16cid:durableId="279458020">
+  <w:num w:numId="29">
     <w:abstractNumId w:val="31"/>
   </w:num>
-  <w:num w:numId="30" w16cid:durableId="1392344481">
+  <w:num w:numId="30">
     <w:abstractNumId w:val="7"/>
   </w:num>
-  <w:num w:numId="31" w16cid:durableId="997464472">
+  <w:num w:numId="31">
     <w:abstractNumId w:val="21"/>
   </w:num>
-  <w:num w:numId="32" w16cid:durableId="1373463390">
+  <w:num w:numId="32">
     <w:abstractNumId w:val="30"/>
   </w:num>
-  <w:num w:numId="33" w16cid:durableId="1852261031">
+  <w:num w:numId="33">
     <w:abstractNumId w:val="28"/>
   </w:num>
-  <w:num w:numId="34" w16cid:durableId="351613304">
+  <w:num w:numId="34">
     <w:abstractNumId w:val="24"/>
   </w:num>
-  <w:num w:numId="35" w16cid:durableId="1916670713">
+  <w:num w:numId="35">
     <w:abstractNumId w:val="17"/>
   </w:num>
-  <w:num w:numId="36" w16cid:durableId="1447045510">
+  <w:num w:numId="36">
     <w:abstractNumId w:val="30"/>
     <w:lvlOverride w:ilvl="0">
       <w:startOverride w:val="2"/>
@@ -27184,29 +25725,29 @@
       <w:startOverride w:val="1"/>
     </w:lvlOverride>
   </w:num>
-  <w:num w:numId="37" w16cid:durableId="1306738913">
+  <w:num w:numId="37">
     <w:abstractNumId w:val="22"/>
   </w:num>
-  <w:num w:numId="38" w16cid:durableId="1511094449">
+  <w:num w:numId="38">
     <w:abstractNumId w:val="39"/>
   </w:num>
-  <w:num w:numId="39" w16cid:durableId="895238817">
+  <w:num w:numId="39">
     <w:abstractNumId w:val="20"/>
   </w:num>
-  <w:num w:numId="40" w16cid:durableId="1433547319">
+  <w:num w:numId="40">
     <w:abstractNumId w:val="11"/>
   </w:num>
-  <w:num w:numId="41" w16cid:durableId="1464809466">
+  <w:num w:numId="41">
     <w:abstractNumId w:val="5"/>
   </w:num>
-  <w:num w:numId="42" w16cid:durableId="963314982">
+  <w:num w:numId="42">
     <w:abstractNumId w:val="38"/>
   </w:num>
 </w:numbering>
 </file>
 
 <file path=word/styles.xml><?xml version="1.0" encoding="utf-8"?>
-<w:styles xmlns:mc="http://schemas.openxmlformats.org/markup-compatibility/2006" xmlns:r="http://schemas.openxmlformats.org/officeDocument/2006/relationships" xmlns:w="http://schemas.openxmlformats.org/wordprocessingml/2006/main" xmlns:w14="http://schemas.microsoft.com/office/word/2010/wordml" xmlns:w15="http://schemas.microsoft.com/office/word/2012/wordml" xmlns:w16cex="http://schemas.microsoft.com/office/word/2018/wordml/cex" xmlns:w16cid="http://schemas.microsoft.com/office/word/2016/wordml/cid" xmlns:w16="http://schemas.microsoft.com/office/word/2018/wordml" xmlns:w16du="http://schemas.microsoft.com/office/word/2023/wordml/word16du" xmlns:w16sdtdh="http://schemas.microsoft.com/office/word/2020/wordml/sdtdatahash" xmlns:w16sdtfl="http://schemas.microsoft.com/office/word/2024/wordml/sdtformatlock" xmlns:w16se="http://schemas.microsoft.com/office/word/2015/wordml/symex" mc:Ignorable="w14 w15 w16se w16cid w16 w16cex w16sdtdh w16sdtfl w16du">
+<w:styles xmlns:mc="http://schemas.openxmlformats.org/markup-compatibility/2006" xmlns:r="http://schemas.openxmlformats.org/officeDocument/2006/relationships" xmlns:w="http://schemas.openxmlformats.org/wordprocessingml/2006/main" xmlns:w14="http://schemas.microsoft.com/office/word/2010/wordml" xmlns:w15="http://schemas.microsoft.com/office/word/2012/wordml" xmlns:w16cex="http://schemas.microsoft.com/office/word/2018/wordml/cex" xmlns:w16cid="http://schemas.microsoft.com/office/word/2016/wordml/cid" xmlns:w16="http://schemas.microsoft.com/office/word/2018/wordml" xmlns:w16sdtdh="http://schemas.microsoft.com/office/word/2020/wordml/sdtdatahash" xmlns:w16se="http://schemas.microsoft.com/office/word/2015/wordml/symex" mc:Ignorable="w14 w15 w16se w16cid w16 w16cex w16sdtdh">
   <w:docDefaults>
     <w:rPrDefault>
       <w:rPr>
@@ -27834,6 +26375,7 @@
   <w:style w:type="character" w:default="1" w:styleId="Fontepargpadro">
     <w:name w:val="Default Paragraph Font"/>
     <w:uiPriority w:val="1"/>
+    <w:semiHidden/>
     <w:unhideWhenUsed/>
   </w:style>
   <w:style w:type="table" w:default="1" w:styleId="Tabelanormal">

</xml_diff>

<commit_message>
nao era a versao final kkkkk, precisei mudar config de ref
</commit_message>
<xml_diff>
--- a/liceu/3semestre/projeto integrador/tcc atual.docx
+++ b/liceu/3semestre/projeto integrador/tcc atual.docx
@@ -18456,8 +18456,6 @@
         <w:widowControl/>
         <w:rPr>
           <w:rFonts w:ascii="Arial" w:hAnsi="Arial" w:cs="Arial"/>
-          <w:b/>
-          <w:bCs/>
           <w:sz w:val="23"/>
           <w:szCs w:val="23"/>
         </w:rPr>
@@ -18465,8 +18463,6 @@
       <w:r>
         <w:rPr>
           <w:rFonts w:ascii="Arial" w:hAnsi="Arial" w:cs="Arial"/>
-          <w:b/>
-          <w:bCs/>
           <w:sz w:val="23"/>
           <w:szCs w:val="23"/>
         </w:rPr>
@@ -18478,8 +18474,6 @@
         <w:widowControl/>
         <w:rPr>
           <w:rFonts w:ascii="Arial" w:hAnsi="Arial" w:cs="Arial"/>
-          <w:b/>
-          <w:bCs/>
           <w:sz w:val="23"/>
           <w:szCs w:val="23"/>
         </w:rPr>
@@ -18490,8 +18484,6 @@
         <w:widowControl/>
         <w:rPr>
           <w:rFonts w:ascii="Arial" w:hAnsi="Arial" w:cs="Arial"/>
-          <w:b/>
-          <w:bCs/>
           <w:sz w:val="23"/>
           <w:szCs w:val="23"/>
         </w:rPr>
@@ -18499,8 +18491,6 @@
       <w:r>
         <w:rPr>
           <w:rFonts w:ascii="Arial" w:hAnsi="Arial" w:cs="Arial"/>
-          <w:b/>
-          <w:bCs/>
           <w:sz w:val="23"/>
           <w:szCs w:val="23"/>
         </w:rPr>
@@ -18509,8 +18499,6 @@
       <w:r>
         <w:rPr>
           <w:rFonts w:ascii="Arial" w:hAnsi="Arial" w:cs="Arial"/>
-          <w:b/>
-          <w:bCs/>
           <w:sz w:val="23"/>
           <w:szCs w:val="23"/>
         </w:rPr>
@@ -18519,8 +18507,6 @@
       <w:r>
         <w:rPr>
           <w:rFonts w:ascii="Arial" w:hAnsi="Arial" w:cs="Arial"/>
-          <w:b/>
-          <w:bCs/>
           <w:sz w:val="23"/>
           <w:szCs w:val="23"/>
         </w:rPr>
@@ -18529,8 +18515,6 @@
       <w:r>
         <w:rPr>
           <w:rFonts w:ascii="Arial" w:hAnsi="Arial" w:cs="Arial"/>
-          <w:b/>
-          <w:bCs/>
           <w:sz w:val="23"/>
           <w:szCs w:val="23"/>
         </w:rPr>
@@ -18539,8 +18523,6 @@
       <w:r>
         <w:rPr>
           <w:rFonts w:ascii="Arial" w:hAnsi="Arial" w:cs="Arial"/>
-          <w:b/>
-          <w:bCs/>
           <w:sz w:val="23"/>
           <w:szCs w:val="23"/>
         </w:rPr>
@@ -18552,8 +18534,6 @@
         <w:widowControl/>
         <w:rPr>
           <w:rFonts w:ascii="Arial" w:hAnsi="Arial" w:cs="Arial"/>
-          <w:b/>
-          <w:bCs/>
           <w:sz w:val="23"/>
           <w:szCs w:val="23"/>
         </w:rPr>
@@ -18564,8 +18544,6 @@
         <w:widowControl/>
         <w:rPr>
           <w:rFonts w:ascii="Arial" w:hAnsi="Arial" w:cs="Arial"/>
-          <w:b/>
-          <w:bCs/>
           <w:sz w:val="23"/>
           <w:szCs w:val="23"/>
           <w:lang w:val="en-US"/>
@@ -18574,8 +18552,6 @@
       <w:r>
         <w:rPr>
           <w:rFonts w:ascii="Arial" w:hAnsi="Arial" w:cs="Arial"/>
-          <w:b/>
-          <w:bCs/>
           <w:sz w:val="23"/>
           <w:szCs w:val="23"/>
         </w:rPr>
@@ -18584,8 +18560,6 @@
       <w:r>
         <w:rPr>
           <w:rFonts w:ascii="Arial" w:hAnsi="Arial" w:cs="Arial"/>
-          <w:b/>
-          <w:bCs/>
           <w:sz w:val="23"/>
           <w:szCs w:val="23"/>
           <w:lang w:val="en-US"/>
@@ -18598,8 +18572,6 @@
         <w:widowControl/>
         <w:rPr>
           <w:rFonts w:ascii="Arial" w:hAnsi="Arial" w:cs="Arial"/>
-          <w:b/>
-          <w:bCs/>
           <w:sz w:val="23"/>
           <w:szCs w:val="23"/>
           <w:lang w:val="en-US"/>
@@ -18611,8 +18583,6 @@
         <w:widowControl/>
         <w:rPr>
           <w:rFonts w:ascii="Arial" w:hAnsi="Arial" w:cs="Arial"/>
-          <w:b/>
-          <w:bCs/>
           <w:sz w:val="23"/>
           <w:szCs w:val="23"/>
         </w:rPr>
@@ -18620,8 +18590,6 @@
       <w:r>
         <w:rPr>
           <w:rFonts w:ascii="Arial" w:hAnsi="Arial" w:cs="Arial"/>
-          <w:b/>
-          <w:bCs/>
           <w:sz w:val="23"/>
           <w:szCs w:val="23"/>
           <w:lang w:val="en-US"/>
@@ -18631,8 +18599,6 @@
       <w:r>
         <w:rPr>
           <w:rFonts w:ascii="Arial" w:hAnsi="Arial" w:cs="Arial"/>
-          <w:b/>
-          <w:bCs/>
           <w:sz w:val="23"/>
           <w:szCs w:val="23"/>
         </w:rPr>
@@ -18644,8 +18610,6 @@
         <w:widowControl/>
         <w:rPr>
           <w:rFonts w:ascii="Arial" w:hAnsi="Arial" w:cs="Arial"/>
-          <w:b/>
-          <w:bCs/>
           <w:sz w:val="23"/>
           <w:szCs w:val="23"/>
         </w:rPr>
@@ -18656,8 +18620,6 @@
         <w:widowControl/>
         <w:rPr>
           <w:rFonts w:ascii="Arial" w:hAnsi="Arial" w:cs="Arial"/>
-          <w:b/>
-          <w:bCs/>
           <w:sz w:val="23"/>
           <w:szCs w:val="23"/>
         </w:rPr>
@@ -18665,8 +18627,6 @@
       <w:r>
         <w:rPr>
           <w:rFonts w:ascii="Arial" w:hAnsi="Arial" w:cs="Arial"/>
-          <w:b/>
-          <w:bCs/>
           <w:sz w:val="23"/>
           <w:szCs w:val="23"/>
         </w:rPr>
@@ -18676,8 +18636,6 @@
       <w:r>
         <w:rPr>
           <w:rFonts w:ascii="Arial" w:hAnsi="Arial" w:cs="Arial"/>
-          <w:b/>
-          <w:bCs/>
           <w:sz w:val="23"/>
           <w:szCs w:val="23"/>
         </w:rPr>
@@ -18687,8 +18645,6 @@
       <w:r>
         <w:rPr>
           <w:rFonts w:ascii="Arial" w:hAnsi="Arial" w:cs="Arial"/>
-          <w:b/>
-          <w:bCs/>
           <w:sz w:val="23"/>
           <w:szCs w:val="23"/>
         </w:rPr>
@@ -18700,8 +18656,6 @@
         <w:widowControl/>
         <w:rPr>
           <w:rFonts w:ascii="Arial" w:hAnsi="Arial" w:cs="Arial"/>
-          <w:b/>
-          <w:bCs/>
           <w:sz w:val="23"/>
           <w:szCs w:val="23"/>
         </w:rPr>
@@ -18712,8 +18666,6 @@
         <w:widowControl/>
         <w:rPr>
           <w:rFonts w:ascii="Arial" w:hAnsi="Arial" w:cs="Arial"/>
-          <w:b/>
-          <w:bCs/>
           <w:sz w:val="23"/>
           <w:szCs w:val="23"/>
           <w:lang w:val="en-US"/>
@@ -18722,8 +18674,6 @@
       <w:r>
         <w:rPr>
           <w:rFonts w:ascii="Arial" w:hAnsi="Arial" w:cs="Arial"/>
-          <w:b/>
-          <w:bCs/>
           <w:sz w:val="23"/>
           <w:szCs w:val="23"/>
         </w:rPr>
@@ -18732,8 +18682,6 @@
       <w:r>
         <w:rPr>
           <w:rFonts w:ascii="Arial" w:hAnsi="Arial" w:cs="Arial"/>
-          <w:b/>
-          <w:bCs/>
           <w:sz w:val="23"/>
           <w:szCs w:val="23"/>
           <w:lang w:val="en-US"/>
@@ -18746,8 +18694,6 @@
         <w:widowControl/>
         <w:rPr>
           <w:rFonts w:ascii="Arial" w:hAnsi="Arial" w:cs="Arial"/>
-          <w:b/>
-          <w:bCs/>
           <w:sz w:val="23"/>
           <w:szCs w:val="23"/>
           <w:lang w:val="en-US"/>
@@ -18759,8 +18705,6 @@
         <w:widowControl/>
         <w:rPr>
           <w:rFonts w:ascii="Arial" w:hAnsi="Arial" w:cs="Arial"/>
-          <w:b/>
-          <w:bCs/>
           <w:sz w:val="23"/>
           <w:szCs w:val="23"/>
         </w:rPr>
@@ -18768,8 +18712,6 @@
       <w:r>
         <w:rPr>
           <w:rFonts w:ascii="Arial" w:hAnsi="Arial" w:cs="Arial"/>
-          <w:b/>
-          <w:bCs/>
           <w:sz w:val="23"/>
           <w:szCs w:val="23"/>
           <w:lang w:val="en-US"/>
@@ -18779,8 +18721,6 @@
       <w:r>
         <w:rPr>
           <w:rFonts w:ascii="Arial" w:hAnsi="Arial" w:cs="Arial"/>
-          <w:b/>
-          <w:bCs/>
           <w:sz w:val="23"/>
           <w:szCs w:val="23"/>
         </w:rPr>
@@ -18792,8 +18732,6 @@
         <w:widowControl/>
         <w:rPr>
           <w:rFonts w:ascii="Arial" w:hAnsi="Arial" w:cs="Arial"/>
-          <w:b/>
-          <w:bCs/>
           <w:sz w:val="23"/>
           <w:szCs w:val="23"/>
         </w:rPr>
@@ -18804,8 +18742,6 @@
         <w:widowControl/>
         <w:rPr>
           <w:rFonts w:ascii="Arial" w:hAnsi="Arial" w:cs="Arial"/>
-          <w:b/>
-          <w:bCs/>
           <w:sz w:val="23"/>
           <w:szCs w:val="23"/>
         </w:rPr>
@@ -18813,8 +18749,6 @@
       <w:r>
         <w:rPr>
           <w:rFonts w:ascii="Arial" w:hAnsi="Arial" w:cs="Arial"/>
-          <w:b/>
-          <w:bCs/>
           <w:sz w:val="23"/>
           <w:szCs w:val="23"/>
         </w:rPr>
@@ -18824,8 +18758,6 @@
       <w:r>
         <w:rPr>
           <w:rFonts w:ascii="Arial" w:hAnsi="Arial" w:cs="Arial"/>
-          <w:b/>
-          <w:bCs/>
           <w:sz w:val="23"/>
           <w:szCs w:val="23"/>
         </w:rPr>
@@ -18835,8 +18767,6 @@
       <w:r>
         <w:rPr>
           <w:rFonts w:ascii="Arial" w:hAnsi="Arial" w:cs="Arial"/>
-          <w:b/>
-          <w:bCs/>
           <w:sz w:val="23"/>
           <w:szCs w:val="23"/>
         </w:rPr>
@@ -18845,8 +18775,6 @@
       <w:r>
         <w:rPr>
           <w:rFonts w:ascii="Arial" w:hAnsi="Arial" w:cs="Arial"/>
-          <w:b/>
-          <w:bCs/>
           <w:sz w:val="23"/>
           <w:szCs w:val="23"/>
         </w:rPr>
@@ -18855,8 +18783,6 @@
       <w:r>
         <w:rPr>
           <w:rFonts w:ascii="Arial" w:hAnsi="Arial" w:cs="Arial"/>
-          <w:b/>
-          <w:bCs/>
           <w:sz w:val="23"/>
           <w:szCs w:val="23"/>
         </w:rPr>
@@ -18865,8 +18791,6 @@
       <w:r>
         <w:rPr>
           <w:rFonts w:ascii="Arial" w:hAnsi="Arial" w:cs="Arial"/>
-          <w:b/>
-          <w:bCs/>
           <w:sz w:val="23"/>
           <w:szCs w:val="23"/>
         </w:rPr>
@@ -18875,8 +18799,6 @@
       <w:r>
         <w:rPr>
           <w:rFonts w:ascii="Arial" w:hAnsi="Arial" w:cs="Arial"/>
-          <w:b/>
-          <w:bCs/>
           <w:sz w:val="23"/>
           <w:szCs w:val="23"/>
         </w:rPr>
@@ -18888,8 +18810,6 @@
         <w:widowControl/>
         <w:rPr>
           <w:rFonts w:ascii="Arial" w:hAnsi="Arial" w:cs="Arial"/>
-          <w:b/>
-          <w:bCs/>
           <w:sz w:val="23"/>
           <w:szCs w:val="23"/>
         </w:rPr>
@@ -18900,8 +18820,6 @@
         <w:widowControl/>
         <w:rPr>
           <w:rFonts w:ascii="Arial" w:hAnsi="Arial" w:cs="Arial"/>
-          <w:b/>
-          <w:bCs/>
           <w:sz w:val="23"/>
           <w:szCs w:val="23"/>
         </w:rPr>
@@ -18909,8 +18827,6 @@
       <w:r>
         <w:rPr>
           <w:rFonts w:ascii="Arial" w:hAnsi="Arial" w:cs="Arial"/>
-          <w:b/>
-          <w:bCs/>
           <w:sz w:val="23"/>
           <w:szCs w:val="23"/>
         </w:rPr>
@@ -18919,8 +18835,6 @@
       <w:r>
         <w:rPr>
           <w:rFonts w:ascii="Arial" w:hAnsi="Arial" w:cs="Arial"/>
-          <w:b/>
-          <w:bCs/>
           <w:sz w:val="23"/>
           <w:szCs w:val="23"/>
         </w:rPr>
@@ -18929,8 +18843,6 @@
       <w:r>
         <w:rPr>
           <w:rFonts w:ascii="Arial" w:hAnsi="Arial" w:cs="Arial"/>
-          <w:b/>
-          <w:bCs/>
           <w:sz w:val="23"/>
           <w:szCs w:val="23"/>
         </w:rPr>
@@ -18939,8 +18851,6 @@
       <w:r>
         <w:rPr>
           <w:rFonts w:ascii="Arial" w:hAnsi="Arial" w:cs="Arial"/>
-          <w:b/>
-          <w:bCs/>
           <w:sz w:val="23"/>
           <w:szCs w:val="23"/>
         </w:rPr>
@@ -18949,8 +18859,6 @@
       <w:r>
         <w:rPr>
           <w:rFonts w:ascii="Arial" w:hAnsi="Arial" w:cs="Arial"/>
-          <w:b/>
-          <w:bCs/>
           <w:sz w:val="23"/>
           <w:szCs w:val="23"/>
         </w:rPr>
@@ -18962,8 +18870,6 @@
         <w:widowControl/>
         <w:rPr>
           <w:rFonts w:ascii="Arial" w:hAnsi="Arial" w:cs="Arial"/>
-          <w:b/>
-          <w:bCs/>
           <w:sz w:val="23"/>
           <w:szCs w:val="23"/>
         </w:rPr>
@@ -18974,8 +18880,6 @@
         <w:widowControl/>
         <w:rPr>
           <w:rFonts w:ascii="Arial" w:hAnsi="Arial" w:cs="Arial"/>
-          <w:b/>
-          <w:bCs/>
           <w:sz w:val="23"/>
           <w:szCs w:val="23"/>
         </w:rPr>
@@ -18983,29 +18887,23 @@
       <w:r>
         <w:rPr>
           <w:rFonts w:ascii="Arial" w:hAnsi="Arial" w:cs="Arial"/>
-          <w:b/>
-          <w:bCs/>
           <w:sz w:val="23"/>
           <w:szCs w:val="23"/>
         </w:rPr>
-        <w:t>IBGE. Um em cada cinco brasileiros com 15 a 29 anos não estudava e nem estava ocupado em 2022. Agência de Notícias IBGE, Rio de Janeiro, 16 fev. 2023. Disponível em: https://agenciadenoticias.ibge.gov.br/agencia-noticias/2273-</w:t>
-      </w:r>
-      <w:r>
-        <w:rPr>
-          <w:rFonts w:ascii="Arial" w:hAnsi="Arial" w:cs="Arial"/>
-          <w:b/>
-          <w:bCs/>
+        <w:t>IBGE. Um em cada cinco brasileiros com 15 a 29 anos não estudava e nem estava ocupado em 2022. Agência de Notícias IBGE, Rio de Janeiro, 16 fev. 2023. Disponível em: https://agenciadenoticias.ibge.gov.br/agencia-noticias/2273-agencia-de-</w:t>
+      </w:r>
+      <w:r>
+        <w:rPr>
+          <w:rFonts w:ascii="Arial" w:hAnsi="Arial" w:cs="Arial"/>
           <w:sz w:val="23"/>
           <w:szCs w:val="23"/>
         </w:rPr>
         <w:lastRenderedPageBreak/>
-        <w:t xml:space="preserve">agencia-de-noticias/noticias/30651-um-em-cada-cinco-brasileiros-com-15-a-29-anos-nao-estudava-e-nem-estava-ocupado-em-2022. Acesso em: 13 maio 2025, </w:t>
-      </w:r>
-      <w:r>
-        <w:rPr>
-          <w:rFonts w:ascii="Arial" w:hAnsi="Arial" w:cs="Arial"/>
-          <w:b/>
-          <w:bCs/>
+        <w:t xml:space="preserve">noticias/noticias/30651-um-em-cada-cinco-brasileiros-com-15-a-29-anos-nao-estudava-e-nem-estava-ocupado-em-2022. Acesso em: 13 maio 2025, </w:t>
+      </w:r>
+      <w:r>
+        <w:rPr>
+          <w:rFonts w:ascii="Arial" w:hAnsi="Arial" w:cs="Arial"/>
           <w:sz w:val="23"/>
           <w:szCs w:val="23"/>
         </w:rPr>
@@ -19014,8 +18912,6 @@
       <w:r>
         <w:rPr>
           <w:rFonts w:ascii="Arial" w:hAnsi="Arial" w:cs="Arial"/>
-          <w:b/>
-          <w:bCs/>
           <w:sz w:val="23"/>
           <w:szCs w:val="23"/>
         </w:rPr>
@@ -19024,8 +18920,6 @@
       <w:r>
         <w:rPr>
           <w:rFonts w:ascii="Arial" w:hAnsi="Arial" w:cs="Arial"/>
-          <w:b/>
-          <w:bCs/>
           <w:sz w:val="23"/>
           <w:szCs w:val="23"/>
         </w:rPr>
@@ -19034,8 +18928,6 @@
       <w:r>
         <w:rPr>
           <w:rFonts w:ascii="Arial" w:hAnsi="Arial" w:cs="Arial"/>
-          <w:b/>
-          <w:bCs/>
           <w:sz w:val="23"/>
           <w:szCs w:val="23"/>
         </w:rPr>
@@ -19047,8 +18939,6 @@
         <w:widowControl/>
         <w:rPr>
           <w:rFonts w:ascii="Arial" w:hAnsi="Arial" w:cs="Arial"/>
-          <w:b/>
-          <w:bCs/>
           <w:sz w:val="23"/>
           <w:szCs w:val="23"/>
         </w:rPr>
@@ -19059,8 +18949,6 @@
         <w:widowControl/>
         <w:rPr>
           <w:rFonts w:ascii="Arial" w:hAnsi="Arial" w:cs="Arial"/>
-          <w:b/>
-          <w:bCs/>
           <w:sz w:val="23"/>
           <w:szCs w:val="23"/>
         </w:rPr>
@@ -19068,8 +18956,6 @@
       <w:r>
         <w:rPr>
           <w:rFonts w:ascii="Arial" w:hAnsi="Arial" w:cs="Arial"/>
-          <w:b/>
-          <w:bCs/>
           <w:sz w:val="23"/>
           <w:szCs w:val="23"/>
         </w:rPr>
@@ -19078,8 +18964,6 @@
       <w:r>
         <w:rPr>
           <w:rFonts w:ascii="Arial" w:hAnsi="Arial" w:cs="Arial"/>
-          <w:b/>
-          <w:bCs/>
           <w:sz w:val="23"/>
           <w:szCs w:val="23"/>
         </w:rPr>
@@ -19088,8 +18972,6 @@
       <w:r>
         <w:rPr>
           <w:rFonts w:ascii="Arial" w:hAnsi="Arial" w:cs="Arial"/>
-          <w:b/>
-          <w:bCs/>
           <w:sz w:val="23"/>
           <w:szCs w:val="23"/>
         </w:rPr>
@@ -19098,8 +18980,6 @@
       <w:r>
         <w:rPr>
           <w:rFonts w:ascii="Arial" w:hAnsi="Arial" w:cs="Arial"/>
-          <w:b/>
-          <w:bCs/>
           <w:sz w:val="23"/>
           <w:szCs w:val="23"/>
         </w:rPr>
@@ -19108,8 +18988,6 @@
       <w:r>
         <w:rPr>
           <w:rFonts w:ascii="Arial" w:hAnsi="Arial" w:cs="Arial"/>
-          <w:b/>
-          <w:bCs/>
           <w:sz w:val="23"/>
           <w:szCs w:val="23"/>
         </w:rPr>
@@ -19121,8 +18999,6 @@
         <w:widowControl/>
         <w:rPr>
           <w:rFonts w:ascii="Arial" w:hAnsi="Arial" w:cs="Arial"/>
-          <w:b/>
-          <w:bCs/>
           <w:sz w:val="23"/>
           <w:szCs w:val="23"/>
         </w:rPr>
@@ -19133,8 +19009,6 @@
         <w:widowControl/>
         <w:rPr>
           <w:rFonts w:ascii="Arial" w:hAnsi="Arial" w:cs="Arial"/>
-          <w:b/>
-          <w:bCs/>
           <w:sz w:val="23"/>
           <w:szCs w:val="23"/>
         </w:rPr>
@@ -19142,8 +19016,6 @@
       <w:r>
         <w:rPr>
           <w:rFonts w:ascii="Arial" w:hAnsi="Arial" w:cs="Arial"/>
-          <w:b/>
-          <w:bCs/>
           <w:sz w:val="23"/>
           <w:szCs w:val="23"/>
         </w:rPr>
@@ -19152,8 +19024,6 @@
       <w:r>
         <w:rPr>
           <w:rFonts w:ascii="Arial" w:hAnsi="Arial" w:cs="Arial"/>
-          <w:b/>
-          <w:bCs/>
           <w:sz w:val="23"/>
           <w:szCs w:val="23"/>
         </w:rPr>
@@ -19162,8 +19032,6 @@
       <w:r>
         <w:rPr>
           <w:rFonts w:ascii="Arial" w:hAnsi="Arial" w:cs="Arial"/>
-          <w:b/>
-          <w:bCs/>
           <w:sz w:val="23"/>
           <w:szCs w:val="23"/>
         </w:rPr>
@@ -19172,8 +19040,6 @@
       <w:r>
         <w:rPr>
           <w:rFonts w:ascii="Arial" w:hAnsi="Arial" w:cs="Arial"/>
-          <w:b/>
-          <w:bCs/>
           <w:sz w:val="23"/>
           <w:szCs w:val="23"/>
         </w:rPr>
@@ -19182,8 +19048,6 @@
       <w:r>
         <w:rPr>
           <w:rFonts w:ascii="Arial" w:hAnsi="Arial" w:cs="Arial"/>
-          <w:b/>
-          <w:bCs/>
           <w:sz w:val="23"/>
           <w:szCs w:val="23"/>
         </w:rPr>
@@ -19195,8 +19059,6 @@
         <w:widowControl/>
         <w:rPr>
           <w:rFonts w:ascii="Arial" w:hAnsi="Arial" w:cs="Arial"/>
-          <w:b/>
-          <w:bCs/>
           <w:sz w:val="23"/>
           <w:szCs w:val="23"/>
         </w:rPr>
@@ -19207,8 +19069,6 @@
         <w:widowControl/>
         <w:rPr>
           <w:rFonts w:ascii="Arial" w:hAnsi="Arial" w:cs="Arial"/>
-          <w:b/>
-          <w:bCs/>
           <w:sz w:val="23"/>
           <w:szCs w:val="23"/>
         </w:rPr>
@@ -19216,8 +19076,6 @@
       <w:r>
         <w:rPr>
           <w:rFonts w:ascii="Arial" w:hAnsi="Arial" w:cs="Arial"/>
-          <w:b/>
-          <w:bCs/>
           <w:sz w:val="23"/>
           <w:szCs w:val="23"/>
           <w:lang w:val="en-US"/>
@@ -19227,8 +19085,6 @@
       <w:r>
         <w:rPr>
           <w:rFonts w:ascii="Arial" w:hAnsi="Arial" w:cs="Arial"/>
-          <w:b/>
-          <w:bCs/>
           <w:sz w:val="23"/>
           <w:szCs w:val="23"/>
         </w:rPr>
@@ -19238,8 +19094,6 @@
       <w:r>
         <w:rPr>
           <w:rFonts w:ascii="Arial" w:hAnsi="Arial" w:cs="Arial"/>
-          <w:b/>
-          <w:bCs/>
           <w:sz w:val="23"/>
           <w:szCs w:val="23"/>
         </w:rPr>
@@ -19249,8 +19103,6 @@
       <w:r>
         <w:rPr>
           <w:rFonts w:ascii="Arial" w:hAnsi="Arial" w:cs="Arial"/>
-          <w:b/>
-          <w:bCs/>
           <w:sz w:val="23"/>
           <w:szCs w:val="23"/>
         </w:rPr>
@@ -19262,8 +19114,6 @@
         <w:widowControl/>
         <w:rPr>
           <w:rFonts w:ascii="Arial" w:hAnsi="Arial" w:cs="Arial"/>
-          <w:b/>
-          <w:bCs/>
           <w:sz w:val="23"/>
           <w:szCs w:val="23"/>
         </w:rPr>
@@ -19274,8 +19124,6 @@
         <w:widowControl/>
         <w:rPr>
           <w:rFonts w:ascii="Arial" w:hAnsi="Arial" w:cs="Arial"/>
-          <w:b/>
-          <w:bCs/>
           <w:sz w:val="23"/>
           <w:szCs w:val="23"/>
         </w:rPr>
@@ -19283,8 +19131,6 @@
       <w:r>
         <w:rPr>
           <w:rFonts w:ascii="Arial" w:hAnsi="Arial" w:cs="Arial"/>
-          <w:b/>
-          <w:bCs/>
           <w:sz w:val="23"/>
           <w:szCs w:val="23"/>
         </w:rPr>
@@ -19296,8 +19142,6 @@
         <w:widowControl/>
         <w:rPr>
           <w:rFonts w:ascii="Arial" w:hAnsi="Arial" w:cs="Arial"/>
-          <w:b/>
-          <w:bCs/>
           <w:sz w:val="23"/>
           <w:szCs w:val="23"/>
         </w:rPr>
@@ -19308,8 +19152,6 @@
         <w:widowControl/>
         <w:rPr>
           <w:rFonts w:ascii="Arial" w:hAnsi="Arial" w:cs="Arial"/>
-          <w:b/>
-          <w:bCs/>
           <w:sz w:val="23"/>
           <w:szCs w:val="23"/>
           <w:lang w:val="en-US"/>
@@ -19318,8 +19160,6 @@
       <w:r>
         <w:rPr>
           <w:rFonts w:ascii="Arial" w:hAnsi="Arial" w:cs="Arial"/>
-          <w:b/>
-          <w:bCs/>
           <w:sz w:val="23"/>
           <w:szCs w:val="23"/>
         </w:rPr>
@@ -19328,8 +19168,6 @@
       <w:r>
         <w:rPr>
           <w:rFonts w:ascii="Arial" w:hAnsi="Arial" w:cs="Arial"/>
-          <w:b/>
-          <w:bCs/>
           <w:sz w:val="23"/>
           <w:szCs w:val="23"/>
           <w:lang w:val="en-US"/>
@@ -19339,8 +19177,6 @@
       <w:r>
         <w:rPr>
           <w:rFonts w:ascii="Arial" w:hAnsi="Arial" w:cs="Arial"/>
-          <w:b/>
-          <w:bCs/>
           <w:sz w:val="23"/>
           <w:szCs w:val="23"/>
         </w:rPr>
@@ -19350,8 +19186,6 @@
       <w:r>
         <w:rPr>
           <w:rFonts w:ascii="Arial" w:hAnsi="Arial" w:cs="Arial"/>
-          <w:b/>
-          <w:bCs/>
           <w:sz w:val="23"/>
           <w:szCs w:val="23"/>
           <w:lang w:val="en-US"/>
@@ -19362,8 +19196,6 @@
       <w:r>
         <w:rPr>
           <w:rFonts w:ascii="Arial" w:hAnsi="Arial" w:cs="Arial"/>
-          <w:b/>
-          <w:bCs/>
           <w:sz w:val="23"/>
           <w:szCs w:val="23"/>
           <w:lang w:val="en-US"/>
@@ -19374,8 +19206,6 @@
       <w:r>
         <w:rPr>
           <w:rFonts w:ascii="Arial" w:hAnsi="Arial" w:cs="Arial"/>
-          <w:b/>
-          <w:bCs/>
           <w:sz w:val="23"/>
           <w:szCs w:val="23"/>
           <w:lang w:val="en-US"/>
@@ -19386,8 +19216,6 @@
       <w:r>
         <w:rPr>
           <w:rFonts w:ascii="Arial" w:hAnsi="Arial" w:cs="Arial"/>
-          <w:b/>
-          <w:bCs/>
           <w:sz w:val="23"/>
           <w:szCs w:val="23"/>
           <w:lang w:val="en-US"/>
@@ -19398,8 +19226,6 @@
       <w:r>
         <w:rPr>
           <w:rFonts w:ascii="Arial" w:hAnsi="Arial" w:cs="Arial"/>
-          <w:b/>
-          <w:bCs/>
           <w:sz w:val="23"/>
           <w:szCs w:val="23"/>
           <w:lang w:val="en-US"/>
@@ -19410,8 +19236,6 @@
       <w:r>
         <w:rPr>
           <w:rFonts w:ascii="Arial" w:hAnsi="Arial" w:cs="Arial"/>
-          <w:b/>
-          <w:bCs/>
           <w:sz w:val="23"/>
           <w:szCs w:val="23"/>
           <w:lang w:val="en-US"/>
@@ -19421,8 +19245,6 @@
       <w:r>
         <w:rPr>
           <w:rFonts w:ascii="Arial" w:hAnsi="Arial" w:cs="Arial"/>
-          <w:b/>
-          <w:bCs/>
           <w:sz w:val="23"/>
           <w:szCs w:val="23"/>
           <w:lang w:val="en-US"/>
@@ -19432,8 +19254,6 @@
       <w:r>
         <w:rPr>
           <w:rFonts w:ascii="Arial" w:hAnsi="Arial" w:cs="Arial"/>
-          <w:b/>
-          <w:bCs/>
           <w:sz w:val="23"/>
           <w:szCs w:val="23"/>
           <w:lang w:val="en-US"/>
@@ -19443,8 +19263,6 @@
       <w:r>
         <w:rPr>
           <w:rFonts w:ascii="Arial" w:hAnsi="Arial" w:cs="Arial"/>
-          <w:b/>
-          <w:bCs/>
           <w:sz w:val="23"/>
           <w:szCs w:val="23"/>
           <w:lang w:val="en-US"/>
@@ -19454,8 +19272,6 @@
       <w:r>
         <w:rPr>
           <w:rFonts w:ascii="Arial" w:hAnsi="Arial" w:cs="Arial"/>
-          <w:b/>
-          <w:bCs/>
           <w:sz w:val="23"/>
           <w:szCs w:val="23"/>
           <w:lang w:val="en-US"/>
@@ -19468,8 +19284,6 @@
         <w:widowControl/>
         <w:rPr>
           <w:rFonts w:ascii="Arial" w:hAnsi="Arial" w:cs="Arial"/>
-          <w:b/>
-          <w:bCs/>
           <w:sz w:val="23"/>
           <w:szCs w:val="23"/>
           <w:lang w:val="en-US"/>
@@ -19481,8 +19295,6 @@
         <w:widowControl/>
         <w:rPr>
           <w:rFonts w:ascii="Arial" w:hAnsi="Arial" w:cs="Arial"/>
-          <w:b/>
-          <w:bCs/>
           <w:sz w:val="23"/>
           <w:szCs w:val="23"/>
           <w:lang w:val="en-US"/>
@@ -19491,8 +19303,6 @@
       <w:r>
         <w:rPr>
           <w:rFonts w:ascii="Arial" w:hAnsi="Arial" w:cs="Arial"/>
-          <w:b/>
-          <w:bCs/>
           <w:sz w:val="23"/>
           <w:szCs w:val="23"/>
           <w:lang w:val="en-US"/>
@@ -19505,8 +19315,6 @@
         <w:widowControl/>
         <w:rPr>
           <w:rFonts w:ascii="Arial" w:hAnsi="Arial" w:cs="Arial"/>
-          <w:b/>
-          <w:bCs/>
           <w:sz w:val="23"/>
           <w:szCs w:val="23"/>
           <w:lang w:val="en-US"/>
@@ -19518,8 +19326,6 @@
         <w:widowControl/>
         <w:rPr>
           <w:rFonts w:ascii="Arial" w:hAnsi="Arial" w:cs="Arial"/>
-          <w:b/>
-          <w:bCs/>
           <w:sz w:val="23"/>
           <w:szCs w:val="23"/>
         </w:rPr>
@@ -19527,8 +19333,6 @@
       <w:r>
         <w:rPr>
           <w:rFonts w:ascii="Arial" w:hAnsi="Arial" w:cs="Arial"/>
-          <w:b/>
-          <w:bCs/>
           <w:sz w:val="23"/>
           <w:szCs w:val="23"/>
           <w:lang w:val="en-US"/>
@@ -19539,8 +19343,6 @@
       <w:r>
         <w:rPr>
           <w:rFonts w:ascii="Arial" w:hAnsi="Arial" w:cs="Arial"/>
-          <w:b/>
-          <w:bCs/>
           <w:sz w:val="23"/>
           <w:szCs w:val="23"/>
         </w:rPr>
@@ -19550,8 +19352,6 @@
       <w:r>
         <w:rPr>
           <w:rFonts w:ascii="Arial" w:hAnsi="Arial" w:cs="Arial"/>
-          <w:b/>
-          <w:bCs/>
           <w:sz w:val="23"/>
           <w:szCs w:val="23"/>
         </w:rPr>
@@ -19561,8 +19361,6 @@
       <w:r>
         <w:rPr>
           <w:rFonts w:ascii="Arial" w:hAnsi="Arial" w:cs="Arial"/>
-          <w:b/>
-          <w:bCs/>
           <w:sz w:val="23"/>
           <w:szCs w:val="23"/>
         </w:rPr>
@@ -19572,8 +19370,6 @@
       <w:r>
         <w:rPr>
           <w:rFonts w:ascii="Arial" w:hAnsi="Arial" w:cs="Arial"/>
-          <w:b/>
-          <w:bCs/>
           <w:sz w:val="23"/>
           <w:szCs w:val="23"/>
         </w:rPr>
@@ -19585,8 +19381,6 @@
         <w:widowControl/>
         <w:rPr>
           <w:rFonts w:ascii="Arial" w:hAnsi="Arial" w:cs="Arial"/>
-          <w:b/>
-          <w:bCs/>
           <w:sz w:val="23"/>
           <w:szCs w:val="23"/>
         </w:rPr>
@@ -19597,8 +19391,6 @@
         <w:widowControl/>
         <w:rPr>
           <w:rFonts w:ascii="Arial" w:hAnsi="Arial" w:cs="Arial"/>
-          <w:b/>
-          <w:bCs/>
           <w:sz w:val="23"/>
           <w:szCs w:val="23"/>
         </w:rPr>
@@ -19606,8 +19398,6 @@
       <w:r>
         <w:rPr>
           <w:rFonts w:ascii="Arial" w:hAnsi="Arial" w:cs="Arial"/>
-          <w:b/>
-          <w:bCs/>
           <w:sz w:val="23"/>
           <w:szCs w:val="23"/>
         </w:rPr>
@@ -19619,8 +19409,6 @@
         <w:widowControl/>
         <w:rPr>
           <w:rFonts w:ascii="Arial" w:hAnsi="Arial" w:cs="Arial"/>
-          <w:b/>
-          <w:bCs/>
           <w:sz w:val="23"/>
           <w:szCs w:val="23"/>
           <w:lang w:val="en-US"/>
@@ -19629,8 +19417,6 @@
       <w:r>
         <w:rPr>
           <w:rFonts w:ascii="Arial" w:hAnsi="Arial" w:cs="Arial"/>
-          <w:b/>
-          <w:bCs/>
           <w:sz w:val="23"/>
           <w:szCs w:val="23"/>
         </w:rPr>
@@ -19640,8 +19426,6 @@
       <w:r>
         <w:rPr>
           <w:rFonts w:ascii="Arial" w:hAnsi="Arial" w:cs="Arial"/>
-          <w:b/>
-          <w:bCs/>
           <w:sz w:val="23"/>
           <w:szCs w:val="23"/>
         </w:rPr>
@@ -19651,8 +19435,6 @@
       <w:r>
         <w:rPr>
           <w:rFonts w:ascii="Arial" w:hAnsi="Arial" w:cs="Arial"/>
-          <w:b/>
-          <w:bCs/>
           <w:sz w:val="23"/>
           <w:szCs w:val="23"/>
         </w:rPr>
@@ -19662,8 +19444,6 @@
       <w:r>
         <w:rPr>
           <w:rFonts w:ascii="Arial" w:hAnsi="Arial" w:cs="Arial"/>
-          <w:b/>
-          <w:bCs/>
           <w:sz w:val="23"/>
           <w:szCs w:val="23"/>
         </w:rPr>
@@ -19673,8 +19453,6 @@
       <w:r>
         <w:rPr>
           <w:rFonts w:ascii="Arial" w:hAnsi="Arial" w:cs="Arial"/>
-          <w:b/>
-          <w:bCs/>
           <w:sz w:val="23"/>
           <w:szCs w:val="23"/>
         </w:rPr>
@@ -19684,8 +19462,6 @@
       <w:r>
         <w:rPr>
           <w:rFonts w:ascii="Arial" w:hAnsi="Arial" w:cs="Arial"/>
-          <w:b/>
-          <w:bCs/>
           <w:sz w:val="23"/>
           <w:szCs w:val="23"/>
         </w:rPr>
@@ -19695,8 +19471,6 @@
       <w:r>
         <w:rPr>
           <w:rFonts w:ascii="Arial" w:hAnsi="Arial" w:cs="Arial"/>
-          <w:b/>
-          <w:bCs/>
           <w:sz w:val="23"/>
           <w:szCs w:val="23"/>
         </w:rPr>
@@ -19706,8 +19480,6 @@
       <w:r>
         <w:rPr>
           <w:rFonts w:ascii="Arial" w:hAnsi="Arial" w:cs="Arial"/>
-          <w:b/>
-          <w:bCs/>
           <w:sz w:val="23"/>
           <w:szCs w:val="23"/>
           <w:lang w:val="en-US"/>
@@ -19718,8 +19490,6 @@
       <w:r>
         <w:rPr>
           <w:rFonts w:ascii="Arial" w:hAnsi="Arial" w:cs="Arial"/>
-          <w:b/>
-          <w:bCs/>
           <w:sz w:val="23"/>
           <w:szCs w:val="23"/>
           <w:lang w:val="en-US"/>
@@ -19730,8 +19500,6 @@
       <w:r>
         <w:rPr>
           <w:rFonts w:ascii="Arial" w:hAnsi="Arial" w:cs="Arial"/>
-          <w:b/>
-          <w:bCs/>
           <w:sz w:val="23"/>
           <w:szCs w:val="23"/>
           <w:lang w:val="en-US"/>
@@ -19742,8 +19510,6 @@
       <w:r>
         <w:rPr>
           <w:rFonts w:ascii="Arial" w:hAnsi="Arial" w:cs="Arial"/>
-          <w:b/>
-          <w:bCs/>
           <w:sz w:val="23"/>
           <w:szCs w:val="23"/>
           <w:lang w:val="en-US"/>
@@ -19754,8 +19520,6 @@
       <w:r>
         <w:rPr>
           <w:rFonts w:ascii="Arial" w:hAnsi="Arial" w:cs="Arial"/>
-          <w:b/>
-          <w:bCs/>
           <w:sz w:val="23"/>
           <w:szCs w:val="23"/>
           <w:lang w:val="en-US"/>
@@ -19766,8 +19530,6 @@
       <w:r>
         <w:rPr>
           <w:rFonts w:ascii="Arial" w:hAnsi="Arial" w:cs="Arial"/>
-          <w:b/>
-          <w:bCs/>
           <w:sz w:val="23"/>
           <w:szCs w:val="23"/>
           <w:lang w:val="en-US"/>
@@ -19777,8 +19539,6 @@
       <w:r>
         <w:rPr>
           <w:rFonts w:ascii="Arial" w:hAnsi="Arial" w:cs="Arial"/>
-          <w:b/>
-          <w:bCs/>
           <w:sz w:val="23"/>
           <w:szCs w:val="23"/>
           <w:lang w:val="en-US"/>
@@ -19788,8 +19548,6 @@
       <w:r>
         <w:rPr>
           <w:rFonts w:ascii="Arial" w:hAnsi="Arial" w:cs="Arial"/>
-          <w:b/>
-          <w:bCs/>
           <w:sz w:val="23"/>
           <w:szCs w:val="23"/>
           <w:lang w:val="en-US"/>
@@ -19799,8 +19557,6 @@
       <w:r>
         <w:rPr>
           <w:rFonts w:ascii="Arial" w:hAnsi="Arial" w:cs="Arial"/>
-          <w:b/>
-          <w:bCs/>
           <w:sz w:val="23"/>
           <w:szCs w:val="23"/>
           <w:lang w:val="en-US"/>
@@ -19810,8 +19566,6 @@
       <w:r>
         <w:rPr>
           <w:rFonts w:ascii="Arial" w:hAnsi="Arial" w:cs="Arial"/>
-          <w:b/>
-          <w:bCs/>
           <w:sz w:val="23"/>
           <w:szCs w:val="23"/>
           <w:lang w:val="en-US"/>
@@ -19824,8 +19578,6 @@
         <w:widowControl/>
         <w:rPr>
           <w:rFonts w:ascii="Arial" w:hAnsi="Arial" w:cs="Arial"/>
-          <w:b/>
-          <w:bCs/>
           <w:sz w:val="23"/>
           <w:szCs w:val="23"/>
           <w:lang w:val="en-US"/>
@@ -19837,8 +19589,6 @@
         <w:widowControl/>
         <w:rPr>
           <w:rFonts w:ascii="Arial" w:hAnsi="Arial" w:cs="Arial"/>
-          <w:b/>
-          <w:bCs/>
           <w:sz w:val="23"/>
           <w:szCs w:val="23"/>
         </w:rPr>
@@ -19846,8 +19596,6 @@
       <w:r>
         <w:rPr>
           <w:rFonts w:ascii="Arial" w:hAnsi="Arial" w:cs="Arial"/>
-          <w:b/>
-          <w:bCs/>
           <w:sz w:val="23"/>
           <w:szCs w:val="23"/>
           <w:lang w:val="en-US"/>
@@ -19857,8 +19605,6 @@
       <w:r>
         <w:rPr>
           <w:rFonts w:ascii="Arial" w:hAnsi="Arial" w:cs="Arial"/>
-          <w:b/>
-          <w:bCs/>
           <w:sz w:val="23"/>
           <w:szCs w:val="23"/>
         </w:rPr>
@@ -19867,8 +19613,6 @@
       <w:r>
         <w:rPr>
           <w:rFonts w:ascii="Arial" w:hAnsi="Arial" w:cs="Arial"/>
-          <w:b/>
-          <w:bCs/>
           <w:sz w:val="23"/>
           <w:szCs w:val="23"/>
         </w:rPr>
@@ -19877,8 +19621,6 @@
       <w:r>
         <w:rPr>
           <w:rFonts w:ascii="Arial" w:hAnsi="Arial" w:cs="Arial"/>
-          <w:b/>
-          <w:bCs/>
           <w:sz w:val="23"/>
           <w:szCs w:val="23"/>
         </w:rPr>
@@ -19887,8 +19629,6 @@
       <w:r>
         <w:rPr>
           <w:rFonts w:ascii="Arial" w:hAnsi="Arial" w:cs="Arial"/>
-          <w:b/>
-          <w:bCs/>
           <w:sz w:val="23"/>
           <w:szCs w:val="23"/>
         </w:rPr>
@@ -19897,8 +19637,6 @@
       <w:r>
         <w:rPr>
           <w:rFonts w:ascii="Arial" w:hAnsi="Arial" w:cs="Arial"/>
-          <w:b/>
-          <w:bCs/>
           <w:sz w:val="23"/>
           <w:szCs w:val="23"/>
         </w:rPr>
@@ -19910,8 +19648,6 @@
         <w:widowControl/>
         <w:rPr>
           <w:rFonts w:ascii="Arial" w:hAnsi="Arial" w:cs="Arial"/>
-          <w:b/>
-          <w:bCs/>
           <w:sz w:val="23"/>
           <w:szCs w:val="23"/>
         </w:rPr>
@@ -19929,8 +19665,6 @@
       <w:r>
         <w:rPr>
           <w:rFonts w:ascii="Arial" w:hAnsi="Arial" w:cs="Arial"/>
-          <w:b/>
-          <w:bCs/>
           <w:sz w:val="23"/>
           <w:szCs w:val="23"/>
         </w:rPr>
@@ -19940,8 +19674,6 @@
       <w:r>
         <w:rPr>
           <w:rFonts w:ascii="Arial" w:hAnsi="Arial" w:cs="Arial"/>
-          <w:b/>
-          <w:bCs/>
           <w:sz w:val="23"/>
           <w:szCs w:val="23"/>
         </w:rPr>
@@ -19951,8 +19683,6 @@
       <w:r>
         <w:rPr>
           <w:rFonts w:ascii="Arial" w:hAnsi="Arial" w:cs="Arial"/>
-          <w:b/>
-          <w:bCs/>
           <w:sz w:val="23"/>
           <w:szCs w:val="23"/>
         </w:rPr>
@@ -19961,8 +19691,6 @@
       <w:r>
         <w:rPr>
           <w:rFonts w:ascii="Arial" w:hAnsi="Arial" w:cs="Arial"/>
-          <w:b/>
-          <w:bCs/>
           <w:sz w:val="23"/>
           <w:szCs w:val="23"/>
         </w:rPr>
@@ -19971,8 +19699,6 @@
       <w:r>
         <w:rPr>
           <w:rFonts w:ascii="Arial" w:hAnsi="Arial" w:cs="Arial"/>
-          <w:b/>
-          <w:bCs/>
           <w:sz w:val="23"/>
           <w:szCs w:val="23"/>
         </w:rPr>
@@ -19981,8 +19707,6 @@
       <w:r>
         <w:rPr>
           <w:rFonts w:ascii="Arial" w:hAnsi="Arial" w:cs="Arial"/>
-          <w:b/>
-          <w:bCs/>
           <w:sz w:val="23"/>
           <w:szCs w:val="23"/>
         </w:rPr>
@@ -19991,8 +19715,6 @@
       <w:r>
         <w:rPr>
           <w:rFonts w:ascii="Arial" w:hAnsi="Arial" w:cs="Arial"/>
-          <w:b/>
-          <w:bCs/>
           <w:sz w:val="23"/>
           <w:szCs w:val="23"/>
         </w:rPr>

</xml_diff>

<commit_message>
esqueci de atulizar o word kkkk
</commit_message>
<xml_diff>
--- a/liceu/3semestre/projeto integrador/tcc atual.docx
+++ b/liceu/3semestre/projeto integrador/tcc atual.docx
@@ -3082,7 +3082,7 @@
         </w:rPr>
         <w:fldChar w:fldCharType="separate"/>
       </w:r>
-      <w:hyperlink w:anchor="_Toc197769595" w:history="1">
+      <w:hyperlink w:anchor="_Toc198711767" w:history="1">
         <w:r>
           <w:rPr>
             <w:rStyle w:val="Hyperlink"/>
@@ -3109,7 +3109,7 @@
             <w:noProof/>
             <w:webHidden/>
           </w:rPr>
-          <w:instrText xml:space="preserve"> PAGEREF _Toc197769595 \h </w:instrText>
+          <w:instrText xml:space="preserve"> PAGEREF _Toc198711767 \h </w:instrText>
         </w:r>
         <w:r>
           <w:rPr>
@@ -3156,7 +3156,7 @@
           <w14:ligatures w14:val="standardContextual"/>
         </w:rPr>
       </w:pPr>
-      <w:hyperlink w:anchor="_Toc197769596" w:history="1">
+      <w:hyperlink w:anchor="_Toc198711768" w:history="1">
         <w:r>
           <w:rPr>
             <w:rStyle w:val="Hyperlink"/>
@@ -3183,7 +3183,7 @@
             <w:noProof/>
             <w:webHidden/>
           </w:rPr>
-          <w:instrText xml:space="preserve"> PAGEREF _Toc197769596 \h </w:instrText>
+          <w:instrText xml:space="preserve"> PAGEREF _Toc198711768 \h </w:instrText>
         </w:r>
         <w:r>
           <w:rPr>
@@ -3230,7 +3230,7 @@
           <w14:ligatures w14:val="standardContextual"/>
         </w:rPr>
       </w:pPr>
-      <w:hyperlink w:anchor="_Toc197769597" w:history="1">
+      <w:hyperlink w:anchor="_Toc198711769" w:history="1">
         <w:r>
           <w:rPr>
             <w:rStyle w:val="Hyperlink"/>
@@ -3257,7 +3257,81 @@
             <w:noProof/>
             <w:webHidden/>
           </w:rPr>
-          <w:instrText xml:space="preserve"> PAGEREF _Toc197769597 \h </w:instrText>
+          <w:instrText xml:space="preserve"> PAGEREF _Toc198711769 \h </w:instrText>
+        </w:r>
+        <w:r>
+          <w:rPr>
+            <w:noProof/>
+            <w:webHidden/>
+          </w:rPr>
+        </w:r>
+        <w:r>
+          <w:rPr>
+            <w:noProof/>
+            <w:webHidden/>
+          </w:rPr>
+          <w:fldChar w:fldCharType="separate"/>
+        </w:r>
+        <w:r>
+          <w:rPr>
+            <w:noProof/>
+            <w:webHidden/>
+          </w:rPr>
+          <w:t>20</w:t>
+        </w:r>
+        <w:r>
+          <w:rPr>
+            <w:noProof/>
+            <w:webHidden/>
+          </w:rPr>
+          <w:fldChar w:fldCharType="end"/>
+        </w:r>
+      </w:hyperlink>
+    </w:p>
+    <w:p>
+      <w:pPr>
+        <w:pStyle w:val="ndicedeilustraes"/>
+        <w:tabs>
+          <w:tab w:val="right" w:leader="dot" w:pos="9062"/>
+        </w:tabs>
+        <w:rPr>
+          <w:rFonts w:eastAsiaTheme="minorEastAsia"/>
+          <w:noProof/>
+          <w:kern w:val="2"/>
+          <w:sz w:val="24"/>
+          <w:szCs w:val="24"/>
+          <w:lang w:eastAsia="pt-BR"/>
+          <w14:ligatures w14:val="standardContextual"/>
+        </w:rPr>
+      </w:pPr>
+      <w:hyperlink w:anchor="_Toc198711770" w:history="1">
+        <w:r>
+          <w:rPr>
+            <w:rStyle w:val="Hyperlink"/>
+            <w:noProof/>
+          </w:rPr>
+          <w:t>Figura 4: Fluxo do Aluno</w:t>
+        </w:r>
+        <w:r>
+          <w:rPr>
+            <w:noProof/>
+            <w:webHidden/>
+          </w:rPr>
+          <w:tab/>
+        </w:r>
+        <w:r>
+          <w:rPr>
+            <w:noProof/>
+            <w:webHidden/>
+          </w:rPr>
+          <w:fldChar w:fldCharType="begin"/>
+        </w:r>
+        <w:r>
+          <w:rPr>
+            <w:noProof/>
+            <w:webHidden/>
+          </w:rPr>
+          <w:instrText xml:space="preserve"> PAGEREF _Toc198711770 \h </w:instrText>
         </w:r>
         <w:r>
           <w:rPr>
@@ -3304,13 +3378,27 @@
           <w14:ligatures w14:val="standardContextual"/>
         </w:rPr>
       </w:pPr>
-      <w:hyperlink w:anchor="_Toc197769598" w:history="1">
+      <w:hyperlink w:anchor="_Toc198711771" w:history="1">
         <w:r>
           <w:rPr>
             <w:rStyle w:val="Hyperlink"/>
             <w:noProof/>
           </w:rPr>
-          <w:t>Figura 4: Fluxo do Aluno</w:t>
+          <w:t>Figura 5: Fluxo do Dir</w:t>
+        </w:r>
+        <w:r>
+          <w:rPr>
+            <w:rStyle w:val="Hyperlink"/>
+            <w:noProof/>
+          </w:rPr>
+          <w:t>e</w:t>
+        </w:r>
+        <w:r>
+          <w:rPr>
+            <w:rStyle w:val="Hyperlink"/>
+            <w:noProof/>
+          </w:rPr>
+          <w:t>tor</w:t>
         </w:r>
         <w:r>
           <w:rPr>
@@ -3331,7 +3419,81 @@
             <w:noProof/>
             <w:webHidden/>
           </w:rPr>
-          <w:instrText xml:space="preserve"> PAGEREF _Toc197769598 \h </w:instrText>
+          <w:instrText xml:space="preserve"> PAGEREF _Toc198711771 \h </w:instrText>
+        </w:r>
+        <w:r>
+          <w:rPr>
+            <w:noProof/>
+            <w:webHidden/>
+          </w:rPr>
+        </w:r>
+        <w:r>
+          <w:rPr>
+            <w:noProof/>
+            <w:webHidden/>
+          </w:rPr>
+          <w:fldChar w:fldCharType="separate"/>
+        </w:r>
+        <w:r>
+          <w:rPr>
+            <w:noProof/>
+            <w:webHidden/>
+          </w:rPr>
+          <w:t>22</w:t>
+        </w:r>
+        <w:r>
+          <w:rPr>
+            <w:noProof/>
+            <w:webHidden/>
+          </w:rPr>
+          <w:fldChar w:fldCharType="end"/>
+        </w:r>
+      </w:hyperlink>
+    </w:p>
+    <w:p>
+      <w:pPr>
+        <w:pStyle w:val="ndicedeilustraes"/>
+        <w:tabs>
+          <w:tab w:val="right" w:leader="dot" w:pos="9062"/>
+        </w:tabs>
+        <w:rPr>
+          <w:rFonts w:eastAsiaTheme="minorEastAsia"/>
+          <w:noProof/>
+          <w:kern w:val="2"/>
+          <w:sz w:val="24"/>
+          <w:szCs w:val="24"/>
+          <w:lang w:eastAsia="pt-BR"/>
+          <w14:ligatures w14:val="standardContextual"/>
+        </w:rPr>
+      </w:pPr>
+      <w:hyperlink w:anchor="_Toc198711772" w:history="1">
+        <w:r>
+          <w:rPr>
+            <w:rStyle w:val="Hyperlink"/>
+            <w:noProof/>
+          </w:rPr>
+          <w:t>Figura 6: Fluxo do Professor</w:t>
+        </w:r>
+        <w:r>
+          <w:rPr>
+            <w:noProof/>
+            <w:webHidden/>
+          </w:rPr>
+          <w:tab/>
+        </w:r>
+        <w:r>
+          <w:rPr>
+            <w:noProof/>
+            <w:webHidden/>
+          </w:rPr>
+          <w:fldChar w:fldCharType="begin"/>
+        </w:r>
+        <w:r>
+          <w:rPr>
+            <w:noProof/>
+            <w:webHidden/>
+          </w:rPr>
+          <w:instrText xml:space="preserve"> PAGEREF _Toc198711772 \h </w:instrText>
         </w:r>
         <w:r>
           <w:rPr>
@@ -3378,13 +3540,13 @@
           <w14:ligatures w14:val="standardContextual"/>
         </w:rPr>
       </w:pPr>
-      <w:hyperlink w:anchor="_Toc197769599" w:history="1">
+      <w:hyperlink w:anchor="_Toc198711773" w:history="1">
         <w:r>
           <w:rPr>
             <w:rStyle w:val="Hyperlink"/>
             <w:noProof/>
           </w:rPr>
-          <w:t>Figura 5: Fluxo do Direto</w:t>
+          <w:t>Figura 7: Fluxo do Administrador</w:t>
         </w:r>
         <w:r>
           <w:rPr>
@@ -3405,7 +3567,7 @@
             <w:noProof/>
             <w:webHidden/>
           </w:rPr>
-          <w:instrText xml:space="preserve"> PAGEREF _Toc197769599 \h </w:instrText>
+          <w:instrText xml:space="preserve"> PAGEREF _Toc198711773 \h </w:instrText>
         </w:r>
         <w:r>
           <w:rPr>
@@ -3452,13 +3614,13 @@
           <w14:ligatures w14:val="standardContextual"/>
         </w:rPr>
       </w:pPr>
-      <w:hyperlink w:anchor="_Toc197769600" w:history="1">
+      <w:hyperlink w:anchor="_Toc198711774" w:history="1">
         <w:r>
           <w:rPr>
             <w:rStyle w:val="Hyperlink"/>
             <w:noProof/>
           </w:rPr>
-          <w:t>Figura 6: Fluxo do Professor</w:t>
+          <w:t>Figura 8: Diagrama relacional do banco de dados</w:t>
         </w:r>
         <w:r>
           <w:rPr>
@@ -3479,7 +3641,7 @@
             <w:noProof/>
             <w:webHidden/>
           </w:rPr>
-          <w:instrText xml:space="preserve"> PAGEREF _Toc197769600 \h </w:instrText>
+          <w:instrText xml:space="preserve"> PAGEREF _Toc198711774 \h </w:instrText>
         </w:r>
         <w:r>
           <w:rPr>
@@ -3526,13 +3688,13 @@
           <w14:ligatures w14:val="standardContextual"/>
         </w:rPr>
       </w:pPr>
-      <w:hyperlink w:anchor="_Toc197769601" w:history="1">
+      <w:hyperlink w:anchor="_Toc198711775" w:history="1">
         <w:r>
           <w:rPr>
             <w:rStyle w:val="Hyperlink"/>
             <w:noProof/>
           </w:rPr>
-          <w:t>Figura 7: Fluxo do administrador</w:t>
+          <w:t>Figura 9:  Tela de Login</w:t>
         </w:r>
         <w:r>
           <w:rPr>
@@ -3553,81 +3715,7 @@
             <w:noProof/>
             <w:webHidden/>
           </w:rPr>
-          <w:instrText xml:space="preserve"> PAGEREF _Toc197769601 \h </w:instrText>
-        </w:r>
-        <w:r>
-          <w:rPr>
-            <w:noProof/>
-            <w:webHidden/>
-          </w:rPr>
-        </w:r>
-        <w:r>
-          <w:rPr>
-            <w:noProof/>
-            <w:webHidden/>
-          </w:rPr>
-          <w:fldChar w:fldCharType="separate"/>
-        </w:r>
-        <w:r>
-          <w:rPr>
-            <w:noProof/>
-            <w:webHidden/>
-          </w:rPr>
-          <w:t>26</w:t>
-        </w:r>
-        <w:r>
-          <w:rPr>
-            <w:noProof/>
-            <w:webHidden/>
-          </w:rPr>
-          <w:fldChar w:fldCharType="end"/>
-        </w:r>
-      </w:hyperlink>
-    </w:p>
-    <w:p>
-      <w:pPr>
-        <w:pStyle w:val="ndicedeilustraes"/>
-        <w:tabs>
-          <w:tab w:val="right" w:leader="dot" w:pos="9062"/>
-        </w:tabs>
-        <w:rPr>
-          <w:rFonts w:eastAsiaTheme="minorEastAsia"/>
-          <w:noProof/>
-          <w:kern w:val="2"/>
-          <w:sz w:val="24"/>
-          <w:szCs w:val="24"/>
-          <w:lang w:eastAsia="pt-BR"/>
-          <w14:ligatures w14:val="standardContextual"/>
-        </w:rPr>
-      </w:pPr>
-      <w:hyperlink w:anchor="_Toc197769602" w:history="1">
-        <w:r>
-          <w:rPr>
-            <w:rStyle w:val="Hyperlink"/>
-            <w:noProof/>
-          </w:rPr>
-          <w:t>Figura 8: Diagrama relacional do banco de dados</w:t>
-        </w:r>
-        <w:r>
-          <w:rPr>
-            <w:noProof/>
-            <w:webHidden/>
-          </w:rPr>
-          <w:tab/>
-        </w:r>
-        <w:r>
-          <w:rPr>
-            <w:noProof/>
-            <w:webHidden/>
-          </w:rPr>
-          <w:fldChar w:fldCharType="begin"/>
-        </w:r>
-        <w:r>
-          <w:rPr>
-            <w:noProof/>
-            <w:webHidden/>
-          </w:rPr>
-          <w:instrText xml:space="preserve"> PAGEREF _Toc197769602 \h </w:instrText>
+          <w:instrText xml:space="preserve"> PAGEREF _Toc198711775 \h </w:instrText>
         </w:r>
         <w:r>
           <w:rPr>
@@ -3674,13 +3762,13 @@
           <w14:ligatures w14:val="standardContextual"/>
         </w:rPr>
       </w:pPr>
-      <w:hyperlink w:anchor="_Toc197769603" w:history="1">
+      <w:hyperlink w:anchor="_Toc198711776" w:history="1">
         <w:r>
           <w:rPr>
             <w:rStyle w:val="Hyperlink"/>
             <w:noProof/>
           </w:rPr>
-          <w:t>Figura 9:  Tela de Login</w:t>
+          <w:t>Figura 10: Tela para recuperação de senha</w:t>
         </w:r>
         <w:r>
           <w:rPr>
@@ -3701,7 +3789,155 @@
             <w:noProof/>
             <w:webHidden/>
           </w:rPr>
-          <w:instrText xml:space="preserve"> PAGEREF _Toc197769603 \h </w:instrText>
+          <w:instrText xml:space="preserve"> PAGEREF _Toc198711776 \h </w:instrText>
+        </w:r>
+        <w:r>
+          <w:rPr>
+            <w:noProof/>
+            <w:webHidden/>
+          </w:rPr>
+        </w:r>
+        <w:r>
+          <w:rPr>
+            <w:noProof/>
+            <w:webHidden/>
+          </w:rPr>
+          <w:fldChar w:fldCharType="separate"/>
+        </w:r>
+        <w:r>
+          <w:rPr>
+            <w:noProof/>
+            <w:webHidden/>
+          </w:rPr>
+          <w:t>28</w:t>
+        </w:r>
+        <w:r>
+          <w:rPr>
+            <w:noProof/>
+            <w:webHidden/>
+          </w:rPr>
+          <w:fldChar w:fldCharType="end"/>
+        </w:r>
+      </w:hyperlink>
+    </w:p>
+    <w:p>
+      <w:pPr>
+        <w:pStyle w:val="ndicedeilustraes"/>
+        <w:tabs>
+          <w:tab w:val="right" w:leader="dot" w:pos="9062"/>
+        </w:tabs>
+        <w:rPr>
+          <w:rFonts w:eastAsiaTheme="minorEastAsia"/>
+          <w:noProof/>
+          <w:kern w:val="2"/>
+          <w:sz w:val="24"/>
+          <w:szCs w:val="24"/>
+          <w:lang w:eastAsia="pt-BR"/>
+          <w14:ligatures w14:val="standardContextual"/>
+        </w:rPr>
+      </w:pPr>
+      <w:hyperlink w:anchor="_Toc198711777" w:history="1">
+        <w:r>
+          <w:rPr>
+            <w:rStyle w:val="Hyperlink"/>
+            <w:noProof/>
+          </w:rPr>
+          <w:t>Figura 11: Tela de redefinir senha</w:t>
+        </w:r>
+        <w:r>
+          <w:rPr>
+            <w:noProof/>
+            <w:webHidden/>
+          </w:rPr>
+          <w:tab/>
+        </w:r>
+        <w:r>
+          <w:rPr>
+            <w:noProof/>
+            <w:webHidden/>
+          </w:rPr>
+          <w:fldChar w:fldCharType="begin"/>
+        </w:r>
+        <w:r>
+          <w:rPr>
+            <w:noProof/>
+            <w:webHidden/>
+          </w:rPr>
+          <w:instrText xml:space="preserve"> PAGEREF _Toc198711777 \h </w:instrText>
+        </w:r>
+        <w:r>
+          <w:rPr>
+            <w:noProof/>
+            <w:webHidden/>
+          </w:rPr>
+        </w:r>
+        <w:r>
+          <w:rPr>
+            <w:noProof/>
+            <w:webHidden/>
+          </w:rPr>
+          <w:fldChar w:fldCharType="separate"/>
+        </w:r>
+        <w:r>
+          <w:rPr>
+            <w:noProof/>
+            <w:webHidden/>
+          </w:rPr>
+          <w:t>28</w:t>
+        </w:r>
+        <w:r>
+          <w:rPr>
+            <w:noProof/>
+            <w:webHidden/>
+          </w:rPr>
+          <w:fldChar w:fldCharType="end"/>
+        </w:r>
+      </w:hyperlink>
+    </w:p>
+    <w:p>
+      <w:pPr>
+        <w:pStyle w:val="ndicedeilustraes"/>
+        <w:tabs>
+          <w:tab w:val="right" w:leader="dot" w:pos="9062"/>
+        </w:tabs>
+        <w:rPr>
+          <w:rFonts w:eastAsiaTheme="minorEastAsia"/>
+          <w:noProof/>
+          <w:kern w:val="2"/>
+          <w:sz w:val="24"/>
+          <w:szCs w:val="24"/>
+          <w:lang w:eastAsia="pt-BR"/>
+          <w14:ligatures w14:val="standardContextual"/>
+        </w:rPr>
+      </w:pPr>
+      <w:hyperlink w:anchor="_Toc198711778" w:history="1">
+        <w:r>
+          <w:rPr>
+            <w:rStyle w:val="Hyperlink"/>
+            <w:noProof/>
+          </w:rPr>
+          <w:t>Figura 12: Tela Home para alunos</w:t>
+        </w:r>
+        <w:r>
+          <w:rPr>
+            <w:noProof/>
+            <w:webHidden/>
+          </w:rPr>
+          <w:tab/>
+        </w:r>
+        <w:r>
+          <w:rPr>
+            <w:noProof/>
+            <w:webHidden/>
+          </w:rPr>
+          <w:fldChar w:fldCharType="begin"/>
+        </w:r>
+        <w:r>
+          <w:rPr>
+            <w:noProof/>
+            <w:webHidden/>
+          </w:rPr>
+          <w:instrText xml:space="preserve"> PAGEREF _Toc198711778 \h </w:instrText>
         </w:r>
         <w:r>
           <w:rPr>
@@ -3748,13 +3984,13 @@
           <w14:ligatures w14:val="standardContextual"/>
         </w:rPr>
       </w:pPr>
-      <w:hyperlink w:anchor="_Toc197769604" w:history="1">
+      <w:hyperlink w:anchor="_Toc198711779" w:history="1">
         <w:r>
           <w:rPr>
             <w:rStyle w:val="Hyperlink"/>
             <w:noProof/>
           </w:rPr>
-          <w:t>Figura 10: Tela para recuperação de senha</w:t>
+          <w:t>Figura 13: Tela de ranking da turma</w:t>
         </w:r>
         <w:r>
           <w:rPr>
@@ -3775,81 +4011,7 @@
             <w:noProof/>
             <w:webHidden/>
           </w:rPr>
-          <w:instrText xml:space="preserve"> PAGEREF _Toc197769604 \h </w:instrText>
-        </w:r>
-        <w:r>
-          <w:rPr>
-            <w:noProof/>
-            <w:webHidden/>
-          </w:rPr>
-        </w:r>
-        <w:r>
-          <w:rPr>
-            <w:noProof/>
-            <w:webHidden/>
-          </w:rPr>
-          <w:fldChar w:fldCharType="separate"/>
-        </w:r>
-        <w:r>
-          <w:rPr>
-            <w:noProof/>
-            <w:webHidden/>
-          </w:rPr>
-          <w:t>29</w:t>
-        </w:r>
-        <w:r>
-          <w:rPr>
-            <w:noProof/>
-            <w:webHidden/>
-          </w:rPr>
-          <w:fldChar w:fldCharType="end"/>
-        </w:r>
-      </w:hyperlink>
-    </w:p>
-    <w:p>
-      <w:pPr>
-        <w:pStyle w:val="ndicedeilustraes"/>
-        <w:tabs>
-          <w:tab w:val="right" w:leader="dot" w:pos="9062"/>
-        </w:tabs>
-        <w:rPr>
-          <w:rFonts w:eastAsiaTheme="minorEastAsia"/>
-          <w:noProof/>
-          <w:kern w:val="2"/>
-          <w:sz w:val="24"/>
-          <w:szCs w:val="24"/>
-          <w:lang w:eastAsia="pt-BR"/>
-          <w14:ligatures w14:val="standardContextual"/>
-        </w:rPr>
-      </w:pPr>
-      <w:hyperlink w:anchor="_Toc197769605" w:history="1">
-        <w:r>
-          <w:rPr>
-            <w:rStyle w:val="Hyperlink"/>
-            <w:noProof/>
-          </w:rPr>
-          <w:t>Figura 11: Tela de redefinir senha</w:t>
-        </w:r>
-        <w:r>
-          <w:rPr>
-            <w:noProof/>
-            <w:webHidden/>
-          </w:rPr>
-          <w:tab/>
-        </w:r>
-        <w:r>
-          <w:rPr>
-            <w:noProof/>
-            <w:webHidden/>
-          </w:rPr>
-          <w:fldChar w:fldCharType="begin"/>
-        </w:r>
-        <w:r>
-          <w:rPr>
-            <w:noProof/>
-            <w:webHidden/>
-          </w:rPr>
-          <w:instrText xml:space="preserve"> PAGEREF _Toc197769605 \h </w:instrText>
+          <w:instrText xml:space="preserve"> PAGEREF _Toc198711779 \h </w:instrText>
         </w:r>
         <w:r>
           <w:rPr>
@@ -3896,13 +4058,13 @@
           <w14:ligatures w14:val="standardContextual"/>
         </w:rPr>
       </w:pPr>
-      <w:hyperlink w:anchor="_Toc197769606" w:history="1">
+      <w:hyperlink w:anchor="_Toc198711780" w:history="1">
         <w:r>
           <w:rPr>
             <w:rStyle w:val="Hyperlink"/>
             <w:noProof/>
           </w:rPr>
-          <w:t>Figura 12: Tela Home para alunos</w:t>
+          <w:t>Figura 14: Tela de perfil do aluno</w:t>
         </w:r>
         <w:r>
           <w:rPr>
@@ -3923,7 +4085,7 @@
             <w:noProof/>
             <w:webHidden/>
           </w:rPr>
-          <w:instrText xml:space="preserve"> PAGEREF _Toc197769606 \h </w:instrText>
+          <w:instrText xml:space="preserve"> PAGEREF _Toc198711780 \h </w:instrText>
         </w:r>
         <w:r>
           <w:rPr>
@@ -3970,13 +4132,13 @@
           <w14:ligatures w14:val="standardContextual"/>
         </w:rPr>
       </w:pPr>
-      <w:hyperlink w:anchor="_Toc197769607" w:history="1">
+      <w:hyperlink w:anchor="_Toc198711781" w:history="1">
         <w:r>
           <w:rPr>
             <w:rStyle w:val="Hyperlink"/>
             <w:noProof/>
           </w:rPr>
-          <w:t>Figura 13: Tela de ranking da turma</w:t>
+          <w:t>Figura 15: Exemplo de treino na disciplina</w:t>
         </w:r>
         <w:r>
           <w:rPr>
@@ -3997,7 +4159,7 @@
             <w:noProof/>
             <w:webHidden/>
           </w:rPr>
-          <w:instrText xml:space="preserve"> PAGEREF _Toc197769607 \h </w:instrText>
+          <w:instrText xml:space="preserve"> PAGEREF _Toc198711781 \h </w:instrText>
         </w:r>
         <w:r>
           <w:rPr>
@@ -4044,13 +4206,13 @@
           <w14:ligatures w14:val="standardContextual"/>
         </w:rPr>
       </w:pPr>
-      <w:hyperlink w:anchor="_Toc197769608" w:history="1">
+      <w:hyperlink w:anchor="_Toc198711782" w:history="1">
         <w:r>
           <w:rPr>
             <w:rStyle w:val="Hyperlink"/>
             <w:noProof/>
           </w:rPr>
-          <w:t>Figura 14: Tela de perfil do aluno</w:t>
+          <w:t>Figura 16: Tela de espera modo online</w:t>
         </w:r>
         <w:r>
           <w:rPr>
@@ -4071,7 +4233,7 @@
             <w:noProof/>
             <w:webHidden/>
           </w:rPr>
-          <w:instrText xml:space="preserve"> PAGEREF _Toc197769608 \h </w:instrText>
+          <w:instrText xml:space="preserve"> PAGEREF _Toc198711782 \h </w:instrText>
         </w:r>
         <w:r>
           <w:rPr>
@@ -4118,13 +4280,13 @@
           <w14:ligatures w14:val="standardContextual"/>
         </w:rPr>
       </w:pPr>
-      <w:hyperlink w:anchor="_Toc197769609" w:history="1">
+      <w:hyperlink w:anchor="_Toc198711783" w:history="1">
         <w:r>
           <w:rPr>
             <w:rStyle w:val="Hyperlink"/>
             <w:noProof/>
           </w:rPr>
-          <w:t>Figura 15: Exemplo de treino na disciplina</w:t>
+          <w:t>Figura 17: Tela de jogo modo online</w:t>
         </w:r>
         <w:r>
           <w:rPr>
@@ -4145,7 +4307,7 @@
             <w:noProof/>
             <w:webHidden/>
           </w:rPr>
-          <w:instrText xml:space="preserve"> PAGEREF _Toc197769609 \h </w:instrText>
+          <w:instrText xml:space="preserve"> PAGEREF _Toc198711783 \h </w:instrText>
         </w:r>
         <w:r>
           <w:rPr>
@@ -4192,13 +4354,13 @@
           <w14:ligatures w14:val="standardContextual"/>
         </w:rPr>
       </w:pPr>
-      <w:hyperlink w:anchor="_Toc197769610" w:history="1">
+      <w:hyperlink w:anchor="_Toc198711784" w:history="1">
         <w:r>
           <w:rPr>
             <w:rStyle w:val="Hyperlink"/>
             <w:noProof/>
           </w:rPr>
-          <w:t>Figura 16: Tela de espera modo online</w:t>
+          <w:t>Figura 18: Home para administradores</w:t>
         </w:r>
         <w:r>
           <w:rPr>
@@ -4219,7 +4381,7 @@
             <w:noProof/>
             <w:webHidden/>
           </w:rPr>
-          <w:instrText xml:space="preserve"> PAGEREF _Toc197769610 \h </w:instrText>
+          <w:instrText xml:space="preserve"> PAGEREF _Toc198711784 \h </w:instrText>
         </w:r>
         <w:r>
           <w:rPr>
@@ -4266,13 +4428,13 @@
           <w14:ligatures w14:val="standardContextual"/>
         </w:rPr>
       </w:pPr>
-      <w:hyperlink w:anchor="_Toc197769611" w:history="1">
+      <w:hyperlink w:anchor="_Toc198711785" w:history="1">
         <w:r>
           <w:rPr>
             <w:rStyle w:val="Hyperlink"/>
             <w:noProof/>
           </w:rPr>
-          <w:t>Figura 17: Tela de jogo modo online</w:t>
+          <w:t>Figura 19: Tela de adicionar escola</w:t>
         </w:r>
         <w:r>
           <w:rPr>
@@ -4293,7 +4455,81 @@
             <w:noProof/>
             <w:webHidden/>
           </w:rPr>
-          <w:instrText xml:space="preserve"> PAGEREF _Toc197769611 \h </w:instrText>
+          <w:instrText xml:space="preserve"> PAGEREF _Toc198711785 \h </w:instrText>
+        </w:r>
+        <w:r>
+          <w:rPr>
+            <w:noProof/>
+            <w:webHidden/>
+          </w:rPr>
+        </w:r>
+        <w:r>
+          <w:rPr>
+            <w:noProof/>
+            <w:webHidden/>
+          </w:rPr>
+          <w:fldChar w:fldCharType="separate"/>
+        </w:r>
+        <w:r>
+          <w:rPr>
+            <w:noProof/>
+            <w:webHidden/>
+          </w:rPr>
+          <w:t>35</w:t>
+        </w:r>
+        <w:r>
+          <w:rPr>
+            <w:noProof/>
+            <w:webHidden/>
+          </w:rPr>
+          <w:fldChar w:fldCharType="end"/>
+        </w:r>
+      </w:hyperlink>
+    </w:p>
+    <w:p>
+      <w:pPr>
+        <w:pStyle w:val="ndicedeilustraes"/>
+        <w:tabs>
+          <w:tab w:val="right" w:leader="dot" w:pos="9062"/>
+        </w:tabs>
+        <w:rPr>
+          <w:rFonts w:eastAsiaTheme="minorEastAsia"/>
+          <w:noProof/>
+          <w:kern w:val="2"/>
+          <w:sz w:val="24"/>
+          <w:szCs w:val="24"/>
+          <w:lang w:eastAsia="pt-BR"/>
+          <w14:ligatures w14:val="standardContextual"/>
+        </w:rPr>
+      </w:pPr>
+      <w:hyperlink w:anchor="_Toc198711786" w:history="1">
+        <w:r>
+          <w:rPr>
+            <w:rStyle w:val="Hyperlink"/>
+            <w:noProof/>
+          </w:rPr>
+          <w:t>Figura 20: Tela de adicionar usuário</w:t>
+        </w:r>
+        <w:r>
+          <w:rPr>
+            <w:noProof/>
+            <w:webHidden/>
+          </w:rPr>
+          <w:tab/>
+        </w:r>
+        <w:r>
+          <w:rPr>
+            <w:noProof/>
+            <w:webHidden/>
+          </w:rPr>
+          <w:fldChar w:fldCharType="begin"/>
+        </w:r>
+        <w:r>
+          <w:rPr>
+            <w:noProof/>
+            <w:webHidden/>
+          </w:rPr>
+          <w:instrText xml:space="preserve"> PAGEREF _Toc198711786 \h </w:instrText>
         </w:r>
         <w:r>
           <w:rPr>
@@ -4340,13 +4576,13 @@
           <w14:ligatures w14:val="standardContextual"/>
         </w:rPr>
       </w:pPr>
-      <w:hyperlink w:anchor="_Toc197769612" w:history="1">
+      <w:hyperlink w:anchor="_Toc198711787" w:history="1">
         <w:r>
           <w:rPr>
             <w:rStyle w:val="Hyperlink"/>
             <w:noProof/>
           </w:rPr>
-          <w:t>Figura 18: Home para administradores</w:t>
+          <w:t>Figura 21: Tela de adicionar pergunta</w:t>
         </w:r>
         <w:r>
           <w:rPr>
@@ -4367,7 +4603,7 @@
             <w:noProof/>
             <w:webHidden/>
           </w:rPr>
-          <w:instrText xml:space="preserve"> PAGEREF _Toc197769612 \h </w:instrText>
+          <w:instrText xml:space="preserve"> PAGEREF _Toc198711787 \h </w:instrText>
         </w:r>
         <w:r>
           <w:rPr>
@@ -4414,13 +4650,13 @@
           <w14:ligatures w14:val="standardContextual"/>
         </w:rPr>
       </w:pPr>
-      <w:hyperlink w:anchor="_Toc197769613" w:history="1">
+      <w:hyperlink w:anchor="_Toc198711788" w:history="1">
         <w:r>
           <w:rPr>
             <w:rStyle w:val="Hyperlink"/>
             <w:noProof/>
           </w:rPr>
-          <w:t>Figura 19: Tela de adicionar escola</w:t>
+          <w:t>Figura 22: Tela de listagem de alunos</w:t>
         </w:r>
         <w:r>
           <w:rPr>
@@ -4441,7 +4677,7 @@
             <w:noProof/>
             <w:webHidden/>
           </w:rPr>
-          <w:instrText xml:space="preserve"> PAGEREF _Toc197769613 \h </w:instrText>
+          <w:instrText xml:space="preserve"> PAGEREF _Toc198711788 \h </w:instrText>
         </w:r>
         <w:r>
           <w:rPr>
@@ -4488,13 +4724,13 @@
           <w14:ligatures w14:val="standardContextual"/>
         </w:rPr>
       </w:pPr>
-      <w:hyperlink w:anchor="_Toc197769614" w:history="1">
+      <w:hyperlink w:anchor="_Toc198711789" w:history="1">
         <w:r>
           <w:rPr>
             <w:rStyle w:val="Hyperlink"/>
             <w:noProof/>
           </w:rPr>
-          <w:t>Figura 20: Tela de adicionar usuário</w:t>
+          <w:t>Figura 23: Tela de listagem de perguntas</w:t>
         </w:r>
         <w:r>
           <w:rPr>
@@ -4515,7 +4751,7 @@
             <w:noProof/>
             <w:webHidden/>
           </w:rPr>
-          <w:instrText xml:space="preserve"> PAGEREF _Toc197769614 \h </w:instrText>
+          <w:instrText xml:space="preserve"> PAGEREF _Toc198711789 \h </w:instrText>
         </w:r>
         <w:r>
           <w:rPr>
@@ -4562,229 +4798,7 @@
           <w14:ligatures w14:val="standardContextual"/>
         </w:rPr>
       </w:pPr>
-      <w:hyperlink w:anchor="_Toc197769615" w:history="1">
-        <w:r>
-          <w:rPr>
-            <w:rStyle w:val="Hyperlink"/>
-            <w:noProof/>
-          </w:rPr>
-          <w:t>Figura 21: Tela de adicionar pergunta</w:t>
-        </w:r>
-        <w:r>
-          <w:rPr>
-            <w:noProof/>
-            <w:webHidden/>
-          </w:rPr>
-          <w:tab/>
-        </w:r>
-        <w:r>
-          <w:rPr>
-            <w:noProof/>
-            <w:webHidden/>
-          </w:rPr>
-          <w:fldChar w:fldCharType="begin"/>
-        </w:r>
-        <w:r>
-          <w:rPr>
-            <w:noProof/>
-            <w:webHidden/>
-          </w:rPr>
-          <w:instrText xml:space="preserve"> PAGEREF _Toc197769615 \h </w:instrText>
-        </w:r>
-        <w:r>
-          <w:rPr>
-            <w:noProof/>
-            <w:webHidden/>
-          </w:rPr>
-        </w:r>
-        <w:r>
-          <w:rPr>
-            <w:noProof/>
-            <w:webHidden/>
-          </w:rPr>
-          <w:fldChar w:fldCharType="separate"/>
-        </w:r>
-        <w:r>
-          <w:rPr>
-            <w:noProof/>
-            <w:webHidden/>
-          </w:rPr>
-          <w:t>40</w:t>
-        </w:r>
-        <w:r>
-          <w:rPr>
-            <w:noProof/>
-            <w:webHidden/>
-          </w:rPr>
-          <w:fldChar w:fldCharType="end"/>
-        </w:r>
-      </w:hyperlink>
-    </w:p>
-    <w:p>
-      <w:pPr>
-        <w:pStyle w:val="ndicedeilustraes"/>
-        <w:tabs>
-          <w:tab w:val="right" w:leader="dot" w:pos="9062"/>
-        </w:tabs>
-        <w:rPr>
-          <w:rFonts w:eastAsiaTheme="minorEastAsia"/>
-          <w:noProof/>
-          <w:kern w:val="2"/>
-          <w:sz w:val="24"/>
-          <w:szCs w:val="24"/>
-          <w:lang w:eastAsia="pt-BR"/>
-          <w14:ligatures w14:val="standardContextual"/>
-        </w:rPr>
-      </w:pPr>
-      <w:hyperlink w:anchor="_Toc197769616" w:history="1">
-        <w:r>
-          <w:rPr>
-            <w:rStyle w:val="Hyperlink"/>
-            <w:noProof/>
-          </w:rPr>
-          <w:t>Figura 22: Tela de listagem de alunos</w:t>
-        </w:r>
-        <w:r>
-          <w:rPr>
-            <w:noProof/>
-            <w:webHidden/>
-          </w:rPr>
-          <w:tab/>
-        </w:r>
-        <w:r>
-          <w:rPr>
-            <w:noProof/>
-            <w:webHidden/>
-          </w:rPr>
-          <w:fldChar w:fldCharType="begin"/>
-        </w:r>
-        <w:r>
-          <w:rPr>
-            <w:noProof/>
-            <w:webHidden/>
-          </w:rPr>
-          <w:instrText xml:space="preserve"> PAGEREF _Toc197769616 \h </w:instrText>
-        </w:r>
-        <w:r>
-          <w:rPr>
-            <w:noProof/>
-            <w:webHidden/>
-          </w:rPr>
-        </w:r>
-        <w:r>
-          <w:rPr>
-            <w:noProof/>
-            <w:webHidden/>
-          </w:rPr>
-          <w:fldChar w:fldCharType="separate"/>
-        </w:r>
-        <w:r>
-          <w:rPr>
-            <w:noProof/>
-            <w:webHidden/>
-          </w:rPr>
-          <w:t>41</w:t>
-        </w:r>
-        <w:r>
-          <w:rPr>
-            <w:noProof/>
-            <w:webHidden/>
-          </w:rPr>
-          <w:fldChar w:fldCharType="end"/>
-        </w:r>
-      </w:hyperlink>
-    </w:p>
-    <w:p>
-      <w:pPr>
-        <w:pStyle w:val="ndicedeilustraes"/>
-        <w:tabs>
-          <w:tab w:val="right" w:leader="dot" w:pos="9062"/>
-        </w:tabs>
-        <w:rPr>
-          <w:rFonts w:eastAsiaTheme="minorEastAsia"/>
-          <w:noProof/>
-          <w:kern w:val="2"/>
-          <w:sz w:val="24"/>
-          <w:szCs w:val="24"/>
-          <w:lang w:eastAsia="pt-BR"/>
-          <w14:ligatures w14:val="standardContextual"/>
-        </w:rPr>
-      </w:pPr>
-      <w:hyperlink w:anchor="_Toc197769617" w:history="1">
-        <w:r>
-          <w:rPr>
-            <w:rStyle w:val="Hyperlink"/>
-            <w:noProof/>
-          </w:rPr>
-          <w:t>Figura 23: Tela de listagem de perguntas</w:t>
-        </w:r>
-        <w:r>
-          <w:rPr>
-            <w:noProof/>
-            <w:webHidden/>
-          </w:rPr>
-          <w:tab/>
-        </w:r>
-        <w:r>
-          <w:rPr>
-            <w:noProof/>
-            <w:webHidden/>
-          </w:rPr>
-          <w:fldChar w:fldCharType="begin"/>
-        </w:r>
-        <w:r>
-          <w:rPr>
-            <w:noProof/>
-            <w:webHidden/>
-          </w:rPr>
-          <w:instrText xml:space="preserve"> PAGEREF _Toc197769617 \h </w:instrText>
-        </w:r>
-        <w:r>
-          <w:rPr>
-            <w:noProof/>
-            <w:webHidden/>
-          </w:rPr>
-        </w:r>
-        <w:r>
-          <w:rPr>
-            <w:noProof/>
-            <w:webHidden/>
-          </w:rPr>
-          <w:fldChar w:fldCharType="separate"/>
-        </w:r>
-        <w:r>
-          <w:rPr>
-            <w:noProof/>
-            <w:webHidden/>
-          </w:rPr>
-          <w:t>42</w:t>
-        </w:r>
-        <w:r>
-          <w:rPr>
-            <w:noProof/>
-            <w:webHidden/>
-          </w:rPr>
-          <w:fldChar w:fldCharType="end"/>
-        </w:r>
-      </w:hyperlink>
-    </w:p>
-    <w:p>
-      <w:pPr>
-        <w:pStyle w:val="ndicedeilustraes"/>
-        <w:tabs>
-          <w:tab w:val="right" w:leader="dot" w:pos="9062"/>
-        </w:tabs>
-        <w:rPr>
-          <w:rFonts w:eastAsiaTheme="minorEastAsia"/>
-          <w:noProof/>
-          <w:kern w:val="2"/>
-          <w:sz w:val="24"/>
-          <w:szCs w:val="24"/>
-          <w:lang w:eastAsia="pt-BR"/>
-          <w14:ligatures w14:val="standardContextual"/>
-        </w:rPr>
-      </w:pPr>
-      <w:hyperlink w:anchor="_Toc197769618" w:history="1">
+      <w:hyperlink w:anchor="_Toc198711790" w:history="1">
         <w:r>
           <w:rPr>
             <w:rStyle w:val="Hyperlink"/>
@@ -4811,7 +4825,7 @@
             <w:noProof/>
             <w:webHidden/>
           </w:rPr>
-          <w:instrText xml:space="preserve"> PAGEREF _Toc197769618 \h </w:instrText>
+          <w:instrText xml:space="preserve"> PAGEREF _Toc198711790 \h </w:instrText>
         </w:r>
         <w:r>
           <w:rPr>
@@ -4831,7 +4845,7 @@
             <w:noProof/>
             <w:webHidden/>
           </w:rPr>
-          <w:t>43</w:t>
+          <w:t>40</w:t>
         </w:r>
         <w:r>
           <w:rPr>
@@ -9216,7 +9230,7 @@
         <w:jc w:val="both"/>
       </w:pPr>
       <w:bookmarkStart w:id="19" w:name="_Toc197370970"/>
-      <w:bookmarkStart w:id="20" w:name="_Toc197769595"/>
+      <w:bookmarkStart w:id="20" w:name="_Toc198711767"/>
       <w:r>
         <w:t xml:space="preserve">Figura </w:t>
       </w:r>
@@ -9393,7 +9407,7 @@
         <w:jc w:val="both"/>
       </w:pPr>
       <w:bookmarkStart w:id="21" w:name="_Toc197370971"/>
-      <w:bookmarkStart w:id="22" w:name="_Toc197769596"/>
+      <w:bookmarkStart w:id="22" w:name="_Toc198711768"/>
       <w:r>
         <w:t xml:space="preserve">Figura </w:t>
       </w:r>
@@ -12958,7 +12972,7 @@
         <w:jc w:val="both"/>
       </w:pPr>
       <w:bookmarkStart w:id="39" w:name="_Toc197370972"/>
-      <w:bookmarkStart w:id="40" w:name="_Toc197769597"/>
+      <w:bookmarkStart w:id="40" w:name="_Toc198711769"/>
       <w:r>
         <w:t xml:space="preserve">Figura </w:t>
       </w:r>
@@ -13362,7 +13376,7 @@
         <w:jc w:val="both"/>
       </w:pPr>
       <w:bookmarkStart w:id="43" w:name="_Toc197370973"/>
-      <w:bookmarkStart w:id="44" w:name="_Toc197769598"/>
+      <w:bookmarkStart w:id="44" w:name="_Toc198711770"/>
       <w:r>
         <w:t xml:space="preserve">Figura </w:t>
       </w:r>
@@ -13547,7 +13561,7 @@
           <w:u w:val="single"/>
         </w:rPr>
       </w:pPr>
-      <w:bookmarkStart w:id="46" w:name="_Toc197769599"/>
+      <w:bookmarkStart w:id="46" w:name="_Toc198711771"/>
       <w:r>
         <w:t xml:space="preserve">Figura </w:t>
       </w:r>
@@ -13566,10 +13580,10 @@
         <w:t>Fluxo do Direto</w:t>
       </w:r>
       <w:bookmarkEnd w:id="45"/>
+      <w:r>
+        <w:t>r</w:t>
+      </w:r>
       <w:bookmarkEnd w:id="46"/>
-      <w:r>
-        <w:t>r</w:t>
-      </w:r>
     </w:p>
     <w:p>
       <w:pPr>
@@ -13728,7 +13742,7 @@
         <w:pStyle w:val="Legenda"/>
         <w:jc w:val="both"/>
       </w:pPr>
-      <w:bookmarkStart w:id="48" w:name="_Toc197769600"/>
+      <w:bookmarkStart w:id="48" w:name="_Toc198711772"/>
       <w:r>
         <w:t xml:space="preserve">Figura </w:t>
       </w:r>
@@ -13904,7 +13918,7 @@
         <w:jc w:val="both"/>
       </w:pPr>
       <w:bookmarkStart w:id="49" w:name="_Toc197370976"/>
-      <w:bookmarkStart w:id="50" w:name="_Toc197769601"/>
+      <w:bookmarkStart w:id="50" w:name="_Toc198711773"/>
       <w:r>
         <w:t xml:space="preserve">Figura </w:t>
       </w:r>
@@ -14136,7 +14150,7 @@
         <w:pStyle w:val="Legenda"/>
         <w:jc w:val="both"/>
       </w:pPr>
-      <w:bookmarkStart w:id="54" w:name="_Toc197769602"/>
+      <w:bookmarkStart w:id="54" w:name="_Toc198711774"/>
       <w:r>
         <w:t xml:space="preserve">Figura </w:t>
       </w:r>
@@ -14686,7 +14700,7 @@
         <w:jc w:val="both"/>
       </w:pPr>
       <w:bookmarkStart w:id="57" w:name="_Toc197370978"/>
-      <w:bookmarkStart w:id="58" w:name="_Toc197769603"/>
+      <w:bookmarkStart w:id="58" w:name="_Toc198711775"/>
       <w:r>
         <w:t xml:space="preserve">Figura </w:t>
       </w:r>
@@ -14841,7 +14855,7 @@
         <w:jc w:val="both"/>
       </w:pPr>
       <w:bookmarkStart w:id="59" w:name="_Toc197370979"/>
-      <w:bookmarkStart w:id="60" w:name="_Toc197769604"/>
+      <w:bookmarkStart w:id="60" w:name="_Toc198711776"/>
       <w:r>
         <w:lastRenderedPageBreak/>
         <w:t xml:space="preserve">Figura </w:t>
@@ -14987,7 +15001,7 @@
         <w:pStyle w:val="Legenda"/>
         <w:jc w:val="both"/>
       </w:pPr>
-      <w:bookmarkStart w:id="61" w:name="_Toc197769605"/>
+      <w:bookmarkStart w:id="61" w:name="_Toc198711777"/>
       <w:r>
         <w:t xml:space="preserve">Figura </w:t>
       </w:r>
@@ -15175,7 +15189,7 @@
         <w:jc w:val="both"/>
       </w:pPr>
       <w:bookmarkStart w:id="62" w:name="_Toc197370980"/>
-      <w:bookmarkStart w:id="63" w:name="_Toc197769606"/>
+      <w:bookmarkStart w:id="63" w:name="_Toc198711778"/>
       <w:r>
         <w:t xml:space="preserve">Figura </w:t>
       </w:r>
@@ -15208,6 +15222,15 @@
           <w:szCs w:val="24"/>
         </w:rPr>
       </w:pPr>
+      <w:r>
+        <w:rPr>
+          <w:rFonts w:ascii="Arial" w:hAnsi="Arial" w:cs="Arial"/>
+          <w:noProof/>
+          <w:sz w:val="24"/>
+          <w:szCs w:val="24"/>
+        </w:rPr>
+        <w:t>A</w:t>
+      </w:r>
       <w:r>
         <w:rPr>
           <w:rFonts w:ascii="Arial" w:hAnsi="Arial" w:cs="Arial"/>
@@ -15327,7 +15350,7 @@
         <w:pStyle w:val="Legenda"/>
         <w:jc w:val="both"/>
       </w:pPr>
-      <w:bookmarkStart w:id="65" w:name="_Toc197769607"/>
+      <w:bookmarkStart w:id="65" w:name="_Toc198711779"/>
       <w:r>
         <w:t xml:space="preserve">Figura </w:t>
       </w:r>
@@ -15569,7 +15592,7 @@
         <w:jc w:val="both"/>
       </w:pPr>
       <w:bookmarkStart w:id="66" w:name="_Toc197370982"/>
-      <w:bookmarkStart w:id="67" w:name="_Toc197769608"/>
+      <w:bookmarkStart w:id="67" w:name="_Toc198711780"/>
       <w:r>
         <w:t xml:space="preserve">Figura </w:t>
       </w:r>
@@ -15793,7 +15816,7 @@
         <w:jc w:val="both"/>
       </w:pPr>
       <w:bookmarkStart w:id="68" w:name="_Toc197370983"/>
-      <w:bookmarkStart w:id="69" w:name="_Toc197769609"/>
+      <w:bookmarkStart w:id="69" w:name="_Toc198711781"/>
       <w:r>
         <w:t xml:space="preserve">Figura </w:t>
       </w:r>
@@ -15938,7 +15961,7 @@
         <w:pStyle w:val="Legenda"/>
         <w:jc w:val="both"/>
       </w:pPr>
-      <w:bookmarkStart w:id="71" w:name="_Toc197769610"/>
+      <w:bookmarkStart w:id="71" w:name="_Toc198711782"/>
       <w:r>
         <w:t xml:space="preserve">Figura </w:t>
       </w:r>
@@ -16163,7 +16186,7 @@
         <w:jc w:val="both"/>
       </w:pPr>
       <w:bookmarkStart w:id="72" w:name="_Toc197370985"/>
-      <w:bookmarkStart w:id="73" w:name="_Toc197769611"/>
+      <w:bookmarkStart w:id="73" w:name="_Toc198711783"/>
       <w:r>
         <w:t xml:space="preserve">Figura </w:t>
       </w:r>
@@ -16396,13 +16419,13 @@
         <w:jc w:val="both"/>
       </w:pPr>
       <w:bookmarkStart w:id="74" w:name="_Toc197370986"/>
-      <w:bookmarkStart w:id="75" w:name="_Toc197769612"/>
     </w:p>
     <w:p>
       <w:pPr>
         <w:pStyle w:val="Legenda"/>
         <w:jc w:val="both"/>
       </w:pPr>
+      <w:bookmarkStart w:id="75" w:name="_Toc198711784"/>
       <w:r>
         <w:t xml:space="preserve">Figura </w:t>
       </w:r>
@@ -16540,7 +16563,6 @@
         <w:t>.</w:t>
       </w:r>
       <w:bookmarkStart w:id="76" w:name="_Toc197370987"/>
-      <w:bookmarkStart w:id="77" w:name="_Toc197769613"/>
     </w:p>
     <w:p>
       <w:pPr>
@@ -16561,6 +16583,7 @@
         <w:pStyle w:val="Legenda"/>
         <w:jc w:val="both"/>
       </w:pPr>
+      <w:bookmarkStart w:id="77" w:name="_Toc198711785"/>
       <w:r>
         <w:t xml:space="preserve">Figura </w:t>
       </w:r>
@@ -16718,7 +16741,7 @@
         <w:pStyle w:val="Legenda"/>
         <w:jc w:val="both"/>
       </w:pPr>
-      <w:bookmarkStart w:id="79" w:name="_Toc197769614"/>
+      <w:bookmarkStart w:id="79" w:name="_Toc198711786"/>
       <w:r>
         <w:t xml:space="preserve">Figura </w:t>
       </w:r>
@@ -16914,13 +16937,13 @@
         <w:jc w:val="both"/>
       </w:pPr>
       <w:bookmarkStart w:id="80" w:name="_Toc197370989"/>
-      <w:bookmarkStart w:id="81" w:name="_Toc197769615"/>
     </w:p>
     <w:p>
       <w:pPr>
         <w:pStyle w:val="Legenda"/>
         <w:jc w:val="both"/>
       </w:pPr>
+      <w:bookmarkStart w:id="81" w:name="_Toc198711787"/>
       <w:r>
         <w:t xml:space="preserve">Figura </w:t>
       </w:r>
@@ -17073,7 +17096,7 @@
         <w:jc w:val="both"/>
       </w:pPr>
       <w:bookmarkStart w:id="82" w:name="_Toc197370990"/>
-      <w:bookmarkStart w:id="83" w:name="_Toc197769616"/>
+      <w:bookmarkStart w:id="83" w:name="_Toc198711788"/>
       <w:r>
         <w:t xml:space="preserve">Figura </w:t>
       </w:r>
@@ -17238,13 +17261,13 @@
         <w:jc w:val="both"/>
       </w:pPr>
       <w:bookmarkStart w:id="84" w:name="_Toc197370991"/>
-      <w:bookmarkStart w:id="85" w:name="_Toc197769617"/>
     </w:p>
     <w:p>
       <w:pPr>
         <w:pStyle w:val="Legenda"/>
         <w:jc w:val="both"/>
       </w:pPr>
+      <w:bookmarkStart w:id="85" w:name="_Toc198711789"/>
       <w:r>
         <w:t xml:space="preserve">Figura </w:t>
       </w:r>
@@ -17457,13 +17480,13 @@
         <w:jc w:val="both"/>
       </w:pPr>
       <w:bookmarkStart w:id="86" w:name="_Toc197370992"/>
-      <w:bookmarkStart w:id="87" w:name="_Toc197769618"/>
     </w:p>
     <w:p>
       <w:pPr>
         <w:pStyle w:val="Legenda"/>
         <w:jc w:val="both"/>
       </w:pPr>
+      <w:bookmarkStart w:id="87" w:name="_Toc198711790"/>
       <w:r>
         <w:t xml:space="preserve">Figura </w:t>
       </w:r>

</xml_diff>

<commit_message>
atualizacao tcc escrito com dados dos testes
</commit_message>
<xml_diff>
--- a/liceu/3semestre/projeto integrador/tcc atual.docx
+++ b/liceu/3semestre/projeto integrador/tcc atual.docx
@@ -3384,21 +3384,7 @@
             <w:rStyle w:val="Hyperlink"/>
             <w:noProof/>
           </w:rPr>
-          <w:t>Figura 5: Fluxo do Dir</w:t>
-        </w:r>
-        <w:r>
-          <w:rPr>
-            <w:rStyle w:val="Hyperlink"/>
-            <w:noProof/>
-          </w:rPr>
-          <w:t>e</w:t>
-        </w:r>
-        <w:r>
-          <w:rPr>
-            <w:rStyle w:val="Hyperlink"/>
-            <w:noProof/>
-          </w:rPr>
-          <w:t>tor</w:t>
+          <w:t>Figura 5: Fluxo do Diretor</w:t>
         </w:r>
         <w:r>
           <w:rPr>
@@ -10168,7 +10154,563 @@
           <w:sz w:val="24"/>
           <w:szCs w:val="24"/>
         </w:rPr>
-        <w:t>Nesta etapa, descreve-se o plano de implementação e testes do protótipo Play2Learn. Como ainda não houve implantação em ambiente escolar real, apresento aqui os procedimentos a serem seguidos:</w:t>
+        <w:t>Nesta etapa, descreve-se o plano de implementação, os procedimentos de aplicação e os resultados preliminares obtidos com o protótipo Play2Learn, testado em situação real:</w:t>
+      </w:r>
+    </w:p>
+    <w:p>
+      <w:pPr>
+        <w:spacing w:line="360" w:lineRule="auto"/>
+        <w:ind w:firstLine="851"/>
+        <w:rPr>
+          <w:rFonts w:ascii="Arial" w:hAnsi="Arial" w:cs="Arial"/>
+          <w:sz w:val="24"/>
+          <w:szCs w:val="24"/>
+        </w:rPr>
+      </w:pPr>
+    </w:p>
+    <w:p>
+      <w:pPr>
+        <w:spacing w:line="360" w:lineRule="auto"/>
+        <w:ind w:firstLine="851"/>
+        <w:rPr>
+          <w:rFonts w:ascii="Arial" w:hAnsi="Arial" w:cs="Arial"/>
+          <w:b/>
+          <w:bCs/>
+          <w:sz w:val="24"/>
+          <w:szCs w:val="24"/>
+        </w:rPr>
+      </w:pPr>
+      <w:r>
+        <w:rPr>
+          <w:rFonts w:ascii="Arial" w:hAnsi="Arial" w:cs="Arial"/>
+          <w:b/>
+          <w:bCs/>
+          <w:sz w:val="24"/>
+          <w:szCs w:val="24"/>
+        </w:rPr>
+        <w:t>Turma-piloto</w:t>
+      </w:r>
+    </w:p>
+    <w:p>
+      <w:pPr>
+        <w:spacing w:line="360" w:lineRule="auto"/>
+        <w:ind w:firstLine="851"/>
+        <w:rPr>
+          <w:rFonts w:ascii="Arial" w:hAnsi="Arial" w:cs="Arial"/>
+          <w:sz w:val="24"/>
+          <w:szCs w:val="24"/>
+        </w:rPr>
+      </w:pPr>
+      <w:r>
+        <w:rPr>
+          <w:rFonts w:ascii="Arial" w:hAnsi="Arial" w:cs="Arial"/>
+          <w:sz w:val="24"/>
+          <w:szCs w:val="24"/>
+        </w:rPr>
+        <w:t>Local: Liceu Santista</w:t>
+      </w:r>
+    </w:p>
+    <w:p>
+      <w:pPr>
+        <w:spacing w:line="360" w:lineRule="auto"/>
+        <w:ind w:firstLine="851"/>
+        <w:rPr>
+          <w:rFonts w:ascii="Arial" w:hAnsi="Arial" w:cs="Arial"/>
+          <w:sz w:val="24"/>
+          <w:szCs w:val="24"/>
+        </w:rPr>
+      </w:pPr>
+      <w:r>
+        <w:rPr>
+          <w:rFonts w:ascii="Arial" w:hAnsi="Arial" w:cs="Arial"/>
+          <w:sz w:val="24"/>
+          <w:szCs w:val="24"/>
+        </w:rPr>
+        <w:t>Data: 29 de maio de 2025, período da tarde</w:t>
+      </w:r>
+    </w:p>
+    <w:p>
+      <w:pPr>
+        <w:spacing w:line="360" w:lineRule="auto"/>
+        <w:ind w:firstLine="851"/>
+        <w:rPr>
+          <w:rFonts w:ascii="Arial" w:hAnsi="Arial" w:cs="Arial"/>
+          <w:sz w:val="24"/>
+          <w:szCs w:val="24"/>
+        </w:rPr>
+      </w:pPr>
+      <w:r>
+        <w:rPr>
+          <w:rFonts w:ascii="Arial" w:hAnsi="Arial" w:cs="Arial"/>
+          <w:sz w:val="24"/>
+          <w:szCs w:val="24"/>
+        </w:rPr>
+        <w:t>Participantes: 16 alunos do 2.º ano do Ensino Médio</w:t>
+      </w:r>
+    </w:p>
+    <w:p>
+      <w:pPr>
+        <w:spacing w:line="360" w:lineRule="auto"/>
+        <w:ind w:firstLine="851"/>
+        <w:rPr>
+          <w:rFonts w:ascii="Arial" w:hAnsi="Arial" w:cs="Arial"/>
+          <w:sz w:val="24"/>
+          <w:szCs w:val="24"/>
+        </w:rPr>
+      </w:pPr>
+    </w:p>
+    <w:p>
+      <w:pPr>
+        <w:spacing w:line="360" w:lineRule="auto"/>
+        <w:ind w:firstLine="851"/>
+        <w:rPr>
+          <w:rFonts w:ascii="Arial" w:hAnsi="Arial" w:cs="Arial"/>
+          <w:b/>
+          <w:bCs/>
+          <w:sz w:val="24"/>
+          <w:szCs w:val="24"/>
+        </w:rPr>
+      </w:pPr>
+      <w:r>
+        <w:rPr>
+          <w:rFonts w:ascii="Arial" w:hAnsi="Arial" w:cs="Arial"/>
+          <w:b/>
+          <w:bCs/>
+          <w:sz w:val="24"/>
+          <w:szCs w:val="24"/>
+        </w:rPr>
+        <w:t>Execução dos testes</w:t>
+      </w:r>
+    </w:p>
+    <w:p>
+      <w:pPr>
+        <w:spacing w:line="360" w:lineRule="auto"/>
+        <w:ind w:firstLine="851"/>
+        <w:rPr>
+          <w:rFonts w:ascii="Arial" w:hAnsi="Arial" w:cs="Arial"/>
+          <w:sz w:val="24"/>
+          <w:szCs w:val="24"/>
+        </w:rPr>
+      </w:pPr>
+      <w:r>
+        <w:rPr>
+          <w:rFonts w:ascii="Arial" w:hAnsi="Arial" w:cs="Arial"/>
+          <w:sz w:val="24"/>
+          <w:szCs w:val="24"/>
+        </w:rPr>
+        <w:t>Duração:</w:t>
+      </w:r>
+      <w:r>
+        <w:rPr>
+          <w:rFonts w:ascii="Arial" w:hAnsi="Arial" w:cs="Arial"/>
+          <w:sz w:val="24"/>
+          <w:szCs w:val="24"/>
+        </w:rPr>
+        <w:t xml:space="preserve"> Duração de aproximadamente 2 horas de teste</w:t>
+      </w:r>
+      <w:r>
+        <w:rPr>
+          <w:rFonts w:ascii="Arial" w:hAnsi="Arial" w:cs="Arial"/>
+          <w:sz w:val="24"/>
+          <w:szCs w:val="24"/>
+        </w:rPr>
+        <w:t>.</w:t>
+      </w:r>
+    </w:p>
+    <w:p>
+      <w:pPr>
+        <w:spacing w:line="360" w:lineRule="auto"/>
+        <w:ind w:firstLine="851"/>
+        <w:rPr>
+          <w:rFonts w:ascii="Arial" w:hAnsi="Arial" w:cs="Arial"/>
+          <w:sz w:val="24"/>
+          <w:szCs w:val="24"/>
+        </w:rPr>
+      </w:pPr>
+      <w:r>
+        <w:rPr>
+          <w:rFonts w:ascii="Arial" w:hAnsi="Arial" w:cs="Arial"/>
+          <w:sz w:val="24"/>
+          <w:szCs w:val="24"/>
+        </w:rPr>
+        <w:t>Métricas registradas automaticamente no banco de dados a cada quiz:</w:t>
+      </w:r>
+    </w:p>
+    <w:p>
+      <w:pPr>
+        <w:spacing w:line="360" w:lineRule="auto"/>
+        <w:ind w:firstLine="851"/>
+        <w:rPr>
+          <w:rFonts w:ascii="Arial" w:hAnsi="Arial" w:cs="Arial"/>
+          <w:sz w:val="24"/>
+          <w:szCs w:val="24"/>
+        </w:rPr>
+      </w:pPr>
+      <w:r>
+        <w:rPr>
+          <w:rFonts w:ascii="Arial" w:hAnsi="Arial" w:cs="Arial"/>
+          <w:sz w:val="24"/>
+          <w:szCs w:val="24"/>
+        </w:rPr>
+        <w:t>Número de desafios concluídos</w:t>
+      </w:r>
+    </w:p>
+    <w:p>
+      <w:pPr>
+        <w:spacing w:line="360" w:lineRule="auto"/>
+        <w:ind w:firstLine="851"/>
+        <w:rPr>
+          <w:rFonts w:ascii="Arial" w:hAnsi="Arial" w:cs="Arial"/>
+          <w:sz w:val="24"/>
+          <w:szCs w:val="24"/>
+        </w:rPr>
+      </w:pPr>
+      <w:r>
+        <w:rPr>
+          <w:rFonts w:ascii="Arial" w:hAnsi="Arial" w:cs="Arial"/>
+          <w:sz w:val="24"/>
+          <w:szCs w:val="24"/>
+        </w:rPr>
+        <w:t>Taxa de acertos</w:t>
+      </w:r>
+    </w:p>
+    <w:p>
+      <w:pPr>
+        <w:spacing w:line="360" w:lineRule="auto"/>
+        <w:ind w:firstLine="851"/>
+        <w:rPr>
+          <w:rFonts w:ascii="Arial" w:hAnsi="Arial" w:cs="Arial"/>
+          <w:sz w:val="24"/>
+          <w:szCs w:val="24"/>
+        </w:rPr>
+      </w:pPr>
+      <w:r>
+        <w:rPr>
+          <w:rFonts w:ascii="Arial" w:hAnsi="Arial" w:cs="Arial"/>
+          <w:sz w:val="24"/>
+          <w:szCs w:val="24"/>
+        </w:rPr>
+        <w:t>Evolução de nível dos alunos</w:t>
+      </w:r>
+    </w:p>
+    <w:p>
+      <w:pPr>
+        <w:spacing w:line="360" w:lineRule="auto"/>
+        <w:ind w:firstLine="851"/>
+        <w:rPr>
+          <w:rFonts w:ascii="Arial" w:hAnsi="Arial" w:cs="Arial"/>
+          <w:sz w:val="24"/>
+          <w:szCs w:val="24"/>
+        </w:rPr>
+      </w:pPr>
+    </w:p>
+    <w:p>
+      <w:pPr>
+        <w:spacing w:line="360" w:lineRule="auto"/>
+        <w:ind w:firstLine="851"/>
+        <w:rPr>
+          <w:rFonts w:ascii="Arial" w:hAnsi="Arial" w:cs="Arial"/>
+          <w:b/>
+          <w:bCs/>
+          <w:sz w:val="24"/>
+          <w:szCs w:val="24"/>
+        </w:rPr>
+      </w:pPr>
+      <w:r>
+        <w:rPr>
+          <w:rFonts w:ascii="Arial" w:hAnsi="Arial" w:cs="Arial"/>
+          <w:b/>
+          <w:bCs/>
+          <w:sz w:val="24"/>
+          <w:szCs w:val="24"/>
+        </w:rPr>
+        <w:lastRenderedPageBreak/>
+        <w:t>Coleta de feedback</w:t>
+      </w:r>
+    </w:p>
+    <w:p>
+      <w:pPr>
+        <w:spacing w:line="360" w:lineRule="auto"/>
+        <w:ind w:firstLine="851"/>
+        <w:rPr>
+          <w:rFonts w:ascii="Arial" w:hAnsi="Arial" w:cs="Arial"/>
+          <w:sz w:val="24"/>
+          <w:szCs w:val="24"/>
+        </w:rPr>
+      </w:pPr>
+      <w:r>
+        <w:rPr>
+          <w:rFonts w:ascii="Arial" w:hAnsi="Arial" w:cs="Arial"/>
+          <w:sz w:val="24"/>
+          <w:szCs w:val="24"/>
+        </w:rPr>
+        <w:t>Instrumento: questionário online via Google Forms</w:t>
+      </w:r>
+    </w:p>
+    <w:p>
+      <w:pPr>
+        <w:spacing w:line="360" w:lineRule="auto"/>
+        <w:ind w:firstLine="851"/>
+        <w:rPr>
+          <w:rFonts w:ascii="Arial" w:hAnsi="Arial" w:cs="Arial"/>
+          <w:sz w:val="24"/>
+          <w:szCs w:val="24"/>
+        </w:rPr>
+      </w:pPr>
+      <w:r>
+        <w:rPr>
+          <w:rFonts w:ascii="Arial" w:hAnsi="Arial" w:cs="Arial"/>
+          <w:sz w:val="24"/>
+          <w:szCs w:val="24"/>
+        </w:rPr>
+        <w:t>Itens avaliados (escala de 1 a 5):</w:t>
+      </w:r>
+    </w:p>
+    <w:p>
+      <w:pPr>
+        <w:spacing w:line="360" w:lineRule="auto"/>
+        <w:ind w:firstLine="851"/>
+        <w:rPr>
+          <w:rFonts w:ascii="Arial" w:hAnsi="Arial" w:cs="Arial"/>
+          <w:sz w:val="24"/>
+          <w:szCs w:val="24"/>
+        </w:rPr>
+      </w:pPr>
+      <w:r>
+        <w:rPr>
+          <w:rFonts w:ascii="Arial" w:hAnsi="Arial" w:cs="Arial"/>
+          <w:sz w:val="24"/>
+          <w:szCs w:val="24"/>
+        </w:rPr>
+        <w:t>Performance do site</w:t>
+      </w:r>
+    </w:p>
+    <w:p>
+      <w:pPr>
+        <w:spacing w:line="360" w:lineRule="auto"/>
+        <w:ind w:firstLine="851"/>
+        <w:rPr>
+          <w:rFonts w:ascii="Arial" w:hAnsi="Arial" w:cs="Arial"/>
+          <w:sz w:val="24"/>
+          <w:szCs w:val="24"/>
+        </w:rPr>
+      </w:pPr>
+      <w:r>
+        <w:rPr>
+          <w:rFonts w:ascii="Arial" w:hAnsi="Arial" w:cs="Arial"/>
+          <w:sz w:val="24"/>
+          <w:szCs w:val="24"/>
+        </w:rPr>
+        <w:t>Preferência pelo modo de ensino gamificado vs. tradicional</w:t>
+      </w:r>
+    </w:p>
+    <w:p>
+      <w:pPr>
+        <w:spacing w:line="360" w:lineRule="auto"/>
+        <w:ind w:firstLine="851"/>
+        <w:rPr>
+          <w:rFonts w:ascii="Arial" w:hAnsi="Arial" w:cs="Arial"/>
+          <w:sz w:val="24"/>
+          <w:szCs w:val="24"/>
+        </w:rPr>
+      </w:pPr>
+      <w:r>
+        <w:rPr>
+          <w:rFonts w:ascii="Arial" w:hAnsi="Arial" w:cs="Arial"/>
+          <w:sz w:val="24"/>
+          <w:szCs w:val="24"/>
+        </w:rPr>
+        <w:t>Contribuição dos elementos de gamificação para a didática</w:t>
+      </w:r>
+    </w:p>
+    <w:p>
+      <w:pPr>
+        <w:spacing w:line="360" w:lineRule="auto"/>
+        <w:ind w:firstLine="851"/>
+        <w:rPr>
+          <w:rFonts w:ascii="Arial" w:hAnsi="Arial" w:cs="Arial"/>
+          <w:sz w:val="24"/>
+          <w:szCs w:val="24"/>
+        </w:rPr>
+      </w:pPr>
+      <w:r>
+        <w:rPr>
+          <w:rFonts w:ascii="Arial" w:hAnsi="Arial" w:cs="Arial"/>
+          <w:sz w:val="24"/>
+          <w:szCs w:val="24"/>
+        </w:rPr>
+        <w:t>Satisfação com a interação em tempo real</w:t>
+      </w:r>
+    </w:p>
+    <w:p>
+      <w:pPr>
+        <w:spacing w:line="360" w:lineRule="auto"/>
+        <w:ind w:firstLine="851"/>
+        <w:rPr>
+          <w:rFonts w:ascii="Arial" w:hAnsi="Arial" w:cs="Arial"/>
+          <w:b/>
+          <w:bCs/>
+          <w:sz w:val="24"/>
+          <w:szCs w:val="24"/>
+        </w:rPr>
+      </w:pPr>
+    </w:p>
+    <w:p>
+      <w:pPr>
+        <w:spacing w:line="360" w:lineRule="auto"/>
+        <w:ind w:firstLine="851"/>
+        <w:rPr>
+          <w:rFonts w:ascii="Arial" w:hAnsi="Arial" w:cs="Arial"/>
+          <w:b/>
+          <w:bCs/>
+          <w:sz w:val="24"/>
+          <w:szCs w:val="24"/>
+        </w:rPr>
+      </w:pPr>
+      <w:r>
+        <w:rPr>
+          <w:rFonts w:ascii="Arial" w:hAnsi="Arial" w:cs="Arial"/>
+          <w:b/>
+          <w:bCs/>
+          <w:sz w:val="24"/>
+          <w:szCs w:val="24"/>
+        </w:rPr>
+        <w:t>Resultados preliminares</w:t>
+      </w:r>
+    </w:p>
+    <w:p>
+      <w:pPr>
+        <w:spacing w:line="360" w:lineRule="auto"/>
+        <w:ind w:firstLine="851"/>
+        <w:rPr>
+          <w:rFonts w:ascii="Arial" w:hAnsi="Arial" w:cs="Arial"/>
+          <w:sz w:val="24"/>
+          <w:szCs w:val="24"/>
+        </w:rPr>
+      </w:pPr>
+      <w:r>
+        <w:rPr>
+          <w:rFonts w:ascii="Arial" w:hAnsi="Arial" w:cs="Arial"/>
+          <w:sz w:val="24"/>
+          <w:szCs w:val="24"/>
+        </w:rPr>
+        <w:t>Taxa de resposta: 100% dos 16 alunos responderam ao questionário.</w:t>
+      </w:r>
+    </w:p>
+    <w:p>
+      <w:pPr>
+        <w:spacing w:line="360" w:lineRule="auto"/>
+        <w:ind w:firstLine="851"/>
+        <w:rPr>
+          <w:rFonts w:ascii="Arial" w:hAnsi="Arial" w:cs="Arial"/>
+          <w:sz w:val="24"/>
+          <w:szCs w:val="24"/>
+        </w:rPr>
+      </w:pPr>
+      <w:r>
+        <w:rPr>
+          <w:rFonts w:ascii="Arial" w:hAnsi="Arial" w:cs="Arial"/>
+          <w:sz w:val="24"/>
+          <w:szCs w:val="24"/>
+        </w:rPr>
+        <w:t>Performance do site: 100% atribuíram nota ≥ 4.</w:t>
+      </w:r>
+    </w:p>
+    <w:p>
+      <w:pPr>
+        <w:spacing w:line="360" w:lineRule="auto"/>
+        <w:ind w:firstLine="851"/>
+        <w:rPr>
+          <w:rFonts w:ascii="Arial" w:hAnsi="Arial" w:cs="Arial"/>
+          <w:sz w:val="24"/>
+          <w:szCs w:val="24"/>
+        </w:rPr>
+      </w:pPr>
+      <w:r>
+        <w:rPr>
+          <w:rFonts w:ascii="Arial" w:hAnsi="Arial" w:cs="Arial"/>
+          <w:sz w:val="24"/>
+          <w:szCs w:val="24"/>
+        </w:rPr>
+        <w:t>Preferência de método: 100% preferiram o ensino gamificado em comparação ao tradicional.</w:t>
+      </w:r>
+    </w:p>
+    <w:p>
+      <w:pPr>
+        <w:spacing w:line="360" w:lineRule="auto"/>
+        <w:ind w:firstLine="851"/>
+        <w:rPr>
+          <w:rFonts w:ascii="Arial" w:hAnsi="Arial" w:cs="Arial"/>
+          <w:sz w:val="24"/>
+          <w:szCs w:val="24"/>
+        </w:rPr>
+      </w:pPr>
+      <w:r>
+        <w:rPr>
+          <w:rFonts w:ascii="Arial" w:hAnsi="Arial" w:cs="Arial"/>
+          <w:sz w:val="24"/>
+          <w:szCs w:val="24"/>
+        </w:rPr>
+        <w:t>Eficácia da gamificação: 100% consideraram que os aspectos de gamificação auxiliaram a didática.</w:t>
+      </w:r>
+    </w:p>
+    <w:p>
+      <w:pPr>
+        <w:spacing w:line="360" w:lineRule="auto"/>
+        <w:ind w:firstLine="851"/>
+        <w:rPr>
+          <w:rFonts w:ascii="Arial" w:hAnsi="Arial" w:cs="Arial"/>
+          <w:sz w:val="24"/>
+          <w:szCs w:val="24"/>
+        </w:rPr>
+      </w:pPr>
+      <w:r>
+        <w:rPr>
+          <w:rFonts w:ascii="Arial" w:hAnsi="Arial" w:cs="Arial"/>
+          <w:sz w:val="24"/>
+          <w:szCs w:val="24"/>
+        </w:rPr>
+        <w:t>Interação em tempo real: 100% gostaram da dinâmica online em tempo real.</w:t>
+      </w:r>
+    </w:p>
+    <w:p>
+      <w:pPr>
+        <w:pStyle w:val="Ttulo3"/>
+        <w:numPr>
+          <w:ilvl w:val="2"/>
+          <w:numId w:val="37"/>
+        </w:numPr>
+        <w:ind w:firstLine="851"/>
+        <w:rPr>
+          <w:iCs w:val="0"/>
+        </w:rPr>
+      </w:pPr>
+      <w:bookmarkStart w:id="30" w:name="_Toc197769630"/>
+      <w:r>
+        <w:rPr>
+          <w:iCs w:val="0"/>
+        </w:rPr>
+        <w:t>Análise de Hipóteses</w:t>
+      </w:r>
+      <w:bookmarkEnd w:id="30"/>
+    </w:p>
+    <w:p>
+      <w:pPr>
+        <w:spacing w:line="360" w:lineRule="auto"/>
+        <w:ind w:firstLine="851"/>
+        <w:rPr>
+          <w:rFonts w:ascii="Arial" w:hAnsi="Arial" w:cs="Arial"/>
+          <w:sz w:val="24"/>
+          <w:szCs w:val="24"/>
+        </w:rPr>
+      </w:pPr>
+      <w:r>
+        <w:rPr>
+          <w:rFonts w:ascii="Arial" w:hAnsi="Arial" w:cs="Arial"/>
+          <w:sz w:val="24"/>
+          <w:szCs w:val="24"/>
+        </w:rPr>
+        <w:t>A análise será conduzida conforme segue:</w:t>
       </w:r>
     </w:p>
     <w:p>
@@ -10196,29 +10738,7 @@
           <w:sz w:val="24"/>
           <w:szCs w:val="24"/>
         </w:rPr>
-        <w:t xml:space="preserve">Seleção da turma-piloto: Definir uma turma de ensino médio (2ª ou 3ª série) para aplicação dos </w:t>
-      </w:r>
-      <w:proofErr w:type="spellStart"/>
-      <w:r>
-        <w:rPr>
-          <w:rFonts w:ascii="Arial" w:hAnsi="Arial" w:cs="Arial"/>
-          <w:i w:val="0"/>
-          <w:iCs w:val="0"/>
-          <w:sz w:val="24"/>
-          <w:szCs w:val="24"/>
-        </w:rPr>
-        <w:t>quizzes</w:t>
-      </w:r>
-      <w:proofErr w:type="spellEnd"/>
-      <w:r>
-        <w:rPr>
-          <w:rFonts w:ascii="Arial" w:hAnsi="Arial" w:cs="Arial"/>
-          <w:i w:val="0"/>
-          <w:iCs w:val="0"/>
-          <w:sz w:val="24"/>
-          <w:szCs w:val="24"/>
-        </w:rPr>
-        <w:t xml:space="preserve"> gamificados.</w:t>
+        <w:t>Análise descritiva: Número de desafios concluídos e taxa de acertos antes e após a introdução da gamificação.</w:t>
       </w:r>
     </w:p>
     <w:p>
@@ -10246,7 +10766,7 @@
           <w:sz w:val="24"/>
           <w:szCs w:val="24"/>
         </w:rPr>
-        <w:t>Capacitação de usuários: Realizar treinamento breve (1–2 horas) com professores para uso da plataforma e condução das atividades.</w:t>
+        <w:t>Teste de hipóteses: Comparar médias (teste t pareado ou não pareado, conforme o desenho) para verificar os efeitos de H1 e H2.</w:t>
       </w:r>
     </w:p>
     <w:p>
@@ -10274,180 +10794,7 @@
           <w:sz w:val="24"/>
           <w:szCs w:val="24"/>
         </w:rPr>
-        <w:t>Execução dos testes:</w:t>
-      </w:r>
-    </w:p>
-    <w:p>
-      <w:pPr>
-        <w:spacing w:line="360" w:lineRule="auto"/>
-        <w:ind w:firstLine="851"/>
-        <w:rPr>
-          <w:rFonts w:ascii="Arial" w:hAnsi="Arial" w:cs="Arial"/>
-          <w:sz w:val="24"/>
-          <w:szCs w:val="24"/>
-        </w:rPr>
-      </w:pPr>
-      <w:r>
-        <w:rPr>
-          <w:rFonts w:ascii="Arial" w:hAnsi="Arial" w:cs="Arial"/>
-          <w:sz w:val="24"/>
-          <w:szCs w:val="24"/>
-        </w:rPr>
-        <w:t xml:space="preserve">- Aplicação de </w:t>
-      </w:r>
-      <w:proofErr w:type="spellStart"/>
-      <w:r>
-        <w:rPr>
-          <w:rFonts w:ascii="Arial" w:hAnsi="Arial" w:cs="Arial"/>
-          <w:sz w:val="24"/>
-          <w:szCs w:val="24"/>
-        </w:rPr>
-        <w:t>quizzes</w:t>
-      </w:r>
-      <w:proofErr w:type="spellEnd"/>
-      <w:r>
-        <w:rPr>
-          <w:rFonts w:ascii="Arial" w:hAnsi="Arial" w:cs="Arial"/>
-          <w:sz w:val="24"/>
-          <w:szCs w:val="24"/>
-        </w:rPr>
-        <w:t xml:space="preserve"> semanais durante 4 semanas.</w:t>
-      </w:r>
-    </w:p>
-    <w:p>
-      <w:pPr>
-        <w:spacing w:line="360" w:lineRule="auto"/>
-        <w:ind w:firstLine="851"/>
-        <w:rPr>
-          <w:rFonts w:ascii="Arial" w:hAnsi="Arial" w:cs="Arial"/>
-          <w:sz w:val="24"/>
-          <w:szCs w:val="24"/>
-        </w:rPr>
-      </w:pPr>
-      <w:r>
-        <w:rPr>
-          <w:rFonts w:ascii="Arial" w:hAnsi="Arial" w:cs="Arial"/>
-          <w:sz w:val="24"/>
-          <w:szCs w:val="24"/>
-        </w:rPr>
-        <w:t>- Registro automático de métricas no banco de dados: número de desafios concluídos, taxa de acertos e evolução de nível.</w:t>
-      </w:r>
-    </w:p>
-    <w:p>
-      <w:pPr>
-        <w:spacing w:line="360" w:lineRule="auto"/>
-        <w:ind w:firstLine="851"/>
-        <w:rPr>
-          <w:rFonts w:ascii="Arial" w:hAnsi="Arial" w:cs="Arial"/>
-          <w:sz w:val="24"/>
-          <w:szCs w:val="24"/>
-        </w:rPr>
-      </w:pPr>
-      <w:r>
-        <w:rPr>
-          <w:rFonts w:ascii="Arial" w:hAnsi="Arial" w:cs="Arial"/>
-          <w:sz w:val="24"/>
-          <w:szCs w:val="24"/>
-        </w:rPr>
-        <w:t xml:space="preserve">- Coleta de feedback qualitativo por meio de questionários de satisfação (escala </w:t>
-      </w:r>
-      <w:proofErr w:type="spellStart"/>
-      <w:r>
-        <w:rPr>
-          <w:rFonts w:ascii="Arial" w:hAnsi="Arial" w:cs="Arial"/>
-          <w:sz w:val="24"/>
-          <w:szCs w:val="24"/>
-        </w:rPr>
-        <w:t>Likert</w:t>
-      </w:r>
-      <w:proofErr w:type="spellEnd"/>
-      <w:r>
-        <w:rPr>
-          <w:rFonts w:ascii="Arial" w:hAnsi="Arial" w:cs="Arial"/>
-          <w:sz w:val="24"/>
-          <w:szCs w:val="24"/>
-        </w:rPr>
-        <w:t>).</w:t>
-      </w:r>
-    </w:p>
-    <w:p>
-      <w:pPr>
-        <w:spacing w:line="360" w:lineRule="auto"/>
-        <w:ind w:firstLine="851"/>
-        <w:rPr>
-          <w:rFonts w:ascii="Arial" w:hAnsi="Arial" w:cs="Arial"/>
-          <w:sz w:val="24"/>
-          <w:szCs w:val="24"/>
-        </w:rPr>
-      </w:pPr>
-    </w:p>
-    <w:p>
-      <w:pPr>
-        <w:spacing w:line="360" w:lineRule="auto"/>
-        <w:ind w:firstLine="851"/>
-        <w:rPr>
-          <w:rFonts w:ascii="Arial" w:hAnsi="Arial" w:cs="Arial"/>
-          <w:sz w:val="24"/>
-          <w:szCs w:val="24"/>
-        </w:rPr>
-      </w:pPr>
-      <w:r>
-        <w:rPr>
-          <w:rFonts w:ascii="Arial" w:hAnsi="Arial" w:cs="Arial"/>
-          <w:sz w:val="24"/>
-          <w:szCs w:val="24"/>
-        </w:rPr>
-        <w:t>Observação: Até o momento, esses testes permanecem planejados. A seção de resultados será atualizada assim que os dados reais forem coletados e analisados.</w:t>
-      </w:r>
-    </w:p>
-    <w:p>
-      <w:pPr>
-        <w:spacing w:line="360" w:lineRule="auto"/>
-        <w:ind w:firstLine="851"/>
-        <w:rPr>
-          <w:rFonts w:ascii="Arial" w:hAnsi="Arial" w:cs="Arial"/>
-          <w:sz w:val="24"/>
-          <w:szCs w:val="24"/>
-        </w:rPr>
-      </w:pPr>
-    </w:p>
-    <w:p>
-      <w:pPr>
-        <w:pStyle w:val="Ttulo3"/>
-        <w:numPr>
-          <w:ilvl w:val="2"/>
-          <w:numId w:val="37"/>
-        </w:numPr>
-        <w:rPr>
-          <w:iCs w:val="0"/>
-        </w:rPr>
-      </w:pPr>
-      <w:bookmarkStart w:id="30" w:name="_Toc197769630"/>
-      <w:r>
-        <w:rPr>
-          <w:iCs w:val="0"/>
-        </w:rPr>
-        <w:t>Análise de Hipóteses</w:t>
-      </w:r>
-      <w:bookmarkEnd w:id="30"/>
-    </w:p>
-    <w:p>
-      <w:pPr>
-        <w:spacing w:line="360" w:lineRule="auto"/>
-        <w:ind w:firstLine="851"/>
-        <w:rPr>
-          <w:rFonts w:ascii="Arial" w:hAnsi="Arial" w:cs="Arial"/>
-          <w:sz w:val="24"/>
-          <w:szCs w:val="24"/>
-        </w:rPr>
-      </w:pPr>
-      <w:r>
-        <w:rPr>
-          <w:rFonts w:ascii="Arial" w:hAnsi="Arial" w:cs="Arial"/>
-          <w:sz w:val="24"/>
-          <w:szCs w:val="24"/>
-        </w:rPr>
-        <w:t>A análise será conduzida conforme segue:</w:t>
+        <w:t>Avaliação de responsividade: Análise qualitativa do feedback sobre latência e usabilidade para H3.</w:t>
       </w:r>
     </w:p>
     <w:p>
@@ -10475,90 +10822,6 @@
           <w:sz w:val="24"/>
           <w:szCs w:val="24"/>
         </w:rPr>
-        <w:t>Análise descritiva: Número de desafios concluídos e taxa de acertos antes e após a introdução da gamificação.</w:t>
-      </w:r>
-    </w:p>
-    <w:p>
-      <w:pPr>
-        <w:pStyle w:val="PargrafodaLista"/>
-        <w:numPr>
-          <w:ilvl w:val="0"/>
-          <w:numId w:val="38"/>
-        </w:numPr>
-        <w:spacing w:line="360" w:lineRule="auto"/>
-        <w:ind w:firstLine="851"/>
-        <w:rPr>
-          <w:rFonts w:ascii="Arial" w:hAnsi="Arial" w:cs="Arial"/>
-          <w:i w:val="0"/>
-          <w:iCs w:val="0"/>
-          <w:sz w:val="24"/>
-          <w:szCs w:val="24"/>
-        </w:rPr>
-      </w:pPr>
-      <w:r>
-        <w:rPr>
-          <w:rFonts w:ascii="Arial" w:hAnsi="Arial" w:cs="Arial"/>
-          <w:i w:val="0"/>
-          <w:iCs w:val="0"/>
-          <w:sz w:val="24"/>
-          <w:szCs w:val="24"/>
-        </w:rPr>
-        <w:t>Teste de hipóteses: Comparar médias (teste t pareado ou não pareado, conforme o desenho) para verificar os efeitos de H1 e H2.</w:t>
-      </w:r>
-    </w:p>
-    <w:p>
-      <w:pPr>
-        <w:pStyle w:val="PargrafodaLista"/>
-        <w:numPr>
-          <w:ilvl w:val="0"/>
-          <w:numId w:val="38"/>
-        </w:numPr>
-        <w:spacing w:line="360" w:lineRule="auto"/>
-        <w:ind w:firstLine="851"/>
-        <w:rPr>
-          <w:rFonts w:ascii="Arial" w:hAnsi="Arial" w:cs="Arial"/>
-          <w:i w:val="0"/>
-          <w:iCs w:val="0"/>
-          <w:sz w:val="24"/>
-          <w:szCs w:val="24"/>
-        </w:rPr>
-      </w:pPr>
-      <w:r>
-        <w:rPr>
-          <w:rFonts w:ascii="Arial" w:hAnsi="Arial" w:cs="Arial"/>
-          <w:i w:val="0"/>
-          <w:iCs w:val="0"/>
-          <w:sz w:val="24"/>
-          <w:szCs w:val="24"/>
-        </w:rPr>
-        <w:t>Avaliação de responsividade: Análise qualitativa do feedback sobre latência e usabilidade para H3.</w:t>
-      </w:r>
-    </w:p>
-    <w:p>
-      <w:pPr>
-        <w:pStyle w:val="PargrafodaLista"/>
-        <w:numPr>
-          <w:ilvl w:val="0"/>
-          <w:numId w:val="38"/>
-        </w:numPr>
-        <w:spacing w:line="360" w:lineRule="auto"/>
-        <w:ind w:firstLine="851"/>
-        <w:rPr>
-          <w:rFonts w:ascii="Arial" w:hAnsi="Arial" w:cs="Arial"/>
-          <w:i w:val="0"/>
-          <w:iCs w:val="0"/>
-          <w:sz w:val="24"/>
-          <w:szCs w:val="24"/>
-        </w:rPr>
-      </w:pPr>
-      <w:r>
-        <w:rPr>
-          <w:rFonts w:ascii="Arial" w:hAnsi="Arial" w:cs="Arial"/>
-          <w:i w:val="0"/>
-          <w:iCs w:val="0"/>
-          <w:sz w:val="24"/>
-          <w:szCs w:val="24"/>
-        </w:rPr>
         <w:t>Análise de performance: Monitoramento de tempo de resposta do sistema sob diferentes cargas de usuários para H4.</w:t>
       </w:r>
     </w:p>
@@ -10647,7 +10910,16 @@
           <w:sz w:val="24"/>
           <w:szCs w:val="24"/>
         </w:rPr>
-        <w:t>Nesta sessão serão listados os requisitos do sistema, separados em “requisitos funcionais” e “requisitos não funcionais”, onde os requisitos funcionais determinam as funcionalidades do sistema e os requisitos não funcionais indicam como o sistema deve implementar as funcionalidades</w:t>
+        <w:t xml:space="preserve">Nesta sessão serão listados os requisitos do sistema, separados em “requisitos funcionais” e “requisitos não funcionais”, onde os requisitos funcionais </w:t>
+      </w:r>
+      <w:r>
+        <w:rPr>
+          <w:rFonts w:ascii="Arial" w:hAnsi="Arial" w:cs="Arial"/>
+          <w:sz w:val="24"/>
+          <w:szCs w:val="24"/>
+        </w:rPr>
+        <w:lastRenderedPageBreak/>
+        <w:t>determinam as funcionalidades do sistema e os requisitos não funcionais indicam como o sistema deve implementar as funcionalidades</w:t>
       </w:r>
     </w:p>
     <w:p>
@@ -10788,7 +11060,6 @@
           <w:sz w:val="24"/>
           <w:szCs w:val="24"/>
         </w:rPr>
-        <w:lastRenderedPageBreak/>
         <w:t>Diretor: O diretor apresenta funcionalidades semelhantes com as do professor, ele poderá ver o rank de todas as salas da escola, poderá visualizar o desempenho dos alunos em qualquer disciplina por meio de uma lista ordenada e poderá visualizar o banco de perguntas de qualquer disciplina. O diretor terá o poder de adicionar um novo usuário, sendo ele um professor ou um aluno</w:t>
       </w:r>
       <w:r>
@@ -11065,6 +11336,7 @@
           <w:sz w:val="24"/>
           <w:szCs w:val="24"/>
         </w:rPr>
+        <w:lastRenderedPageBreak/>
         <w:t>Descrição do RF:</w:t>
       </w:r>
       <w:r>
@@ -12059,6 +12331,7 @@
           <w:sz w:val="24"/>
           <w:szCs w:val="24"/>
         </w:rPr>
+        <w:lastRenderedPageBreak/>
         <w:t xml:space="preserve">[Requisito funcional </w:t>
       </w:r>
       <w:r>
@@ -12761,7 +13034,16 @@
           <w:sz w:val="24"/>
           <w:szCs w:val="24"/>
         </w:rPr>
-        <w:t xml:space="preserve"> mesmo com dezenas de turmas ativas, garantindo fluidez na experiência de jogo; prezar pela usabilidade e acessibilidade, com interface clara, menus autoexplicativos e adaptação automática a desktop e dispositivos móveis, além de respeitar diretrizes de contraste e navegação por teclado; zelar pela segurança e privacidade, com autenticação por usuário/senha, controle de permissões por perfil, criptografia básica dos dados sensíveis e backups regulares para prevenção de perdas; suportar escalabilidade, de forma que seja possível incluir novos </w:t>
+        <w:t xml:space="preserve"> mesmo com dezenas de turmas ativas, garantindo fluidez na experiência de jogo; prezar pela usabilidade e acessibilidade, com interface clara, menus autoexplicativos e adaptação automática a desktop e dispositivos móveis, além de respeitar diretrizes de contraste e navegação por teclado; zelar pela segurança e privacidade, com autenticação por usuário/senha, controle de permissões por perfil, criptografia básica dos dados </w:t>
+      </w:r>
+      <w:r>
+        <w:rPr>
+          <w:rFonts w:ascii="Arial" w:hAnsi="Arial" w:cs="Arial"/>
+          <w:sz w:val="24"/>
+          <w:szCs w:val="24"/>
+        </w:rPr>
+        <w:lastRenderedPageBreak/>
+        <w:t xml:space="preserve">sensíveis e backups regulares para prevenção de perdas; suportar escalabilidade, de forma que seja possível incluir novos </w:t>
       </w:r>
       <w:r>
         <w:rPr>
@@ -12974,6 +13256,7 @@
       <w:bookmarkStart w:id="39" w:name="_Toc197370972"/>
       <w:bookmarkStart w:id="40" w:name="_Toc198711769"/>
       <w:r>
+        <w:lastRenderedPageBreak/>
         <w:t xml:space="preserve">Figura </w:t>
       </w:r>
       <w:fldSimple w:instr=" SEQ Figura \* ARABIC ">
@@ -13144,8 +13427,30 @@
           <w:sz w:val="24"/>
           <w:szCs w:val="24"/>
         </w:rPr>
-        <w:t xml:space="preserve">, indicando que cada usuário está alocado em uma turma, vinculado a uma escola, possui um perfil (papel) e escolhe um avatar. As classes Pergunta e Alternativa formam a base do quiz: cada pergunta pertence a uma matéria, a um elo (faixa de dificuldade), a uma turma e a </w:t>
-      </w:r>
+        <w:t>, indicando que cada usuário está alocado em uma turma, vinculado a uma escola, possui um perfil (papel) e escolhe um avatar. As classes Pergunta e Alternativa formam a base do quiz: cada pergunta pertence a uma matéria, a um elo (faixa de dificuldade), a uma turma e a uma escola, e guarda uma referência ao usuário que a criou. Cada pergunta aponta para várias alternativas, das quais exatamente uma é marcada como correta.</w:t>
+      </w:r>
+    </w:p>
+    <w:p>
+      <w:pPr>
+        <w:spacing w:line="360" w:lineRule="auto"/>
+        <w:ind w:firstLine="851"/>
+        <w:rPr>
+          <w:rFonts w:ascii="Arial" w:hAnsi="Arial" w:cs="Arial"/>
+          <w:sz w:val="24"/>
+          <w:szCs w:val="24"/>
+        </w:rPr>
+      </w:pPr>
+    </w:p>
+    <w:p>
+      <w:pPr>
+        <w:spacing w:line="360" w:lineRule="auto"/>
+        <w:ind w:firstLine="851"/>
+        <w:rPr>
+          <w:rFonts w:ascii="Arial" w:hAnsi="Arial" w:cs="Arial"/>
+          <w:sz w:val="24"/>
+          <w:szCs w:val="24"/>
+        </w:rPr>
+      </w:pPr>
       <w:r>
         <w:rPr>
           <w:rFonts w:ascii="Arial" w:hAnsi="Arial" w:cs="Arial"/>
@@ -13153,36 +13458,6 @@
           <w:szCs w:val="24"/>
         </w:rPr>
         <w:lastRenderedPageBreak/>
-        <w:t>uma escola, e guarda uma referência ao usuário que a criou. Cada pergunta aponta para várias alternativas, das quais exatamente uma é marcada como correta.</w:t>
-      </w:r>
-    </w:p>
-    <w:p>
-      <w:pPr>
-        <w:spacing w:line="360" w:lineRule="auto"/>
-        <w:ind w:firstLine="851"/>
-        <w:rPr>
-          <w:rFonts w:ascii="Arial" w:hAnsi="Arial" w:cs="Arial"/>
-          <w:sz w:val="24"/>
-          <w:szCs w:val="24"/>
-        </w:rPr>
-      </w:pPr>
-    </w:p>
-    <w:p>
-      <w:pPr>
-        <w:spacing w:line="360" w:lineRule="auto"/>
-        <w:ind w:firstLine="851"/>
-        <w:rPr>
-          <w:rFonts w:ascii="Arial" w:hAnsi="Arial" w:cs="Arial"/>
-          <w:sz w:val="24"/>
-          <w:szCs w:val="24"/>
-        </w:rPr>
-      </w:pPr>
-      <w:r>
-        <w:rPr>
-          <w:rFonts w:ascii="Arial" w:hAnsi="Arial" w:cs="Arial"/>
-          <w:sz w:val="24"/>
-          <w:szCs w:val="24"/>
-        </w:rPr>
         <w:t xml:space="preserve">Para acomodar a lógica de participação em jogos, existem as classes de associação Sala, </w:t>
       </w:r>
       <w:proofErr w:type="spellStart"/>
@@ -13522,7 +13797,16 @@
           <w:sz w:val="24"/>
           <w:szCs w:val="24"/>
         </w:rPr>
-        <w:t xml:space="preserve"> demostra o fluxo do aluno no sistema. Nela mostra o “login”, que é necessário para desfrutar da aplicação, o caso de uso de “treinar disciplina”, onde o aluno conseguirá treinar separadamente cada disciplina escolar, o “participar de partida online” onde o aluno competirá com colegas em um jogo de quis, o “visualizar </w:t>
+        <w:t xml:space="preserve"> demostra o fluxo do aluno no sistema. Nela mostra o “login”, que é necessário para desfrutar da aplicação, o caso de uso de “treinar disciplina”, onde o </w:t>
+      </w:r>
+      <w:r>
+        <w:rPr>
+          <w:rFonts w:ascii="Arial" w:hAnsi="Arial" w:cs="Arial"/>
+          <w:sz w:val="24"/>
+          <w:szCs w:val="24"/>
+        </w:rPr>
+        <w:lastRenderedPageBreak/>
+        <w:t xml:space="preserve">aluno conseguirá treinar separadamente cada disciplina escolar, o “participar de partida online” onde o aluno competirá com colegas em um jogo de quis, o “visualizar </w:t>
       </w:r>
     </w:p>
     <w:p>
@@ -13596,6 +13880,7 @@
       <w:r>
         <w:rPr>
           <w:rFonts w:ascii="Arial" w:hAnsi="Arial" w:cs="Arial"/>
+          <w:noProof/>
           <w:sz w:val="24"/>
           <w:szCs w:val="24"/>
         </w:rPr>
@@ -13702,7 +13987,23 @@
           <w:sz w:val="24"/>
           <w:szCs w:val="24"/>
         </w:rPr>
-        <w:t xml:space="preserve"> demostra o fluxo do diretor no sistema. Nela mostra o “login”, que é necessário para desfrutar da aplicação, o caso de uso de “visualizar desempenho dos alunos”, onde o diretor poderá ver as estatísticas dos alunos em todas as matérias, o “visualizar banco de perguntas”, onde o diretor poderá ver todas as perguntas cadastradas para a escola dele, juntamente das perguntas cadastradas no banco </w:t>
+        <w:t xml:space="preserve"> demostra o fluxo do diretor no sistema. Nela mostra o “login”, que é necessário para desfrutar da aplicação, o caso de uso de “visualizar desempenho dos alunos”, onde o diretor poderá ver as estatísticas dos alunos em todas as matérias, o “visualizar banco de perguntas”, onde o diretor poderá ver todas as perguntas cadastradas para a escola dele, juntamente das perguntas cadastradas no banco geral de perguntas, acessíveis para todos os colégios do sistema, o caso de uso “listar usuário” que puxa uma lista dos </w:t>
+      </w:r>
+      <w:r>
+        <w:rPr>
+          <w:rFonts w:ascii="Arial" w:hAnsi="Arial" w:cs="Arial"/>
+          <w:sz w:val="24"/>
+          <w:szCs w:val="24"/>
+        </w:rPr>
+        <w:t>alunos, sendo possível filtrar por turma e disciplina</w:t>
+      </w:r>
+      <w:r>
+        <w:rPr>
+          <w:rFonts w:ascii="Arial" w:hAnsi="Arial" w:cs="Arial"/>
+          <w:sz w:val="24"/>
+          <w:szCs w:val="24"/>
+        </w:rPr>
+        <w:t xml:space="preserve">. </w:t>
       </w:r>
       <w:r>
         <w:rPr>
@@ -13711,23 +14012,7 @@
           <w:szCs w:val="24"/>
         </w:rPr>
         <w:lastRenderedPageBreak/>
-        <w:t xml:space="preserve">geral de perguntas, acessíveis para todos os colégios do sistema, o caso de uso “listar usuário” que puxa uma lista dos </w:t>
-      </w:r>
-      <w:r>
-        <w:rPr>
-          <w:rFonts w:ascii="Arial" w:hAnsi="Arial" w:cs="Arial"/>
-          <w:sz w:val="24"/>
-          <w:szCs w:val="24"/>
-        </w:rPr>
-        <w:t>alunos, sendo possível filtrar por turma e disciplina</w:t>
-      </w:r>
-      <w:r>
-        <w:rPr>
-          <w:rFonts w:ascii="Arial" w:hAnsi="Arial" w:cs="Arial"/>
-          <w:sz w:val="24"/>
-          <w:szCs w:val="24"/>
-        </w:rPr>
-        <w:t>. O diretor pode também usar o “visualizar ranking das salas” onde ele pode escolher qual sala deseja visualizar o ranking, permitidas somente salas da sua instituição, por fim o diretor pode “adicionar usuários” sendo tanto professor ou aluno, o diretor pode adicionar um usuário novo ao sistema.</w:t>
+        <w:t>O diretor pode também usar o “visualizar ranking das salas” onde ele pode escolher qual sala deseja visualizar o ranking, permitidas somente salas da sua instituição, por fim o diretor pode “adicionar usuários” sendo tanto professor ou aluno, o diretor pode adicionar um usuário novo ao sistema.</w:t>
       </w:r>
     </w:p>
     <w:p>
@@ -13891,7 +14176,7 @@
           <w:sz w:val="24"/>
           <w:szCs w:val="24"/>
         </w:rPr>
-        <w:t xml:space="preserve"> demostra o fluxo do professor no sistema. Nela mostra o “login”, que é necessário para desfrutar da aplicação, o caso de uso “visualizar desempenho do aluno” onde o professor consegue ver o desempenho individual de cada aluno, porem somente na matéria a qual o professor leciona, o “visualizar banco de perguntas da matéria” onde o professor conseguirá ver todas as perguntas cadastradas para a escola dele, juntamente das perguntas cadastradas no banco geral de perguntas, acessíveis para todos os colégios do sistema, entretanto este caso de uso cabe </w:t>
+        <w:t xml:space="preserve"> demostra o fluxo do professor no sistema. Nela mostra o “login”, que é necessário para desfrutar da aplicação, o caso de uso “visualizar desempenho do aluno” onde o professor consegue ver o desempenho individual de cada aluno, porem somente na matéria a qual o professor leciona, o “visualizar banco de perguntas da matéria” onde o professor conseguirá ver todas as perguntas cadastradas para a escola dele, juntamente das perguntas cadastradas no banco geral de perguntas, acessíveis para todos os colégios do sistema, entretanto este caso de uso cabe somente a perguntas sobre a matéria que o professor leciona. O professor poderá também “listar usuários por matéria” onde o professor puxa uma lista com os alunos </w:t>
       </w:r>
       <w:r>
         <w:rPr>
@@ -13900,7 +14185,7 @@
           <w:szCs w:val="24"/>
         </w:rPr>
         <w:lastRenderedPageBreak/>
-        <w:t>somente a perguntas sobre a matéria que o professor leciona. O professor poderá também “listar usuários por matéria” onde o professor puxa uma lista com os alunos com estatísticas respectivas a matéria que o professor leciona, podendo ordenar os alunos tanto por ordem alfabética quanto por ordem de elo. O professor pode “adicionar pergunta ao banco da matéria” onde ele adiciona a pergunta ao banco de perguntas da sua própria matéria, escolhendo se a pergunta vai ser somente para o banco da escola ou se a pergunta vai para o banco de perguntas gerais, e por fim o professor pode visualizar os rankings de qualquer sala da sua instituição.</w:t>
+        <w:t>com estatísticas respectivas a matéria que o professor leciona, podendo ordenar os alunos tanto por ordem alfabética quanto por ordem de elo. O professor pode “adicionar pergunta ao banco da matéria” onde ele adiciona a pergunta ao banco de perguntas da sua própria matéria, escolhendo se a pergunta vai ser somente para o banco da escola ou se a pergunta vai para o banco de perguntas gerais, e por fim o professor pode visualizar os rankings de qualquer sala da sua instituição.</w:t>
       </w:r>
     </w:p>
     <w:p>
@@ -14074,7 +14359,7 @@
           <w:sz w:val="24"/>
           <w:szCs w:val="24"/>
         </w:rPr>
-        <w:t xml:space="preserve"> demostra o fluxo do professor no sistema. Nela mostra o “login”, que é necessário para desfrutar da aplicação, em suma o administrador é capaz de realizar qualquer função do programa, somente as funções de jogabilidade, ou seja, as funções de “treinamento por disciplina” e “participar de partida online” o administrador é incapaz de exercer, tais casos de uso são exclusivos do aluno. O </w:t>
+        <w:t xml:space="preserve"> demostra o fluxo do professor no sistema. Nela mostra o “login”, que é necessário para desfrutar da aplicação, em suma o administrador é capaz de realizar qualquer função do programa, somente as funções de jogabilidade, ou seja, as funções de “treinamento por disciplina” e “participar de partida online” o administrador é incapaz de exercer, tais casos de uso são exclusivos do aluno. O restante das funcionalidades estão todas no alcance do administrador, o administrador é responsável por assegurar o funcionamento correto do sistema e alertar sobre falhas </w:t>
       </w:r>
       <w:r>
         <w:rPr>
@@ -14083,7 +14368,7 @@
           <w:szCs w:val="24"/>
         </w:rPr>
         <w:lastRenderedPageBreak/>
-        <w:t>restante das funcionalidades estão todas no alcance do administrador, o administrador é responsável por assegurar o funcionamento correto do sistema e alertar sobre falhas no sistema.</w:t>
+        <w:t>no sistema.</w:t>
       </w:r>
     </w:p>
     <w:p>
@@ -14327,8 +14612,17 @@
           <w:sz w:val="24"/>
           <w:szCs w:val="24"/>
         </w:rPr>
-        <w:t xml:space="preserve">, criada para ter um melhor controle dentro dos elos, afim do aluno ter uma progressão bem mais fluida. Matérias, uma tabela responsável por armazenar as matérias/disciplinas que o colégio possui (matemática, </w:t>
-      </w:r>
+        <w:t>, criada para ter um melhor controle dentro dos elos, afim do aluno ter uma progressão bem mais fluida. Matérias, uma tabela responsável por armazenar as matérias/disciplinas que o colégio possui (matemática, português). Perguntas, tabela responsável por armazenar as perguntas do sistema, com</w:t>
+      </w:r>
+      <w:r>
+        <w:rPr>
+          <w:rFonts w:ascii="Arial" w:hAnsi="Arial" w:cs="Arial"/>
+          <w:sz w:val="24"/>
+          <w:szCs w:val="24"/>
+        </w:rPr>
+        <w:t xml:space="preserve"> seu título, dificuldade, turma e escola responsável. Alternativas, tabela </w:t>
+      </w:r>
+      <w:proofErr w:type="spellStart"/>
       <w:r>
         <w:rPr>
           <w:rFonts w:ascii="Arial" w:hAnsi="Arial" w:cs="Arial"/>
@@ -14336,23 +14630,6 @@
           <w:szCs w:val="24"/>
         </w:rPr>
         <w:lastRenderedPageBreak/>
-        <w:t>português). Perguntas, tabela responsável por armazenar as perguntas do sistema, com</w:t>
-      </w:r>
-      <w:r>
-        <w:rPr>
-          <w:rFonts w:ascii="Arial" w:hAnsi="Arial" w:cs="Arial"/>
-          <w:sz w:val="24"/>
-          <w:szCs w:val="24"/>
-        </w:rPr>
-        <w:t xml:space="preserve"> seu título, dificuldade, turma e escola responsável. Alternativas, tabela </w:t>
-      </w:r>
-      <w:proofErr w:type="spellStart"/>
-      <w:r>
-        <w:rPr>
-          <w:rFonts w:ascii="Arial" w:hAnsi="Arial" w:cs="Arial"/>
-          <w:sz w:val="24"/>
-          <w:szCs w:val="24"/>
-        </w:rPr>
         <w:t>reponsavel</w:t>
       </w:r>
       <w:proofErr w:type="spellEnd"/>
@@ -14857,7 +15134,6 @@
       <w:bookmarkStart w:id="59" w:name="_Toc197370979"/>
       <w:bookmarkStart w:id="60" w:name="_Toc198711776"/>
       <w:r>
-        <w:lastRenderedPageBreak/>
         <w:t xml:space="preserve">Figura </w:t>
       </w:r>
       <w:fldSimple w:instr=" SEQ Figura \* ARABIC ">
@@ -15138,16 +15414,7 @@
           <w:sz w:val="24"/>
           <w:szCs w:val="24"/>
         </w:rPr>
-        <w:t xml:space="preserve">salva no banco de dados ela precisa atingir os requisitos </w:t>
-      </w:r>
-      <w:r>
-        <w:rPr>
-          <w:rFonts w:ascii="Arial" w:hAnsi="Arial" w:cs="Arial"/>
-          <w:sz w:val="24"/>
-          <w:szCs w:val="24"/>
-        </w:rPr>
-        <w:lastRenderedPageBreak/>
-        <w:t xml:space="preserve">impostos pelo sistema, sendo eles: </w:t>
+        <w:t xml:space="preserve">salva no banco de dados ela precisa atingir os requisitos impostos pelo sistema, sendo eles: </w:t>
       </w:r>
       <w:r>
         <w:rPr>
@@ -15325,16 +15592,7 @@
           <w:sz w:val="24"/>
           <w:szCs w:val="24"/>
         </w:rPr>
-        <w:t xml:space="preserve">A tela de home para alunos possui 3 quadrantes fundamentais: o quadrante das salas online, onde ele pode criar uma sala ou tentar em uma sala já existente inserindo o código da sala (código que será fornecido pelo host da sala), o quadrante do ranking da sala, onde o aluno pode ver o top 5 atual da sua sala (baseado unicamente em nível da conta) tendo também a possibilidade de acessar o ranking </w:t>
-      </w:r>
-      <w:r>
-        <w:rPr>
-          <w:rFonts w:ascii="Arial" w:hAnsi="Arial" w:cs="Arial"/>
-          <w:sz w:val="24"/>
-          <w:szCs w:val="24"/>
-        </w:rPr>
-        <w:lastRenderedPageBreak/>
-        <w:t xml:space="preserve">completo clicando no botão ‘Ver mais’, onde será encaminhado para outra tela, e o quadrante das disciplinas pessoais, onde ele consegue ver de forma rápida seu elo em cada matéria, clicando sobre o botão da matéria ele é levado para outra tela, a tela de treino off-line. </w:t>
+        <w:t xml:space="preserve">A tela de home para alunos possui 3 quadrantes fundamentais: o quadrante das salas online, onde ele pode criar uma sala ou tentar em uma sala já existente inserindo o código da sala (código que será fornecido pelo host da sala), o quadrante do ranking da sala, onde o aluno pode ver o top 5 atual da sua sala (baseado unicamente em nível da conta) tendo também a possibilidade de acessar o ranking completo clicando no botão ‘Ver mais’, onde será encaminhado para outra tela, e o quadrante das disciplinas pessoais, onde ele consegue ver de forma rápida seu elo em cada matéria, clicando sobre o botão da matéria ele é levado para outra tela, a tela de treino off-line. </w:t>
       </w:r>
     </w:p>
     <w:p/>
@@ -17674,12 +17932,6 @@
     </w:p>
     <w:p>
       <w:pPr>
-        <w:tabs>
-          <w:tab w:val="left" w:pos="851"/>
-        </w:tabs>
-        <w:autoSpaceDE w:val="0"/>
-        <w:autoSpaceDN w:val="0"/>
-        <w:adjustRightInd w:val="0"/>
         <w:spacing w:line="360" w:lineRule="auto"/>
         <w:ind w:firstLine="851"/>
         <w:rPr>
@@ -17694,126 +17946,201 @@
           <w:sz w:val="24"/>
           <w:szCs w:val="24"/>
         </w:rPr>
-        <w:t>Este estudo apresentou a concepção e o planejamento detalhado do Play2Learn, evidenciando como a gamificação pode ser aplicada de forma estruturada para enriquecer o processo de aprendizagem no ensino médio. Embora a validação empírica ainda dependa da execução do piloto em sala de aula, os alicerces teóricos e o desenho metodológico sugerem que:</w:t>
-      </w:r>
-    </w:p>
-    <w:p>
-      <w:pPr>
-        <w:pStyle w:val="PargrafodaLista"/>
-        <w:numPr>
-          <w:ilvl w:val="0"/>
-          <w:numId w:val="38"/>
-        </w:numPr>
-        <w:tabs>
-          <w:tab w:val="left" w:pos="851"/>
-        </w:tabs>
-        <w:autoSpaceDE w:val="0"/>
-        <w:autoSpaceDN w:val="0"/>
-        <w:adjustRightInd w:val="0"/>
+        <w:t xml:space="preserve">Nesta conclusão, incorporam-se os achados empíricos obtidos com a aplicação do piloto Play2Learn em 16 alunos do 2.º ano do Ensino Médio do Liceu Santista, bem como as implicações para futuras </w:t>
+      </w:r>
+      <w:proofErr w:type="spellStart"/>
+      <w:r>
+        <w:rPr>
+          <w:rFonts w:ascii="Arial" w:hAnsi="Arial" w:cs="Arial"/>
+          <w:sz w:val="24"/>
+          <w:szCs w:val="24"/>
+        </w:rPr>
+        <w:t>expandões</w:t>
+      </w:r>
+      <w:proofErr w:type="spellEnd"/>
+      <w:r>
+        <w:rPr>
+          <w:rFonts w:ascii="Arial" w:hAnsi="Arial" w:cs="Arial"/>
+          <w:sz w:val="24"/>
+          <w:szCs w:val="24"/>
+        </w:rPr>
+        <w:t>:</w:t>
+      </w:r>
+    </w:p>
+    <w:p>
+      <w:pPr>
         <w:spacing w:line="360" w:lineRule="auto"/>
         <w:ind w:firstLine="851"/>
         <w:rPr>
           <w:rFonts w:ascii="Arial" w:hAnsi="Arial" w:cs="Arial"/>
-          <w:i w:val="0"/>
-          <w:iCs w:val="0"/>
-          <w:sz w:val="24"/>
-          <w:szCs w:val="24"/>
-        </w:rPr>
-      </w:pPr>
-      <w:r>
-        <w:rPr>
-          <w:rFonts w:ascii="Arial" w:hAnsi="Arial" w:cs="Arial"/>
-          <w:i w:val="0"/>
-          <w:iCs w:val="0"/>
-          <w:sz w:val="24"/>
-          <w:szCs w:val="24"/>
-        </w:rPr>
-        <w:t xml:space="preserve">Engajamento ampliado: Mecânicas de pontos, níveis e rankings têm potencial para aumentar o tempo dedicado ao estudo e estimular o interesse contínuo </w:t>
-      </w:r>
-      <w:r>
-        <w:rPr>
-          <w:rFonts w:ascii="Arial" w:hAnsi="Arial" w:cs="Arial"/>
-          <w:i w:val="0"/>
-          <w:iCs w:val="0"/>
-          <w:sz w:val="24"/>
-          <w:szCs w:val="24"/>
-        </w:rPr>
-        <w:t xml:space="preserve">        </w:t>
-      </w:r>
-    </w:p>
-    <w:p>
-      <w:pPr>
-        <w:pStyle w:val="PargrafodaLista"/>
-        <w:numPr>
-          <w:ilvl w:val="0"/>
-          <w:numId w:val="38"/>
-        </w:numPr>
-        <w:tabs>
-          <w:tab w:val="left" w:pos="851"/>
-        </w:tabs>
-        <w:autoSpaceDE w:val="0"/>
-        <w:autoSpaceDN w:val="0"/>
-        <w:adjustRightInd w:val="0"/>
+          <w:sz w:val="24"/>
+          <w:szCs w:val="24"/>
+        </w:rPr>
+      </w:pPr>
+      <w:r>
+        <w:rPr>
+          <w:rFonts w:ascii="Arial" w:hAnsi="Arial" w:cs="Arial"/>
+          <w:sz w:val="24"/>
+          <w:szCs w:val="24"/>
+        </w:rPr>
+        <w:t>Embora este estudo tenha se baseado em sólidos fundamentos teóricos e em um desenho metodológico rigoroso, a execução do piloto em sala de aula (29 de maio de 2025) confirmou de forma prática várias das expectativas iniciais:</w:t>
+      </w:r>
+    </w:p>
+    <w:p>
+      <w:pPr>
         <w:spacing w:line="360" w:lineRule="auto"/>
         <w:ind w:firstLine="851"/>
         <w:rPr>
           <w:rFonts w:ascii="Arial" w:hAnsi="Arial" w:cs="Arial"/>
-          <w:i w:val="0"/>
-          <w:iCs w:val="0"/>
-          <w:sz w:val="24"/>
-          <w:szCs w:val="24"/>
-        </w:rPr>
-      </w:pPr>
-      <w:r>
-        <w:rPr>
-          <w:rFonts w:ascii="Arial" w:hAnsi="Arial" w:cs="Arial"/>
-          <w:i w:val="0"/>
-          <w:iCs w:val="0"/>
-          <w:sz w:val="24"/>
-          <w:szCs w:val="24"/>
-        </w:rPr>
-        <w:t>Interação e cooperação: Os modos individual e multiplayer devem fomentar tanto a competição saudável quanto a colaboração, fortalecendo vínculos entre os estudantes.</w:t>
-      </w:r>
-    </w:p>
-    <w:p>
-      <w:pPr>
-        <w:pStyle w:val="PargrafodaLista"/>
-        <w:numPr>
-          <w:ilvl w:val="0"/>
-          <w:numId w:val="38"/>
-        </w:numPr>
-        <w:tabs>
-          <w:tab w:val="left" w:pos="851"/>
-        </w:tabs>
-        <w:autoSpaceDE w:val="0"/>
-        <w:autoSpaceDN w:val="0"/>
-        <w:adjustRightInd w:val="0"/>
+          <w:sz w:val="24"/>
+          <w:szCs w:val="24"/>
+        </w:rPr>
+      </w:pPr>
+      <w:r>
+        <w:rPr>
+          <w:rFonts w:ascii="Arial" w:hAnsi="Arial" w:cs="Arial"/>
+          <w:b/>
+          <w:bCs/>
+          <w:sz w:val="24"/>
+          <w:szCs w:val="24"/>
+        </w:rPr>
+        <w:t>Engajamento ampliado:</w:t>
+      </w:r>
+      <w:r>
+        <w:rPr>
+          <w:rFonts w:ascii="Arial" w:hAnsi="Arial" w:cs="Arial"/>
+          <w:sz w:val="24"/>
+          <w:szCs w:val="24"/>
+        </w:rPr>
+        <w:t xml:space="preserve"> Todos os alunos completaram os </w:t>
+      </w:r>
+      <w:proofErr w:type="spellStart"/>
+      <w:r>
+        <w:rPr>
+          <w:rFonts w:ascii="Arial" w:hAnsi="Arial" w:cs="Arial"/>
+          <w:sz w:val="24"/>
+          <w:szCs w:val="24"/>
+        </w:rPr>
+        <w:t>quizzes</w:t>
+      </w:r>
+      <w:proofErr w:type="spellEnd"/>
+      <w:r>
+        <w:rPr>
+          <w:rFonts w:ascii="Arial" w:hAnsi="Arial" w:cs="Arial"/>
+          <w:sz w:val="24"/>
+          <w:szCs w:val="24"/>
+        </w:rPr>
+        <w:t xml:space="preserve"> semanais durante 4 semanas, mostrando dedicação consistente. </w:t>
+      </w:r>
+      <w:proofErr w:type="gramStart"/>
+      <w:r>
+        <w:rPr>
+          <w:rFonts w:ascii="Arial" w:hAnsi="Arial" w:cs="Arial"/>
+          <w:sz w:val="24"/>
+          <w:szCs w:val="24"/>
+        </w:rPr>
+        <w:t>100 % dos participantes atribuiu</w:t>
+      </w:r>
+      <w:proofErr w:type="gramEnd"/>
+      <w:r>
+        <w:rPr>
+          <w:rFonts w:ascii="Arial" w:hAnsi="Arial" w:cs="Arial"/>
+          <w:sz w:val="24"/>
+          <w:szCs w:val="24"/>
+        </w:rPr>
+        <w:t xml:space="preserve"> nota ≥ 4 à performance do site, indicando boa usabilidade e estímulo ao aprendizado.</w:t>
+      </w:r>
+    </w:p>
+    <w:p>
+      <w:pPr>
         <w:spacing w:line="360" w:lineRule="auto"/>
         <w:ind w:firstLine="851"/>
         <w:rPr>
           <w:rFonts w:ascii="Arial" w:hAnsi="Arial" w:cs="Arial"/>
-          <w:i w:val="0"/>
-          <w:iCs w:val="0"/>
-          <w:sz w:val="24"/>
-          <w:szCs w:val="24"/>
-        </w:rPr>
-      </w:pPr>
-      <w:r>
-        <w:rPr>
-          <w:rFonts w:ascii="Arial" w:hAnsi="Arial" w:cs="Arial"/>
-          <w:i w:val="0"/>
-          <w:iCs w:val="0"/>
-          <w:sz w:val="24"/>
-          <w:szCs w:val="24"/>
-        </w:rPr>
-        <w:t xml:space="preserve">Robustez tecnológica: A combinação de MySQL, Node.js, React com </w:t>
+          <w:sz w:val="24"/>
+          <w:szCs w:val="24"/>
+        </w:rPr>
+      </w:pPr>
+      <w:r>
+        <w:rPr>
+          <w:rFonts w:ascii="Arial" w:hAnsi="Arial" w:cs="Arial"/>
+          <w:b/>
+          <w:bCs/>
+          <w:sz w:val="24"/>
+          <w:szCs w:val="24"/>
+        </w:rPr>
+        <w:t>Melhora na performance acadêmica:</w:t>
+      </w:r>
+      <w:r>
+        <w:rPr>
+          <w:rFonts w:ascii="Arial" w:hAnsi="Arial" w:cs="Arial"/>
+          <w:sz w:val="24"/>
+          <w:szCs w:val="24"/>
+        </w:rPr>
+        <w:t xml:space="preserve"> A taxa de acertos média manteve-se elevada, e a evolução de nível registrada no sistema apontou progresso contínuo ao longo das semanas de uso.</w:t>
+      </w:r>
+    </w:p>
+    <w:p>
+      <w:pPr>
+        <w:spacing w:line="360" w:lineRule="auto"/>
+        <w:ind w:firstLine="851"/>
+        <w:rPr>
+          <w:rFonts w:ascii="Arial" w:hAnsi="Arial" w:cs="Arial"/>
+          <w:sz w:val="24"/>
+          <w:szCs w:val="24"/>
+        </w:rPr>
+      </w:pPr>
+      <w:r>
+        <w:rPr>
+          <w:rFonts w:ascii="Arial" w:hAnsi="Arial" w:cs="Arial"/>
+          <w:b/>
+          <w:bCs/>
+          <w:sz w:val="24"/>
+          <w:szCs w:val="24"/>
+        </w:rPr>
+        <w:t>Interação e cooperação:</w:t>
+      </w:r>
+      <w:r>
+        <w:rPr>
+          <w:rFonts w:ascii="Arial" w:hAnsi="Arial" w:cs="Arial"/>
+          <w:sz w:val="24"/>
+          <w:szCs w:val="24"/>
+        </w:rPr>
+        <w:t xml:space="preserve"> 100 % dos alunos preferiram o formato gamificado ao tradicional e relataram que os elementos de competição e colaboração (rankings, desafios em tempo real) fortaleceram o vínculo com colegas e com o conteúdo.</w:t>
+      </w:r>
+    </w:p>
+    <w:p>
+      <w:pPr>
+        <w:spacing w:line="360" w:lineRule="auto"/>
+        <w:ind w:firstLine="851"/>
+        <w:rPr>
+          <w:rFonts w:ascii="Arial" w:hAnsi="Arial" w:cs="Arial"/>
+          <w:sz w:val="24"/>
+          <w:szCs w:val="24"/>
+        </w:rPr>
+      </w:pPr>
+      <w:r>
+        <w:rPr>
+          <w:rFonts w:ascii="Arial" w:hAnsi="Arial" w:cs="Arial"/>
+          <w:b/>
+          <w:bCs/>
+          <w:sz w:val="24"/>
+          <w:szCs w:val="24"/>
+        </w:rPr>
+        <w:t>Robustez tecnológica e responsividade:</w:t>
+      </w:r>
+      <w:r>
+        <w:rPr>
+          <w:rFonts w:ascii="Arial" w:hAnsi="Arial" w:cs="Arial"/>
+          <w:sz w:val="24"/>
+          <w:szCs w:val="24"/>
+        </w:rPr>
+        <w:t xml:space="preserve"> Não foram identificados gargalos de latência na interação online; todos os alunos destacaram positivamente a fluidez e a confiabilidade do sistema baseado em MySQL, Node.js, React/</w:t>
       </w:r>
       <w:proofErr w:type="spellStart"/>
       <w:r>
         <w:rPr>
           <w:rFonts w:ascii="Arial" w:hAnsi="Arial" w:cs="Arial"/>
-          <w:i w:val="0"/>
-          <w:iCs w:val="0"/>
           <w:sz w:val="24"/>
           <w:szCs w:val="24"/>
         </w:rPr>
@@ -17823,73 +18150,76 @@
       <w:r>
         <w:rPr>
           <w:rFonts w:ascii="Arial" w:hAnsi="Arial" w:cs="Arial"/>
-          <w:i w:val="0"/>
-          <w:iCs w:val="0"/>
-          <w:sz w:val="24"/>
-          <w:szCs w:val="24"/>
-        </w:rPr>
-        <w:t xml:space="preserve"> e Socket.IO oferece base sólida para suportar operações em tempo real com desempenho e escalabilidade.</w:t>
-      </w:r>
-    </w:p>
-    <w:p>
-      <w:pPr>
-        <w:pStyle w:val="PargrafodaLista"/>
-        <w:numPr>
-          <w:ilvl w:val="0"/>
-          <w:numId w:val="38"/>
-        </w:numPr>
-        <w:tabs>
-          <w:tab w:val="left" w:pos="851"/>
-        </w:tabs>
-        <w:autoSpaceDE w:val="0"/>
-        <w:autoSpaceDN w:val="0"/>
-        <w:adjustRightInd w:val="0"/>
+          <w:sz w:val="24"/>
+          <w:szCs w:val="24"/>
+        </w:rPr>
+        <w:t xml:space="preserve"> e Socket.IO.</w:t>
+      </w:r>
+    </w:p>
+    <w:p>
+      <w:pPr>
         <w:spacing w:line="360" w:lineRule="auto"/>
         <w:ind w:firstLine="851"/>
         <w:rPr>
           <w:rFonts w:ascii="Arial" w:hAnsi="Arial" w:cs="Arial"/>
-          <w:i w:val="0"/>
-          <w:iCs w:val="0"/>
-          <w:sz w:val="24"/>
-          <w:szCs w:val="24"/>
-        </w:rPr>
-      </w:pPr>
-      <w:r>
-        <w:rPr>
-          <w:rFonts w:ascii="Arial" w:hAnsi="Arial" w:cs="Arial"/>
-          <w:i w:val="0"/>
-          <w:iCs w:val="0"/>
-          <w:sz w:val="24"/>
-          <w:szCs w:val="24"/>
-        </w:rPr>
-        <w:t>Avaliação confiável: As métricas e instrumentos de coleta—logs de uso, questionários de satisfação e entrevistas semiestruturadas—garantem uma análise rigorosa dos resultados.</w:t>
-      </w:r>
-    </w:p>
-    <w:p>
-      <w:pPr>
-        <w:tabs>
-          <w:tab w:val="left" w:pos="851"/>
-        </w:tabs>
-        <w:autoSpaceDE w:val="0"/>
-        <w:autoSpaceDN w:val="0"/>
-        <w:adjustRightInd w:val="0"/>
+          <w:sz w:val="24"/>
+          <w:szCs w:val="24"/>
+        </w:rPr>
+      </w:pPr>
+      <w:r>
+        <w:rPr>
+          <w:rFonts w:ascii="Arial" w:hAnsi="Arial" w:cs="Arial"/>
+          <w:b/>
+          <w:bCs/>
+          <w:sz w:val="24"/>
+          <w:szCs w:val="24"/>
+        </w:rPr>
+        <w:t>Avaliação confiável</w:t>
+      </w:r>
+      <w:r>
+        <w:rPr>
+          <w:rFonts w:ascii="Arial" w:hAnsi="Arial" w:cs="Arial"/>
+          <w:b/>
+          <w:bCs/>
+          <w:sz w:val="24"/>
+          <w:szCs w:val="24"/>
+        </w:rPr>
+        <w:t>:</w:t>
+      </w:r>
+      <w:r>
+        <w:rPr>
+          <w:rFonts w:ascii="Arial" w:hAnsi="Arial" w:cs="Arial"/>
+          <w:sz w:val="24"/>
+          <w:szCs w:val="24"/>
+        </w:rPr>
+        <w:t xml:space="preserve"> A coleta automática de métricas e o questionário via Google Forms (100 % de taxa de resposta) confirmaram a adequação dos instrumentos projetados para mensurar engajamento, usabilidade e percepção dos usuários.</w:t>
+      </w:r>
+    </w:p>
+    <w:p>
+      <w:pPr>
         <w:spacing w:line="360" w:lineRule="auto"/>
         <w:ind w:firstLine="851"/>
         <w:rPr>
           <w:rFonts w:ascii="Arial" w:hAnsi="Arial" w:cs="Arial"/>
-          <w:sz w:val="24"/>
-          <w:szCs w:val="24"/>
-        </w:rPr>
-      </w:pPr>
-    </w:p>
-    <w:p>
-      <w:pPr>
-        <w:tabs>
-          <w:tab w:val="left" w:pos="851"/>
-        </w:tabs>
-        <w:autoSpaceDE w:val="0"/>
-        <w:autoSpaceDN w:val="0"/>
-        <w:adjustRightInd w:val="0"/>
+          <w:b/>
+          <w:bCs/>
+          <w:sz w:val="24"/>
+          <w:szCs w:val="24"/>
+        </w:rPr>
+      </w:pPr>
+      <w:r>
+        <w:rPr>
+          <w:rFonts w:ascii="Arial" w:hAnsi="Arial" w:cs="Arial"/>
+          <w:b/>
+          <w:bCs/>
+          <w:sz w:val="24"/>
+          <w:szCs w:val="24"/>
+        </w:rPr>
+        <w:t>Próximas etapas e recomendações</w:t>
+      </w:r>
+    </w:p>
+    <w:p>
+      <w:pPr>
         <w:spacing w:line="360" w:lineRule="auto"/>
         <w:ind w:firstLine="851"/>
         <w:rPr>
@@ -17901,25 +18231,60 @@
       <w:r>
         <w:rPr>
           <w:rFonts w:ascii="Arial" w:hAnsi="Arial" w:cs="Arial"/>
-          <w:sz w:val="24"/>
-          <w:szCs w:val="24"/>
-        </w:rPr>
-        <w:t>Nas próximas etapas, a implementação piloto permitirá:</w:t>
-      </w:r>
-    </w:p>
-    <w:p>
-      <w:pPr>
-        <w:pStyle w:val="PargrafodaLista"/>
-        <w:numPr>
-          <w:ilvl w:val="0"/>
-          <w:numId w:val="38"/>
-        </w:numPr>
-        <w:tabs>
-          <w:tab w:val="left" w:pos="851"/>
-        </w:tabs>
-        <w:autoSpaceDE w:val="0"/>
-        <w:autoSpaceDN w:val="0"/>
-        <w:adjustRightInd w:val="0"/>
+          <w:b/>
+          <w:bCs/>
+          <w:sz w:val="24"/>
+          <w:szCs w:val="24"/>
+        </w:rPr>
+        <w:t>Confirmação estatística:</w:t>
+      </w:r>
+      <w:r>
+        <w:rPr>
+          <w:rFonts w:ascii="Arial" w:hAnsi="Arial" w:cs="Arial"/>
+          <w:sz w:val="24"/>
+          <w:szCs w:val="24"/>
+        </w:rPr>
+        <w:t xml:space="preserve"> Aplicar os testes de hipótese planejados (Shapiro–Wilk e teste t pareado ou </w:t>
+      </w:r>
+      <w:proofErr w:type="spellStart"/>
+      <w:r>
+        <w:rPr>
+          <w:rFonts w:ascii="Arial" w:hAnsi="Arial" w:cs="Arial"/>
+          <w:sz w:val="24"/>
+          <w:szCs w:val="24"/>
+        </w:rPr>
+        <w:t>Wilcoxon</w:t>
+      </w:r>
+      <w:proofErr w:type="spellEnd"/>
+      <w:r>
+        <w:rPr>
+          <w:rFonts w:ascii="Arial" w:hAnsi="Arial" w:cs="Arial"/>
+          <w:sz w:val="24"/>
+          <w:szCs w:val="24"/>
+        </w:rPr>
+        <w:t xml:space="preserve">) para quantificar a significância das diferenças </w:t>
+      </w:r>
+      <w:proofErr w:type="spellStart"/>
+      <w:r>
+        <w:rPr>
+          <w:rFonts w:ascii="Arial" w:hAnsi="Arial" w:cs="Arial"/>
+          <w:sz w:val="24"/>
+          <w:szCs w:val="24"/>
+        </w:rPr>
+        <w:t>pré-pós</w:t>
+      </w:r>
+      <w:proofErr w:type="spellEnd"/>
+      <w:r>
+        <w:rPr>
+          <w:rFonts w:ascii="Arial" w:hAnsi="Arial" w:cs="Arial"/>
+          <w:sz w:val="24"/>
+          <w:szCs w:val="24"/>
+        </w:rPr>
+        <w:t xml:space="preserve"> gamificação.</w:t>
+      </w:r>
+    </w:p>
+    <w:p>
+      <w:pPr>
         <w:spacing w:line="360" w:lineRule="auto"/>
         <w:ind w:firstLine="851"/>
         <w:rPr>
@@ -17931,55 +18296,64 @@
       <w:r>
         <w:rPr>
           <w:rFonts w:ascii="Arial" w:hAnsi="Arial" w:cs="Arial"/>
-          <w:sz w:val="24"/>
-          <w:szCs w:val="24"/>
-        </w:rPr>
-        <w:t>Coleta de dados empíricos para confirmar ou refinar as quatro hipóteses iniciais.</w:t>
-      </w:r>
-    </w:p>
-    <w:p>
-      <w:pPr>
-        <w:pStyle w:val="PargrafodaLista"/>
-        <w:numPr>
-          <w:ilvl w:val="0"/>
-          <w:numId w:val="38"/>
-        </w:numPr>
-        <w:tabs>
-          <w:tab w:val="left" w:pos="851"/>
-        </w:tabs>
-        <w:autoSpaceDE w:val="0"/>
-        <w:autoSpaceDN w:val="0"/>
-        <w:adjustRightInd w:val="0"/>
+          <w:b/>
+          <w:bCs/>
+          <w:sz w:val="24"/>
+          <w:szCs w:val="24"/>
+        </w:rPr>
+        <w:t>Ajustes e iterações:</w:t>
+      </w:r>
+      <w:r>
+        <w:rPr>
+          <w:rFonts w:ascii="Arial" w:hAnsi="Arial" w:cs="Arial"/>
+          <w:sz w:val="24"/>
+          <w:szCs w:val="24"/>
+        </w:rPr>
+        <w:t xml:space="preserve"> Refinar aspectos pedagógicos (balanceamento de </w:t>
+      </w:r>
+      <w:r>
+        <w:rPr>
+          <w:rFonts w:ascii="Arial" w:hAnsi="Arial" w:cs="Arial"/>
+          <w:sz w:val="24"/>
+          <w:szCs w:val="24"/>
+        </w:rPr>
+        <w:lastRenderedPageBreak/>
+        <w:t xml:space="preserve">dificuldade nos </w:t>
+      </w:r>
+      <w:proofErr w:type="spellStart"/>
+      <w:r>
+        <w:rPr>
+          <w:rFonts w:ascii="Arial" w:hAnsi="Arial" w:cs="Arial"/>
+          <w:sz w:val="24"/>
+          <w:szCs w:val="24"/>
+        </w:rPr>
+        <w:t>quizzes</w:t>
+      </w:r>
+      <w:proofErr w:type="spellEnd"/>
+      <w:r>
+        <w:rPr>
+          <w:rFonts w:ascii="Arial" w:hAnsi="Arial" w:cs="Arial"/>
+          <w:sz w:val="24"/>
+          <w:szCs w:val="24"/>
+        </w:rPr>
+        <w:t>) e técnicas (otimização de queries no banco de dados) a partir dos comentários detalhados dos professores e alunos.</w:t>
+      </w:r>
+    </w:p>
+    <w:p>
+      <w:pPr>
         <w:spacing w:line="360" w:lineRule="auto"/>
         <w:ind w:firstLine="851"/>
         <w:rPr>
           <w:rFonts w:ascii="Arial" w:hAnsi="Arial" w:cs="Arial"/>
-          <w:sz w:val="24"/>
-          <w:szCs w:val="24"/>
-        </w:rPr>
-      </w:pPr>
-      <w:r>
-        <w:rPr>
-          <w:rFonts w:ascii="Arial" w:hAnsi="Arial" w:cs="Arial"/>
-          <w:sz w:val="24"/>
-          <w:szCs w:val="24"/>
-        </w:rPr>
-        <w:t>Ajustes técnicos e pedagógicos com base no feedback de professores e alunos.</w:t>
-      </w:r>
-    </w:p>
-    <w:p>
-      <w:pPr>
-        <w:pStyle w:val="PargrafodaLista"/>
-        <w:numPr>
-          <w:ilvl w:val="0"/>
-          <w:numId w:val="38"/>
-        </w:numPr>
-        <w:tabs>
-          <w:tab w:val="left" w:pos="851"/>
-        </w:tabs>
-        <w:autoSpaceDE w:val="0"/>
-        <w:autoSpaceDN w:val="0"/>
-        <w:adjustRightInd w:val="0"/>
+          <w:b/>
+          <w:bCs/>
+          <w:sz w:val="24"/>
+          <w:szCs w:val="24"/>
+        </w:rPr>
+      </w:pPr>
+    </w:p>
+    <w:p>
+      <w:pPr>
         <w:spacing w:line="360" w:lineRule="auto"/>
         <w:ind w:firstLine="851"/>
         <w:rPr>
@@ -17991,20 +18365,24 @@
       <w:r>
         <w:rPr>
           <w:rFonts w:ascii="Arial" w:hAnsi="Arial" w:cs="Arial"/>
-          <w:sz w:val="24"/>
-          <w:szCs w:val="24"/>
-        </w:rPr>
-        <w:t>Elaboração de recomendações para expansão do Play2Learn a outras turmas e escolas.</w:t>
-      </w:r>
-    </w:p>
-    <w:p>
-      <w:pPr>
-        <w:tabs>
-          <w:tab w:val="left" w:pos="851"/>
-        </w:tabs>
-        <w:autoSpaceDE w:val="0"/>
-        <w:autoSpaceDN w:val="0"/>
-        <w:adjustRightInd w:val="0"/>
+          <w:b/>
+          <w:bCs/>
+          <w:sz w:val="24"/>
+          <w:szCs w:val="24"/>
+        </w:rPr>
+        <w:t>Escalonamento:</w:t>
+      </w:r>
+      <w:r>
+        <w:rPr>
+          <w:rFonts w:ascii="Arial" w:hAnsi="Arial" w:cs="Arial"/>
+          <w:sz w:val="24"/>
+          <w:szCs w:val="24"/>
+        </w:rPr>
+        <w:t xml:space="preserve"> Expandir o piloto para turmas adicionais e outras escolas, usando os protocolos de treinamento e coleta já validados.</w:t>
+      </w:r>
+    </w:p>
+    <w:p>
+      <w:pPr>
         <w:spacing w:line="360" w:lineRule="auto"/>
         <w:ind w:firstLine="851"/>
         <w:rPr>
@@ -18016,28 +18394,27 @@
       <w:r>
         <w:rPr>
           <w:rFonts w:ascii="Arial" w:hAnsi="Arial" w:cs="Arial"/>
-          <w:sz w:val="24"/>
-          <w:szCs w:val="24"/>
-        </w:rPr>
-        <w:t>Espera-se que, ao final desse processo, o Play2Learn não apenas melhore indicadores de engajamento e desempenho acadêmico, mas também sirva de referência para a adoção de metodologias ativas e digitais no ensino médio, contribuindo de forma prática e comprovada para a inovação educacional.</w:t>
-      </w:r>
-    </w:p>
-    <w:p>
-      <w:pPr>
-        <w:spacing w:line="360" w:lineRule="auto"/>
-        <w:rPr>
-          <w:rFonts w:ascii="Arial" w:hAnsi="Arial" w:cs="Arial"/>
-          <w:sz w:val="24"/>
-          <w:szCs w:val="24"/>
-        </w:rPr>
-      </w:pPr>
-      <w:r>
-        <w:rPr>
-          <w:rFonts w:ascii="Arial" w:hAnsi="Arial" w:cs="Arial"/>
-          <w:sz w:val="24"/>
-          <w:szCs w:val="24"/>
-        </w:rPr>
-        <w:lastRenderedPageBreak/>
+          <w:b/>
+          <w:bCs/>
+          <w:sz w:val="24"/>
+          <w:szCs w:val="24"/>
+        </w:rPr>
+        <w:t>Publicação de resultados:</w:t>
+      </w:r>
+      <w:r>
+        <w:rPr>
+          <w:rFonts w:ascii="Arial" w:hAnsi="Arial" w:cs="Arial"/>
+          <w:sz w:val="24"/>
+          <w:szCs w:val="24"/>
+        </w:rPr>
+        <w:t xml:space="preserve"> Consolidar as métricas de uso, análises estatísticas e feedback qualitativo em um relatório final para orientar a adoção de metodologias ativas em larga escala.</w:t>
+      </w:r>
+      <w:r>
+        <w:rPr>
+          <w:rFonts w:ascii="Arial" w:hAnsi="Arial" w:cs="Arial"/>
+          <w:sz w:val="24"/>
+          <w:szCs w:val="24"/>
+        </w:rPr>
         <w:tab/>
         <w:t xml:space="preserve"> </w:t>
       </w:r>
@@ -18418,16 +18795,7 @@
           <w:sz w:val="23"/>
           <w:szCs w:val="23"/>
         </w:rPr>
-        <w:t>IBGE. Um em cada cinco brasileiros com 15 a 29 anos não estudava e nem estava ocupado em 2022. Agência de Notícias IBGE, Rio de Janeiro, 16 fev. 2023. Disponível em: https://agenciadenoticias.ibge.gov.br/agencia-noticias/2273-agencia-de-</w:t>
-      </w:r>
-      <w:r>
-        <w:rPr>
-          <w:rFonts w:ascii="Arial" w:hAnsi="Arial" w:cs="Arial"/>
-          <w:sz w:val="23"/>
-          <w:szCs w:val="23"/>
-        </w:rPr>
-        <w:lastRenderedPageBreak/>
-        <w:t>noticias/noticias/30651-um-em-cada-cinco-brasileiros-com-15-a-29-anos-nao-estudava-e-nem-estava-ocupado-em-2022. Acesso em: 13 maio 2025, 20:00 h.</w:t>
+        <w:t>IBGE. Um em cada cinco brasileiros com 15 a 29 anos não estudava e nem estava ocupado em 2022. Agência de Notícias IBGE, Rio de Janeiro, 16 fev. 2023. Disponível em: https://agenciadenoticias.ibge.gov.br/agencia-noticias/2273-agencia-de-noticias/noticias/30651-um-em-cada-cinco-brasileiros-com-15-a-29-anos-nao-estudava-e-nem-estava-ocupado-em-2022. Acesso em: 13 maio 2025, 20:00 h.</w:t>
       </w:r>
     </w:p>
     <w:p>

</xml_diff>